<commit_message>
Minor updates and fixes for syllabus generator
</commit_message>
<xml_diff>
--- a/public/word-template/UBC-O_default.docx
+++ b/public/word-template/UBC-O_default.docx
@@ -2561,104 +2561,41 @@
     </w:p>
     <w:p>
       <w:pPr>
-        <w:rPr>
-          <w:rStyle w:val="normaltextrun"/>
-          <w:rFonts w:cstheme="minorHAnsi"/>
-          <w:bCs/>
-          <w:color w:val="000000"/>
-          <w:bdr w:val="none" w:sz="0" w:space="0" w:color="auto" w:frame="1"/>
-        </w:rPr>
-      </w:pPr>
-      <w:r>
-        <w:rPr>
-          <w:rStyle w:val="normaltextrun"/>
-          <w:rFonts w:cstheme="minorHAnsi"/>
-          <w:bCs/>
-          <w:color w:val="000000"/>
-          <w:bdr w:val="none" w:sz="0" w:space="0" w:color="auto" w:frame="1"/>
-        </w:rPr>
-        <w:t>${</w:t>
-      </w:r>
-      <w:proofErr w:type="spellStart"/>
-      <w:r>
-        <w:rPr>
-          <w:rStyle w:val="normaltextrun"/>
-          <w:rFonts w:cstheme="minorHAnsi"/>
-          <w:bCs/>
-          <w:color w:val="000000"/>
-          <w:bdr w:val="none" w:sz="0" w:space="0" w:color="auto" w:frame="1"/>
-        </w:rPr>
-        <w:t>NoCourseLearningResources</w:t>
-      </w:r>
-      <w:proofErr w:type="spellEnd"/>
-      <w:r>
-        <w:rPr>
-          <w:rStyle w:val="normaltextrun"/>
-          <w:rFonts w:cstheme="minorHAnsi"/>
-          <w:bCs/>
-          <w:color w:val="000000"/>
-          <w:bdr w:val="none" w:sz="0" w:space="0" w:color="auto" w:frame="1"/>
-        </w:rPr>
-        <w:t>}</w:t>
-      </w:r>
-    </w:p>
-    <w:p>
-      <w:pPr>
-        <w:spacing w:before="60" w:after="120"/>
-        <w:rPr>
-          <w:rFonts w:eastAsia="Times New Roman" w:cstheme="minorHAnsi"/>
-          <w:szCs w:val="20"/>
-        </w:rPr>
-      </w:pPr>
-    </w:p>
-    <w:p>
-      <w:pPr>
         <w:spacing w:after="0"/>
         <w:textAlignment w:val="baseline"/>
         <w:rPr>
-          <w:rFonts w:ascii="Calibri" w:eastAsia="Times New Roman" w:hAnsi="Calibri" w:cs="Times"/>
-          <w:b/>
-          <w:bCs/>
-          <w:u w:val="single"/>
+          <w:rStyle w:val="normaltextrun"/>
+          <w:rFonts w:cstheme="minorHAnsi"/>
+          <w:bCs/>
+          <w:color w:val="000000"/>
+          <w:bdr w:val="none" w:sz="0" w:space="0" w:color="auto" w:frame="1"/>
         </w:rPr>
       </w:pPr>
       <w:bookmarkStart w:id="3" w:name="_Toc2236272"/>
-      <w:r>
-        <w:rPr>
-          <w:rFonts w:ascii="Calibri" w:eastAsia="Times New Roman" w:hAnsi="Calibri" w:cs="Times"/>
-          <w:b/>
-          <w:bCs/>
-          <w:u w:val="single"/>
+    </w:p>
+    <w:p>
+      <w:pPr>
+        <w:spacing w:after="0"/>
+        <w:textAlignment w:val="baseline"/>
+        <w:rPr>
+          <w:rFonts w:ascii="Calibri" w:hAnsi="Calibri" w:cs="Times"/>
+          <w:b/>
+          <w:sz w:val="28"/>
+          <w:szCs w:val="28"/>
+        </w:rPr>
+      </w:pPr>
+      <w:r>
+        <w:rPr>
+          <w:rFonts w:ascii="Calibri" w:hAnsi="Calibri" w:cs="Times"/>
+          <w:b/>
+          <w:sz w:val="28"/>
+          <w:szCs w:val="28"/>
         </w:rPr>
         <w:t>Other Course Policies</w:t>
       </w:r>
+      <w:bookmarkStart w:id="4" w:name="_GoBack"/>
       <w:bookmarkEnd w:id="3"/>
-    </w:p>
-    <w:p>
-      <w:r>
-        <w:t>${</w:t>
-      </w:r>
-      <w:proofErr w:type="spellStart"/>
-      <w:r>
-        <w:t>courseLearningResources</w:t>
-      </w:r>
-      <w:proofErr w:type="spellEnd"/>
-      <w:r>
-        <w:t>}</w:t>
-      </w:r>
-    </w:p>
-    <w:p>
-      <w:r>
-        <w:t>${/</w:t>
-      </w:r>
-      <w:proofErr w:type="spellStart"/>
-      <w:r>
-        <w:t>NoCourseLearningResources</w:t>
-      </w:r>
-      <w:proofErr w:type="spellEnd"/>
-      <w:r>
-        <w:t>}</w:t>
-      </w:r>
+      <w:bookmarkEnd w:id="4"/>
     </w:p>
     <w:p>
       <w:pPr>
@@ -3030,6 +2967,7 @@
           <w:rFonts w:ascii="Calibri" w:eastAsia="Times New Roman" w:hAnsi="Calibri" w:cs="Times"/>
           <w:bCs/>
         </w:rPr>
+        <w:lastRenderedPageBreak/>
         <w:t>${grading}</w:t>
       </w:r>
     </w:p>
@@ -3166,25 +3104,27 @@
     </w:p>
     <w:p>
       <w:pPr>
-        <w:spacing w:after="0"/>
-        <w:textAlignment w:val="baseline"/>
-        <w:rPr>
-          <w:rStyle w:val="normaltextrun"/>
-          <w:rFonts w:ascii="Calibri" w:hAnsi="Calibri" w:cs="Times"/>
-          <w:b/>
-          <w:bCs/>
-          <w:u w:val="single"/>
-        </w:rPr>
-      </w:pPr>
-      <w:r>
-        <w:rPr>
-          <w:rStyle w:val="normaltextrun"/>
-          <w:rFonts w:ascii="Calibri" w:hAnsi="Calibri" w:cs="Times"/>
-          <w:b/>
-          <w:bCs/>
-          <w:u w:val="single"/>
-        </w:rPr>
-        <w:t>Student Service Resources</w:t>
+        <w:rPr>
+          <w:rFonts w:ascii="Calibri" w:hAnsi="Calibri" w:cs="Times"/>
+          <w:b/>
+          <w:sz w:val="28"/>
+          <w:szCs w:val="28"/>
+        </w:rPr>
+      </w:pPr>
+      <w:r>
+        <w:rPr>
+          <w:rFonts w:ascii="Calibri" w:hAnsi="Calibri" w:cs="Times"/>
+          <w:b/>
+          <w:sz w:val="28"/>
+          <w:szCs w:val="28"/>
+        </w:rPr>
+        <w:t xml:space="preserve">Student Service Resources: </w:t>
+      </w:r>
+      <w:r>
+        <w:rPr>
+          <w:rFonts w:ascii="Calibri" w:hAnsi="Calibri" w:cs="Times"/>
+        </w:rPr>
+        <w:t>Below are common resources that are available to you</w:t>
       </w:r>
     </w:p>
     <w:p>
@@ -3813,6 +3753,7 @@
         <w:rPr>
           <w:rFonts w:ascii="Calibri" w:hAnsi="Calibri" w:cs="Times"/>
         </w:rPr>
+        <w:lastRenderedPageBreak/>
         <w:t>At UBC Okanagan health services to students are provided by Health and Wellness.  Nurses, physicians and counsellors provide health care and counselling related to physical health, emotional/mental health and sexual/reproductive health concerns. As well, health promotion, education and research activities are provided to the campus community.  If you require assistance with your health, please contact Health and Wellness for more information or to book an appointment.</w:t>
       </w:r>
     </w:p>
@@ -4232,8 +4173,6 @@
           <w:szCs w:val="22"/>
         </w:rPr>
       </w:pPr>
-      <w:bookmarkStart w:id="4" w:name="_GoBack"/>
-      <w:bookmarkEnd w:id="4"/>
       <w:r>
         <w:rPr>
           <w:rFonts w:ascii="Calibri" w:hAnsi="Calibri" w:cs="Times"/>
@@ -4452,6 +4391,7 @@
       <w:pPr>
         <w:pStyle w:val="paragraph"/>
         <w:spacing w:before="0" w:beforeAutospacing="0" w:after="0" w:afterAutospacing="0"/>
+        <w:jc w:val="center"/>
         <w:textAlignment w:val="baseline"/>
         <w:rPr>
           <w:rStyle w:val="Hyperlink"/>

</xml_diff>

<commit_message>
Updated vancouver syllabus to be more consistent with senate template
</commit_message>
<xml_diff>
--- a/public/word-template/UBC-O_default.docx
+++ b/public/word-template/UBC-O_default.docx
@@ -2593,9 +2593,7 @@
         </w:rPr>
         <w:t>Other Course Policies</w:t>
       </w:r>
-      <w:bookmarkStart w:id="4" w:name="_GoBack"/>
       <w:bookmarkEnd w:id="3"/>
-      <w:bookmarkEnd w:id="4"/>
     </w:p>
     <w:p>
       <w:pPr>
@@ -3129,37 +3127,6 @@
     </w:p>
     <w:p>
       <w:pPr>
-        <w:spacing w:after="0"/>
-        <w:textAlignment w:val="baseline"/>
-        <w:rPr>
-          <w:rStyle w:val="normaltextrun"/>
-          <w:rFonts w:ascii="Calibri" w:hAnsi="Calibri" w:cs="Times"/>
-          <w:b/>
-          <w:bCs/>
-          <w:u w:val="single"/>
-        </w:rPr>
-      </w:pPr>
-    </w:p>
-    <w:p>
-      <w:pPr>
-        <w:spacing w:after="0"/>
-        <w:textAlignment w:val="baseline"/>
-        <w:rPr>
-          <w:rStyle w:val="eop"/>
-          <w:rFonts w:ascii="Calibri" w:eastAsia="Times New Roman" w:hAnsi="Calibri" w:cs="Times"/>
-          <w:bCs/>
-        </w:rPr>
-      </w:pPr>
-      <w:r>
-        <w:rPr>
-          <w:rFonts w:ascii="Calibri" w:eastAsia="Times New Roman" w:hAnsi="Calibri" w:cs="Times"/>
-          <w:bCs/>
-        </w:rPr>
-        <w:t>Below are common resources that you are available to you</w:t>
-      </w:r>
-    </w:p>
-    <w:p>
-      <w:pPr>
         <w:pStyle w:val="paragraph"/>
         <w:spacing w:before="0" w:beforeAutospacing="0" w:after="0" w:afterAutospacing="0"/>
         <w:textAlignment w:val="baseline"/>
@@ -3169,6 +3136,8 @@
           <w:szCs w:val="22"/>
         </w:rPr>
       </w:pPr>
+      <w:bookmarkStart w:id="4" w:name="_GoBack"/>
+      <w:bookmarkEnd w:id="4"/>
       <w:r>
         <w:rPr>
           <w:rFonts w:ascii="Calibri" w:hAnsi="Calibri" w:cs="Times"/>
@@ -3753,8 +3722,14 @@
         <w:rPr>
           <w:rFonts w:ascii="Calibri" w:hAnsi="Calibri" w:cs="Times"/>
         </w:rPr>
+        <w:t xml:space="preserve">At UBC Okanagan health services to students are provided by Health and Wellness.  Nurses, physicians and counsellors provide health care and counselling related to physical health, emotional/mental health </w:t>
+      </w:r>
+      <w:r>
+        <w:rPr>
+          <w:rFonts w:ascii="Calibri" w:hAnsi="Calibri" w:cs="Times"/>
+        </w:rPr>
         <w:lastRenderedPageBreak/>
-        <w:t>At UBC Okanagan health services to students are provided by Health and Wellness.  Nurses, physicians and counsellors provide health care and counselling related to physical health, emotional/mental health and sexual/reproductive health concerns. As well, health promotion, education and research activities are provided to the campus community.  If you require assistance with your health, please contact Health and Wellness for more information or to book an appointment.</w:t>
+        <w:t>and sexual/reproductive health concerns. As well, health promotion, education and research activities are provided to the campus community.  If you require assistance with your health, please contact Health and Wellness for more information or to book an appointment.</w:t>
       </w:r>
     </w:p>
     <w:p>

</xml_diff>

<commit_message>
Added Global Engagement Office optional resource to okangan syllabus
</commit_message>
<xml_diff>
--- a/public/word-template/UBC-O_default.docx
+++ b/public/word-template/UBC-O_default.docx
@@ -3136,8 +3136,6 @@
           <w:szCs w:val="22"/>
         </w:rPr>
       </w:pPr>
-      <w:bookmarkStart w:id="4" w:name="_GoBack"/>
-      <w:bookmarkEnd w:id="4"/>
       <w:r>
         <w:rPr>
           <w:rFonts w:ascii="Calibri" w:hAnsi="Calibri" w:cs="Times"/>
@@ -4066,6 +4064,131 @@
           <w:sz w:val="22"/>
           <w:szCs w:val="22"/>
         </w:rPr>
+        <w:t>${global}</w:t>
+      </w:r>
+    </w:p>
+    <w:p>
+      <w:pPr>
+        <w:pStyle w:val="paragraph"/>
+        <w:spacing w:before="0" w:beforeAutospacing="0" w:after="0" w:afterAutospacing="0"/>
+        <w:textAlignment w:val="baseline"/>
+        <w:rPr>
+          <w:rFonts w:ascii="Calibri" w:hAnsi="Calibri" w:cs="Times"/>
+          <w:sz w:val="22"/>
+          <w:szCs w:val="22"/>
+        </w:rPr>
+      </w:pPr>
+    </w:p>
+    <w:p>
+      <w:pPr>
+        <w:rPr>
+          <w:rFonts w:ascii="Calibri" w:hAnsi="Calibri" w:cs="Times"/>
+          <w:b/>
+          <w:color w:val="000000" w:themeColor="text1"/>
+          <w:u w:val="single"/>
+        </w:rPr>
+      </w:pPr>
+      <w:r>
+        <w:rPr>
+          <w:rFonts w:ascii="Calibri" w:hAnsi="Calibri" w:cs="Times"/>
+          <w:b/>
+          <w:color w:val="000000" w:themeColor="text1"/>
+          <w:u w:val="single"/>
+        </w:rPr>
+        <w:t xml:space="preserve">${global-title} </w:t>
+      </w:r>
+      <w:bookmarkStart w:id="4" w:name="_GoBack"/>
+      <w:bookmarkEnd w:id="4"/>
+    </w:p>
+    <w:p>
+      <w:pPr>
+        <w:pStyle w:val="paragraph"/>
+        <w:spacing w:after="0"/>
+        <w:textAlignment w:val="baseline"/>
+        <w:rPr>
+          <w:rFonts w:ascii="Calibri" w:eastAsiaTheme="minorHAnsi" w:hAnsi="Calibri" w:cs="Times"/>
+          <w:sz w:val="22"/>
+          <w:szCs w:val="22"/>
+        </w:rPr>
+      </w:pPr>
+      <w:r>
+        <w:rPr>
+          <w:rFonts w:ascii="Calibri" w:eastAsiaTheme="minorHAnsi" w:hAnsi="Calibri" w:cs="Times"/>
+          <w:sz w:val="22"/>
+          <w:szCs w:val="22"/>
+        </w:rPr>
+        <w:t>The Global Engagement Office provides advising and resources to assist International students in navigating immigration, health insurance, and settlement matters, as well as opportunities for intercultural learning, and resources for Go Global experiences available to all UBC Okanagan students, and more.</w:t>
+      </w:r>
+    </w:p>
+    <w:p>
+      <w:pPr>
+        <w:pStyle w:val="paragraph"/>
+        <w:spacing w:before="0" w:beforeAutospacing="0" w:after="0" w:afterAutospacing="0"/>
+        <w:textAlignment w:val="baseline"/>
+        <w:rPr>
+          <w:rFonts w:ascii="Calibri" w:eastAsiaTheme="minorHAnsi" w:hAnsi="Calibri" w:cs="Times"/>
+          <w:sz w:val="22"/>
+          <w:szCs w:val="22"/>
+        </w:rPr>
+      </w:pPr>
+      <w:r>
+        <w:rPr>
+          <w:rFonts w:ascii="Calibri" w:eastAsiaTheme="minorHAnsi" w:hAnsi="Calibri" w:cs="Times"/>
+          <w:sz w:val="22"/>
+          <w:szCs w:val="22"/>
+        </w:rPr>
+        <w:t xml:space="preserve">Come and see us – we are here to help! You may also contact </w:t>
+      </w:r>
+      <w:hyperlink r:id="rId18" w:history="1">
+        <w:r>
+          <w:rPr>
+            <w:rStyle w:val="Hyperlink"/>
+            <w:rFonts w:ascii="Calibri" w:eastAsiaTheme="minorHAnsi" w:hAnsi="Calibri" w:cs="Times"/>
+            <w:sz w:val="22"/>
+            <w:szCs w:val="22"/>
+          </w:rPr>
+          <w:t>geo.ubco@ubc.ca</w:t>
+        </w:r>
+      </w:hyperlink>
+    </w:p>
+    <w:p>
+      <w:pPr>
+        <w:pStyle w:val="paragraph"/>
+        <w:spacing w:before="0" w:beforeAutospacing="0" w:after="0" w:afterAutospacing="0"/>
+        <w:textAlignment w:val="baseline"/>
+        <w:rPr>
+          <w:rStyle w:val="eop"/>
+          <w:rFonts w:ascii="Calibri" w:hAnsi="Calibri" w:cs="Times"/>
+          <w:sz w:val="22"/>
+          <w:szCs w:val="22"/>
+        </w:rPr>
+      </w:pPr>
+      <w:r>
+        <w:rPr>
+          <w:rFonts w:ascii="Calibri" w:hAnsi="Calibri" w:cs="Times"/>
+          <w:sz w:val="22"/>
+          <w:szCs w:val="22"/>
+        </w:rPr>
+        <w:t>${/global}</w:t>
+      </w:r>
+    </w:p>
+    <w:p>
+      <w:pPr>
+        <w:pStyle w:val="paragraph"/>
+        <w:spacing w:before="0" w:beforeAutospacing="0" w:after="0" w:afterAutospacing="0"/>
+        <w:textAlignment w:val="baseline"/>
+        <w:rPr>
+          <w:rFonts w:ascii="Calibri" w:hAnsi="Calibri" w:cs="Times"/>
+          <w:sz w:val="22"/>
+          <w:szCs w:val="22"/>
+        </w:rPr>
+      </w:pPr>
+      <w:r>
+        <w:rPr>
+          <w:rFonts w:ascii="Calibri" w:hAnsi="Calibri" w:cs="Times"/>
+          <w:sz w:val="22"/>
+          <w:szCs w:val="22"/>
+        </w:rPr>
         <w:t>${copyright}</w:t>
       </w:r>
     </w:p>
@@ -4385,6 +4508,7 @@
           <w:sz w:val="22"/>
           <w:szCs w:val="22"/>
         </w:rPr>
+        <w:lastRenderedPageBreak/>
         <w:t>For more information, see:</w:t>
       </w:r>
       <w:r>
@@ -4395,7 +4519,7 @@
         </w:rPr>
         <w:t xml:space="preserve"> </w:t>
       </w:r>
-      <w:hyperlink r:id="rId18" w:history="1">
+      <w:hyperlink r:id="rId19" w:history="1">
         <w:r>
           <w:rPr>
             <w:rStyle w:val="Hyperlink"/>
@@ -4481,12 +4605,12 @@
       </w:pPr>
     </w:p>
     <w:sectPr>
-      <w:headerReference w:type="even" r:id="rId19"/>
-      <w:headerReference w:type="default" r:id="rId20"/>
-      <w:footerReference w:type="even" r:id="rId21"/>
-      <w:footerReference w:type="default" r:id="rId22"/>
-      <w:headerReference w:type="first" r:id="rId23"/>
-      <w:footerReference w:type="first" r:id="rId24"/>
+      <w:headerReference w:type="even" r:id="rId20"/>
+      <w:headerReference w:type="default" r:id="rId21"/>
+      <w:footerReference w:type="even" r:id="rId22"/>
+      <w:footerReference w:type="default" r:id="rId23"/>
+      <w:headerReference w:type="first" r:id="rId24"/>
+      <w:footerReference w:type="first" r:id="rId25"/>
       <w:pgSz w:w="12240" w:h="15840"/>
       <w:pgMar w:top="1440" w:right="1440" w:bottom="1440" w:left="1440" w:header="720" w:footer="720" w:gutter="0"/>
       <w:cols w:space="720"/>

</xml_diff>

<commit_message>
Included link to term and exam dates in okanagan syllabus, and updated hardship period to 27 hours
</commit_message>
<xml_diff>
--- a/public/word-template/UBC-O_default.docx
+++ b/public/word-template/UBC-O_default.docx
@@ -2861,7 +2861,52 @@
           <w:sz w:val="22"/>
           <w:szCs w:val="22"/>
         </w:rPr>
-        <w:t xml:space="preserve">The examination period for Term X of Fall 201X is XXXX.  Except in the case of examination clashes and hardships (three or more formal examinations scheduled within a 24-hour period) or unforeseen events, students will be permitted to apply for out-of-time final examinations only if they are representing the University, the province, or the country in a competition or performance; serving in the Canadian military; observing a religious rite; working to support themselves or their family; or caring for a family member.  Unforeseen events include (but may not be limited to) the following: ill health or other personal challenges that arise during a term and changes in the requirements of an ongoing job.  </w:t>
+        <w:t xml:space="preserve">You can find the </w:t>
+      </w:r>
+      <w:hyperlink r:id="rId9" w:history="1">
+        <w:r>
+          <w:rPr>
+            <w:rStyle w:val="Hyperlink"/>
+            <w:rFonts w:ascii="Calibri" w:hAnsi="Calibri" w:cs="Times"/>
+            <w:sz w:val="22"/>
+            <w:szCs w:val="22"/>
+          </w:rPr>
+          <w:t>Senate-approved term and examination dates here</w:t>
+        </w:r>
+      </w:hyperlink>
+      <w:r>
+        <w:rPr>
+          <w:rFonts w:ascii="Calibri" w:hAnsi="Calibri" w:cs="Times"/>
+          <w:sz w:val="22"/>
+          <w:szCs w:val="22"/>
+        </w:rPr>
+        <w:t xml:space="preserve">. </w:t>
+      </w:r>
+      <w:r>
+        <w:rPr>
+          <w:rFonts w:ascii="Calibri" w:hAnsi="Calibri" w:cs="Times"/>
+          <w:sz w:val="22"/>
+          <w:szCs w:val="22"/>
+        </w:rPr>
+        <w:t>Except in the case of examination clashes and hardships (three or more formal examinations scheduled within a 2</w:t>
+      </w:r>
+      <w:r>
+        <w:rPr>
+          <w:rFonts w:ascii="Calibri" w:hAnsi="Calibri" w:cs="Times"/>
+          <w:sz w:val="22"/>
+          <w:szCs w:val="22"/>
+        </w:rPr>
+        <w:t>7</w:t>
+      </w:r>
+      <w:bookmarkStart w:id="4" w:name="_GoBack"/>
+      <w:bookmarkEnd w:id="4"/>
+      <w:r>
+        <w:rPr>
+          <w:rFonts w:ascii="Calibri" w:hAnsi="Calibri" w:cs="Times"/>
+          <w:sz w:val="22"/>
+          <w:szCs w:val="22"/>
+        </w:rPr>
+        <w:t xml:space="preserve">-hour period) or unforeseen events, students will be permitted to apply for out-of-time final examinations only if they are representing the University, the province, or the country in a competition or performance; serving in the Canadian military; observing a religious rite; working to support themselves or their family; or caring for a family member.  Unforeseen events include (but may not be limited to) the following: ill health or other personal challenges that arise during a term and changes in the requirements of an ongoing job.  </w:t>
       </w:r>
     </w:p>
     <w:p>
@@ -2904,7 +2949,7 @@
         </w:rPr>
         <w:t xml:space="preserve">Further information on Academic Concession can be found under Policies and Regulation in the Okanagan Academic Calendar </w:t>
       </w:r>
-      <w:hyperlink r:id="rId9" w:history="1">
+      <w:hyperlink r:id="rId10" w:history="1">
         <w:r>
           <w:rPr>
             <w:rStyle w:val="Hyperlink"/>
@@ -3036,7 +3081,7 @@
           <w:rFonts w:ascii="Calibri" w:hAnsi="Calibri" w:cs="Times"/>
         </w:rPr>
       </w:pPr>
-      <w:hyperlink r:id="rId10" w:history="1">
+      <w:hyperlink r:id="rId11" w:history="1">
         <w:r>
           <w:rPr>
             <w:rStyle w:val="Hyperlink"/>
@@ -3277,7 +3322,7 @@
         </w:rPr>
         <w:t xml:space="preserve">email: </w:t>
       </w:r>
-      <w:hyperlink r:id="rId11" w:history="1">
+      <w:hyperlink r:id="rId12" w:history="1">
         <w:r>
           <w:rPr>
             <w:rStyle w:val="Hyperlink"/>
@@ -3317,7 +3362,7 @@
         </w:rPr>
         <w:t xml:space="preserve">Web: </w:t>
       </w:r>
-      <w:hyperlink r:id="rId12" w:history="1">
+      <w:hyperlink r:id="rId13" w:history="1">
         <w:r>
           <w:rPr>
             <w:rStyle w:val="Hyperlink"/>
@@ -3560,7 +3605,7 @@
         </w:rPr>
         <w:t>email: </w:t>
       </w:r>
-      <w:hyperlink r:id="rId13" w:history="1">
+      <w:hyperlink r:id="rId14" w:history="1">
         <w:r>
           <w:rPr>
             <w:rStyle w:val="Hyperlink"/>
@@ -3592,7 +3637,7 @@
         </w:rPr>
         <w:t xml:space="preserve">Web: </w:t>
       </w:r>
-      <w:hyperlink r:id="rId14" w:history="1">
+      <w:hyperlink r:id="rId15" w:history="1">
         <w:r>
           <w:rPr>
             <w:rStyle w:val="Hyperlink"/>
@@ -3792,7 +3837,7 @@
         </w:rPr>
         <w:t>email: </w:t>
       </w:r>
-      <w:hyperlink r:id="rId15" w:tooltip="Email" w:history="1">
+      <w:hyperlink r:id="rId16" w:tooltip="Email" w:history="1">
         <w:r>
           <w:rPr>
             <w:rStyle w:val="Hyperlink"/>
@@ -3817,7 +3862,7 @@
         </w:rPr>
         <w:t xml:space="preserve">Web: </w:t>
       </w:r>
-      <w:hyperlink r:id="rId16" w:history="1">
+      <w:hyperlink r:id="rId17" w:history="1">
         <w:r>
           <w:rPr>
             <w:rStyle w:val="Hyperlink"/>
@@ -3973,7 +4018,7 @@
         </w:rPr>
         <w:t>. For more information, please visit the Hub’s website (</w:t>
       </w:r>
-      <w:hyperlink r:id="rId17" w:history="1">
+      <w:hyperlink r:id="rId18" w:history="1">
         <w:r>
           <w:rPr>
             <w:rStyle w:val="Hyperlink"/>
@@ -4097,8 +4142,6 @@
         </w:rPr>
         <w:t xml:space="preserve">${global-title} </w:t>
       </w:r>
-      <w:bookmarkStart w:id="4" w:name="_GoBack"/>
-      <w:bookmarkEnd w:id="4"/>
     </w:p>
     <w:p>
       <w:pPr>
@@ -4139,7 +4182,7 @@
         </w:rPr>
         <w:t xml:space="preserve">Come and see us – we are here to help! You may also contact </w:t>
       </w:r>
-      <w:hyperlink r:id="rId18" w:history="1">
+      <w:hyperlink r:id="rId19" w:history="1">
         <w:r>
           <w:rPr>
             <w:rStyle w:val="Hyperlink"/>
@@ -4519,7 +4562,7 @@
         </w:rPr>
         <w:t xml:space="preserve"> </w:t>
       </w:r>
-      <w:hyperlink r:id="rId19" w:history="1">
+      <w:hyperlink r:id="rId20" w:history="1">
         <w:r>
           <w:rPr>
             <w:rStyle w:val="Hyperlink"/>
@@ -4605,12 +4648,12 @@
       </w:pPr>
     </w:p>
     <w:sectPr>
-      <w:headerReference w:type="even" r:id="rId20"/>
-      <w:headerReference w:type="default" r:id="rId21"/>
-      <w:footerReference w:type="even" r:id="rId22"/>
-      <w:footerReference w:type="default" r:id="rId23"/>
-      <w:headerReference w:type="first" r:id="rId24"/>
-      <w:footerReference w:type="first" r:id="rId25"/>
+      <w:headerReference w:type="even" r:id="rId21"/>
+      <w:headerReference w:type="default" r:id="rId22"/>
+      <w:footerReference w:type="even" r:id="rId23"/>
+      <w:footerReference w:type="default" r:id="rId24"/>
+      <w:headerReference w:type="first" r:id="rId25"/>
+      <w:footerReference w:type="first" r:id="rId26"/>
       <w:pgSz w:w="12240" w:h="15840"/>
       <w:pgMar w:top="1440" w:right="1440" w:bottom="1440" w:left="1440" w:header="720" w:footer="720" w:gutter="0"/>
       <w:cols w:space="720"/>

</xml_diff>

<commit_message>
Fix learning resources not showing in generated okanagan syllabus
</commit_message>
<xml_diff>
--- a/public/word-template/UBC-O_default.docx
+++ b/public/word-template/UBC-O_default.docx
@@ -2561,23 +2561,176 @@
     </w:p>
     <w:p>
       <w:pPr>
+        <w:spacing w:after="120"/>
+        <w:rPr>
+          <w:rFonts w:eastAsia="Times New Roman" w:cstheme="minorHAnsi"/>
+          <w:szCs w:val="20"/>
+        </w:rPr>
+      </w:pPr>
+      <w:r>
+        <w:rPr>
+          <w:rFonts w:eastAsia="Times New Roman" w:cstheme="minorHAnsi"/>
+          <w:szCs w:val="20"/>
+        </w:rPr>
+        <w:t>${</w:t>
+      </w:r>
+      <w:proofErr w:type="spellStart"/>
+      <w:r>
+        <w:rPr>
+          <w:rFonts w:eastAsia="Times New Roman" w:cstheme="minorHAnsi"/>
+          <w:szCs w:val="20"/>
+        </w:rPr>
+        <w:t>No</w:t>
+      </w:r>
+      <w:r>
+        <w:rPr>
+          <w:rFonts w:eastAsia="Times New Roman" w:cstheme="minorHAnsi"/>
+          <w:szCs w:val="20"/>
+        </w:rPr>
+        <w:t>Course</w:t>
+      </w:r>
+      <w:r>
+        <w:rPr>
+          <w:rFonts w:eastAsia="Times New Roman" w:cstheme="minorHAnsi"/>
+          <w:szCs w:val="20"/>
+        </w:rPr>
+        <w:t>Learning</w:t>
+      </w:r>
+      <w:r>
+        <w:rPr>
+          <w:rFonts w:eastAsia="Times New Roman" w:cstheme="minorHAnsi"/>
+          <w:szCs w:val="20"/>
+        </w:rPr>
+        <w:t>Resources</w:t>
+      </w:r>
+      <w:proofErr w:type="spellEnd"/>
+      <w:r>
+        <w:rPr>
+          <w:rFonts w:eastAsia="Times New Roman" w:cstheme="minorHAnsi"/>
+          <w:szCs w:val="20"/>
+        </w:rPr>
+        <w:t>}</w:t>
+      </w:r>
+    </w:p>
+    <w:p>
+      <w:pPr>
+        <w:spacing w:after="120"/>
+        <w:rPr>
+          <w:rFonts w:eastAsia="Times New Roman" w:cstheme="minorHAnsi"/>
+          <w:szCs w:val="20"/>
+        </w:rPr>
+      </w:pPr>
+    </w:p>
+    <w:p>
+      <w:pPr>
         <w:spacing w:after="0"/>
         <w:textAlignment w:val="baseline"/>
         <w:rPr>
-          <w:rStyle w:val="normaltextrun"/>
-          <w:rFonts w:cstheme="minorHAnsi"/>
-          <w:bCs/>
-          <w:color w:val="000000"/>
-          <w:bdr w:val="none" w:sz="0" w:space="0" w:color="auto" w:frame="1"/>
-        </w:rPr>
-      </w:pPr>
-      <w:bookmarkStart w:id="3" w:name="_Toc2236272"/>
+          <w:rFonts w:ascii="Calibri" w:eastAsia="Times New Roman" w:hAnsi="Calibri" w:cs="Times"/>
+          <w:b/>
+          <w:bCs/>
+          <w:u w:val="single"/>
+        </w:rPr>
+      </w:pPr>
+      <w:r>
+        <w:rPr>
+          <w:rFonts w:ascii="Calibri" w:eastAsia="Times New Roman" w:hAnsi="Calibri" w:cs="Times"/>
+          <w:b/>
+          <w:bCs/>
+          <w:u w:val="single"/>
+        </w:rPr>
+        <w:t xml:space="preserve">Learning </w:t>
+      </w:r>
+      <w:r>
+        <w:rPr>
+          <w:rFonts w:ascii="Calibri" w:eastAsia="Times New Roman" w:hAnsi="Calibri" w:cs="Times"/>
+          <w:b/>
+          <w:bCs/>
+          <w:u w:val="single"/>
+        </w:rPr>
+        <w:t>Resources</w:t>
+      </w:r>
+    </w:p>
+    <w:p>
+      <w:pPr>
+        <w:spacing w:after="120"/>
+        <w:rPr>
+          <w:rFonts w:eastAsia="Times New Roman" w:cstheme="minorHAnsi"/>
+          <w:szCs w:val="20"/>
+        </w:rPr>
+      </w:pPr>
+      <w:r>
+        <w:rPr>
+          <w:rFonts w:eastAsia="Times New Roman" w:cstheme="minorHAnsi"/>
+          <w:szCs w:val="20"/>
+        </w:rPr>
+        <w:t>${</w:t>
+      </w:r>
+      <w:r>
+        <w:rPr>
+          <w:rFonts w:eastAsia="Times New Roman" w:cstheme="minorHAnsi"/>
+          <w:szCs w:val="20"/>
+        </w:rPr>
+        <w:t>courseLearningResources</w:t>
+      </w:r>
+      <w:bookmarkStart w:id="3" w:name="_GoBack"/>
+      <w:bookmarkEnd w:id="3"/>
+      <w:r>
+        <w:rPr>
+          <w:rFonts w:eastAsia="Times New Roman" w:cstheme="minorHAnsi"/>
+          <w:szCs w:val="20"/>
+        </w:rPr>
+        <w:t>}</w:t>
+      </w:r>
+    </w:p>
+    <w:p>
+      <w:pPr>
+        <w:spacing w:after="120"/>
+        <w:rPr>
+          <w:rFonts w:eastAsia="Times New Roman" w:cstheme="minorHAnsi"/>
+          <w:szCs w:val="20"/>
+        </w:rPr>
+      </w:pPr>
+      <w:r>
+        <w:rPr>
+          <w:rFonts w:eastAsia="Times New Roman" w:cstheme="minorHAnsi"/>
+          <w:szCs w:val="20"/>
+        </w:rPr>
+        <w:t>${/</w:t>
+      </w:r>
+      <w:proofErr w:type="spellStart"/>
+      <w:r>
+        <w:rPr>
+          <w:rFonts w:eastAsia="Times New Roman" w:cstheme="minorHAnsi"/>
+          <w:szCs w:val="20"/>
+        </w:rPr>
+        <w:t>NoCourseLearningResources</w:t>
+      </w:r>
+      <w:proofErr w:type="spellEnd"/>
+      <w:r>
+        <w:rPr>
+          <w:rFonts w:eastAsia="Times New Roman" w:cstheme="minorHAnsi"/>
+          <w:szCs w:val="20"/>
+        </w:rPr>
+        <w:t>}</w:t>
+      </w:r>
     </w:p>
     <w:p>
       <w:pPr>
         <w:spacing w:after="0"/>
         <w:textAlignment w:val="baseline"/>
         <w:rPr>
+          <w:rFonts w:eastAsia="Times New Roman" w:cstheme="minorHAnsi"/>
+          <w:szCs w:val="20"/>
+        </w:rPr>
+      </w:pPr>
+      <w:bookmarkStart w:id="4" w:name="_Toc2236272"/>
+    </w:p>
+    <w:p>
+      <w:pPr>
+        <w:spacing w:after="0"/>
+        <w:textAlignment w:val="baseline"/>
+        <w:rPr>
           <w:rFonts w:ascii="Calibri" w:hAnsi="Calibri" w:cs="Times"/>
           <w:b/>
           <w:sz w:val="28"/>
@@ -2593,7 +2746,7 @@
         </w:rPr>
         <w:t>Other Course Policies</w:t>
       </w:r>
-      <w:bookmarkEnd w:id="3"/>
+      <w:bookmarkEnd w:id="4"/>
     </w:p>
     <w:p>
       <w:pPr>
@@ -2898,15 +3051,22 @@
         </w:rPr>
         <w:t>7</w:t>
       </w:r>
-      <w:bookmarkStart w:id="4" w:name="_GoBack"/>
-      <w:bookmarkEnd w:id="4"/>
-      <w:r>
-        <w:rPr>
-          <w:rFonts w:ascii="Calibri" w:hAnsi="Calibri" w:cs="Times"/>
-          <w:sz w:val="22"/>
-          <w:szCs w:val="22"/>
-        </w:rPr>
-        <w:t xml:space="preserve">-hour period) or unforeseen events, students will be permitted to apply for out-of-time final examinations only if they are representing the University, the province, or the country in a competition or performance; serving in the Canadian military; observing a religious rite; working to support themselves or their family; or caring for a family member.  Unforeseen events include (but may not be limited to) the following: ill health or other personal challenges that arise during a term and changes in the requirements of an ongoing job.  </w:t>
+      <w:r>
+        <w:rPr>
+          <w:rFonts w:ascii="Calibri" w:hAnsi="Calibri" w:cs="Times"/>
+          <w:sz w:val="22"/>
+          <w:szCs w:val="22"/>
+        </w:rPr>
+        <w:t xml:space="preserve">-hour period) or unforeseen events, students will be permitted to apply for out-of-time final examinations only if they are representing the University, the province, or the country in a competition or performance; serving in the Canadian military; observing a religious rite; working to support themselves or their family; or caring for </w:t>
+      </w:r>
+      <w:r>
+        <w:rPr>
+          <w:rFonts w:ascii="Calibri" w:hAnsi="Calibri" w:cs="Times"/>
+          <w:sz w:val="22"/>
+          <w:szCs w:val="22"/>
+        </w:rPr>
+        <w:lastRenderedPageBreak/>
+        <w:t xml:space="preserve">a family member.  Unforeseen events include (but may not be limited to) the following: ill health or other personal challenges that arise during a term and changes in the requirements of an ongoing job.  </w:t>
       </w:r>
     </w:p>
     <w:p>
@@ -3010,7 +3170,6 @@
           <w:rFonts w:ascii="Calibri" w:eastAsia="Times New Roman" w:hAnsi="Calibri" w:cs="Times"/>
           <w:bCs/>
         </w:rPr>
-        <w:lastRenderedPageBreak/>
         <w:t>${grading}</w:t>
       </w:r>
     </w:p>
@@ -3666,6 +3825,7 @@
           <w:sz w:val="22"/>
           <w:szCs w:val="22"/>
         </w:rPr>
+        <w:lastRenderedPageBreak/>
         <w:t>${</w:t>
       </w:r>
       <w:r>
@@ -3765,14 +3925,7 @@
         <w:rPr>
           <w:rFonts w:ascii="Calibri" w:hAnsi="Calibri" w:cs="Times"/>
         </w:rPr>
-        <w:t xml:space="preserve">At UBC Okanagan health services to students are provided by Health and Wellness.  Nurses, physicians and counsellors provide health care and counselling related to physical health, emotional/mental health </w:t>
-      </w:r>
-      <w:r>
-        <w:rPr>
-          <w:rFonts w:ascii="Calibri" w:hAnsi="Calibri" w:cs="Times"/>
-        </w:rPr>
-        <w:lastRenderedPageBreak/>
-        <w:t>and sexual/reproductive health concerns. As well, health promotion, education and research activities are provided to the campus community.  If you require assistance with your health, please contact Health and Wellness for more information or to book an appointment.</w:t>
+        <w:t>At UBC Okanagan health services to students are provided by Health and Wellness.  Nurses, physicians and counsellors provide health care and counselling related to physical health, emotional/mental health and sexual/reproductive health concerns. As well, health promotion, education and research activities are provided to the campus community.  If you require assistance with your health, please contact Health and Wellness for more information or to book an appointment.</w:t>
       </w:r>
     </w:p>
     <w:p>
@@ -4320,6 +4473,7 @@
           <w:sz w:val="22"/>
           <w:szCs w:val="22"/>
         </w:rPr>
+        <w:lastRenderedPageBreak/>
         <w:t>${/copyright}</w:t>
       </w:r>
     </w:p>
@@ -4551,7 +4705,6 @@
           <w:sz w:val="22"/>
           <w:szCs w:val="22"/>
         </w:rPr>
-        <w:lastRenderedPageBreak/>
         <w:t>For more information, see:</w:t>
       </w:r>
       <w:r>

</xml_diff>

<commit_message>
Finished first draft of course schedule table generator feature for testing
</commit_message>
<xml_diff>
--- a/public/word-template/UBC-O_default.docx
+++ b/public/word-template/UBC-O_default.docx
@@ -1469,6 +1469,7 @@
     <w:p>
       <w:pPr>
         <w:rPr>
+          <w:rStyle w:val="normaltextrun"/>
           <w:rFonts w:cstheme="minorHAnsi"/>
         </w:rPr>
       </w:pPr>
@@ -1499,6 +1500,120 @@
         <w:rPr>
           <w:rStyle w:val="normaltextrun"/>
           <w:rFonts w:cstheme="minorHAnsi"/>
+        </w:rPr>
+        <w:t>}</w:t>
+      </w:r>
+    </w:p>
+    <w:p>
+      <w:pPr>
+        <w:rPr>
+          <w:rFonts w:cstheme="minorHAnsi"/>
+        </w:rPr>
+      </w:pPr>
+      <w:r>
+        <w:rPr>
+          <w:rFonts w:cstheme="minorHAnsi"/>
+        </w:rPr>
+        <w:t>${</w:t>
+      </w:r>
+      <w:proofErr w:type="spellStart"/>
+      <w:r>
+        <w:rPr>
+          <w:rFonts w:cstheme="minorHAnsi"/>
+        </w:rPr>
+        <w:t>NoCourseScheduleTbl</w:t>
+      </w:r>
+      <w:proofErr w:type="spellEnd"/>
+      <w:r>
+        <w:rPr>
+          <w:rFonts w:cstheme="minorHAnsi"/>
+        </w:rPr>
+        <w:t>}</w:t>
+      </w:r>
+    </w:p>
+    <w:p>
+      <w:pPr>
+        <w:rPr>
+          <w:rFonts w:ascii="Calibri" w:hAnsi="Calibri" w:cs="Times"/>
+          <w:b/>
+          <w:u w:val="single"/>
+        </w:rPr>
+      </w:pPr>
+      <w:bookmarkStart w:id="2" w:name="_GoBack"/>
+      <w:bookmarkEnd w:id="2"/>
+    </w:p>
+    <w:p>
+      <w:pPr>
+        <w:rPr>
+          <w:rFonts w:ascii="Calibri" w:hAnsi="Calibri" w:cs="Times"/>
+          <w:b/>
+          <w:u w:val="single"/>
+        </w:rPr>
+      </w:pPr>
+      <w:r>
+        <w:rPr>
+          <w:rFonts w:ascii="Calibri" w:hAnsi="Calibri" w:cs="Times"/>
+          <w:b/>
+          <w:u w:val="single"/>
+        </w:rPr>
+        <w:t>Course schedule</w:t>
+      </w:r>
+    </w:p>
+    <w:p>
+      <w:pPr>
+        <w:rPr>
+          <w:rFonts w:cstheme="minorHAnsi"/>
+        </w:rPr>
+      </w:pPr>
+      <w:r>
+        <w:rPr>
+          <w:rFonts w:cstheme="minorHAnsi"/>
+        </w:rPr>
+        <w:t>${</w:t>
+      </w:r>
+      <w:proofErr w:type="spellStart"/>
+      <w:r>
+        <w:rPr>
+          <w:rFonts w:cstheme="minorHAnsi"/>
+        </w:rPr>
+        <w:t>courseScheduleTbl</w:t>
+      </w:r>
+      <w:proofErr w:type="spellEnd"/>
+      <w:r>
+        <w:rPr>
+          <w:rFonts w:cstheme="minorHAnsi"/>
+        </w:rPr>
+        <w:t>}</w:t>
+      </w:r>
+    </w:p>
+    <w:p>
+      <w:pPr>
+        <w:spacing w:after="120"/>
+        <w:rPr>
+          <w:rFonts w:eastAsia="Times New Roman" w:cstheme="minorHAnsi"/>
+          <w:szCs w:val="20"/>
+        </w:rPr>
+      </w:pPr>
+      <w:r>
+        <w:rPr>
+          <w:rFonts w:eastAsia="Times New Roman" w:cstheme="minorHAnsi"/>
+          <w:szCs w:val="20"/>
+        </w:rPr>
+        <w:t>${/</w:t>
+      </w:r>
+      <w:proofErr w:type="spellStart"/>
+      <w:r>
+        <w:rPr>
+          <w:rFonts w:eastAsia="Times New Roman" w:cstheme="minorHAnsi"/>
+          <w:szCs w:val="20"/>
+        </w:rPr>
+        <w:t>NoCourseScheduleTbl</w:t>
+      </w:r>
+      <w:proofErr w:type="spellEnd"/>
+      <w:r>
+        <w:rPr>
+          <w:rFonts w:eastAsia="Times New Roman" w:cstheme="minorHAnsi"/>
+          <w:szCs w:val="20"/>
         </w:rPr>
         <w:t>}</w:t>
       </w:r>
@@ -1972,6 +2087,7 @@
           <w:sz w:val="22"/>
           <w:szCs w:val="22"/>
         </w:rPr>
+        <w:lastRenderedPageBreak/>
         <w:t>${</w:t>
       </w:r>
       <w:proofErr w:type="spellStart"/>
@@ -2483,7 +2599,7 @@
           <w:u w:val="single"/>
         </w:rPr>
       </w:pPr>
-      <w:bookmarkStart w:id="2" w:name="_Toc2236269"/>
+      <w:bookmarkStart w:id="3" w:name="_Toc2236269"/>
       <w:r>
         <w:rPr>
           <w:rFonts w:ascii="Calibri" w:eastAsia="Times New Roman" w:hAnsi="Calibri" w:cs="Times"/>
@@ -2493,7 +2609,7 @@
         </w:rPr>
         <w:t>Learning Materials</w:t>
       </w:r>
-      <w:bookmarkEnd w:id="2"/>
+      <w:bookmarkEnd w:id="3"/>
     </w:p>
     <w:p>
       <w:pPr>
@@ -2571,7 +2687,7 @@
           <w:bdr w:val="none" w:sz="0" w:space="0" w:color="auto" w:frame="1"/>
         </w:rPr>
       </w:pPr>
-      <w:bookmarkStart w:id="3" w:name="_Toc2236272"/>
+      <w:bookmarkStart w:id="4" w:name="_Toc2236272"/>
     </w:p>
     <w:p>
       <w:pPr>
@@ -2593,7 +2709,7 @@
         </w:rPr>
         <w:t>Other Course Policies</w:t>
       </w:r>
-      <w:bookmarkEnd w:id="3"/>
+      <w:bookmarkEnd w:id="4"/>
     </w:p>
     <w:p>
       <w:pPr>
@@ -2898,15 +3014,22 @@
         </w:rPr>
         <w:t>7</w:t>
       </w:r>
-      <w:bookmarkStart w:id="4" w:name="_GoBack"/>
-      <w:bookmarkEnd w:id="4"/>
-      <w:r>
-        <w:rPr>
-          <w:rFonts w:ascii="Calibri" w:hAnsi="Calibri" w:cs="Times"/>
-          <w:sz w:val="22"/>
-          <w:szCs w:val="22"/>
-        </w:rPr>
-        <w:t xml:space="preserve">-hour period) or unforeseen events, students will be permitted to apply for out-of-time final examinations only if they are representing the University, the province, or the country in a competition or performance; serving in the Canadian military; observing a religious rite; working to support themselves or their family; or caring for a family member.  Unforeseen events include (but may not be limited to) the following: ill health or other personal challenges that arise during a term and changes in the requirements of an ongoing job.  </w:t>
+      <w:r>
+        <w:rPr>
+          <w:rFonts w:ascii="Calibri" w:hAnsi="Calibri" w:cs="Times"/>
+          <w:sz w:val="22"/>
+          <w:szCs w:val="22"/>
+        </w:rPr>
+        <w:t xml:space="preserve">-hour period) or unforeseen events, students will be permitted to apply for out-of-time final examinations only if they are representing the University, the province, or the country in a competition or performance; serving in the Canadian military; observing a religious rite; working to support themselves or their family; or caring for </w:t>
+      </w:r>
+      <w:r>
+        <w:rPr>
+          <w:rFonts w:ascii="Calibri" w:hAnsi="Calibri" w:cs="Times"/>
+          <w:sz w:val="22"/>
+          <w:szCs w:val="22"/>
+        </w:rPr>
+        <w:lastRenderedPageBreak/>
+        <w:t xml:space="preserve">a family member.  Unforeseen events include (but may not be limited to) the following: ill health or other personal challenges that arise during a term and changes in the requirements of an ongoing job.  </w:t>
       </w:r>
     </w:p>
     <w:p>
@@ -3010,7 +3133,6 @@
           <w:rFonts w:ascii="Calibri" w:eastAsia="Times New Roman" w:hAnsi="Calibri" w:cs="Times"/>
           <w:bCs/>
         </w:rPr>
-        <w:lastRenderedPageBreak/>
         <w:t>${grading}</w:t>
       </w:r>
     </w:p>
@@ -3666,6 +3788,7 @@
           <w:sz w:val="22"/>
           <w:szCs w:val="22"/>
         </w:rPr>
+        <w:lastRenderedPageBreak/>
         <w:t>${</w:t>
       </w:r>
       <w:r>
@@ -3765,14 +3888,7 @@
         <w:rPr>
           <w:rFonts w:ascii="Calibri" w:hAnsi="Calibri" w:cs="Times"/>
         </w:rPr>
-        <w:t xml:space="preserve">At UBC Okanagan health services to students are provided by Health and Wellness.  Nurses, physicians and counsellors provide health care and counselling related to physical health, emotional/mental health </w:t>
-      </w:r>
-      <w:r>
-        <w:rPr>
-          <w:rFonts w:ascii="Calibri" w:hAnsi="Calibri" w:cs="Times"/>
-        </w:rPr>
-        <w:lastRenderedPageBreak/>
-        <w:t>and sexual/reproductive health concerns. As well, health promotion, education and research activities are provided to the campus community.  If you require assistance with your health, please contact Health and Wellness for more information or to book an appointment.</w:t>
+        <w:t>At UBC Okanagan health services to students are provided by Health and Wellness.  Nurses, physicians and counsellors provide health care and counselling related to physical health, emotional/mental health and sexual/reproductive health concerns. As well, health promotion, education and research activities are provided to the campus community.  If you require assistance with your health, please contact Health and Wellness for more information or to book an appointment.</w:t>
       </w:r>
     </w:p>
     <w:p>
@@ -4320,6 +4436,7 @@
           <w:sz w:val="22"/>
           <w:szCs w:val="22"/>
         </w:rPr>
+        <w:lastRenderedPageBreak/>
         <w:t>${/copyright}</w:t>
       </w:r>
     </w:p>
@@ -4551,7 +4668,6 @@
           <w:sz w:val="22"/>
           <w:szCs w:val="22"/>
         </w:rPr>
-        <w:lastRenderedPageBreak/>
         <w:t>For more information, see:</w:t>
       </w:r>
       <w:r>

</xml_diff>

<commit_message>
Added Delivery Modality to word document
</commit_message>
<xml_diff>
--- a/public/word-template/UBC-O_default.docx
+++ b/public/word-template/UBC-O_default.docx
@@ -1,6 +1,6 @@
 
 <file path=word/document.xml><?xml version="1.0" encoding="utf-8"?>
-<w:document xmlns:wpc="http://schemas.microsoft.com/office/word/2010/wordprocessingCanvas" xmlns:cx="http://schemas.microsoft.com/office/drawing/2014/chartex" xmlns:cx1="http://schemas.microsoft.com/office/drawing/2015/9/8/chartex" xmlns:cx2="http://schemas.microsoft.com/office/drawing/2015/10/21/chartex" xmlns:cx3="http://schemas.microsoft.com/office/drawing/2016/5/9/chartex" xmlns:cx4="http://schemas.microsoft.com/office/drawing/2016/5/10/chartex" xmlns:cx5="http://schemas.microsoft.com/office/drawing/2016/5/11/chartex" xmlns:cx6="http://schemas.microsoft.com/office/drawing/2016/5/12/chartex" xmlns:cx7="http://schemas.microsoft.com/office/drawing/2016/5/13/chartex" xmlns:cx8="http://schemas.microsoft.com/office/drawing/2016/5/14/chartex" xmlns:mc="http://schemas.openxmlformats.org/markup-compatibility/2006" xmlns:aink="http://schemas.microsoft.com/office/drawing/2016/ink" xmlns:am3d="http://schemas.microsoft.com/office/drawing/2017/model3d" xmlns:o="urn:schemas-microsoft-com:office:office" xmlns:r="http://schemas.openxmlformats.org/officeDocument/2006/relationships" xmlns:m="http://schemas.openxmlformats.org/officeDocument/2006/math" xmlns:v="urn:schemas-microsoft-com:vml" xmlns:wp14="http://schemas.microsoft.com/office/word/2010/wordprocessingDrawing" xmlns:wp="http://schemas.openxmlformats.org/drawingml/2006/wordprocessingDrawing" xmlns:w10="urn:schemas-microsoft-com:office:word" xmlns:w="http://schemas.openxmlformats.org/wordprocessingml/2006/main" xmlns:w14="http://schemas.microsoft.com/office/word/2010/wordml" xmlns:w15="http://schemas.microsoft.com/office/word/2012/wordml" xmlns:w16cid="http://schemas.microsoft.com/office/word/2016/wordml/cid" xmlns:w16se="http://schemas.microsoft.com/office/word/2015/wordml/symex" xmlns:wpg="http://schemas.microsoft.com/office/word/2010/wordprocessingGroup" xmlns:wpi="http://schemas.microsoft.com/office/word/2010/wordprocessingInk" xmlns:wne="http://schemas.microsoft.com/office/word/2006/wordml" xmlns:wps="http://schemas.microsoft.com/office/word/2010/wordprocessingShape" mc:Ignorable="w14 w15 w16se w16cid wp14">
+<w:document xmlns:wpc="http://schemas.microsoft.com/office/word/2010/wordprocessingCanvas" xmlns:cx="http://schemas.microsoft.com/office/drawing/2014/chartex" xmlns:cx1="http://schemas.microsoft.com/office/drawing/2015/9/8/chartex" xmlns:cx2="http://schemas.microsoft.com/office/drawing/2015/10/21/chartex" xmlns:cx3="http://schemas.microsoft.com/office/drawing/2016/5/9/chartex" xmlns:cx4="http://schemas.microsoft.com/office/drawing/2016/5/10/chartex" xmlns:cx5="http://schemas.microsoft.com/office/drawing/2016/5/11/chartex" xmlns:cx6="http://schemas.microsoft.com/office/drawing/2016/5/12/chartex" xmlns:cx7="http://schemas.microsoft.com/office/drawing/2016/5/13/chartex" xmlns:cx8="http://schemas.microsoft.com/office/drawing/2016/5/14/chartex" xmlns:mc="http://schemas.openxmlformats.org/markup-compatibility/2006" xmlns:aink="http://schemas.microsoft.com/office/drawing/2016/ink" xmlns:am3d="http://schemas.microsoft.com/office/drawing/2017/model3d" xmlns:o="urn:schemas-microsoft-com:office:office" xmlns:oel="http://schemas.microsoft.com/office/2019/extlst" xmlns:r="http://schemas.openxmlformats.org/officeDocument/2006/relationships" xmlns:m="http://schemas.openxmlformats.org/officeDocument/2006/math" xmlns:v="urn:schemas-microsoft-com:vml" xmlns:wp14="http://schemas.microsoft.com/office/word/2010/wordprocessingDrawing" xmlns:wp="http://schemas.openxmlformats.org/drawingml/2006/wordprocessingDrawing" xmlns:w10="urn:schemas-microsoft-com:office:word" xmlns:w="http://schemas.openxmlformats.org/wordprocessingml/2006/main" xmlns:w14="http://schemas.microsoft.com/office/word/2010/wordml" xmlns:w15="http://schemas.microsoft.com/office/word/2012/wordml" xmlns:w16cex="http://schemas.microsoft.com/office/word/2018/wordml/cex" xmlns:w16cid="http://schemas.microsoft.com/office/word/2016/wordml/cid" xmlns:w16="http://schemas.microsoft.com/office/word/2018/wordml" xmlns:w16sdtdh="http://schemas.microsoft.com/office/word/2020/wordml/sdtdatahash" xmlns:w16se="http://schemas.microsoft.com/office/word/2015/wordml/symex" xmlns:wpg="http://schemas.microsoft.com/office/word/2010/wordprocessingGroup" xmlns:wpi="http://schemas.microsoft.com/office/word/2010/wordprocessingInk" xmlns:wne="http://schemas.microsoft.com/office/word/2006/wordml" xmlns:wps="http://schemas.microsoft.com/office/word/2010/wordprocessingShape" mc:Ignorable="w14 w15 w16se w16cid w16 w16cex w16sdtdh wp14">
   <w:body>
     <w:p>
       <w:pPr>
@@ -97,21 +97,7 @@
         <w:rPr>
           <w:rFonts w:ascii="Calibri" w:hAnsi="Calibri" w:cs="Times"/>
         </w:rPr>
-        <w:t xml:space="preserve">We respectfully acknowledge the Syilx Okanagan Nation and their peoples, in whose traditional, ancestral, </w:t>
-      </w:r>
-      <w:proofErr w:type="spellStart"/>
-      <w:r>
-        <w:rPr>
-          <w:rFonts w:ascii="Calibri" w:hAnsi="Calibri" w:cs="Times"/>
-        </w:rPr>
-        <w:t>unceded</w:t>
-      </w:r>
-      <w:proofErr w:type="spellEnd"/>
-      <w:r>
-        <w:rPr>
-          <w:rFonts w:ascii="Calibri" w:hAnsi="Calibri" w:cs="Times"/>
-        </w:rPr>
-        <w:t xml:space="preserve"> territory UBC Okanagan is situated.</w:t>
+        <w:t>We respectfully acknowledge the Syilx Okanagan Nation and their peoples, in whose traditional, ancestral, unceded territory UBC Okanagan is situated.</w:t>
       </w:r>
     </w:p>
     <w:p>
@@ -179,9 +165,8 @@
           <w:sz w:val="28"/>
           <w:szCs w:val="28"/>
         </w:rPr>
-        <w:t>${</w:t>
-      </w:r>
-      <w:proofErr w:type="spellStart"/>
+        <w:t>${courseCode}</w:t>
+      </w:r>
       <w:r>
         <w:rPr>
           <w:rFonts w:ascii="Calibri" w:hAnsi="Calibri" w:cs="Times"/>
@@ -189,9 +174,8 @@
           <w:sz w:val="28"/>
           <w:szCs w:val="28"/>
         </w:rPr>
-        <w:t>courseCode</w:t>
-      </w:r>
-      <w:proofErr w:type="spellEnd"/>
+        <w:t xml:space="preserve"> </w:t>
+      </w:r>
       <w:r>
         <w:rPr>
           <w:rFonts w:ascii="Calibri" w:hAnsi="Calibri" w:cs="Times"/>
@@ -199,7 +183,7 @@
           <w:sz w:val="28"/>
           <w:szCs w:val="28"/>
         </w:rPr>
-        <w:t>}</w:t>
+        <w:t>${</w:t>
       </w:r>
       <w:r>
         <w:rPr>
@@ -208,7 +192,7 @@
           <w:sz w:val="28"/>
           <w:szCs w:val="28"/>
         </w:rPr>
-        <w:t xml:space="preserve"> </w:t>
+        <w:t>courseNumber</w:t>
       </w:r>
       <w:r>
         <w:rPr>
@@ -217,9 +201,8 @@
           <w:sz w:val="28"/>
           <w:szCs w:val="28"/>
         </w:rPr>
-        <w:t>${</w:t>
-      </w:r>
-      <w:proofErr w:type="spellStart"/>
+        <w:t>}</w:t>
+      </w:r>
       <w:r>
         <w:rPr>
           <w:rFonts w:ascii="Calibri" w:hAnsi="Calibri" w:cs="Times"/>
@@ -227,9 +210,8 @@
           <w:sz w:val="28"/>
           <w:szCs w:val="28"/>
         </w:rPr>
-        <w:t>courseNumber</w:t>
-      </w:r>
-      <w:proofErr w:type="spellEnd"/>
+        <w:t>:</w:t>
+      </w:r>
       <w:r>
         <w:rPr>
           <w:rFonts w:ascii="Calibri" w:hAnsi="Calibri" w:cs="Times"/>
@@ -237,45 +219,7 @@
           <w:sz w:val="28"/>
           <w:szCs w:val="28"/>
         </w:rPr>
-        <w:t>}</w:t>
-      </w:r>
-      <w:r>
-        <w:rPr>
-          <w:rFonts w:ascii="Calibri" w:hAnsi="Calibri" w:cs="Times"/>
-          <w:b/>
-          <w:sz w:val="28"/>
-          <w:szCs w:val="28"/>
-        </w:rPr>
-        <w:t>:</w:t>
-      </w:r>
-      <w:r>
-        <w:rPr>
-          <w:rFonts w:ascii="Calibri" w:hAnsi="Calibri" w:cs="Times"/>
-          <w:b/>
-          <w:sz w:val="28"/>
-          <w:szCs w:val="28"/>
-        </w:rPr>
-        <w:t xml:space="preserve"> ${</w:t>
-      </w:r>
-      <w:proofErr w:type="spellStart"/>
-      <w:r>
-        <w:rPr>
-          <w:rFonts w:ascii="Calibri" w:hAnsi="Calibri" w:cs="Times"/>
-          <w:b/>
-          <w:sz w:val="28"/>
-          <w:szCs w:val="28"/>
-        </w:rPr>
-        <w:t>courseTitle</w:t>
-      </w:r>
-      <w:proofErr w:type="spellEnd"/>
-      <w:r>
-        <w:rPr>
-          <w:rFonts w:ascii="Calibri" w:hAnsi="Calibri" w:cs="Times"/>
-          <w:b/>
-          <w:sz w:val="28"/>
-          <w:szCs w:val="28"/>
-        </w:rPr>
-        <w:t>}</w:t>
+        <w:t xml:space="preserve"> ${courseTitle}</w:t>
       </w:r>
     </w:p>
     <w:p>
@@ -301,7 +245,6 @@
         </w:rPr>
         <w:t xml:space="preserve"> ${</w:t>
       </w:r>
-      <w:proofErr w:type="spellStart"/>
       <w:r>
         <w:rPr>
           <w:rFonts w:ascii="Calibri" w:hAnsi="Calibri" w:cs="Times"/>
@@ -314,7 +257,6 @@
         </w:rPr>
         <w:t>Instructor</w:t>
       </w:r>
-      <w:proofErr w:type="spellEnd"/>
       <w:r>
         <w:rPr>
           <w:rFonts w:ascii="Calibri" w:hAnsi="Calibri" w:cs="Times"/>
@@ -378,260 +320,271 @@
         </w:rPr>
         <w:t>${</w:t>
       </w:r>
-      <w:proofErr w:type="spellStart"/>
       <w:r>
         <w:rPr>
           <w:rFonts w:ascii="Calibri" w:hAnsi="Calibri" w:cs="Times"/>
         </w:rPr>
         <w:t>courseYear</w:t>
       </w:r>
-      <w:proofErr w:type="spellEnd"/>
       <w:r>
         <w:rPr>
           <w:rFonts w:ascii="Calibri" w:hAnsi="Calibri" w:cs="Times"/>
         </w:rPr>
         <w:t>}</w:t>
       </w:r>
+    </w:p>
+    <w:p>
+      <w:pPr>
+        <w:rPr>
+          <w:rFonts w:ascii="Calibri" w:hAnsi="Calibri" w:cs="Times"/>
+          <w:bCs/>
+          <w:color w:val="000000"/>
+          <w:bdr w:val="none" w:sz="0" w:space="0" w:color="auto" w:frame="1"/>
+        </w:rPr>
+      </w:pPr>
+      <w:r>
+        <w:rPr>
+          <w:rFonts w:ascii="Calibri" w:hAnsi="Calibri" w:cs="Times"/>
+          <w:b/>
+        </w:rPr>
+        <w:t>Delivery Modality</w:t>
+      </w:r>
+      <w:r>
+        <w:rPr>
+          <w:rFonts w:ascii="Calibri" w:hAnsi="Calibri" w:cs="Times"/>
+          <w:b/>
+        </w:rPr>
+        <w:t>:</w:t>
+      </w:r>
+      <w:r>
+        <w:rPr>
+          <w:rFonts w:ascii="Calibri" w:hAnsi="Calibri" w:cs="Times"/>
+        </w:rPr>
+        <w:t xml:space="preserve"> ${</w:t>
+      </w:r>
+      <w:r>
+        <w:rPr>
+          <w:rFonts w:ascii="Calibri" w:hAnsi="Calibri" w:cs="Times"/>
+        </w:rPr>
+        <w:t>deliveryModality</w:t>
+      </w:r>
+      <w:r>
+        <w:rPr>
+          <w:rFonts w:ascii="Calibri" w:hAnsi="Calibri" w:cs="Times"/>
+        </w:rPr>
+        <w:t>}</w:t>
+      </w:r>
+    </w:p>
+    <w:p>
+      <w:pPr>
+        <w:rPr>
+          <w:rFonts w:ascii="Calibri" w:hAnsi="Calibri" w:cs="Times"/>
+        </w:rPr>
+      </w:pPr>
+      <w:r>
+        <w:rPr>
+          <w:rFonts w:ascii="Calibri" w:hAnsi="Calibri" w:cs="Times"/>
+        </w:rPr>
+        <w:t>${NoCourseLocation}</w:t>
+      </w:r>
+    </w:p>
+    <w:p>
+      <w:pPr>
+        <w:rPr>
+          <w:rFonts w:ascii="Calibri" w:hAnsi="Calibri" w:cs="Times"/>
+        </w:rPr>
+      </w:pPr>
+      <w:r>
+        <w:rPr>
+          <w:rFonts w:ascii="Calibri" w:hAnsi="Calibri" w:cs="Times"/>
+          <w:b/>
+        </w:rPr>
+        <w:t>C</w:t>
+      </w:r>
+      <w:r>
+        <w:rPr>
+          <w:rFonts w:ascii="Calibri" w:hAnsi="Calibri" w:cs="Times"/>
+          <w:b/>
+        </w:rPr>
+        <w:t>ourse</w:t>
+      </w:r>
+      <w:r>
+        <w:rPr>
+          <w:rFonts w:ascii="Calibri" w:hAnsi="Calibri" w:cs="Times"/>
+          <w:b/>
+        </w:rPr>
+        <w:t xml:space="preserve"> Location:</w:t>
+      </w:r>
+      <w:r>
+        <w:rPr>
+          <w:rFonts w:ascii="Calibri" w:hAnsi="Calibri" w:cs="Times"/>
+        </w:rPr>
+        <w:t xml:space="preserve"> ${courseLocation}</w:t>
+      </w:r>
+    </w:p>
+    <w:p>
+      <w:pPr>
+        <w:rPr>
+          <w:rFonts w:ascii="Calibri" w:hAnsi="Calibri" w:cs="Times"/>
+        </w:rPr>
+      </w:pPr>
+      <w:r>
+        <w:rPr>
+          <w:rFonts w:ascii="Calibri" w:hAnsi="Calibri" w:cs="Times"/>
+        </w:rPr>
+        <w:t>${/NoCourseLocation}</w:t>
+      </w:r>
+    </w:p>
+    <w:p>
+      <w:pPr>
+        <w:rPr>
+          <w:rFonts w:ascii="Calibri" w:hAnsi="Calibri" w:cs="Times"/>
+        </w:rPr>
+      </w:pPr>
+      <w:r>
+        <w:rPr>
+          <w:rFonts w:ascii="Calibri" w:hAnsi="Calibri" w:cs="Times"/>
+        </w:rPr>
+        <w:t>${NoCourseDays}</w:t>
+      </w:r>
+    </w:p>
+    <w:p>
+      <w:pPr>
+        <w:rPr>
+          <w:rFonts w:ascii="Calibri" w:hAnsi="Calibri" w:cs="Times"/>
+        </w:rPr>
+      </w:pPr>
+      <w:r>
+        <w:rPr>
+          <w:rFonts w:ascii="Calibri" w:hAnsi="Calibri" w:cs="Times"/>
+          <w:b/>
+        </w:rPr>
+        <w:t>C</w:t>
+      </w:r>
+      <w:r>
+        <w:rPr>
+          <w:rFonts w:ascii="Calibri" w:hAnsi="Calibri" w:cs="Times"/>
+          <w:b/>
+        </w:rPr>
+        <w:t>ourse</w:t>
+      </w:r>
+      <w:r>
+        <w:rPr>
+          <w:rFonts w:ascii="Calibri" w:hAnsi="Calibri" w:cs="Times"/>
+          <w:b/>
+        </w:rPr>
+        <w:t xml:space="preserve"> Days:</w:t>
+      </w:r>
+      <w:r>
+        <w:rPr>
+          <w:rFonts w:ascii="Calibri" w:hAnsi="Calibri" w:cs="Times"/>
+        </w:rPr>
+        <w:t xml:space="preserve"> ${schedule}</w:t>
+      </w:r>
+    </w:p>
+    <w:p>
+      <w:pPr>
+        <w:rPr>
+          <w:rFonts w:ascii="Calibri" w:hAnsi="Calibri" w:cs="Times"/>
+        </w:rPr>
+      </w:pPr>
+      <w:r>
+        <w:rPr>
+          <w:rFonts w:ascii="Calibri" w:hAnsi="Calibri" w:cs="Times"/>
+        </w:rPr>
+        <w:t>${/NoCourseDays}</w:t>
+      </w:r>
+    </w:p>
+    <w:p>
+      <w:pPr>
+        <w:rPr>
+          <w:rFonts w:ascii="Calibri" w:hAnsi="Calibri" w:cs="Times"/>
+        </w:rPr>
+      </w:pPr>
+      <w:r>
+        <w:rPr>
+          <w:rFonts w:ascii="Calibri" w:hAnsi="Calibri" w:cs="Times"/>
+        </w:rPr>
+        <w:t>${NoClassHours}</w:t>
+      </w:r>
+    </w:p>
+    <w:p>
+      <w:pPr>
+        <w:rPr>
+          <w:rFonts w:ascii="Calibri" w:hAnsi="Calibri" w:cs="Times"/>
+        </w:rPr>
+      </w:pPr>
+      <w:r>
+        <w:rPr>
+          <w:rFonts w:ascii="Calibri" w:hAnsi="Calibri" w:cs="Times"/>
+          <w:b/>
+        </w:rPr>
+        <w:t>Class Hours:</w:t>
+      </w:r>
       <w:r>
         <w:rPr>
           <w:rFonts w:ascii="Calibri" w:hAnsi="Calibri" w:cs="Times"/>
         </w:rPr>
         <w:t xml:space="preserve"> </w:t>
       </w:r>
-    </w:p>
-    <w:p>
-      <w:pPr>
-        <w:rPr>
-          <w:rFonts w:ascii="Calibri" w:hAnsi="Calibri" w:cs="Times"/>
-        </w:rPr>
-      </w:pPr>
-      <w:r>
-        <w:rPr>
-          <w:rFonts w:ascii="Calibri" w:hAnsi="Calibri" w:cs="Times"/>
-        </w:rPr>
-        <w:t>${</w:t>
-      </w:r>
-      <w:proofErr w:type="spellStart"/>
-      <w:r>
-        <w:rPr>
-          <w:rFonts w:ascii="Calibri" w:hAnsi="Calibri" w:cs="Times"/>
-        </w:rPr>
-        <w:t>NoCourseLocation</w:t>
-      </w:r>
-      <w:proofErr w:type="spellEnd"/>
-      <w:r>
-        <w:rPr>
-          <w:rFonts w:ascii="Calibri" w:hAnsi="Calibri" w:cs="Times"/>
-        </w:rPr>
-        <w:t>}</w:t>
-      </w:r>
-    </w:p>
-    <w:p>
-      <w:pPr>
-        <w:rPr>
-          <w:rFonts w:ascii="Calibri" w:hAnsi="Calibri" w:cs="Times"/>
-        </w:rPr>
-      </w:pPr>
-      <w:r>
-        <w:rPr>
-          <w:rFonts w:ascii="Calibri" w:hAnsi="Calibri" w:cs="Times"/>
-          <w:b/>
-        </w:rPr>
-        <w:t>C</w:t>
-      </w:r>
-      <w:r>
-        <w:rPr>
-          <w:rFonts w:ascii="Calibri" w:hAnsi="Calibri" w:cs="Times"/>
-          <w:b/>
-        </w:rPr>
-        <w:t>ourse</w:t>
-      </w:r>
-      <w:r>
-        <w:rPr>
-          <w:rFonts w:ascii="Calibri" w:hAnsi="Calibri" w:cs="Times"/>
-          <w:b/>
-        </w:rPr>
-        <w:t xml:space="preserve"> Location:</w:t>
-      </w:r>
-      <w:r>
-        <w:rPr>
-          <w:rFonts w:ascii="Calibri" w:hAnsi="Calibri" w:cs="Times"/>
-        </w:rPr>
-        <w:t xml:space="preserve"> ${</w:t>
-      </w:r>
-      <w:proofErr w:type="spellStart"/>
-      <w:r>
-        <w:rPr>
-          <w:rFonts w:ascii="Calibri" w:hAnsi="Calibri" w:cs="Times"/>
-        </w:rPr>
-        <w:t>courseLocation</w:t>
-      </w:r>
-      <w:proofErr w:type="spellEnd"/>
-      <w:r>
-        <w:rPr>
-          <w:rFonts w:ascii="Calibri" w:hAnsi="Calibri" w:cs="Times"/>
-        </w:rPr>
-        <w:t>}</w:t>
-      </w:r>
-    </w:p>
-    <w:p>
-      <w:pPr>
-        <w:rPr>
-          <w:rFonts w:ascii="Calibri" w:hAnsi="Calibri" w:cs="Times"/>
-        </w:rPr>
-      </w:pPr>
-      <w:r>
-        <w:rPr>
-          <w:rFonts w:ascii="Calibri" w:hAnsi="Calibri" w:cs="Times"/>
-        </w:rPr>
-        <w:t>${/</w:t>
-      </w:r>
-      <w:proofErr w:type="spellStart"/>
-      <w:r>
-        <w:rPr>
-          <w:rFonts w:ascii="Calibri" w:hAnsi="Calibri" w:cs="Times"/>
-        </w:rPr>
-        <w:t>NoCourseLocation</w:t>
-      </w:r>
-      <w:proofErr w:type="spellEnd"/>
-      <w:r>
-        <w:rPr>
-          <w:rFonts w:ascii="Calibri" w:hAnsi="Calibri" w:cs="Times"/>
-        </w:rPr>
-        <w:t>}</w:t>
-      </w:r>
-    </w:p>
-    <w:p>
-      <w:pPr>
-        <w:rPr>
-          <w:rFonts w:ascii="Calibri" w:hAnsi="Calibri" w:cs="Times"/>
-        </w:rPr>
-      </w:pPr>
-      <w:r>
-        <w:rPr>
-          <w:rFonts w:ascii="Calibri" w:hAnsi="Calibri" w:cs="Times"/>
-        </w:rPr>
-        <w:t>${</w:t>
-      </w:r>
-      <w:proofErr w:type="spellStart"/>
-      <w:r>
-        <w:rPr>
-          <w:rFonts w:ascii="Calibri" w:hAnsi="Calibri" w:cs="Times"/>
-        </w:rPr>
-        <w:t>NoCourseDays</w:t>
-      </w:r>
-      <w:proofErr w:type="spellEnd"/>
-      <w:r>
-        <w:rPr>
-          <w:rFonts w:ascii="Calibri" w:hAnsi="Calibri" w:cs="Times"/>
-        </w:rPr>
-        <w:t>}</w:t>
-      </w:r>
-    </w:p>
-    <w:p>
-      <w:pPr>
-        <w:rPr>
-          <w:rFonts w:ascii="Calibri" w:hAnsi="Calibri" w:cs="Times"/>
-        </w:rPr>
-      </w:pPr>
-      <w:r>
-        <w:rPr>
-          <w:rFonts w:ascii="Calibri" w:hAnsi="Calibri" w:cs="Times"/>
-          <w:b/>
-        </w:rPr>
-        <w:t>C</w:t>
-      </w:r>
-      <w:r>
-        <w:rPr>
-          <w:rFonts w:ascii="Calibri" w:hAnsi="Calibri" w:cs="Times"/>
-          <w:b/>
-        </w:rPr>
-        <w:t>ourse</w:t>
-      </w:r>
-      <w:r>
-        <w:rPr>
-          <w:rFonts w:ascii="Calibri" w:hAnsi="Calibri" w:cs="Times"/>
-          <w:b/>
-        </w:rPr>
-        <w:t xml:space="preserve"> Days:</w:t>
-      </w:r>
-      <w:r>
-        <w:rPr>
-          <w:rFonts w:ascii="Calibri" w:hAnsi="Calibri" w:cs="Times"/>
-        </w:rPr>
-        <w:t xml:space="preserve"> ${schedule}</w:t>
-      </w:r>
-    </w:p>
-    <w:p>
-      <w:pPr>
-        <w:rPr>
-          <w:rFonts w:ascii="Calibri" w:hAnsi="Calibri" w:cs="Times"/>
-        </w:rPr>
-      </w:pPr>
-      <w:r>
-        <w:rPr>
-          <w:rFonts w:ascii="Calibri" w:hAnsi="Calibri" w:cs="Times"/>
-        </w:rPr>
-        <w:t>${/</w:t>
-      </w:r>
-      <w:proofErr w:type="spellStart"/>
-      <w:r>
-        <w:rPr>
-          <w:rFonts w:ascii="Calibri" w:hAnsi="Calibri" w:cs="Times"/>
-        </w:rPr>
-        <w:t>NoCourseDays</w:t>
-      </w:r>
-      <w:proofErr w:type="spellEnd"/>
-      <w:r>
-        <w:rPr>
-          <w:rFonts w:ascii="Calibri" w:hAnsi="Calibri" w:cs="Times"/>
-        </w:rPr>
-        <w:t>}</w:t>
-      </w:r>
-    </w:p>
-    <w:p>
-      <w:pPr>
-        <w:rPr>
-          <w:rFonts w:ascii="Calibri" w:hAnsi="Calibri" w:cs="Times"/>
-        </w:rPr>
-      </w:pPr>
-      <w:r>
-        <w:rPr>
-          <w:rFonts w:ascii="Calibri" w:hAnsi="Calibri" w:cs="Times"/>
-        </w:rPr>
-        <w:t>${</w:t>
-      </w:r>
-      <w:proofErr w:type="spellStart"/>
-      <w:r>
-        <w:rPr>
-          <w:rFonts w:ascii="Calibri" w:hAnsi="Calibri" w:cs="Times"/>
-        </w:rPr>
-        <w:t>NoClassHours</w:t>
-      </w:r>
-      <w:proofErr w:type="spellEnd"/>
-      <w:r>
-        <w:rPr>
-          <w:rFonts w:ascii="Calibri" w:hAnsi="Calibri" w:cs="Times"/>
-        </w:rPr>
-        <w:t>}</w:t>
-      </w:r>
-    </w:p>
-    <w:p>
-      <w:pPr>
-        <w:rPr>
-          <w:rFonts w:ascii="Calibri" w:hAnsi="Calibri" w:cs="Times"/>
-        </w:rPr>
-      </w:pPr>
-      <w:r>
-        <w:rPr>
-          <w:rFonts w:ascii="Calibri" w:hAnsi="Calibri" w:cs="Times"/>
-          <w:b/>
-        </w:rPr>
-        <w:t>Class Hours:</w:t>
-      </w:r>
-      <w:r>
-        <w:rPr>
-          <w:rFonts w:ascii="Calibri" w:hAnsi="Calibri" w:cs="Times"/>
+      <w:r>
+        <w:rPr>
+          <w:rFonts w:ascii="Calibri" w:hAnsi="Calibri" w:cs="Times"/>
+        </w:rPr>
+        <w:t>${classStartTime} - ${classEndTime}</w:t>
+      </w:r>
+    </w:p>
+    <w:p>
+      <w:pPr>
+        <w:rPr>
+          <w:rFonts w:ascii="Calibri" w:hAnsi="Calibri" w:cs="Times"/>
+        </w:rPr>
+      </w:pPr>
+      <w:r>
+        <w:rPr>
+          <w:rFonts w:ascii="Calibri" w:hAnsi="Calibri" w:cs="Times"/>
+        </w:rPr>
+        <w:t>${/NoClassHours}</w:t>
+      </w:r>
+    </w:p>
+    <w:p>
+      <w:pPr>
+        <w:rPr>
+          <w:rFonts w:ascii="Calibri" w:hAnsi="Calibri" w:cs="Times"/>
+        </w:rPr>
+      </w:pPr>
+      <w:r>
+        <w:rPr>
+          <w:rFonts w:ascii="Calibri" w:hAnsi="Calibri" w:cs="Times"/>
+        </w:rPr>
+        <w:t>${NoOfficeHours}</w:t>
+      </w:r>
+    </w:p>
+    <w:p>
+      <w:pPr>
+        <w:rPr>
+          <w:rFonts w:ascii="Calibri" w:hAnsi="Calibri" w:cs="Times"/>
+          <w:b/>
+        </w:rPr>
+      </w:pPr>
+      <w:r>
+        <w:rPr>
+          <w:rFonts w:ascii="Calibri" w:hAnsi="Calibri" w:cs="Times"/>
+          <w:b/>
+        </w:rPr>
+        <w:t>Office hours</w:t>
+      </w:r>
+      <w:r>
+        <w:rPr>
+          <w:rFonts w:ascii="Calibri" w:hAnsi="Calibri" w:cs="Times"/>
+          <w:b/>
+        </w:rPr>
+        <w:t>:</w:t>
+      </w:r>
+      <w:r>
+        <w:rPr>
+          <w:rFonts w:ascii="Calibri" w:hAnsi="Calibri" w:cs="Times"/>
+          <w:b/>
         </w:rPr>
         <w:t xml:space="preserve"> </w:t>
       </w:r>
@@ -639,131 +592,7 @@
         <w:rPr>
           <w:rFonts w:ascii="Calibri" w:hAnsi="Calibri" w:cs="Times"/>
         </w:rPr>
-        <w:t>${</w:t>
-      </w:r>
-      <w:proofErr w:type="spellStart"/>
-      <w:r>
-        <w:rPr>
-          <w:rFonts w:ascii="Calibri" w:hAnsi="Calibri" w:cs="Times"/>
-        </w:rPr>
-        <w:t>classStartTime</w:t>
-      </w:r>
-      <w:proofErr w:type="spellEnd"/>
-      <w:r>
-        <w:rPr>
-          <w:rFonts w:ascii="Calibri" w:hAnsi="Calibri" w:cs="Times"/>
-        </w:rPr>
-        <w:t>} - ${</w:t>
-      </w:r>
-      <w:proofErr w:type="spellStart"/>
-      <w:r>
-        <w:rPr>
-          <w:rFonts w:ascii="Calibri" w:hAnsi="Calibri" w:cs="Times"/>
-        </w:rPr>
-        <w:t>classEndTime</w:t>
-      </w:r>
-      <w:proofErr w:type="spellEnd"/>
-      <w:r>
-        <w:rPr>
-          <w:rFonts w:ascii="Calibri" w:hAnsi="Calibri" w:cs="Times"/>
-        </w:rPr>
-        <w:t>}</w:t>
-      </w:r>
-    </w:p>
-    <w:p>
-      <w:pPr>
-        <w:rPr>
-          <w:rFonts w:ascii="Calibri" w:hAnsi="Calibri" w:cs="Times"/>
-        </w:rPr>
-      </w:pPr>
-      <w:r>
-        <w:rPr>
-          <w:rFonts w:ascii="Calibri" w:hAnsi="Calibri" w:cs="Times"/>
-        </w:rPr>
-        <w:t>${/</w:t>
-      </w:r>
-      <w:proofErr w:type="spellStart"/>
-      <w:r>
-        <w:rPr>
-          <w:rFonts w:ascii="Calibri" w:hAnsi="Calibri" w:cs="Times"/>
-        </w:rPr>
-        <w:t>NoClassHours</w:t>
-      </w:r>
-      <w:proofErr w:type="spellEnd"/>
-      <w:r>
-        <w:rPr>
-          <w:rFonts w:ascii="Calibri" w:hAnsi="Calibri" w:cs="Times"/>
-        </w:rPr>
-        <w:t>}</w:t>
-      </w:r>
-    </w:p>
-    <w:p>
-      <w:pPr>
-        <w:rPr>
-          <w:rFonts w:ascii="Calibri" w:hAnsi="Calibri" w:cs="Times"/>
-        </w:rPr>
-      </w:pPr>
-      <w:r>
-        <w:rPr>
-          <w:rFonts w:ascii="Calibri" w:hAnsi="Calibri" w:cs="Times"/>
-        </w:rPr>
-        <w:t>${</w:t>
-      </w:r>
-      <w:proofErr w:type="spellStart"/>
-      <w:r>
-        <w:rPr>
-          <w:rFonts w:ascii="Calibri" w:hAnsi="Calibri" w:cs="Times"/>
-        </w:rPr>
-        <w:t>NoOfficeHours</w:t>
-      </w:r>
-      <w:proofErr w:type="spellEnd"/>
-      <w:r>
-        <w:rPr>
-          <w:rFonts w:ascii="Calibri" w:hAnsi="Calibri" w:cs="Times"/>
-        </w:rPr>
-        <w:t>}</w:t>
-      </w:r>
-    </w:p>
-    <w:p>
-      <w:pPr>
-        <w:rPr>
-          <w:rFonts w:ascii="Calibri" w:hAnsi="Calibri" w:cs="Times"/>
-          <w:b/>
-        </w:rPr>
-      </w:pPr>
-      <w:r>
-        <w:rPr>
-          <w:rFonts w:ascii="Calibri" w:hAnsi="Calibri" w:cs="Times"/>
-          <w:b/>
-        </w:rPr>
-        <w:t>Office hours</w:t>
-      </w:r>
-      <w:r>
-        <w:rPr>
-          <w:rFonts w:ascii="Calibri" w:hAnsi="Calibri" w:cs="Times"/>
-          <w:b/>
-        </w:rPr>
-        <w:t>:</w:t>
-      </w:r>
-      <w:r>
-        <w:rPr>
-          <w:rFonts w:ascii="Calibri" w:hAnsi="Calibri" w:cs="Times"/>
-          <w:b/>
-        </w:rPr>
-        <w:t xml:space="preserve"> </w:t>
-      </w:r>
-      <w:r>
-        <w:rPr>
-          <w:rFonts w:ascii="Calibri" w:hAnsi="Calibri" w:cs="Times"/>
-        </w:rPr>
-        <w:t>${</w:t>
-      </w:r>
-      <w:proofErr w:type="spellStart"/>
-      <w:r>
-        <w:rPr>
-          <w:rFonts w:ascii="Calibri" w:hAnsi="Calibri" w:cs="Times"/>
-        </w:rPr>
-        <w:t>office</w:t>
+        <w:t>${office</w:t>
       </w:r>
       <w:r>
         <w:rPr>
@@ -775,41 +604,20 @@
         <w:rPr>
           <w:rFonts w:ascii="Calibri" w:hAnsi="Calibri" w:cs="Times"/>
         </w:rPr>
-        <w:t>our</w:t>
-      </w:r>
-      <w:proofErr w:type="spellEnd"/>
-      <w:r>
-        <w:rPr>
-          <w:rFonts w:ascii="Calibri" w:hAnsi="Calibri" w:cs="Times"/>
-        </w:rPr>
-        <w:t>}</w:t>
-      </w:r>
-    </w:p>
-    <w:p>
-      <w:pPr>
-        <w:rPr>
-          <w:rFonts w:ascii="Calibri" w:hAnsi="Calibri" w:cs="Times"/>
-        </w:rPr>
-      </w:pPr>
-      <w:r>
-        <w:rPr>
-          <w:rFonts w:ascii="Calibri" w:hAnsi="Calibri" w:cs="Times"/>
-        </w:rPr>
-        <w:t>${/</w:t>
-      </w:r>
-      <w:proofErr w:type="spellStart"/>
-      <w:r>
-        <w:rPr>
-          <w:rFonts w:ascii="Calibri" w:hAnsi="Calibri" w:cs="Times"/>
-        </w:rPr>
-        <w:t>NoOfficeHours</w:t>
-      </w:r>
-      <w:proofErr w:type="spellEnd"/>
-      <w:r>
-        <w:rPr>
-          <w:rFonts w:ascii="Calibri" w:hAnsi="Calibri" w:cs="Times"/>
-        </w:rPr>
-        <w:t>}</w:t>
+        <w:t>our}</w:t>
+      </w:r>
+    </w:p>
+    <w:p>
+      <w:pPr>
+        <w:rPr>
+          <w:rFonts w:ascii="Calibri" w:hAnsi="Calibri" w:cs="Times"/>
+        </w:rPr>
+      </w:pPr>
+      <w:r>
+        <w:rPr>
+          <w:rFonts w:ascii="Calibri" w:hAnsi="Calibri" w:cs="Times"/>
+        </w:rPr>
+        <w:t>${/NoOfficeHours}</w:t>
       </w:r>
     </w:p>
     <w:p>
@@ -823,21 +631,7 @@
         <w:rPr>
           <w:rFonts w:eastAsia="Times New Roman" w:cstheme="minorHAnsi"/>
         </w:rPr>
-        <w:t>${</w:t>
-      </w:r>
-      <w:proofErr w:type="spellStart"/>
-      <w:r>
-        <w:rPr>
-          <w:rFonts w:eastAsia="Times New Roman" w:cstheme="minorHAnsi"/>
-        </w:rPr>
-        <w:t>NoOtherInstructionalStaff</w:t>
-      </w:r>
-      <w:proofErr w:type="spellEnd"/>
-      <w:r>
-        <w:rPr>
-          <w:rFonts w:eastAsia="Times New Roman" w:cstheme="minorHAnsi"/>
-        </w:rPr>
-        <w:t>}</w:t>
+        <w:t>${NoOtherInstructionalStaff}</w:t>
       </w:r>
     </w:p>
     <w:p>
@@ -887,21 +681,7 @@
         <w:rPr>
           <w:rFonts w:asciiTheme="minorHAnsi" w:hAnsiTheme="minorHAnsi" w:cstheme="minorHAnsi"/>
         </w:rPr>
-        <w:t>${</w:t>
-      </w:r>
-      <w:proofErr w:type="spellStart"/>
-      <w:r>
-        <w:rPr>
-          <w:rFonts w:asciiTheme="minorHAnsi" w:hAnsiTheme="minorHAnsi" w:cstheme="minorHAnsi"/>
-        </w:rPr>
-        <w:t>otherInstructionalStaff</w:t>
-      </w:r>
-      <w:proofErr w:type="spellEnd"/>
-      <w:r>
-        <w:rPr>
-          <w:rFonts w:asciiTheme="minorHAnsi" w:hAnsiTheme="minorHAnsi" w:cstheme="minorHAnsi"/>
-        </w:rPr>
-        <w:t>}</w:t>
+        <w:t>${otherInstructionalStaff}</w:t>
       </w:r>
     </w:p>
     <w:p>
@@ -916,19 +696,109 @@
         <w:rPr>
           <w:rFonts w:asciiTheme="minorHAnsi" w:hAnsiTheme="minorHAnsi" w:cstheme="minorHAnsi"/>
         </w:rPr>
+        <w:t>${/NoOtherInstructionalStaff}</w:t>
+      </w:r>
+    </w:p>
+    <w:p>
+      <w:pPr>
+        <w:rPr>
+          <w:rFonts w:ascii="Calibri" w:hAnsi="Calibri" w:cs="Times"/>
+        </w:rPr>
+      </w:pPr>
+      <w:r>
+        <w:rPr>
+          <w:rFonts w:ascii="Calibri" w:hAnsi="Calibri" w:cs="Times"/>
+        </w:rPr>
+        <w:t>${NocourseFormat}</w:t>
+      </w:r>
+    </w:p>
+    <w:p>
+      <w:pPr>
+        <w:rPr>
+          <w:rFonts w:ascii="Calibri" w:hAnsi="Calibri" w:cs="Times"/>
+        </w:rPr>
+      </w:pPr>
+    </w:p>
+    <w:p>
+      <w:pPr>
+        <w:rPr>
+          <w:rFonts w:ascii="Calibri" w:hAnsi="Calibri" w:cs="Times"/>
+          <w:b/>
+          <w:u w:val="single"/>
+        </w:rPr>
+      </w:pPr>
+      <w:r>
+        <w:rPr>
+          <w:rFonts w:ascii="Calibri" w:hAnsi="Calibri" w:cs="Times"/>
+          <w:b/>
+          <w:u w:val="single"/>
+        </w:rPr>
+        <w:t xml:space="preserve">Course </w:t>
+      </w:r>
+      <w:r>
+        <w:rPr>
+          <w:rFonts w:ascii="Calibri" w:hAnsi="Calibri" w:cs="Times"/>
+          <w:b/>
+          <w:u w:val="single"/>
+        </w:rPr>
+        <w:t>Format</w:t>
+      </w:r>
+    </w:p>
+    <w:p>
+      <w:pPr>
+        <w:rPr>
+          <w:rFonts w:ascii="Calibri" w:hAnsi="Calibri" w:cs="Times"/>
+          <w:b/>
+          <w:u w:val="single"/>
+        </w:rPr>
+      </w:pPr>
+    </w:p>
+    <w:p>
+      <w:pPr>
+        <w:rPr>
+          <w:rFonts w:ascii="Calibri" w:hAnsi="Calibri" w:cs="Times"/>
+        </w:rPr>
+      </w:pPr>
+      <w:r>
+        <w:rPr>
+          <w:rFonts w:ascii="Calibri" w:hAnsi="Calibri" w:cs="Times"/>
+        </w:rPr>
+        <w:t>${course</w:t>
+      </w:r>
+      <w:r>
+        <w:rPr>
+          <w:rFonts w:ascii="Calibri" w:hAnsi="Calibri" w:cs="Times"/>
+        </w:rPr>
+        <w:t>F</w:t>
+      </w:r>
+      <w:r>
+        <w:rPr>
+          <w:rFonts w:ascii="Calibri" w:hAnsi="Calibri" w:cs="Times"/>
+        </w:rPr>
+        <w:t>ormat}</w:t>
+      </w:r>
+    </w:p>
+    <w:p>
+      <w:pPr>
+        <w:rPr>
+          <w:rFonts w:ascii="Calibri" w:hAnsi="Calibri" w:cs="Times"/>
+        </w:rPr>
+      </w:pPr>
+      <w:r>
+        <w:rPr>
+          <w:rFonts w:ascii="Calibri" w:hAnsi="Calibri" w:cs="Times"/>
+        </w:rPr>
         <w:t>${/</w:t>
       </w:r>
-      <w:proofErr w:type="spellStart"/>
-      <w:r>
-        <w:rPr>
-          <w:rFonts w:asciiTheme="minorHAnsi" w:hAnsiTheme="minorHAnsi" w:cstheme="minorHAnsi"/>
-        </w:rPr>
-        <w:t>NoOtherInstructionalStaff</w:t>
-      </w:r>
-      <w:proofErr w:type="spellEnd"/>
-      <w:r>
-        <w:rPr>
-          <w:rFonts w:asciiTheme="minorHAnsi" w:hAnsiTheme="minorHAnsi" w:cstheme="minorHAnsi"/>
+      <w:r>
+        <w:rPr>
+          <w:rFonts w:ascii="Calibri" w:hAnsi="Calibri" w:cs="Times"/>
+        </w:rPr>
+        <w:t>NocourseFormat</w:t>
+      </w:r>
+      <w:r>
+        <w:rPr>
+          <w:rFonts w:ascii="Calibri" w:hAnsi="Calibri" w:cs="Times"/>
         </w:rPr>
         <w:t>}</w:t>
       </w:r>
@@ -943,21 +813,109 @@
         <w:rPr>
           <w:rFonts w:ascii="Calibri" w:hAnsi="Calibri" w:cs="Times"/>
         </w:rPr>
+        <w:t>${NocourseOverview}</w:t>
+      </w:r>
+    </w:p>
+    <w:p>
+      <w:pPr>
+        <w:rPr>
+          <w:rFonts w:ascii="Calibri" w:hAnsi="Calibri" w:cs="Times"/>
+        </w:rPr>
+      </w:pPr>
+    </w:p>
+    <w:p>
+      <w:pPr>
+        <w:rPr>
+          <w:rFonts w:ascii="Calibri" w:hAnsi="Calibri" w:cs="Times"/>
+          <w:b/>
+          <w:u w:val="single"/>
+        </w:rPr>
+      </w:pPr>
+      <w:r>
+        <w:rPr>
+          <w:rFonts w:ascii="Calibri" w:hAnsi="Calibri" w:cs="Times"/>
+          <w:b/>
+          <w:u w:val="single"/>
+        </w:rPr>
+        <w:t>Course Overview, Content and Objectives</w:t>
+      </w:r>
+    </w:p>
+    <w:p>
+      <w:pPr>
+        <w:rPr>
+          <w:rFonts w:ascii="Calibri" w:hAnsi="Calibri" w:cs="Times"/>
+          <w:b/>
+          <w:u w:val="single"/>
+        </w:rPr>
+      </w:pPr>
+    </w:p>
+    <w:p>
+      <w:pPr>
+        <w:rPr>
+          <w:rFonts w:ascii="Calibri" w:hAnsi="Calibri" w:cs="Times"/>
+        </w:rPr>
+      </w:pPr>
+      <w:r>
+        <w:rPr>
+          <w:rFonts w:ascii="Calibri" w:hAnsi="Calibri" w:cs="Times"/>
+        </w:rPr>
+        <w:t>${course</w:t>
+      </w:r>
+      <w:r>
+        <w:rPr>
+          <w:rFonts w:ascii="Calibri" w:hAnsi="Calibri" w:cs="Times"/>
+        </w:rPr>
+        <w:t>O</w:t>
+      </w:r>
+      <w:r>
+        <w:rPr>
+          <w:rFonts w:ascii="Calibri" w:hAnsi="Calibri" w:cs="Times"/>
+        </w:rPr>
+        <w:t>verview}</w:t>
+      </w:r>
+    </w:p>
+    <w:p>
+      <w:pPr>
+        <w:rPr>
+          <w:rFonts w:ascii="Calibri" w:hAnsi="Calibri" w:cs="Times"/>
+        </w:rPr>
+      </w:pPr>
+      <w:r>
+        <w:rPr>
+          <w:rFonts w:ascii="Calibri" w:hAnsi="Calibri" w:cs="Times"/>
+        </w:rPr>
         <w:t>${</w:t>
       </w:r>
-      <w:proofErr w:type="spellStart"/>
-      <w:r>
-        <w:rPr>
-          <w:rFonts w:ascii="Calibri" w:hAnsi="Calibri" w:cs="Times"/>
-        </w:rPr>
-        <w:t>NocourseFormat</w:t>
-      </w:r>
-      <w:proofErr w:type="spellEnd"/>
-      <w:r>
-        <w:rPr>
-          <w:rFonts w:ascii="Calibri" w:hAnsi="Calibri" w:cs="Times"/>
-        </w:rPr>
-        <w:t>}</w:t>
+      <w:r>
+        <w:rPr>
+          <w:rFonts w:ascii="Calibri" w:hAnsi="Calibri" w:cs="Times"/>
+        </w:rPr>
+        <w:t>/</w:t>
+      </w:r>
+      <w:r>
+        <w:rPr>
+          <w:rFonts w:ascii="Calibri" w:hAnsi="Calibri" w:cs="Times"/>
+        </w:rPr>
+        <w:t>No</w:t>
+      </w:r>
+      <w:r>
+        <w:rPr>
+          <w:rFonts w:ascii="Calibri" w:hAnsi="Calibri" w:cs="Times"/>
+        </w:rPr>
+        <w:t>courseOverview}</w:t>
+      </w:r>
+    </w:p>
+    <w:p>
+      <w:pPr>
+        <w:rPr>
+          <w:rFonts w:ascii="Calibri" w:hAnsi="Calibri" w:cs="Times"/>
+        </w:rPr>
+      </w:pPr>
+      <w:r>
+        <w:rPr>
+          <w:rFonts w:ascii="Calibri" w:hAnsi="Calibri" w:cs="Times"/>
+        </w:rPr>
+        <w:t>${NolearningOutcomes}</w:t>
       </w:r>
     </w:p>
     <w:p>
@@ -981,391 +939,102 @@
           <w:b/>
           <w:u w:val="single"/>
         </w:rPr>
-        <w:t xml:space="preserve">Course </w:t>
-      </w:r>
-      <w:r>
-        <w:rPr>
-          <w:rFonts w:ascii="Calibri" w:hAnsi="Calibri" w:cs="Times"/>
-          <w:b/>
-          <w:u w:val="single"/>
-        </w:rPr>
-        <w:t>Format</w:t>
-      </w:r>
-    </w:p>
-    <w:p>
-      <w:pPr>
-        <w:rPr>
-          <w:rFonts w:ascii="Calibri" w:hAnsi="Calibri" w:cs="Times"/>
-          <w:b/>
-          <w:u w:val="single"/>
-        </w:rPr>
-      </w:pPr>
-    </w:p>
-    <w:p>
-      <w:pPr>
-        <w:rPr>
-          <w:rFonts w:ascii="Calibri" w:hAnsi="Calibri" w:cs="Times"/>
-        </w:rPr>
-      </w:pPr>
-      <w:r>
-        <w:rPr>
-          <w:rFonts w:ascii="Calibri" w:hAnsi="Calibri" w:cs="Times"/>
-        </w:rPr>
-        <w:lastRenderedPageBreak/>
+        <w:t>Learning Outcomes</w:t>
+      </w:r>
+    </w:p>
+    <w:p>
+      <w:pPr>
+        <w:rPr>
+          <w:rFonts w:ascii="Calibri" w:hAnsi="Calibri" w:cs="Times"/>
+          <w:i/>
+        </w:rPr>
+      </w:pPr>
+      <w:r>
+        <w:rPr>
+          <w:rFonts w:ascii="Calibri" w:hAnsi="Calibri" w:cs="Times"/>
+          <w:i/>
+        </w:rPr>
+        <w:t xml:space="preserve">Upon </w:t>
+      </w:r>
+      <w:r>
+        <w:rPr>
+          <w:rFonts w:ascii="Calibri" w:hAnsi="Calibri" w:cs="Times"/>
+          <w:i/>
+        </w:rPr>
+        <w:t xml:space="preserve">successful </w:t>
+      </w:r>
+      <w:r>
+        <w:rPr>
+          <w:rFonts w:ascii="Calibri" w:hAnsi="Calibri" w:cs="Times"/>
+          <w:i/>
+        </w:rPr>
+        <w:t>completion of this course, students will be able to</w:t>
+      </w:r>
+      <w:r>
+        <w:rPr>
+          <w:rFonts w:ascii="Calibri" w:hAnsi="Calibri" w:cs="Times"/>
+          <w:i/>
+        </w:rPr>
+        <w:t>…</w:t>
+      </w:r>
+    </w:p>
+    <w:p>
+      <w:pPr>
+        <w:rPr>
+          <w:rFonts w:ascii="Calibri" w:hAnsi="Calibri" w:cs="Times"/>
+          <w:i/>
+        </w:rPr>
+      </w:pPr>
+    </w:p>
+    <w:p>
+      <w:pPr>
+        <w:rPr>
+          <w:rFonts w:ascii="Calibri" w:hAnsi="Calibri" w:cs="Times"/>
+        </w:rPr>
+      </w:pPr>
+      <w:r>
+        <w:rPr>
+          <w:rFonts w:ascii="Calibri" w:hAnsi="Calibri" w:cs="Times"/>
+        </w:rPr>
+        <w:t>${learning</w:t>
+      </w:r>
+      <w:r>
+        <w:rPr>
+          <w:rFonts w:ascii="Calibri" w:hAnsi="Calibri" w:cs="Times"/>
+        </w:rPr>
+        <w:t>O</w:t>
+      </w:r>
+      <w:r>
+        <w:rPr>
+          <w:rFonts w:ascii="Calibri" w:hAnsi="Calibri" w:cs="Times"/>
+        </w:rPr>
+        <w:t>utcomes}</w:t>
+      </w:r>
+    </w:p>
+    <w:p>
+      <w:pPr>
+        <w:rPr>
+          <w:rFonts w:ascii="Calibri" w:hAnsi="Calibri" w:cs="Times"/>
+        </w:rPr>
+      </w:pPr>
+      <w:r>
+        <w:rPr>
+          <w:rFonts w:ascii="Calibri" w:hAnsi="Calibri" w:cs="Times"/>
+        </w:rPr>
         <w:t>${</w:t>
       </w:r>
-      <w:proofErr w:type="spellStart"/>
-      <w:r>
-        <w:rPr>
-          <w:rFonts w:ascii="Calibri" w:hAnsi="Calibri" w:cs="Times"/>
-        </w:rPr>
-        <w:t>course</w:t>
-      </w:r>
-      <w:r>
-        <w:rPr>
-          <w:rFonts w:ascii="Calibri" w:hAnsi="Calibri" w:cs="Times"/>
-        </w:rPr>
-        <w:t>F</w:t>
-      </w:r>
-      <w:r>
-        <w:rPr>
-          <w:rFonts w:ascii="Calibri" w:hAnsi="Calibri" w:cs="Times"/>
-        </w:rPr>
-        <w:t>ormat</w:t>
-      </w:r>
-      <w:proofErr w:type="spellEnd"/>
-      <w:r>
-        <w:rPr>
-          <w:rFonts w:ascii="Calibri" w:hAnsi="Calibri" w:cs="Times"/>
-        </w:rPr>
-        <w:t>}</w:t>
-      </w:r>
-    </w:p>
-    <w:p>
-      <w:pPr>
-        <w:rPr>
-          <w:rFonts w:ascii="Calibri" w:hAnsi="Calibri" w:cs="Times"/>
-        </w:rPr>
-      </w:pPr>
-      <w:r>
-        <w:rPr>
-          <w:rFonts w:ascii="Calibri" w:hAnsi="Calibri" w:cs="Times"/>
-        </w:rPr>
-        <w:t>${/</w:t>
-      </w:r>
-      <w:proofErr w:type="spellStart"/>
-      <w:r>
-        <w:rPr>
-          <w:rFonts w:ascii="Calibri" w:hAnsi="Calibri" w:cs="Times"/>
-        </w:rPr>
-        <w:t>NocourseFormat</w:t>
-      </w:r>
-      <w:proofErr w:type="spellEnd"/>
-      <w:r>
-        <w:rPr>
-          <w:rFonts w:ascii="Calibri" w:hAnsi="Calibri" w:cs="Times"/>
-        </w:rPr>
-        <w:t>}</w:t>
-      </w:r>
-    </w:p>
-    <w:p>
-      <w:pPr>
-        <w:rPr>
-          <w:rFonts w:ascii="Calibri" w:hAnsi="Calibri" w:cs="Times"/>
-        </w:rPr>
-      </w:pPr>
-      <w:r>
-        <w:rPr>
-          <w:rFonts w:ascii="Calibri" w:hAnsi="Calibri" w:cs="Times"/>
-        </w:rPr>
-        <w:t>${</w:t>
-      </w:r>
-      <w:proofErr w:type="spellStart"/>
-      <w:r>
-        <w:rPr>
-          <w:rFonts w:ascii="Calibri" w:hAnsi="Calibri" w:cs="Times"/>
-        </w:rPr>
-        <w:t>NocourseOverview</w:t>
-      </w:r>
-      <w:proofErr w:type="spellEnd"/>
-      <w:r>
-        <w:rPr>
-          <w:rFonts w:ascii="Calibri" w:hAnsi="Calibri" w:cs="Times"/>
-        </w:rPr>
-        <w:t>}</w:t>
-      </w:r>
-    </w:p>
-    <w:p>
-      <w:pPr>
-        <w:rPr>
-          <w:rFonts w:ascii="Calibri" w:hAnsi="Calibri" w:cs="Times"/>
-        </w:rPr>
-      </w:pPr>
-    </w:p>
-    <w:p>
-      <w:pPr>
-        <w:rPr>
-          <w:rFonts w:ascii="Calibri" w:hAnsi="Calibri" w:cs="Times"/>
-          <w:b/>
-          <w:u w:val="single"/>
-        </w:rPr>
-      </w:pPr>
-      <w:r>
-        <w:rPr>
-          <w:rFonts w:ascii="Calibri" w:hAnsi="Calibri" w:cs="Times"/>
-          <w:b/>
-          <w:u w:val="single"/>
-        </w:rPr>
-        <w:t>Course Overview, Content and Objectives</w:t>
-      </w:r>
-    </w:p>
-    <w:p>
-      <w:pPr>
-        <w:rPr>
-          <w:rFonts w:ascii="Calibri" w:hAnsi="Calibri" w:cs="Times"/>
-          <w:b/>
-          <w:u w:val="single"/>
-        </w:rPr>
-      </w:pPr>
-    </w:p>
-    <w:p>
-      <w:pPr>
-        <w:rPr>
-          <w:rFonts w:ascii="Calibri" w:hAnsi="Calibri" w:cs="Times"/>
-        </w:rPr>
-      </w:pPr>
-      <w:r>
-        <w:rPr>
-          <w:rFonts w:ascii="Calibri" w:hAnsi="Calibri" w:cs="Times"/>
-        </w:rPr>
-        <w:t>${</w:t>
-      </w:r>
-      <w:proofErr w:type="spellStart"/>
-      <w:r>
-        <w:rPr>
-          <w:rFonts w:ascii="Calibri" w:hAnsi="Calibri" w:cs="Times"/>
-        </w:rPr>
-        <w:t>course</w:t>
-      </w:r>
-      <w:r>
-        <w:rPr>
-          <w:rFonts w:ascii="Calibri" w:hAnsi="Calibri" w:cs="Times"/>
-        </w:rPr>
-        <w:t>O</w:t>
-      </w:r>
-      <w:r>
-        <w:rPr>
-          <w:rFonts w:ascii="Calibri" w:hAnsi="Calibri" w:cs="Times"/>
-        </w:rPr>
-        <w:t>verview</w:t>
-      </w:r>
-      <w:proofErr w:type="spellEnd"/>
-      <w:r>
-        <w:rPr>
-          <w:rFonts w:ascii="Calibri" w:hAnsi="Calibri" w:cs="Times"/>
-        </w:rPr>
-        <w:t>}</w:t>
-      </w:r>
-    </w:p>
-    <w:p>
-      <w:pPr>
-        <w:rPr>
-          <w:rFonts w:ascii="Calibri" w:hAnsi="Calibri" w:cs="Times"/>
-        </w:rPr>
-      </w:pPr>
-      <w:r>
-        <w:rPr>
-          <w:rFonts w:ascii="Calibri" w:hAnsi="Calibri" w:cs="Times"/>
-        </w:rPr>
-        <w:t>${</w:t>
-      </w:r>
       <w:r>
         <w:rPr>
           <w:rFonts w:ascii="Calibri" w:hAnsi="Calibri" w:cs="Times"/>
         </w:rPr>
         <w:t>/</w:t>
       </w:r>
-      <w:proofErr w:type="spellStart"/>
-      <w:r>
-        <w:rPr>
-          <w:rFonts w:ascii="Calibri" w:hAnsi="Calibri" w:cs="Times"/>
-        </w:rPr>
-        <w:t>No</w:t>
-      </w:r>
-      <w:r>
-        <w:rPr>
-          <w:rFonts w:ascii="Calibri" w:hAnsi="Calibri" w:cs="Times"/>
-        </w:rPr>
-        <w:t>courseOverview</w:t>
-      </w:r>
-      <w:proofErr w:type="spellEnd"/>
-      <w:r>
-        <w:rPr>
-          <w:rFonts w:ascii="Calibri" w:hAnsi="Calibri" w:cs="Times"/>
-        </w:rPr>
-        <w:t>}</w:t>
-      </w:r>
-    </w:p>
-    <w:p>
-      <w:pPr>
-        <w:rPr>
-          <w:rFonts w:ascii="Calibri" w:hAnsi="Calibri" w:cs="Times"/>
-        </w:rPr>
-      </w:pPr>
-      <w:r>
-        <w:rPr>
-          <w:rFonts w:ascii="Calibri" w:hAnsi="Calibri" w:cs="Times"/>
-        </w:rPr>
-        <w:t>${</w:t>
-      </w:r>
-      <w:proofErr w:type="spellStart"/>
       <w:r>
         <w:rPr>
           <w:rFonts w:ascii="Calibri" w:hAnsi="Calibri" w:cs="Times"/>
         </w:rPr>
         <w:t>NolearningOutcomes</w:t>
       </w:r>
-      <w:proofErr w:type="spellEnd"/>
-      <w:r>
-        <w:rPr>
-          <w:rFonts w:ascii="Calibri" w:hAnsi="Calibri" w:cs="Times"/>
-        </w:rPr>
-        <w:t>}</w:t>
-      </w:r>
-    </w:p>
-    <w:p>
-      <w:pPr>
-        <w:rPr>
-          <w:rFonts w:ascii="Calibri" w:hAnsi="Calibri" w:cs="Times"/>
-        </w:rPr>
-      </w:pPr>
-    </w:p>
-    <w:p>
-      <w:pPr>
-        <w:rPr>
-          <w:rFonts w:ascii="Calibri" w:hAnsi="Calibri" w:cs="Times"/>
-          <w:b/>
-          <w:u w:val="single"/>
-        </w:rPr>
-      </w:pPr>
-      <w:r>
-        <w:rPr>
-          <w:rFonts w:ascii="Calibri" w:hAnsi="Calibri" w:cs="Times"/>
-          <w:b/>
-          <w:u w:val="single"/>
-        </w:rPr>
-        <w:t>Learning Outcomes</w:t>
-      </w:r>
-    </w:p>
-    <w:p>
-      <w:pPr>
-        <w:rPr>
-          <w:rFonts w:ascii="Calibri" w:hAnsi="Calibri" w:cs="Times"/>
-          <w:i/>
-        </w:rPr>
-      </w:pPr>
-      <w:r>
-        <w:rPr>
-          <w:rFonts w:ascii="Calibri" w:hAnsi="Calibri" w:cs="Times"/>
-          <w:i/>
-        </w:rPr>
-        <w:t xml:space="preserve">Upon </w:t>
-      </w:r>
-      <w:r>
-        <w:rPr>
-          <w:rFonts w:ascii="Calibri" w:hAnsi="Calibri" w:cs="Times"/>
-          <w:i/>
-        </w:rPr>
-        <w:t xml:space="preserve">successful </w:t>
-      </w:r>
-      <w:r>
-        <w:rPr>
-          <w:rFonts w:ascii="Calibri" w:hAnsi="Calibri" w:cs="Times"/>
-          <w:i/>
-        </w:rPr>
-        <w:t>completion of this course, students will be able to</w:t>
-      </w:r>
-      <w:r>
-        <w:rPr>
-          <w:rFonts w:ascii="Calibri" w:hAnsi="Calibri" w:cs="Times"/>
-          <w:i/>
-        </w:rPr>
-        <w:t>…</w:t>
-      </w:r>
-    </w:p>
-    <w:p>
-      <w:pPr>
-        <w:rPr>
-          <w:rFonts w:ascii="Calibri" w:hAnsi="Calibri" w:cs="Times"/>
-          <w:i/>
-        </w:rPr>
-      </w:pPr>
-    </w:p>
-    <w:p>
-      <w:pPr>
-        <w:rPr>
-          <w:rFonts w:ascii="Calibri" w:hAnsi="Calibri" w:cs="Times"/>
-        </w:rPr>
-      </w:pPr>
-      <w:r>
-        <w:rPr>
-          <w:rFonts w:ascii="Calibri" w:hAnsi="Calibri" w:cs="Times"/>
-        </w:rPr>
-        <w:t>${</w:t>
-      </w:r>
-      <w:proofErr w:type="spellStart"/>
-      <w:r>
-        <w:rPr>
-          <w:rFonts w:ascii="Calibri" w:hAnsi="Calibri" w:cs="Times"/>
-        </w:rPr>
-        <w:t>learning</w:t>
-      </w:r>
-      <w:r>
-        <w:rPr>
-          <w:rFonts w:ascii="Calibri" w:hAnsi="Calibri" w:cs="Times"/>
-        </w:rPr>
-        <w:t>O</w:t>
-      </w:r>
-      <w:r>
-        <w:rPr>
-          <w:rFonts w:ascii="Calibri" w:hAnsi="Calibri" w:cs="Times"/>
-        </w:rPr>
-        <w:t>utcomes</w:t>
-      </w:r>
-      <w:proofErr w:type="spellEnd"/>
-      <w:r>
-        <w:rPr>
-          <w:rFonts w:ascii="Calibri" w:hAnsi="Calibri" w:cs="Times"/>
-        </w:rPr>
-        <w:t>}</w:t>
-      </w:r>
-    </w:p>
-    <w:p>
-      <w:pPr>
-        <w:rPr>
-          <w:rFonts w:ascii="Calibri" w:hAnsi="Calibri" w:cs="Times"/>
-        </w:rPr>
-      </w:pPr>
-      <w:r>
-        <w:rPr>
-          <w:rFonts w:ascii="Calibri" w:hAnsi="Calibri" w:cs="Times"/>
-        </w:rPr>
-        <w:t>${</w:t>
-      </w:r>
-      <w:r>
-        <w:rPr>
-          <w:rFonts w:ascii="Calibri" w:hAnsi="Calibri" w:cs="Times"/>
-        </w:rPr>
-        <w:t>/</w:t>
-      </w:r>
-      <w:proofErr w:type="spellStart"/>
-      <w:r>
-        <w:rPr>
-          <w:rFonts w:ascii="Calibri" w:hAnsi="Calibri" w:cs="Times"/>
-        </w:rPr>
-        <w:t>NolearningOutcomes</w:t>
-      </w:r>
-      <w:proofErr w:type="spellEnd"/>
       <w:r>
         <w:rPr>
           <w:rFonts w:ascii="Calibri" w:hAnsi="Calibri" w:cs="Times"/>
@@ -1385,30 +1054,155 @@
           <w:rStyle w:val="normaltextrun"/>
           <w:rFonts w:cstheme="minorHAnsi"/>
         </w:rPr>
-        <w:t>${</w:t>
-      </w:r>
-      <w:proofErr w:type="spellStart"/>
+        <w:t>${No</w:t>
+      </w:r>
       <w:r>
         <w:rPr>
           <w:rStyle w:val="normaltextrun"/>
           <w:rFonts w:cstheme="minorHAnsi"/>
         </w:rPr>
-        <w:t>No</w:t>
+        <w:t>LearningAssessments</w:t>
       </w:r>
       <w:r>
         <w:rPr>
           <w:rStyle w:val="normaltextrun"/>
           <w:rFonts w:cstheme="minorHAnsi"/>
         </w:rPr>
-        <w:t>LearningAssessments</w:t>
-      </w:r>
-      <w:proofErr w:type="spellEnd"/>
-      <w:r>
+        <w:t>}</w:t>
+      </w:r>
+    </w:p>
+    <w:p>
+      <w:pPr>
+        <w:spacing w:after="120"/>
+        <w:rPr>
+          <w:rFonts w:eastAsia="Times New Roman" w:cstheme="minorHAnsi"/>
+          <w:szCs w:val="20"/>
+        </w:rPr>
+      </w:pPr>
+    </w:p>
+    <w:p>
+      <w:pPr>
+        <w:rPr>
+          <w:rFonts w:ascii="Calibri" w:hAnsi="Calibri" w:cs="Times"/>
+          <w:b/>
+          <w:u w:val="single"/>
+        </w:rPr>
+      </w:pPr>
+      <w:bookmarkStart w:id="1" w:name="_Toc2236270"/>
+      <w:r>
+        <w:rPr>
+          <w:rFonts w:ascii="Calibri" w:hAnsi="Calibri" w:cs="Times"/>
+          <w:b/>
+          <w:u w:val="single"/>
+        </w:rPr>
+        <w:t>Assessments of Learning</w:t>
+      </w:r>
+      <w:bookmarkEnd w:id="1"/>
+    </w:p>
+    <w:p>
+      <w:pPr>
+        <w:rPr>
+          <w:rFonts w:cstheme="minorHAnsi"/>
+        </w:rPr>
+      </w:pPr>
+      <w:r>
+        <w:rPr>
+          <w:rFonts w:cstheme="minorHAnsi"/>
+        </w:rPr>
+        <w:t>${</w:t>
+      </w:r>
+      <w:r>
+        <w:rPr>
+          <w:rFonts w:cstheme="minorHAnsi"/>
+        </w:rPr>
+        <w:t>learningAssessments</w:t>
+      </w:r>
+      <w:r>
+        <w:rPr>
+          <w:rFonts w:cstheme="minorHAnsi"/>
+        </w:rPr>
+        <w:t>}</w:t>
+      </w:r>
+    </w:p>
+    <w:p>
+      <w:pPr>
         <w:rPr>
           <w:rStyle w:val="normaltextrun"/>
           <w:rFonts w:cstheme="minorHAnsi"/>
         </w:rPr>
+      </w:pPr>
+      <w:r>
+        <w:rPr>
+          <w:rStyle w:val="normaltextrun"/>
+          <w:rFonts w:cstheme="minorHAnsi"/>
+        </w:rPr>
+        <w:t>${/No</w:t>
+      </w:r>
+      <w:r>
+        <w:rPr>
+          <w:rStyle w:val="normaltextrun"/>
+          <w:rFonts w:cstheme="minorHAnsi"/>
+        </w:rPr>
+        <w:t>LearningAssessments</w:t>
+      </w:r>
+      <w:r>
+        <w:rPr>
+          <w:rStyle w:val="normaltextrun"/>
+          <w:rFonts w:cstheme="minorHAnsi"/>
+        </w:rPr>
         <w:t>}</w:t>
+      </w:r>
+    </w:p>
+    <w:p>
+      <w:pPr>
+        <w:rPr>
+          <w:rFonts w:cstheme="minorHAnsi"/>
+        </w:rPr>
+      </w:pPr>
+      <w:r>
+        <w:rPr>
+          <w:rFonts w:cstheme="minorHAnsi"/>
+        </w:rPr>
+        <w:t>${NoCourseScheduleTbl}</w:t>
+      </w:r>
+    </w:p>
+    <w:p>
+      <w:pPr>
+        <w:rPr>
+          <w:rFonts w:ascii="Calibri" w:hAnsi="Calibri" w:cs="Times"/>
+          <w:b/>
+          <w:u w:val="single"/>
+        </w:rPr>
+      </w:pPr>
+    </w:p>
+    <w:p>
+      <w:pPr>
+        <w:rPr>
+          <w:rFonts w:ascii="Calibri" w:hAnsi="Calibri" w:cs="Times"/>
+          <w:b/>
+          <w:u w:val="single"/>
+        </w:rPr>
+      </w:pPr>
+      <w:r>
+        <w:rPr>
+          <w:rFonts w:ascii="Calibri" w:hAnsi="Calibri" w:cs="Times"/>
+          <w:b/>
+          <w:u w:val="single"/>
+        </w:rPr>
+        <w:t>Course schedule</w:t>
+      </w:r>
+    </w:p>
+    <w:p>
+      <w:pPr>
+        <w:rPr>
+          <w:rFonts w:cstheme="minorHAnsi"/>
+        </w:rPr>
+      </w:pPr>
+      <w:r>
+        <w:rPr>
+          <w:rFonts w:cstheme="minorHAnsi"/>
+        </w:rPr>
+        <w:t>${courseScheduleTbl}</w:t>
       </w:r>
     </w:p>
     <w:p>
@@ -1419,203 +1213,12 @@
           <w:szCs w:val="20"/>
         </w:rPr>
       </w:pPr>
-    </w:p>
-    <w:p>
-      <w:pPr>
-        <w:rPr>
-          <w:rFonts w:ascii="Calibri" w:hAnsi="Calibri" w:cs="Times"/>
-          <w:b/>
-          <w:u w:val="single"/>
-        </w:rPr>
-      </w:pPr>
-      <w:bookmarkStart w:id="1" w:name="_Toc2236270"/>
-      <w:r>
-        <w:rPr>
-          <w:rFonts w:ascii="Calibri" w:hAnsi="Calibri" w:cs="Times"/>
-          <w:b/>
-          <w:u w:val="single"/>
-        </w:rPr>
-        <w:t>Assessments of Learning</w:t>
-      </w:r>
-      <w:bookmarkEnd w:id="1"/>
-    </w:p>
-    <w:p>
-      <w:pPr>
-        <w:rPr>
-          <w:rFonts w:cstheme="minorHAnsi"/>
-        </w:rPr>
-      </w:pPr>
-      <w:r>
-        <w:rPr>
-          <w:rFonts w:cstheme="minorHAnsi"/>
-        </w:rPr>
-        <w:t>${</w:t>
-      </w:r>
-      <w:proofErr w:type="spellStart"/>
-      <w:r>
-        <w:rPr>
-          <w:rFonts w:cstheme="minorHAnsi"/>
-        </w:rPr>
-        <w:t>learningAssessments</w:t>
-      </w:r>
-      <w:proofErr w:type="spellEnd"/>
-      <w:r>
-        <w:rPr>
-          <w:rFonts w:cstheme="minorHAnsi"/>
-        </w:rPr>
-        <w:t>}</w:t>
-      </w:r>
-    </w:p>
-    <w:p>
-      <w:pPr>
-        <w:rPr>
-          <w:rStyle w:val="normaltextrun"/>
-          <w:rFonts w:cstheme="minorHAnsi"/>
-        </w:rPr>
-      </w:pPr>
-      <w:r>
-        <w:rPr>
-          <w:rStyle w:val="normaltextrun"/>
-          <w:rFonts w:cstheme="minorHAnsi"/>
-        </w:rPr>
-        <w:t>${/</w:t>
-      </w:r>
-      <w:proofErr w:type="spellStart"/>
-      <w:r>
-        <w:rPr>
-          <w:rStyle w:val="normaltextrun"/>
-          <w:rFonts w:cstheme="minorHAnsi"/>
-        </w:rPr>
-        <w:t>No</w:t>
-      </w:r>
-      <w:r>
-        <w:rPr>
-          <w:rStyle w:val="normaltextrun"/>
-          <w:rFonts w:cstheme="minorHAnsi"/>
-        </w:rPr>
-        <w:t>LearningAssessments</w:t>
-      </w:r>
-      <w:proofErr w:type="spellEnd"/>
-      <w:r>
-        <w:rPr>
-          <w:rStyle w:val="normaltextrun"/>
-          <w:rFonts w:cstheme="minorHAnsi"/>
-        </w:rPr>
-        <w:t>}</w:t>
-      </w:r>
-    </w:p>
-    <w:p>
-      <w:pPr>
-        <w:rPr>
-          <w:rFonts w:cstheme="minorHAnsi"/>
-        </w:rPr>
-      </w:pPr>
-      <w:r>
-        <w:rPr>
-          <w:rFonts w:cstheme="minorHAnsi"/>
-        </w:rPr>
-        <w:t>${</w:t>
-      </w:r>
-      <w:proofErr w:type="spellStart"/>
-      <w:r>
-        <w:rPr>
-          <w:rFonts w:cstheme="minorHAnsi"/>
-        </w:rPr>
-        <w:t>NoCourseScheduleTbl</w:t>
-      </w:r>
-      <w:proofErr w:type="spellEnd"/>
-      <w:r>
-        <w:rPr>
-          <w:rFonts w:cstheme="minorHAnsi"/>
-        </w:rPr>
-        <w:t>}</w:t>
-      </w:r>
-    </w:p>
-    <w:p>
-      <w:pPr>
-        <w:rPr>
-          <w:rFonts w:ascii="Calibri" w:hAnsi="Calibri" w:cs="Times"/>
-          <w:b/>
-          <w:u w:val="single"/>
-        </w:rPr>
-      </w:pPr>
-      <w:bookmarkStart w:id="2" w:name="_GoBack"/>
-      <w:bookmarkEnd w:id="2"/>
-    </w:p>
-    <w:p>
-      <w:pPr>
-        <w:rPr>
-          <w:rFonts w:ascii="Calibri" w:hAnsi="Calibri" w:cs="Times"/>
-          <w:b/>
-          <w:u w:val="single"/>
-        </w:rPr>
-      </w:pPr>
-      <w:r>
-        <w:rPr>
-          <w:rFonts w:ascii="Calibri" w:hAnsi="Calibri" w:cs="Times"/>
-          <w:b/>
-          <w:u w:val="single"/>
-        </w:rPr>
-        <w:t>Course schedule</w:t>
-      </w:r>
-    </w:p>
-    <w:p>
-      <w:pPr>
-        <w:rPr>
-          <w:rFonts w:cstheme="minorHAnsi"/>
-        </w:rPr>
-      </w:pPr>
-      <w:r>
-        <w:rPr>
-          <w:rFonts w:cstheme="minorHAnsi"/>
-        </w:rPr>
-        <w:t>${</w:t>
-      </w:r>
-      <w:proofErr w:type="spellStart"/>
-      <w:r>
-        <w:rPr>
-          <w:rFonts w:cstheme="minorHAnsi"/>
-        </w:rPr>
-        <w:t>courseScheduleTbl</w:t>
-      </w:r>
-      <w:proofErr w:type="spellEnd"/>
-      <w:r>
-        <w:rPr>
-          <w:rFonts w:cstheme="minorHAnsi"/>
-        </w:rPr>
-        <w:t>}</w:t>
-      </w:r>
-    </w:p>
-    <w:p>
-      <w:pPr>
-        <w:spacing w:after="120"/>
+      <w:r>
         <w:rPr>
           <w:rFonts w:eastAsia="Times New Roman" w:cstheme="minorHAnsi"/>
           <w:szCs w:val="20"/>
         </w:rPr>
-      </w:pPr>
-      <w:r>
-        <w:rPr>
-          <w:rFonts w:eastAsia="Times New Roman" w:cstheme="minorHAnsi"/>
-          <w:szCs w:val="20"/>
-        </w:rPr>
-        <w:t>${/</w:t>
-      </w:r>
-      <w:proofErr w:type="spellStart"/>
-      <w:r>
-        <w:rPr>
-          <w:rFonts w:eastAsia="Times New Roman" w:cstheme="minorHAnsi"/>
-          <w:szCs w:val="20"/>
-        </w:rPr>
-        <w:t>NoCourseScheduleTbl</w:t>
-      </w:r>
-      <w:proofErr w:type="spellEnd"/>
-      <w:r>
-        <w:rPr>
-          <w:rFonts w:eastAsia="Times New Roman" w:cstheme="minorHAnsi"/>
-          <w:szCs w:val="20"/>
-        </w:rPr>
-        <w:t>}</w:t>
+        <w:t>${/NoCourseScheduleTbl}</w:t>
       </w:r>
     </w:p>
     <w:p>
@@ -1638,7 +1241,6 @@
         </w:rPr>
         <w:t>${</w:t>
       </w:r>
-      <w:proofErr w:type="spellStart"/>
       <w:r>
         <w:rPr>
           <w:rStyle w:val="normaltextrun"/>
@@ -1679,7 +1281,6 @@
         </w:rPr>
         <w:t>Policy</w:t>
       </w:r>
-      <w:proofErr w:type="spellEnd"/>
       <w:r>
         <w:rPr>
           <w:rStyle w:val="normaltextrun"/>
@@ -1758,9 +1359,8 @@
           <w:color w:val="000000"/>
           <w:bdr w:val="none" w:sz="0" w:space="0" w:color="auto" w:frame="1"/>
         </w:rPr>
-        <w:t>${</w:t>
-      </w:r>
-      <w:proofErr w:type="spellStart"/>
+        <w:t>${late</w:t>
+      </w:r>
       <w:r>
         <w:rPr>
           <w:rStyle w:val="normaltextrun"/>
@@ -1769,7 +1369,7 @@
           <w:color w:val="000000"/>
           <w:bdr w:val="none" w:sz="0" w:space="0" w:color="auto" w:frame="1"/>
         </w:rPr>
-        <w:t>late</w:t>
+        <w:t>P</w:t>
       </w:r>
       <w:r>
         <w:rPr>
@@ -1779,9 +1379,11 @@
           <w:color w:val="000000"/>
           <w:bdr w:val="none" w:sz="0" w:space="0" w:color="auto" w:frame="1"/>
         </w:rPr>
-        <w:t>P</w:t>
-      </w:r>
-      <w:r>
+        <w:t>olicy}</w:t>
+      </w:r>
+    </w:p>
+    <w:p>
+      <w:pPr>
         <w:rPr>
           <w:rStyle w:val="normaltextrun"/>
           <w:rFonts w:ascii="Calibri" w:hAnsi="Calibri" w:cs="Times"/>
@@ -1789,9 +1391,7 @@
           <w:color w:val="000000"/>
           <w:bdr w:val="none" w:sz="0" w:space="0" w:color="auto" w:frame="1"/>
         </w:rPr>
-        <w:t>olicy</w:t>
-      </w:r>
-      <w:proofErr w:type="spellEnd"/>
+      </w:pPr>
       <w:r>
         <w:rPr>
           <w:rStyle w:val="normaltextrun"/>
@@ -1800,11 +1400,9 @@
           <w:color w:val="000000"/>
           <w:bdr w:val="none" w:sz="0" w:space="0" w:color="auto" w:frame="1"/>
         </w:rPr>
-        <w:t>}</w:t>
-      </w:r>
-    </w:p>
-    <w:p>
-      <w:pPr>
+        <w:t>${</w:t>
+      </w:r>
+      <w:r>
         <w:rPr>
           <w:rStyle w:val="normaltextrun"/>
           <w:rFonts w:ascii="Calibri" w:hAnsi="Calibri" w:cs="Times"/>
@@ -1812,7 +1410,8 @@
           <w:color w:val="000000"/>
           <w:bdr w:val="none" w:sz="0" w:space="0" w:color="auto" w:frame="1"/>
         </w:rPr>
-      </w:pPr>
+        <w:t>/</w:t>
+      </w:r>
       <w:r>
         <w:rPr>
           <w:rStyle w:val="normaltextrun"/>
@@ -1821,9 +1420,11 @@
           <w:color w:val="000000"/>
           <w:bdr w:val="none" w:sz="0" w:space="0" w:color="auto" w:frame="1"/>
         </w:rPr>
-        <w:t>${</w:t>
-      </w:r>
-      <w:r>
+        <w:t>NolatePolicy}</w:t>
+      </w:r>
+    </w:p>
+    <w:p>
+      <w:pPr>
         <w:rPr>
           <w:rStyle w:val="normaltextrun"/>
           <w:rFonts w:ascii="Calibri" w:hAnsi="Calibri" w:cs="Times"/>
@@ -1831,9 +1432,7 @@
           <w:color w:val="000000"/>
           <w:bdr w:val="none" w:sz="0" w:space="0" w:color="auto" w:frame="1"/>
         </w:rPr>
-        <w:t>/</w:t>
-      </w:r>
-      <w:proofErr w:type="spellStart"/>
+      </w:pPr>
       <w:r>
         <w:rPr>
           <w:rStyle w:val="normaltextrun"/>
@@ -1842,52 +1441,8 @@
           <w:color w:val="000000"/>
           <w:bdr w:val="none" w:sz="0" w:space="0" w:color="auto" w:frame="1"/>
         </w:rPr>
-        <w:t>NolatePolicy</w:t>
-      </w:r>
-      <w:proofErr w:type="spellEnd"/>
-      <w:r>
-        <w:rPr>
-          <w:rStyle w:val="normaltextrun"/>
-          <w:rFonts w:ascii="Calibri" w:hAnsi="Calibri" w:cs="Times"/>
-          <w:bCs/>
-          <w:color w:val="000000"/>
-          <w:bdr w:val="none" w:sz="0" w:space="0" w:color="auto" w:frame="1"/>
-        </w:rPr>
-        <w:t>}</w:t>
-      </w:r>
-    </w:p>
-    <w:p>
-      <w:pPr>
-        <w:rPr>
-          <w:rStyle w:val="normaltextrun"/>
-          <w:rFonts w:ascii="Calibri" w:hAnsi="Calibri" w:cs="Times"/>
-          <w:bCs/>
-          <w:color w:val="000000"/>
-          <w:bdr w:val="none" w:sz="0" w:space="0" w:color="auto" w:frame="1"/>
-        </w:rPr>
-      </w:pPr>
-      <w:r>
-        <w:rPr>
-          <w:rStyle w:val="normaltextrun"/>
-          <w:rFonts w:ascii="Calibri" w:hAnsi="Calibri" w:cs="Times"/>
-          <w:bCs/>
-          <w:color w:val="000000"/>
-          <w:bdr w:val="none" w:sz="0" w:space="0" w:color="auto" w:frame="1"/>
-        </w:rPr>
-        <w:t>${</w:t>
-      </w:r>
-      <w:proofErr w:type="spellStart"/>
-      <w:r>
-        <w:rPr>
-          <w:rStyle w:val="normaltextrun"/>
-          <w:rFonts w:ascii="Calibri" w:hAnsi="Calibri" w:cs="Times"/>
-          <w:bCs/>
-          <w:color w:val="000000"/>
-          <w:bdr w:val="none" w:sz="0" w:space="0" w:color="auto" w:frame="1"/>
-        </w:rPr>
-        <w:t>NoMissingExam</w:t>
-      </w:r>
-      <w:proofErr w:type="spellEnd"/>
+        <w:t>${NoMissingExam</w:t>
+      </w:r>
       <w:r>
         <w:rPr>
           <w:rStyle w:val="normaltextrun"/>
@@ -1974,16 +1529,7 @@
           <w:sz w:val="22"/>
           <w:szCs w:val="22"/>
         </w:rPr>
-        <w:t>${</w:t>
-      </w:r>
-      <w:proofErr w:type="spellStart"/>
-      <w:r>
-        <w:rPr>
-          <w:rFonts w:ascii="Calibri" w:hAnsi="Calibri" w:cs="Times"/>
-          <w:sz w:val="22"/>
-          <w:szCs w:val="22"/>
-        </w:rPr>
-        <w:t>missing</w:t>
+        <w:t>${missing</w:t>
       </w:r>
       <w:r>
         <w:rPr>
@@ -1999,16 +1545,7 @@
           <w:sz w:val="22"/>
           <w:szCs w:val="22"/>
         </w:rPr>
-        <w:t>xam</w:t>
-      </w:r>
-      <w:proofErr w:type="spellEnd"/>
-      <w:r>
-        <w:rPr>
-          <w:rFonts w:ascii="Calibri" w:hAnsi="Calibri" w:cs="Times"/>
-          <w:sz w:val="22"/>
-          <w:szCs w:val="22"/>
-        </w:rPr>
-        <w:t>}</w:t>
+        <w:t>xam}</w:t>
       </w:r>
     </w:p>
     <w:p>
@@ -2029,6 +1566,7 @@
           <w:color w:val="000000"/>
           <w:bdr w:val="none" w:sz="0" w:space="0" w:color="auto" w:frame="1"/>
         </w:rPr>
+        <w:lastRenderedPageBreak/>
         <w:t>${</w:t>
       </w:r>
       <w:r>
@@ -2041,7 +1579,6 @@
         </w:rPr>
         <w:t>/</w:t>
       </w:r>
-      <w:proofErr w:type="spellStart"/>
       <w:r>
         <w:rPr>
           <w:rStyle w:val="normaltextrun"/>
@@ -2050,18 +1587,7 @@
           <w:color w:val="000000"/>
           <w:bdr w:val="none" w:sz="0" w:space="0" w:color="auto" w:frame="1"/>
         </w:rPr>
-        <w:t>NoMissingExam</w:t>
-      </w:r>
-      <w:proofErr w:type="spellEnd"/>
-      <w:r>
-        <w:rPr>
-          <w:rStyle w:val="normaltextrun"/>
-          <w:rFonts w:ascii="Calibri" w:hAnsi="Calibri" w:cs="Times"/>
-          <w:bCs/>
-          <w:color w:val="000000"/>
-          <w:bdr w:val="none" w:sz="0" w:space="0" w:color="auto" w:frame="1"/>
-        </w:rPr>
-        <w:t>}</w:t>
+        <w:t>NoMissingExam}</w:t>
       </w:r>
     </w:p>
     <w:p>
@@ -2087,10 +1613,8 @@
           <w:sz w:val="22"/>
           <w:szCs w:val="22"/>
         </w:rPr>
-        <w:lastRenderedPageBreak/>
         <w:t>${</w:t>
       </w:r>
-      <w:proofErr w:type="spellStart"/>
       <w:r>
         <w:rPr>
           <w:rStyle w:val="normaltextrun"/>
@@ -2111,19 +1635,7 @@
           <w:sz w:val="22"/>
           <w:szCs w:val="22"/>
         </w:rPr>
-        <w:t>omissingActivity</w:t>
-      </w:r>
-      <w:proofErr w:type="spellEnd"/>
-      <w:r>
-        <w:rPr>
-          <w:rStyle w:val="normaltextrun"/>
-          <w:rFonts w:ascii="Calibri" w:hAnsi="Calibri" w:cs="Times"/>
-          <w:bCs/>
-          <w:color w:val="000000"/>
-          <w:sz w:val="22"/>
-          <w:szCs w:val="22"/>
-        </w:rPr>
-        <w:t>}</w:t>
+        <w:t>omissingActivity}</w:t>
       </w:r>
     </w:p>
     <w:p>
@@ -2215,9 +1727,8 @@
           <w:sz w:val="22"/>
           <w:szCs w:val="22"/>
         </w:rPr>
-        <w:t>${</w:t>
-      </w:r>
-      <w:proofErr w:type="spellStart"/>
+        <w:t>${missing</w:t>
+      </w:r>
       <w:r>
         <w:rPr>
           <w:rStyle w:val="normaltextrun"/>
@@ -2227,7 +1738,7 @@
           <w:sz w:val="22"/>
           <w:szCs w:val="22"/>
         </w:rPr>
-        <w:t>missing</w:t>
+        <w:t>A</w:t>
       </w:r>
       <w:r>
         <w:rPr>
@@ -2238,30 +1749,7 @@
           <w:sz w:val="22"/>
           <w:szCs w:val="22"/>
         </w:rPr>
-        <w:t>A</w:t>
-      </w:r>
-      <w:r>
-        <w:rPr>
-          <w:rStyle w:val="normaltextrun"/>
-          <w:rFonts w:ascii="Calibri" w:hAnsi="Calibri" w:cs="Times"/>
-          <w:bCs/>
-          <w:color w:val="000000"/>
-          <w:sz w:val="22"/>
-          <w:szCs w:val="22"/>
-        </w:rPr>
-        <w:t>ctivity</w:t>
-      </w:r>
-      <w:proofErr w:type="spellEnd"/>
-      <w:r>
-        <w:rPr>
-          <w:rStyle w:val="normaltextrun"/>
-          <w:rFonts w:ascii="Calibri" w:hAnsi="Calibri" w:cs="Times"/>
-          <w:bCs/>
-          <w:color w:val="000000"/>
-          <w:sz w:val="22"/>
-          <w:szCs w:val="22"/>
-        </w:rPr>
-        <w:t>}</w:t>
+        <w:t>ctivity}</w:t>
       </w:r>
     </w:p>
     <w:p>
@@ -2300,7 +1788,6 @@
         </w:rPr>
         <w:t>/</w:t>
       </w:r>
-      <w:proofErr w:type="spellStart"/>
       <w:r>
         <w:rPr>
           <w:rStyle w:val="normaltextrun"/>
@@ -2310,19 +1797,7 @@
           <w:sz w:val="22"/>
           <w:szCs w:val="22"/>
         </w:rPr>
-        <w:t>NomissingActivity</w:t>
-      </w:r>
-      <w:proofErr w:type="spellEnd"/>
-      <w:r>
-        <w:rPr>
-          <w:rStyle w:val="normaltextrun"/>
-          <w:rFonts w:ascii="Calibri" w:hAnsi="Calibri" w:cs="Times"/>
-          <w:bCs/>
-          <w:color w:val="000000"/>
-          <w:sz w:val="22"/>
-          <w:szCs w:val="22"/>
-        </w:rPr>
-        <w:t>}</w:t>
+        <w:t>NomissingActivity}</w:t>
       </w:r>
     </w:p>
     <w:p>
@@ -2348,31 +1823,7 @@
           <w:sz w:val="22"/>
           <w:szCs w:val="22"/>
         </w:rPr>
-        <w:t>${</w:t>
-      </w:r>
-      <w:proofErr w:type="spellStart"/>
-      <w:r>
-        <w:rPr>
-          <w:rStyle w:val="normaltextrun"/>
-          <w:rFonts w:ascii="Calibri" w:hAnsi="Calibri" w:cs="Times"/>
-          <w:bCs/>
-          <w:color w:val="000000"/>
-          <w:sz w:val="22"/>
-          <w:szCs w:val="22"/>
-        </w:rPr>
-        <w:t>NopassingCriteria</w:t>
-      </w:r>
-      <w:proofErr w:type="spellEnd"/>
-      <w:r>
-        <w:rPr>
-          <w:rStyle w:val="normaltextrun"/>
-          <w:rFonts w:ascii="Calibri" w:hAnsi="Calibri" w:cs="Times"/>
-          <w:bCs/>
-          <w:color w:val="000000"/>
-          <w:sz w:val="22"/>
-          <w:szCs w:val="22"/>
-        </w:rPr>
-        <w:t>}</w:t>
+        <w:t>${NopassingCriteria}</w:t>
       </w:r>
     </w:p>
     <w:p>
@@ -2461,29 +1912,7 @@
           <w:sz w:val="22"/>
           <w:szCs w:val="22"/>
         </w:rPr>
-        <w:t>${</w:t>
-      </w:r>
-      <w:proofErr w:type="spellStart"/>
-      <w:r>
-        <w:rPr>
-          <w:rStyle w:val="eop"/>
-          <w:rFonts w:ascii="Calibri" w:hAnsi="Calibri" w:cs="Times"/>
-          <w:color w:val="000000"/>
-          <w:sz w:val="22"/>
-          <w:szCs w:val="22"/>
-        </w:rPr>
-        <w:t>passingCriteria</w:t>
-      </w:r>
-      <w:proofErr w:type="spellEnd"/>
-      <w:r>
-        <w:rPr>
-          <w:rStyle w:val="eop"/>
-          <w:rFonts w:ascii="Calibri" w:hAnsi="Calibri" w:cs="Times"/>
-          <w:color w:val="000000"/>
-          <w:sz w:val="22"/>
-          <w:szCs w:val="22"/>
-        </w:rPr>
-        <w:t>}</w:t>
+        <w:t>${passingCriteria}</w:t>
       </w:r>
     </w:p>
     <w:p>
@@ -2522,7 +1951,6 @@
         </w:rPr>
         <w:t>/</w:t>
       </w:r>
-      <w:proofErr w:type="spellStart"/>
       <w:r>
         <w:rPr>
           <w:rStyle w:val="normaltextrun"/>
@@ -2532,19 +1960,7 @@
           <w:sz w:val="22"/>
           <w:szCs w:val="22"/>
         </w:rPr>
-        <w:t>NopassingCriteria</w:t>
-      </w:r>
-      <w:proofErr w:type="spellEnd"/>
-      <w:r>
-        <w:rPr>
-          <w:rStyle w:val="normaltextrun"/>
-          <w:rFonts w:ascii="Calibri" w:hAnsi="Calibri" w:cs="Times"/>
-          <w:bCs/>
-          <w:color w:val="000000"/>
-          <w:sz w:val="22"/>
-          <w:szCs w:val="22"/>
-        </w:rPr>
-        <w:t>}</w:t>
+        <w:t>NopassingCriteria}</w:t>
       </w:r>
     </w:p>
     <w:p>
@@ -2560,140 +1976,92 @@
           <w:rFonts w:eastAsia="Times New Roman" w:cstheme="minorHAnsi"/>
           <w:szCs w:val="20"/>
         </w:rPr>
-        <w:t>${</w:t>
-      </w:r>
-      <w:proofErr w:type="spellStart"/>
-      <w:r>
+        <w:t>${NoLearningMaterials}</w:t>
+      </w:r>
+    </w:p>
+    <w:p>
+      <w:pPr>
+        <w:spacing w:after="120"/>
         <w:rPr>
           <w:rFonts w:eastAsia="Times New Roman" w:cstheme="minorHAnsi"/>
           <w:szCs w:val="20"/>
         </w:rPr>
-        <w:t>NoLearningMaterials</w:t>
-      </w:r>
-      <w:proofErr w:type="spellEnd"/>
-      <w:r>
+      </w:pPr>
+    </w:p>
+    <w:p>
+      <w:pPr>
+        <w:spacing w:after="0"/>
+        <w:textAlignment w:val="baseline"/>
+        <w:rPr>
+          <w:rFonts w:ascii="Calibri" w:eastAsia="Times New Roman" w:hAnsi="Calibri" w:cs="Times"/>
+          <w:b/>
+          <w:bCs/>
+          <w:u w:val="single"/>
+        </w:rPr>
+      </w:pPr>
+      <w:bookmarkStart w:id="2" w:name="_Toc2236269"/>
+      <w:r>
+        <w:rPr>
+          <w:rFonts w:ascii="Calibri" w:eastAsia="Times New Roman" w:hAnsi="Calibri" w:cs="Times"/>
+          <w:b/>
+          <w:bCs/>
+          <w:u w:val="single"/>
+        </w:rPr>
+        <w:t>Learning Materials</w:t>
+      </w:r>
+      <w:bookmarkEnd w:id="2"/>
+    </w:p>
+    <w:p>
+      <w:pPr>
+        <w:spacing w:after="120"/>
         <w:rPr>
           <w:rFonts w:eastAsia="Times New Roman" w:cstheme="minorHAnsi"/>
           <w:szCs w:val="20"/>
         </w:rPr>
-        <w:t>}</w:t>
-      </w:r>
-    </w:p>
-    <w:p>
-      <w:pPr>
-        <w:spacing w:after="120"/>
+      </w:pPr>
+      <w:r>
         <w:rPr>
           <w:rFonts w:eastAsia="Times New Roman" w:cstheme="minorHAnsi"/>
           <w:szCs w:val="20"/>
         </w:rPr>
-      </w:pPr>
+        <w:t>${learningMaterials}</w:t>
+      </w:r>
+    </w:p>
+    <w:p>
+      <w:pPr>
+        <w:spacing w:after="120"/>
+        <w:rPr>
+          <w:rFonts w:eastAsia="Times New Roman" w:cstheme="minorHAnsi"/>
+          <w:szCs w:val="20"/>
+        </w:rPr>
+      </w:pPr>
+      <w:r>
+        <w:rPr>
+          <w:rFonts w:eastAsia="Times New Roman" w:cstheme="minorHAnsi"/>
+          <w:szCs w:val="20"/>
+        </w:rPr>
+        <w:t>${/NoLearningMaterials}</w:t>
+      </w:r>
     </w:p>
     <w:p>
       <w:pPr>
         <w:spacing w:after="0"/>
         <w:textAlignment w:val="baseline"/>
         <w:rPr>
-          <w:rFonts w:ascii="Calibri" w:eastAsia="Times New Roman" w:hAnsi="Calibri" w:cs="Times"/>
-          <w:b/>
-          <w:bCs/>
-          <w:u w:val="single"/>
-        </w:rPr>
-      </w:pPr>
-      <w:bookmarkStart w:id="3" w:name="_Toc2236269"/>
-      <w:r>
-        <w:rPr>
-          <w:rFonts w:ascii="Calibri" w:eastAsia="Times New Roman" w:hAnsi="Calibri" w:cs="Times"/>
-          <w:b/>
-          <w:bCs/>
-          <w:u w:val="single"/>
-        </w:rPr>
-        <w:t>Learning Materials</w:t>
-      </w:r>
-      <w:bookmarkEnd w:id="3"/>
-    </w:p>
-    <w:p>
-      <w:pPr>
-        <w:spacing w:after="120"/>
-        <w:rPr>
-          <w:rFonts w:eastAsia="Times New Roman" w:cstheme="minorHAnsi"/>
-          <w:szCs w:val="20"/>
-        </w:rPr>
-      </w:pPr>
-      <w:r>
-        <w:rPr>
-          <w:rFonts w:eastAsia="Times New Roman" w:cstheme="minorHAnsi"/>
-          <w:szCs w:val="20"/>
-        </w:rPr>
-        <w:t>${</w:t>
-      </w:r>
-      <w:proofErr w:type="spellStart"/>
-      <w:r>
-        <w:rPr>
-          <w:rFonts w:eastAsia="Times New Roman" w:cstheme="minorHAnsi"/>
-          <w:szCs w:val="20"/>
-        </w:rPr>
-        <w:t>learningMaterials</w:t>
-      </w:r>
-      <w:proofErr w:type="spellEnd"/>
-      <w:r>
-        <w:rPr>
-          <w:rFonts w:eastAsia="Times New Roman" w:cstheme="minorHAnsi"/>
-          <w:szCs w:val="20"/>
-        </w:rPr>
-        <w:t>}</w:t>
-      </w:r>
-    </w:p>
-    <w:p>
-      <w:pPr>
-        <w:spacing w:after="120"/>
-        <w:rPr>
-          <w:rFonts w:eastAsia="Times New Roman" w:cstheme="minorHAnsi"/>
-          <w:szCs w:val="20"/>
-        </w:rPr>
-      </w:pPr>
-      <w:r>
-        <w:rPr>
-          <w:rFonts w:eastAsia="Times New Roman" w:cstheme="minorHAnsi"/>
-          <w:szCs w:val="20"/>
-        </w:rPr>
-        <w:t>${/</w:t>
-      </w:r>
-      <w:proofErr w:type="spellStart"/>
-      <w:r>
-        <w:rPr>
-          <w:rFonts w:eastAsia="Times New Roman" w:cstheme="minorHAnsi"/>
-          <w:szCs w:val="20"/>
-        </w:rPr>
-        <w:t>NoLearningMaterials</w:t>
-      </w:r>
-      <w:proofErr w:type="spellEnd"/>
-      <w:r>
-        <w:rPr>
-          <w:rFonts w:eastAsia="Times New Roman" w:cstheme="minorHAnsi"/>
-          <w:szCs w:val="20"/>
-        </w:rPr>
-        <w:t>}</w:t>
-      </w:r>
+          <w:rStyle w:val="normaltextrun"/>
+          <w:rFonts w:cstheme="minorHAnsi"/>
+          <w:bCs/>
+          <w:color w:val="000000"/>
+          <w:bdr w:val="none" w:sz="0" w:space="0" w:color="auto" w:frame="1"/>
+        </w:rPr>
+      </w:pPr>
+      <w:bookmarkStart w:id="3" w:name="_Toc2236272"/>
     </w:p>
     <w:p>
       <w:pPr>
         <w:spacing w:after="0"/>
         <w:textAlignment w:val="baseline"/>
         <w:rPr>
-          <w:rStyle w:val="normaltextrun"/>
-          <w:rFonts w:cstheme="minorHAnsi"/>
-          <w:bCs/>
-          <w:color w:val="000000"/>
-          <w:bdr w:val="none" w:sz="0" w:space="0" w:color="auto" w:frame="1"/>
-        </w:rPr>
-      </w:pPr>
-      <w:bookmarkStart w:id="4" w:name="_Toc2236272"/>
-    </w:p>
-    <w:p>
-      <w:pPr>
-        <w:spacing w:after="0"/>
-        <w:textAlignment w:val="baseline"/>
-        <w:rPr>
           <w:rFonts w:ascii="Calibri" w:hAnsi="Calibri" w:cs="Times"/>
           <w:b/>
           <w:sz w:val="28"/>
@@ -2709,7 +2077,7 @@
         </w:rPr>
         <w:t>Other Course Policies</w:t>
       </w:r>
-      <w:bookmarkEnd w:id="4"/>
+      <w:bookmarkEnd w:id="3"/>
     </w:p>
     <w:p>
       <w:pPr>
@@ -3020,7 +2388,7 @@
           <w:sz w:val="22"/>
           <w:szCs w:val="22"/>
         </w:rPr>
-        <w:t xml:space="preserve">-hour period) or unforeseen events, students will be permitted to apply for out-of-time final examinations only if they are representing the University, the province, or the country in a competition or performance; serving in the Canadian military; observing a religious rite; working to support themselves or their family; or caring for </w:t>
+        <w:t xml:space="preserve">-hour period) or unforeseen events, students will be permitted to apply for out-of-time final examinations only if they are </w:t>
       </w:r>
       <w:r>
         <w:rPr>
@@ -3029,7 +2397,7 @@
           <w:szCs w:val="22"/>
         </w:rPr>
         <w:lastRenderedPageBreak/>
-        <w:t xml:space="preserve">a family member.  Unforeseen events include (but may not be limited to) the following: ill health or other personal challenges that arise during a term and changes in the requirements of an ongoing job.  </w:t>
+        <w:t xml:space="preserve">representing the University, the province, or the country in a competition or performance; serving in the Canadian military; observing a religious rite; working to support themselves or their family; or caring for a family member.  Unforeseen events include (but may not be limited to) the following: ill health or other personal challenges that arise during a term and changes in the requirements of an ongoing job.  </w:t>
       </w:r>
     </w:p>
     <w:p>
@@ -3366,25 +2734,7 @@
           <w:sz w:val="22"/>
           <w:szCs w:val="22"/>
         </w:rPr>
-        <w:t xml:space="preserve">The Disability Resource Centre ensures educational equity for students with disabilities and chronic medical conditions. If you are disabled, have an injury or illness and require academic accommodations to meet the course objectives, please contact </w:t>
-      </w:r>
-      <w:proofErr w:type="spellStart"/>
-      <w:r>
-        <w:rPr>
-          <w:rFonts w:ascii="Calibri" w:hAnsi="Calibri" w:cs="Times"/>
-          <w:sz w:val="22"/>
-          <w:szCs w:val="22"/>
-        </w:rPr>
-        <w:t>Earllene</w:t>
-      </w:r>
-      <w:proofErr w:type="spellEnd"/>
-      <w:r>
-        <w:rPr>
-          <w:rFonts w:ascii="Calibri" w:hAnsi="Calibri" w:cs="Times"/>
-          <w:sz w:val="22"/>
-          <w:szCs w:val="22"/>
-        </w:rPr>
-        <w:t xml:space="preserve"> Roberts, the Manager for the Disability Resource Centre located in the University Centre building (UNC 214).</w:t>
+        <w:t>The Disability Resource Centre ensures educational equity for students with disabilities and chronic medical conditions. If you are disabled, have an injury or illness and require academic accommodations to meet the course objectives, please contact Earllene Roberts, the Manager for the Disability Resource Centre located in the University Centre building (UNC 214).</w:t>
       </w:r>
     </w:p>
     <w:p>
@@ -3725,6 +3075,7 @@
           <w:sz w:val="22"/>
           <w:szCs w:val="22"/>
         </w:rPr>
+        <w:lastRenderedPageBreak/>
         <w:t>email: </w:t>
       </w:r>
       <w:hyperlink r:id="rId14" w:history="1">
@@ -3788,7 +3139,6 @@
           <w:sz w:val="22"/>
           <w:szCs w:val="22"/>
         </w:rPr>
-        <w:lastRenderedPageBreak/>
         <w:t>${</w:t>
       </w:r>
       <w:r>
@@ -4416,7 +3766,16 @@
           <w:sz w:val="22"/>
           <w:szCs w:val="22"/>
         </w:rPr>
-        <w:t>All materials of this course (course handouts, lecture slides, assessments, course readings, etc.) are the intellectual property of the Course Instructor or licensed to be used in this course by the copyright owner. Redistribution of these materials by any means without permission of the copyright holder(s) constitutes a breach of copyright and may lead to academic discipline.</w:t>
+        <w:t xml:space="preserve">All materials of this course (course handouts, lecture slides, assessments, course readings, etc.) are the intellectual property of the Course Instructor or licensed to be used in this course by the copyright </w:t>
+      </w:r>
+      <w:r>
+        <w:rPr>
+          <w:rFonts w:ascii="Calibri" w:eastAsiaTheme="minorHAnsi" w:hAnsi="Calibri" w:cs="Times"/>
+          <w:sz w:val="22"/>
+          <w:szCs w:val="22"/>
+        </w:rPr>
+        <w:lastRenderedPageBreak/>
+        <w:t>owner. Redistribution of these materials by any means without permission of the copyright holder(s) constitutes a breach of copyright and may lead to academic discipline.</w:t>
       </w:r>
     </w:p>
     <w:p>
@@ -4436,7 +3795,6 @@
           <w:sz w:val="22"/>
           <w:szCs w:val="22"/>
         </w:rPr>
-        <w:lastRenderedPageBreak/>
         <w:t>${/copyright}</w:t>
       </w:r>
     </w:p>
@@ -4459,27 +3817,7 @@
           <w:sz w:val="22"/>
           <w:szCs w:val="22"/>
         </w:rPr>
-        <w:t>${</w:t>
-      </w:r>
-      <w:proofErr w:type="spellStart"/>
-      <w:r>
-        <w:rPr>
-          <w:rStyle w:val="eop"/>
-          <w:rFonts w:ascii="Calibri" w:hAnsi="Calibri" w:cs="Times"/>
-          <w:sz w:val="22"/>
-          <w:szCs w:val="22"/>
-        </w:rPr>
-        <w:t>safewalk</w:t>
-      </w:r>
-      <w:proofErr w:type="spellEnd"/>
-      <w:r>
-        <w:rPr>
-          <w:rStyle w:val="eop"/>
-          <w:rFonts w:ascii="Calibri" w:hAnsi="Calibri" w:cs="Times"/>
-          <w:sz w:val="22"/>
-          <w:szCs w:val="22"/>
-        </w:rPr>
-        <w:t>}</w:t>
+        <w:t>${safewalk}</w:t>
       </w:r>
     </w:p>
     <w:p>
@@ -4536,27 +3874,7 @@
           <w:bCs/>
           <w:color w:val="2D371E"/>
         </w:rPr>
-        <w:t>${</w:t>
-      </w:r>
-      <w:proofErr w:type="spellStart"/>
-      <w:r>
-        <w:rPr>
-          <w:rFonts w:ascii="Calibri" w:hAnsi="Calibri" w:cs="Times"/>
-          <w:b/>
-          <w:bCs/>
-          <w:color w:val="2D371E"/>
-        </w:rPr>
-        <w:t>safewalk</w:t>
-      </w:r>
-      <w:proofErr w:type="spellEnd"/>
-      <w:r>
-        <w:rPr>
-          <w:rFonts w:ascii="Calibri" w:hAnsi="Calibri" w:cs="Times"/>
-          <w:b/>
-          <w:bCs/>
-          <w:color w:val="2D371E"/>
-        </w:rPr>
-        <w:t>-title}</w:t>
+        <w:t>${safewalk-title}</w:t>
       </w:r>
       <w:r>
         <w:rPr>
@@ -4611,27 +3929,7 @@
           <w:iCs/>
           <w:color w:val="4B4B4B"/>
         </w:rPr>
-        <w:t xml:space="preserve">Don't want to walk alone at night?  Not too sure how to get somewhere on campus?  Call </w:t>
-      </w:r>
-      <w:proofErr w:type="spellStart"/>
-      <w:r>
-        <w:rPr>
-          <w:rFonts w:ascii="Calibri" w:hAnsi="Calibri" w:cs="Times"/>
-          <w:i/>
-          <w:iCs/>
-          <w:color w:val="4B4B4B"/>
-        </w:rPr>
-        <w:t>Safewalk</w:t>
-      </w:r>
-      <w:proofErr w:type="spellEnd"/>
-      <w:r>
-        <w:rPr>
-          <w:rFonts w:ascii="Calibri" w:hAnsi="Calibri" w:cs="Times"/>
-          <w:i/>
-          <w:iCs/>
-          <w:color w:val="4B4B4B"/>
-        </w:rPr>
-        <w:t xml:space="preserve"> at </w:t>
+        <w:t xml:space="preserve">Don't want to walk alone at night?  Not too sure how to get somewhere on campus?  Call Safewalk at </w:t>
       </w:r>
       <w:r>
         <w:rPr>
@@ -4719,7 +4017,6 @@
         </w:rPr>
         <w:t>/</w:t>
       </w:r>
-      <w:proofErr w:type="spellStart"/>
       <w:r>
         <w:rPr>
           <w:rStyle w:val="eop"/>
@@ -4727,17 +4024,7 @@
           <w:sz w:val="22"/>
           <w:szCs w:val="22"/>
         </w:rPr>
-        <w:t>safewalk</w:t>
-      </w:r>
-      <w:proofErr w:type="spellEnd"/>
-      <w:r>
-        <w:rPr>
-          <w:rStyle w:val="eop"/>
-          <w:rFonts w:ascii="Calibri" w:hAnsi="Calibri" w:cs="Times"/>
-          <w:sz w:val="22"/>
-          <w:szCs w:val="22"/>
-        </w:rPr>
-        <w:t>}</w:t>
+        <w:t>safewalk}</w:t>
       </w:r>
     </w:p>
     <w:p>
@@ -4764,12 +4051,7 @@
       </w:pPr>
     </w:p>
     <w:sectPr>
-      <w:headerReference w:type="even" r:id="rId21"/>
-      <w:headerReference w:type="default" r:id="rId22"/>
-      <w:footerReference w:type="even" r:id="rId23"/>
-      <w:footerReference w:type="default" r:id="rId24"/>
-      <w:headerReference w:type="first" r:id="rId25"/>
-      <w:footerReference w:type="first" r:id="rId26"/>
+      <w:headerReference w:type="default" r:id="rId21"/>
       <w:pgSz w:w="12240" w:h="15840"/>
       <w:pgMar w:top="1440" w:right="1440" w:bottom="1440" w:left="1440" w:header="720" w:footer="720" w:gutter="0"/>
       <w:cols w:space="720"/>
@@ -4780,7 +4062,7 @@
 </file>
 
 <file path=word/endnotes.xml><?xml version="1.0" encoding="utf-8"?>
-<w:endnotes xmlns:wpc="http://schemas.microsoft.com/office/word/2010/wordprocessingCanvas" xmlns:cx="http://schemas.microsoft.com/office/drawing/2014/chartex" xmlns:cx1="http://schemas.microsoft.com/office/drawing/2015/9/8/chartex" xmlns:cx2="http://schemas.microsoft.com/office/drawing/2015/10/21/chartex" xmlns:cx3="http://schemas.microsoft.com/office/drawing/2016/5/9/chartex" xmlns:cx4="http://schemas.microsoft.com/office/drawing/2016/5/10/chartex" xmlns:cx5="http://schemas.microsoft.com/office/drawing/2016/5/11/chartex" xmlns:cx6="http://schemas.microsoft.com/office/drawing/2016/5/12/chartex" xmlns:cx7="http://schemas.microsoft.com/office/drawing/2016/5/13/chartex" xmlns:cx8="http://schemas.microsoft.com/office/drawing/2016/5/14/chartex" xmlns:mc="http://schemas.openxmlformats.org/markup-compatibility/2006" xmlns:aink="http://schemas.microsoft.com/office/drawing/2016/ink" xmlns:am3d="http://schemas.microsoft.com/office/drawing/2017/model3d" xmlns:o="urn:schemas-microsoft-com:office:office" xmlns:r="http://schemas.openxmlformats.org/officeDocument/2006/relationships" xmlns:m="http://schemas.openxmlformats.org/officeDocument/2006/math" xmlns:v="urn:schemas-microsoft-com:vml" xmlns:wp14="http://schemas.microsoft.com/office/word/2010/wordprocessingDrawing" xmlns:wp="http://schemas.openxmlformats.org/drawingml/2006/wordprocessingDrawing" xmlns:w10="urn:schemas-microsoft-com:office:word" xmlns:w="http://schemas.openxmlformats.org/wordprocessingml/2006/main" xmlns:w14="http://schemas.microsoft.com/office/word/2010/wordml" xmlns:w15="http://schemas.microsoft.com/office/word/2012/wordml" xmlns:w16cid="http://schemas.microsoft.com/office/word/2016/wordml/cid" xmlns:w16se="http://schemas.microsoft.com/office/word/2015/wordml/symex" xmlns:wpg="http://schemas.microsoft.com/office/word/2010/wordprocessingGroup" xmlns:wpi="http://schemas.microsoft.com/office/word/2010/wordprocessingInk" xmlns:wne="http://schemas.microsoft.com/office/word/2006/wordml" xmlns:wps="http://schemas.microsoft.com/office/word/2010/wordprocessingShape" mc:Ignorable="w14 w15 w16se w16cid wp14">
+<w:endnotes xmlns:wpc="http://schemas.microsoft.com/office/word/2010/wordprocessingCanvas" xmlns:cx="http://schemas.microsoft.com/office/drawing/2014/chartex" xmlns:cx1="http://schemas.microsoft.com/office/drawing/2015/9/8/chartex" xmlns:cx2="http://schemas.microsoft.com/office/drawing/2015/10/21/chartex" xmlns:cx3="http://schemas.microsoft.com/office/drawing/2016/5/9/chartex" xmlns:cx4="http://schemas.microsoft.com/office/drawing/2016/5/10/chartex" xmlns:cx5="http://schemas.microsoft.com/office/drawing/2016/5/11/chartex" xmlns:cx6="http://schemas.microsoft.com/office/drawing/2016/5/12/chartex" xmlns:cx7="http://schemas.microsoft.com/office/drawing/2016/5/13/chartex" xmlns:cx8="http://schemas.microsoft.com/office/drawing/2016/5/14/chartex" xmlns:mc="http://schemas.openxmlformats.org/markup-compatibility/2006" xmlns:aink="http://schemas.microsoft.com/office/drawing/2016/ink" xmlns:am3d="http://schemas.microsoft.com/office/drawing/2017/model3d" xmlns:o="urn:schemas-microsoft-com:office:office" xmlns:oel="http://schemas.microsoft.com/office/2019/extlst" xmlns:r="http://schemas.openxmlformats.org/officeDocument/2006/relationships" xmlns:m="http://schemas.openxmlformats.org/officeDocument/2006/math" xmlns:v="urn:schemas-microsoft-com:vml" xmlns:wp14="http://schemas.microsoft.com/office/word/2010/wordprocessingDrawing" xmlns:wp="http://schemas.openxmlformats.org/drawingml/2006/wordprocessingDrawing" xmlns:w10="urn:schemas-microsoft-com:office:word" xmlns:w="http://schemas.openxmlformats.org/wordprocessingml/2006/main" xmlns:w14="http://schemas.microsoft.com/office/word/2010/wordml" xmlns:w15="http://schemas.microsoft.com/office/word/2012/wordml" xmlns:w16cex="http://schemas.microsoft.com/office/word/2018/wordml/cex" xmlns:w16cid="http://schemas.microsoft.com/office/word/2016/wordml/cid" xmlns:w16="http://schemas.microsoft.com/office/word/2018/wordml" xmlns:w16sdtdh="http://schemas.microsoft.com/office/word/2020/wordml/sdtdatahash" xmlns:w16se="http://schemas.microsoft.com/office/word/2015/wordml/symex" xmlns:wpg="http://schemas.microsoft.com/office/word/2010/wordprocessingGroup" xmlns:wpi="http://schemas.microsoft.com/office/word/2010/wordprocessingInk" xmlns:wne="http://schemas.microsoft.com/office/word/2006/wordml" xmlns:wps="http://schemas.microsoft.com/office/word/2010/wordprocessingShape" mc:Ignorable="w14 w15 w16se w16cid w16 w16cex w16sdtdh wp14">
   <w:endnote w:type="separator" w:id="-1">
     <w:p>
       <w:pPr>
@@ -4804,38 +4086,8 @@
 </w:endnotes>
 </file>
 
-<file path=word/footer1.xml><?xml version="1.0" encoding="utf-8"?>
-<w:ftr xmlns:wpc="http://schemas.microsoft.com/office/word/2010/wordprocessingCanvas" xmlns:cx="http://schemas.microsoft.com/office/drawing/2014/chartex" xmlns:cx1="http://schemas.microsoft.com/office/drawing/2015/9/8/chartex" xmlns:cx2="http://schemas.microsoft.com/office/drawing/2015/10/21/chartex" xmlns:cx3="http://schemas.microsoft.com/office/drawing/2016/5/9/chartex" xmlns:cx4="http://schemas.microsoft.com/office/drawing/2016/5/10/chartex" xmlns:cx5="http://schemas.microsoft.com/office/drawing/2016/5/11/chartex" xmlns:cx6="http://schemas.microsoft.com/office/drawing/2016/5/12/chartex" xmlns:cx7="http://schemas.microsoft.com/office/drawing/2016/5/13/chartex" xmlns:cx8="http://schemas.microsoft.com/office/drawing/2016/5/14/chartex" xmlns:mc="http://schemas.openxmlformats.org/markup-compatibility/2006" xmlns:aink="http://schemas.microsoft.com/office/drawing/2016/ink" xmlns:am3d="http://schemas.microsoft.com/office/drawing/2017/model3d" xmlns:o="urn:schemas-microsoft-com:office:office" xmlns:r="http://schemas.openxmlformats.org/officeDocument/2006/relationships" xmlns:m="http://schemas.openxmlformats.org/officeDocument/2006/math" xmlns:v="urn:schemas-microsoft-com:vml" xmlns:wp14="http://schemas.microsoft.com/office/word/2010/wordprocessingDrawing" xmlns:wp="http://schemas.openxmlformats.org/drawingml/2006/wordprocessingDrawing" xmlns:w10="urn:schemas-microsoft-com:office:word" xmlns:w="http://schemas.openxmlformats.org/wordprocessingml/2006/main" xmlns:w14="http://schemas.microsoft.com/office/word/2010/wordml" xmlns:w15="http://schemas.microsoft.com/office/word/2012/wordml" xmlns:w16cid="http://schemas.microsoft.com/office/word/2016/wordml/cid" xmlns:w16se="http://schemas.microsoft.com/office/word/2015/wordml/symex" xmlns:wpg="http://schemas.microsoft.com/office/word/2010/wordprocessingGroup" xmlns:wpi="http://schemas.microsoft.com/office/word/2010/wordprocessingInk" xmlns:wne="http://schemas.microsoft.com/office/word/2006/wordml" xmlns:wps="http://schemas.microsoft.com/office/word/2010/wordprocessingShape" mc:Ignorable="w14 w15 w16se w16cid wp14">
-  <w:p>
-    <w:pPr>
-      <w:pStyle w:val="Footer"/>
-    </w:pPr>
-  </w:p>
-</w:ftr>
-</file>
-
-<file path=word/footer2.xml><?xml version="1.0" encoding="utf-8"?>
-<w:ftr xmlns:wpc="http://schemas.microsoft.com/office/word/2010/wordprocessingCanvas" xmlns:cx="http://schemas.microsoft.com/office/drawing/2014/chartex" xmlns:cx1="http://schemas.microsoft.com/office/drawing/2015/9/8/chartex" xmlns:cx2="http://schemas.microsoft.com/office/drawing/2015/10/21/chartex" xmlns:cx3="http://schemas.microsoft.com/office/drawing/2016/5/9/chartex" xmlns:cx4="http://schemas.microsoft.com/office/drawing/2016/5/10/chartex" xmlns:cx5="http://schemas.microsoft.com/office/drawing/2016/5/11/chartex" xmlns:cx6="http://schemas.microsoft.com/office/drawing/2016/5/12/chartex" xmlns:cx7="http://schemas.microsoft.com/office/drawing/2016/5/13/chartex" xmlns:cx8="http://schemas.microsoft.com/office/drawing/2016/5/14/chartex" xmlns:mc="http://schemas.openxmlformats.org/markup-compatibility/2006" xmlns:aink="http://schemas.microsoft.com/office/drawing/2016/ink" xmlns:am3d="http://schemas.microsoft.com/office/drawing/2017/model3d" xmlns:o="urn:schemas-microsoft-com:office:office" xmlns:r="http://schemas.openxmlformats.org/officeDocument/2006/relationships" xmlns:m="http://schemas.openxmlformats.org/officeDocument/2006/math" xmlns:v="urn:schemas-microsoft-com:vml" xmlns:wp14="http://schemas.microsoft.com/office/word/2010/wordprocessingDrawing" xmlns:wp="http://schemas.openxmlformats.org/drawingml/2006/wordprocessingDrawing" xmlns:w10="urn:schemas-microsoft-com:office:word" xmlns:w="http://schemas.openxmlformats.org/wordprocessingml/2006/main" xmlns:w14="http://schemas.microsoft.com/office/word/2010/wordml" xmlns:w15="http://schemas.microsoft.com/office/word/2012/wordml" xmlns:w16cid="http://schemas.microsoft.com/office/word/2016/wordml/cid" xmlns:w16se="http://schemas.microsoft.com/office/word/2015/wordml/symex" xmlns:wpg="http://schemas.microsoft.com/office/word/2010/wordprocessingGroup" xmlns:wpi="http://schemas.microsoft.com/office/word/2010/wordprocessingInk" xmlns:wne="http://schemas.microsoft.com/office/word/2006/wordml" xmlns:wps="http://schemas.microsoft.com/office/word/2010/wordprocessingShape" mc:Ignorable="w14 w15 w16se w16cid wp14">
-  <w:p>
-    <w:pPr>
-      <w:pStyle w:val="Footer"/>
-    </w:pPr>
-  </w:p>
-</w:ftr>
-</file>
-
-<file path=word/footer3.xml><?xml version="1.0" encoding="utf-8"?>
-<w:ftr xmlns:wpc="http://schemas.microsoft.com/office/word/2010/wordprocessingCanvas" xmlns:cx="http://schemas.microsoft.com/office/drawing/2014/chartex" xmlns:cx1="http://schemas.microsoft.com/office/drawing/2015/9/8/chartex" xmlns:cx2="http://schemas.microsoft.com/office/drawing/2015/10/21/chartex" xmlns:cx3="http://schemas.microsoft.com/office/drawing/2016/5/9/chartex" xmlns:cx4="http://schemas.microsoft.com/office/drawing/2016/5/10/chartex" xmlns:cx5="http://schemas.microsoft.com/office/drawing/2016/5/11/chartex" xmlns:cx6="http://schemas.microsoft.com/office/drawing/2016/5/12/chartex" xmlns:cx7="http://schemas.microsoft.com/office/drawing/2016/5/13/chartex" xmlns:cx8="http://schemas.microsoft.com/office/drawing/2016/5/14/chartex" xmlns:mc="http://schemas.openxmlformats.org/markup-compatibility/2006" xmlns:aink="http://schemas.microsoft.com/office/drawing/2016/ink" xmlns:am3d="http://schemas.microsoft.com/office/drawing/2017/model3d" xmlns:o="urn:schemas-microsoft-com:office:office" xmlns:r="http://schemas.openxmlformats.org/officeDocument/2006/relationships" xmlns:m="http://schemas.openxmlformats.org/officeDocument/2006/math" xmlns:v="urn:schemas-microsoft-com:vml" xmlns:wp14="http://schemas.microsoft.com/office/word/2010/wordprocessingDrawing" xmlns:wp="http://schemas.openxmlformats.org/drawingml/2006/wordprocessingDrawing" xmlns:w10="urn:schemas-microsoft-com:office:word" xmlns:w="http://schemas.openxmlformats.org/wordprocessingml/2006/main" xmlns:w14="http://schemas.microsoft.com/office/word/2010/wordml" xmlns:w15="http://schemas.microsoft.com/office/word/2012/wordml" xmlns:w16cid="http://schemas.microsoft.com/office/word/2016/wordml/cid" xmlns:w16se="http://schemas.microsoft.com/office/word/2015/wordml/symex" xmlns:wpg="http://schemas.microsoft.com/office/word/2010/wordprocessingGroup" xmlns:wpi="http://schemas.microsoft.com/office/word/2010/wordprocessingInk" xmlns:wne="http://schemas.microsoft.com/office/word/2006/wordml" xmlns:wps="http://schemas.microsoft.com/office/word/2010/wordprocessingShape" mc:Ignorable="w14 w15 w16se w16cid wp14">
-  <w:p>
-    <w:pPr>
-      <w:pStyle w:val="Footer"/>
-    </w:pPr>
-  </w:p>
-</w:ftr>
-</file>
-
 <file path=word/footnotes.xml><?xml version="1.0" encoding="utf-8"?>
-<w:footnotes xmlns:wpc="http://schemas.microsoft.com/office/word/2010/wordprocessingCanvas" xmlns:cx="http://schemas.microsoft.com/office/drawing/2014/chartex" xmlns:cx1="http://schemas.microsoft.com/office/drawing/2015/9/8/chartex" xmlns:cx2="http://schemas.microsoft.com/office/drawing/2015/10/21/chartex" xmlns:cx3="http://schemas.microsoft.com/office/drawing/2016/5/9/chartex" xmlns:cx4="http://schemas.microsoft.com/office/drawing/2016/5/10/chartex" xmlns:cx5="http://schemas.microsoft.com/office/drawing/2016/5/11/chartex" xmlns:cx6="http://schemas.microsoft.com/office/drawing/2016/5/12/chartex" xmlns:cx7="http://schemas.microsoft.com/office/drawing/2016/5/13/chartex" xmlns:cx8="http://schemas.microsoft.com/office/drawing/2016/5/14/chartex" xmlns:mc="http://schemas.openxmlformats.org/markup-compatibility/2006" xmlns:aink="http://schemas.microsoft.com/office/drawing/2016/ink" xmlns:am3d="http://schemas.microsoft.com/office/drawing/2017/model3d" xmlns:o="urn:schemas-microsoft-com:office:office" xmlns:r="http://schemas.openxmlformats.org/officeDocument/2006/relationships" xmlns:m="http://schemas.openxmlformats.org/officeDocument/2006/math" xmlns:v="urn:schemas-microsoft-com:vml" xmlns:wp14="http://schemas.microsoft.com/office/word/2010/wordprocessingDrawing" xmlns:wp="http://schemas.openxmlformats.org/drawingml/2006/wordprocessingDrawing" xmlns:w10="urn:schemas-microsoft-com:office:word" xmlns:w="http://schemas.openxmlformats.org/wordprocessingml/2006/main" xmlns:w14="http://schemas.microsoft.com/office/word/2010/wordml" xmlns:w15="http://schemas.microsoft.com/office/word/2012/wordml" xmlns:w16cid="http://schemas.microsoft.com/office/word/2016/wordml/cid" xmlns:w16se="http://schemas.microsoft.com/office/word/2015/wordml/symex" xmlns:wpg="http://schemas.microsoft.com/office/word/2010/wordprocessingGroup" xmlns:wpi="http://schemas.microsoft.com/office/word/2010/wordprocessingInk" xmlns:wne="http://schemas.microsoft.com/office/word/2006/wordml" xmlns:wps="http://schemas.microsoft.com/office/word/2010/wordprocessingShape" mc:Ignorable="w14 w15 w16se w16cid wp14">
+<w:footnotes xmlns:wpc="http://schemas.microsoft.com/office/word/2010/wordprocessingCanvas" xmlns:cx="http://schemas.microsoft.com/office/drawing/2014/chartex" xmlns:cx1="http://schemas.microsoft.com/office/drawing/2015/9/8/chartex" xmlns:cx2="http://schemas.microsoft.com/office/drawing/2015/10/21/chartex" xmlns:cx3="http://schemas.microsoft.com/office/drawing/2016/5/9/chartex" xmlns:cx4="http://schemas.microsoft.com/office/drawing/2016/5/10/chartex" xmlns:cx5="http://schemas.microsoft.com/office/drawing/2016/5/11/chartex" xmlns:cx6="http://schemas.microsoft.com/office/drawing/2016/5/12/chartex" xmlns:cx7="http://schemas.microsoft.com/office/drawing/2016/5/13/chartex" xmlns:cx8="http://schemas.microsoft.com/office/drawing/2016/5/14/chartex" xmlns:mc="http://schemas.openxmlformats.org/markup-compatibility/2006" xmlns:aink="http://schemas.microsoft.com/office/drawing/2016/ink" xmlns:am3d="http://schemas.microsoft.com/office/drawing/2017/model3d" xmlns:o="urn:schemas-microsoft-com:office:office" xmlns:oel="http://schemas.microsoft.com/office/2019/extlst" xmlns:r="http://schemas.openxmlformats.org/officeDocument/2006/relationships" xmlns:m="http://schemas.openxmlformats.org/officeDocument/2006/math" xmlns:v="urn:schemas-microsoft-com:vml" xmlns:wp14="http://schemas.microsoft.com/office/word/2010/wordprocessingDrawing" xmlns:wp="http://schemas.openxmlformats.org/drawingml/2006/wordprocessingDrawing" xmlns:w10="urn:schemas-microsoft-com:office:word" xmlns:w="http://schemas.openxmlformats.org/wordprocessingml/2006/main" xmlns:w14="http://schemas.microsoft.com/office/word/2010/wordml" xmlns:w15="http://schemas.microsoft.com/office/word/2012/wordml" xmlns:w16cex="http://schemas.microsoft.com/office/word/2018/wordml/cex" xmlns:w16cid="http://schemas.microsoft.com/office/word/2016/wordml/cid" xmlns:w16="http://schemas.microsoft.com/office/word/2018/wordml" xmlns:w16sdtdh="http://schemas.microsoft.com/office/word/2020/wordml/sdtdatahash" xmlns:w16se="http://schemas.microsoft.com/office/word/2015/wordml/symex" xmlns:wpg="http://schemas.microsoft.com/office/word/2010/wordprocessingGroup" xmlns:wpi="http://schemas.microsoft.com/office/word/2010/wordprocessingInk" xmlns:wne="http://schemas.microsoft.com/office/word/2006/wordml" xmlns:wps="http://schemas.microsoft.com/office/word/2010/wordprocessingShape" mc:Ignorable="w14 w15 w16se w16cid w16 w16cex w16sdtdh wp14">
   <w:footnote w:type="separator" w:id="-1">
     <w:p>
       <w:pPr>
@@ -4860,17 +4112,7 @@
 </file>
 
 <file path=word/header1.xml><?xml version="1.0" encoding="utf-8"?>
-<w:hdr xmlns:wpc="http://schemas.microsoft.com/office/word/2010/wordprocessingCanvas" xmlns:cx="http://schemas.microsoft.com/office/drawing/2014/chartex" xmlns:cx1="http://schemas.microsoft.com/office/drawing/2015/9/8/chartex" xmlns:cx2="http://schemas.microsoft.com/office/drawing/2015/10/21/chartex" xmlns:cx3="http://schemas.microsoft.com/office/drawing/2016/5/9/chartex" xmlns:cx4="http://schemas.microsoft.com/office/drawing/2016/5/10/chartex" xmlns:cx5="http://schemas.microsoft.com/office/drawing/2016/5/11/chartex" xmlns:cx6="http://schemas.microsoft.com/office/drawing/2016/5/12/chartex" xmlns:cx7="http://schemas.microsoft.com/office/drawing/2016/5/13/chartex" xmlns:cx8="http://schemas.microsoft.com/office/drawing/2016/5/14/chartex" xmlns:mc="http://schemas.openxmlformats.org/markup-compatibility/2006" xmlns:aink="http://schemas.microsoft.com/office/drawing/2016/ink" xmlns:am3d="http://schemas.microsoft.com/office/drawing/2017/model3d" xmlns:o="urn:schemas-microsoft-com:office:office" xmlns:r="http://schemas.openxmlformats.org/officeDocument/2006/relationships" xmlns:m="http://schemas.openxmlformats.org/officeDocument/2006/math" xmlns:v="urn:schemas-microsoft-com:vml" xmlns:wp14="http://schemas.microsoft.com/office/word/2010/wordprocessingDrawing" xmlns:wp="http://schemas.openxmlformats.org/drawingml/2006/wordprocessingDrawing" xmlns:w10="urn:schemas-microsoft-com:office:word" xmlns:w="http://schemas.openxmlformats.org/wordprocessingml/2006/main" xmlns:w14="http://schemas.microsoft.com/office/word/2010/wordml" xmlns:w15="http://schemas.microsoft.com/office/word/2012/wordml" xmlns:w16cid="http://schemas.microsoft.com/office/word/2016/wordml/cid" xmlns:w16se="http://schemas.microsoft.com/office/word/2015/wordml/symex" xmlns:wpg="http://schemas.microsoft.com/office/word/2010/wordprocessingGroup" xmlns:wpi="http://schemas.microsoft.com/office/word/2010/wordprocessingInk" xmlns:wne="http://schemas.microsoft.com/office/word/2006/wordml" xmlns:wps="http://schemas.microsoft.com/office/word/2010/wordprocessingShape" mc:Ignorable="w14 w15 w16se w16cid wp14">
-  <w:p>
-    <w:pPr>
-      <w:pStyle w:val="Header"/>
-    </w:pPr>
-  </w:p>
-</w:hdr>
-</file>
-
-<file path=word/header2.xml><?xml version="1.0" encoding="utf-8"?>
-<w:hdr xmlns:wpc="http://schemas.microsoft.com/office/word/2010/wordprocessingCanvas" xmlns:cx="http://schemas.microsoft.com/office/drawing/2014/chartex" xmlns:cx1="http://schemas.microsoft.com/office/drawing/2015/9/8/chartex" xmlns:cx2="http://schemas.microsoft.com/office/drawing/2015/10/21/chartex" xmlns:cx3="http://schemas.microsoft.com/office/drawing/2016/5/9/chartex" xmlns:cx4="http://schemas.microsoft.com/office/drawing/2016/5/10/chartex" xmlns:cx5="http://schemas.microsoft.com/office/drawing/2016/5/11/chartex" xmlns:cx6="http://schemas.microsoft.com/office/drawing/2016/5/12/chartex" xmlns:cx7="http://schemas.microsoft.com/office/drawing/2016/5/13/chartex" xmlns:cx8="http://schemas.microsoft.com/office/drawing/2016/5/14/chartex" xmlns:mc="http://schemas.openxmlformats.org/markup-compatibility/2006" xmlns:aink="http://schemas.microsoft.com/office/drawing/2016/ink" xmlns:am3d="http://schemas.microsoft.com/office/drawing/2017/model3d" xmlns:o="urn:schemas-microsoft-com:office:office" xmlns:r="http://schemas.openxmlformats.org/officeDocument/2006/relationships" xmlns:m="http://schemas.openxmlformats.org/officeDocument/2006/math" xmlns:v="urn:schemas-microsoft-com:vml" xmlns:wp14="http://schemas.microsoft.com/office/word/2010/wordprocessingDrawing" xmlns:wp="http://schemas.openxmlformats.org/drawingml/2006/wordprocessingDrawing" xmlns:w10="urn:schemas-microsoft-com:office:word" xmlns:w="http://schemas.openxmlformats.org/wordprocessingml/2006/main" xmlns:w14="http://schemas.microsoft.com/office/word/2010/wordml" xmlns:w15="http://schemas.microsoft.com/office/word/2012/wordml" xmlns:w16cid="http://schemas.microsoft.com/office/word/2016/wordml/cid" xmlns:w16se="http://schemas.microsoft.com/office/word/2015/wordml/symex" xmlns:wpg="http://schemas.microsoft.com/office/word/2010/wordprocessingGroup" xmlns:wpi="http://schemas.microsoft.com/office/word/2010/wordprocessingInk" xmlns:wne="http://schemas.microsoft.com/office/word/2006/wordml" xmlns:wps="http://schemas.microsoft.com/office/word/2010/wordprocessingShape" mc:Ignorable="w14 w15 w16se w16cid wp14">
+<w:hdr xmlns:wpc="http://schemas.microsoft.com/office/word/2010/wordprocessingCanvas" xmlns:cx="http://schemas.microsoft.com/office/drawing/2014/chartex" xmlns:cx1="http://schemas.microsoft.com/office/drawing/2015/9/8/chartex" xmlns:cx2="http://schemas.microsoft.com/office/drawing/2015/10/21/chartex" xmlns:cx3="http://schemas.microsoft.com/office/drawing/2016/5/9/chartex" xmlns:cx4="http://schemas.microsoft.com/office/drawing/2016/5/10/chartex" xmlns:cx5="http://schemas.microsoft.com/office/drawing/2016/5/11/chartex" xmlns:cx6="http://schemas.microsoft.com/office/drawing/2016/5/12/chartex" xmlns:cx7="http://schemas.microsoft.com/office/drawing/2016/5/13/chartex" xmlns:cx8="http://schemas.microsoft.com/office/drawing/2016/5/14/chartex" xmlns:mc="http://schemas.openxmlformats.org/markup-compatibility/2006" xmlns:aink="http://schemas.microsoft.com/office/drawing/2016/ink" xmlns:am3d="http://schemas.microsoft.com/office/drawing/2017/model3d" xmlns:o="urn:schemas-microsoft-com:office:office" xmlns:oel="http://schemas.microsoft.com/office/2019/extlst" xmlns:r="http://schemas.openxmlformats.org/officeDocument/2006/relationships" xmlns:m="http://schemas.openxmlformats.org/officeDocument/2006/math" xmlns:v="urn:schemas-microsoft-com:vml" xmlns:wp14="http://schemas.microsoft.com/office/word/2010/wordprocessingDrawing" xmlns:wp="http://schemas.openxmlformats.org/drawingml/2006/wordprocessingDrawing" xmlns:w10="urn:schemas-microsoft-com:office:word" xmlns:w="http://schemas.openxmlformats.org/wordprocessingml/2006/main" xmlns:w14="http://schemas.microsoft.com/office/word/2010/wordml" xmlns:w15="http://schemas.microsoft.com/office/word/2012/wordml" xmlns:w16cex="http://schemas.microsoft.com/office/word/2018/wordml/cex" xmlns:w16cid="http://schemas.microsoft.com/office/word/2016/wordml/cid" xmlns:w16="http://schemas.microsoft.com/office/word/2018/wordml" xmlns:w16sdtdh="http://schemas.microsoft.com/office/word/2020/wordml/sdtdatahash" xmlns:w16se="http://schemas.microsoft.com/office/word/2015/wordml/symex" xmlns:wpg="http://schemas.microsoft.com/office/word/2010/wordprocessingGroup" xmlns:wpi="http://schemas.microsoft.com/office/word/2010/wordprocessingInk" xmlns:wne="http://schemas.microsoft.com/office/word/2006/wordml" xmlns:wps="http://schemas.microsoft.com/office/word/2010/wordprocessingShape" mc:Ignorable="w14 w15 w16se w16cid w16 w16cex w16sdtdh wp14">
   <w:p>
     <w:pPr>
       <w:pStyle w:val="Header"/>
@@ -4878,72 +4120,22 @@
         <w:rFonts w:ascii="Calibri" w:hAnsi="Calibri" w:cs="Calibri"/>
       </w:rPr>
     </w:pPr>
-    <w:bookmarkStart w:id="5" w:name="_Hlk72153461"/>
-    <w:bookmarkStart w:id="6" w:name="_Hlk72153462"/>
+    <w:bookmarkStart w:id="4" w:name="_Hlk72153461"/>
+    <w:bookmarkStart w:id="5" w:name="_Hlk72153462"/>
     <w:r>
       <w:rPr>
         <w:rFonts w:ascii="Calibri" w:hAnsi="Calibri" w:cs="Calibri"/>
       </w:rPr>
-      <w:t>${</w:t>
-    </w:r>
-    <w:proofErr w:type="spellStart"/>
-    <w:proofErr w:type="gramStart"/>
-    <w:r>
-      <w:rPr>
-        <w:rFonts w:ascii="Calibri" w:hAnsi="Calibri" w:cs="Calibri"/>
-      </w:rPr>
-      <w:t>courseCode</w:t>
-    </w:r>
-    <w:proofErr w:type="spellEnd"/>
-    <w:r>
-      <w:rPr>
-        <w:rFonts w:ascii="Calibri" w:hAnsi="Calibri" w:cs="Calibri"/>
-      </w:rPr>
-      <w:t>}  $</w:t>
-    </w:r>
-    <w:proofErr w:type="gramEnd"/>
-    <w:r>
-      <w:rPr>
-        <w:rFonts w:ascii="Calibri" w:hAnsi="Calibri" w:cs="Calibri"/>
-      </w:rPr>
-      <w:t>{</w:t>
-    </w:r>
-    <w:proofErr w:type="spellStart"/>
-    <w:r>
-      <w:rPr>
-        <w:rFonts w:ascii="Calibri" w:hAnsi="Calibri" w:cs="Calibri"/>
-      </w:rPr>
-      <w:t>courseNumber</w:t>
-    </w:r>
-    <w:proofErr w:type="spellEnd"/>
-    <w:r>
-      <w:rPr>
-        <w:rFonts w:ascii="Calibri" w:hAnsi="Calibri" w:cs="Calibri"/>
-      </w:rPr>
-      <w:t xml:space="preserve">}:  </w:t>
+      <w:t xml:space="preserve">${courseCode}  ${courseNumber}:  </w:t>
     </w:r>
     <w:r>
       <w:rPr>
         <w:rFonts w:ascii="Calibri" w:hAnsi="Calibri" w:cs="Calibri"/>
       </w:rPr>
-      <w:t>${</w:t>
+      <w:t>${courseTitle}</w:t>
     </w:r>
-    <w:proofErr w:type="spellStart"/>
-    <w:r>
-      <w:rPr>
-        <w:rFonts w:ascii="Calibri" w:hAnsi="Calibri" w:cs="Calibri"/>
-      </w:rPr>
-      <w:t>courseTitle</w:t>
-    </w:r>
-    <w:proofErr w:type="spellEnd"/>
-    <w:r>
-      <w:rPr>
-        <w:rFonts w:ascii="Calibri" w:hAnsi="Calibri" w:cs="Calibri"/>
-      </w:rPr>
-      <w:t>}</w:t>
-    </w:r>
+    <w:bookmarkEnd w:id="4"/>
     <w:bookmarkEnd w:id="5"/>
-    <w:bookmarkEnd w:id="6"/>
   </w:p>
   <w:p>
     <w:pPr>
@@ -4962,18 +4154,8 @@
 </w:hdr>
 </file>
 
-<file path=word/header3.xml><?xml version="1.0" encoding="utf-8"?>
-<w:hdr xmlns:wpc="http://schemas.microsoft.com/office/word/2010/wordprocessingCanvas" xmlns:cx="http://schemas.microsoft.com/office/drawing/2014/chartex" xmlns:cx1="http://schemas.microsoft.com/office/drawing/2015/9/8/chartex" xmlns:cx2="http://schemas.microsoft.com/office/drawing/2015/10/21/chartex" xmlns:cx3="http://schemas.microsoft.com/office/drawing/2016/5/9/chartex" xmlns:cx4="http://schemas.microsoft.com/office/drawing/2016/5/10/chartex" xmlns:cx5="http://schemas.microsoft.com/office/drawing/2016/5/11/chartex" xmlns:cx6="http://schemas.microsoft.com/office/drawing/2016/5/12/chartex" xmlns:cx7="http://schemas.microsoft.com/office/drawing/2016/5/13/chartex" xmlns:cx8="http://schemas.microsoft.com/office/drawing/2016/5/14/chartex" xmlns:mc="http://schemas.openxmlformats.org/markup-compatibility/2006" xmlns:aink="http://schemas.microsoft.com/office/drawing/2016/ink" xmlns:am3d="http://schemas.microsoft.com/office/drawing/2017/model3d" xmlns:o="urn:schemas-microsoft-com:office:office" xmlns:r="http://schemas.openxmlformats.org/officeDocument/2006/relationships" xmlns:m="http://schemas.openxmlformats.org/officeDocument/2006/math" xmlns:v="urn:schemas-microsoft-com:vml" xmlns:wp14="http://schemas.microsoft.com/office/word/2010/wordprocessingDrawing" xmlns:wp="http://schemas.openxmlformats.org/drawingml/2006/wordprocessingDrawing" xmlns:w10="urn:schemas-microsoft-com:office:word" xmlns:w="http://schemas.openxmlformats.org/wordprocessingml/2006/main" xmlns:w14="http://schemas.microsoft.com/office/word/2010/wordml" xmlns:w15="http://schemas.microsoft.com/office/word/2012/wordml" xmlns:w16cid="http://schemas.microsoft.com/office/word/2016/wordml/cid" xmlns:w16se="http://schemas.microsoft.com/office/word/2015/wordml/symex" xmlns:wpg="http://schemas.microsoft.com/office/word/2010/wordprocessingGroup" xmlns:wpi="http://schemas.microsoft.com/office/word/2010/wordprocessingInk" xmlns:wne="http://schemas.microsoft.com/office/word/2006/wordml" xmlns:wps="http://schemas.microsoft.com/office/word/2010/wordprocessingShape" mc:Ignorable="w14 w15 w16se w16cid wp14">
-  <w:p>
-    <w:pPr>
-      <w:pStyle w:val="Header"/>
-    </w:pPr>
-  </w:p>
-</w:hdr>
-</file>
-
 <file path=word/numbering.xml><?xml version="1.0" encoding="utf-8"?>
-<w:numbering xmlns:wpc="http://schemas.microsoft.com/office/word/2010/wordprocessingCanvas" xmlns:cx="http://schemas.microsoft.com/office/drawing/2014/chartex" xmlns:cx1="http://schemas.microsoft.com/office/drawing/2015/9/8/chartex" xmlns:cx2="http://schemas.microsoft.com/office/drawing/2015/10/21/chartex" xmlns:cx3="http://schemas.microsoft.com/office/drawing/2016/5/9/chartex" xmlns:cx4="http://schemas.microsoft.com/office/drawing/2016/5/10/chartex" xmlns:cx5="http://schemas.microsoft.com/office/drawing/2016/5/11/chartex" xmlns:cx6="http://schemas.microsoft.com/office/drawing/2016/5/12/chartex" xmlns:cx7="http://schemas.microsoft.com/office/drawing/2016/5/13/chartex" xmlns:cx8="http://schemas.microsoft.com/office/drawing/2016/5/14/chartex" xmlns:mc="http://schemas.openxmlformats.org/markup-compatibility/2006" xmlns:aink="http://schemas.microsoft.com/office/drawing/2016/ink" xmlns:am3d="http://schemas.microsoft.com/office/drawing/2017/model3d" xmlns:o="urn:schemas-microsoft-com:office:office" xmlns:r="http://schemas.openxmlformats.org/officeDocument/2006/relationships" xmlns:m="http://schemas.openxmlformats.org/officeDocument/2006/math" xmlns:v="urn:schemas-microsoft-com:vml" xmlns:wp14="http://schemas.microsoft.com/office/word/2010/wordprocessingDrawing" xmlns:wp="http://schemas.openxmlformats.org/drawingml/2006/wordprocessingDrawing" xmlns:w10="urn:schemas-microsoft-com:office:word" xmlns:w="http://schemas.openxmlformats.org/wordprocessingml/2006/main" xmlns:w14="http://schemas.microsoft.com/office/word/2010/wordml" xmlns:w15="http://schemas.microsoft.com/office/word/2012/wordml" xmlns:w16cid="http://schemas.microsoft.com/office/word/2016/wordml/cid" xmlns:w16se="http://schemas.microsoft.com/office/word/2015/wordml/symex" xmlns:wpg="http://schemas.microsoft.com/office/word/2010/wordprocessingGroup" xmlns:wpi="http://schemas.microsoft.com/office/word/2010/wordprocessingInk" xmlns:wne="http://schemas.microsoft.com/office/word/2006/wordml" xmlns:wps="http://schemas.microsoft.com/office/word/2010/wordprocessingShape" mc:Ignorable="w14 w15 w16se w16cid wp14">
+<w:numbering xmlns:wpc="http://schemas.microsoft.com/office/word/2010/wordprocessingCanvas" xmlns:cx="http://schemas.microsoft.com/office/drawing/2014/chartex" xmlns:cx1="http://schemas.microsoft.com/office/drawing/2015/9/8/chartex" xmlns:cx2="http://schemas.microsoft.com/office/drawing/2015/10/21/chartex" xmlns:cx3="http://schemas.microsoft.com/office/drawing/2016/5/9/chartex" xmlns:cx4="http://schemas.microsoft.com/office/drawing/2016/5/10/chartex" xmlns:cx5="http://schemas.microsoft.com/office/drawing/2016/5/11/chartex" xmlns:cx6="http://schemas.microsoft.com/office/drawing/2016/5/12/chartex" xmlns:cx7="http://schemas.microsoft.com/office/drawing/2016/5/13/chartex" xmlns:cx8="http://schemas.microsoft.com/office/drawing/2016/5/14/chartex" xmlns:mc="http://schemas.openxmlformats.org/markup-compatibility/2006" xmlns:aink="http://schemas.microsoft.com/office/drawing/2016/ink" xmlns:am3d="http://schemas.microsoft.com/office/drawing/2017/model3d" xmlns:o="urn:schemas-microsoft-com:office:office" xmlns:oel="http://schemas.microsoft.com/office/2019/extlst" xmlns:r="http://schemas.openxmlformats.org/officeDocument/2006/relationships" xmlns:m="http://schemas.openxmlformats.org/officeDocument/2006/math" xmlns:v="urn:schemas-microsoft-com:vml" xmlns:wp14="http://schemas.microsoft.com/office/word/2010/wordprocessingDrawing" xmlns:wp="http://schemas.openxmlformats.org/drawingml/2006/wordprocessingDrawing" xmlns:w10="urn:schemas-microsoft-com:office:word" xmlns:w="http://schemas.openxmlformats.org/wordprocessingml/2006/main" xmlns:w14="http://schemas.microsoft.com/office/word/2010/wordml" xmlns:w15="http://schemas.microsoft.com/office/word/2012/wordml" xmlns:w16cex="http://schemas.microsoft.com/office/word/2018/wordml/cex" xmlns:w16cid="http://schemas.microsoft.com/office/word/2016/wordml/cid" xmlns:w16="http://schemas.microsoft.com/office/word/2018/wordml" xmlns:w16sdtdh="http://schemas.microsoft.com/office/word/2020/wordml/sdtdatahash" xmlns:w16se="http://schemas.microsoft.com/office/word/2015/wordml/symex" xmlns:wpg="http://schemas.microsoft.com/office/word/2010/wordprocessingGroup" xmlns:wpi="http://schemas.microsoft.com/office/word/2010/wordprocessingInk" xmlns:wne="http://schemas.microsoft.com/office/word/2006/wordml" xmlns:wps="http://schemas.microsoft.com/office/word/2010/wordprocessingShape" mc:Ignorable="w14 w15 w16se w16cid w16 w16cex w16sdtdh wp14">
   <w:abstractNum w:abstractNumId="0" w15:restartNumberingAfterBreak="0">
     <w:nsid w:val="0DA47729"/>
     <w:multiLevelType w:val="multilevel"/>
@@ -6226,44 +5408,44 @@
       </w:pPr>
     </w:lvl>
   </w:abstractNum>
-  <w:num w:numId="1">
+  <w:num w:numId="1" w16cid:durableId="1858537293">
     <w:abstractNumId w:val="5"/>
   </w:num>
-  <w:num w:numId="2">
+  <w:num w:numId="2" w16cid:durableId="487787568">
     <w:abstractNumId w:val="0"/>
   </w:num>
-  <w:num w:numId="3">
+  <w:num w:numId="3" w16cid:durableId="459610358">
     <w:abstractNumId w:val="9"/>
   </w:num>
-  <w:num w:numId="4">
+  <w:num w:numId="4" w16cid:durableId="464280642">
     <w:abstractNumId w:val="1"/>
   </w:num>
-  <w:num w:numId="5">
+  <w:num w:numId="5" w16cid:durableId="371346837">
     <w:abstractNumId w:val="4"/>
   </w:num>
-  <w:num w:numId="6">
+  <w:num w:numId="6" w16cid:durableId="466704801">
     <w:abstractNumId w:val="3"/>
   </w:num>
-  <w:num w:numId="7">
+  <w:num w:numId="7" w16cid:durableId="106510788">
     <w:abstractNumId w:val="10"/>
   </w:num>
-  <w:num w:numId="8">
+  <w:num w:numId="8" w16cid:durableId="431628471">
     <w:abstractNumId w:val="8"/>
   </w:num>
-  <w:num w:numId="9">
+  <w:num w:numId="9" w16cid:durableId="767237540">
     <w:abstractNumId w:val="2"/>
   </w:num>
-  <w:num w:numId="10">
+  <w:num w:numId="10" w16cid:durableId="1405253850">
     <w:abstractNumId w:val="6"/>
   </w:num>
-  <w:num w:numId="11">
+  <w:num w:numId="11" w16cid:durableId="764108799">
     <w:abstractNumId w:val="7"/>
   </w:num>
 </w:numbering>
 </file>
 
 <file path=word/styles.xml><?xml version="1.0" encoding="utf-8"?>
-<w:styles xmlns:mc="http://schemas.openxmlformats.org/markup-compatibility/2006" xmlns:r="http://schemas.openxmlformats.org/officeDocument/2006/relationships" xmlns:w="http://schemas.openxmlformats.org/wordprocessingml/2006/main" xmlns:w14="http://schemas.microsoft.com/office/word/2010/wordml" xmlns:w15="http://schemas.microsoft.com/office/word/2012/wordml" xmlns:w16cid="http://schemas.microsoft.com/office/word/2016/wordml/cid" xmlns:w16se="http://schemas.microsoft.com/office/word/2015/wordml/symex" mc:Ignorable="w14 w15 w16se w16cid">
+<w:styles xmlns:mc="http://schemas.openxmlformats.org/markup-compatibility/2006" xmlns:r="http://schemas.openxmlformats.org/officeDocument/2006/relationships" xmlns:w="http://schemas.openxmlformats.org/wordprocessingml/2006/main" xmlns:w14="http://schemas.microsoft.com/office/word/2010/wordml" xmlns:w15="http://schemas.microsoft.com/office/word/2012/wordml" xmlns:w16cex="http://schemas.microsoft.com/office/word/2018/wordml/cex" xmlns:w16cid="http://schemas.microsoft.com/office/word/2016/wordml/cid" xmlns:w16="http://schemas.microsoft.com/office/word/2018/wordml" xmlns:w16sdtdh="http://schemas.microsoft.com/office/word/2020/wordml/sdtdatahash" xmlns:w16se="http://schemas.microsoft.com/office/word/2015/wordml/symex" mc:Ignorable="w14 w15 w16se w16cid w16 w16cex w16sdtdh">
   <w:docDefaults>
     <w:rPrDefault>
       <w:rPr>
@@ -6279,7 +5461,7 @@
       </w:pPr>
     </w:pPrDefault>
   </w:docDefaults>
-  <w:latentStyles w:defLockedState="0" w:defUIPriority="99" w:defSemiHidden="0" w:defUnhideWhenUsed="0" w:defQFormat="0" w:count="375">
+  <w:latentStyles w:defLockedState="0" w:defUIPriority="99" w:defSemiHidden="0" w:defUnhideWhenUsed="0" w:defQFormat="0" w:count="376">
     <w:lsdException w:name="Normal" w:uiPriority="0" w:qFormat="1"/>
     <w:lsdException w:name="heading 1" w:uiPriority="9" w:qFormat="1"/>
     <w:lsdException w:name="heading 2" w:semiHidden="1" w:uiPriority="9" w:unhideWhenUsed="1" w:qFormat="1"/>
@@ -6385,7 +5567,6 @@
     <w:lsdException w:name="HTML Sample" w:semiHidden="1" w:unhideWhenUsed="1"/>
     <w:lsdException w:name="HTML Typewriter" w:semiHidden="1" w:unhideWhenUsed="1"/>
     <w:lsdException w:name="HTML Variable" w:semiHidden="1" w:unhideWhenUsed="1"/>
-    <w:lsdException w:name="Normal Table" w:semiHidden="1" w:unhideWhenUsed="1"/>
     <w:lsdException w:name="annotation subject" w:semiHidden="1" w:unhideWhenUsed="1"/>
     <w:lsdException w:name="No List" w:semiHidden="1" w:unhideWhenUsed="1"/>
     <w:lsdException w:name="Outline List 1" w:semiHidden="1" w:unhideWhenUsed="1"/>
@@ -6432,10 +5613,8 @@
     <w:lsdException w:name="Table Subtle 2" w:semiHidden="1" w:unhideWhenUsed="1"/>
     <w:lsdException w:name="Table Web 1" w:semiHidden="1" w:unhideWhenUsed="1"/>
     <w:lsdException w:name="Table Web 2" w:semiHidden="1" w:unhideWhenUsed="1"/>
-    <w:lsdException w:name="Table Web 3" w:semiHidden="1" w:unhideWhenUsed="1"/>
     <w:lsdException w:name="Balloon Text" w:semiHidden="1" w:unhideWhenUsed="1"/>
     <w:lsdException w:name="Table Grid" w:uiPriority="39"/>
-    <w:lsdException w:name="Table Theme" w:semiHidden="1" w:unhideWhenUsed="1"/>
     <w:lsdException w:name="Placeholder Text" w:semiHidden="1"/>
     <w:lsdException w:name="No Spacing" w:uiPriority="1" w:qFormat="1"/>
     <w:lsdException w:name="Light Shading" w:uiPriority="60"/>
@@ -6655,6 +5834,7 @@
     <w:lsdException w:name="Smart Hyperlink" w:semiHidden="1" w:unhideWhenUsed="1"/>
     <w:lsdException w:name="Hashtag" w:semiHidden="1" w:unhideWhenUsed="1"/>
     <w:lsdException w:name="Unresolved Mention" w:semiHidden="1" w:unhideWhenUsed="1"/>
+    <w:lsdException w:name="Smart Link" w:semiHidden="1" w:unhideWhenUsed="1"/>
   </w:latentStyles>
   <w:style w:type="paragraph" w:default="1" w:styleId="Normal">
     <w:name w:val="Normal"/>

</xml_diff>

<commit_message>
Fixed Teaching and learning activities for Okanagan syllabus
</commit_message>
<xml_diff>
--- a/public/word-template/UBC-O_default.docx
+++ b/public/word-template/UBC-O_default.docx
@@ -165,8 +165,9 @@
           <w:sz w:val="28"/>
           <w:szCs w:val="28"/>
         </w:rPr>
-        <w:t>${courseCode}</w:t>
-      </w:r>
+        <w:t>${</w:t>
+      </w:r>
+      <w:proofErr w:type="spellStart"/>
       <w:r>
         <w:rPr>
           <w:rFonts w:ascii="Calibri" w:hAnsi="Calibri" w:cs="Times"/>
@@ -174,8 +175,9 @@
           <w:sz w:val="28"/>
           <w:szCs w:val="28"/>
         </w:rPr>
-        <w:t xml:space="preserve"> </w:t>
-      </w:r>
+        <w:t>courseCode</w:t>
+      </w:r>
+      <w:proofErr w:type="spellEnd"/>
       <w:r>
         <w:rPr>
           <w:rFonts w:ascii="Calibri" w:hAnsi="Calibri" w:cs="Times"/>
@@ -183,7 +185,7 @@
           <w:sz w:val="28"/>
           <w:szCs w:val="28"/>
         </w:rPr>
-        <w:t>${</w:t>
+        <w:t>}</w:t>
       </w:r>
       <w:r>
         <w:rPr>
@@ -192,7 +194,7 @@
           <w:sz w:val="28"/>
           <w:szCs w:val="28"/>
         </w:rPr>
-        <w:t>courseNumber</w:t>
+        <w:t xml:space="preserve"> </w:t>
       </w:r>
       <w:r>
         <w:rPr>
@@ -201,8 +203,9 @@
           <w:sz w:val="28"/>
           <w:szCs w:val="28"/>
         </w:rPr>
-        <w:t>}</w:t>
-      </w:r>
+        <w:t>${</w:t>
+      </w:r>
+      <w:proofErr w:type="spellStart"/>
       <w:r>
         <w:rPr>
           <w:rFonts w:ascii="Calibri" w:hAnsi="Calibri" w:cs="Times"/>
@@ -210,8 +213,9 @@
           <w:sz w:val="28"/>
           <w:szCs w:val="28"/>
         </w:rPr>
-        <w:t>:</w:t>
-      </w:r>
+        <w:t>courseNumber</w:t>
+      </w:r>
+      <w:proofErr w:type="spellEnd"/>
       <w:r>
         <w:rPr>
           <w:rFonts w:ascii="Calibri" w:hAnsi="Calibri" w:cs="Times"/>
@@ -219,7 +223,45 @@
           <w:sz w:val="28"/>
           <w:szCs w:val="28"/>
         </w:rPr>
-        <w:t xml:space="preserve"> ${courseTitle}</w:t>
+        <w:t>}</w:t>
+      </w:r>
+      <w:r>
+        <w:rPr>
+          <w:rFonts w:ascii="Calibri" w:hAnsi="Calibri" w:cs="Times"/>
+          <w:b/>
+          <w:sz w:val="28"/>
+          <w:szCs w:val="28"/>
+        </w:rPr>
+        <w:t>:</w:t>
+      </w:r>
+      <w:r>
+        <w:rPr>
+          <w:rFonts w:ascii="Calibri" w:hAnsi="Calibri" w:cs="Times"/>
+          <w:b/>
+          <w:sz w:val="28"/>
+          <w:szCs w:val="28"/>
+        </w:rPr>
+        <w:t xml:space="preserve"> ${</w:t>
+      </w:r>
+      <w:proofErr w:type="spellStart"/>
+      <w:r>
+        <w:rPr>
+          <w:rFonts w:ascii="Calibri" w:hAnsi="Calibri" w:cs="Times"/>
+          <w:b/>
+          <w:sz w:val="28"/>
+          <w:szCs w:val="28"/>
+        </w:rPr>
+        <w:t>courseTitle</w:t>
+      </w:r>
+      <w:proofErr w:type="spellEnd"/>
+      <w:r>
+        <w:rPr>
+          <w:rFonts w:ascii="Calibri" w:hAnsi="Calibri" w:cs="Times"/>
+          <w:b/>
+          <w:sz w:val="28"/>
+          <w:szCs w:val="28"/>
+        </w:rPr>
+        <w:t>}</w:t>
       </w:r>
     </w:p>
     <w:p>
@@ -245,6 +287,7 @@
         </w:rPr>
         <w:t xml:space="preserve"> ${</w:t>
       </w:r>
+      <w:proofErr w:type="spellStart"/>
       <w:r>
         <w:rPr>
           <w:rFonts w:ascii="Calibri" w:hAnsi="Calibri" w:cs="Times"/>
@@ -257,6 +300,7 @@
         </w:rPr>
         <w:t>Instructor</w:t>
       </w:r>
+      <w:proofErr w:type="spellEnd"/>
       <w:r>
         <w:rPr>
           <w:rFonts w:ascii="Calibri" w:hAnsi="Calibri" w:cs="Times"/>
@@ -320,12 +364,14 @@
         </w:rPr>
         <w:t>${</w:t>
       </w:r>
+      <w:proofErr w:type="spellStart"/>
       <w:r>
         <w:rPr>
           <w:rFonts w:ascii="Calibri" w:hAnsi="Calibri" w:cs="Times"/>
         </w:rPr>
         <w:t>courseYear</w:t>
       </w:r>
+      <w:proofErr w:type="spellEnd"/>
       <w:r>
         <w:rPr>
           <w:rFonts w:ascii="Calibri" w:hAnsi="Calibri" w:cs="Times"/>
@@ -362,12 +408,14 @@
         </w:rPr>
         <w:t xml:space="preserve"> ${</w:t>
       </w:r>
+      <w:proofErr w:type="spellStart"/>
       <w:r>
         <w:rPr>
           <w:rFonts w:ascii="Calibri" w:hAnsi="Calibri" w:cs="Times"/>
         </w:rPr>
         <w:t>deliveryModality</w:t>
       </w:r>
+      <w:proofErr w:type="spellEnd"/>
       <w:r>
         <w:rPr>
           <w:rFonts w:ascii="Calibri" w:hAnsi="Calibri" w:cs="Times"/>
@@ -385,7 +433,21 @@
         <w:rPr>
           <w:rFonts w:ascii="Calibri" w:hAnsi="Calibri" w:cs="Times"/>
         </w:rPr>
-        <w:t>${NoCourseLocation}</w:t>
+        <w:t>${</w:t>
+      </w:r>
+      <w:proofErr w:type="spellStart"/>
+      <w:r>
+        <w:rPr>
+          <w:rFonts w:ascii="Calibri" w:hAnsi="Calibri" w:cs="Times"/>
+        </w:rPr>
+        <w:t>NoCourseLocation</w:t>
+      </w:r>
+      <w:proofErr w:type="spellEnd"/>
+      <w:r>
+        <w:rPr>
+          <w:rFonts w:ascii="Calibri" w:hAnsi="Calibri" w:cs="Times"/>
+        </w:rPr>
+        <w:t>}</w:t>
       </w:r>
     </w:p>
     <w:p>
@@ -419,33 +481,75 @@
         <w:rPr>
           <w:rFonts w:ascii="Calibri" w:hAnsi="Calibri" w:cs="Times"/>
         </w:rPr>
-        <w:t xml:space="preserve"> ${courseLocation}</w:t>
-      </w:r>
-    </w:p>
-    <w:p>
-      <w:pPr>
-        <w:rPr>
-          <w:rFonts w:ascii="Calibri" w:hAnsi="Calibri" w:cs="Times"/>
-        </w:rPr>
-      </w:pPr>
-      <w:r>
-        <w:rPr>
-          <w:rFonts w:ascii="Calibri" w:hAnsi="Calibri" w:cs="Times"/>
-        </w:rPr>
-        <w:t>${/NoCourseLocation}</w:t>
-      </w:r>
-    </w:p>
-    <w:p>
-      <w:pPr>
-        <w:rPr>
-          <w:rFonts w:ascii="Calibri" w:hAnsi="Calibri" w:cs="Times"/>
-        </w:rPr>
-      </w:pPr>
-      <w:r>
-        <w:rPr>
-          <w:rFonts w:ascii="Calibri" w:hAnsi="Calibri" w:cs="Times"/>
-        </w:rPr>
-        <w:t>${NoCourseDays}</w:t>
+        <w:t xml:space="preserve"> ${</w:t>
+      </w:r>
+      <w:proofErr w:type="spellStart"/>
+      <w:r>
+        <w:rPr>
+          <w:rFonts w:ascii="Calibri" w:hAnsi="Calibri" w:cs="Times"/>
+        </w:rPr>
+        <w:t>courseLocation</w:t>
+      </w:r>
+      <w:proofErr w:type="spellEnd"/>
+      <w:r>
+        <w:rPr>
+          <w:rFonts w:ascii="Calibri" w:hAnsi="Calibri" w:cs="Times"/>
+        </w:rPr>
+        <w:t>}</w:t>
+      </w:r>
+    </w:p>
+    <w:p>
+      <w:pPr>
+        <w:rPr>
+          <w:rFonts w:ascii="Calibri" w:hAnsi="Calibri" w:cs="Times"/>
+        </w:rPr>
+      </w:pPr>
+      <w:r>
+        <w:rPr>
+          <w:rFonts w:ascii="Calibri" w:hAnsi="Calibri" w:cs="Times"/>
+        </w:rPr>
+        <w:t>${/</w:t>
+      </w:r>
+      <w:proofErr w:type="spellStart"/>
+      <w:r>
+        <w:rPr>
+          <w:rFonts w:ascii="Calibri" w:hAnsi="Calibri" w:cs="Times"/>
+        </w:rPr>
+        <w:t>NoCourseLocation</w:t>
+      </w:r>
+      <w:proofErr w:type="spellEnd"/>
+      <w:r>
+        <w:rPr>
+          <w:rFonts w:ascii="Calibri" w:hAnsi="Calibri" w:cs="Times"/>
+        </w:rPr>
+        <w:t>}</w:t>
+      </w:r>
+    </w:p>
+    <w:p>
+      <w:pPr>
+        <w:rPr>
+          <w:rFonts w:ascii="Calibri" w:hAnsi="Calibri" w:cs="Times"/>
+        </w:rPr>
+      </w:pPr>
+      <w:r>
+        <w:rPr>
+          <w:rFonts w:ascii="Calibri" w:hAnsi="Calibri" w:cs="Times"/>
+        </w:rPr>
+        <w:t>${</w:t>
+      </w:r>
+      <w:proofErr w:type="spellStart"/>
+      <w:r>
+        <w:rPr>
+          <w:rFonts w:ascii="Calibri" w:hAnsi="Calibri" w:cs="Times"/>
+        </w:rPr>
+        <w:t>NoCourseDays</w:t>
+      </w:r>
+      <w:proofErr w:type="spellEnd"/>
+      <w:r>
+        <w:rPr>
+          <w:rFonts w:ascii="Calibri" w:hAnsi="Calibri" w:cs="Times"/>
+        </w:rPr>
+        <w:t>}</w:t>
       </w:r>
     </w:p>
     <w:p>
@@ -492,20 +596,48 @@
         <w:rPr>
           <w:rFonts w:ascii="Calibri" w:hAnsi="Calibri" w:cs="Times"/>
         </w:rPr>
-        <w:t>${/NoCourseDays}</w:t>
-      </w:r>
-    </w:p>
-    <w:p>
-      <w:pPr>
-        <w:rPr>
-          <w:rFonts w:ascii="Calibri" w:hAnsi="Calibri" w:cs="Times"/>
-        </w:rPr>
-      </w:pPr>
-      <w:r>
-        <w:rPr>
-          <w:rFonts w:ascii="Calibri" w:hAnsi="Calibri" w:cs="Times"/>
-        </w:rPr>
-        <w:t>${NoClassHours}</w:t>
+        <w:t>${/</w:t>
+      </w:r>
+      <w:proofErr w:type="spellStart"/>
+      <w:r>
+        <w:rPr>
+          <w:rFonts w:ascii="Calibri" w:hAnsi="Calibri" w:cs="Times"/>
+        </w:rPr>
+        <w:t>NoCourseDays</w:t>
+      </w:r>
+      <w:proofErr w:type="spellEnd"/>
+      <w:r>
+        <w:rPr>
+          <w:rFonts w:ascii="Calibri" w:hAnsi="Calibri" w:cs="Times"/>
+        </w:rPr>
+        <w:t>}</w:t>
+      </w:r>
+    </w:p>
+    <w:p>
+      <w:pPr>
+        <w:rPr>
+          <w:rFonts w:ascii="Calibri" w:hAnsi="Calibri" w:cs="Times"/>
+        </w:rPr>
+      </w:pPr>
+      <w:r>
+        <w:rPr>
+          <w:rFonts w:ascii="Calibri" w:hAnsi="Calibri" w:cs="Times"/>
+        </w:rPr>
+        <w:t>${</w:t>
+      </w:r>
+      <w:proofErr w:type="spellStart"/>
+      <w:r>
+        <w:rPr>
+          <w:rFonts w:ascii="Calibri" w:hAnsi="Calibri" w:cs="Times"/>
+        </w:rPr>
+        <w:t>NoClassHours</w:t>
+      </w:r>
+      <w:proofErr w:type="spellEnd"/>
+      <w:r>
+        <w:rPr>
+          <w:rFonts w:ascii="Calibri" w:hAnsi="Calibri" w:cs="Times"/>
+        </w:rPr>
+        <w:t>}</w:t>
       </w:r>
     </w:p>
     <w:p>
@@ -531,33 +663,89 @@
         <w:rPr>
           <w:rFonts w:ascii="Calibri" w:hAnsi="Calibri" w:cs="Times"/>
         </w:rPr>
-        <w:t>${classStartTime} - ${classEndTime}</w:t>
-      </w:r>
-    </w:p>
-    <w:p>
-      <w:pPr>
-        <w:rPr>
-          <w:rFonts w:ascii="Calibri" w:hAnsi="Calibri" w:cs="Times"/>
-        </w:rPr>
-      </w:pPr>
-      <w:r>
-        <w:rPr>
-          <w:rFonts w:ascii="Calibri" w:hAnsi="Calibri" w:cs="Times"/>
-        </w:rPr>
-        <w:t>${/NoClassHours}</w:t>
-      </w:r>
-    </w:p>
-    <w:p>
-      <w:pPr>
-        <w:rPr>
-          <w:rFonts w:ascii="Calibri" w:hAnsi="Calibri" w:cs="Times"/>
-        </w:rPr>
-      </w:pPr>
-      <w:r>
-        <w:rPr>
-          <w:rFonts w:ascii="Calibri" w:hAnsi="Calibri" w:cs="Times"/>
-        </w:rPr>
-        <w:t>${NoOfficeHours}</w:t>
+        <w:t>${</w:t>
+      </w:r>
+      <w:proofErr w:type="spellStart"/>
+      <w:r>
+        <w:rPr>
+          <w:rFonts w:ascii="Calibri" w:hAnsi="Calibri" w:cs="Times"/>
+        </w:rPr>
+        <w:t>classStartTime</w:t>
+      </w:r>
+      <w:proofErr w:type="spellEnd"/>
+      <w:r>
+        <w:rPr>
+          <w:rFonts w:ascii="Calibri" w:hAnsi="Calibri" w:cs="Times"/>
+        </w:rPr>
+        <w:t>} - ${</w:t>
+      </w:r>
+      <w:proofErr w:type="spellStart"/>
+      <w:r>
+        <w:rPr>
+          <w:rFonts w:ascii="Calibri" w:hAnsi="Calibri" w:cs="Times"/>
+        </w:rPr>
+        <w:t>classEndTime</w:t>
+      </w:r>
+      <w:proofErr w:type="spellEnd"/>
+      <w:r>
+        <w:rPr>
+          <w:rFonts w:ascii="Calibri" w:hAnsi="Calibri" w:cs="Times"/>
+        </w:rPr>
+        <w:t>}</w:t>
+      </w:r>
+    </w:p>
+    <w:p>
+      <w:pPr>
+        <w:rPr>
+          <w:rFonts w:ascii="Calibri" w:hAnsi="Calibri" w:cs="Times"/>
+        </w:rPr>
+      </w:pPr>
+      <w:r>
+        <w:rPr>
+          <w:rFonts w:ascii="Calibri" w:hAnsi="Calibri" w:cs="Times"/>
+        </w:rPr>
+        <w:t>${/</w:t>
+      </w:r>
+      <w:proofErr w:type="spellStart"/>
+      <w:r>
+        <w:rPr>
+          <w:rFonts w:ascii="Calibri" w:hAnsi="Calibri" w:cs="Times"/>
+        </w:rPr>
+        <w:t>NoClassHours</w:t>
+      </w:r>
+      <w:proofErr w:type="spellEnd"/>
+      <w:r>
+        <w:rPr>
+          <w:rFonts w:ascii="Calibri" w:hAnsi="Calibri" w:cs="Times"/>
+        </w:rPr>
+        <w:t>}</w:t>
+      </w:r>
+    </w:p>
+    <w:p>
+      <w:pPr>
+        <w:rPr>
+          <w:rFonts w:ascii="Calibri" w:hAnsi="Calibri" w:cs="Times"/>
+        </w:rPr>
+      </w:pPr>
+      <w:r>
+        <w:rPr>
+          <w:rFonts w:ascii="Calibri" w:hAnsi="Calibri" w:cs="Times"/>
+        </w:rPr>
+        <w:t>${</w:t>
+      </w:r>
+      <w:proofErr w:type="spellStart"/>
+      <w:r>
+        <w:rPr>
+          <w:rFonts w:ascii="Calibri" w:hAnsi="Calibri" w:cs="Times"/>
+        </w:rPr>
+        <w:t>NoOfficeHours</w:t>
+      </w:r>
+      <w:proofErr w:type="spellEnd"/>
+      <w:r>
+        <w:rPr>
+          <w:rFonts w:ascii="Calibri" w:hAnsi="Calibri" w:cs="Times"/>
+        </w:rPr>
+        <w:t>}</w:t>
       </w:r>
     </w:p>
     <w:p>
@@ -592,7 +780,14 @@
         <w:rPr>
           <w:rFonts w:ascii="Calibri" w:hAnsi="Calibri" w:cs="Times"/>
         </w:rPr>
-        <w:t>${office</w:t>
+        <w:t>${</w:t>
+      </w:r>
+      <w:proofErr w:type="spellStart"/>
+      <w:r>
+        <w:rPr>
+          <w:rFonts w:ascii="Calibri" w:hAnsi="Calibri" w:cs="Times"/>
+        </w:rPr>
+        <w:t>office</w:t>
       </w:r>
       <w:r>
         <w:rPr>
@@ -604,20 +799,41 @@
         <w:rPr>
           <w:rFonts w:ascii="Calibri" w:hAnsi="Calibri" w:cs="Times"/>
         </w:rPr>
-        <w:t>our}</w:t>
-      </w:r>
-    </w:p>
-    <w:p>
-      <w:pPr>
-        <w:rPr>
-          <w:rFonts w:ascii="Calibri" w:hAnsi="Calibri" w:cs="Times"/>
-        </w:rPr>
-      </w:pPr>
-      <w:r>
-        <w:rPr>
-          <w:rFonts w:ascii="Calibri" w:hAnsi="Calibri" w:cs="Times"/>
-        </w:rPr>
-        <w:t>${/NoOfficeHours}</w:t>
+        <w:t>our</w:t>
+      </w:r>
+      <w:proofErr w:type="spellEnd"/>
+      <w:r>
+        <w:rPr>
+          <w:rFonts w:ascii="Calibri" w:hAnsi="Calibri" w:cs="Times"/>
+        </w:rPr>
+        <w:t>}</w:t>
+      </w:r>
+    </w:p>
+    <w:p>
+      <w:pPr>
+        <w:rPr>
+          <w:rFonts w:ascii="Calibri" w:hAnsi="Calibri" w:cs="Times"/>
+        </w:rPr>
+      </w:pPr>
+      <w:r>
+        <w:rPr>
+          <w:rFonts w:ascii="Calibri" w:hAnsi="Calibri" w:cs="Times"/>
+        </w:rPr>
+        <w:t>${/</w:t>
+      </w:r>
+      <w:proofErr w:type="spellStart"/>
+      <w:r>
+        <w:rPr>
+          <w:rFonts w:ascii="Calibri" w:hAnsi="Calibri" w:cs="Times"/>
+        </w:rPr>
+        <w:t>NoOfficeHours</w:t>
+      </w:r>
+      <w:proofErr w:type="spellEnd"/>
+      <w:r>
+        <w:rPr>
+          <w:rFonts w:ascii="Calibri" w:hAnsi="Calibri" w:cs="Times"/>
+        </w:rPr>
+        <w:t>}</w:t>
       </w:r>
     </w:p>
     <w:p>
@@ -631,7 +847,21 @@
         <w:rPr>
           <w:rFonts w:eastAsia="Times New Roman" w:cstheme="minorHAnsi"/>
         </w:rPr>
-        <w:t>${NoOtherInstructionalStaff}</w:t>
+        <w:t>${</w:t>
+      </w:r>
+      <w:proofErr w:type="spellStart"/>
+      <w:r>
+        <w:rPr>
+          <w:rFonts w:eastAsia="Times New Roman" w:cstheme="minorHAnsi"/>
+        </w:rPr>
+        <w:t>NoOtherInstructionalStaff</w:t>
+      </w:r>
+      <w:proofErr w:type="spellEnd"/>
+      <w:r>
+        <w:rPr>
+          <w:rFonts w:eastAsia="Times New Roman" w:cstheme="minorHAnsi"/>
+        </w:rPr>
+        <w:t>}</w:t>
       </w:r>
     </w:p>
     <w:p>
@@ -681,7 +911,21 @@
         <w:rPr>
           <w:rFonts w:asciiTheme="minorHAnsi" w:hAnsiTheme="minorHAnsi" w:cstheme="minorHAnsi"/>
         </w:rPr>
-        <w:t>${otherInstructionalStaff}</w:t>
+        <w:t>${</w:t>
+      </w:r>
+      <w:proofErr w:type="spellStart"/>
+      <w:r>
+        <w:rPr>
+          <w:rFonts w:asciiTheme="minorHAnsi" w:hAnsiTheme="minorHAnsi" w:cstheme="minorHAnsi"/>
+        </w:rPr>
+        <w:t>otherInstructionalStaff</w:t>
+      </w:r>
+      <w:proofErr w:type="spellEnd"/>
+      <w:r>
+        <w:rPr>
+          <w:rFonts w:asciiTheme="minorHAnsi" w:hAnsiTheme="minorHAnsi" w:cstheme="minorHAnsi"/>
+        </w:rPr>
+        <w:t>}</w:t>
       </w:r>
     </w:p>
     <w:p>
@@ -696,20 +940,48 @@
         <w:rPr>
           <w:rFonts w:asciiTheme="minorHAnsi" w:hAnsiTheme="minorHAnsi" w:cstheme="minorHAnsi"/>
         </w:rPr>
-        <w:t>${/NoOtherInstructionalStaff}</w:t>
-      </w:r>
-    </w:p>
-    <w:p>
-      <w:pPr>
-        <w:rPr>
-          <w:rFonts w:ascii="Calibri" w:hAnsi="Calibri" w:cs="Times"/>
-        </w:rPr>
-      </w:pPr>
-      <w:r>
-        <w:rPr>
-          <w:rFonts w:ascii="Calibri" w:hAnsi="Calibri" w:cs="Times"/>
-        </w:rPr>
-        <w:t>${NocourseFormat}</w:t>
+        <w:t>${/</w:t>
+      </w:r>
+      <w:proofErr w:type="spellStart"/>
+      <w:r>
+        <w:rPr>
+          <w:rFonts w:asciiTheme="minorHAnsi" w:hAnsiTheme="minorHAnsi" w:cstheme="minorHAnsi"/>
+        </w:rPr>
+        <w:t>NoOtherInstructionalStaff</w:t>
+      </w:r>
+      <w:proofErr w:type="spellEnd"/>
+      <w:r>
+        <w:rPr>
+          <w:rFonts w:asciiTheme="minorHAnsi" w:hAnsiTheme="minorHAnsi" w:cstheme="minorHAnsi"/>
+        </w:rPr>
+        <w:t>}</w:t>
+      </w:r>
+    </w:p>
+    <w:p>
+      <w:pPr>
+        <w:rPr>
+          <w:rFonts w:ascii="Calibri" w:hAnsi="Calibri" w:cs="Times"/>
+        </w:rPr>
+      </w:pPr>
+      <w:r>
+        <w:rPr>
+          <w:rFonts w:ascii="Calibri" w:hAnsi="Calibri" w:cs="Times"/>
+        </w:rPr>
+        <w:t>${</w:t>
+      </w:r>
+      <w:proofErr w:type="spellStart"/>
+      <w:r>
+        <w:rPr>
+          <w:rFonts w:ascii="Calibri" w:hAnsi="Calibri" w:cs="Times"/>
+        </w:rPr>
+        <w:t>NocourseFormat</w:t>
+      </w:r>
+      <w:proofErr w:type="spellEnd"/>
+      <w:r>
+        <w:rPr>
+          <w:rFonts w:ascii="Calibri" w:hAnsi="Calibri" w:cs="Times"/>
+        </w:rPr>
+        <w:t>}</w:t>
       </w:r>
     </w:p>
     <w:p>
@@ -763,7 +1035,14 @@
         <w:rPr>
           <w:rFonts w:ascii="Calibri" w:hAnsi="Calibri" w:cs="Times"/>
         </w:rPr>
-        <w:t>${course</w:t>
+        <w:t>${</w:t>
+      </w:r>
+      <w:proofErr w:type="spellStart"/>
+      <w:r>
+        <w:rPr>
+          <w:rFonts w:ascii="Calibri" w:hAnsi="Calibri" w:cs="Times"/>
+        </w:rPr>
+        <w:t>course</w:t>
       </w:r>
       <w:r>
         <w:rPr>
@@ -775,7 +1054,14 @@
         <w:rPr>
           <w:rFonts w:ascii="Calibri" w:hAnsi="Calibri" w:cs="Times"/>
         </w:rPr>
-        <w:t>ormat}</w:t>
+        <w:t>ormat</w:t>
+      </w:r>
+      <w:proofErr w:type="spellEnd"/>
+      <w:r>
+        <w:rPr>
+          <w:rFonts w:ascii="Calibri" w:hAnsi="Calibri" w:cs="Times"/>
+        </w:rPr>
+        <w:t>}</w:t>
       </w:r>
     </w:p>
     <w:p>
@@ -790,12 +1076,14 @@
         </w:rPr>
         <w:t>${/</w:t>
       </w:r>
+      <w:proofErr w:type="spellStart"/>
       <w:r>
         <w:rPr>
           <w:rFonts w:ascii="Calibri" w:hAnsi="Calibri" w:cs="Times"/>
         </w:rPr>
         <w:t>NocourseFormat</w:t>
       </w:r>
+      <w:proofErr w:type="spellEnd"/>
       <w:r>
         <w:rPr>
           <w:rFonts w:ascii="Calibri" w:hAnsi="Calibri" w:cs="Times"/>
@@ -813,7 +1101,21 @@
         <w:rPr>
           <w:rFonts w:ascii="Calibri" w:hAnsi="Calibri" w:cs="Times"/>
         </w:rPr>
-        <w:t>${NocourseOverview}</w:t>
+        <w:t>${</w:t>
+      </w:r>
+      <w:proofErr w:type="spellStart"/>
+      <w:r>
+        <w:rPr>
+          <w:rFonts w:ascii="Calibri" w:hAnsi="Calibri" w:cs="Times"/>
+        </w:rPr>
+        <w:t>NocourseOverview</w:t>
+      </w:r>
+      <w:proofErr w:type="spellEnd"/>
+      <w:r>
+        <w:rPr>
+          <w:rFonts w:ascii="Calibri" w:hAnsi="Calibri" w:cs="Times"/>
+        </w:rPr>
+        <w:t>}</w:t>
       </w:r>
     </w:p>
     <w:p>
@@ -859,7 +1161,14 @@
         <w:rPr>
           <w:rFonts w:ascii="Calibri" w:hAnsi="Calibri" w:cs="Times"/>
         </w:rPr>
-        <w:t>${course</w:t>
+        <w:t>${</w:t>
+      </w:r>
+      <w:proofErr w:type="spellStart"/>
+      <w:r>
+        <w:rPr>
+          <w:rFonts w:ascii="Calibri" w:hAnsi="Calibri" w:cs="Times"/>
+        </w:rPr>
+        <w:t>course</w:t>
       </w:r>
       <w:r>
         <w:rPr>
@@ -871,7 +1180,14 @@
         <w:rPr>
           <w:rFonts w:ascii="Calibri" w:hAnsi="Calibri" w:cs="Times"/>
         </w:rPr>
-        <w:t>verview}</w:t>
+        <w:t>verview</w:t>
+      </w:r>
+      <w:proofErr w:type="spellEnd"/>
+      <w:r>
+        <w:rPr>
+          <w:rFonts w:ascii="Calibri" w:hAnsi="Calibri" w:cs="Times"/>
+        </w:rPr>
+        <w:t>}</w:t>
       </w:r>
     </w:p>
     <w:p>
@@ -892,6 +1208,7 @@
         </w:rPr>
         <w:t>/</w:t>
       </w:r>
+      <w:proofErr w:type="spellStart"/>
       <w:r>
         <w:rPr>
           <w:rFonts w:ascii="Calibri" w:hAnsi="Calibri" w:cs="Times"/>
@@ -902,20 +1219,41 @@
         <w:rPr>
           <w:rFonts w:ascii="Calibri" w:hAnsi="Calibri" w:cs="Times"/>
         </w:rPr>
-        <w:t>courseOverview}</w:t>
-      </w:r>
-    </w:p>
-    <w:p>
-      <w:pPr>
-        <w:rPr>
-          <w:rFonts w:ascii="Calibri" w:hAnsi="Calibri" w:cs="Times"/>
-        </w:rPr>
-      </w:pPr>
-      <w:r>
-        <w:rPr>
-          <w:rFonts w:ascii="Calibri" w:hAnsi="Calibri" w:cs="Times"/>
-        </w:rPr>
-        <w:t>${NolearningOutcomes}</w:t>
+        <w:t>courseOverview</w:t>
+      </w:r>
+      <w:proofErr w:type="spellEnd"/>
+      <w:r>
+        <w:rPr>
+          <w:rFonts w:ascii="Calibri" w:hAnsi="Calibri" w:cs="Times"/>
+        </w:rPr>
+        <w:t>}</w:t>
+      </w:r>
+    </w:p>
+    <w:p>
+      <w:pPr>
+        <w:rPr>
+          <w:rFonts w:ascii="Calibri" w:hAnsi="Calibri" w:cs="Times"/>
+        </w:rPr>
+      </w:pPr>
+      <w:r>
+        <w:rPr>
+          <w:rFonts w:ascii="Calibri" w:hAnsi="Calibri" w:cs="Times"/>
+        </w:rPr>
+        <w:t>${</w:t>
+      </w:r>
+      <w:proofErr w:type="spellStart"/>
+      <w:r>
+        <w:rPr>
+          <w:rFonts w:ascii="Calibri" w:hAnsi="Calibri" w:cs="Times"/>
+        </w:rPr>
+        <w:t>NolearningOutcomes</w:t>
+      </w:r>
+      <w:proofErr w:type="spellEnd"/>
+      <w:r>
+        <w:rPr>
+          <w:rFonts w:ascii="Calibri" w:hAnsi="Calibri" w:cs="Times"/>
+        </w:rPr>
+        <w:t>}</w:t>
       </w:r>
     </w:p>
     <w:p>
@@ -996,7 +1334,14 @@
         <w:rPr>
           <w:rFonts w:ascii="Calibri" w:hAnsi="Calibri" w:cs="Times"/>
         </w:rPr>
-        <w:t>${learning</w:t>
+        <w:t>${</w:t>
+      </w:r>
+      <w:proofErr w:type="spellStart"/>
+      <w:r>
+        <w:rPr>
+          <w:rFonts w:ascii="Calibri" w:hAnsi="Calibri" w:cs="Times"/>
+        </w:rPr>
+        <w:t>learning</w:t>
       </w:r>
       <w:r>
         <w:rPr>
@@ -1008,7 +1353,14 @@
         <w:rPr>
           <w:rFonts w:ascii="Calibri" w:hAnsi="Calibri" w:cs="Times"/>
         </w:rPr>
-        <w:t>utcomes}</w:t>
+        <w:t>utcomes</w:t>
+      </w:r>
+      <w:proofErr w:type="spellEnd"/>
+      <w:r>
+        <w:rPr>
+          <w:rFonts w:ascii="Calibri" w:hAnsi="Calibri" w:cs="Times"/>
+        </w:rPr>
+        <w:t>}</w:t>
       </w:r>
     </w:p>
     <w:p>
@@ -1029,12 +1381,14 @@
         </w:rPr>
         <w:t>/</w:t>
       </w:r>
+      <w:proofErr w:type="spellStart"/>
       <w:r>
         <w:rPr>
           <w:rFonts w:ascii="Calibri" w:hAnsi="Calibri" w:cs="Times"/>
         </w:rPr>
         <w:t>NolearningOutcomes</w:t>
       </w:r>
+      <w:proofErr w:type="spellEnd"/>
       <w:r>
         <w:rPr>
           <w:rFonts w:ascii="Calibri" w:hAnsi="Calibri" w:cs="Times"/>
@@ -1054,171 +1408,366 @@
           <w:rStyle w:val="normaltextrun"/>
           <w:rFonts w:cstheme="minorHAnsi"/>
         </w:rPr>
-        <w:t>${No</w:t>
-      </w:r>
-      <w:r>
-        <w:rPr>
-          <w:rStyle w:val="normaltextrun"/>
-          <w:rFonts w:cstheme="minorHAnsi"/>
-        </w:rPr>
-        <w:t>LearningAssessments</w:t>
-      </w:r>
-      <w:r>
-        <w:rPr>
-          <w:rStyle w:val="normaltextrun"/>
-          <w:rFonts w:cstheme="minorHAnsi"/>
-        </w:rPr>
-        <w:t>}</w:t>
-      </w:r>
-    </w:p>
-    <w:p>
-      <w:pPr>
-        <w:spacing w:after="120"/>
+        <w:t>${</w:t>
+      </w:r>
+      <w:proofErr w:type="spellStart"/>
+      <w:r>
         <w:rPr>
           <w:rFonts w:eastAsia="Times New Roman" w:cstheme="minorHAnsi"/>
           <w:szCs w:val="20"/>
         </w:rPr>
-      </w:pPr>
-    </w:p>
-    <w:p>
-      <w:pPr>
-        <w:rPr>
-          <w:rFonts w:ascii="Calibri" w:hAnsi="Calibri" w:cs="Times"/>
-          <w:b/>
-          <w:u w:val="single"/>
-        </w:rPr>
-      </w:pPr>
-      <w:bookmarkStart w:id="1" w:name="_Toc2236270"/>
-      <w:r>
-        <w:rPr>
-          <w:rFonts w:ascii="Calibri" w:hAnsi="Calibri" w:cs="Times"/>
-          <w:b/>
-          <w:u w:val="single"/>
-        </w:rPr>
-        <w:t>Assessments of Learning</w:t>
-      </w:r>
-      <w:bookmarkEnd w:id="1"/>
-    </w:p>
-    <w:p>
-      <w:pPr>
-        <w:rPr>
-          <w:rFonts w:cstheme="minorHAnsi"/>
-        </w:rPr>
-      </w:pPr>
-      <w:r>
-        <w:rPr>
-          <w:rFonts w:cstheme="minorHAnsi"/>
-        </w:rPr>
-        <w:t>${</w:t>
-      </w:r>
-      <w:r>
-        <w:rPr>
-          <w:rFonts w:cstheme="minorHAnsi"/>
-        </w:rPr>
-        <w:t>learningAssessments</w:t>
-      </w:r>
-      <w:r>
-        <w:rPr>
-          <w:rFonts w:cstheme="minorHAnsi"/>
-        </w:rPr>
-        <w:t>}</w:t>
-      </w:r>
-    </w:p>
-    <w:p>
-      <w:pPr>
-        <w:rPr>
-          <w:rStyle w:val="normaltextrun"/>
-          <w:rFonts w:cstheme="minorHAnsi"/>
-        </w:rPr>
-      </w:pPr>
-      <w:r>
-        <w:rPr>
-          <w:rStyle w:val="normaltextrun"/>
-          <w:rFonts w:cstheme="minorHAnsi"/>
-        </w:rPr>
-        <w:t>${/No</w:t>
-      </w:r>
-      <w:r>
-        <w:rPr>
-          <w:rStyle w:val="normaltextrun"/>
-          <w:rFonts w:cstheme="minorHAnsi"/>
-        </w:rPr>
-        <w:t>LearningAssessments</w:t>
-      </w:r>
-      <w:r>
-        <w:rPr>
-          <w:rStyle w:val="normaltextrun"/>
-          <w:rFonts w:cstheme="minorHAnsi"/>
-        </w:rPr>
-        <w:t>}</w:t>
-      </w:r>
-    </w:p>
-    <w:p>
-      <w:pPr>
-        <w:rPr>
-          <w:rFonts w:cstheme="minorHAnsi"/>
-        </w:rPr>
-      </w:pPr>
-      <w:r>
-        <w:rPr>
-          <w:rFonts w:cstheme="minorHAnsi"/>
-        </w:rPr>
-        <w:t>${NoCourseScheduleTbl}</w:t>
-      </w:r>
-    </w:p>
-    <w:p>
-      <w:pPr>
-        <w:rPr>
-          <w:rFonts w:ascii="Calibri" w:hAnsi="Calibri" w:cs="Times"/>
-          <w:b/>
-          <w:u w:val="single"/>
-        </w:rPr>
-      </w:pPr>
-    </w:p>
-    <w:p>
-      <w:pPr>
-        <w:rPr>
-          <w:rFonts w:ascii="Calibri" w:hAnsi="Calibri" w:cs="Times"/>
-          <w:b/>
-          <w:u w:val="single"/>
-        </w:rPr>
-      </w:pPr>
-      <w:r>
-        <w:rPr>
-          <w:rFonts w:ascii="Calibri" w:hAnsi="Calibri" w:cs="Times"/>
-          <w:b/>
-          <w:u w:val="single"/>
-        </w:rPr>
-        <w:t>Course schedule</w:t>
-      </w:r>
-    </w:p>
-    <w:p>
-      <w:pPr>
-        <w:rPr>
-          <w:rFonts w:cstheme="minorHAnsi"/>
-        </w:rPr>
-      </w:pPr>
-      <w:r>
-        <w:rPr>
-          <w:rFonts w:cstheme="minorHAnsi"/>
-        </w:rPr>
-        <w:t>${courseScheduleTbl}</w:t>
-      </w:r>
-    </w:p>
-    <w:p>
-      <w:pPr>
-        <w:spacing w:after="120"/>
+        <w:t>NoLearningA</w:t>
+      </w:r>
+      <w:r>
         <w:rPr>
           <w:rFonts w:eastAsia="Times New Roman" w:cstheme="minorHAnsi"/>
           <w:szCs w:val="20"/>
         </w:rPr>
-      </w:pPr>
-      <w:r>
+        <w:t>ssessments</w:t>
+      </w:r>
+      <w:proofErr w:type="spellEnd"/>
+      <w:r>
+        <w:rPr>
+          <w:rStyle w:val="normaltextrun"/>
+          <w:rFonts w:cstheme="minorHAnsi"/>
+        </w:rPr>
+        <w:t>}</w:t>
+      </w:r>
+    </w:p>
+    <w:p>
+      <w:pPr>
+        <w:spacing w:after="120"/>
         <w:rPr>
           <w:rFonts w:eastAsia="Times New Roman" w:cstheme="minorHAnsi"/>
           <w:szCs w:val="20"/>
         </w:rPr>
-        <w:t>${/NoCourseScheduleTbl}</w:t>
+      </w:pPr>
+    </w:p>
+    <w:p>
+      <w:pPr>
+        <w:rPr>
+          <w:rFonts w:ascii="Calibri" w:hAnsi="Calibri" w:cs="Times"/>
+          <w:b/>
+          <w:u w:val="single"/>
+        </w:rPr>
+      </w:pPr>
+      <w:bookmarkStart w:id="1" w:name="_Toc2236270"/>
+      <w:r>
+        <w:rPr>
+          <w:rFonts w:ascii="Calibri" w:hAnsi="Calibri" w:cs="Times"/>
+          <w:b/>
+          <w:u w:val="single"/>
+        </w:rPr>
+        <w:t>Assessments of Learning</w:t>
+      </w:r>
+      <w:bookmarkEnd w:id="1"/>
+    </w:p>
+    <w:p>
+      <w:pPr>
+        <w:rPr>
+          <w:rFonts w:cstheme="minorHAnsi"/>
+        </w:rPr>
+      </w:pPr>
+      <w:r>
+        <w:rPr>
+          <w:rFonts w:cstheme="minorHAnsi"/>
+        </w:rPr>
+        <w:t>${</w:t>
+      </w:r>
+      <w:proofErr w:type="spellStart"/>
+      <w:r>
+        <w:rPr>
+          <w:rFonts w:cstheme="minorHAnsi"/>
+        </w:rPr>
+        <w:t>learning</w:t>
+      </w:r>
+      <w:r>
+        <w:rPr>
+          <w:rFonts w:eastAsia="Times New Roman" w:cstheme="minorHAnsi"/>
+          <w:szCs w:val="20"/>
+        </w:rPr>
+        <w:t>Assessments</w:t>
+      </w:r>
+      <w:proofErr w:type="spellEnd"/>
+      <w:r>
+        <w:rPr>
+          <w:rFonts w:cstheme="minorHAnsi"/>
+        </w:rPr>
+        <w:t>}</w:t>
+      </w:r>
+    </w:p>
+    <w:p>
+      <w:pPr>
+        <w:rPr>
+          <w:rStyle w:val="normaltextrun"/>
+          <w:rFonts w:cstheme="minorHAnsi"/>
+        </w:rPr>
+      </w:pPr>
+      <w:r>
+        <w:rPr>
+          <w:rStyle w:val="normaltextrun"/>
+          <w:rFonts w:cstheme="minorHAnsi"/>
+        </w:rPr>
+        <w:t>${/</w:t>
+      </w:r>
+      <w:proofErr w:type="spellStart"/>
+      <w:r>
+        <w:rPr>
+          <w:rFonts w:eastAsia="Times New Roman" w:cstheme="minorHAnsi"/>
+          <w:szCs w:val="20"/>
+        </w:rPr>
+        <w:t>NoLearning</w:t>
+      </w:r>
+      <w:r>
+        <w:rPr>
+          <w:rFonts w:eastAsia="Times New Roman" w:cstheme="minorHAnsi"/>
+          <w:szCs w:val="20"/>
+        </w:rPr>
+        <w:t>Assessments</w:t>
+      </w:r>
+      <w:proofErr w:type="spellEnd"/>
+      <w:r>
+        <w:rPr>
+          <w:rStyle w:val="normaltextrun"/>
+          <w:rFonts w:cstheme="minorHAnsi"/>
+        </w:rPr>
+        <w:t>}</w:t>
+      </w:r>
+    </w:p>
+    <w:p>
+      <w:pPr>
+        <w:rPr>
+          <w:rStyle w:val="normaltextrun"/>
+          <w:rFonts w:cstheme="minorHAnsi"/>
+        </w:rPr>
+      </w:pPr>
+      <w:r>
+        <w:rPr>
+          <w:rStyle w:val="normaltextrun"/>
+          <w:rFonts w:cstheme="minorHAnsi"/>
+        </w:rPr>
+        <w:t>${</w:t>
+      </w:r>
+      <w:proofErr w:type="spellStart"/>
+      <w:r>
+        <w:rPr>
+          <w:rFonts w:eastAsia="Times New Roman" w:cstheme="minorHAnsi"/>
+          <w:szCs w:val="20"/>
+        </w:rPr>
+        <w:t>NoLearningActivities</w:t>
+      </w:r>
+      <w:proofErr w:type="spellEnd"/>
+      <w:r>
+        <w:rPr>
+          <w:rStyle w:val="normaltextrun"/>
+          <w:rFonts w:cstheme="minorHAnsi"/>
+        </w:rPr>
+        <w:t>}</w:t>
+      </w:r>
+    </w:p>
+    <w:p>
+      <w:pPr>
+        <w:rPr>
+          <w:rStyle w:val="normaltextrun"/>
+          <w:rFonts w:cstheme="minorHAnsi"/>
+        </w:rPr>
+      </w:pPr>
+    </w:p>
+    <w:p>
+      <w:pPr>
+        <w:rPr>
+          <w:rStyle w:val="normaltextrun"/>
+          <w:rFonts w:cstheme="minorHAnsi"/>
+        </w:rPr>
+      </w:pPr>
+    </w:p>
+    <w:p>
+      <w:pPr>
+        <w:rPr>
+          <w:rFonts w:cstheme="minorHAnsi"/>
+          <w:b/>
+          <w:bCs/>
+          <w:u w:val="single"/>
+        </w:rPr>
+      </w:pPr>
+      <w:r>
+        <w:rPr>
+          <w:rFonts w:cstheme="minorHAnsi"/>
+          <w:b/>
+          <w:bCs/>
+          <w:u w:val="single"/>
+        </w:rPr>
+        <w:t>Learning Activities</w:t>
+      </w:r>
+    </w:p>
+    <w:p>
+      <w:pPr>
+        <w:rPr>
+          <w:rFonts w:cstheme="minorHAnsi"/>
+        </w:rPr>
+      </w:pPr>
+      <w:r>
+        <w:rPr>
+          <w:rFonts w:cstheme="minorHAnsi"/>
+        </w:rPr>
+        <w:t>${</w:t>
+      </w:r>
+      <w:proofErr w:type="spellStart"/>
+      <w:r>
+        <w:rPr>
+          <w:rFonts w:cstheme="minorHAnsi"/>
+        </w:rPr>
+        <w:t>learningActivities</w:t>
+      </w:r>
+      <w:proofErr w:type="spellEnd"/>
+      <w:r>
+        <w:rPr>
+          <w:rFonts w:cstheme="minorHAnsi"/>
+        </w:rPr>
+        <w:t>}</w:t>
+      </w:r>
+    </w:p>
+    <w:p>
+      <w:pPr>
+        <w:rPr>
+          <w:rStyle w:val="normaltextrun"/>
+          <w:rFonts w:cstheme="minorHAnsi"/>
+        </w:rPr>
+      </w:pPr>
+      <w:r>
+        <w:rPr>
+          <w:rStyle w:val="normaltextrun"/>
+          <w:rFonts w:cstheme="minorHAnsi"/>
+        </w:rPr>
+        <w:t>${/</w:t>
+      </w:r>
+      <w:proofErr w:type="spellStart"/>
+      <w:r>
+        <w:rPr>
+          <w:rFonts w:eastAsia="Times New Roman" w:cstheme="minorHAnsi"/>
+          <w:szCs w:val="20"/>
+        </w:rPr>
+        <w:t>NoLearningActivities</w:t>
+      </w:r>
+      <w:proofErr w:type="spellEnd"/>
+      <w:r>
+        <w:rPr>
+          <w:rStyle w:val="normaltextrun"/>
+          <w:rFonts w:cstheme="minorHAnsi"/>
+        </w:rPr>
+        <w:t>}</w:t>
+      </w:r>
+    </w:p>
+    <w:p>
+      <w:pPr>
+        <w:rPr>
+          <w:rFonts w:cstheme="minorHAnsi"/>
+        </w:rPr>
+      </w:pPr>
+      <w:r>
+        <w:rPr>
+          <w:rFonts w:cstheme="minorHAnsi"/>
+        </w:rPr>
+        <w:t>${</w:t>
+      </w:r>
+      <w:proofErr w:type="spellStart"/>
+      <w:r>
+        <w:rPr>
+          <w:rFonts w:cstheme="minorHAnsi"/>
+        </w:rPr>
+        <w:t>NoCourseScheduleTbl</w:t>
+      </w:r>
+      <w:proofErr w:type="spellEnd"/>
+      <w:r>
+        <w:rPr>
+          <w:rFonts w:cstheme="minorHAnsi"/>
+        </w:rPr>
+        <w:t>}</w:t>
+      </w:r>
+    </w:p>
+    <w:p>
+      <w:pPr>
+        <w:rPr>
+          <w:rFonts w:ascii="Calibri" w:hAnsi="Calibri" w:cs="Times"/>
+          <w:b/>
+          <w:u w:val="single"/>
+        </w:rPr>
+      </w:pPr>
+    </w:p>
+    <w:p>
+      <w:pPr>
+        <w:rPr>
+          <w:rFonts w:ascii="Calibri" w:hAnsi="Calibri" w:cs="Times"/>
+          <w:b/>
+          <w:u w:val="single"/>
+        </w:rPr>
+      </w:pPr>
+      <w:r>
+        <w:rPr>
+          <w:rFonts w:ascii="Calibri" w:hAnsi="Calibri" w:cs="Times"/>
+          <w:b/>
+          <w:u w:val="single"/>
+        </w:rPr>
+        <w:t>Course schedule</w:t>
+      </w:r>
+    </w:p>
+    <w:p>
+      <w:pPr>
+        <w:rPr>
+          <w:rFonts w:cstheme="minorHAnsi"/>
+        </w:rPr>
+      </w:pPr>
+      <w:r>
+        <w:rPr>
+          <w:rFonts w:cstheme="minorHAnsi"/>
+        </w:rPr>
+        <w:t>${</w:t>
+      </w:r>
+      <w:proofErr w:type="spellStart"/>
+      <w:r>
+        <w:rPr>
+          <w:rFonts w:cstheme="minorHAnsi"/>
+        </w:rPr>
+        <w:t>courseScheduleTbl</w:t>
+      </w:r>
+      <w:proofErr w:type="spellEnd"/>
+      <w:r>
+        <w:rPr>
+          <w:rFonts w:cstheme="minorHAnsi"/>
+        </w:rPr>
+        <w:t>}</w:t>
+      </w:r>
+    </w:p>
+    <w:p>
+      <w:pPr>
+        <w:spacing w:after="120"/>
+        <w:rPr>
+          <w:rFonts w:eastAsia="Times New Roman" w:cstheme="minorHAnsi"/>
+          <w:szCs w:val="20"/>
+        </w:rPr>
+      </w:pPr>
+      <w:r>
+        <w:rPr>
+          <w:rFonts w:eastAsia="Times New Roman" w:cstheme="minorHAnsi"/>
+          <w:szCs w:val="20"/>
+        </w:rPr>
+        <w:t>${/</w:t>
+      </w:r>
+      <w:proofErr w:type="spellStart"/>
+      <w:r>
+        <w:rPr>
+          <w:rFonts w:eastAsia="Times New Roman" w:cstheme="minorHAnsi"/>
+          <w:szCs w:val="20"/>
+        </w:rPr>
+        <w:t>NoCourseScheduleTbl</w:t>
+      </w:r>
+      <w:proofErr w:type="spellEnd"/>
+      <w:r>
+        <w:rPr>
+          <w:rFonts w:eastAsia="Times New Roman" w:cstheme="minorHAnsi"/>
+          <w:szCs w:val="20"/>
+        </w:rPr>
+        <w:t>}</w:t>
       </w:r>
     </w:p>
     <w:p>
@@ -1241,6 +1790,7 @@
         </w:rPr>
         <w:t>${</w:t>
       </w:r>
+      <w:proofErr w:type="spellStart"/>
       <w:r>
         <w:rPr>
           <w:rStyle w:val="normaltextrun"/>
@@ -1281,6 +1831,7 @@
         </w:rPr>
         <w:t>Policy</w:t>
       </w:r>
+      <w:proofErr w:type="spellEnd"/>
       <w:r>
         <w:rPr>
           <w:rStyle w:val="normaltextrun"/>
@@ -1359,8 +1910,9 @@
           <w:color w:val="000000"/>
           <w:bdr w:val="none" w:sz="0" w:space="0" w:color="auto" w:frame="1"/>
         </w:rPr>
-        <w:t>${late</w:t>
-      </w:r>
+        <w:t>${</w:t>
+      </w:r>
+      <w:proofErr w:type="spellStart"/>
       <w:r>
         <w:rPr>
           <w:rStyle w:val="normaltextrun"/>
@@ -1369,6 +1921,16 @@
           <w:color w:val="000000"/>
           <w:bdr w:val="none" w:sz="0" w:space="0" w:color="auto" w:frame="1"/>
         </w:rPr>
+        <w:t>late</w:t>
+      </w:r>
+      <w:r>
+        <w:rPr>
+          <w:rStyle w:val="normaltextrun"/>
+          <w:rFonts w:ascii="Calibri" w:hAnsi="Calibri" w:cs="Times"/>
+          <w:bCs/>
+          <w:color w:val="000000"/>
+          <w:bdr w:val="none" w:sz="0" w:space="0" w:color="auto" w:frame="1"/>
+        </w:rPr>
         <w:t>P</w:t>
       </w:r>
       <w:r>
@@ -1379,11 +1941,10 @@
           <w:color w:val="000000"/>
           <w:bdr w:val="none" w:sz="0" w:space="0" w:color="auto" w:frame="1"/>
         </w:rPr>
-        <w:t>olicy}</w:t>
-      </w:r>
-    </w:p>
-    <w:p>
-      <w:pPr>
+        <w:t>olicy</w:t>
+      </w:r>
+      <w:proofErr w:type="spellEnd"/>
+      <w:r>
         <w:rPr>
           <w:rStyle w:val="normaltextrun"/>
           <w:rFonts w:ascii="Calibri" w:hAnsi="Calibri" w:cs="Times"/>
@@ -1391,8 +1952,11 @@
           <w:color w:val="000000"/>
           <w:bdr w:val="none" w:sz="0" w:space="0" w:color="auto" w:frame="1"/>
         </w:rPr>
-      </w:pPr>
-      <w:r>
+        <w:t>}</w:t>
+      </w:r>
+    </w:p>
+    <w:p>
+      <w:pPr>
         <w:rPr>
           <w:rStyle w:val="normaltextrun"/>
           <w:rFonts w:ascii="Calibri" w:hAnsi="Calibri" w:cs="Times"/>
@@ -1400,6 +1964,16 @@
           <w:color w:val="000000"/>
           <w:bdr w:val="none" w:sz="0" w:space="0" w:color="auto" w:frame="1"/>
         </w:rPr>
+      </w:pPr>
+      <w:r>
+        <w:rPr>
+          <w:rStyle w:val="normaltextrun"/>
+          <w:rFonts w:ascii="Calibri" w:hAnsi="Calibri" w:cs="Times"/>
+          <w:bCs/>
+          <w:color w:val="000000"/>
+          <w:bdr w:val="none" w:sz="0" w:space="0" w:color="auto" w:frame="1"/>
+        </w:rPr>
+        <w:lastRenderedPageBreak/>
         <w:t>${</w:t>
       </w:r>
       <w:r>
@@ -1412,6 +1986,7 @@
         </w:rPr>
         <w:t>/</w:t>
       </w:r>
+      <w:proofErr w:type="spellStart"/>
       <w:r>
         <w:rPr>
           <w:rStyle w:val="normaltextrun"/>
@@ -1420,11 +1995,10 @@
           <w:color w:val="000000"/>
           <w:bdr w:val="none" w:sz="0" w:space="0" w:color="auto" w:frame="1"/>
         </w:rPr>
-        <w:t>NolatePolicy}</w:t>
-      </w:r>
-    </w:p>
-    <w:p>
-      <w:pPr>
+        <w:t>NolatePolicy</w:t>
+      </w:r>
+      <w:proofErr w:type="spellEnd"/>
+      <w:r>
         <w:rPr>
           <w:rStyle w:val="normaltextrun"/>
           <w:rFonts w:ascii="Calibri" w:hAnsi="Calibri" w:cs="Times"/>
@@ -1432,8 +2006,11 @@
           <w:color w:val="000000"/>
           <w:bdr w:val="none" w:sz="0" w:space="0" w:color="auto" w:frame="1"/>
         </w:rPr>
-      </w:pPr>
-      <w:r>
+        <w:t>}</w:t>
+      </w:r>
+    </w:p>
+    <w:p>
+      <w:pPr>
         <w:rPr>
           <w:rStyle w:val="normaltextrun"/>
           <w:rFonts w:ascii="Calibri" w:hAnsi="Calibri" w:cs="Times"/>
@@ -1441,8 +2018,29 @@
           <w:color w:val="000000"/>
           <w:bdr w:val="none" w:sz="0" w:space="0" w:color="auto" w:frame="1"/>
         </w:rPr>
-        <w:t>${NoMissingExam</w:t>
-      </w:r>
+      </w:pPr>
+      <w:r>
+        <w:rPr>
+          <w:rStyle w:val="normaltextrun"/>
+          <w:rFonts w:ascii="Calibri" w:hAnsi="Calibri" w:cs="Times"/>
+          <w:bCs/>
+          <w:color w:val="000000"/>
+          <w:bdr w:val="none" w:sz="0" w:space="0" w:color="auto" w:frame="1"/>
+        </w:rPr>
+        <w:t>${</w:t>
+      </w:r>
+      <w:proofErr w:type="spellStart"/>
+      <w:r>
+        <w:rPr>
+          <w:rStyle w:val="normaltextrun"/>
+          <w:rFonts w:ascii="Calibri" w:hAnsi="Calibri" w:cs="Times"/>
+          <w:bCs/>
+          <w:color w:val="000000"/>
+          <w:bdr w:val="none" w:sz="0" w:space="0" w:color="auto" w:frame="1"/>
+        </w:rPr>
+        <w:t>NoMissingExam</w:t>
+      </w:r>
+      <w:proofErr w:type="spellEnd"/>
       <w:r>
         <w:rPr>
           <w:rStyle w:val="normaltextrun"/>
@@ -1529,7 +2127,16 @@
           <w:sz w:val="22"/>
           <w:szCs w:val="22"/>
         </w:rPr>
-        <w:t>${missing</w:t>
+        <w:t>${</w:t>
+      </w:r>
+      <w:proofErr w:type="spellStart"/>
+      <w:r>
+        <w:rPr>
+          <w:rFonts w:ascii="Calibri" w:hAnsi="Calibri" w:cs="Times"/>
+          <w:sz w:val="22"/>
+          <w:szCs w:val="22"/>
+        </w:rPr>
+        <w:t>missing</w:t>
       </w:r>
       <w:r>
         <w:rPr>
@@ -1545,7 +2152,16 @@
           <w:sz w:val="22"/>
           <w:szCs w:val="22"/>
         </w:rPr>
-        <w:t>xam}</w:t>
+        <w:t>xam</w:t>
+      </w:r>
+      <w:proofErr w:type="spellEnd"/>
+      <w:r>
+        <w:rPr>
+          <w:rFonts w:ascii="Calibri" w:hAnsi="Calibri" w:cs="Times"/>
+          <w:sz w:val="22"/>
+          <w:szCs w:val="22"/>
+        </w:rPr>
+        <w:t>}</w:t>
       </w:r>
     </w:p>
     <w:p>
@@ -1566,7 +2182,6 @@
           <w:color w:val="000000"/>
           <w:bdr w:val="none" w:sz="0" w:space="0" w:color="auto" w:frame="1"/>
         </w:rPr>
-        <w:lastRenderedPageBreak/>
         <w:t>${</w:t>
       </w:r>
       <w:r>
@@ -1579,6 +2194,7 @@
         </w:rPr>
         <w:t>/</w:t>
       </w:r>
+      <w:proofErr w:type="spellStart"/>
       <w:r>
         <w:rPr>
           <w:rStyle w:val="normaltextrun"/>
@@ -1587,7 +2203,18 @@
           <w:color w:val="000000"/>
           <w:bdr w:val="none" w:sz="0" w:space="0" w:color="auto" w:frame="1"/>
         </w:rPr>
-        <w:t>NoMissingExam}</w:t>
+        <w:t>NoMissingExam</w:t>
+      </w:r>
+      <w:proofErr w:type="spellEnd"/>
+      <w:r>
+        <w:rPr>
+          <w:rStyle w:val="normaltextrun"/>
+          <w:rFonts w:ascii="Calibri" w:hAnsi="Calibri" w:cs="Times"/>
+          <w:bCs/>
+          <w:color w:val="000000"/>
+          <w:bdr w:val="none" w:sz="0" w:space="0" w:color="auto" w:frame="1"/>
+        </w:rPr>
+        <w:t>}</w:t>
       </w:r>
     </w:p>
     <w:p>
@@ -1615,6 +2242,7 @@
         </w:rPr>
         <w:t>${</w:t>
       </w:r>
+      <w:proofErr w:type="spellStart"/>
       <w:r>
         <w:rPr>
           <w:rStyle w:val="normaltextrun"/>
@@ -1635,7 +2263,19 @@
           <w:sz w:val="22"/>
           <w:szCs w:val="22"/>
         </w:rPr>
-        <w:t>omissingActivity}</w:t>
+        <w:t>omissingActivity</w:t>
+      </w:r>
+      <w:proofErr w:type="spellEnd"/>
+      <w:r>
+        <w:rPr>
+          <w:rStyle w:val="normaltextrun"/>
+          <w:rFonts w:ascii="Calibri" w:hAnsi="Calibri" w:cs="Times"/>
+          <w:bCs/>
+          <w:color w:val="000000"/>
+          <w:sz w:val="22"/>
+          <w:szCs w:val="22"/>
+        </w:rPr>
+        <w:t>}</w:t>
       </w:r>
     </w:p>
     <w:p>
@@ -1727,7 +2367,19 @@
           <w:sz w:val="22"/>
           <w:szCs w:val="22"/>
         </w:rPr>
-        <w:t>${missing</w:t>
+        <w:t>${</w:t>
+      </w:r>
+      <w:proofErr w:type="spellStart"/>
+      <w:r>
+        <w:rPr>
+          <w:rStyle w:val="normaltextrun"/>
+          <w:rFonts w:ascii="Calibri" w:hAnsi="Calibri" w:cs="Times"/>
+          <w:bCs/>
+          <w:color w:val="000000"/>
+          <w:sz w:val="22"/>
+          <w:szCs w:val="22"/>
+        </w:rPr>
+        <w:t>missing</w:t>
       </w:r>
       <w:r>
         <w:rPr>
@@ -1749,7 +2401,19 @@
           <w:sz w:val="22"/>
           <w:szCs w:val="22"/>
         </w:rPr>
-        <w:t>ctivity}</w:t>
+        <w:t>ctivity</w:t>
+      </w:r>
+      <w:proofErr w:type="spellEnd"/>
+      <w:r>
+        <w:rPr>
+          <w:rStyle w:val="normaltextrun"/>
+          <w:rFonts w:ascii="Calibri" w:hAnsi="Calibri" w:cs="Times"/>
+          <w:bCs/>
+          <w:color w:val="000000"/>
+          <w:sz w:val="22"/>
+          <w:szCs w:val="22"/>
+        </w:rPr>
+        <w:t>}</w:t>
       </w:r>
     </w:p>
     <w:p>
@@ -1788,16 +2452,29 @@
         </w:rPr>
         <w:t>/</w:t>
       </w:r>
-      <w:r>
-        <w:rPr>
-          <w:rStyle w:val="normaltextrun"/>
-          <w:rFonts w:ascii="Calibri" w:hAnsi="Calibri" w:cs="Times"/>
-          <w:bCs/>
-          <w:color w:val="000000"/>
-          <w:sz w:val="22"/>
-          <w:szCs w:val="22"/>
-        </w:rPr>
-        <w:t>NomissingActivity}</w:t>
+      <w:proofErr w:type="spellStart"/>
+      <w:r>
+        <w:rPr>
+          <w:rStyle w:val="normaltextrun"/>
+          <w:rFonts w:ascii="Calibri" w:hAnsi="Calibri" w:cs="Times"/>
+          <w:bCs/>
+          <w:color w:val="000000"/>
+          <w:sz w:val="22"/>
+          <w:szCs w:val="22"/>
+        </w:rPr>
+        <w:t>NomissingActivity</w:t>
+      </w:r>
+      <w:proofErr w:type="spellEnd"/>
+      <w:r>
+        <w:rPr>
+          <w:rStyle w:val="normaltextrun"/>
+          <w:rFonts w:ascii="Calibri" w:hAnsi="Calibri" w:cs="Times"/>
+          <w:bCs/>
+          <w:color w:val="000000"/>
+          <w:sz w:val="22"/>
+          <w:szCs w:val="22"/>
+        </w:rPr>
+        <w:t>}</w:t>
       </w:r>
     </w:p>
     <w:p>
@@ -1823,7 +2500,31 @@
           <w:sz w:val="22"/>
           <w:szCs w:val="22"/>
         </w:rPr>
-        <w:t>${NopassingCriteria}</w:t>
+        <w:t>${</w:t>
+      </w:r>
+      <w:proofErr w:type="spellStart"/>
+      <w:r>
+        <w:rPr>
+          <w:rStyle w:val="normaltextrun"/>
+          <w:rFonts w:ascii="Calibri" w:hAnsi="Calibri" w:cs="Times"/>
+          <w:bCs/>
+          <w:color w:val="000000"/>
+          <w:sz w:val="22"/>
+          <w:szCs w:val="22"/>
+        </w:rPr>
+        <w:t>NopassingCriteria</w:t>
+      </w:r>
+      <w:proofErr w:type="spellEnd"/>
+      <w:r>
+        <w:rPr>
+          <w:rStyle w:val="normaltextrun"/>
+          <w:rFonts w:ascii="Calibri" w:hAnsi="Calibri" w:cs="Times"/>
+          <w:bCs/>
+          <w:color w:val="000000"/>
+          <w:sz w:val="22"/>
+          <w:szCs w:val="22"/>
+        </w:rPr>
+        <w:t>}</w:t>
       </w:r>
     </w:p>
     <w:p>
@@ -1912,7 +2613,29 @@
           <w:sz w:val="22"/>
           <w:szCs w:val="22"/>
         </w:rPr>
-        <w:t>${passingCriteria}</w:t>
+        <w:t>${</w:t>
+      </w:r>
+      <w:proofErr w:type="spellStart"/>
+      <w:r>
+        <w:rPr>
+          <w:rStyle w:val="eop"/>
+          <w:rFonts w:ascii="Calibri" w:hAnsi="Calibri" w:cs="Times"/>
+          <w:color w:val="000000"/>
+          <w:sz w:val="22"/>
+          <w:szCs w:val="22"/>
+        </w:rPr>
+        <w:t>passingCriteria</w:t>
+      </w:r>
+      <w:proofErr w:type="spellEnd"/>
+      <w:r>
+        <w:rPr>
+          <w:rStyle w:val="eop"/>
+          <w:rFonts w:ascii="Calibri" w:hAnsi="Calibri" w:cs="Times"/>
+          <w:color w:val="000000"/>
+          <w:sz w:val="22"/>
+          <w:szCs w:val="22"/>
+        </w:rPr>
+        <w:t>}</w:t>
       </w:r>
     </w:p>
     <w:p>
@@ -1951,16 +2674,29 @@
         </w:rPr>
         <w:t>/</w:t>
       </w:r>
-      <w:r>
-        <w:rPr>
-          <w:rStyle w:val="normaltextrun"/>
-          <w:rFonts w:ascii="Calibri" w:hAnsi="Calibri" w:cs="Times"/>
-          <w:bCs/>
-          <w:color w:val="000000"/>
-          <w:sz w:val="22"/>
-          <w:szCs w:val="22"/>
-        </w:rPr>
-        <w:t>NopassingCriteria}</w:t>
+      <w:proofErr w:type="spellStart"/>
+      <w:r>
+        <w:rPr>
+          <w:rStyle w:val="normaltextrun"/>
+          <w:rFonts w:ascii="Calibri" w:hAnsi="Calibri" w:cs="Times"/>
+          <w:bCs/>
+          <w:color w:val="000000"/>
+          <w:sz w:val="22"/>
+          <w:szCs w:val="22"/>
+        </w:rPr>
+        <w:t>NopassingCriteria</w:t>
+      </w:r>
+      <w:proofErr w:type="spellEnd"/>
+      <w:r>
+        <w:rPr>
+          <w:rStyle w:val="normaltextrun"/>
+          <w:rFonts w:ascii="Calibri" w:hAnsi="Calibri" w:cs="Times"/>
+          <w:bCs/>
+          <w:color w:val="000000"/>
+          <w:sz w:val="22"/>
+          <w:szCs w:val="22"/>
+        </w:rPr>
+        <w:t>}</w:t>
       </w:r>
     </w:p>
     <w:p>
@@ -1976,16 +2712,32 @@
           <w:rFonts w:eastAsia="Times New Roman" w:cstheme="minorHAnsi"/>
           <w:szCs w:val="20"/>
         </w:rPr>
-        <w:t>${NoLearningMaterials}</w:t>
-      </w:r>
-    </w:p>
-    <w:p>
-      <w:pPr>
-        <w:spacing w:after="120"/>
+        <w:t>${</w:t>
+      </w:r>
+      <w:proofErr w:type="spellStart"/>
+      <w:r>
         <w:rPr>
           <w:rFonts w:eastAsia="Times New Roman" w:cstheme="minorHAnsi"/>
           <w:szCs w:val="20"/>
         </w:rPr>
+        <w:t>NoLearningMaterials</w:t>
+      </w:r>
+      <w:proofErr w:type="spellEnd"/>
+      <w:r>
+        <w:rPr>
+          <w:rFonts w:eastAsia="Times New Roman" w:cstheme="minorHAnsi"/>
+          <w:szCs w:val="20"/>
+        </w:rPr>
+        <w:t>}</w:t>
+      </w:r>
+    </w:p>
+    <w:p>
+      <w:pPr>
+        <w:spacing w:after="120"/>
+        <w:rPr>
+          <w:rFonts w:eastAsia="Times New Roman" w:cstheme="minorHAnsi"/>
+          <w:szCs w:val="20"/>
+        </w:rPr>
       </w:pPr>
     </w:p>
     <w:p>
@@ -2024,23 +2776,55 @@
           <w:rFonts w:eastAsia="Times New Roman" w:cstheme="minorHAnsi"/>
           <w:szCs w:val="20"/>
         </w:rPr>
-        <w:t>${learningMaterials}</w:t>
-      </w:r>
-    </w:p>
-    <w:p>
-      <w:pPr>
-        <w:spacing w:after="120"/>
+        <w:t>${</w:t>
+      </w:r>
+      <w:proofErr w:type="spellStart"/>
+      <w:r>
         <w:rPr>
           <w:rFonts w:eastAsia="Times New Roman" w:cstheme="minorHAnsi"/>
           <w:szCs w:val="20"/>
         </w:rPr>
-      </w:pPr>
+        <w:t>learningMaterials</w:t>
+      </w:r>
+      <w:proofErr w:type="spellEnd"/>
       <w:r>
         <w:rPr>
           <w:rFonts w:eastAsia="Times New Roman" w:cstheme="minorHAnsi"/>
           <w:szCs w:val="20"/>
         </w:rPr>
-        <w:t>${/NoLearningMaterials}</w:t>
+        <w:t>}</w:t>
+      </w:r>
+    </w:p>
+    <w:p>
+      <w:pPr>
+        <w:spacing w:after="120"/>
+        <w:rPr>
+          <w:rFonts w:eastAsia="Times New Roman" w:cstheme="minorHAnsi"/>
+          <w:szCs w:val="20"/>
+        </w:rPr>
+      </w:pPr>
+      <w:r>
+        <w:rPr>
+          <w:rFonts w:eastAsia="Times New Roman" w:cstheme="minorHAnsi"/>
+          <w:szCs w:val="20"/>
+        </w:rPr>
+        <w:t>${/</w:t>
+      </w:r>
+      <w:proofErr w:type="spellStart"/>
+      <w:r>
+        <w:rPr>
+          <w:rFonts w:eastAsia="Times New Roman" w:cstheme="minorHAnsi"/>
+          <w:szCs w:val="20"/>
+        </w:rPr>
+        <w:t>NoLearningMaterials</w:t>
+      </w:r>
+      <w:proofErr w:type="spellEnd"/>
+      <w:r>
+        <w:rPr>
+          <w:rFonts w:eastAsia="Times New Roman" w:cstheme="minorHAnsi"/>
+          <w:szCs w:val="20"/>
+        </w:rPr>
+        <w:t>}</w:t>
       </w:r>
     </w:p>
     <w:p>
@@ -2240,6 +3024,7 @@
           <w:sz w:val="22"/>
           <w:szCs w:val="22"/>
         </w:rPr>
+        <w:lastRenderedPageBreak/>
         <w:t>${</w:t>
       </w:r>
       <w:r>
@@ -2388,16 +3173,7 @@
           <w:sz w:val="22"/>
           <w:szCs w:val="22"/>
         </w:rPr>
-        <w:t xml:space="preserve">-hour period) or unforeseen events, students will be permitted to apply for out-of-time final examinations only if they are </w:t>
-      </w:r>
-      <w:r>
-        <w:rPr>
-          <w:rFonts w:ascii="Calibri" w:hAnsi="Calibri" w:cs="Times"/>
-          <w:sz w:val="22"/>
-          <w:szCs w:val="22"/>
-        </w:rPr>
-        <w:lastRenderedPageBreak/>
-        <w:t xml:space="preserve">representing the University, the province, or the country in a competition or performance; serving in the Canadian military; observing a religious rite; working to support themselves or their family; or caring for a family member.  Unforeseen events include (but may not be limited to) the following: ill health or other personal challenges that arise during a term and changes in the requirements of an ongoing job.  </w:t>
+        <w:t xml:space="preserve">-hour period) or unforeseen events, students will be permitted to apply for out-of-time final examinations only if they are representing the University, the province, or the country in a competition or performance; serving in the Canadian military; observing a religious rite; working to support themselves or their family; or caring for a family member.  Unforeseen events include (but may not be limited to) the following: ill health or other personal challenges that arise during a term and changes in the requirements of an ongoing job.  </w:t>
       </w:r>
     </w:p>
     <w:p>
@@ -2734,7 +3510,25 @@
           <w:sz w:val="22"/>
           <w:szCs w:val="22"/>
         </w:rPr>
-        <w:t>The Disability Resource Centre ensures educational equity for students with disabilities and chronic medical conditions. If you are disabled, have an injury or illness and require academic accommodations to meet the course objectives, please contact Earllene Roberts, the Manager for the Disability Resource Centre located in the University Centre building (UNC 214).</w:t>
+        <w:t xml:space="preserve">The Disability Resource Centre ensures educational equity for students with disabilities and chronic medical conditions. If you are disabled, have an injury or illness and require academic accommodations to meet the course objectives, please contact </w:t>
+      </w:r>
+      <w:proofErr w:type="spellStart"/>
+      <w:r>
+        <w:rPr>
+          <w:rFonts w:ascii="Calibri" w:hAnsi="Calibri" w:cs="Times"/>
+          <w:sz w:val="22"/>
+          <w:szCs w:val="22"/>
+        </w:rPr>
+        <w:t>Earllene</w:t>
+      </w:r>
+      <w:proofErr w:type="spellEnd"/>
+      <w:r>
+        <w:rPr>
+          <w:rFonts w:ascii="Calibri" w:hAnsi="Calibri" w:cs="Times"/>
+          <w:sz w:val="22"/>
+          <w:szCs w:val="22"/>
+        </w:rPr>
+        <w:t xml:space="preserve"> Roberts, the Manager for the Disability Resource Centre located in the University Centre building (UNC 214).</w:t>
       </w:r>
     </w:p>
     <w:p>
@@ -3006,6 +3800,7 @@
           <w:szCs w:val="22"/>
           <w:lang w:val="en-US" w:eastAsia="en-US"/>
         </w:rPr>
+        <w:lastRenderedPageBreak/>
         <w:t>Through leadership, vision, and collaborative action, the Equity &amp; Inclusion Office (EIO) develops action strategies in support of efforts to embed equity and inclusion in the daily operations across the campus. The EIO provides education and training from cultivating respectful, inclusive spaces and communities to understanding unconscious/implicit bias and its operation within in campus environments. UBC Policy 3 prohibits discrimination and harassment on the basis of BC’s Human Rights Code. If you require assistance related to an issue of equity, educational programs, discrimination or harassment please contact the EIO.</w:t>
       </w:r>
     </w:p>
@@ -3075,7 +3870,6 @@
           <w:sz w:val="22"/>
           <w:szCs w:val="22"/>
         </w:rPr>
-        <w:lastRenderedPageBreak/>
         <w:t>email: </w:t>
       </w:r>
       <w:hyperlink r:id="rId14" w:history="1">
@@ -3678,6 +4472,7 @@
           <w:sz w:val="22"/>
           <w:szCs w:val="22"/>
         </w:rPr>
+        <w:lastRenderedPageBreak/>
         <w:t>${/global}</w:t>
       </w:r>
     </w:p>
@@ -3766,16 +4561,7 @@
           <w:sz w:val="22"/>
           <w:szCs w:val="22"/>
         </w:rPr>
-        <w:t xml:space="preserve">All materials of this course (course handouts, lecture slides, assessments, course readings, etc.) are the intellectual property of the Course Instructor or licensed to be used in this course by the copyright </w:t>
-      </w:r>
-      <w:r>
-        <w:rPr>
-          <w:rFonts w:ascii="Calibri" w:eastAsiaTheme="minorHAnsi" w:hAnsi="Calibri" w:cs="Times"/>
-          <w:sz w:val="22"/>
-          <w:szCs w:val="22"/>
-        </w:rPr>
-        <w:lastRenderedPageBreak/>
-        <w:t>owner. Redistribution of these materials by any means without permission of the copyright holder(s) constitutes a breach of copyright and may lead to academic discipline.</w:t>
+        <w:t>All materials of this course (course handouts, lecture slides, assessments, course readings, etc.) are the intellectual property of the Course Instructor or licensed to be used in this course by the copyright owner. Redistribution of these materials by any means without permission of the copyright holder(s) constitutes a breach of copyright and may lead to academic discipline.</w:t>
       </w:r>
     </w:p>
     <w:p>
@@ -3817,7 +4603,27 @@
           <w:sz w:val="22"/>
           <w:szCs w:val="22"/>
         </w:rPr>
-        <w:t>${safewalk}</w:t>
+        <w:t>${</w:t>
+      </w:r>
+      <w:proofErr w:type="spellStart"/>
+      <w:r>
+        <w:rPr>
+          <w:rStyle w:val="eop"/>
+          <w:rFonts w:ascii="Calibri" w:hAnsi="Calibri" w:cs="Times"/>
+          <w:sz w:val="22"/>
+          <w:szCs w:val="22"/>
+        </w:rPr>
+        <w:t>safewalk</w:t>
+      </w:r>
+      <w:proofErr w:type="spellEnd"/>
+      <w:r>
+        <w:rPr>
+          <w:rStyle w:val="eop"/>
+          <w:rFonts w:ascii="Calibri" w:hAnsi="Calibri" w:cs="Times"/>
+          <w:sz w:val="22"/>
+          <w:szCs w:val="22"/>
+        </w:rPr>
+        <w:t>}</w:t>
       </w:r>
     </w:p>
     <w:p>
@@ -3874,7 +4680,27 @@
           <w:bCs/>
           <w:color w:val="2D371E"/>
         </w:rPr>
-        <w:t>${safewalk-title}</w:t>
+        <w:t>${</w:t>
+      </w:r>
+      <w:proofErr w:type="spellStart"/>
+      <w:r>
+        <w:rPr>
+          <w:rFonts w:ascii="Calibri" w:hAnsi="Calibri" w:cs="Times"/>
+          <w:b/>
+          <w:bCs/>
+          <w:color w:val="2D371E"/>
+        </w:rPr>
+        <w:t>safewalk</w:t>
+      </w:r>
+      <w:proofErr w:type="spellEnd"/>
+      <w:r>
+        <w:rPr>
+          <w:rFonts w:ascii="Calibri" w:hAnsi="Calibri" w:cs="Times"/>
+          <w:b/>
+          <w:bCs/>
+          <w:color w:val="2D371E"/>
+        </w:rPr>
+        <w:t>-title}</w:t>
       </w:r>
       <w:r>
         <w:rPr>
@@ -3929,7 +4755,27 @@
           <w:iCs/>
           <w:color w:val="4B4B4B"/>
         </w:rPr>
-        <w:t xml:space="preserve">Don't want to walk alone at night?  Not too sure how to get somewhere on campus?  Call Safewalk at </w:t>
+        <w:t xml:space="preserve">Don't want to walk alone at night?  Not too sure how to get somewhere on campus?  Call </w:t>
+      </w:r>
+      <w:proofErr w:type="spellStart"/>
+      <w:r>
+        <w:rPr>
+          <w:rFonts w:ascii="Calibri" w:hAnsi="Calibri" w:cs="Times"/>
+          <w:i/>
+          <w:iCs/>
+          <w:color w:val="4B4B4B"/>
+        </w:rPr>
+        <w:t>Safewalk</w:t>
+      </w:r>
+      <w:proofErr w:type="spellEnd"/>
+      <w:r>
+        <w:rPr>
+          <w:rFonts w:ascii="Calibri" w:hAnsi="Calibri" w:cs="Times"/>
+          <w:i/>
+          <w:iCs/>
+          <w:color w:val="4B4B4B"/>
+        </w:rPr>
+        <w:t xml:space="preserve"> at </w:t>
       </w:r>
       <w:r>
         <w:rPr>
@@ -4017,6 +4863,7 @@
         </w:rPr>
         <w:t>/</w:t>
       </w:r>
+      <w:proofErr w:type="spellStart"/>
       <w:r>
         <w:rPr>
           <w:rStyle w:val="eop"/>
@@ -4024,7 +4871,17 @@
           <w:sz w:val="22"/>
           <w:szCs w:val="22"/>
         </w:rPr>
-        <w:t>safewalk}</w:t>
+        <w:t>safewalk</w:t>
+      </w:r>
+      <w:proofErr w:type="spellEnd"/>
+      <w:r>
+        <w:rPr>
+          <w:rStyle w:val="eop"/>
+          <w:rFonts w:ascii="Calibri" w:hAnsi="Calibri" w:cs="Times"/>
+          <w:sz w:val="22"/>
+          <w:szCs w:val="22"/>
+        </w:rPr>
+        <w:t>}</w:t>
       </w:r>
     </w:p>
     <w:p>
@@ -4126,13 +4983,55 @@
       <w:rPr>
         <w:rFonts w:ascii="Calibri" w:hAnsi="Calibri" w:cs="Calibri"/>
       </w:rPr>
-      <w:t xml:space="preserve">${courseCode}  ${courseNumber}:  </w:t>
+      <w:t>${</w:t>
+    </w:r>
+    <w:proofErr w:type="spellStart"/>
+    <w:r>
+      <w:rPr>
+        <w:rFonts w:ascii="Calibri" w:hAnsi="Calibri" w:cs="Calibri"/>
+      </w:rPr>
+      <w:t>courseCode</w:t>
+    </w:r>
+    <w:proofErr w:type="spellEnd"/>
+    <w:r>
+      <w:rPr>
+        <w:rFonts w:ascii="Calibri" w:hAnsi="Calibri" w:cs="Calibri"/>
+      </w:rPr>
+      <w:t>}  ${</w:t>
+    </w:r>
+    <w:proofErr w:type="spellStart"/>
+    <w:r>
+      <w:rPr>
+        <w:rFonts w:ascii="Calibri" w:hAnsi="Calibri" w:cs="Calibri"/>
+      </w:rPr>
+      <w:t>courseNumber</w:t>
+    </w:r>
+    <w:proofErr w:type="spellEnd"/>
+    <w:r>
+      <w:rPr>
+        <w:rFonts w:ascii="Calibri" w:hAnsi="Calibri" w:cs="Calibri"/>
+      </w:rPr>
+      <w:t xml:space="preserve">}:  </w:t>
     </w:r>
     <w:r>
       <w:rPr>
         <w:rFonts w:ascii="Calibri" w:hAnsi="Calibri" w:cs="Calibri"/>
       </w:rPr>
-      <w:t>${courseTitle}</w:t>
+      <w:t>${</w:t>
+    </w:r>
+    <w:proofErr w:type="spellStart"/>
+    <w:r>
+      <w:rPr>
+        <w:rFonts w:ascii="Calibri" w:hAnsi="Calibri" w:cs="Calibri"/>
+      </w:rPr>
+      <w:t>courseTitle</w:t>
+    </w:r>
+    <w:proofErr w:type="spellEnd"/>
+    <w:r>
+      <w:rPr>
+        <w:rFonts w:ascii="Calibri" w:hAnsi="Calibri" w:cs="Calibri"/>
+      </w:rPr>
+      <w:t>}</w:t>
     </w:r>
     <w:bookmarkEnd w:id="4"/>
     <w:bookmarkEnd w:id="5"/>
@@ -4148,7 +5047,21 @@
       <w:rPr>
         <w:rFonts w:ascii="Calibri" w:hAnsi="Calibri"/>
       </w:rPr>
-      <w:t>${dateGenerated}</w:t>
+      <w:t>${</w:t>
+    </w:r>
+    <w:proofErr w:type="spellStart"/>
+    <w:r>
+      <w:rPr>
+        <w:rFonts w:ascii="Calibri" w:hAnsi="Calibri"/>
+      </w:rPr>
+      <w:t>dateGenerated</w:t>
+    </w:r>
+    <w:proofErr w:type="spellEnd"/>
+    <w:r>
+      <w:rPr>
+        <w:rFonts w:ascii="Calibri" w:hAnsi="Calibri"/>
+      </w:rPr>
+      <w:t>}</w:t>
     </w:r>
   </w:p>
 </w:hdr>
@@ -5567,6 +6480,7 @@
     <w:lsdException w:name="HTML Sample" w:semiHidden="1" w:unhideWhenUsed="1"/>
     <w:lsdException w:name="HTML Typewriter" w:semiHidden="1" w:unhideWhenUsed="1"/>
     <w:lsdException w:name="HTML Variable" w:semiHidden="1" w:unhideWhenUsed="1"/>
+    <w:lsdException w:name="Normal Table" w:semiHidden="1" w:unhideWhenUsed="1"/>
     <w:lsdException w:name="annotation subject" w:semiHidden="1" w:unhideWhenUsed="1"/>
     <w:lsdException w:name="No List" w:semiHidden="1" w:unhideWhenUsed="1"/>
     <w:lsdException w:name="Outline List 1" w:semiHidden="1" w:unhideWhenUsed="1"/>
@@ -5613,8 +6527,10 @@
     <w:lsdException w:name="Table Subtle 2" w:semiHidden="1" w:unhideWhenUsed="1"/>
     <w:lsdException w:name="Table Web 1" w:semiHidden="1" w:unhideWhenUsed="1"/>
     <w:lsdException w:name="Table Web 2" w:semiHidden="1" w:unhideWhenUsed="1"/>
+    <w:lsdException w:name="Table Web 3" w:semiHidden="1" w:unhideWhenUsed="1"/>
     <w:lsdException w:name="Balloon Text" w:semiHidden="1" w:unhideWhenUsed="1"/>
     <w:lsdException w:name="Table Grid" w:uiPriority="39"/>
+    <w:lsdException w:name="Table Theme" w:semiHidden="1" w:unhideWhenUsed="1"/>
     <w:lsdException w:name="Placeholder Text" w:semiHidden="1"/>
     <w:lsdException w:name="No Spacing" w:uiPriority="1" w:qFormat="1"/>
     <w:lsdException w:name="Light Shading" w:uiPriority="60"/>

</xml_diff>

<commit_message>
Added the option of specifying other course term plus added download dropdown to syllabus views
</commit_message>
<xml_diff>
--- a/public/word-template/UBC-O_default.docx
+++ b/public/word-template/UBC-O_default.docx
@@ -341,11 +341,13 @@
         </w:rPr>
         <w:t>${term}</w:t>
       </w:r>
-      <w:r>
-        <w:rPr>
-          <w:rFonts w:ascii="Calibri" w:hAnsi="Calibri" w:cs="Times"/>
-        </w:rPr>
-        <w:t xml:space="preserve">, </w:t>
+      <w:bookmarkStart w:id="0" w:name="_GoBack"/>
+      <w:bookmarkEnd w:id="0"/>
+      <w:r>
+        <w:rPr>
+          <w:rFonts w:ascii="Calibri" w:hAnsi="Calibri" w:cs="Times"/>
+        </w:rPr>
+        <w:t xml:space="preserve"> </w:t>
       </w:r>
       <w:r>
         <w:rPr>
@@ -856,7 +858,7 @@
           <w:u w:val="single"/>
         </w:rPr>
       </w:pPr>
-      <w:bookmarkStart w:id="0" w:name="_Toc2236264"/>
+      <w:bookmarkStart w:id="1" w:name="_Toc2236264"/>
       <w:r>
         <w:rPr>
           <w:rFonts w:ascii="Calibri" w:hAnsi="Calibri" w:cs="Times"/>
@@ -865,7 +867,7 @@
         </w:rPr>
         <w:t xml:space="preserve">Other Instructional </w:t>
       </w:r>
-      <w:bookmarkEnd w:id="0"/>
+      <w:bookmarkEnd w:id="1"/>
       <w:r>
         <w:rPr>
           <w:rFonts w:ascii="Calibri" w:hAnsi="Calibri" w:cs="Times"/>
@@ -1428,7 +1430,7 @@
           <w:u w:val="single"/>
         </w:rPr>
       </w:pPr>
-      <w:bookmarkStart w:id="1" w:name="_Toc2236270"/>
+      <w:bookmarkStart w:id="2" w:name="_Toc2236270"/>
       <w:r>
         <w:rPr>
           <w:rFonts w:ascii="Calibri" w:hAnsi="Calibri" w:cs="Times"/>
@@ -1437,7 +1439,7 @@
         </w:rPr>
         <w:t>Assessments of Learning</w:t>
       </w:r>
-      <w:bookmarkEnd w:id="1"/>
+      <w:bookmarkEnd w:id="2"/>
     </w:p>
     <w:p>
       <w:pPr>
@@ -2453,8 +2455,6 @@
         </w:rPr>
         <w:t>C</w:t>
       </w:r>
-      <w:bookmarkStart w:id="2" w:name="_GoBack"/>
-      <w:bookmarkEnd w:id="2"/>
       <w:r>
         <w:rPr>
           <w:rStyle w:val="normaltextrun"/>

</xml_diff>

<commit_message>
Fixed syllabus word documents
</commit_message>
<xml_diff>
--- a/public/word-template/UBC-O_default.docx
+++ b/public/word-template/UBC-O_default.docx
@@ -1,6 +1,6 @@
 
 <file path=word/document.xml><?xml version="1.0" encoding="utf-8"?>
-<w:document xmlns:wpc="http://schemas.microsoft.com/office/word/2010/wordprocessingCanvas" xmlns:cx="http://schemas.microsoft.com/office/drawing/2014/chartex" xmlns:cx1="http://schemas.microsoft.com/office/drawing/2015/9/8/chartex" xmlns:cx2="http://schemas.microsoft.com/office/drawing/2015/10/21/chartex" xmlns:cx3="http://schemas.microsoft.com/office/drawing/2016/5/9/chartex" xmlns:cx4="http://schemas.microsoft.com/office/drawing/2016/5/10/chartex" xmlns:cx5="http://schemas.microsoft.com/office/drawing/2016/5/11/chartex" xmlns:cx6="http://schemas.microsoft.com/office/drawing/2016/5/12/chartex" xmlns:cx7="http://schemas.microsoft.com/office/drawing/2016/5/13/chartex" xmlns:cx8="http://schemas.microsoft.com/office/drawing/2016/5/14/chartex" xmlns:mc="http://schemas.openxmlformats.org/markup-compatibility/2006" xmlns:aink="http://schemas.microsoft.com/office/drawing/2016/ink" xmlns:am3d="http://schemas.microsoft.com/office/drawing/2017/model3d" xmlns:o="urn:schemas-microsoft-com:office:office" xmlns:r="http://schemas.openxmlformats.org/officeDocument/2006/relationships" xmlns:m="http://schemas.openxmlformats.org/officeDocument/2006/math" xmlns:v="urn:schemas-microsoft-com:vml" xmlns:wp14="http://schemas.microsoft.com/office/word/2010/wordprocessingDrawing" xmlns:wp="http://schemas.openxmlformats.org/drawingml/2006/wordprocessingDrawing" xmlns:w10="urn:schemas-microsoft-com:office:word" xmlns:w="http://schemas.openxmlformats.org/wordprocessingml/2006/main" xmlns:w14="http://schemas.microsoft.com/office/word/2010/wordml" xmlns:w15="http://schemas.microsoft.com/office/word/2012/wordml" xmlns:w16cid="http://schemas.microsoft.com/office/word/2016/wordml/cid" xmlns:w16se="http://schemas.microsoft.com/office/word/2015/wordml/symex" xmlns:wpg="http://schemas.microsoft.com/office/word/2010/wordprocessingGroup" xmlns:wpi="http://schemas.microsoft.com/office/word/2010/wordprocessingInk" xmlns:wne="http://schemas.microsoft.com/office/word/2006/wordml" xmlns:wps="http://schemas.microsoft.com/office/word/2010/wordprocessingShape" mc:Ignorable="w14 w15 w16se w16cid wp14">
+<w:document xmlns:wpc="http://schemas.microsoft.com/office/word/2010/wordprocessingCanvas" xmlns:cx="http://schemas.microsoft.com/office/drawing/2014/chartex" xmlns:cx1="http://schemas.microsoft.com/office/drawing/2015/9/8/chartex" xmlns:cx2="http://schemas.microsoft.com/office/drawing/2015/10/21/chartex" xmlns:cx3="http://schemas.microsoft.com/office/drawing/2016/5/9/chartex" xmlns:cx4="http://schemas.microsoft.com/office/drawing/2016/5/10/chartex" xmlns:cx5="http://schemas.microsoft.com/office/drawing/2016/5/11/chartex" xmlns:cx6="http://schemas.microsoft.com/office/drawing/2016/5/12/chartex" xmlns:cx7="http://schemas.microsoft.com/office/drawing/2016/5/13/chartex" xmlns:cx8="http://schemas.microsoft.com/office/drawing/2016/5/14/chartex" xmlns:mc="http://schemas.openxmlformats.org/markup-compatibility/2006" xmlns:aink="http://schemas.microsoft.com/office/drawing/2016/ink" xmlns:am3d="http://schemas.microsoft.com/office/drawing/2017/model3d" xmlns:o="urn:schemas-microsoft-com:office:office" xmlns:oel="http://schemas.microsoft.com/office/2019/extlst" xmlns:r="http://schemas.openxmlformats.org/officeDocument/2006/relationships" xmlns:m="http://schemas.openxmlformats.org/officeDocument/2006/math" xmlns:v="urn:schemas-microsoft-com:vml" xmlns:wp14="http://schemas.microsoft.com/office/word/2010/wordprocessingDrawing" xmlns:wp="http://schemas.openxmlformats.org/drawingml/2006/wordprocessingDrawing" xmlns:w10="urn:schemas-microsoft-com:office:word" xmlns:w="http://schemas.openxmlformats.org/wordprocessingml/2006/main" xmlns:w14="http://schemas.microsoft.com/office/word/2010/wordml" xmlns:w15="http://schemas.microsoft.com/office/word/2012/wordml" xmlns:w16cex="http://schemas.microsoft.com/office/word/2018/wordml/cex" xmlns:w16cid="http://schemas.microsoft.com/office/word/2016/wordml/cid" xmlns:w16="http://schemas.microsoft.com/office/word/2018/wordml" xmlns:w16sdtdh="http://schemas.microsoft.com/office/word/2020/wordml/sdtdatahash" xmlns:w16se="http://schemas.microsoft.com/office/word/2015/wordml/symex" xmlns:wpg="http://schemas.microsoft.com/office/word/2010/wordprocessingGroup" xmlns:wpi="http://schemas.microsoft.com/office/word/2010/wordprocessingInk" xmlns:wne="http://schemas.microsoft.com/office/word/2006/wordml" xmlns:wps="http://schemas.microsoft.com/office/word/2010/wordprocessingShape" mc:Ignorable="w14 w15 w16se w16cid w16 w16cex w16sdtdh wp14">
   <w:body>
     <w:p>
       <w:pPr>
@@ -97,21 +97,7 @@
         <w:rPr>
           <w:rFonts w:ascii="Calibri" w:hAnsi="Calibri" w:cs="Times"/>
         </w:rPr>
-        <w:t xml:space="preserve">We respectfully acknowledge the Syilx Okanagan Nation and their peoples, in whose traditional, ancestral, </w:t>
-      </w:r>
-      <w:proofErr w:type="spellStart"/>
-      <w:r>
-        <w:rPr>
-          <w:rFonts w:ascii="Calibri" w:hAnsi="Calibri" w:cs="Times"/>
-        </w:rPr>
-        <w:t>unceded</w:t>
-      </w:r>
-      <w:proofErr w:type="spellEnd"/>
-      <w:r>
-        <w:rPr>
-          <w:rFonts w:ascii="Calibri" w:hAnsi="Calibri" w:cs="Times"/>
-        </w:rPr>
-        <w:t xml:space="preserve"> territory UBC Okanagan is situated.</w:t>
+        <w:t>We respectfully acknowledge the Syilx Okanagan Nation and their peoples, in whose traditional, ancestral, unceded territory UBC Okanagan is situated.</w:t>
       </w:r>
     </w:p>
     <w:p>
@@ -341,533 +327,575 @@
         </w:rPr>
         <w:t>${term}</w:t>
       </w:r>
-      <w:bookmarkStart w:id="0" w:name="_GoBack"/>
+      <w:r>
+        <w:rPr>
+          <w:rFonts w:ascii="Calibri" w:hAnsi="Calibri" w:cs="Times"/>
+        </w:rPr>
+        <w:t xml:space="preserve"> </w:t>
+      </w:r>
+      <w:r>
+        <w:rPr>
+          <w:rFonts w:ascii="Calibri" w:hAnsi="Calibri" w:cs="Times"/>
+        </w:rPr>
+        <w:t>${</w:t>
+      </w:r>
+      <w:r>
+        <w:rPr>
+          <w:rFonts w:ascii="Calibri" w:hAnsi="Calibri" w:cs="Times"/>
+        </w:rPr>
+        <w:t>season</w:t>
+      </w:r>
+      <w:r>
+        <w:rPr>
+          <w:rFonts w:ascii="Calibri" w:hAnsi="Calibri" w:cs="Times"/>
+        </w:rPr>
+        <w:t>}</w:t>
+      </w:r>
+      <w:r>
+        <w:rPr>
+          <w:rFonts w:ascii="Calibri" w:hAnsi="Calibri" w:cs="Times"/>
+          <w:b/>
+        </w:rPr>
+        <w:t xml:space="preserve"> </w:t>
+      </w:r>
+      <w:r>
+        <w:rPr>
+          <w:rFonts w:ascii="Calibri" w:hAnsi="Calibri" w:cs="Times"/>
+        </w:rPr>
+        <w:t>${</w:t>
+      </w:r>
+      <w:proofErr w:type="spellStart"/>
+      <w:r>
+        <w:rPr>
+          <w:rFonts w:ascii="Calibri" w:hAnsi="Calibri" w:cs="Times"/>
+        </w:rPr>
+        <w:t>courseYear</w:t>
+      </w:r>
+      <w:proofErr w:type="spellEnd"/>
+      <w:r>
+        <w:rPr>
+          <w:rFonts w:ascii="Calibri" w:hAnsi="Calibri" w:cs="Times"/>
+        </w:rPr>
+        <w:t>}</w:t>
+      </w:r>
+      <w:r>
+        <w:rPr>
+          <w:rFonts w:ascii="Calibri" w:hAnsi="Calibri" w:cs="Times"/>
+        </w:rPr>
+        <w:t xml:space="preserve"> </w:t>
+      </w:r>
+    </w:p>
+    <w:p>
+      <w:pPr>
+        <w:rPr>
+          <w:rFonts w:ascii="Calibri" w:hAnsi="Calibri" w:cs="Times"/>
+          <w:bCs/>
+          <w:color w:val="000000"/>
+          <w:bdr w:val="none" w:sz="0" w:space="0" w:color="auto" w:frame="1"/>
+        </w:rPr>
+      </w:pPr>
+      <w:r>
+        <w:rPr>
+          <w:rFonts w:ascii="Calibri" w:hAnsi="Calibri" w:cs="Times"/>
+          <w:b/>
+        </w:rPr>
+        <w:t>Delivery Modality</w:t>
+      </w:r>
+      <w:r>
+        <w:rPr>
+          <w:rFonts w:ascii="Calibri" w:hAnsi="Calibri" w:cs="Times"/>
+          <w:b/>
+        </w:rPr>
+        <w:t>:</w:t>
+      </w:r>
+      <w:r>
+        <w:rPr>
+          <w:rFonts w:ascii="Calibri" w:hAnsi="Calibri" w:cs="Times"/>
+        </w:rPr>
+        <w:t xml:space="preserve"> ${</w:t>
+      </w:r>
+      <w:proofErr w:type="spellStart"/>
+      <w:r>
+        <w:rPr>
+          <w:rFonts w:ascii="Calibri" w:hAnsi="Calibri" w:cs="Times"/>
+        </w:rPr>
+        <w:t>deliveryModality</w:t>
+      </w:r>
+      <w:proofErr w:type="spellEnd"/>
+      <w:r>
+        <w:rPr>
+          <w:rFonts w:ascii="Calibri" w:hAnsi="Calibri" w:cs="Times"/>
+        </w:rPr>
+        <w:t>}</w:t>
+      </w:r>
+    </w:p>
+    <w:p>
+      <w:pPr>
+        <w:rPr>
+          <w:rFonts w:ascii="Calibri" w:hAnsi="Calibri" w:cs="Times"/>
+        </w:rPr>
+      </w:pPr>
+      <w:r>
+        <w:rPr>
+          <w:rFonts w:ascii="Calibri" w:hAnsi="Calibri" w:cs="Times"/>
+        </w:rPr>
+        <w:t>${</w:t>
+      </w:r>
+      <w:proofErr w:type="spellStart"/>
+      <w:r>
+        <w:rPr>
+          <w:rFonts w:ascii="Calibri" w:hAnsi="Calibri" w:cs="Times"/>
+        </w:rPr>
+        <w:t>NoCourseLocation</w:t>
+      </w:r>
+      <w:proofErr w:type="spellEnd"/>
+      <w:r>
+        <w:rPr>
+          <w:rFonts w:ascii="Calibri" w:hAnsi="Calibri" w:cs="Times"/>
+        </w:rPr>
+        <w:t>}</w:t>
+      </w:r>
+    </w:p>
+    <w:p>
+      <w:pPr>
+        <w:rPr>
+          <w:rFonts w:ascii="Calibri" w:hAnsi="Calibri" w:cs="Times"/>
+        </w:rPr>
+      </w:pPr>
+      <w:r>
+        <w:rPr>
+          <w:rFonts w:ascii="Calibri" w:hAnsi="Calibri" w:cs="Times"/>
+          <w:b/>
+        </w:rPr>
+        <w:t>C</w:t>
+      </w:r>
+      <w:r>
+        <w:rPr>
+          <w:rFonts w:ascii="Calibri" w:hAnsi="Calibri" w:cs="Times"/>
+          <w:b/>
+        </w:rPr>
+        <w:t>ourse</w:t>
+      </w:r>
+      <w:r>
+        <w:rPr>
+          <w:rFonts w:ascii="Calibri" w:hAnsi="Calibri" w:cs="Times"/>
+          <w:b/>
+        </w:rPr>
+        <w:t xml:space="preserve"> Location:</w:t>
+      </w:r>
+      <w:r>
+        <w:rPr>
+          <w:rFonts w:ascii="Calibri" w:hAnsi="Calibri" w:cs="Times"/>
+        </w:rPr>
+        <w:t xml:space="preserve"> ${</w:t>
+      </w:r>
+      <w:proofErr w:type="spellStart"/>
+      <w:r>
+        <w:rPr>
+          <w:rFonts w:ascii="Calibri" w:hAnsi="Calibri" w:cs="Times"/>
+        </w:rPr>
+        <w:t>courseLocation</w:t>
+      </w:r>
+      <w:proofErr w:type="spellEnd"/>
+      <w:r>
+        <w:rPr>
+          <w:rFonts w:ascii="Calibri" w:hAnsi="Calibri" w:cs="Times"/>
+        </w:rPr>
+        <w:t>}</w:t>
+      </w:r>
+    </w:p>
+    <w:p>
+      <w:pPr>
+        <w:rPr>
+          <w:rFonts w:ascii="Calibri" w:hAnsi="Calibri" w:cs="Times"/>
+        </w:rPr>
+      </w:pPr>
+      <w:r>
+        <w:rPr>
+          <w:rFonts w:ascii="Calibri" w:hAnsi="Calibri" w:cs="Times"/>
+        </w:rPr>
+        <w:t>${/</w:t>
+      </w:r>
+      <w:proofErr w:type="spellStart"/>
+      <w:r>
+        <w:rPr>
+          <w:rFonts w:ascii="Calibri" w:hAnsi="Calibri" w:cs="Times"/>
+        </w:rPr>
+        <w:t>NoCourseLocation</w:t>
+      </w:r>
+      <w:proofErr w:type="spellEnd"/>
+      <w:r>
+        <w:rPr>
+          <w:rFonts w:ascii="Calibri" w:hAnsi="Calibri" w:cs="Times"/>
+        </w:rPr>
+        <w:t>}</w:t>
+      </w:r>
+    </w:p>
+    <w:p>
+      <w:pPr>
+        <w:rPr>
+          <w:rFonts w:ascii="Calibri" w:hAnsi="Calibri" w:cs="Times"/>
+        </w:rPr>
+      </w:pPr>
+      <w:r>
+        <w:rPr>
+          <w:rFonts w:ascii="Calibri" w:hAnsi="Calibri" w:cs="Times"/>
+        </w:rPr>
+        <w:t>${</w:t>
+      </w:r>
+      <w:proofErr w:type="spellStart"/>
+      <w:r>
+        <w:rPr>
+          <w:rFonts w:ascii="Calibri" w:hAnsi="Calibri" w:cs="Times"/>
+        </w:rPr>
+        <w:t>NoCourseDays</w:t>
+      </w:r>
+      <w:proofErr w:type="spellEnd"/>
+      <w:r>
+        <w:rPr>
+          <w:rFonts w:ascii="Calibri" w:hAnsi="Calibri" w:cs="Times"/>
+        </w:rPr>
+        <w:t>}</w:t>
+      </w:r>
+    </w:p>
+    <w:p>
+      <w:pPr>
+        <w:rPr>
+          <w:rFonts w:ascii="Calibri" w:hAnsi="Calibri" w:cs="Times"/>
+        </w:rPr>
+      </w:pPr>
+      <w:r>
+        <w:rPr>
+          <w:rFonts w:ascii="Calibri" w:hAnsi="Calibri" w:cs="Times"/>
+          <w:b/>
+        </w:rPr>
+        <w:t>C</w:t>
+      </w:r>
+      <w:r>
+        <w:rPr>
+          <w:rFonts w:ascii="Calibri" w:hAnsi="Calibri" w:cs="Times"/>
+          <w:b/>
+        </w:rPr>
+        <w:t>ourse</w:t>
+      </w:r>
+      <w:r>
+        <w:rPr>
+          <w:rFonts w:ascii="Calibri" w:hAnsi="Calibri" w:cs="Times"/>
+          <w:b/>
+        </w:rPr>
+        <w:t xml:space="preserve"> Days:</w:t>
+      </w:r>
+      <w:r>
+        <w:rPr>
+          <w:rFonts w:ascii="Calibri" w:hAnsi="Calibri" w:cs="Times"/>
+        </w:rPr>
+        <w:t xml:space="preserve"> ${schedule}</w:t>
+      </w:r>
+    </w:p>
+    <w:p>
+      <w:pPr>
+        <w:rPr>
+          <w:rFonts w:ascii="Calibri" w:hAnsi="Calibri" w:cs="Times"/>
+        </w:rPr>
+      </w:pPr>
+      <w:r>
+        <w:rPr>
+          <w:rFonts w:ascii="Calibri" w:hAnsi="Calibri" w:cs="Times"/>
+        </w:rPr>
+        <w:t>${/</w:t>
+      </w:r>
+      <w:proofErr w:type="spellStart"/>
+      <w:r>
+        <w:rPr>
+          <w:rFonts w:ascii="Calibri" w:hAnsi="Calibri" w:cs="Times"/>
+        </w:rPr>
+        <w:t>NoCourseDays</w:t>
+      </w:r>
+      <w:proofErr w:type="spellEnd"/>
+      <w:r>
+        <w:rPr>
+          <w:rFonts w:ascii="Calibri" w:hAnsi="Calibri" w:cs="Times"/>
+        </w:rPr>
+        <w:t>}</w:t>
+      </w:r>
+    </w:p>
+    <w:p>
+      <w:pPr>
+        <w:rPr>
+          <w:rFonts w:ascii="Calibri" w:hAnsi="Calibri" w:cs="Times"/>
+        </w:rPr>
+      </w:pPr>
+      <w:r>
+        <w:rPr>
+          <w:rFonts w:ascii="Calibri" w:hAnsi="Calibri" w:cs="Times"/>
+        </w:rPr>
+        <w:t>${</w:t>
+      </w:r>
+      <w:proofErr w:type="spellStart"/>
+      <w:r>
+        <w:rPr>
+          <w:rFonts w:ascii="Calibri" w:hAnsi="Calibri" w:cs="Times"/>
+        </w:rPr>
+        <w:t>NoClassHours</w:t>
+      </w:r>
+      <w:proofErr w:type="spellEnd"/>
+      <w:r>
+        <w:rPr>
+          <w:rFonts w:ascii="Calibri" w:hAnsi="Calibri" w:cs="Times"/>
+        </w:rPr>
+        <w:t>}</w:t>
+      </w:r>
+    </w:p>
+    <w:p>
+      <w:pPr>
+        <w:rPr>
+          <w:rFonts w:ascii="Calibri" w:hAnsi="Calibri" w:cs="Times"/>
+        </w:rPr>
+      </w:pPr>
+      <w:r>
+        <w:rPr>
+          <w:rFonts w:ascii="Calibri" w:hAnsi="Calibri" w:cs="Times"/>
+          <w:b/>
+        </w:rPr>
+        <w:t>Class Hours:</w:t>
+      </w:r>
+      <w:r>
+        <w:rPr>
+          <w:rFonts w:ascii="Calibri" w:hAnsi="Calibri" w:cs="Times"/>
+        </w:rPr>
+        <w:t xml:space="preserve"> </w:t>
+      </w:r>
+      <w:r>
+        <w:rPr>
+          <w:rFonts w:ascii="Calibri" w:hAnsi="Calibri" w:cs="Times"/>
+        </w:rPr>
+        <w:t>${</w:t>
+      </w:r>
+      <w:proofErr w:type="spellStart"/>
+      <w:r>
+        <w:rPr>
+          <w:rFonts w:ascii="Calibri" w:hAnsi="Calibri" w:cs="Times"/>
+        </w:rPr>
+        <w:t>classStartTime</w:t>
+      </w:r>
+      <w:proofErr w:type="spellEnd"/>
+      <w:r>
+        <w:rPr>
+          <w:rFonts w:ascii="Calibri" w:hAnsi="Calibri" w:cs="Times"/>
+        </w:rPr>
+        <w:t>} - ${</w:t>
+      </w:r>
+      <w:proofErr w:type="spellStart"/>
+      <w:r>
+        <w:rPr>
+          <w:rFonts w:ascii="Calibri" w:hAnsi="Calibri" w:cs="Times"/>
+        </w:rPr>
+        <w:t>classEndTime</w:t>
+      </w:r>
+      <w:proofErr w:type="spellEnd"/>
+      <w:r>
+        <w:rPr>
+          <w:rFonts w:ascii="Calibri" w:hAnsi="Calibri" w:cs="Times"/>
+        </w:rPr>
+        <w:t>}</w:t>
+      </w:r>
+    </w:p>
+    <w:p>
+      <w:pPr>
+        <w:rPr>
+          <w:rFonts w:ascii="Calibri" w:hAnsi="Calibri" w:cs="Times"/>
+        </w:rPr>
+      </w:pPr>
+      <w:r>
+        <w:rPr>
+          <w:rFonts w:ascii="Calibri" w:hAnsi="Calibri" w:cs="Times"/>
+        </w:rPr>
+        <w:t>${/</w:t>
+      </w:r>
+      <w:proofErr w:type="spellStart"/>
+      <w:r>
+        <w:rPr>
+          <w:rFonts w:ascii="Calibri" w:hAnsi="Calibri" w:cs="Times"/>
+        </w:rPr>
+        <w:t>NoClassHours</w:t>
+      </w:r>
+      <w:proofErr w:type="spellEnd"/>
+      <w:r>
+        <w:rPr>
+          <w:rFonts w:ascii="Calibri" w:hAnsi="Calibri" w:cs="Times"/>
+        </w:rPr>
+        <w:t>}</w:t>
+      </w:r>
+    </w:p>
+    <w:p>
+      <w:pPr>
+        <w:rPr>
+          <w:rFonts w:ascii="Calibri" w:hAnsi="Calibri" w:cs="Times"/>
+        </w:rPr>
+      </w:pPr>
+      <w:r>
+        <w:rPr>
+          <w:rFonts w:ascii="Calibri" w:hAnsi="Calibri" w:cs="Times"/>
+        </w:rPr>
+        <w:t>${</w:t>
+      </w:r>
+      <w:proofErr w:type="spellStart"/>
+      <w:r>
+        <w:rPr>
+          <w:rFonts w:ascii="Calibri" w:hAnsi="Calibri" w:cs="Times"/>
+        </w:rPr>
+        <w:t>NoOfficeHours</w:t>
+      </w:r>
+      <w:proofErr w:type="spellEnd"/>
+      <w:r>
+        <w:rPr>
+          <w:rFonts w:ascii="Calibri" w:hAnsi="Calibri" w:cs="Times"/>
+        </w:rPr>
+        <w:t>}</w:t>
+      </w:r>
+    </w:p>
+    <w:p>
+      <w:pPr>
+        <w:rPr>
+          <w:rFonts w:ascii="Calibri" w:hAnsi="Calibri" w:cs="Times"/>
+          <w:b/>
+        </w:rPr>
+      </w:pPr>
+      <w:r>
+        <w:rPr>
+          <w:rFonts w:ascii="Calibri" w:hAnsi="Calibri" w:cs="Times"/>
+          <w:b/>
+        </w:rPr>
+        <w:t>Office hours</w:t>
+      </w:r>
+      <w:r>
+        <w:rPr>
+          <w:rFonts w:ascii="Calibri" w:hAnsi="Calibri" w:cs="Times"/>
+          <w:b/>
+        </w:rPr>
+        <w:t>:</w:t>
+      </w:r>
+      <w:r>
+        <w:rPr>
+          <w:rFonts w:ascii="Calibri" w:hAnsi="Calibri" w:cs="Times"/>
+          <w:b/>
+        </w:rPr>
+        <w:t xml:space="preserve"> </w:t>
+      </w:r>
+      <w:r>
+        <w:rPr>
+          <w:rFonts w:ascii="Calibri" w:hAnsi="Calibri" w:cs="Times"/>
+        </w:rPr>
+        <w:t>${</w:t>
+      </w:r>
+      <w:proofErr w:type="spellStart"/>
+      <w:r>
+        <w:rPr>
+          <w:rFonts w:ascii="Calibri" w:hAnsi="Calibri" w:cs="Times"/>
+        </w:rPr>
+        <w:t>office</w:t>
+      </w:r>
+      <w:r>
+        <w:rPr>
+          <w:rFonts w:ascii="Calibri" w:hAnsi="Calibri" w:cs="Times"/>
+        </w:rPr>
+        <w:t>H</w:t>
+      </w:r>
+      <w:r>
+        <w:rPr>
+          <w:rFonts w:ascii="Calibri" w:hAnsi="Calibri" w:cs="Times"/>
+        </w:rPr>
+        <w:t>our</w:t>
+      </w:r>
+      <w:proofErr w:type="spellEnd"/>
+      <w:r>
+        <w:rPr>
+          <w:rFonts w:ascii="Calibri" w:hAnsi="Calibri" w:cs="Times"/>
+        </w:rPr>
+        <w:t>}</w:t>
+      </w:r>
+    </w:p>
+    <w:p>
+      <w:pPr>
+        <w:rPr>
+          <w:rFonts w:ascii="Calibri" w:hAnsi="Calibri" w:cs="Times"/>
+        </w:rPr>
+      </w:pPr>
+      <w:r>
+        <w:rPr>
+          <w:rFonts w:ascii="Calibri" w:hAnsi="Calibri" w:cs="Times"/>
+        </w:rPr>
+        <w:t>${/</w:t>
+      </w:r>
+      <w:proofErr w:type="spellStart"/>
+      <w:r>
+        <w:rPr>
+          <w:rFonts w:ascii="Calibri" w:hAnsi="Calibri" w:cs="Times"/>
+        </w:rPr>
+        <w:t>NoOfficeHours</w:t>
+      </w:r>
+      <w:proofErr w:type="spellEnd"/>
+      <w:r>
+        <w:rPr>
+          <w:rFonts w:ascii="Calibri" w:hAnsi="Calibri" w:cs="Times"/>
+        </w:rPr>
+        <w:t>}</w:t>
+      </w:r>
+    </w:p>
+    <w:p>
+      <w:pPr>
+        <w:spacing w:after="120"/>
+        <w:rPr>
+          <w:rFonts w:eastAsia="Times New Roman" w:cstheme="minorHAnsi"/>
+        </w:rPr>
+      </w:pPr>
+      <w:r>
+        <w:rPr>
+          <w:rFonts w:eastAsia="Times New Roman" w:cstheme="minorHAnsi"/>
+        </w:rPr>
+        <w:t>${</w:t>
+      </w:r>
+      <w:proofErr w:type="spellStart"/>
+      <w:r>
+        <w:rPr>
+          <w:rFonts w:eastAsia="Times New Roman" w:cstheme="minorHAnsi"/>
+        </w:rPr>
+        <w:t>NoOtherInstructionalStaff</w:t>
+      </w:r>
+      <w:proofErr w:type="spellEnd"/>
+      <w:r>
+        <w:rPr>
+          <w:rFonts w:eastAsia="Times New Roman" w:cstheme="minorHAnsi"/>
+        </w:rPr>
+        <w:t>}</w:t>
+      </w:r>
+    </w:p>
+    <w:p>
+      <w:pPr>
+        <w:spacing w:after="120"/>
+        <w:rPr>
+          <w:rFonts w:eastAsia="Times New Roman" w:cstheme="minorHAnsi"/>
+        </w:rPr>
+      </w:pPr>
+    </w:p>
+    <w:p>
+      <w:pPr>
+        <w:rPr>
+          <w:rFonts w:ascii="Calibri" w:hAnsi="Calibri" w:cs="Times"/>
+          <w:b/>
+          <w:u w:val="single"/>
+        </w:rPr>
+      </w:pPr>
+      <w:bookmarkStart w:id="0" w:name="_Toc2236264"/>
+      <w:r>
+        <w:rPr>
+          <w:rFonts w:ascii="Calibri" w:hAnsi="Calibri" w:cs="Times"/>
+          <w:b/>
+          <w:u w:val="single"/>
+        </w:rPr>
+        <w:t xml:space="preserve">Other Instructional </w:t>
+      </w:r>
       <w:bookmarkEnd w:id="0"/>
-      <w:r>
-        <w:rPr>
-          <w:rFonts w:ascii="Calibri" w:hAnsi="Calibri" w:cs="Times"/>
-        </w:rPr>
-        <w:t xml:space="preserve"> </w:t>
-      </w:r>
-      <w:r>
-        <w:rPr>
-          <w:rFonts w:ascii="Calibri" w:hAnsi="Calibri" w:cs="Times"/>
-        </w:rPr>
-        <w:t>${</w:t>
-      </w:r>
-      <w:r>
-        <w:rPr>
-          <w:rFonts w:ascii="Calibri" w:hAnsi="Calibri" w:cs="Times"/>
-        </w:rPr>
-        <w:t>season</w:t>
-      </w:r>
-      <w:r>
-        <w:rPr>
-          <w:rFonts w:ascii="Calibri" w:hAnsi="Calibri" w:cs="Times"/>
-        </w:rPr>
-        <w:t>}</w:t>
-      </w:r>
-      <w:r>
-        <w:rPr>
-          <w:rFonts w:ascii="Calibri" w:hAnsi="Calibri" w:cs="Times"/>
-          <w:b/>
-        </w:rPr>
-        <w:t xml:space="preserve"> </w:t>
-      </w:r>
-      <w:r>
-        <w:rPr>
-          <w:rFonts w:ascii="Calibri" w:hAnsi="Calibri" w:cs="Times"/>
-        </w:rPr>
-        <w:t>${</w:t>
-      </w:r>
-      <w:proofErr w:type="spellStart"/>
-      <w:r>
-        <w:rPr>
-          <w:rFonts w:ascii="Calibri" w:hAnsi="Calibri" w:cs="Times"/>
-        </w:rPr>
-        <w:t>courseYear</w:t>
-      </w:r>
-      <w:proofErr w:type="spellEnd"/>
-      <w:r>
-        <w:rPr>
-          <w:rFonts w:ascii="Calibri" w:hAnsi="Calibri" w:cs="Times"/>
-        </w:rPr>
-        <w:t>}</w:t>
-      </w:r>
-      <w:r>
-        <w:rPr>
-          <w:rFonts w:ascii="Calibri" w:hAnsi="Calibri" w:cs="Times"/>
-        </w:rPr>
-        <w:t xml:space="preserve"> </w:t>
-      </w:r>
-    </w:p>
-    <w:p>
-      <w:pPr>
-        <w:rPr>
-          <w:rFonts w:ascii="Calibri" w:hAnsi="Calibri" w:cs="Times"/>
-        </w:rPr>
-      </w:pPr>
-      <w:r>
-        <w:rPr>
-          <w:rFonts w:ascii="Calibri" w:hAnsi="Calibri" w:cs="Times"/>
-        </w:rPr>
-        <w:t>${</w:t>
-      </w:r>
-      <w:proofErr w:type="spellStart"/>
-      <w:r>
-        <w:rPr>
-          <w:rFonts w:ascii="Calibri" w:hAnsi="Calibri" w:cs="Times"/>
-        </w:rPr>
-        <w:t>NoCourseLocation</w:t>
-      </w:r>
-      <w:proofErr w:type="spellEnd"/>
-      <w:r>
-        <w:rPr>
-          <w:rFonts w:ascii="Calibri" w:hAnsi="Calibri" w:cs="Times"/>
-        </w:rPr>
-        <w:t>}</w:t>
-      </w:r>
-    </w:p>
-    <w:p>
-      <w:pPr>
-        <w:rPr>
-          <w:rFonts w:ascii="Calibri" w:hAnsi="Calibri" w:cs="Times"/>
-        </w:rPr>
-      </w:pPr>
-      <w:r>
-        <w:rPr>
-          <w:rFonts w:ascii="Calibri" w:hAnsi="Calibri" w:cs="Times"/>
-          <w:b/>
-        </w:rPr>
-        <w:t>C</w:t>
-      </w:r>
-      <w:r>
-        <w:rPr>
-          <w:rFonts w:ascii="Calibri" w:hAnsi="Calibri" w:cs="Times"/>
-          <w:b/>
-        </w:rPr>
-        <w:t>ourse</w:t>
-      </w:r>
-      <w:r>
-        <w:rPr>
-          <w:rFonts w:ascii="Calibri" w:hAnsi="Calibri" w:cs="Times"/>
-          <w:b/>
-        </w:rPr>
-        <w:t xml:space="preserve"> Location:</w:t>
-      </w:r>
-      <w:r>
-        <w:rPr>
-          <w:rFonts w:ascii="Calibri" w:hAnsi="Calibri" w:cs="Times"/>
-        </w:rPr>
-        <w:t xml:space="preserve"> ${</w:t>
-      </w:r>
-      <w:proofErr w:type="spellStart"/>
-      <w:r>
-        <w:rPr>
-          <w:rFonts w:ascii="Calibri" w:hAnsi="Calibri" w:cs="Times"/>
-        </w:rPr>
-        <w:t>courseLocation</w:t>
-      </w:r>
-      <w:proofErr w:type="spellEnd"/>
-      <w:r>
-        <w:rPr>
-          <w:rFonts w:ascii="Calibri" w:hAnsi="Calibri" w:cs="Times"/>
-        </w:rPr>
-        <w:t>}</w:t>
-      </w:r>
-    </w:p>
-    <w:p>
-      <w:pPr>
-        <w:rPr>
-          <w:rFonts w:ascii="Calibri" w:hAnsi="Calibri" w:cs="Times"/>
-        </w:rPr>
-      </w:pPr>
-      <w:r>
-        <w:rPr>
-          <w:rFonts w:ascii="Calibri" w:hAnsi="Calibri" w:cs="Times"/>
-        </w:rPr>
-        <w:t>${/</w:t>
-      </w:r>
-      <w:proofErr w:type="spellStart"/>
-      <w:r>
-        <w:rPr>
-          <w:rFonts w:ascii="Calibri" w:hAnsi="Calibri" w:cs="Times"/>
-        </w:rPr>
-        <w:t>NoCourseLocation</w:t>
-      </w:r>
-      <w:proofErr w:type="spellEnd"/>
-      <w:r>
-        <w:rPr>
-          <w:rFonts w:ascii="Calibri" w:hAnsi="Calibri" w:cs="Times"/>
-        </w:rPr>
-        <w:t>}</w:t>
-      </w:r>
-    </w:p>
-    <w:p>
-      <w:pPr>
-        <w:rPr>
-          <w:rFonts w:ascii="Calibri" w:hAnsi="Calibri" w:cs="Times"/>
-        </w:rPr>
-      </w:pPr>
-      <w:r>
-        <w:rPr>
-          <w:rFonts w:ascii="Calibri" w:hAnsi="Calibri" w:cs="Times"/>
-        </w:rPr>
-        <w:t>${</w:t>
-      </w:r>
-      <w:proofErr w:type="spellStart"/>
-      <w:r>
-        <w:rPr>
-          <w:rFonts w:ascii="Calibri" w:hAnsi="Calibri" w:cs="Times"/>
-        </w:rPr>
-        <w:t>NoCourseDays</w:t>
-      </w:r>
-      <w:proofErr w:type="spellEnd"/>
-      <w:r>
-        <w:rPr>
-          <w:rFonts w:ascii="Calibri" w:hAnsi="Calibri" w:cs="Times"/>
-        </w:rPr>
-        <w:t>}</w:t>
-      </w:r>
-    </w:p>
-    <w:p>
-      <w:pPr>
-        <w:rPr>
-          <w:rFonts w:ascii="Calibri" w:hAnsi="Calibri" w:cs="Times"/>
-        </w:rPr>
-      </w:pPr>
-      <w:r>
-        <w:rPr>
-          <w:rFonts w:ascii="Calibri" w:hAnsi="Calibri" w:cs="Times"/>
-          <w:b/>
-        </w:rPr>
-        <w:t>C</w:t>
-      </w:r>
-      <w:r>
-        <w:rPr>
-          <w:rFonts w:ascii="Calibri" w:hAnsi="Calibri" w:cs="Times"/>
-          <w:b/>
-        </w:rPr>
-        <w:t>ourse</w:t>
-      </w:r>
-      <w:r>
-        <w:rPr>
-          <w:rFonts w:ascii="Calibri" w:hAnsi="Calibri" w:cs="Times"/>
-          <w:b/>
-        </w:rPr>
-        <w:t xml:space="preserve"> Days:</w:t>
-      </w:r>
-      <w:r>
-        <w:rPr>
-          <w:rFonts w:ascii="Calibri" w:hAnsi="Calibri" w:cs="Times"/>
-        </w:rPr>
-        <w:t xml:space="preserve"> ${schedule}</w:t>
-      </w:r>
-    </w:p>
-    <w:p>
-      <w:pPr>
-        <w:rPr>
-          <w:rFonts w:ascii="Calibri" w:hAnsi="Calibri" w:cs="Times"/>
-        </w:rPr>
-      </w:pPr>
-      <w:r>
-        <w:rPr>
-          <w:rFonts w:ascii="Calibri" w:hAnsi="Calibri" w:cs="Times"/>
-        </w:rPr>
-        <w:t>${/</w:t>
-      </w:r>
-      <w:proofErr w:type="spellStart"/>
-      <w:r>
-        <w:rPr>
-          <w:rFonts w:ascii="Calibri" w:hAnsi="Calibri" w:cs="Times"/>
-        </w:rPr>
-        <w:t>NoCourseDays</w:t>
-      </w:r>
-      <w:proofErr w:type="spellEnd"/>
-      <w:r>
-        <w:rPr>
-          <w:rFonts w:ascii="Calibri" w:hAnsi="Calibri" w:cs="Times"/>
-        </w:rPr>
-        <w:t>}</w:t>
-      </w:r>
-    </w:p>
-    <w:p>
-      <w:pPr>
-        <w:rPr>
-          <w:rFonts w:ascii="Calibri" w:hAnsi="Calibri" w:cs="Times"/>
-        </w:rPr>
-      </w:pPr>
-      <w:r>
-        <w:rPr>
-          <w:rFonts w:ascii="Calibri" w:hAnsi="Calibri" w:cs="Times"/>
-        </w:rPr>
-        <w:t>${</w:t>
-      </w:r>
-      <w:proofErr w:type="spellStart"/>
-      <w:r>
-        <w:rPr>
-          <w:rFonts w:ascii="Calibri" w:hAnsi="Calibri" w:cs="Times"/>
-        </w:rPr>
-        <w:t>NoClassHours</w:t>
-      </w:r>
-      <w:proofErr w:type="spellEnd"/>
-      <w:r>
-        <w:rPr>
-          <w:rFonts w:ascii="Calibri" w:hAnsi="Calibri" w:cs="Times"/>
-        </w:rPr>
-        <w:t>}</w:t>
-      </w:r>
-    </w:p>
-    <w:p>
-      <w:pPr>
-        <w:rPr>
-          <w:rFonts w:ascii="Calibri" w:hAnsi="Calibri" w:cs="Times"/>
-        </w:rPr>
-      </w:pPr>
-      <w:r>
-        <w:rPr>
-          <w:rFonts w:ascii="Calibri" w:hAnsi="Calibri" w:cs="Times"/>
-          <w:b/>
-        </w:rPr>
-        <w:t>Class Hours:</w:t>
-      </w:r>
-      <w:r>
-        <w:rPr>
-          <w:rFonts w:ascii="Calibri" w:hAnsi="Calibri" w:cs="Times"/>
-        </w:rPr>
-        <w:t xml:space="preserve"> </w:t>
-      </w:r>
-      <w:r>
-        <w:rPr>
-          <w:rFonts w:ascii="Calibri" w:hAnsi="Calibri" w:cs="Times"/>
-        </w:rPr>
-        <w:t>${</w:t>
-      </w:r>
-      <w:proofErr w:type="spellStart"/>
-      <w:r>
-        <w:rPr>
-          <w:rFonts w:ascii="Calibri" w:hAnsi="Calibri" w:cs="Times"/>
-        </w:rPr>
-        <w:t>classStartTime</w:t>
-      </w:r>
-      <w:proofErr w:type="spellEnd"/>
-      <w:r>
-        <w:rPr>
-          <w:rFonts w:ascii="Calibri" w:hAnsi="Calibri" w:cs="Times"/>
-        </w:rPr>
-        <w:t>} - ${</w:t>
-      </w:r>
-      <w:proofErr w:type="spellStart"/>
-      <w:r>
-        <w:rPr>
-          <w:rFonts w:ascii="Calibri" w:hAnsi="Calibri" w:cs="Times"/>
-        </w:rPr>
-        <w:t>classEndTime</w:t>
-      </w:r>
-      <w:proofErr w:type="spellEnd"/>
-      <w:r>
-        <w:rPr>
-          <w:rFonts w:ascii="Calibri" w:hAnsi="Calibri" w:cs="Times"/>
-        </w:rPr>
-        <w:t>}</w:t>
-      </w:r>
-    </w:p>
-    <w:p>
-      <w:pPr>
-        <w:rPr>
-          <w:rFonts w:ascii="Calibri" w:hAnsi="Calibri" w:cs="Times"/>
-        </w:rPr>
-      </w:pPr>
-      <w:r>
-        <w:rPr>
-          <w:rFonts w:ascii="Calibri" w:hAnsi="Calibri" w:cs="Times"/>
-        </w:rPr>
-        <w:t>${/</w:t>
-      </w:r>
-      <w:proofErr w:type="spellStart"/>
-      <w:r>
-        <w:rPr>
-          <w:rFonts w:ascii="Calibri" w:hAnsi="Calibri" w:cs="Times"/>
-        </w:rPr>
-        <w:t>NoClassHours</w:t>
-      </w:r>
-      <w:proofErr w:type="spellEnd"/>
-      <w:r>
-        <w:rPr>
-          <w:rFonts w:ascii="Calibri" w:hAnsi="Calibri" w:cs="Times"/>
-        </w:rPr>
-        <w:t>}</w:t>
-      </w:r>
-    </w:p>
-    <w:p>
-      <w:pPr>
-        <w:rPr>
-          <w:rFonts w:ascii="Calibri" w:hAnsi="Calibri" w:cs="Times"/>
-        </w:rPr>
-      </w:pPr>
-      <w:r>
-        <w:rPr>
-          <w:rFonts w:ascii="Calibri" w:hAnsi="Calibri" w:cs="Times"/>
-        </w:rPr>
-        <w:t>${</w:t>
-      </w:r>
-      <w:proofErr w:type="spellStart"/>
-      <w:r>
-        <w:rPr>
-          <w:rFonts w:ascii="Calibri" w:hAnsi="Calibri" w:cs="Times"/>
-        </w:rPr>
-        <w:t>NoOfficeHours</w:t>
-      </w:r>
-      <w:proofErr w:type="spellEnd"/>
-      <w:r>
-        <w:rPr>
-          <w:rFonts w:ascii="Calibri" w:hAnsi="Calibri" w:cs="Times"/>
-        </w:rPr>
-        <w:t>}</w:t>
-      </w:r>
-    </w:p>
-    <w:p>
-      <w:pPr>
-        <w:rPr>
-          <w:rFonts w:ascii="Calibri" w:hAnsi="Calibri" w:cs="Times"/>
-          <w:b/>
-        </w:rPr>
-      </w:pPr>
-      <w:r>
-        <w:rPr>
-          <w:rFonts w:ascii="Calibri" w:hAnsi="Calibri" w:cs="Times"/>
-          <w:b/>
-        </w:rPr>
-        <w:t>Office hours</w:t>
-      </w:r>
-      <w:r>
-        <w:rPr>
-          <w:rFonts w:ascii="Calibri" w:hAnsi="Calibri" w:cs="Times"/>
-          <w:b/>
-        </w:rPr>
-        <w:t>:</w:t>
-      </w:r>
-      <w:r>
-        <w:rPr>
-          <w:rFonts w:ascii="Calibri" w:hAnsi="Calibri" w:cs="Times"/>
-          <w:b/>
-        </w:rPr>
-        <w:t xml:space="preserve"> </w:t>
-      </w:r>
-      <w:r>
-        <w:rPr>
-          <w:rFonts w:ascii="Calibri" w:hAnsi="Calibri" w:cs="Times"/>
-        </w:rPr>
-        <w:t>${</w:t>
-      </w:r>
-      <w:proofErr w:type="spellStart"/>
-      <w:r>
-        <w:rPr>
-          <w:rFonts w:ascii="Calibri" w:hAnsi="Calibri" w:cs="Times"/>
-        </w:rPr>
-        <w:t>office</w:t>
-      </w:r>
-      <w:r>
-        <w:rPr>
-          <w:rFonts w:ascii="Calibri" w:hAnsi="Calibri" w:cs="Times"/>
-        </w:rPr>
-        <w:t>H</w:t>
-      </w:r>
-      <w:r>
-        <w:rPr>
-          <w:rFonts w:ascii="Calibri" w:hAnsi="Calibri" w:cs="Times"/>
-        </w:rPr>
-        <w:t>our</w:t>
-      </w:r>
-      <w:proofErr w:type="spellEnd"/>
-      <w:r>
-        <w:rPr>
-          <w:rFonts w:ascii="Calibri" w:hAnsi="Calibri" w:cs="Times"/>
-        </w:rPr>
-        <w:t>}</w:t>
-      </w:r>
-    </w:p>
-    <w:p>
-      <w:pPr>
-        <w:rPr>
-          <w:rFonts w:ascii="Calibri" w:hAnsi="Calibri" w:cs="Times"/>
-        </w:rPr>
-      </w:pPr>
-      <w:r>
-        <w:rPr>
-          <w:rFonts w:ascii="Calibri" w:hAnsi="Calibri" w:cs="Times"/>
-        </w:rPr>
-        <w:t>${/</w:t>
-      </w:r>
-      <w:proofErr w:type="spellStart"/>
-      <w:r>
-        <w:rPr>
-          <w:rFonts w:ascii="Calibri" w:hAnsi="Calibri" w:cs="Times"/>
-        </w:rPr>
-        <w:t>NoOfficeHours</w:t>
-      </w:r>
-      <w:proofErr w:type="spellEnd"/>
-      <w:r>
-        <w:rPr>
-          <w:rFonts w:ascii="Calibri" w:hAnsi="Calibri" w:cs="Times"/>
-        </w:rPr>
-        <w:t>}</w:t>
-      </w:r>
-    </w:p>
-    <w:p>
-      <w:pPr>
-        <w:spacing w:after="120"/>
-        <w:rPr>
-          <w:rFonts w:eastAsia="Times New Roman" w:cstheme="minorHAnsi"/>
-        </w:rPr>
-      </w:pPr>
-      <w:r>
-        <w:rPr>
-          <w:rFonts w:eastAsia="Times New Roman" w:cstheme="minorHAnsi"/>
-        </w:rPr>
-        <w:t>${</w:t>
-      </w:r>
-      <w:proofErr w:type="spellStart"/>
-      <w:r>
-        <w:rPr>
-          <w:rFonts w:eastAsia="Times New Roman" w:cstheme="minorHAnsi"/>
-        </w:rPr>
-        <w:t>NoOtherInstructionalStaff</w:t>
-      </w:r>
-      <w:proofErr w:type="spellEnd"/>
-      <w:r>
-        <w:rPr>
-          <w:rFonts w:eastAsia="Times New Roman" w:cstheme="minorHAnsi"/>
-        </w:rPr>
-        <w:t>}</w:t>
-      </w:r>
-    </w:p>
-    <w:p>
-      <w:pPr>
-        <w:spacing w:after="120"/>
-        <w:rPr>
-          <w:rFonts w:eastAsia="Times New Roman" w:cstheme="minorHAnsi"/>
-        </w:rPr>
-      </w:pPr>
-    </w:p>
-    <w:p>
-      <w:pPr>
-        <w:rPr>
-          <w:rFonts w:ascii="Calibri" w:hAnsi="Calibri" w:cs="Times"/>
-          <w:b/>
-          <w:u w:val="single"/>
-        </w:rPr>
-      </w:pPr>
-      <w:bookmarkStart w:id="1" w:name="_Toc2236264"/>
-      <w:r>
-        <w:rPr>
-          <w:rFonts w:ascii="Calibri" w:hAnsi="Calibri" w:cs="Times"/>
-          <w:b/>
-          <w:u w:val="single"/>
-        </w:rPr>
-        <w:t xml:space="preserve">Other Instructional </w:t>
-      </w:r>
-      <w:bookmarkEnd w:id="1"/>
       <w:r>
         <w:rPr>
           <w:rFonts w:ascii="Calibri" w:hAnsi="Calibri" w:cs="Times"/>
@@ -1013,7 +1041,6 @@
         <w:rPr>
           <w:rFonts w:ascii="Calibri" w:hAnsi="Calibri" w:cs="Times"/>
         </w:rPr>
-        <w:lastRenderedPageBreak/>
         <w:t>${</w:t>
       </w:r>
       <w:proofErr w:type="spellStart"/>
@@ -1430,7 +1457,7 @@
           <w:u w:val="single"/>
         </w:rPr>
       </w:pPr>
-      <w:bookmarkStart w:id="2" w:name="_Toc2236270"/>
+      <w:bookmarkStart w:id="1" w:name="_Toc2236270"/>
       <w:r>
         <w:rPr>
           <w:rFonts w:ascii="Calibri" w:hAnsi="Calibri" w:cs="Times"/>
@@ -1439,7 +1466,7 @@
         </w:rPr>
         <w:t>Assessments of Learning</w:t>
       </w:r>
-      <w:bookmarkEnd w:id="2"/>
+      <w:bookmarkEnd w:id="1"/>
     </w:p>
     <w:p>
       <w:pPr>
@@ -1496,6 +1523,128 @@
           <w:rFonts w:cstheme="minorHAnsi"/>
         </w:rPr>
         <w:t>LearningAssessments</w:t>
+      </w:r>
+      <w:proofErr w:type="spellEnd"/>
+      <w:r>
+        <w:rPr>
+          <w:rStyle w:val="normaltextrun"/>
+          <w:rFonts w:cstheme="minorHAnsi"/>
+        </w:rPr>
+        <w:t>}</w:t>
+      </w:r>
+    </w:p>
+    <w:p>
+      <w:pPr>
+        <w:rPr>
+          <w:rStyle w:val="normaltextrun"/>
+          <w:rFonts w:cstheme="minorHAnsi"/>
+        </w:rPr>
+      </w:pPr>
+      <w:r>
+        <w:rPr>
+          <w:rStyle w:val="normaltextrun"/>
+          <w:rFonts w:cstheme="minorHAnsi"/>
+        </w:rPr>
+        <w:t>${</w:t>
+      </w:r>
+      <w:proofErr w:type="spellStart"/>
+      <w:r>
+        <w:rPr>
+          <w:rStyle w:val="normaltextrun"/>
+          <w:rFonts w:cstheme="minorHAnsi"/>
+        </w:rPr>
+        <w:t>NoLearningActivities</w:t>
+      </w:r>
+      <w:proofErr w:type="spellEnd"/>
+      <w:r>
+        <w:rPr>
+          <w:rStyle w:val="normaltextrun"/>
+          <w:rFonts w:cstheme="minorHAnsi"/>
+        </w:rPr>
+        <w:t>}</w:t>
+      </w:r>
+    </w:p>
+    <w:p>
+      <w:pPr>
+        <w:rPr>
+          <w:rStyle w:val="normaltextrun"/>
+          <w:rFonts w:cstheme="minorHAnsi"/>
+        </w:rPr>
+      </w:pPr>
+    </w:p>
+    <w:p>
+      <w:pPr>
+        <w:rPr>
+          <w:rStyle w:val="normaltextrun"/>
+          <w:rFonts w:cstheme="minorHAnsi"/>
+          <w:b/>
+          <w:bCs/>
+          <w:u w:val="single"/>
+        </w:rPr>
+      </w:pPr>
+      <w:r>
+        <w:rPr>
+          <w:rStyle w:val="normaltextrun"/>
+          <w:rFonts w:cstheme="minorHAnsi"/>
+          <w:b/>
+          <w:bCs/>
+          <w:u w:val="single"/>
+        </w:rPr>
+        <w:t>Learning Activities</w:t>
+      </w:r>
+    </w:p>
+    <w:p>
+      <w:pPr>
+        <w:rPr>
+          <w:rStyle w:val="normaltextrun"/>
+          <w:rFonts w:cstheme="minorHAnsi"/>
+        </w:rPr>
+      </w:pPr>
+      <w:r>
+        <w:rPr>
+          <w:rStyle w:val="normaltextrun"/>
+          <w:rFonts w:cstheme="minorHAnsi"/>
+        </w:rPr>
+        <w:t>${</w:t>
+      </w:r>
+      <w:proofErr w:type="spellStart"/>
+      <w:r>
+        <w:rPr>
+          <w:rStyle w:val="normaltextrun"/>
+          <w:rFonts w:cstheme="minorHAnsi"/>
+        </w:rPr>
+        <w:t>learningActivities</w:t>
+      </w:r>
+      <w:proofErr w:type="spellEnd"/>
+      <w:r>
+        <w:rPr>
+          <w:rStyle w:val="normaltextrun"/>
+          <w:rFonts w:cstheme="minorHAnsi"/>
+        </w:rPr>
+        <w:t>}</w:t>
+      </w:r>
+    </w:p>
+    <w:p>
+      <w:pPr>
+        <w:rPr>
+          <w:rStyle w:val="normaltextrun"/>
+          <w:rFonts w:cstheme="minorHAnsi"/>
+        </w:rPr>
+      </w:pPr>
+      <w:r>
+        <w:rPr>
+          <w:rStyle w:val="normaltextrun"/>
+          <w:rFonts w:cstheme="minorHAnsi"/>
+        </w:rPr>
+        <w:t>${/</w:t>
+      </w:r>
+      <w:proofErr w:type="spellStart"/>
+      <w:r>
+        <w:rPr>
+          <w:rStyle w:val="normaltextrun"/>
+          <w:rFonts w:cstheme="minorHAnsi"/>
+        </w:rPr>
+        <w:t>NoLearningActivities</w:t>
       </w:r>
       <w:proofErr w:type="spellEnd"/>
       <w:r>
@@ -1874,6 +2023,7 @@
           <w:color w:val="000000"/>
           <w:bdr w:val="none" w:sz="0" w:space="0" w:color="auto" w:frame="1"/>
         </w:rPr>
+        <w:lastRenderedPageBreak/>
         <w:t>${</w:t>
       </w:r>
       <w:proofErr w:type="spellStart"/>
@@ -2087,7 +2237,6 @@
           <w:sz w:val="22"/>
           <w:szCs w:val="22"/>
         </w:rPr>
-        <w:lastRenderedPageBreak/>
         <w:t>${</w:t>
       </w:r>
       <w:proofErr w:type="spellStart"/>
@@ -2651,7 +2800,7 @@
           <w:u w:val="single"/>
         </w:rPr>
       </w:pPr>
-      <w:bookmarkStart w:id="3" w:name="_Toc2236269"/>
+      <w:bookmarkStart w:id="2" w:name="_Toc2236269"/>
       <w:r>
         <w:rPr>
           <w:rFonts w:ascii="Calibri" w:eastAsia="Times New Roman" w:hAnsi="Calibri" w:cs="Times"/>
@@ -2661,7 +2810,7 @@
         </w:rPr>
         <w:t>Learning Materials</w:t>
       </w:r>
-      <w:bookmarkEnd w:id="3"/>
+      <w:bookmarkEnd w:id="2"/>
     </w:p>
     <w:p>
       <w:pPr>
@@ -2739,7 +2888,7 @@
           <w:bdr w:val="none" w:sz="0" w:space="0" w:color="auto" w:frame="1"/>
         </w:rPr>
       </w:pPr>
-      <w:bookmarkStart w:id="4" w:name="_Toc2236272"/>
+      <w:bookmarkStart w:id="3" w:name="_Toc2236272"/>
     </w:p>
     <w:p>
       <w:pPr>
@@ -2761,7 +2910,7 @@
         </w:rPr>
         <w:t>Other Course Policies</w:t>
       </w:r>
-      <w:bookmarkEnd w:id="4"/>
+      <w:bookmarkEnd w:id="3"/>
     </w:p>
     <w:p>
       <w:pPr>
@@ -2980,6 +3129,7 @@
           <w:szCs w:val="22"/>
           <w:u w:val="single"/>
         </w:rPr>
+        <w:lastRenderedPageBreak/>
         <w:t>${final</w:t>
       </w:r>
       <w:r>
@@ -3072,16 +3222,7 @@
           <w:sz w:val="22"/>
           <w:szCs w:val="22"/>
         </w:rPr>
-        <w:t xml:space="preserve">-hour period) or unforeseen events, students will be permitted to apply for out-of-time final examinations only if they are representing the University, the province, or the country in a competition or performance; serving in the Canadian military; observing a religious rite; working to support themselves or their family; or caring for </w:t>
-      </w:r>
-      <w:r>
-        <w:rPr>
-          <w:rFonts w:ascii="Calibri" w:hAnsi="Calibri" w:cs="Times"/>
-          <w:sz w:val="22"/>
-          <w:szCs w:val="22"/>
-        </w:rPr>
-        <w:lastRenderedPageBreak/>
-        <w:t xml:space="preserve">a family member.  Unforeseen events include (but may not be limited to) the following: ill health or other personal challenges that arise during a term and changes in the requirements of an ongoing job.  </w:t>
+        <w:t xml:space="preserve">-hour period) or unforeseen events, students will be permitted to apply for out-of-time final examinations only if they are representing the University, the province, or the country in a competition or performance; serving in the Canadian military; observing a religious rite; working to support themselves or their family; or caring for a family member.  Unforeseen events include (but may not be limited to) the following: ill health or other personal challenges that arise during a term and changes in the requirements of an ongoing job.  </w:t>
       </w:r>
     </w:p>
     <w:p>
@@ -3708,7 +3849,17 @@
           <w:szCs w:val="22"/>
           <w:lang w:val="en-US" w:eastAsia="en-US"/>
         </w:rPr>
-        <w:t>Through leadership, vision, and collaborative action, the Equity &amp; Inclusion Office (EIO) develops action strategies in support of efforts to embed equity and inclusion in the daily operations across the campus. The EIO provides education and training from cultivating respectful, inclusive spaces and communities to understanding unconscious/implicit bias and its operation within in campus environments. UBC Policy 3 prohibits discrimination and harassment on the basis of BC’s Human Rights Code. If you require assistance related to an issue of equity, educational programs, discrimination or harassment please contact the EIO.</w:t>
+        <w:t xml:space="preserve">Through leadership, vision, and collaborative action, the Equity &amp; Inclusion Office (EIO) develops action strategies in support of efforts to embed equity and inclusion in the daily operations across the campus. The EIO provides education and training from cultivating respectful, inclusive spaces and communities to </w:t>
+      </w:r>
+      <w:r>
+        <w:rPr>
+          <w:rFonts w:ascii="Calibri" w:hAnsi="Calibri" w:cs="Times"/>
+          <w:sz w:val="22"/>
+          <w:szCs w:val="22"/>
+          <w:lang w:val="en-US" w:eastAsia="en-US"/>
+        </w:rPr>
+        <w:lastRenderedPageBreak/>
+        <w:t>understanding unconscious/implicit bias and its operation within in campus environments. UBC Policy 3 prohibits discrimination and harassment on the basis of BC’s Human Rights Code. If you require assistance related to an issue of equity, educational programs, discrimination or harassment please contact the EIO.</w:t>
       </w:r>
     </w:p>
     <w:p>
@@ -3840,7 +3991,6 @@
           <w:sz w:val="22"/>
           <w:szCs w:val="22"/>
         </w:rPr>
-        <w:lastRenderedPageBreak/>
         <w:t>${</w:t>
       </w:r>
       <w:r>
@@ -4431,6 +4581,7 @@
           <w:color w:val="000000" w:themeColor="text1"/>
           <w:u w:val="single"/>
         </w:rPr>
+        <w:lastRenderedPageBreak/>
         <w:t>${copyright-title}</w:t>
       </w:r>
       <w:r>
@@ -4488,7 +4639,6 @@
           <w:sz w:val="22"/>
           <w:szCs w:val="22"/>
         </w:rPr>
-        <w:lastRenderedPageBreak/>
         <w:t>${/copyright}</w:t>
       </w:r>
     </w:p>
@@ -4832,7 +4982,7 @@
 </file>
 
 <file path=word/endnotes.xml><?xml version="1.0" encoding="utf-8"?>
-<w:endnotes xmlns:wpc="http://schemas.microsoft.com/office/word/2010/wordprocessingCanvas" xmlns:cx="http://schemas.microsoft.com/office/drawing/2014/chartex" xmlns:cx1="http://schemas.microsoft.com/office/drawing/2015/9/8/chartex" xmlns:cx2="http://schemas.microsoft.com/office/drawing/2015/10/21/chartex" xmlns:cx3="http://schemas.microsoft.com/office/drawing/2016/5/9/chartex" xmlns:cx4="http://schemas.microsoft.com/office/drawing/2016/5/10/chartex" xmlns:cx5="http://schemas.microsoft.com/office/drawing/2016/5/11/chartex" xmlns:cx6="http://schemas.microsoft.com/office/drawing/2016/5/12/chartex" xmlns:cx7="http://schemas.microsoft.com/office/drawing/2016/5/13/chartex" xmlns:cx8="http://schemas.microsoft.com/office/drawing/2016/5/14/chartex" xmlns:mc="http://schemas.openxmlformats.org/markup-compatibility/2006" xmlns:aink="http://schemas.microsoft.com/office/drawing/2016/ink" xmlns:am3d="http://schemas.microsoft.com/office/drawing/2017/model3d" xmlns:o="urn:schemas-microsoft-com:office:office" xmlns:r="http://schemas.openxmlformats.org/officeDocument/2006/relationships" xmlns:m="http://schemas.openxmlformats.org/officeDocument/2006/math" xmlns:v="urn:schemas-microsoft-com:vml" xmlns:wp14="http://schemas.microsoft.com/office/word/2010/wordprocessingDrawing" xmlns:wp="http://schemas.openxmlformats.org/drawingml/2006/wordprocessingDrawing" xmlns:w10="urn:schemas-microsoft-com:office:word" xmlns:w="http://schemas.openxmlformats.org/wordprocessingml/2006/main" xmlns:w14="http://schemas.microsoft.com/office/word/2010/wordml" xmlns:w15="http://schemas.microsoft.com/office/word/2012/wordml" xmlns:w16cid="http://schemas.microsoft.com/office/word/2016/wordml/cid" xmlns:w16se="http://schemas.microsoft.com/office/word/2015/wordml/symex" xmlns:wpg="http://schemas.microsoft.com/office/word/2010/wordprocessingGroup" xmlns:wpi="http://schemas.microsoft.com/office/word/2010/wordprocessingInk" xmlns:wne="http://schemas.microsoft.com/office/word/2006/wordml" xmlns:wps="http://schemas.microsoft.com/office/word/2010/wordprocessingShape" mc:Ignorable="w14 w15 w16se w16cid wp14">
+<w:endnotes xmlns:wpc="http://schemas.microsoft.com/office/word/2010/wordprocessingCanvas" xmlns:cx="http://schemas.microsoft.com/office/drawing/2014/chartex" xmlns:cx1="http://schemas.microsoft.com/office/drawing/2015/9/8/chartex" xmlns:cx2="http://schemas.microsoft.com/office/drawing/2015/10/21/chartex" xmlns:cx3="http://schemas.microsoft.com/office/drawing/2016/5/9/chartex" xmlns:cx4="http://schemas.microsoft.com/office/drawing/2016/5/10/chartex" xmlns:cx5="http://schemas.microsoft.com/office/drawing/2016/5/11/chartex" xmlns:cx6="http://schemas.microsoft.com/office/drawing/2016/5/12/chartex" xmlns:cx7="http://schemas.microsoft.com/office/drawing/2016/5/13/chartex" xmlns:cx8="http://schemas.microsoft.com/office/drawing/2016/5/14/chartex" xmlns:mc="http://schemas.openxmlformats.org/markup-compatibility/2006" xmlns:aink="http://schemas.microsoft.com/office/drawing/2016/ink" xmlns:am3d="http://schemas.microsoft.com/office/drawing/2017/model3d" xmlns:o="urn:schemas-microsoft-com:office:office" xmlns:oel="http://schemas.microsoft.com/office/2019/extlst" xmlns:r="http://schemas.openxmlformats.org/officeDocument/2006/relationships" xmlns:m="http://schemas.openxmlformats.org/officeDocument/2006/math" xmlns:v="urn:schemas-microsoft-com:vml" xmlns:wp14="http://schemas.microsoft.com/office/word/2010/wordprocessingDrawing" xmlns:wp="http://schemas.openxmlformats.org/drawingml/2006/wordprocessingDrawing" xmlns:w10="urn:schemas-microsoft-com:office:word" xmlns:w="http://schemas.openxmlformats.org/wordprocessingml/2006/main" xmlns:w14="http://schemas.microsoft.com/office/word/2010/wordml" xmlns:w15="http://schemas.microsoft.com/office/word/2012/wordml" xmlns:w16cex="http://schemas.microsoft.com/office/word/2018/wordml/cex" xmlns:w16cid="http://schemas.microsoft.com/office/word/2016/wordml/cid" xmlns:w16="http://schemas.microsoft.com/office/word/2018/wordml" xmlns:w16sdtdh="http://schemas.microsoft.com/office/word/2020/wordml/sdtdatahash" xmlns:w16se="http://schemas.microsoft.com/office/word/2015/wordml/symex" xmlns:wpg="http://schemas.microsoft.com/office/word/2010/wordprocessingGroup" xmlns:wpi="http://schemas.microsoft.com/office/word/2010/wordprocessingInk" xmlns:wne="http://schemas.microsoft.com/office/word/2006/wordml" xmlns:wps="http://schemas.microsoft.com/office/word/2010/wordprocessingShape" mc:Ignorable="w14 w15 w16se w16cid w16 w16cex w16sdtdh wp14">
   <w:endnote w:type="separator" w:id="-1">
     <w:p>
       <w:pPr>
@@ -4857,7 +5007,7 @@
 </file>
 
 <file path=word/footer1.xml><?xml version="1.0" encoding="utf-8"?>
-<w:ftr xmlns:wpc="http://schemas.microsoft.com/office/word/2010/wordprocessingCanvas" xmlns:cx="http://schemas.microsoft.com/office/drawing/2014/chartex" xmlns:cx1="http://schemas.microsoft.com/office/drawing/2015/9/8/chartex" xmlns:cx2="http://schemas.microsoft.com/office/drawing/2015/10/21/chartex" xmlns:cx3="http://schemas.microsoft.com/office/drawing/2016/5/9/chartex" xmlns:cx4="http://schemas.microsoft.com/office/drawing/2016/5/10/chartex" xmlns:cx5="http://schemas.microsoft.com/office/drawing/2016/5/11/chartex" xmlns:cx6="http://schemas.microsoft.com/office/drawing/2016/5/12/chartex" xmlns:cx7="http://schemas.microsoft.com/office/drawing/2016/5/13/chartex" xmlns:cx8="http://schemas.microsoft.com/office/drawing/2016/5/14/chartex" xmlns:mc="http://schemas.openxmlformats.org/markup-compatibility/2006" xmlns:aink="http://schemas.microsoft.com/office/drawing/2016/ink" xmlns:am3d="http://schemas.microsoft.com/office/drawing/2017/model3d" xmlns:o="urn:schemas-microsoft-com:office:office" xmlns:r="http://schemas.openxmlformats.org/officeDocument/2006/relationships" xmlns:m="http://schemas.openxmlformats.org/officeDocument/2006/math" xmlns:v="urn:schemas-microsoft-com:vml" xmlns:wp14="http://schemas.microsoft.com/office/word/2010/wordprocessingDrawing" xmlns:wp="http://schemas.openxmlformats.org/drawingml/2006/wordprocessingDrawing" xmlns:w10="urn:schemas-microsoft-com:office:word" xmlns:w="http://schemas.openxmlformats.org/wordprocessingml/2006/main" xmlns:w14="http://schemas.microsoft.com/office/word/2010/wordml" xmlns:w15="http://schemas.microsoft.com/office/word/2012/wordml" xmlns:w16cid="http://schemas.microsoft.com/office/word/2016/wordml/cid" xmlns:w16se="http://schemas.microsoft.com/office/word/2015/wordml/symex" xmlns:wpg="http://schemas.microsoft.com/office/word/2010/wordprocessingGroup" xmlns:wpi="http://schemas.microsoft.com/office/word/2010/wordprocessingInk" xmlns:wne="http://schemas.microsoft.com/office/word/2006/wordml" xmlns:wps="http://schemas.microsoft.com/office/word/2010/wordprocessingShape" mc:Ignorable="w14 w15 w16se w16cid wp14">
+<w:ftr xmlns:wpc="http://schemas.microsoft.com/office/word/2010/wordprocessingCanvas" xmlns:cx="http://schemas.microsoft.com/office/drawing/2014/chartex" xmlns:cx1="http://schemas.microsoft.com/office/drawing/2015/9/8/chartex" xmlns:cx2="http://schemas.microsoft.com/office/drawing/2015/10/21/chartex" xmlns:cx3="http://schemas.microsoft.com/office/drawing/2016/5/9/chartex" xmlns:cx4="http://schemas.microsoft.com/office/drawing/2016/5/10/chartex" xmlns:cx5="http://schemas.microsoft.com/office/drawing/2016/5/11/chartex" xmlns:cx6="http://schemas.microsoft.com/office/drawing/2016/5/12/chartex" xmlns:cx7="http://schemas.microsoft.com/office/drawing/2016/5/13/chartex" xmlns:cx8="http://schemas.microsoft.com/office/drawing/2016/5/14/chartex" xmlns:mc="http://schemas.openxmlformats.org/markup-compatibility/2006" xmlns:aink="http://schemas.microsoft.com/office/drawing/2016/ink" xmlns:am3d="http://schemas.microsoft.com/office/drawing/2017/model3d" xmlns:o="urn:schemas-microsoft-com:office:office" xmlns:oel="http://schemas.microsoft.com/office/2019/extlst" xmlns:r="http://schemas.openxmlformats.org/officeDocument/2006/relationships" xmlns:m="http://schemas.openxmlformats.org/officeDocument/2006/math" xmlns:v="urn:schemas-microsoft-com:vml" xmlns:wp14="http://schemas.microsoft.com/office/word/2010/wordprocessingDrawing" xmlns:wp="http://schemas.openxmlformats.org/drawingml/2006/wordprocessingDrawing" xmlns:w10="urn:schemas-microsoft-com:office:word" xmlns:w="http://schemas.openxmlformats.org/wordprocessingml/2006/main" xmlns:w14="http://schemas.microsoft.com/office/word/2010/wordml" xmlns:w15="http://schemas.microsoft.com/office/word/2012/wordml" xmlns:w16cex="http://schemas.microsoft.com/office/word/2018/wordml/cex" xmlns:w16cid="http://schemas.microsoft.com/office/word/2016/wordml/cid" xmlns:w16="http://schemas.microsoft.com/office/word/2018/wordml" xmlns:w16sdtdh="http://schemas.microsoft.com/office/word/2020/wordml/sdtdatahash" xmlns:w16se="http://schemas.microsoft.com/office/word/2015/wordml/symex" xmlns:wpg="http://schemas.microsoft.com/office/word/2010/wordprocessingGroup" xmlns:wpi="http://schemas.microsoft.com/office/word/2010/wordprocessingInk" xmlns:wne="http://schemas.microsoft.com/office/word/2006/wordml" xmlns:wps="http://schemas.microsoft.com/office/word/2010/wordprocessingShape" mc:Ignorable="w14 w15 w16se w16cid w16 w16cex w16sdtdh wp14">
   <w:p>
     <w:pPr>
       <w:pStyle w:val="Footer"/>
@@ -4867,7 +5017,7 @@
 </file>
 
 <file path=word/footer2.xml><?xml version="1.0" encoding="utf-8"?>
-<w:ftr xmlns:wpc="http://schemas.microsoft.com/office/word/2010/wordprocessingCanvas" xmlns:cx="http://schemas.microsoft.com/office/drawing/2014/chartex" xmlns:cx1="http://schemas.microsoft.com/office/drawing/2015/9/8/chartex" xmlns:cx2="http://schemas.microsoft.com/office/drawing/2015/10/21/chartex" xmlns:cx3="http://schemas.microsoft.com/office/drawing/2016/5/9/chartex" xmlns:cx4="http://schemas.microsoft.com/office/drawing/2016/5/10/chartex" xmlns:cx5="http://schemas.microsoft.com/office/drawing/2016/5/11/chartex" xmlns:cx6="http://schemas.microsoft.com/office/drawing/2016/5/12/chartex" xmlns:cx7="http://schemas.microsoft.com/office/drawing/2016/5/13/chartex" xmlns:cx8="http://schemas.microsoft.com/office/drawing/2016/5/14/chartex" xmlns:mc="http://schemas.openxmlformats.org/markup-compatibility/2006" xmlns:aink="http://schemas.microsoft.com/office/drawing/2016/ink" xmlns:am3d="http://schemas.microsoft.com/office/drawing/2017/model3d" xmlns:o="urn:schemas-microsoft-com:office:office" xmlns:r="http://schemas.openxmlformats.org/officeDocument/2006/relationships" xmlns:m="http://schemas.openxmlformats.org/officeDocument/2006/math" xmlns:v="urn:schemas-microsoft-com:vml" xmlns:wp14="http://schemas.microsoft.com/office/word/2010/wordprocessingDrawing" xmlns:wp="http://schemas.openxmlformats.org/drawingml/2006/wordprocessingDrawing" xmlns:w10="urn:schemas-microsoft-com:office:word" xmlns:w="http://schemas.openxmlformats.org/wordprocessingml/2006/main" xmlns:w14="http://schemas.microsoft.com/office/word/2010/wordml" xmlns:w15="http://schemas.microsoft.com/office/word/2012/wordml" xmlns:w16cid="http://schemas.microsoft.com/office/word/2016/wordml/cid" xmlns:w16se="http://schemas.microsoft.com/office/word/2015/wordml/symex" xmlns:wpg="http://schemas.microsoft.com/office/word/2010/wordprocessingGroup" xmlns:wpi="http://schemas.microsoft.com/office/word/2010/wordprocessingInk" xmlns:wne="http://schemas.microsoft.com/office/word/2006/wordml" xmlns:wps="http://schemas.microsoft.com/office/word/2010/wordprocessingShape" mc:Ignorable="w14 w15 w16se w16cid wp14">
+<w:ftr xmlns:wpc="http://schemas.microsoft.com/office/word/2010/wordprocessingCanvas" xmlns:cx="http://schemas.microsoft.com/office/drawing/2014/chartex" xmlns:cx1="http://schemas.microsoft.com/office/drawing/2015/9/8/chartex" xmlns:cx2="http://schemas.microsoft.com/office/drawing/2015/10/21/chartex" xmlns:cx3="http://schemas.microsoft.com/office/drawing/2016/5/9/chartex" xmlns:cx4="http://schemas.microsoft.com/office/drawing/2016/5/10/chartex" xmlns:cx5="http://schemas.microsoft.com/office/drawing/2016/5/11/chartex" xmlns:cx6="http://schemas.microsoft.com/office/drawing/2016/5/12/chartex" xmlns:cx7="http://schemas.microsoft.com/office/drawing/2016/5/13/chartex" xmlns:cx8="http://schemas.microsoft.com/office/drawing/2016/5/14/chartex" xmlns:mc="http://schemas.openxmlformats.org/markup-compatibility/2006" xmlns:aink="http://schemas.microsoft.com/office/drawing/2016/ink" xmlns:am3d="http://schemas.microsoft.com/office/drawing/2017/model3d" xmlns:o="urn:schemas-microsoft-com:office:office" xmlns:oel="http://schemas.microsoft.com/office/2019/extlst" xmlns:r="http://schemas.openxmlformats.org/officeDocument/2006/relationships" xmlns:m="http://schemas.openxmlformats.org/officeDocument/2006/math" xmlns:v="urn:schemas-microsoft-com:vml" xmlns:wp14="http://schemas.microsoft.com/office/word/2010/wordprocessingDrawing" xmlns:wp="http://schemas.openxmlformats.org/drawingml/2006/wordprocessingDrawing" xmlns:w10="urn:schemas-microsoft-com:office:word" xmlns:w="http://schemas.openxmlformats.org/wordprocessingml/2006/main" xmlns:w14="http://schemas.microsoft.com/office/word/2010/wordml" xmlns:w15="http://schemas.microsoft.com/office/word/2012/wordml" xmlns:w16cex="http://schemas.microsoft.com/office/word/2018/wordml/cex" xmlns:w16cid="http://schemas.microsoft.com/office/word/2016/wordml/cid" xmlns:w16="http://schemas.microsoft.com/office/word/2018/wordml" xmlns:w16sdtdh="http://schemas.microsoft.com/office/word/2020/wordml/sdtdatahash" xmlns:w16se="http://schemas.microsoft.com/office/word/2015/wordml/symex" xmlns:wpg="http://schemas.microsoft.com/office/word/2010/wordprocessingGroup" xmlns:wpi="http://schemas.microsoft.com/office/word/2010/wordprocessingInk" xmlns:wne="http://schemas.microsoft.com/office/word/2006/wordml" xmlns:wps="http://schemas.microsoft.com/office/word/2010/wordprocessingShape" mc:Ignorable="w14 w15 w16se w16cid w16 w16cex w16sdtdh wp14">
   <w:p>
     <w:pPr>
       <w:pStyle w:val="Footer"/>
@@ -4877,7 +5027,7 @@
 </file>
 
 <file path=word/footer3.xml><?xml version="1.0" encoding="utf-8"?>
-<w:ftr xmlns:wpc="http://schemas.microsoft.com/office/word/2010/wordprocessingCanvas" xmlns:cx="http://schemas.microsoft.com/office/drawing/2014/chartex" xmlns:cx1="http://schemas.microsoft.com/office/drawing/2015/9/8/chartex" xmlns:cx2="http://schemas.microsoft.com/office/drawing/2015/10/21/chartex" xmlns:cx3="http://schemas.microsoft.com/office/drawing/2016/5/9/chartex" xmlns:cx4="http://schemas.microsoft.com/office/drawing/2016/5/10/chartex" xmlns:cx5="http://schemas.microsoft.com/office/drawing/2016/5/11/chartex" xmlns:cx6="http://schemas.microsoft.com/office/drawing/2016/5/12/chartex" xmlns:cx7="http://schemas.microsoft.com/office/drawing/2016/5/13/chartex" xmlns:cx8="http://schemas.microsoft.com/office/drawing/2016/5/14/chartex" xmlns:mc="http://schemas.openxmlformats.org/markup-compatibility/2006" xmlns:aink="http://schemas.microsoft.com/office/drawing/2016/ink" xmlns:am3d="http://schemas.microsoft.com/office/drawing/2017/model3d" xmlns:o="urn:schemas-microsoft-com:office:office" xmlns:r="http://schemas.openxmlformats.org/officeDocument/2006/relationships" xmlns:m="http://schemas.openxmlformats.org/officeDocument/2006/math" xmlns:v="urn:schemas-microsoft-com:vml" xmlns:wp14="http://schemas.microsoft.com/office/word/2010/wordprocessingDrawing" xmlns:wp="http://schemas.openxmlformats.org/drawingml/2006/wordprocessingDrawing" xmlns:w10="urn:schemas-microsoft-com:office:word" xmlns:w="http://schemas.openxmlformats.org/wordprocessingml/2006/main" xmlns:w14="http://schemas.microsoft.com/office/word/2010/wordml" xmlns:w15="http://schemas.microsoft.com/office/word/2012/wordml" xmlns:w16cid="http://schemas.microsoft.com/office/word/2016/wordml/cid" xmlns:w16se="http://schemas.microsoft.com/office/word/2015/wordml/symex" xmlns:wpg="http://schemas.microsoft.com/office/word/2010/wordprocessingGroup" xmlns:wpi="http://schemas.microsoft.com/office/word/2010/wordprocessingInk" xmlns:wne="http://schemas.microsoft.com/office/word/2006/wordml" xmlns:wps="http://schemas.microsoft.com/office/word/2010/wordprocessingShape" mc:Ignorable="w14 w15 w16se w16cid wp14">
+<w:ftr xmlns:wpc="http://schemas.microsoft.com/office/word/2010/wordprocessingCanvas" xmlns:cx="http://schemas.microsoft.com/office/drawing/2014/chartex" xmlns:cx1="http://schemas.microsoft.com/office/drawing/2015/9/8/chartex" xmlns:cx2="http://schemas.microsoft.com/office/drawing/2015/10/21/chartex" xmlns:cx3="http://schemas.microsoft.com/office/drawing/2016/5/9/chartex" xmlns:cx4="http://schemas.microsoft.com/office/drawing/2016/5/10/chartex" xmlns:cx5="http://schemas.microsoft.com/office/drawing/2016/5/11/chartex" xmlns:cx6="http://schemas.microsoft.com/office/drawing/2016/5/12/chartex" xmlns:cx7="http://schemas.microsoft.com/office/drawing/2016/5/13/chartex" xmlns:cx8="http://schemas.microsoft.com/office/drawing/2016/5/14/chartex" xmlns:mc="http://schemas.openxmlformats.org/markup-compatibility/2006" xmlns:aink="http://schemas.microsoft.com/office/drawing/2016/ink" xmlns:am3d="http://schemas.microsoft.com/office/drawing/2017/model3d" xmlns:o="urn:schemas-microsoft-com:office:office" xmlns:oel="http://schemas.microsoft.com/office/2019/extlst" xmlns:r="http://schemas.openxmlformats.org/officeDocument/2006/relationships" xmlns:m="http://schemas.openxmlformats.org/officeDocument/2006/math" xmlns:v="urn:schemas-microsoft-com:vml" xmlns:wp14="http://schemas.microsoft.com/office/word/2010/wordprocessingDrawing" xmlns:wp="http://schemas.openxmlformats.org/drawingml/2006/wordprocessingDrawing" xmlns:w10="urn:schemas-microsoft-com:office:word" xmlns:w="http://schemas.openxmlformats.org/wordprocessingml/2006/main" xmlns:w14="http://schemas.microsoft.com/office/word/2010/wordml" xmlns:w15="http://schemas.microsoft.com/office/word/2012/wordml" xmlns:w16cex="http://schemas.microsoft.com/office/word/2018/wordml/cex" xmlns:w16cid="http://schemas.microsoft.com/office/word/2016/wordml/cid" xmlns:w16="http://schemas.microsoft.com/office/word/2018/wordml" xmlns:w16sdtdh="http://schemas.microsoft.com/office/word/2020/wordml/sdtdatahash" xmlns:w16se="http://schemas.microsoft.com/office/word/2015/wordml/symex" xmlns:wpg="http://schemas.microsoft.com/office/word/2010/wordprocessingGroup" xmlns:wpi="http://schemas.microsoft.com/office/word/2010/wordprocessingInk" xmlns:wne="http://schemas.microsoft.com/office/word/2006/wordml" xmlns:wps="http://schemas.microsoft.com/office/word/2010/wordprocessingShape" mc:Ignorable="w14 w15 w16se w16cid w16 w16cex w16sdtdh wp14">
   <w:p>
     <w:pPr>
       <w:pStyle w:val="Footer"/>
@@ -4887,7 +5037,7 @@
 </file>
 
 <file path=word/footnotes.xml><?xml version="1.0" encoding="utf-8"?>
-<w:footnotes xmlns:wpc="http://schemas.microsoft.com/office/word/2010/wordprocessingCanvas" xmlns:cx="http://schemas.microsoft.com/office/drawing/2014/chartex" xmlns:cx1="http://schemas.microsoft.com/office/drawing/2015/9/8/chartex" xmlns:cx2="http://schemas.microsoft.com/office/drawing/2015/10/21/chartex" xmlns:cx3="http://schemas.microsoft.com/office/drawing/2016/5/9/chartex" xmlns:cx4="http://schemas.microsoft.com/office/drawing/2016/5/10/chartex" xmlns:cx5="http://schemas.microsoft.com/office/drawing/2016/5/11/chartex" xmlns:cx6="http://schemas.microsoft.com/office/drawing/2016/5/12/chartex" xmlns:cx7="http://schemas.microsoft.com/office/drawing/2016/5/13/chartex" xmlns:cx8="http://schemas.microsoft.com/office/drawing/2016/5/14/chartex" xmlns:mc="http://schemas.openxmlformats.org/markup-compatibility/2006" xmlns:aink="http://schemas.microsoft.com/office/drawing/2016/ink" xmlns:am3d="http://schemas.microsoft.com/office/drawing/2017/model3d" xmlns:o="urn:schemas-microsoft-com:office:office" xmlns:r="http://schemas.openxmlformats.org/officeDocument/2006/relationships" xmlns:m="http://schemas.openxmlformats.org/officeDocument/2006/math" xmlns:v="urn:schemas-microsoft-com:vml" xmlns:wp14="http://schemas.microsoft.com/office/word/2010/wordprocessingDrawing" xmlns:wp="http://schemas.openxmlformats.org/drawingml/2006/wordprocessingDrawing" xmlns:w10="urn:schemas-microsoft-com:office:word" xmlns:w="http://schemas.openxmlformats.org/wordprocessingml/2006/main" xmlns:w14="http://schemas.microsoft.com/office/word/2010/wordml" xmlns:w15="http://schemas.microsoft.com/office/word/2012/wordml" xmlns:w16cid="http://schemas.microsoft.com/office/word/2016/wordml/cid" xmlns:w16se="http://schemas.microsoft.com/office/word/2015/wordml/symex" xmlns:wpg="http://schemas.microsoft.com/office/word/2010/wordprocessingGroup" xmlns:wpi="http://schemas.microsoft.com/office/word/2010/wordprocessingInk" xmlns:wne="http://schemas.microsoft.com/office/word/2006/wordml" xmlns:wps="http://schemas.microsoft.com/office/word/2010/wordprocessingShape" mc:Ignorable="w14 w15 w16se w16cid wp14">
+<w:footnotes xmlns:wpc="http://schemas.microsoft.com/office/word/2010/wordprocessingCanvas" xmlns:cx="http://schemas.microsoft.com/office/drawing/2014/chartex" xmlns:cx1="http://schemas.microsoft.com/office/drawing/2015/9/8/chartex" xmlns:cx2="http://schemas.microsoft.com/office/drawing/2015/10/21/chartex" xmlns:cx3="http://schemas.microsoft.com/office/drawing/2016/5/9/chartex" xmlns:cx4="http://schemas.microsoft.com/office/drawing/2016/5/10/chartex" xmlns:cx5="http://schemas.microsoft.com/office/drawing/2016/5/11/chartex" xmlns:cx6="http://schemas.microsoft.com/office/drawing/2016/5/12/chartex" xmlns:cx7="http://schemas.microsoft.com/office/drawing/2016/5/13/chartex" xmlns:cx8="http://schemas.microsoft.com/office/drawing/2016/5/14/chartex" xmlns:mc="http://schemas.openxmlformats.org/markup-compatibility/2006" xmlns:aink="http://schemas.microsoft.com/office/drawing/2016/ink" xmlns:am3d="http://schemas.microsoft.com/office/drawing/2017/model3d" xmlns:o="urn:schemas-microsoft-com:office:office" xmlns:oel="http://schemas.microsoft.com/office/2019/extlst" xmlns:r="http://schemas.openxmlformats.org/officeDocument/2006/relationships" xmlns:m="http://schemas.openxmlformats.org/officeDocument/2006/math" xmlns:v="urn:schemas-microsoft-com:vml" xmlns:wp14="http://schemas.microsoft.com/office/word/2010/wordprocessingDrawing" xmlns:wp="http://schemas.openxmlformats.org/drawingml/2006/wordprocessingDrawing" xmlns:w10="urn:schemas-microsoft-com:office:word" xmlns:w="http://schemas.openxmlformats.org/wordprocessingml/2006/main" xmlns:w14="http://schemas.microsoft.com/office/word/2010/wordml" xmlns:w15="http://schemas.microsoft.com/office/word/2012/wordml" xmlns:w16cex="http://schemas.microsoft.com/office/word/2018/wordml/cex" xmlns:w16cid="http://schemas.microsoft.com/office/word/2016/wordml/cid" xmlns:w16="http://schemas.microsoft.com/office/word/2018/wordml" xmlns:w16sdtdh="http://schemas.microsoft.com/office/word/2020/wordml/sdtdatahash" xmlns:w16se="http://schemas.microsoft.com/office/word/2015/wordml/symex" xmlns:wpg="http://schemas.microsoft.com/office/word/2010/wordprocessingGroup" xmlns:wpi="http://schemas.microsoft.com/office/word/2010/wordprocessingInk" xmlns:wne="http://schemas.microsoft.com/office/word/2006/wordml" xmlns:wps="http://schemas.microsoft.com/office/word/2010/wordprocessingShape" mc:Ignorable="w14 w15 w16se w16cid w16 w16cex w16sdtdh wp14">
   <w:footnote w:type="separator" w:id="-1">
     <w:p>
       <w:pPr>
@@ -4912,7 +5062,7 @@
 </file>
 
 <file path=word/header1.xml><?xml version="1.0" encoding="utf-8"?>
-<w:hdr xmlns:wpc="http://schemas.microsoft.com/office/word/2010/wordprocessingCanvas" xmlns:cx="http://schemas.microsoft.com/office/drawing/2014/chartex" xmlns:cx1="http://schemas.microsoft.com/office/drawing/2015/9/8/chartex" xmlns:cx2="http://schemas.microsoft.com/office/drawing/2015/10/21/chartex" xmlns:cx3="http://schemas.microsoft.com/office/drawing/2016/5/9/chartex" xmlns:cx4="http://schemas.microsoft.com/office/drawing/2016/5/10/chartex" xmlns:cx5="http://schemas.microsoft.com/office/drawing/2016/5/11/chartex" xmlns:cx6="http://schemas.microsoft.com/office/drawing/2016/5/12/chartex" xmlns:cx7="http://schemas.microsoft.com/office/drawing/2016/5/13/chartex" xmlns:cx8="http://schemas.microsoft.com/office/drawing/2016/5/14/chartex" xmlns:mc="http://schemas.openxmlformats.org/markup-compatibility/2006" xmlns:aink="http://schemas.microsoft.com/office/drawing/2016/ink" xmlns:am3d="http://schemas.microsoft.com/office/drawing/2017/model3d" xmlns:o="urn:schemas-microsoft-com:office:office" xmlns:r="http://schemas.openxmlformats.org/officeDocument/2006/relationships" xmlns:m="http://schemas.openxmlformats.org/officeDocument/2006/math" xmlns:v="urn:schemas-microsoft-com:vml" xmlns:wp14="http://schemas.microsoft.com/office/word/2010/wordprocessingDrawing" xmlns:wp="http://schemas.openxmlformats.org/drawingml/2006/wordprocessingDrawing" xmlns:w10="urn:schemas-microsoft-com:office:word" xmlns:w="http://schemas.openxmlformats.org/wordprocessingml/2006/main" xmlns:w14="http://schemas.microsoft.com/office/word/2010/wordml" xmlns:w15="http://schemas.microsoft.com/office/word/2012/wordml" xmlns:w16cid="http://schemas.microsoft.com/office/word/2016/wordml/cid" xmlns:w16se="http://schemas.microsoft.com/office/word/2015/wordml/symex" xmlns:wpg="http://schemas.microsoft.com/office/word/2010/wordprocessingGroup" xmlns:wpi="http://schemas.microsoft.com/office/word/2010/wordprocessingInk" xmlns:wne="http://schemas.microsoft.com/office/word/2006/wordml" xmlns:wps="http://schemas.microsoft.com/office/word/2010/wordprocessingShape" mc:Ignorable="w14 w15 w16se w16cid wp14">
+<w:hdr xmlns:wpc="http://schemas.microsoft.com/office/word/2010/wordprocessingCanvas" xmlns:cx="http://schemas.microsoft.com/office/drawing/2014/chartex" xmlns:cx1="http://schemas.microsoft.com/office/drawing/2015/9/8/chartex" xmlns:cx2="http://schemas.microsoft.com/office/drawing/2015/10/21/chartex" xmlns:cx3="http://schemas.microsoft.com/office/drawing/2016/5/9/chartex" xmlns:cx4="http://schemas.microsoft.com/office/drawing/2016/5/10/chartex" xmlns:cx5="http://schemas.microsoft.com/office/drawing/2016/5/11/chartex" xmlns:cx6="http://schemas.microsoft.com/office/drawing/2016/5/12/chartex" xmlns:cx7="http://schemas.microsoft.com/office/drawing/2016/5/13/chartex" xmlns:cx8="http://schemas.microsoft.com/office/drawing/2016/5/14/chartex" xmlns:mc="http://schemas.openxmlformats.org/markup-compatibility/2006" xmlns:aink="http://schemas.microsoft.com/office/drawing/2016/ink" xmlns:am3d="http://schemas.microsoft.com/office/drawing/2017/model3d" xmlns:o="urn:schemas-microsoft-com:office:office" xmlns:oel="http://schemas.microsoft.com/office/2019/extlst" xmlns:r="http://schemas.openxmlformats.org/officeDocument/2006/relationships" xmlns:m="http://schemas.openxmlformats.org/officeDocument/2006/math" xmlns:v="urn:schemas-microsoft-com:vml" xmlns:wp14="http://schemas.microsoft.com/office/word/2010/wordprocessingDrawing" xmlns:wp="http://schemas.openxmlformats.org/drawingml/2006/wordprocessingDrawing" xmlns:w10="urn:schemas-microsoft-com:office:word" xmlns:w="http://schemas.openxmlformats.org/wordprocessingml/2006/main" xmlns:w14="http://schemas.microsoft.com/office/word/2010/wordml" xmlns:w15="http://schemas.microsoft.com/office/word/2012/wordml" xmlns:w16cex="http://schemas.microsoft.com/office/word/2018/wordml/cex" xmlns:w16cid="http://schemas.microsoft.com/office/word/2016/wordml/cid" xmlns:w16="http://schemas.microsoft.com/office/word/2018/wordml" xmlns:w16sdtdh="http://schemas.microsoft.com/office/word/2020/wordml/sdtdatahash" xmlns:w16se="http://schemas.microsoft.com/office/word/2015/wordml/symex" xmlns:wpg="http://schemas.microsoft.com/office/word/2010/wordprocessingGroup" xmlns:wpi="http://schemas.microsoft.com/office/word/2010/wordprocessingInk" xmlns:wne="http://schemas.microsoft.com/office/word/2006/wordml" xmlns:wps="http://schemas.microsoft.com/office/word/2010/wordprocessingShape" mc:Ignorable="w14 w15 w16se w16cid w16 w16cex w16sdtdh wp14">
   <w:p>
     <w:pPr>
       <w:pStyle w:val="Header"/>
@@ -4922,7 +5072,7 @@
 </file>
 
 <file path=word/header2.xml><?xml version="1.0" encoding="utf-8"?>
-<w:hdr xmlns:wpc="http://schemas.microsoft.com/office/word/2010/wordprocessingCanvas" xmlns:cx="http://schemas.microsoft.com/office/drawing/2014/chartex" xmlns:cx1="http://schemas.microsoft.com/office/drawing/2015/9/8/chartex" xmlns:cx2="http://schemas.microsoft.com/office/drawing/2015/10/21/chartex" xmlns:cx3="http://schemas.microsoft.com/office/drawing/2016/5/9/chartex" xmlns:cx4="http://schemas.microsoft.com/office/drawing/2016/5/10/chartex" xmlns:cx5="http://schemas.microsoft.com/office/drawing/2016/5/11/chartex" xmlns:cx6="http://schemas.microsoft.com/office/drawing/2016/5/12/chartex" xmlns:cx7="http://schemas.microsoft.com/office/drawing/2016/5/13/chartex" xmlns:cx8="http://schemas.microsoft.com/office/drawing/2016/5/14/chartex" xmlns:mc="http://schemas.openxmlformats.org/markup-compatibility/2006" xmlns:aink="http://schemas.microsoft.com/office/drawing/2016/ink" xmlns:am3d="http://schemas.microsoft.com/office/drawing/2017/model3d" xmlns:o="urn:schemas-microsoft-com:office:office" xmlns:r="http://schemas.openxmlformats.org/officeDocument/2006/relationships" xmlns:m="http://schemas.openxmlformats.org/officeDocument/2006/math" xmlns:v="urn:schemas-microsoft-com:vml" xmlns:wp14="http://schemas.microsoft.com/office/word/2010/wordprocessingDrawing" xmlns:wp="http://schemas.openxmlformats.org/drawingml/2006/wordprocessingDrawing" xmlns:w10="urn:schemas-microsoft-com:office:word" xmlns:w="http://schemas.openxmlformats.org/wordprocessingml/2006/main" xmlns:w14="http://schemas.microsoft.com/office/word/2010/wordml" xmlns:w15="http://schemas.microsoft.com/office/word/2012/wordml" xmlns:w16cid="http://schemas.microsoft.com/office/word/2016/wordml/cid" xmlns:w16se="http://schemas.microsoft.com/office/word/2015/wordml/symex" xmlns:wpg="http://schemas.microsoft.com/office/word/2010/wordprocessingGroup" xmlns:wpi="http://schemas.microsoft.com/office/word/2010/wordprocessingInk" xmlns:wne="http://schemas.microsoft.com/office/word/2006/wordml" xmlns:wps="http://schemas.microsoft.com/office/word/2010/wordprocessingShape" mc:Ignorable="w14 w15 w16se w16cid wp14">
+<w:hdr xmlns:wpc="http://schemas.microsoft.com/office/word/2010/wordprocessingCanvas" xmlns:cx="http://schemas.microsoft.com/office/drawing/2014/chartex" xmlns:cx1="http://schemas.microsoft.com/office/drawing/2015/9/8/chartex" xmlns:cx2="http://schemas.microsoft.com/office/drawing/2015/10/21/chartex" xmlns:cx3="http://schemas.microsoft.com/office/drawing/2016/5/9/chartex" xmlns:cx4="http://schemas.microsoft.com/office/drawing/2016/5/10/chartex" xmlns:cx5="http://schemas.microsoft.com/office/drawing/2016/5/11/chartex" xmlns:cx6="http://schemas.microsoft.com/office/drawing/2016/5/12/chartex" xmlns:cx7="http://schemas.microsoft.com/office/drawing/2016/5/13/chartex" xmlns:cx8="http://schemas.microsoft.com/office/drawing/2016/5/14/chartex" xmlns:mc="http://schemas.openxmlformats.org/markup-compatibility/2006" xmlns:aink="http://schemas.microsoft.com/office/drawing/2016/ink" xmlns:am3d="http://schemas.microsoft.com/office/drawing/2017/model3d" xmlns:o="urn:schemas-microsoft-com:office:office" xmlns:oel="http://schemas.microsoft.com/office/2019/extlst" xmlns:r="http://schemas.openxmlformats.org/officeDocument/2006/relationships" xmlns:m="http://schemas.openxmlformats.org/officeDocument/2006/math" xmlns:v="urn:schemas-microsoft-com:vml" xmlns:wp14="http://schemas.microsoft.com/office/word/2010/wordprocessingDrawing" xmlns:wp="http://schemas.openxmlformats.org/drawingml/2006/wordprocessingDrawing" xmlns:w10="urn:schemas-microsoft-com:office:word" xmlns:w="http://schemas.openxmlformats.org/wordprocessingml/2006/main" xmlns:w14="http://schemas.microsoft.com/office/word/2010/wordml" xmlns:w15="http://schemas.microsoft.com/office/word/2012/wordml" xmlns:w16cex="http://schemas.microsoft.com/office/word/2018/wordml/cex" xmlns:w16cid="http://schemas.microsoft.com/office/word/2016/wordml/cid" xmlns:w16="http://schemas.microsoft.com/office/word/2018/wordml" xmlns:w16sdtdh="http://schemas.microsoft.com/office/word/2020/wordml/sdtdatahash" xmlns:w16se="http://schemas.microsoft.com/office/word/2015/wordml/symex" xmlns:wpg="http://schemas.microsoft.com/office/word/2010/wordprocessingGroup" xmlns:wpi="http://schemas.microsoft.com/office/word/2010/wordprocessingInk" xmlns:wne="http://schemas.microsoft.com/office/word/2006/wordml" xmlns:wps="http://schemas.microsoft.com/office/word/2010/wordprocessingShape" mc:Ignorable="w14 w15 w16se w16cid w16 w16cex w16sdtdh wp14">
   <w:p>
     <w:pPr>
       <w:pStyle w:val="Header"/>
@@ -4930,8 +5080,8 @@
         <w:rFonts w:ascii="Calibri" w:hAnsi="Calibri" w:cs="Calibri"/>
       </w:rPr>
     </w:pPr>
-    <w:bookmarkStart w:id="5" w:name="_Hlk72153461"/>
-    <w:bookmarkStart w:id="6" w:name="_Hlk72153462"/>
+    <w:bookmarkStart w:id="4" w:name="_Hlk72153461"/>
+    <w:bookmarkStart w:id="5" w:name="_Hlk72153462"/>
     <w:r>
       <w:rPr>
         <w:rFonts w:ascii="Calibri" w:hAnsi="Calibri" w:cs="Calibri"/>
@@ -4939,7 +5089,6 @@
       <w:t>${</w:t>
     </w:r>
     <w:proofErr w:type="spellStart"/>
-    <w:proofErr w:type="gramStart"/>
     <w:r>
       <w:rPr>
         <w:rFonts w:ascii="Calibri" w:hAnsi="Calibri" w:cs="Calibri"/>
@@ -4951,14 +5100,7 @@
       <w:rPr>
         <w:rFonts w:ascii="Calibri" w:hAnsi="Calibri" w:cs="Calibri"/>
       </w:rPr>
-      <w:t>}  $</w:t>
-    </w:r>
-    <w:proofErr w:type="gramEnd"/>
-    <w:r>
-      <w:rPr>
-        <w:rFonts w:ascii="Calibri" w:hAnsi="Calibri" w:cs="Calibri"/>
-      </w:rPr>
-      <w:t>{</w:t>
+      <w:t>}  ${</w:t>
     </w:r>
     <w:proofErr w:type="spellStart"/>
     <w:r>
@@ -4994,8 +5136,8 @@
       </w:rPr>
       <w:t>}</w:t>
     </w:r>
+    <w:bookmarkEnd w:id="4"/>
     <w:bookmarkEnd w:id="5"/>
-    <w:bookmarkEnd w:id="6"/>
   </w:p>
   <w:p>
     <w:pPr>
@@ -5008,14 +5150,28 @@
       <w:rPr>
         <w:rFonts w:ascii="Calibri" w:hAnsi="Calibri"/>
       </w:rPr>
-      <w:t>${dateGenerated}</w:t>
+      <w:t>${</w:t>
+    </w:r>
+    <w:proofErr w:type="spellStart"/>
+    <w:r>
+      <w:rPr>
+        <w:rFonts w:ascii="Calibri" w:hAnsi="Calibri"/>
+      </w:rPr>
+      <w:t>dateGenerated</w:t>
+    </w:r>
+    <w:proofErr w:type="spellEnd"/>
+    <w:r>
+      <w:rPr>
+        <w:rFonts w:ascii="Calibri" w:hAnsi="Calibri"/>
+      </w:rPr>
+      <w:t>}</w:t>
     </w:r>
   </w:p>
 </w:hdr>
 </file>
 
 <file path=word/header3.xml><?xml version="1.0" encoding="utf-8"?>
-<w:hdr xmlns:wpc="http://schemas.microsoft.com/office/word/2010/wordprocessingCanvas" xmlns:cx="http://schemas.microsoft.com/office/drawing/2014/chartex" xmlns:cx1="http://schemas.microsoft.com/office/drawing/2015/9/8/chartex" xmlns:cx2="http://schemas.microsoft.com/office/drawing/2015/10/21/chartex" xmlns:cx3="http://schemas.microsoft.com/office/drawing/2016/5/9/chartex" xmlns:cx4="http://schemas.microsoft.com/office/drawing/2016/5/10/chartex" xmlns:cx5="http://schemas.microsoft.com/office/drawing/2016/5/11/chartex" xmlns:cx6="http://schemas.microsoft.com/office/drawing/2016/5/12/chartex" xmlns:cx7="http://schemas.microsoft.com/office/drawing/2016/5/13/chartex" xmlns:cx8="http://schemas.microsoft.com/office/drawing/2016/5/14/chartex" xmlns:mc="http://schemas.openxmlformats.org/markup-compatibility/2006" xmlns:aink="http://schemas.microsoft.com/office/drawing/2016/ink" xmlns:am3d="http://schemas.microsoft.com/office/drawing/2017/model3d" xmlns:o="urn:schemas-microsoft-com:office:office" xmlns:r="http://schemas.openxmlformats.org/officeDocument/2006/relationships" xmlns:m="http://schemas.openxmlformats.org/officeDocument/2006/math" xmlns:v="urn:schemas-microsoft-com:vml" xmlns:wp14="http://schemas.microsoft.com/office/word/2010/wordprocessingDrawing" xmlns:wp="http://schemas.openxmlformats.org/drawingml/2006/wordprocessingDrawing" xmlns:w10="urn:schemas-microsoft-com:office:word" xmlns:w="http://schemas.openxmlformats.org/wordprocessingml/2006/main" xmlns:w14="http://schemas.microsoft.com/office/word/2010/wordml" xmlns:w15="http://schemas.microsoft.com/office/word/2012/wordml" xmlns:w16cid="http://schemas.microsoft.com/office/word/2016/wordml/cid" xmlns:w16se="http://schemas.microsoft.com/office/word/2015/wordml/symex" xmlns:wpg="http://schemas.microsoft.com/office/word/2010/wordprocessingGroup" xmlns:wpi="http://schemas.microsoft.com/office/word/2010/wordprocessingInk" xmlns:wne="http://schemas.microsoft.com/office/word/2006/wordml" xmlns:wps="http://schemas.microsoft.com/office/word/2010/wordprocessingShape" mc:Ignorable="w14 w15 w16se w16cid wp14">
+<w:hdr xmlns:wpc="http://schemas.microsoft.com/office/word/2010/wordprocessingCanvas" xmlns:cx="http://schemas.microsoft.com/office/drawing/2014/chartex" xmlns:cx1="http://schemas.microsoft.com/office/drawing/2015/9/8/chartex" xmlns:cx2="http://schemas.microsoft.com/office/drawing/2015/10/21/chartex" xmlns:cx3="http://schemas.microsoft.com/office/drawing/2016/5/9/chartex" xmlns:cx4="http://schemas.microsoft.com/office/drawing/2016/5/10/chartex" xmlns:cx5="http://schemas.microsoft.com/office/drawing/2016/5/11/chartex" xmlns:cx6="http://schemas.microsoft.com/office/drawing/2016/5/12/chartex" xmlns:cx7="http://schemas.microsoft.com/office/drawing/2016/5/13/chartex" xmlns:cx8="http://schemas.microsoft.com/office/drawing/2016/5/14/chartex" xmlns:mc="http://schemas.openxmlformats.org/markup-compatibility/2006" xmlns:aink="http://schemas.microsoft.com/office/drawing/2016/ink" xmlns:am3d="http://schemas.microsoft.com/office/drawing/2017/model3d" xmlns:o="urn:schemas-microsoft-com:office:office" xmlns:oel="http://schemas.microsoft.com/office/2019/extlst" xmlns:r="http://schemas.openxmlformats.org/officeDocument/2006/relationships" xmlns:m="http://schemas.openxmlformats.org/officeDocument/2006/math" xmlns:v="urn:schemas-microsoft-com:vml" xmlns:wp14="http://schemas.microsoft.com/office/word/2010/wordprocessingDrawing" xmlns:wp="http://schemas.openxmlformats.org/drawingml/2006/wordprocessingDrawing" xmlns:w10="urn:schemas-microsoft-com:office:word" xmlns:w="http://schemas.openxmlformats.org/wordprocessingml/2006/main" xmlns:w14="http://schemas.microsoft.com/office/word/2010/wordml" xmlns:w15="http://schemas.microsoft.com/office/word/2012/wordml" xmlns:w16cex="http://schemas.microsoft.com/office/word/2018/wordml/cex" xmlns:w16cid="http://schemas.microsoft.com/office/word/2016/wordml/cid" xmlns:w16="http://schemas.microsoft.com/office/word/2018/wordml" xmlns:w16sdtdh="http://schemas.microsoft.com/office/word/2020/wordml/sdtdatahash" xmlns:w16se="http://schemas.microsoft.com/office/word/2015/wordml/symex" xmlns:wpg="http://schemas.microsoft.com/office/word/2010/wordprocessingGroup" xmlns:wpi="http://schemas.microsoft.com/office/word/2010/wordprocessingInk" xmlns:wne="http://schemas.microsoft.com/office/word/2006/wordml" xmlns:wps="http://schemas.microsoft.com/office/word/2010/wordprocessingShape" mc:Ignorable="w14 w15 w16se w16cid w16 w16cex w16sdtdh wp14">
   <w:p>
     <w:pPr>
       <w:pStyle w:val="Header"/>
@@ -5025,7 +5181,7 @@
 </file>
 
 <file path=word/numbering.xml><?xml version="1.0" encoding="utf-8"?>
-<w:numbering xmlns:wpc="http://schemas.microsoft.com/office/word/2010/wordprocessingCanvas" xmlns:cx="http://schemas.microsoft.com/office/drawing/2014/chartex" xmlns:cx1="http://schemas.microsoft.com/office/drawing/2015/9/8/chartex" xmlns:cx2="http://schemas.microsoft.com/office/drawing/2015/10/21/chartex" xmlns:cx3="http://schemas.microsoft.com/office/drawing/2016/5/9/chartex" xmlns:cx4="http://schemas.microsoft.com/office/drawing/2016/5/10/chartex" xmlns:cx5="http://schemas.microsoft.com/office/drawing/2016/5/11/chartex" xmlns:cx6="http://schemas.microsoft.com/office/drawing/2016/5/12/chartex" xmlns:cx7="http://schemas.microsoft.com/office/drawing/2016/5/13/chartex" xmlns:cx8="http://schemas.microsoft.com/office/drawing/2016/5/14/chartex" xmlns:mc="http://schemas.openxmlformats.org/markup-compatibility/2006" xmlns:aink="http://schemas.microsoft.com/office/drawing/2016/ink" xmlns:am3d="http://schemas.microsoft.com/office/drawing/2017/model3d" xmlns:o="urn:schemas-microsoft-com:office:office" xmlns:r="http://schemas.openxmlformats.org/officeDocument/2006/relationships" xmlns:m="http://schemas.openxmlformats.org/officeDocument/2006/math" xmlns:v="urn:schemas-microsoft-com:vml" xmlns:wp14="http://schemas.microsoft.com/office/word/2010/wordprocessingDrawing" xmlns:wp="http://schemas.openxmlformats.org/drawingml/2006/wordprocessingDrawing" xmlns:w10="urn:schemas-microsoft-com:office:word" xmlns:w="http://schemas.openxmlformats.org/wordprocessingml/2006/main" xmlns:w14="http://schemas.microsoft.com/office/word/2010/wordml" xmlns:w15="http://schemas.microsoft.com/office/word/2012/wordml" xmlns:w16cid="http://schemas.microsoft.com/office/word/2016/wordml/cid" xmlns:w16se="http://schemas.microsoft.com/office/word/2015/wordml/symex" xmlns:wpg="http://schemas.microsoft.com/office/word/2010/wordprocessingGroup" xmlns:wpi="http://schemas.microsoft.com/office/word/2010/wordprocessingInk" xmlns:wne="http://schemas.microsoft.com/office/word/2006/wordml" xmlns:wps="http://schemas.microsoft.com/office/word/2010/wordprocessingShape" mc:Ignorable="w14 w15 w16se w16cid wp14">
+<w:numbering xmlns:wpc="http://schemas.microsoft.com/office/word/2010/wordprocessingCanvas" xmlns:cx="http://schemas.microsoft.com/office/drawing/2014/chartex" xmlns:cx1="http://schemas.microsoft.com/office/drawing/2015/9/8/chartex" xmlns:cx2="http://schemas.microsoft.com/office/drawing/2015/10/21/chartex" xmlns:cx3="http://schemas.microsoft.com/office/drawing/2016/5/9/chartex" xmlns:cx4="http://schemas.microsoft.com/office/drawing/2016/5/10/chartex" xmlns:cx5="http://schemas.microsoft.com/office/drawing/2016/5/11/chartex" xmlns:cx6="http://schemas.microsoft.com/office/drawing/2016/5/12/chartex" xmlns:cx7="http://schemas.microsoft.com/office/drawing/2016/5/13/chartex" xmlns:cx8="http://schemas.microsoft.com/office/drawing/2016/5/14/chartex" xmlns:mc="http://schemas.openxmlformats.org/markup-compatibility/2006" xmlns:aink="http://schemas.microsoft.com/office/drawing/2016/ink" xmlns:am3d="http://schemas.microsoft.com/office/drawing/2017/model3d" xmlns:o="urn:schemas-microsoft-com:office:office" xmlns:oel="http://schemas.microsoft.com/office/2019/extlst" xmlns:r="http://schemas.openxmlformats.org/officeDocument/2006/relationships" xmlns:m="http://schemas.openxmlformats.org/officeDocument/2006/math" xmlns:v="urn:schemas-microsoft-com:vml" xmlns:wp14="http://schemas.microsoft.com/office/word/2010/wordprocessingDrawing" xmlns:wp="http://schemas.openxmlformats.org/drawingml/2006/wordprocessingDrawing" xmlns:w10="urn:schemas-microsoft-com:office:word" xmlns:w="http://schemas.openxmlformats.org/wordprocessingml/2006/main" xmlns:w14="http://schemas.microsoft.com/office/word/2010/wordml" xmlns:w15="http://schemas.microsoft.com/office/word/2012/wordml" xmlns:w16cex="http://schemas.microsoft.com/office/word/2018/wordml/cex" xmlns:w16cid="http://schemas.microsoft.com/office/word/2016/wordml/cid" xmlns:w16="http://schemas.microsoft.com/office/word/2018/wordml" xmlns:w16sdtdh="http://schemas.microsoft.com/office/word/2020/wordml/sdtdatahash" xmlns:w16se="http://schemas.microsoft.com/office/word/2015/wordml/symex" xmlns:wpg="http://schemas.microsoft.com/office/word/2010/wordprocessingGroup" xmlns:wpi="http://schemas.microsoft.com/office/word/2010/wordprocessingInk" xmlns:wne="http://schemas.microsoft.com/office/word/2006/wordml" xmlns:wps="http://schemas.microsoft.com/office/word/2010/wordprocessingShape" mc:Ignorable="w14 w15 w16se w16cid w16 w16cex w16sdtdh wp14">
   <w:abstractNum w:abstractNumId="0" w15:restartNumberingAfterBreak="0">
     <w:nsid w:val="0DA47729"/>
     <w:multiLevelType w:val="multilevel"/>
@@ -6278,44 +6434,44 @@
       </w:pPr>
     </w:lvl>
   </w:abstractNum>
-  <w:num w:numId="1">
+  <w:num w:numId="1" w16cid:durableId="71398281">
     <w:abstractNumId w:val="5"/>
   </w:num>
-  <w:num w:numId="2">
+  <w:num w:numId="2" w16cid:durableId="685250751">
     <w:abstractNumId w:val="0"/>
   </w:num>
-  <w:num w:numId="3">
+  <w:num w:numId="3" w16cid:durableId="704065475">
     <w:abstractNumId w:val="9"/>
   </w:num>
-  <w:num w:numId="4">
+  <w:num w:numId="4" w16cid:durableId="1275165485">
     <w:abstractNumId w:val="1"/>
   </w:num>
-  <w:num w:numId="5">
+  <w:num w:numId="5" w16cid:durableId="766920722">
     <w:abstractNumId w:val="4"/>
   </w:num>
-  <w:num w:numId="6">
+  <w:num w:numId="6" w16cid:durableId="1895699467">
     <w:abstractNumId w:val="3"/>
   </w:num>
-  <w:num w:numId="7">
+  <w:num w:numId="7" w16cid:durableId="1746951185">
     <w:abstractNumId w:val="10"/>
   </w:num>
-  <w:num w:numId="8">
+  <w:num w:numId="8" w16cid:durableId="835799309">
     <w:abstractNumId w:val="8"/>
   </w:num>
-  <w:num w:numId="9">
+  <w:num w:numId="9" w16cid:durableId="49959441">
     <w:abstractNumId w:val="2"/>
   </w:num>
-  <w:num w:numId="10">
+  <w:num w:numId="10" w16cid:durableId="717703858">
     <w:abstractNumId w:val="6"/>
   </w:num>
-  <w:num w:numId="11">
+  <w:num w:numId="11" w16cid:durableId="387339526">
     <w:abstractNumId w:val="7"/>
   </w:num>
 </w:numbering>
 </file>
 
 <file path=word/styles.xml><?xml version="1.0" encoding="utf-8"?>
-<w:styles xmlns:mc="http://schemas.openxmlformats.org/markup-compatibility/2006" xmlns:r="http://schemas.openxmlformats.org/officeDocument/2006/relationships" xmlns:w="http://schemas.openxmlformats.org/wordprocessingml/2006/main" xmlns:w14="http://schemas.microsoft.com/office/word/2010/wordml" xmlns:w15="http://schemas.microsoft.com/office/word/2012/wordml" xmlns:w16cid="http://schemas.microsoft.com/office/word/2016/wordml/cid" xmlns:w16se="http://schemas.microsoft.com/office/word/2015/wordml/symex" mc:Ignorable="w14 w15 w16se w16cid">
+<w:styles xmlns:mc="http://schemas.openxmlformats.org/markup-compatibility/2006" xmlns:r="http://schemas.openxmlformats.org/officeDocument/2006/relationships" xmlns:w="http://schemas.openxmlformats.org/wordprocessingml/2006/main" xmlns:w14="http://schemas.microsoft.com/office/word/2010/wordml" xmlns:w15="http://schemas.microsoft.com/office/word/2012/wordml" xmlns:w16cex="http://schemas.microsoft.com/office/word/2018/wordml/cex" xmlns:w16cid="http://schemas.microsoft.com/office/word/2016/wordml/cid" xmlns:w16="http://schemas.microsoft.com/office/word/2018/wordml" xmlns:w16sdtdh="http://schemas.microsoft.com/office/word/2020/wordml/sdtdatahash" xmlns:w16se="http://schemas.microsoft.com/office/word/2015/wordml/symex" mc:Ignorable="w14 w15 w16se w16cid w16 w16cex w16sdtdh">
   <w:docDefaults>
     <w:rPrDefault>
       <w:rPr>
@@ -6331,7 +6487,7 @@
       </w:pPr>
     </w:pPrDefault>
   </w:docDefaults>
-  <w:latentStyles w:defLockedState="0" w:defUIPriority="99" w:defSemiHidden="0" w:defUnhideWhenUsed="0" w:defQFormat="0" w:count="375">
+  <w:latentStyles w:defLockedState="0" w:defUIPriority="99" w:defSemiHidden="0" w:defUnhideWhenUsed="0" w:defQFormat="0" w:count="376">
     <w:lsdException w:name="Normal" w:uiPriority="0" w:qFormat="1"/>
     <w:lsdException w:name="heading 1" w:uiPriority="9" w:qFormat="1"/>
     <w:lsdException w:name="heading 2" w:semiHidden="1" w:uiPriority="9" w:unhideWhenUsed="1" w:qFormat="1"/>
@@ -6707,6 +6863,7 @@
     <w:lsdException w:name="Smart Hyperlink" w:semiHidden="1" w:unhideWhenUsed="1"/>
     <w:lsdException w:name="Hashtag" w:semiHidden="1" w:unhideWhenUsed="1"/>
     <w:lsdException w:name="Unresolved Mention" w:semiHidden="1" w:unhideWhenUsed="1"/>
+    <w:lsdException w:name="Smart Link" w:semiHidden="1" w:unhideWhenUsed="1"/>
   </w:latentStyles>
   <w:style w:type="paragraph" w:default="1" w:styleId="Normal">
     <w:name w:val="Normal"/>

</xml_diff>

<commit_message>
Added departments and faculties to syllabus generator end-to-end
</commit_message>
<xml_diff>
--- a/public/word-template/UBC-O_default.docx
+++ b/public/word-template/UBC-O_default.docx
@@ -267,29 +267,241 @@
     <w:p>
       <w:pPr>
         <w:rPr>
-          <w:rStyle w:val="normaltextrun"/>
-          <w:rFonts w:ascii="Calibri" w:hAnsi="Calibri" w:cs="Times"/>
-          <w:bCs/>
-          <w:color w:val="000000"/>
-          <w:bdr w:val="none" w:sz="0" w:space="0" w:color="auto" w:frame="1"/>
-        </w:rPr>
-      </w:pPr>
-      <w:r>
-        <w:rPr>
-          <w:rFonts w:ascii="Calibri" w:hAnsi="Calibri" w:cs="Times"/>
-          <w:b/>
-        </w:rPr>
-        <w:t>Instructor</w:t>
-      </w:r>
-      <w:r>
-        <w:rPr>
-          <w:rFonts w:ascii="Calibri" w:hAnsi="Calibri" w:cs="Times"/>
-          <w:b/>
-        </w:rPr>
-        <w:t>(s)</w:t>
+          <w:rFonts w:cstheme="minorHAnsi"/>
+        </w:rPr>
+      </w:pPr>
+      <w:r>
+        <w:rPr>
+          <w:rFonts w:cstheme="minorHAnsi"/>
+        </w:rPr>
+        <w:t>${</w:t>
+      </w:r>
+      <w:proofErr w:type="spellStart"/>
+      <w:r>
+        <w:rPr>
+          <w:rFonts w:cstheme="minorHAnsi"/>
+        </w:rPr>
+        <w:t>NoFaculty</w:t>
+      </w:r>
+      <w:proofErr w:type="spellEnd"/>
+      <w:r>
+        <w:rPr>
+          <w:rFonts w:cstheme="minorHAnsi"/>
+        </w:rPr>
+        <w:t>}</w:t>
+      </w:r>
+    </w:p>
+    <w:p>
+      <w:pPr>
+        <w:rPr>
+          <w:rFonts w:cstheme="minorHAnsi"/>
+        </w:rPr>
+      </w:pPr>
+      <w:r>
+        <w:rPr>
+          <w:rFonts w:cstheme="minorHAnsi"/>
+          <w:b/>
+        </w:rPr>
+        <w:t>Faculty</w:t>
+      </w:r>
+      <w:r>
+        <w:rPr>
+          <w:rFonts w:cstheme="minorHAnsi"/>
+          <w:b/>
+        </w:rPr>
+        <w:t>:</w:t>
+      </w:r>
+      <w:r>
+        <w:rPr>
+          <w:rFonts w:cstheme="minorHAnsi"/>
+          <w:b/>
+        </w:rPr>
+        <w:t xml:space="preserve"> </w:t>
+      </w:r>
+      <w:r>
+        <w:rPr>
+          <w:rFonts w:cstheme="minorHAnsi"/>
+        </w:rPr>
+        <w:t>${</w:t>
+      </w:r>
+      <w:r>
+        <w:rPr>
+          <w:rFonts w:cstheme="minorHAnsi"/>
+        </w:rPr>
+        <w:t>faculty</w:t>
+      </w:r>
+      <w:r>
+        <w:rPr>
+          <w:rFonts w:cstheme="minorHAnsi"/>
+        </w:rPr>
+        <w:t>}</w:t>
+      </w:r>
+    </w:p>
+    <w:p>
+      <w:pPr>
+        <w:rPr>
+          <w:rFonts w:cstheme="minorHAnsi"/>
+        </w:rPr>
+      </w:pPr>
+      <w:r>
+        <w:rPr>
+          <w:rFonts w:cstheme="minorHAnsi"/>
+        </w:rPr>
+        <w:t>${/</w:t>
+      </w:r>
+      <w:proofErr w:type="spellStart"/>
+      <w:r>
+        <w:rPr>
+          <w:rFonts w:cstheme="minorHAnsi"/>
+        </w:rPr>
+        <w:t>No</w:t>
+      </w:r>
+      <w:r>
+        <w:rPr>
+          <w:rFonts w:cstheme="minorHAnsi"/>
+        </w:rPr>
+        <w:t>Faculty</w:t>
+      </w:r>
+      <w:proofErr w:type="spellEnd"/>
+      <w:r>
+        <w:rPr>
+          <w:rFonts w:cstheme="minorHAnsi"/>
+        </w:rPr>
+        <w:t>}</w:t>
+      </w:r>
+    </w:p>
+    <w:p>
+      <w:pPr>
+        <w:rPr>
+          <w:rFonts w:cstheme="minorHAnsi"/>
+        </w:rPr>
+      </w:pPr>
+      <w:r>
+        <w:rPr>
+          <w:rFonts w:cstheme="minorHAnsi"/>
+        </w:rPr>
+        <w:t>${</w:t>
+      </w:r>
+      <w:proofErr w:type="spellStart"/>
+      <w:r>
+        <w:rPr>
+          <w:rFonts w:cstheme="minorHAnsi"/>
+        </w:rPr>
+        <w:t>NoDepartment</w:t>
+      </w:r>
+      <w:proofErr w:type="spellEnd"/>
+      <w:r>
+        <w:rPr>
+          <w:rFonts w:cstheme="minorHAnsi"/>
+        </w:rPr>
+        <w:t>}</w:t>
+      </w:r>
+    </w:p>
+    <w:p>
+      <w:pPr>
+        <w:rPr>
+          <w:rFonts w:cstheme="minorHAnsi"/>
+        </w:rPr>
+      </w:pPr>
+      <w:r>
+        <w:rPr>
+          <w:rFonts w:cstheme="minorHAnsi"/>
+          <w:b/>
+        </w:rPr>
+        <w:t>Department</w:t>
+      </w:r>
+      <w:r>
+        <w:rPr>
+          <w:rFonts w:cstheme="minorHAnsi"/>
+          <w:b/>
+        </w:rPr>
+        <w:t>:</w:t>
+      </w:r>
+      <w:r>
+        <w:rPr>
+          <w:rFonts w:cstheme="minorHAnsi"/>
+          <w:b/>
+        </w:rPr>
+        <w:t xml:space="preserve"> </w:t>
+      </w:r>
+      <w:r>
+        <w:rPr>
+          <w:rFonts w:cstheme="minorHAnsi"/>
+        </w:rPr>
+        <w:t>${</w:t>
+      </w:r>
+      <w:r>
+        <w:rPr>
+          <w:rFonts w:cstheme="minorHAnsi"/>
+        </w:rPr>
+        <w:t>department</w:t>
+      </w:r>
+      <w:r>
+        <w:rPr>
+          <w:rFonts w:cstheme="minorHAnsi"/>
+        </w:rPr>
+        <w:t>}</w:t>
+      </w:r>
+    </w:p>
+    <w:p>
+      <w:pPr>
+        <w:rPr>
+          <w:rFonts w:cstheme="minorHAnsi"/>
+        </w:rPr>
+      </w:pPr>
+      <w:r>
+        <w:rPr>
+          <w:rFonts w:cstheme="minorHAnsi"/>
+        </w:rPr>
+        <w:t>${/</w:t>
+      </w:r>
+      <w:proofErr w:type="spellStart"/>
+      <w:r>
+        <w:rPr>
+          <w:rFonts w:cstheme="minorHAnsi"/>
+        </w:rPr>
+        <w:t>No</w:t>
+      </w:r>
+      <w:r>
+        <w:rPr>
+          <w:rFonts w:cstheme="minorHAnsi"/>
+        </w:rPr>
+        <w:t>Department</w:t>
+      </w:r>
+      <w:proofErr w:type="spellEnd"/>
+      <w:r>
+        <w:rPr>
+          <w:rFonts w:cstheme="minorHAnsi"/>
+        </w:rPr>
+        <w:t>}</w:t>
       </w:r>
       <w:bookmarkStart w:id="0" w:name="_GoBack"/>
       <w:bookmarkEnd w:id="0"/>
+    </w:p>
+    <w:p>
+      <w:pPr>
+        <w:rPr>
+          <w:rStyle w:val="normaltextrun"/>
+          <w:rFonts w:ascii="Calibri" w:hAnsi="Calibri" w:cs="Times"/>
+          <w:bCs/>
+          <w:color w:val="000000"/>
+          <w:bdr w:val="none" w:sz="0" w:space="0" w:color="auto" w:frame="1"/>
+        </w:rPr>
+      </w:pPr>
+      <w:r>
+        <w:rPr>
+          <w:rFonts w:ascii="Calibri" w:hAnsi="Calibri" w:cs="Times"/>
+          <w:b/>
+        </w:rPr>
+        <w:t>Instructor</w:t>
+      </w:r>
+      <w:r>
+        <w:rPr>
+          <w:rFonts w:ascii="Calibri" w:hAnsi="Calibri" w:cs="Times"/>
+          <w:b/>
+        </w:rPr>
+        <w:t>(s)</w:t>
+      </w:r>
       <w:r>
         <w:rPr>
           <w:rFonts w:ascii="Calibri" w:hAnsi="Calibri" w:cs="Times"/>
@@ -933,6 +1145,7 @@
         <w:rPr>
           <w:rFonts w:asciiTheme="minorHAnsi" w:hAnsiTheme="minorHAnsi" w:cstheme="minorHAnsi"/>
         </w:rPr>
+        <w:lastRenderedPageBreak/>
         <w:t>${</w:t>
       </w:r>
       <w:proofErr w:type="spellStart"/>
@@ -1801,6 +2014,7 @@
           <w:color w:val="000000"/>
           <w:bdr w:val="none" w:sz="0" w:space="0" w:color="auto" w:frame="1"/>
         </w:rPr>
+        <w:lastRenderedPageBreak/>
         <w:t>${</w:t>
       </w:r>
       <w:proofErr w:type="spellStart"/>
@@ -2039,7 +2253,6 @@
           <w:color w:val="000000"/>
           <w:bdr w:val="none" w:sz="0" w:space="0" w:color="auto" w:frame="1"/>
         </w:rPr>
-        <w:lastRenderedPageBreak/>
         <w:t>${</w:t>
       </w:r>
       <w:proofErr w:type="spellStart"/>
@@ -2999,7 +3212,15 @@
           <w:rFonts w:ascii="Calibri" w:eastAsia="Times New Roman" w:hAnsi="Calibri" w:cs="Times"/>
           <w:b/>
         </w:rPr>
-        <w:t>For example, incidences of plagiarism or cheating usually result in a failing grade or mark of zero on the assignment or in the course.</w:t>
+        <w:t xml:space="preserve">For example, incidences of plagiarism or </w:t>
+      </w:r>
+      <w:r>
+        <w:rPr>
+          <w:rFonts w:ascii="Calibri" w:eastAsia="Times New Roman" w:hAnsi="Calibri" w:cs="Times"/>
+          <w:b/>
+        </w:rPr>
+        <w:lastRenderedPageBreak/>
+        <w:t>cheating usually result in a failing grade or mark of zero on the assignment or in the course.</w:t>
       </w:r>
       <w:r>
         <w:rPr>
@@ -3145,7 +3366,6 @@
           <w:szCs w:val="22"/>
           <w:u w:val="single"/>
         </w:rPr>
-        <w:lastRenderedPageBreak/>
         <w:t>${final</w:t>
       </w:r>
       <w:r>
@@ -3865,17 +4085,7 @@
           <w:szCs w:val="22"/>
           <w:lang w:val="en-US" w:eastAsia="en-US"/>
         </w:rPr>
-        <w:t xml:space="preserve">Through leadership, vision, and collaborative action, the Equity &amp; Inclusion Office (EIO) develops action strategies in support of efforts to embed equity and inclusion in the daily operations across the campus. The EIO provides education and training from cultivating respectful, inclusive spaces and communities to </w:t>
-      </w:r>
-      <w:r>
-        <w:rPr>
-          <w:rFonts w:ascii="Calibri" w:hAnsi="Calibri" w:cs="Times"/>
-          <w:sz w:val="22"/>
-          <w:szCs w:val="22"/>
-          <w:lang w:val="en-US" w:eastAsia="en-US"/>
-        </w:rPr>
-        <w:lastRenderedPageBreak/>
-        <w:t>understanding unconscious/implicit bias and its operation within in campus environments. UBC Policy 3 prohibits discrimination and harassment on the basis of BC’s Human Rights Code. If you require assistance related to an issue of equity, educational programs, discrimination or harassment please contact the EIO.</w:t>
+        <w:t>Through leadership, vision, and collaborative action, the Equity &amp; Inclusion Office (EIO) develops action strategies in support of efforts to embed equity and inclusion in the daily operations across the campus. The EIO provides education and training from cultivating respectful, inclusive spaces and communities to understanding unconscious/implicit bias and its operation within in campus environments. UBC Policy 3 prohibits discrimination and harassment on the basis of BC’s Human Rights Code. If you require assistance related to an issue of equity, educational programs, discrimination or harassment please contact the EIO.</w:t>
       </w:r>
     </w:p>
     <w:p>
@@ -4494,6 +4704,7 @@
           <w:sz w:val="22"/>
           <w:szCs w:val="22"/>
         </w:rPr>
+        <w:lastRenderedPageBreak/>
         <w:t>The Global Engagement Office provides advising and resources to assist International students in navigating immigration, health insurance, and settlement matters, as well as opportunities for intercultural learning, and resources for Go Global experiences available to all UBC Okanagan students, and more.</w:t>
       </w:r>
     </w:p>
@@ -4597,7 +4808,6 @@
           <w:color w:val="000000" w:themeColor="text1"/>
           <w:u w:val="single"/>
         </w:rPr>
-        <w:lastRenderedPageBreak/>
         <w:t>${copyright-title}</w:t>
       </w:r>
       <w:r>

</xml_diff>

<commit_message>
End to end implementation of including course alignment in syllabus, updated tables in word doc, improved syllabus viewer views, started implementing the option to include program outcome maps
</commit_message>
<xml_diff>
--- a/public/word-template/UBC-O_default.docx
+++ b/public/word-template/UBC-O_default.docx
@@ -475,655 +475,653 @@
         </w:rPr>
         <w:t>}</w:t>
       </w:r>
-      <w:bookmarkStart w:id="0" w:name="_GoBack"/>
+    </w:p>
+    <w:p>
+      <w:pPr>
+        <w:rPr>
+          <w:rStyle w:val="normaltextrun"/>
+          <w:rFonts w:ascii="Calibri" w:hAnsi="Calibri" w:cs="Times"/>
+          <w:bCs/>
+          <w:color w:val="000000"/>
+          <w:bdr w:val="none" w:sz="0" w:space="0" w:color="auto" w:frame="1"/>
+        </w:rPr>
+      </w:pPr>
+      <w:r>
+        <w:rPr>
+          <w:rFonts w:ascii="Calibri" w:hAnsi="Calibri" w:cs="Times"/>
+          <w:b/>
+        </w:rPr>
+        <w:t>Instructor</w:t>
+      </w:r>
+      <w:r>
+        <w:rPr>
+          <w:rFonts w:ascii="Calibri" w:hAnsi="Calibri" w:cs="Times"/>
+          <w:b/>
+        </w:rPr>
+        <w:t>(s)</w:t>
+      </w:r>
+      <w:r>
+        <w:rPr>
+          <w:rFonts w:ascii="Calibri" w:hAnsi="Calibri" w:cs="Times"/>
+          <w:b/>
+        </w:rPr>
+        <w:t>:</w:t>
+      </w:r>
+      <w:r>
+        <w:rPr>
+          <w:rFonts w:ascii="Calibri" w:hAnsi="Calibri" w:cs="Times"/>
+        </w:rPr>
+        <w:t xml:space="preserve"> ${</w:t>
+      </w:r>
+      <w:proofErr w:type="spellStart"/>
+      <w:r>
+        <w:rPr>
+          <w:rFonts w:ascii="Calibri" w:hAnsi="Calibri" w:cs="Times"/>
+        </w:rPr>
+        <w:t>course</w:t>
+      </w:r>
+      <w:r>
+        <w:rPr>
+          <w:rFonts w:ascii="Calibri" w:hAnsi="Calibri" w:cs="Times"/>
+        </w:rPr>
+        <w:t>Instructor</w:t>
+      </w:r>
+      <w:proofErr w:type="spellEnd"/>
+      <w:r>
+        <w:rPr>
+          <w:rFonts w:ascii="Calibri" w:hAnsi="Calibri" w:cs="Times"/>
+        </w:rPr>
+        <w:t>}</w:t>
+      </w:r>
+    </w:p>
+    <w:p>
+      <w:pPr>
+        <w:rPr>
+          <w:rFonts w:ascii="Calibri" w:hAnsi="Calibri" w:cs="Times"/>
+        </w:rPr>
+      </w:pPr>
+      <w:r>
+        <w:rPr>
+          <w:rFonts w:ascii="Calibri" w:hAnsi="Calibri" w:cs="Times"/>
+          <w:b/>
+        </w:rPr>
+        <w:t xml:space="preserve">Duration: </w:t>
+      </w:r>
+      <w:r>
+        <w:rPr>
+          <w:rFonts w:ascii="Calibri" w:hAnsi="Calibri" w:cs="Times"/>
+        </w:rPr>
+        <w:t>${term}</w:t>
+      </w:r>
+      <w:r>
+        <w:rPr>
+          <w:rFonts w:ascii="Calibri" w:hAnsi="Calibri" w:cs="Times"/>
+        </w:rPr>
+        <w:t xml:space="preserve"> </w:t>
+      </w:r>
+      <w:r>
+        <w:rPr>
+          <w:rFonts w:ascii="Calibri" w:hAnsi="Calibri" w:cs="Times"/>
+        </w:rPr>
+        <w:t>${</w:t>
+      </w:r>
+      <w:r>
+        <w:rPr>
+          <w:rFonts w:ascii="Calibri" w:hAnsi="Calibri" w:cs="Times"/>
+        </w:rPr>
+        <w:t>season</w:t>
+      </w:r>
+      <w:r>
+        <w:rPr>
+          <w:rFonts w:ascii="Calibri" w:hAnsi="Calibri" w:cs="Times"/>
+        </w:rPr>
+        <w:t>}</w:t>
+      </w:r>
+      <w:r>
+        <w:rPr>
+          <w:rFonts w:ascii="Calibri" w:hAnsi="Calibri" w:cs="Times"/>
+          <w:b/>
+        </w:rPr>
+        <w:t xml:space="preserve"> </w:t>
+      </w:r>
+      <w:r>
+        <w:rPr>
+          <w:rFonts w:ascii="Calibri" w:hAnsi="Calibri" w:cs="Times"/>
+        </w:rPr>
+        <w:t>${</w:t>
+      </w:r>
+      <w:proofErr w:type="spellStart"/>
+      <w:r>
+        <w:rPr>
+          <w:rFonts w:ascii="Calibri" w:hAnsi="Calibri" w:cs="Times"/>
+        </w:rPr>
+        <w:t>courseYear</w:t>
+      </w:r>
+      <w:proofErr w:type="spellEnd"/>
+      <w:r>
+        <w:rPr>
+          <w:rFonts w:ascii="Calibri" w:hAnsi="Calibri" w:cs="Times"/>
+        </w:rPr>
+        <w:t>}</w:t>
+      </w:r>
+      <w:r>
+        <w:rPr>
+          <w:rFonts w:ascii="Calibri" w:hAnsi="Calibri" w:cs="Times"/>
+        </w:rPr>
+        <w:t xml:space="preserve"> </w:t>
+      </w:r>
+    </w:p>
+    <w:p>
+      <w:pPr>
+        <w:rPr>
+          <w:rFonts w:ascii="Calibri" w:hAnsi="Calibri" w:cs="Times"/>
+          <w:bCs/>
+          <w:color w:val="000000"/>
+          <w:bdr w:val="none" w:sz="0" w:space="0" w:color="auto" w:frame="1"/>
+        </w:rPr>
+      </w:pPr>
+      <w:r>
+        <w:rPr>
+          <w:rFonts w:ascii="Calibri" w:hAnsi="Calibri" w:cs="Times"/>
+          <w:b/>
+        </w:rPr>
+        <w:t>Delivery Modality</w:t>
+      </w:r>
+      <w:r>
+        <w:rPr>
+          <w:rFonts w:ascii="Calibri" w:hAnsi="Calibri" w:cs="Times"/>
+          <w:b/>
+        </w:rPr>
+        <w:t>:</w:t>
+      </w:r>
+      <w:r>
+        <w:rPr>
+          <w:rFonts w:ascii="Calibri" w:hAnsi="Calibri" w:cs="Times"/>
+        </w:rPr>
+        <w:t xml:space="preserve"> ${</w:t>
+      </w:r>
+      <w:proofErr w:type="spellStart"/>
+      <w:r>
+        <w:rPr>
+          <w:rFonts w:ascii="Calibri" w:hAnsi="Calibri" w:cs="Times"/>
+        </w:rPr>
+        <w:t>deliveryModality</w:t>
+      </w:r>
+      <w:proofErr w:type="spellEnd"/>
+      <w:r>
+        <w:rPr>
+          <w:rFonts w:ascii="Calibri" w:hAnsi="Calibri" w:cs="Times"/>
+        </w:rPr>
+        <w:t>}</w:t>
+      </w:r>
+    </w:p>
+    <w:p>
+      <w:pPr>
+        <w:rPr>
+          <w:rFonts w:ascii="Calibri" w:hAnsi="Calibri" w:cs="Times"/>
+        </w:rPr>
+      </w:pPr>
+      <w:r>
+        <w:rPr>
+          <w:rFonts w:ascii="Calibri" w:hAnsi="Calibri" w:cs="Times"/>
+        </w:rPr>
+        <w:t>${</w:t>
+      </w:r>
+      <w:proofErr w:type="spellStart"/>
+      <w:r>
+        <w:rPr>
+          <w:rFonts w:ascii="Calibri" w:hAnsi="Calibri" w:cs="Times"/>
+        </w:rPr>
+        <w:t>NoCourseLocation</w:t>
+      </w:r>
+      <w:proofErr w:type="spellEnd"/>
+      <w:r>
+        <w:rPr>
+          <w:rFonts w:ascii="Calibri" w:hAnsi="Calibri" w:cs="Times"/>
+        </w:rPr>
+        <w:t>}</w:t>
+      </w:r>
+    </w:p>
+    <w:p>
+      <w:pPr>
+        <w:rPr>
+          <w:rFonts w:ascii="Calibri" w:hAnsi="Calibri" w:cs="Times"/>
+        </w:rPr>
+      </w:pPr>
+      <w:r>
+        <w:rPr>
+          <w:rFonts w:ascii="Calibri" w:hAnsi="Calibri" w:cs="Times"/>
+          <w:b/>
+        </w:rPr>
+        <w:t>C</w:t>
+      </w:r>
+      <w:r>
+        <w:rPr>
+          <w:rFonts w:ascii="Calibri" w:hAnsi="Calibri" w:cs="Times"/>
+          <w:b/>
+        </w:rPr>
+        <w:t>ourse</w:t>
+      </w:r>
+      <w:r>
+        <w:rPr>
+          <w:rFonts w:ascii="Calibri" w:hAnsi="Calibri" w:cs="Times"/>
+          <w:b/>
+        </w:rPr>
+        <w:t xml:space="preserve"> Location:</w:t>
+      </w:r>
+      <w:r>
+        <w:rPr>
+          <w:rFonts w:ascii="Calibri" w:hAnsi="Calibri" w:cs="Times"/>
+        </w:rPr>
+        <w:t xml:space="preserve"> ${</w:t>
+      </w:r>
+      <w:proofErr w:type="spellStart"/>
+      <w:r>
+        <w:rPr>
+          <w:rFonts w:ascii="Calibri" w:hAnsi="Calibri" w:cs="Times"/>
+        </w:rPr>
+        <w:t>courseLocation</w:t>
+      </w:r>
+      <w:proofErr w:type="spellEnd"/>
+      <w:r>
+        <w:rPr>
+          <w:rFonts w:ascii="Calibri" w:hAnsi="Calibri" w:cs="Times"/>
+        </w:rPr>
+        <w:t>}</w:t>
+      </w:r>
+    </w:p>
+    <w:p>
+      <w:pPr>
+        <w:rPr>
+          <w:rFonts w:ascii="Calibri" w:hAnsi="Calibri" w:cs="Times"/>
+        </w:rPr>
+      </w:pPr>
+      <w:r>
+        <w:rPr>
+          <w:rFonts w:ascii="Calibri" w:hAnsi="Calibri" w:cs="Times"/>
+        </w:rPr>
+        <w:t>${/</w:t>
+      </w:r>
+      <w:proofErr w:type="spellStart"/>
+      <w:r>
+        <w:rPr>
+          <w:rFonts w:ascii="Calibri" w:hAnsi="Calibri" w:cs="Times"/>
+        </w:rPr>
+        <w:t>NoCourseLocation</w:t>
+      </w:r>
+      <w:proofErr w:type="spellEnd"/>
+      <w:r>
+        <w:rPr>
+          <w:rFonts w:ascii="Calibri" w:hAnsi="Calibri" w:cs="Times"/>
+        </w:rPr>
+        <w:t>}</w:t>
+      </w:r>
+    </w:p>
+    <w:p>
+      <w:pPr>
+        <w:rPr>
+          <w:rFonts w:ascii="Calibri" w:hAnsi="Calibri" w:cs="Times"/>
+        </w:rPr>
+      </w:pPr>
+      <w:r>
+        <w:rPr>
+          <w:rFonts w:ascii="Calibri" w:hAnsi="Calibri" w:cs="Times"/>
+        </w:rPr>
+        <w:t>${</w:t>
+      </w:r>
+      <w:proofErr w:type="spellStart"/>
+      <w:r>
+        <w:rPr>
+          <w:rFonts w:ascii="Calibri" w:hAnsi="Calibri" w:cs="Times"/>
+        </w:rPr>
+        <w:t>NoCourseDays</w:t>
+      </w:r>
+      <w:proofErr w:type="spellEnd"/>
+      <w:r>
+        <w:rPr>
+          <w:rFonts w:ascii="Calibri" w:hAnsi="Calibri" w:cs="Times"/>
+        </w:rPr>
+        <w:t>}</w:t>
+      </w:r>
+    </w:p>
+    <w:p>
+      <w:pPr>
+        <w:rPr>
+          <w:rFonts w:ascii="Calibri" w:hAnsi="Calibri" w:cs="Times"/>
+        </w:rPr>
+      </w:pPr>
+      <w:r>
+        <w:rPr>
+          <w:rFonts w:ascii="Calibri" w:hAnsi="Calibri" w:cs="Times"/>
+          <w:b/>
+        </w:rPr>
+        <w:t>C</w:t>
+      </w:r>
+      <w:r>
+        <w:rPr>
+          <w:rFonts w:ascii="Calibri" w:hAnsi="Calibri" w:cs="Times"/>
+          <w:b/>
+        </w:rPr>
+        <w:t>ourse</w:t>
+      </w:r>
+      <w:r>
+        <w:rPr>
+          <w:rFonts w:ascii="Calibri" w:hAnsi="Calibri" w:cs="Times"/>
+          <w:b/>
+        </w:rPr>
+        <w:t xml:space="preserve"> Days:</w:t>
+      </w:r>
+      <w:r>
+        <w:rPr>
+          <w:rFonts w:ascii="Calibri" w:hAnsi="Calibri" w:cs="Times"/>
+        </w:rPr>
+        <w:t xml:space="preserve"> ${schedule}</w:t>
+      </w:r>
+    </w:p>
+    <w:p>
+      <w:pPr>
+        <w:rPr>
+          <w:rFonts w:ascii="Calibri" w:hAnsi="Calibri" w:cs="Times"/>
+        </w:rPr>
+      </w:pPr>
+      <w:r>
+        <w:rPr>
+          <w:rFonts w:ascii="Calibri" w:hAnsi="Calibri" w:cs="Times"/>
+        </w:rPr>
+        <w:t>${/</w:t>
+      </w:r>
+      <w:proofErr w:type="spellStart"/>
+      <w:r>
+        <w:rPr>
+          <w:rFonts w:ascii="Calibri" w:hAnsi="Calibri" w:cs="Times"/>
+        </w:rPr>
+        <w:t>NoCourseDays</w:t>
+      </w:r>
+      <w:proofErr w:type="spellEnd"/>
+      <w:r>
+        <w:rPr>
+          <w:rFonts w:ascii="Calibri" w:hAnsi="Calibri" w:cs="Times"/>
+        </w:rPr>
+        <w:t>}</w:t>
+      </w:r>
+    </w:p>
+    <w:p>
+      <w:pPr>
+        <w:rPr>
+          <w:rFonts w:ascii="Calibri" w:hAnsi="Calibri" w:cs="Times"/>
+        </w:rPr>
+      </w:pPr>
+      <w:r>
+        <w:rPr>
+          <w:rFonts w:ascii="Calibri" w:hAnsi="Calibri" w:cs="Times"/>
+        </w:rPr>
+        <w:t>${</w:t>
+      </w:r>
+      <w:proofErr w:type="spellStart"/>
+      <w:r>
+        <w:rPr>
+          <w:rFonts w:ascii="Calibri" w:hAnsi="Calibri" w:cs="Times"/>
+        </w:rPr>
+        <w:t>NoClassHours</w:t>
+      </w:r>
+      <w:proofErr w:type="spellEnd"/>
+      <w:r>
+        <w:rPr>
+          <w:rFonts w:ascii="Calibri" w:hAnsi="Calibri" w:cs="Times"/>
+        </w:rPr>
+        <w:t>}</w:t>
+      </w:r>
+    </w:p>
+    <w:p>
+      <w:pPr>
+        <w:rPr>
+          <w:rFonts w:ascii="Calibri" w:hAnsi="Calibri" w:cs="Times"/>
+        </w:rPr>
+      </w:pPr>
+      <w:r>
+        <w:rPr>
+          <w:rFonts w:ascii="Calibri" w:hAnsi="Calibri" w:cs="Times"/>
+          <w:b/>
+        </w:rPr>
+        <w:t>Class Hours:</w:t>
+      </w:r>
+      <w:r>
+        <w:rPr>
+          <w:rFonts w:ascii="Calibri" w:hAnsi="Calibri" w:cs="Times"/>
+        </w:rPr>
+        <w:t xml:space="preserve"> </w:t>
+      </w:r>
+      <w:r>
+        <w:rPr>
+          <w:rFonts w:ascii="Calibri" w:hAnsi="Calibri" w:cs="Times"/>
+        </w:rPr>
+        <w:t>${</w:t>
+      </w:r>
+      <w:proofErr w:type="spellStart"/>
+      <w:r>
+        <w:rPr>
+          <w:rFonts w:ascii="Calibri" w:hAnsi="Calibri" w:cs="Times"/>
+        </w:rPr>
+        <w:t>classStartTime</w:t>
+      </w:r>
+      <w:proofErr w:type="spellEnd"/>
+      <w:r>
+        <w:rPr>
+          <w:rFonts w:ascii="Calibri" w:hAnsi="Calibri" w:cs="Times"/>
+        </w:rPr>
+        <w:t>} - ${</w:t>
+      </w:r>
+      <w:proofErr w:type="spellStart"/>
+      <w:r>
+        <w:rPr>
+          <w:rFonts w:ascii="Calibri" w:hAnsi="Calibri" w:cs="Times"/>
+        </w:rPr>
+        <w:t>classEndTime</w:t>
+      </w:r>
+      <w:proofErr w:type="spellEnd"/>
+      <w:r>
+        <w:rPr>
+          <w:rFonts w:ascii="Calibri" w:hAnsi="Calibri" w:cs="Times"/>
+        </w:rPr>
+        <w:t>}</w:t>
+      </w:r>
+    </w:p>
+    <w:p>
+      <w:pPr>
+        <w:rPr>
+          <w:rFonts w:ascii="Calibri" w:hAnsi="Calibri" w:cs="Times"/>
+        </w:rPr>
+      </w:pPr>
+      <w:r>
+        <w:rPr>
+          <w:rFonts w:ascii="Calibri" w:hAnsi="Calibri" w:cs="Times"/>
+        </w:rPr>
+        <w:t>${/</w:t>
+      </w:r>
+      <w:proofErr w:type="spellStart"/>
+      <w:r>
+        <w:rPr>
+          <w:rFonts w:ascii="Calibri" w:hAnsi="Calibri" w:cs="Times"/>
+        </w:rPr>
+        <w:t>NoClassHours</w:t>
+      </w:r>
+      <w:proofErr w:type="spellEnd"/>
+      <w:r>
+        <w:rPr>
+          <w:rFonts w:ascii="Calibri" w:hAnsi="Calibri" w:cs="Times"/>
+        </w:rPr>
+        <w:t>}</w:t>
+      </w:r>
+    </w:p>
+    <w:p>
+      <w:pPr>
+        <w:rPr>
+          <w:rFonts w:ascii="Calibri" w:hAnsi="Calibri" w:cs="Times"/>
+        </w:rPr>
+      </w:pPr>
+      <w:r>
+        <w:rPr>
+          <w:rFonts w:ascii="Calibri" w:hAnsi="Calibri" w:cs="Times"/>
+        </w:rPr>
+        <w:t>${</w:t>
+      </w:r>
+      <w:proofErr w:type="spellStart"/>
+      <w:r>
+        <w:rPr>
+          <w:rFonts w:ascii="Calibri" w:hAnsi="Calibri" w:cs="Times"/>
+        </w:rPr>
+        <w:t>NoOfficeHours</w:t>
+      </w:r>
+      <w:proofErr w:type="spellEnd"/>
+      <w:r>
+        <w:rPr>
+          <w:rFonts w:ascii="Calibri" w:hAnsi="Calibri" w:cs="Times"/>
+        </w:rPr>
+        <w:t>}</w:t>
+      </w:r>
+    </w:p>
+    <w:p>
+      <w:pPr>
+        <w:rPr>
+          <w:rFonts w:ascii="Calibri" w:hAnsi="Calibri" w:cs="Times"/>
+          <w:b/>
+        </w:rPr>
+      </w:pPr>
+      <w:r>
+        <w:rPr>
+          <w:rFonts w:ascii="Calibri" w:hAnsi="Calibri" w:cs="Times"/>
+          <w:b/>
+        </w:rPr>
+        <w:t>Office hours</w:t>
+      </w:r>
+      <w:r>
+        <w:rPr>
+          <w:rFonts w:ascii="Calibri" w:hAnsi="Calibri" w:cs="Times"/>
+          <w:b/>
+        </w:rPr>
+        <w:t>:</w:t>
+      </w:r>
+      <w:r>
+        <w:rPr>
+          <w:rFonts w:ascii="Calibri" w:hAnsi="Calibri" w:cs="Times"/>
+          <w:b/>
+        </w:rPr>
+        <w:t xml:space="preserve"> </w:t>
+      </w:r>
+      <w:r>
+        <w:rPr>
+          <w:rFonts w:ascii="Calibri" w:hAnsi="Calibri" w:cs="Times"/>
+        </w:rPr>
+        <w:t>${</w:t>
+      </w:r>
+      <w:proofErr w:type="spellStart"/>
+      <w:r>
+        <w:rPr>
+          <w:rFonts w:ascii="Calibri" w:hAnsi="Calibri" w:cs="Times"/>
+        </w:rPr>
+        <w:t>office</w:t>
+      </w:r>
+      <w:r>
+        <w:rPr>
+          <w:rFonts w:ascii="Calibri" w:hAnsi="Calibri" w:cs="Times"/>
+        </w:rPr>
+        <w:t>H</w:t>
+      </w:r>
+      <w:r>
+        <w:rPr>
+          <w:rFonts w:ascii="Calibri" w:hAnsi="Calibri" w:cs="Times"/>
+        </w:rPr>
+        <w:t>our</w:t>
+      </w:r>
+      <w:proofErr w:type="spellEnd"/>
+      <w:r>
+        <w:rPr>
+          <w:rFonts w:ascii="Calibri" w:hAnsi="Calibri" w:cs="Times"/>
+        </w:rPr>
+        <w:t>}</w:t>
+      </w:r>
+    </w:p>
+    <w:p>
+      <w:pPr>
+        <w:rPr>
+          <w:rFonts w:ascii="Calibri" w:hAnsi="Calibri" w:cs="Times"/>
+        </w:rPr>
+      </w:pPr>
+      <w:r>
+        <w:rPr>
+          <w:rFonts w:ascii="Calibri" w:hAnsi="Calibri" w:cs="Times"/>
+        </w:rPr>
+        <w:t>${/</w:t>
+      </w:r>
+      <w:proofErr w:type="spellStart"/>
+      <w:r>
+        <w:rPr>
+          <w:rFonts w:ascii="Calibri" w:hAnsi="Calibri" w:cs="Times"/>
+        </w:rPr>
+        <w:t>NoOfficeHours</w:t>
+      </w:r>
+      <w:proofErr w:type="spellEnd"/>
+      <w:r>
+        <w:rPr>
+          <w:rFonts w:ascii="Calibri" w:hAnsi="Calibri" w:cs="Times"/>
+        </w:rPr>
+        <w:t>}</w:t>
+      </w:r>
+    </w:p>
+    <w:p>
+      <w:pPr>
+        <w:spacing w:after="120"/>
+        <w:rPr>
+          <w:rFonts w:eastAsia="Times New Roman" w:cstheme="minorHAnsi"/>
+        </w:rPr>
+      </w:pPr>
+      <w:r>
+        <w:rPr>
+          <w:rFonts w:eastAsia="Times New Roman" w:cstheme="minorHAnsi"/>
+        </w:rPr>
+        <w:t>${</w:t>
+      </w:r>
+      <w:proofErr w:type="spellStart"/>
+      <w:r>
+        <w:rPr>
+          <w:rFonts w:eastAsia="Times New Roman" w:cstheme="minorHAnsi"/>
+        </w:rPr>
+        <w:t>NoOtherInstructionalStaff</w:t>
+      </w:r>
+      <w:proofErr w:type="spellEnd"/>
+      <w:r>
+        <w:rPr>
+          <w:rFonts w:eastAsia="Times New Roman" w:cstheme="minorHAnsi"/>
+        </w:rPr>
+        <w:t>}</w:t>
+      </w:r>
+    </w:p>
+    <w:p>
+      <w:pPr>
+        <w:spacing w:after="120"/>
+        <w:rPr>
+          <w:rFonts w:eastAsia="Times New Roman" w:cstheme="minorHAnsi"/>
+        </w:rPr>
+      </w:pPr>
+    </w:p>
+    <w:p>
+      <w:pPr>
+        <w:rPr>
+          <w:rFonts w:ascii="Calibri" w:hAnsi="Calibri" w:cs="Times"/>
+          <w:b/>
+          <w:u w:val="single"/>
+        </w:rPr>
+      </w:pPr>
+      <w:bookmarkStart w:id="0" w:name="_Toc2236264"/>
+      <w:r>
+        <w:rPr>
+          <w:rFonts w:ascii="Calibri" w:hAnsi="Calibri" w:cs="Times"/>
+          <w:b/>
+          <w:u w:val="single"/>
+        </w:rPr>
+        <w:t xml:space="preserve">Other Instructional </w:t>
+      </w:r>
       <w:bookmarkEnd w:id="0"/>
-    </w:p>
-    <w:p>
-      <w:pPr>
-        <w:rPr>
-          <w:rStyle w:val="normaltextrun"/>
-          <w:rFonts w:ascii="Calibri" w:hAnsi="Calibri" w:cs="Times"/>
-          <w:bCs/>
-          <w:color w:val="000000"/>
-          <w:bdr w:val="none" w:sz="0" w:space="0" w:color="auto" w:frame="1"/>
-        </w:rPr>
-      </w:pPr>
-      <w:r>
-        <w:rPr>
-          <w:rFonts w:ascii="Calibri" w:hAnsi="Calibri" w:cs="Times"/>
-          <w:b/>
-        </w:rPr>
-        <w:t>Instructor</w:t>
-      </w:r>
-      <w:r>
-        <w:rPr>
-          <w:rFonts w:ascii="Calibri" w:hAnsi="Calibri" w:cs="Times"/>
-          <w:b/>
-        </w:rPr>
-        <w:t>(s)</w:t>
-      </w:r>
-      <w:r>
-        <w:rPr>
-          <w:rFonts w:ascii="Calibri" w:hAnsi="Calibri" w:cs="Times"/>
-          <w:b/>
-        </w:rPr>
-        <w:t>:</w:t>
-      </w:r>
-      <w:r>
-        <w:rPr>
-          <w:rFonts w:ascii="Calibri" w:hAnsi="Calibri" w:cs="Times"/>
-        </w:rPr>
-        <w:t xml:space="preserve"> ${</w:t>
-      </w:r>
-      <w:proofErr w:type="spellStart"/>
-      <w:r>
-        <w:rPr>
-          <w:rFonts w:ascii="Calibri" w:hAnsi="Calibri" w:cs="Times"/>
-        </w:rPr>
-        <w:t>course</w:t>
-      </w:r>
-      <w:r>
-        <w:rPr>
-          <w:rFonts w:ascii="Calibri" w:hAnsi="Calibri" w:cs="Times"/>
-        </w:rPr>
-        <w:t>Instructor</w:t>
-      </w:r>
-      <w:proofErr w:type="spellEnd"/>
-      <w:r>
-        <w:rPr>
-          <w:rFonts w:ascii="Calibri" w:hAnsi="Calibri" w:cs="Times"/>
-        </w:rPr>
-        <w:t>}</w:t>
-      </w:r>
-    </w:p>
-    <w:p>
-      <w:pPr>
-        <w:rPr>
-          <w:rFonts w:ascii="Calibri" w:hAnsi="Calibri" w:cs="Times"/>
-        </w:rPr>
-      </w:pPr>
-      <w:r>
-        <w:rPr>
-          <w:rFonts w:ascii="Calibri" w:hAnsi="Calibri" w:cs="Times"/>
-          <w:b/>
-        </w:rPr>
-        <w:t xml:space="preserve">Duration: </w:t>
-      </w:r>
-      <w:r>
-        <w:rPr>
-          <w:rFonts w:ascii="Calibri" w:hAnsi="Calibri" w:cs="Times"/>
-        </w:rPr>
-        <w:t>${term}</w:t>
-      </w:r>
-      <w:r>
-        <w:rPr>
-          <w:rFonts w:ascii="Calibri" w:hAnsi="Calibri" w:cs="Times"/>
-        </w:rPr>
-        <w:t xml:space="preserve"> </w:t>
-      </w:r>
-      <w:r>
-        <w:rPr>
-          <w:rFonts w:ascii="Calibri" w:hAnsi="Calibri" w:cs="Times"/>
-        </w:rPr>
-        <w:t>${</w:t>
-      </w:r>
-      <w:r>
-        <w:rPr>
-          <w:rFonts w:ascii="Calibri" w:hAnsi="Calibri" w:cs="Times"/>
-        </w:rPr>
-        <w:t>season</w:t>
-      </w:r>
-      <w:r>
-        <w:rPr>
-          <w:rFonts w:ascii="Calibri" w:hAnsi="Calibri" w:cs="Times"/>
-        </w:rPr>
-        <w:t>}</w:t>
-      </w:r>
-      <w:r>
-        <w:rPr>
-          <w:rFonts w:ascii="Calibri" w:hAnsi="Calibri" w:cs="Times"/>
-          <w:b/>
-        </w:rPr>
-        <w:t xml:space="preserve"> </w:t>
-      </w:r>
-      <w:r>
-        <w:rPr>
-          <w:rFonts w:ascii="Calibri" w:hAnsi="Calibri" w:cs="Times"/>
-        </w:rPr>
-        <w:t>${</w:t>
-      </w:r>
-      <w:proofErr w:type="spellStart"/>
-      <w:r>
-        <w:rPr>
-          <w:rFonts w:ascii="Calibri" w:hAnsi="Calibri" w:cs="Times"/>
-        </w:rPr>
-        <w:t>courseYear</w:t>
-      </w:r>
-      <w:proofErr w:type="spellEnd"/>
-      <w:r>
-        <w:rPr>
-          <w:rFonts w:ascii="Calibri" w:hAnsi="Calibri" w:cs="Times"/>
-        </w:rPr>
-        <w:t>}</w:t>
-      </w:r>
-      <w:r>
-        <w:rPr>
-          <w:rFonts w:ascii="Calibri" w:hAnsi="Calibri" w:cs="Times"/>
-        </w:rPr>
-        <w:t xml:space="preserve"> </w:t>
-      </w:r>
-    </w:p>
-    <w:p>
-      <w:pPr>
-        <w:rPr>
-          <w:rFonts w:ascii="Calibri" w:hAnsi="Calibri" w:cs="Times"/>
-          <w:bCs/>
-          <w:color w:val="000000"/>
-          <w:bdr w:val="none" w:sz="0" w:space="0" w:color="auto" w:frame="1"/>
-        </w:rPr>
-      </w:pPr>
-      <w:r>
-        <w:rPr>
-          <w:rFonts w:ascii="Calibri" w:hAnsi="Calibri" w:cs="Times"/>
-          <w:b/>
-        </w:rPr>
-        <w:t>Delivery Modality</w:t>
-      </w:r>
-      <w:r>
-        <w:rPr>
-          <w:rFonts w:ascii="Calibri" w:hAnsi="Calibri" w:cs="Times"/>
-          <w:b/>
-        </w:rPr>
-        <w:t>:</w:t>
-      </w:r>
-      <w:r>
-        <w:rPr>
-          <w:rFonts w:ascii="Calibri" w:hAnsi="Calibri" w:cs="Times"/>
-        </w:rPr>
-        <w:t xml:space="preserve"> ${</w:t>
-      </w:r>
-      <w:proofErr w:type="spellStart"/>
-      <w:r>
-        <w:rPr>
-          <w:rFonts w:ascii="Calibri" w:hAnsi="Calibri" w:cs="Times"/>
-        </w:rPr>
-        <w:t>deliveryModality</w:t>
-      </w:r>
-      <w:proofErr w:type="spellEnd"/>
-      <w:r>
-        <w:rPr>
-          <w:rFonts w:ascii="Calibri" w:hAnsi="Calibri" w:cs="Times"/>
-        </w:rPr>
-        <w:t>}</w:t>
-      </w:r>
-    </w:p>
-    <w:p>
-      <w:pPr>
-        <w:rPr>
-          <w:rFonts w:ascii="Calibri" w:hAnsi="Calibri" w:cs="Times"/>
-        </w:rPr>
-      </w:pPr>
-      <w:r>
-        <w:rPr>
-          <w:rFonts w:ascii="Calibri" w:hAnsi="Calibri" w:cs="Times"/>
-        </w:rPr>
-        <w:t>${</w:t>
-      </w:r>
-      <w:proofErr w:type="spellStart"/>
-      <w:r>
-        <w:rPr>
-          <w:rFonts w:ascii="Calibri" w:hAnsi="Calibri" w:cs="Times"/>
-        </w:rPr>
-        <w:t>NoCourseLocation</w:t>
-      </w:r>
-      <w:proofErr w:type="spellEnd"/>
-      <w:r>
-        <w:rPr>
-          <w:rFonts w:ascii="Calibri" w:hAnsi="Calibri" w:cs="Times"/>
-        </w:rPr>
-        <w:t>}</w:t>
-      </w:r>
-    </w:p>
-    <w:p>
-      <w:pPr>
-        <w:rPr>
-          <w:rFonts w:ascii="Calibri" w:hAnsi="Calibri" w:cs="Times"/>
-        </w:rPr>
-      </w:pPr>
-      <w:r>
-        <w:rPr>
-          <w:rFonts w:ascii="Calibri" w:hAnsi="Calibri" w:cs="Times"/>
-          <w:b/>
-        </w:rPr>
-        <w:t>C</w:t>
-      </w:r>
-      <w:r>
-        <w:rPr>
-          <w:rFonts w:ascii="Calibri" w:hAnsi="Calibri" w:cs="Times"/>
-          <w:b/>
-        </w:rPr>
-        <w:t>ourse</w:t>
-      </w:r>
-      <w:r>
-        <w:rPr>
-          <w:rFonts w:ascii="Calibri" w:hAnsi="Calibri" w:cs="Times"/>
-          <w:b/>
-        </w:rPr>
-        <w:t xml:space="preserve"> Location:</w:t>
-      </w:r>
-      <w:r>
-        <w:rPr>
-          <w:rFonts w:ascii="Calibri" w:hAnsi="Calibri" w:cs="Times"/>
-        </w:rPr>
-        <w:t xml:space="preserve"> ${</w:t>
-      </w:r>
-      <w:proofErr w:type="spellStart"/>
-      <w:r>
-        <w:rPr>
-          <w:rFonts w:ascii="Calibri" w:hAnsi="Calibri" w:cs="Times"/>
-        </w:rPr>
-        <w:t>courseLocation</w:t>
-      </w:r>
-      <w:proofErr w:type="spellEnd"/>
-      <w:r>
-        <w:rPr>
-          <w:rFonts w:ascii="Calibri" w:hAnsi="Calibri" w:cs="Times"/>
-        </w:rPr>
-        <w:t>}</w:t>
-      </w:r>
-    </w:p>
-    <w:p>
-      <w:pPr>
-        <w:rPr>
-          <w:rFonts w:ascii="Calibri" w:hAnsi="Calibri" w:cs="Times"/>
-        </w:rPr>
-      </w:pPr>
-      <w:r>
-        <w:rPr>
-          <w:rFonts w:ascii="Calibri" w:hAnsi="Calibri" w:cs="Times"/>
-        </w:rPr>
-        <w:t>${/</w:t>
-      </w:r>
-      <w:proofErr w:type="spellStart"/>
-      <w:r>
-        <w:rPr>
-          <w:rFonts w:ascii="Calibri" w:hAnsi="Calibri" w:cs="Times"/>
-        </w:rPr>
-        <w:t>NoCourseLocation</w:t>
-      </w:r>
-      <w:proofErr w:type="spellEnd"/>
-      <w:r>
-        <w:rPr>
-          <w:rFonts w:ascii="Calibri" w:hAnsi="Calibri" w:cs="Times"/>
-        </w:rPr>
-        <w:t>}</w:t>
-      </w:r>
-    </w:p>
-    <w:p>
-      <w:pPr>
-        <w:rPr>
-          <w:rFonts w:ascii="Calibri" w:hAnsi="Calibri" w:cs="Times"/>
-        </w:rPr>
-      </w:pPr>
-      <w:r>
-        <w:rPr>
-          <w:rFonts w:ascii="Calibri" w:hAnsi="Calibri" w:cs="Times"/>
-        </w:rPr>
-        <w:t>${</w:t>
-      </w:r>
-      <w:proofErr w:type="spellStart"/>
-      <w:r>
-        <w:rPr>
-          <w:rFonts w:ascii="Calibri" w:hAnsi="Calibri" w:cs="Times"/>
-        </w:rPr>
-        <w:t>NoCourseDays</w:t>
-      </w:r>
-      <w:proofErr w:type="spellEnd"/>
-      <w:r>
-        <w:rPr>
-          <w:rFonts w:ascii="Calibri" w:hAnsi="Calibri" w:cs="Times"/>
-        </w:rPr>
-        <w:t>}</w:t>
-      </w:r>
-    </w:p>
-    <w:p>
-      <w:pPr>
-        <w:rPr>
-          <w:rFonts w:ascii="Calibri" w:hAnsi="Calibri" w:cs="Times"/>
-        </w:rPr>
-      </w:pPr>
-      <w:r>
-        <w:rPr>
-          <w:rFonts w:ascii="Calibri" w:hAnsi="Calibri" w:cs="Times"/>
-          <w:b/>
-        </w:rPr>
-        <w:t>C</w:t>
-      </w:r>
-      <w:r>
-        <w:rPr>
-          <w:rFonts w:ascii="Calibri" w:hAnsi="Calibri" w:cs="Times"/>
-          <w:b/>
-        </w:rPr>
-        <w:t>ourse</w:t>
-      </w:r>
-      <w:r>
-        <w:rPr>
-          <w:rFonts w:ascii="Calibri" w:hAnsi="Calibri" w:cs="Times"/>
-          <w:b/>
-        </w:rPr>
-        <w:t xml:space="preserve"> Days:</w:t>
-      </w:r>
-      <w:r>
-        <w:rPr>
-          <w:rFonts w:ascii="Calibri" w:hAnsi="Calibri" w:cs="Times"/>
-        </w:rPr>
-        <w:t xml:space="preserve"> ${schedule}</w:t>
-      </w:r>
-    </w:p>
-    <w:p>
-      <w:pPr>
-        <w:rPr>
-          <w:rFonts w:ascii="Calibri" w:hAnsi="Calibri" w:cs="Times"/>
-        </w:rPr>
-      </w:pPr>
-      <w:r>
-        <w:rPr>
-          <w:rFonts w:ascii="Calibri" w:hAnsi="Calibri" w:cs="Times"/>
-        </w:rPr>
-        <w:t>${/</w:t>
-      </w:r>
-      <w:proofErr w:type="spellStart"/>
-      <w:r>
-        <w:rPr>
-          <w:rFonts w:ascii="Calibri" w:hAnsi="Calibri" w:cs="Times"/>
-        </w:rPr>
-        <w:t>NoCourseDays</w:t>
-      </w:r>
-      <w:proofErr w:type="spellEnd"/>
-      <w:r>
-        <w:rPr>
-          <w:rFonts w:ascii="Calibri" w:hAnsi="Calibri" w:cs="Times"/>
-        </w:rPr>
-        <w:t>}</w:t>
-      </w:r>
-    </w:p>
-    <w:p>
-      <w:pPr>
-        <w:rPr>
-          <w:rFonts w:ascii="Calibri" w:hAnsi="Calibri" w:cs="Times"/>
-        </w:rPr>
-      </w:pPr>
-      <w:r>
-        <w:rPr>
-          <w:rFonts w:ascii="Calibri" w:hAnsi="Calibri" w:cs="Times"/>
-        </w:rPr>
-        <w:t>${</w:t>
-      </w:r>
-      <w:proofErr w:type="spellStart"/>
-      <w:r>
-        <w:rPr>
-          <w:rFonts w:ascii="Calibri" w:hAnsi="Calibri" w:cs="Times"/>
-        </w:rPr>
-        <w:t>NoClassHours</w:t>
-      </w:r>
-      <w:proofErr w:type="spellEnd"/>
-      <w:r>
-        <w:rPr>
-          <w:rFonts w:ascii="Calibri" w:hAnsi="Calibri" w:cs="Times"/>
-        </w:rPr>
-        <w:t>}</w:t>
-      </w:r>
-    </w:p>
-    <w:p>
-      <w:pPr>
-        <w:rPr>
-          <w:rFonts w:ascii="Calibri" w:hAnsi="Calibri" w:cs="Times"/>
-        </w:rPr>
-      </w:pPr>
-      <w:r>
-        <w:rPr>
-          <w:rFonts w:ascii="Calibri" w:hAnsi="Calibri" w:cs="Times"/>
-          <w:b/>
-        </w:rPr>
-        <w:t>Class Hours:</w:t>
-      </w:r>
-      <w:r>
-        <w:rPr>
-          <w:rFonts w:ascii="Calibri" w:hAnsi="Calibri" w:cs="Times"/>
-        </w:rPr>
-        <w:t xml:space="preserve"> </w:t>
-      </w:r>
-      <w:r>
-        <w:rPr>
-          <w:rFonts w:ascii="Calibri" w:hAnsi="Calibri" w:cs="Times"/>
-        </w:rPr>
-        <w:t>${</w:t>
-      </w:r>
-      <w:proofErr w:type="spellStart"/>
-      <w:r>
-        <w:rPr>
-          <w:rFonts w:ascii="Calibri" w:hAnsi="Calibri" w:cs="Times"/>
-        </w:rPr>
-        <w:t>classStartTime</w:t>
-      </w:r>
-      <w:proofErr w:type="spellEnd"/>
-      <w:r>
-        <w:rPr>
-          <w:rFonts w:ascii="Calibri" w:hAnsi="Calibri" w:cs="Times"/>
-        </w:rPr>
-        <w:t>} - ${</w:t>
-      </w:r>
-      <w:proofErr w:type="spellStart"/>
-      <w:r>
-        <w:rPr>
-          <w:rFonts w:ascii="Calibri" w:hAnsi="Calibri" w:cs="Times"/>
-        </w:rPr>
-        <w:t>classEndTime</w:t>
-      </w:r>
-      <w:proofErr w:type="spellEnd"/>
-      <w:r>
-        <w:rPr>
-          <w:rFonts w:ascii="Calibri" w:hAnsi="Calibri" w:cs="Times"/>
-        </w:rPr>
-        <w:t>}</w:t>
-      </w:r>
-    </w:p>
-    <w:p>
-      <w:pPr>
-        <w:rPr>
-          <w:rFonts w:ascii="Calibri" w:hAnsi="Calibri" w:cs="Times"/>
-        </w:rPr>
-      </w:pPr>
-      <w:r>
-        <w:rPr>
-          <w:rFonts w:ascii="Calibri" w:hAnsi="Calibri" w:cs="Times"/>
-        </w:rPr>
-        <w:t>${/</w:t>
-      </w:r>
-      <w:proofErr w:type="spellStart"/>
-      <w:r>
-        <w:rPr>
-          <w:rFonts w:ascii="Calibri" w:hAnsi="Calibri" w:cs="Times"/>
-        </w:rPr>
-        <w:t>NoClassHours</w:t>
-      </w:r>
-      <w:proofErr w:type="spellEnd"/>
-      <w:r>
-        <w:rPr>
-          <w:rFonts w:ascii="Calibri" w:hAnsi="Calibri" w:cs="Times"/>
-        </w:rPr>
-        <w:t>}</w:t>
-      </w:r>
-    </w:p>
-    <w:p>
-      <w:pPr>
-        <w:rPr>
-          <w:rFonts w:ascii="Calibri" w:hAnsi="Calibri" w:cs="Times"/>
-        </w:rPr>
-      </w:pPr>
-      <w:r>
-        <w:rPr>
-          <w:rFonts w:ascii="Calibri" w:hAnsi="Calibri" w:cs="Times"/>
-        </w:rPr>
-        <w:t>${</w:t>
-      </w:r>
-      <w:proofErr w:type="spellStart"/>
-      <w:r>
-        <w:rPr>
-          <w:rFonts w:ascii="Calibri" w:hAnsi="Calibri" w:cs="Times"/>
-        </w:rPr>
-        <w:t>NoOfficeHours</w:t>
-      </w:r>
-      <w:proofErr w:type="spellEnd"/>
-      <w:r>
-        <w:rPr>
-          <w:rFonts w:ascii="Calibri" w:hAnsi="Calibri" w:cs="Times"/>
-        </w:rPr>
-        <w:t>}</w:t>
-      </w:r>
-    </w:p>
-    <w:p>
-      <w:pPr>
-        <w:rPr>
-          <w:rFonts w:ascii="Calibri" w:hAnsi="Calibri" w:cs="Times"/>
-          <w:b/>
-        </w:rPr>
-      </w:pPr>
-      <w:r>
-        <w:rPr>
-          <w:rFonts w:ascii="Calibri" w:hAnsi="Calibri" w:cs="Times"/>
-          <w:b/>
-        </w:rPr>
-        <w:t>Office hours</w:t>
-      </w:r>
-      <w:r>
-        <w:rPr>
-          <w:rFonts w:ascii="Calibri" w:hAnsi="Calibri" w:cs="Times"/>
-          <w:b/>
-        </w:rPr>
-        <w:t>:</w:t>
-      </w:r>
-      <w:r>
-        <w:rPr>
-          <w:rFonts w:ascii="Calibri" w:hAnsi="Calibri" w:cs="Times"/>
-          <w:b/>
-        </w:rPr>
-        <w:t xml:space="preserve"> </w:t>
-      </w:r>
-      <w:r>
-        <w:rPr>
-          <w:rFonts w:ascii="Calibri" w:hAnsi="Calibri" w:cs="Times"/>
-        </w:rPr>
-        <w:t>${</w:t>
-      </w:r>
-      <w:proofErr w:type="spellStart"/>
-      <w:r>
-        <w:rPr>
-          <w:rFonts w:ascii="Calibri" w:hAnsi="Calibri" w:cs="Times"/>
-        </w:rPr>
-        <w:t>office</w:t>
-      </w:r>
-      <w:r>
-        <w:rPr>
-          <w:rFonts w:ascii="Calibri" w:hAnsi="Calibri" w:cs="Times"/>
-        </w:rPr>
-        <w:t>H</w:t>
-      </w:r>
-      <w:r>
-        <w:rPr>
-          <w:rFonts w:ascii="Calibri" w:hAnsi="Calibri" w:cs="Times"/>
-        </w:rPr>
-        <w:t>our</w:t>
-      </w:r>
-      <w:proofErr w:type="spellEnd"/>
-      <w:r>
-        <w:rPr>
-          <w:rFonts w:ascii="Calibri" w:hAnsi="Calibri" w:cs="Times"/>
-        </w:rPr>
-        <w:t>}</w:t>
-      </w:r>
-    </w:p>
-    <w:p>
-      <w:pPr>
-        <w:rPr>
-          <w:rFonts w:ascii="Calibri" w:hAnsi="Calibri" w:cs="Times"/>
-        </w:rPr>
-      </w:pPr>
-      <w:r>
-        <w:rPr>
-          <w:rFonts w:ascii="Calibri" w:hAnsi="Calibri" w:cs="Times"/>
-        </w:rPr>
-        <w:t>${/</w:t>
-      </w:r>
-      <w:proofErr w:type="spellStart"/>
-      <w:r>
-        <w:rPr>
-          <w:rFonts w:ascii="Calibri" w:hAnsi="Calibri" w:cs="Times"/>
-        </w:rPr>
-        <w:t>NoOfficeHours</w:t>
-      </w:r>
-      <w:proofErr w:type="spellEnd"/>
-      <w:r>
-        <w:rPr>
-          <w:rFonts w:ascii="Calibri" w:hAnsi="Calibri" w:cs="Times"/>
-        </w:rPr>
-        <w:t>}</w:t>
-      </w:r>
-    </w:p>
-    <w:p>
-      <w:pPr>
-        <w:spacing w:after="120"/>
-        <w:rPr>
-          <w:rFonts w:eastAsia="Times New Roman" w:cstheme="minorHAnsi"/>
-        </w:rPr>
-      </w:pPr>
-      <w:r>
-        <w:rPr>
-          <w:rFonts w:eastAsia="Times New Roman" w:cstheme="minorHAnsi"/>
-        </w:rPr>
-        <w:t>${</w:t>
-      </w:r>
-      <w:proofErr w:type="spellStart"/>
-      <w:r>
-        <w:rPr>
-          <w:rFonts w:eastAsia="Times New Roman" w:cstheme="minorHAnsi"/>
-        </w:rPr>
-        <w:t>NoOtherInstructionalStaff</w:t>
-      </w:r>
-      <w:proofErr w:type="spellEnd"/>
-      <w:r>
-        <w:rPr>
-          <w:rFonts w:eastAsia="Times New Roman" w:cstheme="minorHAnsi"/>
-        </w:rPr>
-        <w:t>}</w:t>
-      </w:r>
-    </w:p>
-    <w:p>
-      <w:pPr>
-        <w:spacing w:after="120"/>
-        <w:rPr>
-          <w:rFonts w:eastAsia="Times New Roman" w:cstheme="minorHAnsi"/>
-        </w:rPr>
-      </w:pPr>
-    </w:p>
-    <w:p>
-      <w:pPr>
-        <w:rPr>
-          <w:rFonts w:ascii="Calibri" w:hAnsi="Calibri" w:cs="Times"/>
-          <w:b/>
-          <w:u w:val="single"/>
-        </w:rPr>
-      </w:pPr>
-      <w:bookmarkStart w:id="1" w:name="_Toc2236264"/>
-      <w:r>
-        <w:rPr>
-          <w:rFonts w:ascii="Calibri" w:hAnsi="Calibri" w:cs="Times"/>
-          <w:b/>
-          <w:u w:val="single"/>
-        </w:rPr>
-        <w:t xml:space="preserve">Other Instructional </w:t>
-      </w:r>
-      <w:bookmarkEnd w:id="1"/>
       <w:r>
         <w:rPr>
           <w:rFonts w:ascii="Calibri" w:hAnsi="Calibri" w:cs="Times"/>
@@ -1686,7 +1684,7 @@
           <w:u w:val="single"/>
         </w:rPr>
       </w:pPr>
-      <w:bookmarkStart w:id="2" w:name="_Toc2236270"/>
+      <w:bookmarkStart w:id="1" w:name="_Toc2236270"/>
       <w:r>
         <w:rPr>
           <w:rFonts w:ascii="Calibri" w:hAnsi="Calibri" w:cs="Times"/>
@@ -1695,7 +1693,7 @@
         </w:rPr>
         <w:t>Assessments of Learning</w:t>
       </w:r>
-      <w:bookmarkEnd w:id="2"/>
+      <w:bookmarkEnd w:id="1"/>
     </w:p>
     <w:p>
       <w:pPr>
@@ -1901,7 +1899,31 @@
         <w:rPr>
           <w:rFonts w:cstheme="minorHAnsi"/>
         </w:rPr>
-        <w:t>NoCourseScheduleTbl</w:t>
+        <w:t>NoCourse</w:t>
+      </w:r>
+      <w:r>
+        <w:rPr>
+          <w:rFonts w:cstheme="minorHAnsi"/>
+        </w:rPr>
+        <w:t>Alig</w:t>
+      </w:r>
+      <w:r>
+        <w:rPr>
+          <w:rFonts w:cstheme="minorHAnsi"/>
+        </w:rPr>
+        <w:t>n</w:t>
+      </w:r>
+      <w:r>
+        <w:rPr>
+          <w:rFonts w:cstheme="minorHAnsi"/>
+        </w:rPr>
+        <w:t>ment</w:t>
+      </w:r>
+      <w:r>
+        <w:rPr>
+          <w:rFonts w:cstheme="minorHAnsi"/>
+        </w:rPr>
+        <w:t>Tbl</w:t>
       </w:r>
       <w:proofErr w:type="spellEnd"/>
       <w:r>
@@ -1934,7 +1956,15 @@
           <w:b/>
           <w:u w:val="single"/>
         </w:rPr>
-        <w:t>Course schedule</w:t>
+        <w:t xml:space="preserve">Course </w:t>
+      </w:r>
+      <w:r>
+        <w:rPr>
+          <w:rFonts w:ascii="Calibri" w:hAnsi="Calibri" w:cs="Times"/>
+          <w:b/>
+          <w:u w:val="single"/>
+        </w:rPr>
+        <w:t>Alignment</w:t>
       </w:r>
     </w:p>
     <w:p>
@@ -1954,7 +1984,25 @@
         <w:rPr>
           <w:rFonts w:cstheme="minorHAnsi"/>
         </w:rPr>
-        <w:t>courseScheduleTbl</w:t>
+        <w:t>c</w:t>
+      </w:r>
+      <w:r>
+        <w:rPr>
+          <w:rFonts w:cstheme="minorHAnsi"/>
+        </w:rPr>
+        <w:t>ourseAlig</w:t>
+      </w:r>
+      <w:r>
+        <w:rPr>
+          <w:rFonts w:cstheme="minorHAnsi"/>
+        </w:rPr>
+        <w:t>n</w:t>
+      </w:r>
+      <w:r>
+        <w:rPr>
+          <w:rFonts w:cstheme="minorHAnsi"/>
+        </w:rPr>
+        <w:t>mentTbl</w:t>
       </w:r>
       <w:proofErr w:type="spellEnd"/>
       <w:r>
@@ -1982,23 +2030,151 @@
       <w:proofErr w:type="spellStart"/>
       <w:r>
         <w:rPr>
+          <w:rFonts w:cstheme="minorHAnsi"/>
+        </w:rPr>
+        <w:t>NoCourseAlig</w:t>
+      </w:r>
+      <w:r>
+        <w:rPr>
+          <w:rFonts w:cstheme="minorHAnsi"/>
+        </w:rPr>
+        <w:t>n</w:t>
+      </w:r>
+      <w:r>
+        <w:rPr>
+          <w:rFonts w:cstheme="minorHAnsi"/>
+        </w:rPr>
+        <w:t>mentTbl</w:t>
+      </w:r>
+      <w:proofErr w:type="spellEnd"/>
+      <w:r>
+        <w:rPr>
           <w:rFonts w:eastAsia="Times New Roman" w:cstheme="minorHAnsi"/>
           <w:szCs w:val="20"/>
         </w:rPr>
-        <w:t>NoCourseScheduleTbl</w:t>
-      </w:r>
-      <w:proofErr w:type="spellEnd"/>
-      <w:r>
+        <w:t>}</w:t>
+      </w:r>
+    </w:p>
+    <w:p>
+      <w:pPr>
+        <w:spacing w:after="120"/>
         <w:rPr>
           <w:rFonts w:eastAsia="Times New Roman" w:cstheme="minorHAnsi"/>
           <w:szCs w:val="20"/>
         </w:rPr>
+      </w:pPr>
+      <w:bookmarkStart w:id="2" w:name="_GoBack"/>
+      <w:bookmarkEnd w:id="2"/>
+      <w:r>
+        <w:rPr>
+          <w:rFonts w:cstheme="minorHAnsi"/>
+        </w:rPr>
+        <w:lastRenderedPageBreak/>
+        <w:t>${</w:t>
+      </w:r>
+      <w:proofErr w:type="spellStart"/>
+      <w:r>
+        <w:rPr>
+          <w:rFonts w:cstheme="minorHAnsi"/>
+        </w:rPr>
+        <w:t>NoCourseScheduleTbl</w:t>
+      </w:r>
+      <w:proofErr w:type="spellEnd"/>
+      <w:r>
+        <w:rPr>
+          <w:rFonts w:cstheme="minorHAnsi"/>
+        </w:rPr>
         <w:t>}</w:t>
       </w:r>
     </w:p>
     <w:p>
       <w:pPr>
         <w:rPr>
+          <w:rFonts w:ascii="Calibri" w:hAnsi="Calibri" w:cs="Times"/>
+          <w:b/>
+          <w:u w:val="single"/>
+        </w:rPr>
+      </w:pPr>
+    </w:p>
+    <w:p>
+      <w:pPr>
+        <w:rPr>
+          <w:rFonts w:ascii="Calibri" w:hAnsi="Calibri" w:cs="Times"/>
+          <w:b/>
+          <w:u w:val="single"/>
+        </w:rPr>
+      </w:pPr>
+      <w:r>
+        <w:rPr>
+          <w:rFonts w:ascii="Calibri" w:hAnsi="Calibri" w:cs="Times"/>
+          <w:b/>
+          <w:u w:val="single"/>
+        </w:rPr>
+        <w:t>Course schedule</w:t>
+      </w:r>
+    </w:p>
+    <w:p>
+      <w:pPr>
+        <w:rPr>
+          <w:rFonts w:cstheme="minorHAnsi"/>
+        </w:rPr>
+      </w:pPr>
+      <w:r>
+        <w:rPr>
+          <w:rFonts w:cstheme="minorHAnsi"/>
+        </w:rPr>
+        <w:t>${</w:t>
+      </w:r>
+      <w:proofErr w:type="spellStart"/>
+      <w:r>
+        <w:rPr>
+          <w:rFonts w:cstheme="minorHAnsi"/>
+        </w:rPr>
+        <w:t>courseScheduleTbl</w:t>
+      </w:r>
+      <w:proofErr w:type="spellEnd"/>
+      <w:r>
+        <w:rPr>
+          <w:rFonts w:cstheme="minorHAnsi"/>
+        </w:rPr>
+        <w:t>}</w:t>
+      </w:r>
+    </w:p>
+    <w:p>
+      <w:pPr>
+        <w:spacing w:after="120"/>
+        <w:rPr>
+          <w:rFonts w:eastAsia="Times New Roman" w:cstheme="minorHAnsi"/>
+          <w:szCs w:val="20"/>
+        </w:rPr>
+      </w:pPr>
+      <w:r>
+        <w:rPr>
+          <w:rFonts w:eastAsia="Times New Roman" w:cstheme="minorHAnsi"/>
+          <w:szCs w:val="20"/>
+        </w:rPr>
+        <w:t>${/</w:t>
+      </w:r>
+      <w:proofErr w:type="spellStart"/>
+      <w:r>
+        <w:rPr>
+          <w:rFonts w:eastAsia="Times New Roman" w:cstheme="minorHAnsi"/>
+          <w:szCs w:val="20"/>
+        </w:rPr>
+        <w:t>NoCourseScheduleTbl</w:t>
+      </w:r>
+      <w:proofErr w:type="spellEnd"/>
+      <w:r>
+        <w:rPr>
+          <w:rFonts w:eastAsia="Times New Roman" w:cstheme="minorHAnsi"/>
+          <w:szCs w:val="20"/>
+        </w:rPr>
+        <w:t>}</w:t>
+      </w:r>
+    </w:p>
+    <w:p>
+      <w:pPr>
+        <w:rPr>
           <w:rStyle w:val="normaltextrun"/>
           <w:rFonts w:ascii="Calibri" w:hAnsi="Calibri" w:cs="Times"/>
           <w:bCs/>
@@ -2014,7 +2190,6 @@
           <w:color w:val="000000"/>
           <w:bdr w:val="none" w:sz="0" w:space="0" w:color="auto" w:frame="1"/>
         </w:rPr>
-        <w:lastRenderedPageBreak/>
         <w:t>${</w:t>
       </w:r>
       <w:proofErr w:type="spellStart"/>
@@ -3205,6 +3380,7 @@
         <w:rPr>
           <w:rFonts w:ascii="Calibri" w:eastAsia="Times New Roman" w:hAnsi="Calibri" w:cs="Times"/>
         </w:rPr>
+        <w:lastRenderedPageBreak/>
         <w:t xml:space="preserve">The academic enterprise is founded on honesty, civility, and integrity.  As members of this enterprise, all students are expected to know, understand, and follow the codes of conduct regarding academic integrity.  At the most basic level, this means submitting only original work done by you and acknowledging all sources of information or ideas and attributing them to others as required.  This also means you should not cheat, copy, or mislead others about what is your work.  Violations of academic integrity (i.e., misconduct) lead to the breakdown of the academic enterprise, and therefore serious consequences arise and harsh sanctions are imposed.  </w:t>
       </w:r>
       <w:r>
@@ -3212,15 +3388,7 @@
           <w:rFonts w:ascii="Calibri" w:eastAsia="Times New Roman" w:hAnsi="Calibri" w:cs="Times"/>
           <w:b/>
         </w:rPr>
-        <w:t xml:space="preserve">For example, incidences of plagiarism or </w:t>
-      </w:r>
-      <w:r>
-        <w:rPr>
-          <w:rFonts w:ascii="Calibri" w:eastAsia="Times New Roman" w:hAnsi="Calibri" w:cs="Times"/>
-          <w:b/>
-        </w:rPr>
-        <w:lastRenderedPageBreak/>
-        <w:t>cheating usually result in a failing grade or mark of zero on the assignment or in the course.</w:t>
+        <w:t>For example, incidences of plagiarism or cheating usually result in a failing grade or mark of zero on the assignment or in the course.</w:t>
       </w:r>
       <w:r>
         <w:rPr>
@@ -3795,6 +3963,7 @@
           <w:sz w:val="22"/>
           <w:szCs w:val="22"/>
         </w:rPr>
+        <w:lastRenderedPageBreak/>
         <w:t xml:space="preserve">The Disability Resource Centre ensures educational equity for students with disabilities and chronic medical conditions. If you are disabled, have an injury or illness and require academic accommodations to meet the course objectives, please contact </w:t>
       </w:r>
       <w:proofErr w:type="spellStart"/>
@@ -4546,7 +4715,14 @@
         <w:rPr>
           <w:rFonts w:ascii="Calibri" w:hAnsi="Calibri" w:cs="Times"/>
         </w:rPr>
-        <w:t xml:space="preserve">The Student Learning Hub (LIB 237) is your go-to resource for free math, science, writing, and language learning support. The Hub welcomes undergraduate students from all disciplines and year levels to access a range of supports that include </w:t>
+        <w:t xml:space="preserve">The Student Learning Hub (LIB 237) is your go-to resource for free math, science, writing, and language learning support. The Hub welcomes undergraduate students from all disciplines and year levels to </w:t>
+      </w:r>
+      <w:r>
+        <w:rPr>
+          <w:rFonts w:ascii="Calibri" w:hAnsi="Calibri" w:cs="Times"/>
+        </w:rPr>
+        <w:lastRenderedPageBreak/>
+        <w:t xml:space="preserve">access a range of supports that include </w:t>
       </w:r>
       <w:r>
         <w:rPr>
@@ -4704,7 +4880,6 @@
           <w:sz w:val="22"/>
           <w:szCs w:val="22"/>
         </w:rPr>
-        <w:lastRenderedPageBreak/>
         <w:t>The Global Engagement Office provides advising and resources to assist International students in navigating immigration, health insurance, and settlement matters, as well as opportunities for intercultural learning, and resources for Go Global experiences available to all UBC Okanagan students, and more.</w:t>
       </w:r>
     </w:p>

</xml_diff>

<commit_message>
Removed White Space at end of Vancouver Syllabus Template
</commit_message>
<xml_diff>
--- a/public/word-template/UBC-O_default.docx
+++ b/public/word-template/UBC-O_default.docx
@@ -165,8 +165,9 @@
           <w:sz w:val="28"/>
           <w:szCs w:val="28"/>
         </w:rPr>
-        <w:t>${courseCode}</w:t>
-      </w:r>
+        <w:t>${</w:t>
+      </w:r>
+      <w:proofErr w:type="spellStart"/>
       <w:r>
         <w:rPr>
           <w:rFonts w:ascii="Calibri" w:hAnsi="Calibri" w:cs="Times"/>
@@ -174,8 +175,9 @@
           <w:sz w:val="28"/>
           <w:szCs w:val="28"/>
         </w:rPr>
-        <w:t xml:space="preserve"> </w:t>
-      </w:r>
+        <w:t>courseCode</w:t>
+      </w:r>
+      <w:proofErr w:type="spellEnd"/>
       <w:r>
         <w:rPr>
           <w:rFonts w:ascii="Calibri" w:hAnsi="Calibri" w:cs="Times"/>
@@ -183,7 +185,7 @@
           <w:sz w:val="28"/>
           <w:szCs w:val="28"/>
         </w:rPr>
-        <w:t>${</w:t>
+        <w:t>}</w:t>
       </w:r>
       <w:r>
         <w:rPr>
@@ -192,7 +194,7 @@
           <w:sz w:val="28"/>
           <w:szCs w:val="28"/>
         </w:rPr>
-        <w:t>courseNumber</w:t>
+        <w:t xml:space="preserve"> </w:t>
       </w:r>
       <w:r>
         <w:rPr>
@@ -201,8 +203,9 @@
           <w:sz w:val="28"/>
           <w:szCs w:val="28"/>
         </w:rPr>
-        <w:t>}</w:t>
-      </w:r>
+        <w:t>${</w:t>
+      </w:r>
+      <w:proofErr w:type="spellStart"/>
       <w:r>
         <w:rPr>
           <w:rFonts w:ascii="Calibri" w:hAnsi="Calibri" w:cs="Times"/>
@@ -210,8 +213,9 @@
           <w:sz w:val="28"/>
           <w:szCs w:val="28"/>
         </w:rPr>
-        <w:t>:</w:t>
-      </w:r>
+        <w:t>courseNumber</w:t>
+      </w:r>
+      <w:proofErr w:type="spellEnd"/>
       <w:r>
         <w:rPr>
           <w:rFonts w:ascii="Calibri" w:hAnsi="Calibri" w:cs="Times"/>
@@ -219,20 +223,72 @@
           <w:sz w:val="28"/>
           <w:szCs w:val="28"/>
         </w:rPr>
-        <w:t xml:space="preserve"> ${courseTitle}</w:t>
-      </w:r>
-    </w:p>
-    <w:p>
-      <w:pPr>
-        <w:rPr>
-          <w:rFonts w:cstheme="minorHAnsi"/>
-        </w:rPr>
-      </w:pPr>
-      <w:r>
-        <w:rPr>
-          <w:rFonts w:cstheme="minorHAnsi"/>
-        </w:rPr>
-        <w:t>${NoFaculty}</w:t>
+        <w:t>}</w:t>
+      </w:r>
+      <w:r>
+        <w:rPr>
+          <w:rFonts w:ascii="Calibri" w:hAnsi="Calibri" w:cs="Times"/>
+          <w:b/>
+          <w:sz w:val="28"/>
+          <w:szCs w:val="28"/>
+        </w:rPr>
+        <w:t>:</w:t>
+      </w:r>
+      <w:r>
+        <w:rPr>
+          <w:rFonts w:ascii="Calibri" w:hAnsi="Calibri" w:cs="Times"/>
+          <w:b/>
+          <w:sz w:val="28"/>
+          <w:szCs w:val="28"/>
+        </w:rPr>
+        <w:t xml:space="preserve"> ${</w:t>
+      </w:r>
+      <w:proofErr w:type="spellStart"/>
+      <w:r>
+        <w:rPr>
+          <w:rFonts w:ascii="Calibri" w:hAnsi="Calibri" w:cs="Times"/>
+          <w:b/>
+          <w:sz w:val="28"/>
+          <w:szCs w:val="28"/>
+        </w:rPr>
+        <w:t>courseTitle</w:t>
+      </w:r>
+      <w:proofErr w:type="spellEnd"/>
+      <w:r>
+        <w:rPr>
+          <w:rFonts w:ascii="Calibri" w:hAnsi="Calibri" w:cs="Times"/>
+          <w:b/>
+          <w:sz w:val="28"/>
+          <w:szCs w:val="28"/>
+        </w:rPr>
+        <w:t>}</w:t>
+      </w:r>
+    </w:p>
+    <w:p>
+      <w:pPr>
+        <w:rPr>
+          <w:rFonts w:cstheme="minorHAnsi"/>
+        </w:rPr>
+      </w:pPr>
+      <w:r>
+        <w:rPr>
+          <w:rFonts w:cstheme="minorHAnsi"/>
+        </w:rPr>
+        <w:t>${</w:t>
+      </w:r>
+      <w:proofErr w:type="spellStart"/>
+      <w:r>
+        <w:rPr>
+          <w:rFonts w:cstheme="minorHAnsi"/>
+        </w:rPr>
+        <w:t>NoFaculty</w:t>
+      </w:r>
+      <w:proofErr w:type="spellEnd"/>
+      <w:r>
+        <w:rPr>
+          <w:rFonts w:cstheme="minorHAnsi"/>
+        </w:rPr>
+        <w:t>}</w:t>
       </w:r>
     </w:p>
     <w:p>
@@ -291,7 +347,14 @@
         <w:rPr>
           <w:rFonts w:cstheme="minorHAnsi"/>
         </w:rPr>
-        <w:t>${/No</w:t>
+        <w:t>${/</w:t>
+      </w:r>
+      <w:proofErr w:type="spellStart"/>
+      <w:r>
+        <w:rPr>
+          <w:rFonts w:cstheme="minorHAnsi"/>
+        </w:rPr>
+        <w:t>No</w:t>
       </w:r>
       <w:r>
         <w:rPr>
@@ -299,6 +362,7 @@
         </w:rPr>
         <w:t>Faculty</w:t>
       </w:r>
+      <w:proofErr w:type="spellEnd"/>
       <w:r>
         <w:rPr>
           <w:rFonts w:cstheme="minorHAnsi"/>
@@ -316,7 +380,21 @@
         <w:rPr>
           <w:rFonts w:cstheme="minorHAnsi"/>
         </w:rPr>
-        <w:t>${NoDepartment}</w:t>
+        <w:t>${</w:t>
+      </w:r>
+      <w:proofErr w:type="spellStart"/>
+      <w:r>
+        <w:rPr>
+          <w:rFonts w:cstheme="minorHAnsi"/>
+        </w:rPr>
+        <w:t>NoDepartment</w:t>
+      </w:r>
+      <w:proofErr w:type="spellEnd"/>
+      <w:r>
+        <w:rPr>
+          <w:rFonts w:cstheme="minorHAnsi"/>
+        </w:rPr>
+        <w:t>}</w:t>
       </w:r>
     </w:p>
     <w:p>
@@ -375,7 +453,14 @@
         <w:rPr>
           <w:rFonts w:cstheme="minorHAnsi"/>
         </w:rPr>
-        <w:t>${/No</w:t>
+        <w:t>${/</w:t>
+      </w:r>
+      <w:proofErr w:type="spellStart"/>
+      <w:r>
+        <w:rPr>
+          <w:rFonts w:cstheme="minorHAnsi"/>
+        </w:rPr>
+        <w:t>No</w:t>
       </w:r>
       <w:r>
         <w:rPr>
@@ -383,6 +468,7 @@
         </w:rPr>
         <w:t>Department</w:t>
       </w:r>
+      <w:proofErr w:type="spellEnd"/>
       <w:r>
         <w:rPr>
           <w:rFonts w:cstheme="minorHAnsi"/>
@@ -427,6 +513,7 @@
         </w:rPr>
         <w:t xml:space="preserve"> ${</w:t>
       </w:r>
+      <w:proofErr w:type="spellStart"/>
       <w:r>
         <w:rPr>
           <w:rFonts w:ascii="Calibri" w:hAnsi="Calibri" w:cs="Times"/>
@@ -439,6 +526,7 @@
         </w:rPr>
         <w:t>Instructor</w:t>
       </w:r>
+      <w:proofErr w:type="spellEnd"/>
       <w:r>
         <w:rPr>
           <w:rFonts w:ascii="Calibri" w:hAnsi="Calibri" w:cs="Times"/>
@@ -502,12 +590,14 @@
         </w:rPr>
         <w:t>${</w:t>
       </w:r>
+      <w:proofErr w:type="spellStart"/>
       <w:r>
         <w:rPr>
           <w:rFonts w:ascii="Calibri" w:hAnsi="Calibri" w:cs="Times"/>
         </w:rPr>
         <w:t>courseYear</w:t>
       </w:r>
+      <w:proofErr w:type="spellEnd"/>
       <w:r>
         <w:rPr>
           <w:rFonts w:ascii="Calibri" w:hAnsi="Calibri" w:cs="Times"/>
@@ -550,12 +640,14 @@
         </w:rPr>
         <w:t xml:space="preserve"> ${</w:t>
       </w:r>
+      <w:proofErr w:type="spellStart"/>
       <w:r>
         <w:rPr>
           <w:rFonts w:ascii="Calibri" w:hAnsi="Calibri" w:cs="Times"/>
         </w:rPr>
         <w:t>deliveryModality</w:t>
       </w:r>
+      <w:proofErr w:type="spellEnd"/>
       <w:r>
         <w:rPr>
           <w:rFonts w:ascii="Calibri" w:hAnsi="Calibri" w:cs="Times"/>
@@ -573,7 +665,21 @@
         <w:rPr>
           <w:rFonts w:ascii="Calibri" w:hAnsi="Calibri" w:cs="Times"/>
         </w:rPr>
-        <w:t>${NoCourseLocation}</w:t>
+        <w:t>${</w:t>
+      </w:r>
+      <w:proofErr w:type="spellStart"/>
+      <w:r>
+        <w:rPr>
+          <w:rFonts w:ascii="Calibri" w:hAnsi="Calibri" w:cs="Times"/>
+        </w:rPr>
+        <w:t>NoCourseLocation</w:t>
+      </w:r>
+      <w:proofErr w:type="spellEnd"/>
+      <w:r>
+        <w:rPr>
+          <w:rFonts w:ascii="Calibri" w:hAnsi="Calibri" w:cs="Times"/>
+        </w:rPr>
+        <w:t>}</w:t>
       </w:r>
     </w:p>
     <w:p>
@@ -607,33 +713,75 @@
         <w:rPr>
           <w:rFonts w:ascii="Calibri" w:hAnsi="Calibri" w:cs="Times"/>
         </w:rPr>
-        <w:t xml:space="preserve"> ${courseLocation}</w:t>
-      </w:r>
-    </w:p>
-    <w:p>
-      <w:pPr>
-        <w:rPr>
-          <w:rFonts w:ascii="Calibri" w:hAnsi="Calibri" w:cs="Times"/>
-        </w:rPr>
-      </w:pPr>
-      <w:r>
-        <w:rPr>
-          <w:rFonts w:ascii="Calibri" w:hAnsi="Calibri" w:cs="Times"/>
-        </w:rPr>
-        <w:t>${/NoCourseLocation}</w:t>
-      </w:r>
-    </w:p>
-    <w:p>
-      <w:pPr>
-        <w:rPr>
-          <w:rFonts w:ascii="Calibri" w:hAnsi="Calibri" w:cs="Times"/>
-        </w:rPr>
-      </w:pPr>
-      <w:r>
-        <w:rPr>
-          <w:rFonts w:ascii="Calibri" w:hAnsi="Calibri" w:cs="Times"/>
-        </w:rPr>
-        <w:t>${NoCourseDays}</w:t>
+        <w:t xml:space="preserve"> ${</w:t>
+      </w:r>
+      <w:proofErr w:type="spellStart"/>
+      <w:r>
+        <w:rPr>
+          <w:rFonts w:ascii="Calibri" w:hAnsi="Calibri" w:cs="Times"/>
+        </w:rPr>
+        <w:t>courseLocation</w:t>
+      </w:r>
+      <w:proofErr w:type="spellEnd"/>
+      <w:r>
+        <w:rPr>
+          <w:rFonts w:ascii="Calibri" w:hAnsi="Calibri" w:cs="Times"/>
+        </w:rPr>
+        <w:t>}</w:t>
+      </w:r>
+    </w:p>
+    <w:p>
+      <w:pPr>
+        <w:rPr>
+          <w:rFonts w:ascii="Calibri" w:hAnsi="Calibri" w:cs="Times"/>
+        </w:rPr>
+      </w:pPr>
+      <w:r>
+        <w:rPr>
+          <w:rFonts w:ascii="Calibri" w:hAnsi="Calibri" w:cs="Times"/>
+        </w:rPr>
+        <w:t>${/</w:t>
+      </w:r>
+      <w:proofErr w:type="spellStart"/>
+      <w:r>
+        <w:rPr>
+          <w:rFonts w:ascii="Calibri" w:hAnsi="Calibri" w:cs="Times"/>
+        </w:rPr>
+        <w:t>NoCourseLocation</w:t>
+      </w:r>
+      <w:proofErr w:type="spellEnd"/>
+      <w:r>
+        <w:rPr>
+          <w:rFonts w:ascii="Calibri" w:hAnsi="Calibri" w:cs="Times"/>
+        </w:rPr>
+        <w:t>}</w:t>
+      </w:r>
+    </w:p>
+    <w:p>
+      <w:pPr>
+        <w:rPr>
+          <w:rFonts w:ascii="Calibri" w:hAnsi="Calibri" w:cs="Times"/>
+        </w:rPr>
+      </w:pPr>
+      <w:r>
+        <w:rPr>
+          <w:rFonts w:ascii="Calibri" w:hAnsi="Calibri" w:cs="Times"/>
+        </w:rPr>
+        <w:t>${</w:t>
+      </w:r>
+      <w:proofErr w:type="spellStart"/>
+      <w:r>
+        <w:rPr>
+          <w:rFonts w:ascii="Calibri" w:hAnsi="Calibri" w:cs="Times"/>
+        </w:rPr>
+        <w:t>NoCourseDays</w:t>
+      </w:r>
+      <w:proofErr w:type="spellEnd"/>
+      <w:r>
+        <w:rPr>
+          <w:rFonts w:ascii="Calibri" w:hAnsi="Calibri" w:cs="Times"/>
+        </w:rPr>
+        <w:t>}</w:t>
       </w:r>
     </w:p>
     <w:p>
@@ -680,20 +828,48 @@
         <w:rPr>
           <w:rFonts w:ascii="Calibri" w:hAnsi="Calibri" w:cs="Times"/>
         </w:rPr>
-        <w:t>${/NoCourseDays}</w:t>
-      </w:r>
-    </w:p>
-    <w:p>
-      <w:pPr>
-        <w:rPr>
-          <w:rFonts w:ascii="Calibri" w:hAnsi="Calibri" w:cs="Times"/>
-        </w:rPr>
-      </w:pPr>
-      <w:r>
-        <w:rPr>
-          <w:rFonts w:ascii="Calibri" w:hAnsi="Calibri" w:cs="Times"/>
-        </w:rPr>
-        <w:t>${NoClassHours}</w:t>
+        <w:t>${/</w:t>
+      </w:r>
+      <w:proofErr w:type="spellStart"/>
+      <w:r>
+        <w:rPr>
+          <w:rFonts w:ascii="Calibri" w:hAnsi="Calibri" w:cs="Times"/>
+        </w:rPr>
+        <w:t>NoCourseDays</w:t>
+      </w:r>
+      <w:proofErr w:type="spellEnd"/>
+      <w:r>
+        <w:rPr>
+          <w:rFonts w:ascii="Calibri" w:hAnsi="Calibri" w:cs="Times"/>
+        </w:rPr>
+        <w:t>}</w:t>
+      </w:r>
+    </w:p>
+    <w:p>
+      <w:pPr>
+        <w:rPr>
+          <w:rFonts w:ascii="Calibri" w:hAnsi="Calibri" w:cs="Times"/>
+        </w:rPr>
+      </w:pPr>
+      <w:r>
+        <w:rPr>
+          <w:rFonts w:ascii="Calibri" w:hAnsi="Calibri" w:cs="Times"/>
+        </w:rPr>
+        <w:t>${</w:t>
+      </w:r>
+      <w:proofErr w:type="spellStart"/>
+      <w:r>
+        <w:rPr>
+          <w:rFonts w:ascii="Calibri" w:hAnsi="Calibri" w:cs="Times"/>
+        </w:rPr>
+        <w:t>NoClassHours</w:t>
+      </w:r>
+      <w:proofErr w:type="spellEnd"/>
+      <w:r>
+        <w:rPr>
+          <w:rFonts w:ascii="Calibri" w:hAnsi="Calibri" w:cs="Times"/>
+        </w:rPr>
+        <w:t>}</w:t>
       </w:r>
     </w:p>
     <w:p>
@@ -719,33 +895,89 @@
         <w:rPr>
           <w:rFonts w:ascii="Calibri" w:hAnsi="Calibri" w:cs="Times"/>
         </w:rPr>
-        <w:t>${classStartTime} - ${classEndTime}</w:t>
-      </w:r>
-    </w:p>
-    <w:p>
-      <w:pPr>
-        <w:rPr>
-          <w:rFonts w:ascii="Calibri" w:hAnsi="Calibri" w:cs="Times"/>
-        </w:rPr>
-      </w:pPr>
-      <w:r>
-        <w:rPr>
-          <w:rFonts w:ascii="Calibri" w:hAnsi="Calibri" w:cs="Times"/>
-        </w:rPr>
-        <w:t>${/NoClassHours}</w:t>
-      </w:r>
-    </w:p>
-    <w:p>
-      <w:pPr>
-        <w:rPr>
-          <w:rFonts w:ascii="Calibri" w:hAnsi="Calibri" w:cs="Times"/>
-        </w:rPr>
-      </w:pPr>
-      <w:r>
-        <w:rPr>
-          <w:rFonts w:ascii="Calibri" w:hAnsi="Calibri" w:cs="Times"/>
-        </w:rPr>
-        <w:t>${NoOfficeHours}</w:t>
+        <w:t>${</w:t>
+      </w:r>
+      <w:proofErr w:type="spellStart"/>
+      <w:r>
+        <w:rPr>
+          <w:rFonts w:ascii="Calibri" w:hAnsi="Calibri" w:cs="Times"/>
+        </w:rPr>
+        <w:t>classStartTime</w:t>
+      </w:r>
+      <w:proofErr w:type="spellEnd"/>
+      <w:r>
+        <w:rPr>
+          <w:rFonts w:ascii="Calibri" w:hAnsi="Calibri" w:cs="Times"/>
+        </w:rPr>
+        <w:t>} - ${</w:t>
+      </w:r>
+      <w:proofErr w:type="spellStart"/>
+      <w:r>
+        <w:rPr>
+          <w:rFonts w:ascii="Calibri" w:hAnsi="Calibri" w:cs="Times"/>
+        </w:rPr>
+        <w:t>classEndTime</w:t>
+      </w:r>
+      <w:proofErr w:type="spellEnd"/>
+      <w:r>
+        <w:rPr>
+          <w:rFonts w:ascii="Calibri" w:hAnsi="Calibri" w:cs="Times"/>
+        </w:rPr>
+        <w:t>}</w:t>
+      </w:r>
+    </w:p>
+    <w:p>
+      <w:pPr>
+        <w:rPr>
+          <w:rFonts w:ascii="Calibri" w:hAnsi="Calibri" w:cs="Times"/>
+        </w:rPr>
+      </w:pPr>
+      <w:r>
+        <w:rPr>
+          <w:rFonts w:ascii="Calibri" w:hAnsi="Calibri" w:cs="Times"/>
+        </w:rPr>
+        <w:t>${/</w:t>
+      </w:r>
+      <w:proofErr w:type="spellStart"/>
+      <w:r>
+        <w:rPr>
+          <w:rFonts w:ascii="Calibri" w:hAnsi="Calibri" w:cs="Times"/>
+        </w:rPr>
+        <w:t>NoClassHours</w:t>
+      </w:r>
+      <w:proofErr w:type="spellEnd"/>
+      <w:r>
+        <w:rPr>
+          <w:rFonts w:ascii="Calibri" w:hAnsi="Calibri" w:cs="Times"/>
+        </w:rPr>
+        <w:t>}</w:t>
+      </w:r>
+    </w:p>
+    <w:p>
+      <w:pPr>
+        <w:rPr>
+          <w:rFonts w:ascii="Calibri" w:hAnsi="Calibri" w:cs="Times"/>
+        </w:rPr>
+      </w:pPr>
+      <w:r>
+        <w:rPr>
+          <w:rFonts w:ascii="Calibri" w:hAnsi="Calibri" w:cs="Times"/>
+        </w:rPr>
+        <w:t>${</w:t>
+      </w:r>
+      <w:proofErr w:type="spellStart"/>
+      <w:r>
+        <w:rPr>
+          <w:rFonts w:ascii="Calibri" w:hAnsi="Calibri" w:cs="Times"/>
+        </w:rPr>
+        <w:t>NoOfficeHours</w:t>
+      </w:r>
+      <w:proofErr w:type="spellEnd"/>
+      <w:r>
+        <w:rPr>
+          <w:rFonts w:ascii="Calibri" w:hAnsi="Calibri" w:cs="Times"/>
+        </w:rPr>
+        <w:t>}</w:t>
       </w:r>
     </w:p>
     <w:p>
@@ -780,7 +1012,14 @@
         <w:rPr>
           <w:rFonts w:ascii="Calibri" w:hAnsi="Calibri" w:cs="Times"/>
         </w:rPr>
-        <w:t>${office</w:t>
+        <w:t>${</w:t>
+      </w:r>
+      <w:proofErr w:type="spellStart"/>
+      <w:r>
+        <w:rPr>
+          <w:rFonts w:ascii="Calibri" w:hAnsi="Calibri" w:cs="Times"/>
+        </w:rPr>
+        <w:t>office</w:t>
       </w:r>
       <w:r>
         <w:rPr>
@@ -792,20 +1031,41 @@
         <w:rPr>
           <w:rFonts w:ascii="Calibri" w:hAnsi="Calibri" w:cs="Times"/>
         </w:rPr>
-        <w:t>our}</w:t>
-      </w:r>
-    </w:p>
-    <w:p>
-      <w:pPr>
-        <w:rPr>
-          <w:rFonts w:ascii="Calibri" w:hAnsi="Calibri" w:cs="Times"/>
-        </w:rPr>
-      </w:pPr>
-      <w:r>
-        <w:rPr>
-          <w:rFonts w:ascii="Calibri" w:hAnsi="Calibri" w:cs="Times"/>
-        </w:rPr>
-        <w:t>${/NoOfficeHours}</w:t>
+        <w:t>our</w:t>
+      </w:r>
+      <w:proofErr w:type="spellEnd"/>
+      <w:r>
+        <w:rPr>
+          <w:rFonts w:ascii="Calibri" w:hAnsi="Calibri" w:cs="Times"/>
+        </w:rPr>
+        <w:t>}</w:t>
+      </w:r>
+    </w:p>
+    <w:p>
+      <w:pPr>
+        <w:rPr>
+          <w:rFonts w:ascii="Calibri" w:hAnsi="Calibri" w:cs="Times"/>
+        </w:rPr>
+      </w:pPr>
+      <w:r>
+        <w:rPr>
+          <w:rFonts w:ascii="Calibri" w:hAnsi="Calibri" w:cs="Times"/>
+        </w:rPr>
+        <w:t>${/</w:t>
+      </w:r>
+      <w:proofErr w:type="spellStart"/>
+      <w:r>
+        <w:rPr>
+          <w:rFonts w:ascii="Calibri" w:hAnsi="Calibri" w:cs="Times"/>
+        </w:rPr>
+        <w:t>NoOfficeHours</w:t>
+      </w:r>
+      <w:proofErr w:type="spellEnd"/>
+      <w:r>
+        <w:rPr>
+          <w:rFonts w:ascii="Calibri" w:hAnsi="Calibri" w:cs="Times"/>
+        </w:rPr>
+        <w:t>}</w:t>
       </w:r>
     </w:p>
     <w:p>
@@ -819,7 +1079,21 @@
         <w:rPr>
           <w:rFonts w:eastAsia="Times New Roman" w:cstheme="minorHAnsi"/>
         </w:rPr>
-        <w:t>${NoOtherInstructionalStaff}</w:t>
+        <w:t>${</w:t>
+      </w:r>
+      <w:proofErr w:type="spellStart"/>
+      <w:r>
+        <w:rPr>
+          <w:rFonts w:eastAsia="Times New Roman" w:cstheme="minorHAnsi"/>
+        </w:rPr>
+        <w:t>NoOtherInstructionalStaff</w:t>
+      </w:r>
+      <w:proofErr w:type="spellEnd"/>
+      <w:r>
+        <w:rPr>
+          <w:rFonts w:eastAsia="Times New Roman" w:cstheme="minorHAnsi"/>
+        </w:rPr>
+        <w:t>}</w:t>
       </w:r>
     </w:p>
     <w:p>
@@ -870,7 +1144,21 @@
           <w:rFonts w:asciiTheme="minorHAnsi" w:hAnsiTheme="minorHAnsi" w:cstheme="minorHAnsi"/>
         </w:rPr>
         <w:lastRenderedPageBreak/>
-        <w:t>${otherInstructionalStaff}</w:t>
+        <w:t>${</w:t>
+      </w:r>
+      <w:proofErr w:type="spellStart"/>
+      <w:r>
+        <w:rPr>
+          <w:rFonts w:asciiTheme="minorHAnsi" w:hAnsiTheme="minorHAnsi" w:cstheme="minorHAnsi"/>
+        </w:rPr>
+        <w:t>otherInstructionalStaff</w:t>
+      </w:r>
+      <w:proofErr w:type="spellEnd"/>
+      <w:r>
+        <w:rPr>
+          <w:rFonts w:asciiTheme="minorHAnsi" w:hAnsiTheme="minorHAnsi" w:cstheme="minorHAnsi"/>
+        </w:rPr>
+        <w:t>}</w:t>
       </w:r>
     </w:p>
     <w:p>
@@ -885,20 +1173,48 @@
         <w:rPr>
           <w:rFonts w:asciiTheme="minorHAnsi" w:hAnsiTheme="minorHAnsi" w:cstheme="minorHAnsi"/>
         </w:rPr>
-        <w:t>${/NoOtherInstructionalStaff}</w:t>
-      </w:r>
-    </w:p>
-    <w:p>
-      <w:pPr>
-        <w:rPr>
-          <w:rFonts w:ascii="Calibri" w:hAnsi="Calibri" w:cs="Times"/>
-        </w:rPr>
-      </w:pPr>
-      <w:r>
-        <w:rPr>
-          <w:rFonts w:ascii="Calibri" w:hAnsi="Calibri" w:cs="Times"/>
-        </w:rPr>
-        <w:t>${NocourseFormat}</w:t>
+        <w:t>${/</w:t>
+      </w:r>
+      <w:proofErr w:type="spellStart"/>
+      <w:r>
+        <w:rPr>
+          <w:rFonts w:asciiTheme="minorHAnsi" w:hAnsiTheme="minorHAnsi" w:cstheme="minorHAnsi"/>
+        </w:rPr>
+        <w:t>NoOtherInstructionalStaff</w:t>
+      </w:r>
+      <w:proofErr w:type="spellEnd"/>
+      <w:r>
+        <w:rPr>
+          <w:rFonts w:asciiTheme="minorHAnsi" w:hAnsiTheme="minorHAnsi" w:cstheme="minorHAnsi"/>
+        </w:rPr>
+        <w:t>}</w:t>
+      </w:r>
+    </w:p>
+    <w:p>
+      <w:pPr>
+        <w:rPr>
+          <w:rFonts w:ascii="Calibri" w:hAnsi="Calibri" w:cs="Times"/>
+        </w:rPr>
+      </w:pPr>
+      <w:r>
+        <w:rPr>
+          <w:rFonts w:ascii="Calibri" w:hAnsi="Calibri" w:cs="Times"/>
+        </w:rPr>
+        <w:t>${</w:t>
+      </w:r>
+      <w:proofErr w:type="spellStart"/>
+      <w:r>
+        <w:rPr>
+          <w:rFonts w:ascii="Calibri" w:hAnsi="Calibri" w:cs="Times"/>
+        </w:rPr>
+        <w:t>NocourseFormat</w:t>
+      </w:r>
+      <w:proofErr w:type="spellEnd"/>
+      <w:r>
+        <w:rPr>
+          <w:rFonts w:ascii="Calibri" w:hAnsi="Calibri" w:cs="Times"/>
+        </w:rPr>
+        <w:t>}</w:t>
       </w:r>
     </w:p>
     <w:p>
@@ -952,7 +1268,14 @@
         <w:rPr>
           <w:rFonts w:ascii="Calibri" w:hAnsi="Calibri" w:cs="Times"/>
         </w:rPr>
-        <w:t>${course</w:t>
+        <w:t>${</w:t>
+      </w:r>
+      <w:proofErr w:type="spellStart"/>
+      <w:r>
+        <w:rPr>
+          <w:rFonts w:ascii="Calibri" w:hAnsi="Calibri" w:cs="Times"/>
+        </w:rPr>
+        <w:t>course</w:t>
       </w:r>
       <w:r>
         <w:rPr>
@@ -964,7 +1287,14 @@
         <w:rPr>
           <w:rFonts w:ascii="Calibri" w:hAnsi="Calibri" w:cs="Times"/>
         </w:rPr>
-        <w:t>ormat}</w:t>
+        <w:t>ormat</w:t>
+      </w:r>
+      <w:proofErr w:type="spellEnd"/>
+      <w:r>
+        <w:rPr>
+          <w:rFonts w:ascii="Calibri" w:hAnsi="Calibri" w:cs="Times"/>
+        </w:rPr>
+        <w:t>}</w:t>
       </w:r>
     </w:p>
     <w:p>
@@ -979,12 +1309,14 @@
         </w:rPr>
         <w:t>${/</w:t>
       </w:r>
+      <w:proofErr w:type="spellStart"/>
       <w:r>
         <w:rPr>
           <w:rFonts w:ascii="Calibri" w:hAnsi="Calibri" w:cs="Times"/>
         </w:rPr>
         <w:t>NocourseFormat</w:t>
       </w:r>
+      <w:proofErr w:type="spellEnd"/>
       <w:r>
         <w:rPr>
           <w:rFonts w:ascii="Calibri" w:hAnsi="Calibri" w:cs="Times"/>
@@ -1002,7 +1334,21 @@
         <w:rPr>
           <w:rFonts w:ascii="Calibri" w:hAnsi="Calibri" w:cs="Times"/>
         </w:rPr>
-        <w:t>${NocourseOverview}</w:t>
+        <w:t>${</w:t>
+      </w:r>
+      <w:proofErr w:type="spellStart"/>
+      <w:r>
+        <w:rPr>
+          <w:rFonts w:ascii="Calibri" w:hAnsi="Calibri" w:cs="Times"/>
+        </w:rPr>
+        <w:t>NocourseOverview</w:t>
+      </w:r>
+      <w:proofErr w:type="spellEnd"/>
+      <w:r>
+        <w:rPr>
+          <w:rFonts w:ascii="Calibri" w:hAnsi="Calibri" w:cs="Times"/>
+        </w:rPr>
+        <w:t>}</w:t>
       </w:r>
     </w:p>
     <w:p>
@@ -1048,7 +1394,14 @@
         <w:rPr>
           <w:rFonts w:ascii="Calibri" w:hAnsi="Calibri" w:cs="Times"/>
         </w:rPr>
-        <w:t>${course</w:t>
+        <w:t>${</w:t>
+      </w:r>
+      <w:proofErr w:type="spellStart"/>
+      <w:r>
+        <w:rPr>
+          <w:rFonts w:ascii="Calibri" w:hAnsi="Calibri" w:cs="Times"/>
+        </w:rPr>
+        <w:t>course</w:t>
       </w:r>
       <w:r>
         <w:rPr>
@@ -1060,7 +1413,14 @@
         <w:rPr>
           <w:rFonts w:ascii="Calibri" w:hAnsi="Calibri" w:cs="Times"/>
         </w:rPr>
-        <w:t>verview}</w:t>
+        <w:t>verview</w:t>
+      </w:r>
+      <w:proofErr w:type="spellEnd"/>
+      <w:r>
+        <w:rPr>
+          <w:rFonts w:ascii="Calibri" w:hAnsi="Calibri" w:cs="Times"/>
+        </w:rPr>
+        <w:t>}</w:t>
       </w:r>
     </w:p>
     <w:p>
@@ -1081,6 +1441,7 @@
         </w:rPr>
         <w:t>/</w:t>
       </w:r>
+      <w:proofErr w:type="spellStart"/>
       <w:r>
         <w:rPr>
           <w:rFonts w:ascii="Calibri" w:hAnsi="Calibri" w:cs="Times"/>
@@ -1091,20 +1452,41 @@
         <w:rPr>
           <w:rFonts w:ascii="Calibri" w:hAnsi="Calibri" w:cs="Times"/>
         </w:rPr>
-        <w:t>courseOverview}</w:t>
-      </w:r>
-    </w:p>
-    <w:p>
-      <w:pPr>
-        <w:rPr>
-          <w:rFonts w:ascii="Calibri" w:hAnsi="Calibri" w:cs="Times"/>
-        </w:rPr>
-      </w:pPr>
-      <w:r>
-        <w:rPr>
-          <w:rFonts w:ascii="Calibri" w:hAnsi="Calibri" w:cs="Times"/>
-        </w:rPr>
-        <w:t>${NolearningOutcomes}</w:t>
+        <w:t>courseOverview</w:t>
+      </w:r>
+      <w:proofErr w:type="spellEnd"/>
+      <w:r>
+        <w:rPr>
+          <w:rFonts w:ascii="Calibri" w:hAnsi="Calibri" w:cs="Times"/>
+        </w:rPr>
+        <w:t>}</w:t>
+      </w:r>
+    </w:p>
+    <w:p>
+      <w:pPr>
+        <w:rPr>
+          <w:rFonts w:ascii="Calibri" w:hAnsi="Calibri" w:cs="Times"/>
+        </w:rPr>
+      </w:pPr>
+      <w:r>
+        <w:rPr>
+          <w:rFonts w:ascii="Calibri" w:hAnsi="Calibri" w:cs="Times"/>
+        </w:rPr>
+        <w:t>${</w:t>
+      </w:r>
+      <w:proofErr w:type="spellStart"/>
+      <w:r>
+        <w:rPr>
+          <w:rFonts w:ascii="Calibri" w:hAnsi="Calibri" w:cs="Times"/>
+        </w:rPr>
+        <w:t>NolearningOutcomes</w:t>
+      </w:r>
+      <w:proofErr w:type="spellEnd"/>
+      <w:r>
+        <w:rPr>
+          <w:rFonts w:ascii="Calibri" w:hAnsi="Calibri" w:cs="Times"/>
+        </w:rPr>
+        <w:t>}</w:t>
       </w:r>
     </w:p>
     <w:p>
@@ -1185,7 +1567,14 @@
         <w:rPr>
           <w:rFonts w:ascii="Calibri" w:hAnsi="Calibri" w:cs="Times"/>
         </w:rPr>
-        <w:t>${learning</w:t>
+        <w:t>${</w:t>
+      </w:r>
+      <w:proofErr w:type="spellStart"/>
+      <w:r>
+        <w:rPr>
+          <w:rFonts w:ascii="Calibri" w:hAnsi="Calibri" w:cs="Times"/>
+        </w:rPr>
+        <w:t>learning</w:t>
       </w:r>
       <w:r>
         <w:rPr>
@@ -1197,7 +1586,14 @@
         <w:rPr>
           <w:rFonts w:ascii="Calibri" w:hAnsi="Calibri" w:cs="Times"/>
         </w:rPr>
-        <w:t>utcomes}</w:t>
+        <w:t>utcomes</w:t>
+      </w:r>
+      <w:proofErr w:type="spellEnd"/>
+      <w:r>
+        <w:rPr>
+          <w:rFonts w:ascii="Calibri" w:hAnsi="Calibri" w:cs="Times"/>
+        </w:rPr>
+        <w:t>}</w:t>
       </w:r>
     </w:p>
     <w:p>
@@ -1218,12 +1614,14 @@
         </w:rPr>
         <w:t>/</w:t>
       </w:r>
+      <w:proofErr w:type="spellStart"/>
       <w:r>
         <w:rPr>
           <w:rFonts w:ascii="Calibri" w:hAnsi="Calibri" w:cs="Times"/>
         </w:rPr>
         <w:t>NolearningOutcomes</w:t>
       </w:r>
+      <w:proofErr w:type="spellEnd"/>
       <w:r>
         <w:rPr>
           <w:rFonts w:ascii="Calibri" w:hAnsi="Calibri" w:cs="Times"/>
@@ -1243,7 +1641,15 @@
           <w:rStyle w:val="normaltextrun"/>
           <w:rFonts w:cstheme="minorHAnsi"/>
         </w:rPr>
-        <w:t>${No</w:t>
+        <w:t>${</w:t>
+      </w:r>
+      <w:proofErr w:type="spellStart"/>
+      <w:r>
+        <w:rPr>
+          <w:rStyle w:val="normaltextrun"/>
+          <w:rFonts w:cstheme="minorHAnsi"/>
+        </w:rPr>
+        <w:t>No</w:t>
       </w:r>
       <w:r>
         <w:rPr>
@@ -1252,6 +1658,7 @@
         </w:rPr>
         <w:t>LearningAssessments</w:t>
       </w:r>
+      <w:proofErr w:type="spellEnd"/>
       <w:r>
         <w:rPr>
           <w:rStyle w:val="normaltextrun"/>
@@ -1300,12 +1707,14 @@
         </w:rPr>
         <w:t>${</w:t>
       </w:r>
+      <w:proofErr w:type="spellStart"/>
       <w:r>
         <w:rPr>
           <w:rFonts w:cstheme="minorHAnsi"/>
         </w:rPr>
         <w:t>learningAssessments</w:t>
       </w:r>
+      <w:proofErr w:type="spellEnd"/>
       <w:r>
         <w:rPr>
           <w:rFonts w:cstheme="minorHAnsi"/>
@@ -1325,7 +1734,15 @@
           <w:rStyle w:val="normaltextrun"/>
           <w:rFonts w:cstheme="minorHAnsi"/>
         </w:rPr>
-        <w:t>${/No</w:t>
+        <w:t>${/</w:t>
+      </w:r>
+      <w:proofErr w:type="spellStart"/>
+      <w:r>
+        <w:rPr>
+          <w:rStyle w:val="normaltextrun"/>
+          <w:rFonts w:cstheme="minorHAnsi"/>
+        </w:rPr>
+        <w:t>No</w:t>
       </w:r>
       <w:r>
         <w:rPr>
@@ -1334,6 +1751,7 @@
         </w:rPr>
         <w:t>LearningAssessments</w:t>
       </w:r>
+      <w:proofErr w:type="spellEnd"/>
       <w:r>
         <w:rPr>
           <w:rStyle w:val="normaltextrun"/>
@@ -1354,7 +1772,23 @@
           <w:rStyle w:val="normaltextrun"/>
           <w:rFonts w:cstheme="minorHAnsi"/>
         </w:rPr>
-        <w:t>${NoLearningActivities}</w:t>
+        <w:t>${</w:t>
+      </w:r>
+      <w:proofErr w:type="spellStart"/>
+      <w:r>
+        <w:rPr>
+          <w:rStyle w:val="normaltextrun"/>
+          <w:rFonts w:cstheme="minorHAnsi"/>
+        </w:rPr>
+        <w:t>NoLearningActivities</w:t>
+      </w:r>
+      <w:proofErr w:type="spellEnd"/>
+      <w:r>
+        <w:rPr>
+          <w:rStyle w:val="normaltextrun"/>
+          <w:rFonts w:cstheme="minorHAnsi"/>
+        </w:rPr>
+        <w:t>}</w:t>
       </w:r>
     </w:p>
     <w:p>
@@ -1398,35 +1832,74 @@
           <w:rStyle w:val="normaltextrun"/>
           <w:rFonts w:cstheme="minorHAnsi"/>
         </w:rPr>
-        <w:t>${learningActivities}</w:t>
-      </w:r>
-    </w:p>
-    <w:p>
-      <w:pPr>
-        <w:rPr>
-          <w:rStyle w:val="normaltextrun"/>
-          <w:rFonts w:cstheme="minorHAnsi"/>
-        </w:rPr>
-      </w:pPr>
-      <w:r>
-        <w:rPr>
-          <w:rStyle w:val="normaltextrun"/>
-          <w:rFonts w:cstheme="minorHAnsi"/>
-        </w:rPr>
-        <w:t>${/NoLearningActivities}</w:t>
-      </w:r>
-    </w:p>
-    <w:p>
-      <w:pPr>
-        <w:rPr>
-          <w:rFonts w:cstheme="minorHAnsi"/>
-        </w:rPr>
-      </w:pPr>
-      <w:r>
-        <w:rPr>
-          <w:rFonts w:cstheme="minorHAnsi"/>
-        </w:rPr>
-        <w:t>${NoCourseAlig</w:t>
+        <w:t>${</w:t>
+      </w:r>
+      <w:proofErr w:type="spellStart"/>
+      <w:r>
+        <w:rPr>
+          <w:rStyle w:val="normaltextrun"/>
+          <w:rFonts w:cstheme="minorHAnsi"/>
+        </w:rPr>
+        <w:t>learningActivities</w:t>
+      </w:r>
+      <w:proofErr w:type="spellEnd"/>
+      <w:r>
+        <w:rPr>
+          <w:rStyle w:val="normaltextrun"/>
+          <w:rFonts w:cstheme="minorHAnsi"/>
+        </w:rPr>
+        <w:t>}</w:t>
+      </w:r>
+    </w:p>
+    <w:p>
+      <w:pPr>
+        <w:rPr>
+          <w:rStyle w:val="normaltextrun"/>
+          <w:rFonts w:cstheme="minorHAnsi"/>
+        </w:rPr>
+      </w:pPr>
+      <w:r>
+        <w:rPr>
+          <w:rStyle w:val="normaltextrun"/>
+          <w:rFonts w:cstheme="minorHAnsi"/>
+        </w:rPr>
+        <w:t>${/</w:t>
+      </w:r>
+      <w:proofErr w:type="spellStart"/>
+      <w:r>
+        <w:rPr>
+          <w:rStyle w:val="normaltextrun"/>
+          <w:rFonts w:cstheme="minorHAnsi"/>
+        </w:rPr>
+        <w:t>NoLearningActivities</w:t>
+      </w:r>
+      <w:proofErr w:type="spellEnd"/>
+      <w:r>
+        <w:rPr>
+          <w:rStyle w:val="normaltextrun"/>
+          <w:rFonts w:cstheme="minorHAnsi"/>
+        </w:rPr>
+        <w:t>}</w:t>
+      </w:r>
+    </w:p>
+    <w:p>
+      <w:pPr>
+        <w:rPr>
+          <w:rFonts w:cstheme="minorHAnsi"/>
+        </w:rPr>
+      </w:pPr>
+      <w:r>
+        <w:rPr>
+          <w:rFonts w:cstheme="minorHAnsi"/>
+        </w:rPr>
+        <w:t>${</w:t>
+      </w:r>
+      <w:proofErr w:type="spellStart"/>
+      <w:r>
+        <w:rPr>
+          <w:rFonts w:cstheme="minorHAnsi"/>
+        </w:rPr>
+        <w:t>NoCourseAlig</w:t>
       </w:r>
       <w:r>
         <w:rPr>
@@ -1438,7 +1911,14 @@
         <w:rPr>
           <w:rFonts w:cstheme="minorHAnsi"/>
         </w:rPr>
-        <w:t>mentTbl}</w:t>
+        <w:t>mentTbl</w:t>
+      </w:r>
+      <w:proofErr w:type="spellEnd"/>
+      <w:r>
+        <w:rPr>
+          <w:rFonts w:cstheme="minorHAnsi"/>
+        </w:rPr>
+        <w:t>}</w:t>
       </w:r>
     </w:p>
     <w:p>
@@ -1487,6 +1967,7 @@
         </w:rPr>
         <w:t>${</w:t>
       </w:r>
+      <w:proofErr w:type="spellStart"/>
       <w:r>
         <w:rPr>
           <w:rFonts w:cstheme="minorHAnsi"/>
@@ -1509,7 +1990,14 @@
         <w:rPr>
           <w:rFonts w:cstheme="minorHAnsi"/>
         </w:rPr>
-        <w:t>mentTbl}</w:t>
+        <w:t>mentTbl</w:t>
+      </w:r>
+      <w:proofErr w:type="spellEnd"/>
+      <w:r>
+        <w:rPr>
+          <w:rFonts w:cstheme="minorHAnsi"/>
+        </w:rPr>
+        <w:t>}</w:t>
       </w:r>
     </w:p>
     <w:p>
@@ -1527,6 +2015,7 @@
         </w:rPr>
         <w:t>${/</w:t>
       </w:r>
+      <w:proofErr w:type="spellStart"/>
       <w:r>
         <w:rPr>
           <w:rFonts w:cstheme="minorHAnsi"/>
@@ -1545,6 +2034,7 @@
         </w:rPr>
         <w:t>mentTbl</w:t>
       </w:r>
+      <w:proofErr w:type="spellEnd"/>
       <w:r>
         <w:rPr>
           <w:rFonts w:eastAsia="Times New Roman" w:cstheme="minorHAnsi"/>
@@ -1566,7 +2056,21 @@
           <w:rFonts w:cstheme="minorHAnsi"/>
         </w:rPr>
         <w:lastRenderedPageBreak/>
-        <w:t>${NoCourseScheduleTbl}</w:t>
+        <w:t>${</w:t>
+      </w:r>
+      <w:proofErr w:type="spellStart"/>
+      <w:r>
+        <w:rPr>
+          <w:rFonts w:cstheme="minorHAnsi"/>
+        </w:rPr>
+        <w:t>NoCourseScheduleTbl</w:t>
+      </w:r>
+      <w:proofErr w:type="spellEnd"/>
+      <w:r>
+        <w:rPr>
+          <w:rFonts w:cstheme="minorHAnsi"/>
+        </w:rPr>
+        <w:t>}</w:t>
       </w:r>
     </w:p>
     <w:p>
@@ -1605,7 +2109,21 @@
         <w:rPr>
           <w:rFonts w:cstheme="minorHAnsi"/>
         </w:rPr>
-        <w:t>${courseScheduleTbl}</w:t>
+        <w:t>${</w:t>
+      </w:r>
+      <w:proofErr w:type="spellStart"/>
+      <w:r>
+        <w:rPr>
+          <w:rFonts w:cstheme="minorHAnsi"/>
+        </w:rPr>
+        <w:t>courseScheduleTbl</w:t>
+      </w:r>
+      <w:proofErr w:type="spellEnd"/>
+      <w:r>
+        <w:rPr>
+          <w:rFonts w:cstheme="minorHAnsi"/>
+        </w:rPr>
+        <w:t>}</w:t>
       </w:r>
     </w:p>
     <w:p>
@@ -1621,7 +2139,23 @@
           <w:rFonts w:eastAsia="Times New Roman" w:cstheme="minorHAnsi"/>
           <w:szCs w:val="20"/>
         </w:rPr>
-        <w:t>${/NoCourseScheduleTbl}</w:t>
+        <w:t>${/</w:t>
+      </w:r>
+      <w:proofErr w:type="spellStart"/>
+      <w:r>
+        <w:rPr>
+          <w:rFonts w:eastAsia="Times New Roman" w:cstheme="minorHAnsi"/>
+          <w:szCs w:val="20"/>
+        </w:rPr>
+        <w:t>NoCourseScheduleTbl</w:t>
+      </w:r>
+      <w:proofErr w:type="spellEnd"/>
+      <w:r>
+        <w:rPr>
+          <w:rFonts w:eastAsia="Times New Roman" w:cstheme="minorHAnsi"/>
+          <w:szCs w:val="20"/>
+        </w:rPr>
+        <w:t>}</w:t>
       </w:r>
     </w:p>
     <w:p>
@@ -1644,6 +2178,7 @@
         </w:rPr>
         <w:t>${</w:t>
       </w:r>
+      <w:proofErr w:type="spellStart"/>
       <w:r>
         <w:rPr>
           <w:rStyle w:val="normaltextrun"/>
@@ -1684,6 +2219,7 @@
         </w:rPr>
         <w:t>Policy</w:t>
       </w:r>
+      <w:proofErr w:type="spellEnd"/>
       <w:r>
         <w:rPr>
           <w:rStyle w:val="normaltextrun"/>
@@ -1762,8 +2298,9 @@
           <w:color w:val="000000"/>
           <w:bdr w:val="none" w:sz="0" w:space="0" w:color="auto" w:frame="1"/>
         </w:rPr>
-        <w:t>${late</w:t>
-      </w:r>
+        <w:t>${</w:t>
+      </w:r>
+      <w:proofErr w:type="spellStart"/>
       <w:r>
         <w:rPr>
           <w:rStyle w:val="normaltextrun"/>
@@ -1772,6 +2309,16 @@
           <w:color w:val="000000"/>
           <w:bdr w:val="none" w:sz="0" w:space="0" w:color="auto" w:frame="1"/>
         </w:rPr>
+        <w:t>late</w:t>
+      </w:r>
+      <w:r>
+        <w:rPr>
+          <w:rStyle w:val="normaltextrun"/>
+          <w:rFonts w:ascii="Calibri" w:hAnsi="Calibri" w:cs="Times"/>
+          <w:bCs/>
+          <w:color w:val="000000"/>
+          <w:bdr w:val="none" w:sz="0" w:space="0" w:color="auto" w:frame="1"/>
+        </w:rPr>
         <w:t>P</w:t>
       </w:r>
       <w:r>
@@ -1782,11 +2329,10 @@
           <w:color w:val="000000"/>
           <w:bdr w:val="none" w:sz="0" w:space="0" w:color="auto" w:frame="1"/>
         </w:rPr>
-        <w:t>olicy}</w:t>
-      </w:r>
-    </w:p>
-    <w:p>
-      <w:pPr>
+        <w:t>olicy</w:t>
+      </w:r>
+      <w:proofErr w:type="spellEnd"/>
+      <w:r>
         <w:rPr>
           <w:rStyle w:val="normaltextrun"/>
           <w:rFonts w:ascii="Calibri" w:hAnsi="Calibri" w:cs="Times"/>
@@ -1794,8 +2340,11 @@
           <w:color w:val="000000"/>
           <w:bdr w:val="none" w:sz="0" w:space="0" w:color="auto" w:frame="1"/>
         </w:rPr>
-      </w:pPr>
-      <w:r>
+        <w:t>}</w:t>
+      </w:r>
+    </w:p>
+    <w:p>
+      <w:pPr>
         <w:rPr>
           <w:rStyle w:val="normaltextrun"/>
           <w:rFonts w:ascii="Calibri" w:hAnsi="Calibri" w:cs="Times"/>
@@ -1803,6 +2352,15 @@
           <w:color w:val="000000"/>
           <w:bdr w:val="none" w:sz="0" w:space="0" w:color="auto" w:frame="1"/>
         </w:rPr>
+      </w:pPr>
+      <w:r>
+        <w:rPr>
+          <w:rStyle w:val="normaltextrun"/>
+          <w:rFonts w:ascii="Calibri" w:hAnsi="Calibri" w:cs="Times"/>
+          <w:bCs/>
+          <w:color w:val="000000"/>
+          <w:bdr w:val="none" w:sz="0" w:space="0" w:color="auto" w:frame="1"/>
+        </w:rPr>
         <w:t>${</w:t>
       </w:r>
       <w:r>
@@ -1815,6 +2373,7 @@
         </w:rPr>
         <w:t>/</w:t>
       </w:r>
+      <w:proofErr w:type="spellStart"/>
       <w:r>
         <w:rPr>
           <w:rStyle w:val="normaltextrun"/>
@@ -1823,11 +2382,10 @@
           <w:color w:val="000000"/>
           <w:bdr w:val="none" w:sz="0" w:space="0" w:color="auto" w:frame="1"/>
         </w:rPr>
-        <w:t>NolatePolicy}</w:t>
-      </w:r>
-    </w:p>
-    <w:p>
-      <w:pPr>
+        <w:t>NolatePolicy</w:t>
+      </w:r>
+      <w:proofErr w:type="spellEnd"/>
+      <w:r>
         <w:rPr>
           <w:rStyle w:val="normaltextrun"/>
           <w:rFonts w:ascii="Calibri" w:hAnsi="Calibri" w:cs="Times"/>
@@ -1835,8 +2393,11 @@
           <w:color w:val="000000"/>
           <w:bdr w:val="none" w:sz="0" w:space="0" w:color="auto" w:frame="1"/>
         </w:rPr>
-      </w:pPr>
-      <w:r>
+        <w:t>}</w:t>
+      </w:r>
+    </w:p>
+    <w:p>
+      <w:pPr>
         <w:rPr>
           <w:rStyle w:val="normaltextrun"/>
           <w:rFonts w:ascii="Calibri" w:hAnsi="Calibri" w:cs="Times"/>
@@ -1844,8 +2405,29 @@
           <w:color w:val="000000"/>
           <w:bdr w:val="none" w:sz="0" w:space="0" w:color="auto" w:frame="1"/>
         </w:rPr>
-        <w:t>${NoMissingExam</w:t>
-      </w:r>
+      </w:pPr>
+      <w:r>
+        <w:rPr>
+          <w:rStyle w:val="normaltextrun"/>
+          <w:rFonts w:ascii="Calibri" w:hAnsi="Calibri" w:cs="Times"/>
+          <w:bCs/>
+          <w:color w:val="000000"/>
+          <w:bdr w:val="none" w:sz="0" w:space="0" w:color="auto" w:frame="1"/>
+        </w:rPr>
+        <w:t>${</w:t>
+      </w:r>
+      <w:proofErr w:type="spellStart"/>
+      <w:r>
+        <w:rPr>
+          <w:rStyle w:val="normaltextrun"/>
+          <w:rFonts w:ascii="Calibri" w:hAnsi="Calibri" w:cs="Times"/>
+          <w:bCs/>
+          <w:color w:val="000000"/>
+          <w:bdr w:val="none" w:sz="0" w:space="0" w:color="auto" w:frame="1"/>
+        </w:rPr>
+        <w:t>NoMissingExam</w:t>
+      </w:r>
+      <w:proofErr w:type="spellEnd"/>
       <w:r>
         <w:rPr>
           <w:rStyle w:val="normaltextrun"/>
@@ -1932,7 +2514,16 @@
           <w:sz w:val="22"/>
           <w:szCs w:val="22"/>
         </w:rPr>
-        <w:t>${missing</w:t>
+        <w:t>${</w:t>
+      </w:r>
+      <w:proofErr w:type="spellStart"/>
+      <w:r>
+        <w:rPr>
+          <w:rFonts w:ascii="Calibri" w:hAnsi="Calibri" w:cs="Times"/>
+          <w:sz w:val="22"/>
+          <w:szCs w:val="22"/>
+        </w:rPr>
+        <w:t>missing</w:t>
       </w:r>
       <w:r>
         <w:rPr>
@@ -1948,7 +2539,16 @@
           <w:sz w:val="22"/>
           <w:szCs w:val="22"/>
         </w:rPr>
-        <w:t>xam}</w:t>
+        <w:t>xam</w:t>
+      </w:r>
+      <w:proofErr w:type="spellEnd"/>
+      <w:r>
+        <w:rPr>
+          <w:rFonts w:ascii="Calibri" w:hAnsi="Calibri" w:cs="Times"/>
+          <w:sz w:val="22"/>
+          <w:szCs w:val="22"/>
+        </w:rPr>
+        <w:t>}</w:t>
       </w:r>
     </w:p>
     <w:p>
@@ -1981,6 +2581,7 @@
         </w:rPr>
         <w:t>/</w:t>
       </w:r>
+      <w:proofErr w:type="spellStart"/>
       <w:r>
         <w:rPr>
           <w:rStyle w:val="normaltextrun"/>
@@ -1989,7 +2590,18 @@
           <w:color w:val="000000"/>
           <w:bdr w:val="none" w:sz="0" w:space="0" w:color="auto" w:frame="1"/>
         </w:rPr>
-        <w:t>NoMissingExam}</w:t>
+        <w:t>NoMissingExam</w:t>
+      </w:r>
+      <w:proofErr w:type="spellEnd"/>
+      <w:r>
+        <w:rPr>
+          <w:rStyle w:val="normaltextrun"/>
+          <w:rFonts w:ascii="Calibri" w:hAnsi="Calibri" w:cs="Times"/>
+          <w:bCs/>
+          <w:color w:val="000000"/>
+          <w:bdr w:val="none" w:sz="0" w:space="0" w:color="auto" w:frame="1"/>
+        </w:rPr>
+        <w:t>}</w:t>
       </w:r>
     </w:p>
     <w:p>
@@ -2017,6 +2629,7 @@
         </w:rPr>
         <w:t>${</w:t>
       </w:r>
+      <w:proofErr w:type="spellStart"/>
       <w:r>
         <w:rPr>
           <w:rStyle w:val="normaltextrun"/>
@@ -2037,7 +2650,19 @@
           <w:sz w:val="22"/>
           <w:szCs w:val="22"/>
         </w:rPr>
-        <w:t>omissingActivity}</w:t>
+        <w:t>omissingActivity</w:t>
+      </w:r>
+      <w:proofErr w:type="spellEnd"/>
+      <w:r>
+        <w:rPr>
+          <w:rStyle w:val="normaltextrun"/>
+          <w:rFonts w:ascii="Calibri" w:hAnsi="Calibri" w:cs="Times"/>
+          <w:bCs/>
+          <w:color w:val="000000"/>
+          <w:sz w:val="22"/>
+          <w:szCs w:val="22"/>
+        </w:rPr>
+        <w:t>}</w:t>
       </w:r>
     </w:p>
     <w:p>
@@ -2129,7 +2754,19 @@
           <w:sz w:val="22"/>
           <w:szCs w:val="22"/>
         </w:rPr>
-        <w:t>${missing</w:t>
+        <w:t>${</w:t>
+      </w:r>
+      <w:proofErr w:type="spellStart"/>
+      <w:r>
+        <w:rPr>
+          <w:rStyle w:val="normaltextrun"/>
+          <w:rFonts w:ascii="Calibri" w:hAnsi="Calibri" w:cs="Times"/>
+          <w:bCs/>
+          <w:color w:val="000000"/>
+          <w:sz w:val="22"/>
+          <w:szCs w:val="22"/>
+        </w:rPr>
+        <w:t>missing</w:t>
       </w:r>
       <w:r>
         <w:rPr>
@@ -2151,7 +2788,19 @@
           <w:sz w:val="22"/>
           <w:szCs w:val="22"/>
         </w:rPr>
-        <w:t>ctivity}</w:t>
+        <w:t>ctivity</w:t>
+      </w:r>
+      <w:proofErr w:type="spellEnd"/>
+      <w:r>
+        <w:rPr>
+          <w:rStyle w:val="normaltextrun"/>
+          <w:rFonts w:ascii="Calibri" w:hAnsi="Calibri" w:cs="Times"/>
+          <w:bCs/>
+          <w:color w:val="000000"/>
+          <w:sz w:val="22"/>
+          <w:szCs w:val="22"/>
+        </w:rPr>
+        <w:t>}</w:t>
       </w:r>
     </w:p>
     <w:p>
@@ -2190,16 +2839,29 @@
         </w:rPr>
         <w:t>/</w:t>
       </w:r>
-      <w:r>
-        <w:rPr>
-          <w:rStyle w:val="normaltextrun"/>
-          <w:rFonts w:ascii="Calibri" w:hAnsi="Calibri" w:cs="Times"/>
-          <w:bCs/>
-          <w:color w:val="000000"/>
-          <w:sz w:val="22"/>
-          <w:szCs w:val="22"/>
-        </w:rPr>
-        <w:t>NomissingActivity}</w:t>
+      <w:proofErr w:type="spellStart"/>
+      <w:r>
+        <w:rPr>
+          <w:rStyle w:val="normaltextrun"/>
+          <w:rFonts w:ascii="Calibri" w:hAnsi="Calibri" w:cs="Times"/>
+          <w:bCs/>
+          <w:color w:val="000000"/>
+          <w:sz w:val="22"/>
+          <w:szCs w:val="22"/>
+        </w:rPr>
+        <w:t>NomissingActivity</w:t>
+      </w:r>
+      <w:proofErr w:type="spellEnd"/>
+      <w:r>
+        <w:rPr>
+          <w:rStyle w:val="normaltextrun"/>
+          <w:rFonts w:ascii="Calibri" w:hAnsi="Calibri" w:cs="Times"/>
+          <w:bCs/>
+          <w:color w:val="000000"/>
+          <w:sz w:val="22"/>
+          <w:szCs w:val="22"/>
+        </w:rPr>
+        <w:t>}</w:t>
       </w:r>
     </w:p>
     <w:p>
@@ -2225,7 +2887,31 @@
           <w:sz w:val="22"/>
           <w:szCs w:val="22"/>
         </w:rPr>
-        <w:t>${NopassingCriteria}</w:t>
+        <w:t>${</w:t>
+      </w:r>
+      <w:proofErr w:type="spellStart"/>
+      <w:r>
+        <w:rPr>
+          <w:rStyle w:val="normaltextrun"/>
+          <w:rFonts w:ascii="Calibri" w:hAnsi="Calibri" w:cs="Times"/>
+          <w:bCs/>
+          <w:color w:val="000000"/>
+          <w:sz w:val="22"/>
+          <w:szCs w:val="22"/>
+        </w:rPr>
+        <w:t>NopassingCriteria</w:t>
+      </w:r>
+      <w:proofErr w:type="spellEnd"/>
+      <w:r>
+        <w:rPr>
+          <w:rStyle w:val="normaltextrun"/>
+          <w:rFonts w:ascii="Calibri" w:hAnsi="Calibri" w:cs="Times"/>
+          <w:bCs/>
+          <w:color w:val="000000"/>
+          <w:sz w:val="22"/>
+          <w:szCs w:val="22"/>
+        </w:rPr>
+        <w:t>}</w:t>
       </w:r>
     </w:p>
     <w:p>
@@ -2366,7 +3052,29 @@
           <w:sz w:val="22"/>
           <w:szCs w:val="22"/>
         </w:rPr>
-        <w:t>${passingCriteria}</w:t>
+        <w:t>${</w:t>
+      </w:r>
+      <w:proofErr w:type="spellStart"/>
+      <w:r>
+        <w:rPr>
+          <w:rStyle w:val="eop"/>
+          <w:rFonts w:ascii="Calibri" w:hAnsi="Calibri" w:cs="Times"/>
+          <w:color w:val="000000"/>
+          <w:sz w:val="22"/>
+          <w:szCs w:val="22"/>
+        </w:rPr>
+        <w:t>passingCriteria</w:t>
+      </w:r>
+      <w:proofErr w:type="spellEnd"/>
+      <w:r>
+        <w:rPr>
+          <w:rStyle w:val="eop"/>
+          <w:rFonts w:ascii="Calibri" w:hAnsi="Calibri" w:cs="Times"/>
+          <w:color w:val="000000"/>
+          <w:sz w:val="22"/>
+          <w:szCs w:val="22"/>
+        </w:rPr>
+        <w:t>}</w:t>
       </w:r>
     </w:p>
     <w:p>
@@ -2405,16 +3113,29 @@
         </w:rPr>
         <w:t>/</w:t>
       </w:r>
-      <w:r>
-        <w:rPr>
-          <w:rStyle w:val="normaltextrun"/>
-          <w:rFonts w:ascii="Calibri" w:hAnsi="Calibri" w:cs="Times"/>
-          <w:bCs/>
-          <w:color w:val="000000"/>
-          <w:sz w:val="22"/>
-          <w:szCs w:val="22"/>
-        </w:rPr>
-        <w:t>NopassingCriteria}</w:t>
+      <w:proofErr w:type="spellStart"/>
+      <w:r>
+        <w:rPr>
+          <w:rStyle w:val="normaltextrun"/>
+          <w:rFonts w:ascii="Calibri" w:hAnsi="Calibri" w:cs="Times"/>
+          <w:bCs/>
+          <w:color w:val="000000"/>
+          <w:sz w:val="22"/>
+          <w:szCs w:val="22"/>
+        </w:rPr>
+        <w:t>NopassingCriteria</w:t>
+      </w:r>
+      <w:proofErr w:type="spellEnd"/>
+      <w:r>
+        <w:rPr>
+          <w:rStyle w:val="normaltextrun"/>
+          <w:rFonts w:ascii="Calibri" w:hAnsi="Calibri" w:cs="Times"/>
+          <w:bCs/>
+          <w:color w:val="000000"/>
+          <w:sz w:val="22"/>
+          <w:szCs w:val="22"/>
+        </w:rPr>
+        <w:t>}</w:t>
       </w:r>
     </w:p>
     <w:p>
@@ -2430,16 +3151,32 @@
           <w:rFonts w:eastAsia="Times New Roman" w:cstheme="minorHAnsi"/>
           <w:szCs w:val="20"/>
         </w:rPr>
-        <w:t>${NoLearningMaterials}</w:t>
-      </w:r>
-    </w:p>
-    <w:p>
-      <w:pPr>
-        <w:spacing w:after="120"/>
+        <w:t>${</w:t>
+      </w:r>
+      <w:proofErr w:type="spellStart"/>
+      <w:r>
         <w:rPr>
           <w:rFonts w:eastAsia="Times New Roman" w:cstheme="minorHAnsi"/>
           <w:szCs w:val="20"/>
         </w:rPr>
+        <w:t>NoLearningMaterials</w:t>
+      </w:r>
+      <w:proofErr w:type="spellEnd"/>
+      <w:r>
+        <w:rPr>
+          <w:rFonts w:eastAsia="Times New Roman" w:cstheme="minorHAnsi"/>
+          <w:szCs w:val="20"/>
+        </w:rPr>
+        <w:t>}</w:t>
+      </w:r>
+    </w:p>
+    <w:p>
+      <w:pPr>
+        <w:spacing w:after="120"/>
+        <w:rPr>
+          <w:rFonts w:eastAsia="Times New Roman" w:cstheme="minorHAnsi"/>
+          <w:szCs w:val="20"/>
+        </w:rPr>
       </w:pPr>
     </w:p>
     <w:p>
@@ -2478,23 +3215,55 @@
           <w:rFonts w:eastAsia="Times New Roman" w:cstheme="minorHAnsi"/>
           <w:szCs w:val="20"/>
         </w:rPr>
-        <w:t>${learningMaterials}</w:t>
-      </w:r>
-    </w:p>
-    <w:p>
-      <w:pPr>
-        <w:spacing w:after="120"/>
+        <w:t>${</w:t>
+      </w:r>
+      <w:proofErr w:type="spellStart"/>
+      <w:r>
         <w:rPr>
           <w:rFonts w:eastAsia="Times New Roman" w:cstheme="minorHAnsi"/>
           <w:szCs w:val="20"/>
         </w:rPr>
-      </w:pPr>
+        <w:t>learningMaterials</w:t>
+      </w:r>
+      <w:proofErr w:type="spellEnd"/>
       <w:r>
         <w:rPr>
           <w:rFonts w:eastAsia="Times New Roman" w:cstheme="minorHAnsi"/>
           <w:szCs w:val="20"/>
         </w:rPr>
-        <w:t>${/NoLearningMaterials}</w:t>
+        <w:t>}</w:t>
+      </w:r>
+    </w:p>
+    <w:p>
+      <w:pPr>
+        <w:spacing w:after="120"/>
+        <w:rPr>
+          <w:rFonts w:eastAsia="Times New Roman" w:cstheme="minorHAnsi"/>
+          <w:szCs w:val="20"/>
+        </w:rPr>
+      </w:pPr>
+      <w:r>
+        <w:rPr>
+          <w:rFonts w:eastAsia="Times New Roman" w:cstheme="minorHAnsi"/>
+          <w:szCs w:val="20"/>
+        </w:rPr>
+        <w:t>${/</w:t>
+      </w:r>
+      <w:proofErr w:type="spellStart"/>
+      <w:r>
+        <w:rPr>
+          <w:rFonts w:eastAsia="Times New Roman" w:cstheme="minorHAnsi"/>
+          <w:szCs w:val="20"/>
+        </w:rPr>
+        <w:t>NoLearningMaterials</w:t>
+      </w:r>
+      <w:proofErr w:type="spellEnd"/>
+      <w:r>
+        <w:rPr>
+          <w:rFonts w:eastAsia="Times New Roman" w:cstheme="minorHAnsi"/>
+          <w:szCs w:val="20"/>
+        </w:rPr>
+        <w:t>}</w:t>
       </w:r>
     </w:p>
     <w:p>
@@ -3006,7 +3775,21 @@
         <w:rPr>
           <w:rFonts w:ascii="Calibri" w:hAnsi="Calibri" w:cs="Times"/>
         </w:rPr>
-        <w:t>Faculties, departments, and schools reserve the right to scale grades in order to maintain equity among sections and conformity to University, faculty, department, or school norms. Students should therefore note that an unofficial grade given by an instructor might be changed by the faculty, department, or school. Grades are not official until they appear on a student's academic record.</w:t>
+        <w:t xml:space="preserve">Faculties, departments, and schools reserve the right to scale grades in order to maintain equity among sections and conformity to </w:t>
+      </w:r>
+      <w:proofErr w:type="gramStart"/>
+      <w:r>
+        <w:rPr>
+          <w:rFonts w:ascii="Calibri" w:hAnsi="Calibri" w:cs="Times"/>
+        </w:rPr>
+        <w:t>University</w:t>
+      </w:r>
+      <w:proofErr w:type="gramEnd"/>
+      <w:r>
+        <w:rPr>
+          <w:rFonts w:ascii="Calibri" w:hAnsi="Calibri" w:cs="Times"/>
+        </w:rPr>
+        <w:t>, faculty, department, or school norms. Students should therefore note that an unofficial grade given by an instructor might be changed by the faculty, department, or school. Grades are not official until they appear on a student's academic record.</w:t>
       </w:r>
     </w:p>
     <w:p>
@@ -3181,7 +3964,25 @@
           <w:szCs w:val="22"/>
         </w:rPr>
         <w:lastRenderedPageBreak/>
-        <w:t>The Disability Resource Centre ensures educational equity for students with disabilities and chronic medical conditions. If you are disabled, have an injury or illness and require academic accommodations to meet the course objectives, please contact Earllene Roberts, the Manager for the Disability Resource Centre located in the University Centre building (UNC 214).</w:t>
+        <w:t xml:space="preserve">The Disability Resource Centre ensures educational equity for students with disabilities and chronic medical conditions. If you are disabled, have an injury or illness and require academic accommodations to meet the course objectives, please contact </w:t>
+      </w:r>
+      <w:proofErr w:type="spellStart"/>
+      <w:r>
+        <w:rPr>
+          <w:rFonts w:ascii="Calibri" w:hAnsi="Calibri" w:cs="Times"/>
+          <w:sz w:val="22"/>
+          <w:szCs w:val="22"/>
+        </w:rPr>
+        <w:t>Earllene</w:t>
+      </w:r>
+      <w:proofErr w:type="spellEnd"/>
+      <w:r>
+        <w:rPr>
+          <w:rFonts w:ascii="Calibri" w:hAnsi="Calibri" w:cs="Times"/>
+          <w:sz w:val="22"/>
+          <w:szCs w:val="22"/>
+        </w:rPr>
+        <w:t xml:space="preserve"> Roberts, the Manager for the Disability Resource Centre located in the University Centre building (UNC 214).</w:t>
       </w:r>
     </w:p>
     <w:p>
@@ -4079,7 +4880,25 @@
           <w:sz w:val="22"/>
           <w:szCs w:val="22"/>
         </w:rPr>
-        <w:t>The Global Engagement Office provides advising and resources to assist International students in navigating immigration, health insurance, and settlement matters, as well as opportunities for intercultural learning, and resources for Go Global experiences available to all UBC Okanagan students, and more.</w:t>
+        <w:t xml:space="preserve">The Global Engagement Office provides advising and resources to assist </w:t>
+      </w:r>
+      <w:proofErr w:type="gramStart"/>
+      <w:r>
+        <w:rPr>
+          <w:rFonts w:ascii="Calibri" w:eastAsiaTheme="minorHAnsi" w:hAnsi="Calibri" w:cs="Times"/>
+          <w:sz w:val="22"/>
+          <w:szCs w:val="22"/>
+        </w:rPr>
+        <w:t>International</w:t>
+      </w:r>
+      <w:proofErr w:type="gramEnd"/>
+      <w:r>
+        <w:rPr>
+          <w:rFonts w:ascii="Calibri" w:eastAsiaTheme="minorHAnsi" w:hAnsi="Calibri" w:cs="Times"/>
+          <w:sz w:val="22"/>
+          <w:szCs w:val="22"/>
+        </w:rPr>
+        <w:t xml:space="preserve"> students in navigating immigration, health insurance, and settlement matters, as well as opportunities for intercultural learning, and resources for Go Global experiences available to all UBC Okanagan students, and more.</w:t>
       </w:r>
     </w:p>
     <w:p>
@@ -4260,7 +5079,27 @@
           <w:sz w:val="22"/>
           <w:szCs w:val="22"/>
         </w:rPr>
-        <w:t>${safewalk}</w:t>
+        <w:t>${</w:t>
+      </w:r>
+      <w:proofErr w:type="spellStart"/>
+      <w:r>
+        <w:rPr>
+          <w:rStyle w:val="eop"/>
+          <w:rFonts w:ascii="Calibri" w:hAnsi="Calibri" w:cs="Times"/>
+          <w:sz w:val="22"/>
+          <w:szCs w:val="22"/>
+        </w:rPr>
+        <w:t>safewalk</w:t>
+      </w:r>
+      <w:proofErr w:type="spellEnd"/>
+      <w:r>
+        <w:rPr>
+          <w:rStyle w:val="eop"/>
+          <w:rFonts w:ascii="Calibri" w:hAnsi="Calibri" w:cs="Times"/>
+          <w:sz w:val="22"/>
+          <w:szCs w:val="22"/>
+        </w:rPr>
+        <w:t>}</w:t>
       </w:r>
     </w:p>
     <w:p>
@@ -4317,7 +5156,27 @@
           <w:bCs/>
           <w:color w:val="2D371E"/>
         </w:rPr>
-        <w:t>${safewalk-title}</w:t>
+        <w:t>${</w:t>
+      </w:r>
+      <w:proofErr w:type="spellStart"/>
+      <w:r>
+        <w:rPr>
+          <w:rFonts w:ascii="Calibri" w:hAnsi="Calibri" w:cs="Times"/>
+          <w:b/>
+          <w:bCs/>
+          <w:color w:val="2D371E"/>
+        </w:rPr>
+        <w:t>safewalk</w:t>
+      </w:r>
+      <w:proofErr w:type="spellEnd"/>
+      <w:r>
+        <w:rPr>
+          <w:rFonts w:ascii="Calibri" w:hAnsi="Calibri" w:cs="Times"/>
+          <w:b/>
+          <w:bCs/>
+          <w:color w:val="2D371E"/>
+        </w:rPr>
+        <w:t>-title}</w:t>
       </w:r>
       <w:r>
         <w:rPr>
@@ -4372,7 +5231,27 @@
           <w:iCs/>
           <w:color w:val="4B4B4B"/>
         </w:rPr>
-        <w:t xml:space="preserve">Don't want to walk alone at night?  Not too sure how to get somewhere on campus?  Call Safewalk at </w:t>
+        <w:t xml:space="preserve">Don't want to walk alone at night?  Not too sure how to get somewhere on campus?  Call </w:t>
+      </w:r>
+      <w:proofErr w:type="spellStart"/>
+      <w:r>
+        <w:rPr>
+          <w:rFonts w:ascii="Calibri" w:hAnsi="Calibri" w:cs="Times"/>
+          <w:i/>
+          <w:iCs/>
+          <w:color w:val="4B4B4B"/>
+        </w:rPr>
+        <w:t>Safewalk</w:t>
+      </w:r>
+      <w:proofErr w:type="spellEnd"/>
+      <w:r>
+        <w:rPr>
+          <w:rFonts w:ascii="Calibri" w:hAnsi="Calibri" w:cs="Times"/>
+          <w:i/>
+          <w:iCs/>
+          <w:color w:val="4B4B4B"/>
+        </w:rPr>
+        <w:t xml:space="preserve"> at </w:t>
       </w:r>
       <w:r>
         <w:rPr>
@@ -4460,6 +5339,7 @@
         </w:rPr>
         <w:t>/</w:t>
       </w:r>
+      <w:proofErr w:type="spellStart"/>
       <w:r>
         <w:rPr>
           <w:rStyle w:val="eop"/>
@@ -4467,31 +5347,18 @@
           <w:sz w:val="22"/>
           <w:szCs w:val="22"/>
         </w:rPr>
-        <w:t>safewalk}</w:t>
-      </w:r>
-    </w:p>
-    <w:p>
-      <w:pPr>
-        <w:pStyle w:val="paragraph"/>
-        <w:spacing w:before="0" w:beforeAutospacing="0" w:after="0" w:afterAutospacing="0"/>
-        <w:textAlignment w:val="baseline"/>
-        <w:rPr>
-          <w:rFonts w:ascii="Calibri" w:hAnsi="Calibri" w:cs="Times"/>
-          <w:sz w:val="22"/>
-          <w:szCs w:val="22"/>
-        </w:rPr>
-      </w:pPr>
-    </w:p>
-    <w:p>
-      <w:pPr>
-        <w:rPr>
-          <w:rFonts w:ascii="Calibri" w:hAnsi="Calibri" w:cstheme="minorHAnsi"/>
-          <w:b/>
-          <w:sz w:val="20"/>
-          <w:szCs w:val="20"/>
-          <w:u w:val="single"/>
-        </w:rPr>
-      </w:pPr>
+        <w:t>safewalk</w:t>
+      </w:r>
+      <w:proofErr w:type="spellEnd"/>
+      <w:r>
+        <w:rPr>
+          <w:rStyle w:val="eop"/>
+          <w:rFonts w:ascii="Calibri" w:hAnsi="Calibri" w:cs="Times"/>
+          <w:sz w:val="22"/>
+          <w:szCs w:val="22"/>
+        </w:rPr>
+        <w:t>}</w:t>
+      </w:r>
     </w:p>
     <w:sectPr>
       <w:headerReference w:type="even" r:id="rId21"/>
@@ -4614,13 +5481,63 @@
       <w:rPr>
         <w:rFonts w:ascii="Calibri" w:hAnsi="Calibri" w:cs="Calibri"/>
       </w:rPr>
-      <w:t xml:space="preserve">${courseCode}  ${courseNumber}:  </w:t>
+      <w:t>${</w:t>
+    </w:r>
+    <w:proofErr w:type="spellStart"/>
+    <w:proofErr w:type="gramStart"/>
+    <w:r>
+      <w:rPr>
+        <w:rFonts w:ascii="Calibri" w:hAnsi="Calibri" w:cs="Calibri"/>
+      </w:rPr>
+      <w:t>courseCode</w:t>
+    </w:r>
+    <w:proofErr w:type="spellEnd"/>
+    <w:r>
+      <w:rPr>
+        <w:rFonts w:ascii="Calibri" w:hAnsi="Calibri" w:cs="Calibri"/>
+      </w:rPr>
+      <w:t>}  $</w:t>
+    </w:r>
+    <w:proofErr w:type="gramEnd"/>
+    <w:r>
+      <w:rPr>
+        <w:rFonts w:ascii="Calibri" w:hAnsi="Calibri" w:cs="Calibri"/>
+      </w:rPr>
+      <w:t>{</w:t>
+    </w:r>
+    <w:proofErr w:type="spellStart"/>
+    <w:r>
+      <w:rPr>
+        <w:rFonts w:ascii="Calibri" w:hAnsi="Calibri" w:cs="Calibri"/>
+      </w:rPr>
+      <w:t>courseNumber</w:t>
+    </w:r>
+    <w:proofErr w:type="spellEnd"/>
+    <w:r>
+      <w:rPr>
+        <w:rFonts w:ascii="Calibri" w:hAnsi="Calibri" w:cs="Calibri"/>
+      </w:rPr>
+      <w:t xml:space="preserve">}:  </w:t>
     </w:r>
     <w:r>
       <w:rPr>
         <w:rFonts w:ascii="Calibri" w:hAnsi="Calibri" w:cs="Calibri"/>
       </w:rPr>
-      <w:t>${courseTitle}</w:t>
+      <w:t>${</w:t>
+    </w:r>
+    <w:proofErr w:type="spellStart"/>
+    <w:r>
+      <w:rPr>
+        <w:rFonts w:ascii="Calibri" w:hAnsi="Calibri" w:cs="Calibri"/>
+      </w:rPr>
+      <w:t>courseTitle</w:t>
+    </w:r>
+    <w:proofErr w:type="spellEnd"/>
+    <w:r>
+      <w:rPr>
+        <w:rFonts w:ascii="Calibri" w:hAnsi="Calibri" w:cs="Calibri"/>
+      </w:rPr>
+      <w:t>}</w:t>
     </w:r>
     <w:bookmarkEnd w:id="4"/>
     <w:bookmarkEnd w:id="5"/>
@@ -4636,7 +5553,21 @@
       <w:rPr>
         <w:rFonts w:ascii="Calibri" w:hAnsi="Calibri"/>
       </w:rPr>
-      <w:t>${dateGenerated}</w:t>
+      <w:t>${</w:t>
+    </w:r>
+    <w:proofErr w:type="spellStart"/>
+    <w:r>
+      <w:rPr>
+        <w:rFonts w:ascii="Calibri" w:hAnsi="Calibri"/>
+      </w:rPr>
+      <w:t>dateGenerated</w:t>
+    </w:r>
+    <w:proofErr w:type="spellEnd"/>
+    <w:r>
+      <w:rPr>
+        <w:rFonts w:ascii="Calibri" w:hAnsi="Calibri"/>
+      </w:rPr>
+      <w:t>}</w:t>
     </w:r>
   </w:p>
 </w:hdr>

</xml_diff>

<commit_message>
Fully Implemented Course Description (Okanagan)
</commit_message>
<xml_diff>
--- a/public/word-template/UBC-O_default.docx
+++ b/public/word-template/UBC-O_default.docx
@@ -1192,6 +1192,148 @@
     </w:p>
     <w:p>
       <w:pPr>
+        <w:pStyle w:val="Paragraphs"/>
+        <w:ind w:left="0"/>
+        <w:rPr>
+          <w:rFonts w:asciiTheme="minorHAnsi" w:hAnsiTheme="minorHAnsi" w:cstheme="minorHAnsi"/>
+        </w:rPr>
+      </w:pPr>
+      <w:r>
+        <w:rPr>
+          <w:rFonts w:ascii="Calibri" w:hAnsi="Calibri" w:cs="Times"/>
+        </w:rPr>
+        <w:t>${</w:t>
+      </w:r>
+      <w:proofErr w:type="spellStart"/>
+      <w:r>
+        <w:rPr>
+          <w:rFonts w:ascii="Calibri" w:hAnsi="Calibri" w:cs="Times"/>
+        </w:rPr>
+        <w:t>Nocourse</w:t>
+      </w:r>
+      <w:r>
+        <w:rPr>
+          <w:rFonts w:ascii="Calibri" w:hAnsi="Calibri" w:cs="Times"/>
+        </w:rPr>
+        <w:t>Description</w:t>
+      </w:r>
+      <w:proofErr w:type="spellEnd"/>
+      <w:r>
+        <w:rPr>
+          <w:rFonts w:ascii="Calibri" w:hAnsi="Calibri" w:cs="Times"/>
+        </w:rPr>
+        <w:t>}</w:t>
+      </w:r>
+    </w:p>
+    <w:p>
+      <w:pPr>
+        <w:rPr>
+          <w:rFonts w:ascii="Calibri" w:hAnsi="Calibri" w:cs="Times"/>
+        </w:rPr>
+      </w:pPr>
+    </w:p>
+    <w:p>
+      <w:pPr>
+        <w:rPr>
+          <w:rFonts w:ascii="Calibri" w:hAnsi="Calibri" w:cs="Times"/>
+          <w:b/>
+          <w:u w:val="single"/>
+        </w:rPr>
+      </w:pPr>
+      <w:r>
+        <w:rPr>
+          <w:rFonts w:ascii="Calibri" w:hAnsi="Calibri" w:cs="Times"/>
+          <w:b/>
+          <w:u w:val="single"/>
+        </w:rPr>
+        <w:t xml:space="preserve">Course </w:t>
+      </w:r>
+      <w:r>
+        <w:rPr>
+          <w:rFonts w:ascii="Calibri" w:hAnsi="Calibri" w:cs="Times"/>
+          <w:b/>
+          <w:u w:val="single"/>
+        </w:rPr>
+        <w:t>Description</w:t>
+      </w:r>
+    </w:p>
+    <w:p>
+      <w:pPr>
+        <w:rPr>
+          <w:rFonts w:ascii="Calibri" w:hAnsi="Calibri" w:cs="Times"/>
+          <w:b/>
+          <w:u w:val="single"/>
+        </w:rPr>
+      </w:pPr>
+    </w:p>
+    <w:p>
+      <w:pPr>
+        <w:rPr>
+          <w:rFonts w:ascii="Calibri" w:hAnsi="Calibri" w:cs="Times"/>
+        </w:rPr>
+      </w:pPr>
+      <w:r>
+        <w:rPr>
+          <w:rFonts w:ascii="Calibri" w:hAnsi="Calibri" w:cs="Times"/>
+        </w:rPr>
+        <w:t>${</w:t>
+      </w:r>
+      <w:proofErr w:type="spellStart"/>
+      <w:r>
+        <w:rPr>
+          <w:rFonts w:ascii="Calibri" w:hAnsi="Calibri" w:cs="Times"/>
+        </w:rPr>
+        <w:t>course</w:t>
+      </w:r>
+      <w:r>
+        <w:rPr>
+          <w:rFonts w:ascii="Calibri" w:hAnsi="Calibri" w:cs="Times"/>
+        </w:rPr>
+        <w:t>Description</w:t>
+      </w:r>
+      <w:proofErr w:type="spellEnd"/>
+      <w:r>
+        <w:rPr>
+          <w:rFonts w:ascii="Calibri" w:hAnsi="Calibri" w:cs="Times"/>
+        </w:rPr>
+        <w:t>}</w:t>
+      </w:r>
+    </w:p>
+    <w:p>
+      <w:pPr>
+        <w:rPr>
+          <w:rFonts w:ascii="Calibri" w:hAnsi="Calibri" w:cs="Times"/>
+        </w:rPr>
+      </w:pPr>
+      <w:r>
+        <w:rPr>
+          <w:rFonts w:ascii="Calibri" w:hAnsi="Calibri" w:cs="Times"/>
+        </w:rPr>
+        <w:t>${/</w:t>
+      </w:r>
+      <w:proofErr w:type="spellStart"/>
+      <w:r>
+        <w:rPr>
+          <w:rFonts w:ascii="Calibri" w:hAnsi="Calibri" w:cs="Times"/>
+        </w:rPr>
+        <w:t>Nocourse</w:t>
+      </w:r>
+      <w:r>
+        <w:rPr>
+          <w:rFonts w:ascii="Calibri" w:hAnsi="Calibri" w:cs="Times"/>
+        </w:rPr>
+        <w:t>Description</w:t>
+      </w:r>
+      <w:proofErr w:type="spellEnd"/>
+      <w:r>
+        <w:rPr>
+          <w:rFonts w:ascii="Calibri" w:hAnsi="Calibri" w:cs="Times"/>
+        </w:rPr>
+        <w:t>}</w:t>
+      </w:r>
+    </w:p>
+    <w:p>
+      <w:pPr>
         <w:rPr>
           <w:rFonts w:ascii="Calibri" w:hAnsi="Calibri" w:cs="Times"/>
         </w:rPr>
@@ -1832,6 +1974,7 @@
           <w:rStyle w:val="normaltextrun"/>
           <w:rFonts w:cstheme="minorHAnsi"/>
         </w:rPr>
+        <w:lastRenderedPageBreak/>
         <w:t>${</w:t>
       </w:r>
       <w:proofErr w:type="spellStart"/>
@@ -2055,7 +2198,6 @@
         <w:rPr>
           <w:rFonts w:cstheme="minorHAnsi"/>
         </w:rPr>
-        <w:lastRenderedPageBreak/>
         <w:t>${</w:t>
       </w:r>
       <w:proofErr w:type="spellStart"/>
@@ -3247,6 +3389,7 @@
           <w:rFonts w:eastAsia="Times New Roman" w:cstheme="minorHAnsi"/>
           <w:szCs w:val="20"/>
         </w:rPr>
+        <w:lastRenderedPageBreak/>
         <w:t>${/</w:t>
       </w:r>
       <w:proofErr w:type="spellStart"/>
@@ -3366,7 +3509,6 @@
         <w:rPr>
           <w:rFonts w:ascii="Calibri" w:eastAsia="Times New Roman" w:hAnsi="Calibri" w:cs="Times"/>
         </w:rPr>
-        <w:lastRenderedPageBreak/>
         <w:t xml:space="preserve">The academic enterprise is founded on honesty, civility, and integrity.  As members of this enterprise, all students are expected to know, understand, and follow the codes of conduct regarding academic integrity.  At the most basic level, this means submitting only original work done by you and acknowledging all sources of information or ideas and attributing them to others as required.  This also means you should not cheat, copy, or mislead others about what is your work.  Violations of academic integrity (i.e., misconduct) lead to the breakdown of the academic enterprise, and therefore serious consequences arise and harsh sanctions are imposed.  </w:t>
       </w:r>
       <w:r>
@@ -3963,7 +4105,6 @@
           <w:sz w:val="22"/>
           <w:szCs w:val="22"/>
         </w:rPr>
-        <w:lastRenderedPageBreak/>
         <w:t xml:space="preserve">The Disability Resource Centre ensures educational equity for students with disabilities and chronic medical conditions. If you are disabled, have an injury or illness and require academic accommodations to meet the course objectives, please contact </w:t>
       </w:r>
       <w:proofErr w:type="spellStart"/>
@@ -4640,6 +4781,7 @@
           <w:sz w:val="22"/>
           <w:szCs w:val="22"/>
         </w:rPr>
+        <w:lastRenderedPageBreak/>
         <w:t>${</w:t>
       </w:r>
       <w:r>
@@ -4715,14 +4857,7 @@
         <w:rPr>
           <w:rFonts w:ascii="Calibri" w:hAnsi="Calibri" w:cs="Times"/>
         </w:rPr>
-        <w:t xml:space="preserve">The Student Learning Hub (LIB 237) is your go-to resource for free math, science, writing, and language learning support. The Hub welcomes undergraduate students from all disciplines and year levels to </w:t>
-      </w:r>
-      <w:r>
-        <w:rPr>
-          <w:rFonts w:ascii="Calibri" w:hAnsi="Calibri" w:cs="Times"/>
-        </w:rPr>
-        <w:lastRenderedPageBreak/>
-        <w:t xml:space="preserve">access a range of supports that include </w:t>
+        <w:t xml:space="preserve">The Student Learning Hub (LIB 237) is your go-to resource for free math, science, writing, and language learning support. The Hub welcomes undergraduate students from all disciplines and year levels to access a range of supports that include </w:t>
       </w:r>
       <w:r>
         <w:rPr>

</xml_diff>

<commit_message>
Updated Syllabi Optional Statements
</commit_message>
<xml_diff>
--- a/public/word-template/UBC-O_default.docx
+++ b/public/word-template/UBC-O_default.docx
@@ -3917,21 +3917,7 @@
         <w:rPr>
           <w:rFonts w:ascii="Calibri" w:hAnsi="Calibri" w:cs="Times"/>
         </w:rPr>
-        <w:t xml:space="preserve">Faculties, departments, and schools reserve the right to scale grades in order to maintain equity among sections and conformity to </w:t>
-      </w:r>
-      <w:proofErr w:type="gramStart"/>
-      <w:r>
-        <w:rPr>
-          <w:rFonts w:ascii="Calibri" w:hAnsi="Calibri" w:cs="Times"/>
-        </w:rPr>
-        <w:t>University</w:t>
-      </w:r>
-      <w:proofErr w:type="gramEnd"/>
-      <w:r>
-        <w:rPr>
-          <w:rFonts w:ascii="Calibri" w:hAnsi="Calibri" w:cs="Times"/>
-        </w:rPr>
-        <w:t>, faculty, department, or school norms. Students should therefore note that an unofficial grade given by an instructor might be changed by the faculty, department, or school. Grades are not official until they appear on a student's academic record.</w:t>
+        <w:t>Faculties, departments, and schools reserve the right to scale grades in order to maintain equity among sections and conformity to University, faculty, department, or school norms. Students should therefore note that an unofficial grade given by an instructor might be changed by the faculty, department, or school. Grades are not official until they appear on a student's academic record.</w:t>
       </w:r>
     </w:p>
     <w:p>
@@ -4071,7 +4057,6 @@
         <w:rPr>
           <w:rFonts w:ascii="Calibri" w:hAnsi="Calibri" w:cs="Times"/>
           <w:b/>
-          <w:color w:val="000000" w:themeColor="text1"/>
           <w:sz w:val="22"/>
           <w:szCs w:val="22"/>
           <w:u w:val="single"/>
@@ -4086,44 +4071,6 @@
           <w:u w:val="single"/>
         </w:rPr>
         <w:t>${disability-title}</w:t>
-      </w:r>
-    </w:p>
-    <w:p>
-      <w:pPr>
-        <w:pStyle w:val="paragraph"/>
-        <w:spacing w:after="0"/>
-        <w:textAlignment w:val="baseline"/>
-        <w:rPr>
-          <w:rFonts w:ascii="Calibri" w:hAnsi="Calibri" w:cs="Times"/>
-          <w:sz w:val="22"/>
-          <w:szCs w:val="22"/>
-        </w:rPr>
-      </w:pPr>
-      <w:r>
-        <w:rPr>
-          <w:rFonts w:ascii="Calibri" w:hAnsi="Calibri" w:cs="Times"/>
-          <w:sz w:val="22"/>
-          <w:szCs w:val="22"/>
-        </w:rPr>
-        <w:t xml:space="preserve">The Disability Resource Centre ensures educational equity for students with disabilities and chronic medical conditions. If you are disabled, have an injury or illness and require academic accommodations to meet the course objectives, please contact </w:t>
-      </w:r>
-      <w:proofErr w:type="spellStart"/>
-      <w:r>
-        <w:rPr>
-          <w:rFonts w:ascii="Calibri" w:hAnsi="Calibri" w:cs="Times"/>
-          <w:sz w:val="22"/>
-          <w:szCs w:val="22"/>
-        </w:rPr>
-        <w:t>Earllene</w:t>
-      </w:r>
-      <w:proofErr w:type="spellEnd"/>
-      <w:r>
-        <w:rPr>
-          <w:rFonts w:ascii="Calibri" w:hAnsi="Calibri" w:cs="Times"/>
-          <w:sz w:val="22"/>
-          <w:szCs w:val="22"/>
-        </w:rPr>
-        <w:t xml:space="preserve"> Roberts, the Manager for the Disability Resource Centre located in the University Centre building (UNC 214).</w:t>
       </w:r>
     </w:p>
     <w:p>
@@ -4133,26 +4080,92 @@
         <w:jc w:val="both"/>
         <w:rPr>
           <w:rFonts w:ascii="Calibri" w:hAnsi="Calibri" w:cs="Times"/>
-          <w:sz w:val="22"/>
-          <w:szCs w:val="22"/>
-        </w:rPr>
-      </w:pPr>
-      <w:r>
-        <w:rPr>
-          <w:rFonts w:ascii="Calibri" w:hAnsi="Calibri" w:cs="Times"/>
-          <w:b/>
-          <w:sz w:val="22"/>
-          <w:szCs w:val="22"/>
-        </w:rPr>
-        <w:t>UNC 214</w:t>
-      </w:r>
-      <w:r>
-        <w:rPr>
-          <w:rFonts w:ascii="Calibri" w:hAnsi="Calibri" w:cs="Times"/>
-          <w:sz w:val="22"/>
-          <w:szCs w:val="22"/>
-        </w:rPr>
-        <w:t xml:space="preserve"> </w:t>
+          <w:b/>
+          <w:color w:val="000000" w:themeColor="text1"/>
+          <w:sz w:val="22"/>
+          <w:szCs w:val="22"/>
+          <w:u w:val="single"/>
+        </w:rPr>
+      </w:pPr>
+    </w:p>
+    <w:p>
+      <w:pPr>
+        <w:pStyle w:val="BodyText"/>
+        <w:spacing w:after="0"/>
+        <w:jc w:val="both"/>
+        <w:rPr>
+          <w:rFonts w:cs="Times"/>
+          <w:sz w:val="22"/>
+          <w:szCs w:val="22"/>
+        </w:rPr>
+      </w:pPr>
+      <w:r>
+        <w:rPr>
+          <w:rFonts w:cs="Times"/>
+          <w:sz w:val="22"/>
+          <w:szCs w:val="22"/>
+        </w:rPr>
+        <w:t xml:space="preserve">The Disability Resource Centre ensures educational equity for students with disabilities and chronic medical conditions. If you are disabled, have an injury or illness and require academic accommodations to meet the course objectives, please contact </w:t>
+      </w:r>
+      <w:proofErr w:type="spellStart"/>
+      <w:r>
+        <w:rPr>
+          <w:rFonts w:cs="Times"/>
+          <w:sz w:val="22"/>
+          <w:szCs w:val="22"/>
+        </w:rPr>
+        <w:t>Earllene</w:t>
+      </w:r>
+      <w:proofErr w:type="spellEnd"/>
+      <w:r>
+        <w:rPr>
+          <w:rFonts w:cs="Times"/>
+          <w:sz w:val="22"/>
+          <w:szCs w:val="22"/>
+        </w:rPr>
+        <w:t xml:space="preserve"> Roberts, the Diversity Advisor for the Disability Resource Centre located in the University Centre building (UNC 215).</w:t>
+      </w:r>
+    </w:p>
+    <w:p>
+      <w:pPr>
+        <w:pStyle w:val="BodyText"/>
+        <w:spacing w:after="0"/>
+        <w:jc w:val="both"/>
+        <w:rPr>
+          <w:rFonts w:cs="Times"/>
+          <w:sz w:val="22"/>
+          <w:szCs w:val="22"/>
+        </w:rPr>
+      </w:pPr>
+    </w:p>
+    <w:p>
+      <w:pPr>
+        <w:pStyle w:val="BodyText"/>
+        <w:spacing w:after="0"/>
+        <w:jc w:val="both"/>
+        <w:rPr>
+          <w:rFonts w:ascii="Calibri" w:hAnsi="Calibri" w:cs="Times"/>
+          <w:sz w:val="22"/>
+          <w:szCs w:val="22"/>
+        </w:rPr>
+      </w:pPr>
+      <w:r>
+        <w:rPr>
+          <w:rFonts w:ascii="Calibri" w:hAnsi="Calibri" w:cs="Times"/>
+          <w:b/>
+          <w:sz w:val="22"/>
+          <w:szCs w:val="22"/>
+        </w:rPr>
+        <w:t>UNC 21</w:t>
+      </w:r>
+      <w:r>
+        <w:rPr>
+          <w:rFonts w:ascii="Calibri" w:hAnsi="Calibri" w:cs="Times"/>
+          <w:b/>
+          <w:sz w:val="22"/>
+          <w:szCs w:val="22"/>
+        </w:rPr>
+        <w:t xml:space="preserve">5 </w:t>
       </w:r>
       <w:r>
         <w:rPr>
@@ -4382,7 +4395,7 @@
         <w:ind w:right="-138"/>
         <w:jc w:val="both"/>
         <w:rPr>
-          <w:rFonts w:ascii="Calibri" w:hAnsi="Calibri" w:cs="Times"/>
+          <w:rFonts w:asciiTheme="minorHAnsi" w:hAnsiTheme="minorHAnsi" w:cstheme="minorHAnsi"/>
           <w:sz w:val="22"/>
           <w:szCs w:val="22"/>
           <w:lang w:val="en-US" w:eastAsia="en-US"/>
@@ -4390,7 +4403,7 @@
       </w:pPr>
       <w:r>
         <w:rPr>
-          <w:rFonts w:ascii="Calibri" w:hAnsi="Calibri" w:cs="Times"/>
+          <w:rFonts w:asciiTheme="minorHAnsi" w:hAnsiTheme="minorHAnsi" w:cstheme="minorHAnsi"/>
           <w:sz w:val="22"/>
           <w:szCs w:val="22"/>
           <w:lang w:val="en-US" w:eastAsia="en-US"/>
@@ -4427,7 +4440,16 @@
           <w:sz w:val="22"/>
           <w:szCs w:val="22"/>
         </w:rPr>
-        <w:t>UNC 216</w:t>
+        <w:t xml:space="preserve">UNC </w:t>
+      </w:r>
+      <w:r>
+        <w:rPr>
+          <w:rFonts w:ascii="Calibri" w:eastAsia="Times New Roman" w:hAnsi="Calibri" w:cs="Times"/>
+          <w:b/>
+          <w:sz w:val="22"/>
+          <w:szCs w:val="22"/>
+        </w:rPr>
+        <w:t>325H</w:t>
       </w:r>
       <w:r>
         <w:rPr>
@@ -4615,18 +4637,16 @@
     </w:p>
     <w:p>
       <w:pPr>
-        <w:rPr>
-          <w:rFonts w:ascii="Calibri" w:hAnsi="Calibri" w:cs="Times"/>
-          <w:b/>
-          <w:color w:val="000000" w:themeColor="text1"/>
-          <w:u w:val="single"/>
-        </w:rPr>
-      </w:pPr>
-      <w:r>
-        <w:rPr>
-          <w:rFonts w:ascii="Calibri" w:hAnsi="Calibri" w:cs="Times"/>
-        </w:rPr>
-        <w:t>At UBC Okanagan health services to students are provided by Health and Wellness.  Nurses, physicians and counsellors provide health care and counselling related to physical health, emotional/mental health and sexual/reproductive health concerns. As well, health promotion, education and research activities are provided to the campus community.  If you require assistance with your health, please contact Health and Wellness for more information or to book an appointment.</w:t>
+        <w:jc w:val="both"/>
+        <w:rPr>
+          <w:rFonts w:cs="Times"/>
+        </w:rPr>
+      </w:pPr>
+      <w:r>
+        <w:rPr>
+          <w:rFonts w:cs="Times"/>
+        </w:rPr>
+        <w:t>At UBC Okanagan health services to students are provided by Student Wellness.  Nurses, physicians and counsellors provide health care and counselling related to physical health, emotional/mental health and sexual/reproductive health concerns. As well, health promotion, education and research activities are provided to the campus community.  If you require assistance with your health, please contact Student Wellness for more information or to book an appointment.</w:t>
       </w:r>
     </w:p>
     <w:p>
@@ -4732,6 +4752,7 @@
         <w:spacing w:before="0" w:beforeAutospacing="0" w:after="0" w:afterAutospacing="0"/>
         <w:textAlignment w:val="baseline"/>
         <w:rPr>
+          <w:rStyle w:val="eop"/>
           <w:rFonts w:ascii="Calibri" w:hAnsi="Calibri" w:cs="Times"/>
           <w:sz w:val="22"/>
           <w:szCs w:val="22"/>
@@ -4791,7 +4812,7 @@
           <w:sz w:val="22"/>
           <w:szCs w:val="22"/>
         </w:rPr>
-        <w:t>student</w:t>
+        <w:t>ombud</w:t>
       </w:r>
       <w:r>
         <w:rPr>
@@ -4831,7 +4852,7 @@
           <w:color w:val="000000" w:themeColor="text1"/>
           <w:u w:val="single"/>
         </w:rPr>
-        <w:t>${student-title}</w:t>
+        <w:t>${ombud-title}</w:t>
       </w:r>
     </w:p>
     <w:p>
@@ -4847,6 +4868,292 @@
     <w:p>
       <w:pPr>
         <w:rPr>
+          <w:rFonts w:cs="Times"/>
+        </w:rPr>
+      </w:pPr>
+      <w:r>
+        <w:rPr>
+          <w:rFonts w:cs="Times"/>
+        </w:rPr>
+        <w:t>The Office of the Ombudsperson for Students is an independent, confidential and impartial resource to ensure students are treated fairly. The Ombuds Office helps students navigate campus-related fairness concerns. They work with UBC community members in</w:t>
+      </w:r>
+      <w:r>
+        <w:rPr>
+          <w:rFonts w:cs="Times"/>
+          <w:color w:val="222222"/>
+        </w:rPr>
+        <w:t>dividually and at the systemic level to ensure students are treated fairly and can learn, work and live in a fair, equitable and respectful environment.</w:t>
+      </w:r>
+      <w:r>
+        <w:rPr>
+          <w:rFonts w:cs="Times"/>
+        </w:rPr>
+        <w:t xml:space="preserve"> </w:t>
+      </w:r>
+      <w:r>
+        <w:rPr>
+          <w:rFonts w:cs="Times"/>
+          <w:color w:val="222222"/>
+          <w:lang w:val="en-CA"/>
+        </w:rPr>
+        <w:t xml:space="preserve">Ombuds helps students gain clarity on UBC policies and procedures, explore options, identify next steps, recommend resources, plan strategies and receive objective feedback to promote constructive problem solving. </w:t>
+      </w:r>
+      <w:r>
+        <w:rPr>
+          <w:rFonts w:cs="Times"/>
+        </w:rPr>
+        <w:t>If you require assistance, please feel free to reach out for more information or to arrange an appointment.</w:t>
+      </w:r>
+    </w:p>
+    <w:p>
+      <w:pPr>
+        <w:rPr>
+          <w:rFonts w:cs="Times"/>
+        </w:rPr>
+      </w:pPr>
+    </w:p>
+    <w:p>
+      <w:pPr>
+        <w:pStyle w:val="BodyText"/>
+        <w:spacing w:after="0"/>
+        <w:jc w:val="both"/>
+        <w:rPr>
+          <w:rFonts w:ascii="Calibri" w:hAnsi="Calibri" w:cs="Times"/>
+          <w:b/>
+          <w:sz w:val="22"/>
+          <w:szCs w:val="22"/>
+        </w:rPr>
+      </w:pPr>
+      <w:r>
+        <w:rPr>
+          <w:rFonts w:ascii="Calibri" w:hAnsi="Calibri" w:cs="Times"/>
+          <w:b/>
+          <w:sz w:val="22"/>
+          <w:szCs w:val="22"/>
+        </w:rPr>
+        <w:t>UNC 3</w:t>
+      </w:r>
+      <w:r>
+        <w:rPr>
+          <w:rFonts w:ascii="Calibri" w:hAnsi="Calibri" w:cs="Times"/>
+          <w:b/>
+          <w:sz w:val="22"/>
+          <w:szCs w:val="22"/>
+        </w:rPr>
+        <w:t>28</w:t>
+      </w:r>
+      <w:r>
+        <w:rPr>
+          <w:rFonts w:ascii="Calibri" w:hAnsi="Calibri" w:cs="Times"/>
+          <w:b/>
+          <w:sz w:val="22"/>
+          <w:szCs w:val="22"/>
+        </w:rPr>
+        <w:tab/>
+      </w:r>
+      <w:r>
+        <w:rPr>
+          <w:rFonts w:ascii="Calibri" w:hAnsi="Calibri" w:cs="Times"/>
+          <w:sz w:val="22"/>
+          <w:szCs w:val="22"/>
+        </w:rPr>
+        <w:t>250.807.9</w:t>
+      </w:r>
+      <w:r>
+        <w:rPr>
+          <w:rFonts w:ascii="Calibri" w:hAnsi="Calibri" w:cs="Times"/>
+          <w:sz w:val="22"/>
+          <w:szCs w:val="22"/>
+        </w:rPr>
+        <w:t>818</w:t>
+      </w:r>
+    </w:p>
+    <w:p>
+      <w:pPr>
+        <w:jc w:val="both"/>
+        <w:rPr>
+          <w:rFonts w:ascii="Calibri" w:hAnsi="Calibri" w:cs="Times"/>
+        </w:rPr>
+      </w:pPr>
+      <w:r>
+        <w:rPr>
+          <w:rFonts w:ascii="Calibri" w:hAnsi="Calibri" w:cs="Times"/>
+          <w:color w:val="002145"/>
+          <w:shd w:val="clear" w:color="auto" w:fill="FFFFFF"/>
+        </w:rPr>
+        <w:t>email: </w:t>
+      </w:r>
+      <w:hyperlink r:id="rId18" w:history="1">
+        <w:r>
+          <w:rPr>
+            <w:rStyle w:val="Hyperlink"/>
+          </w:rPr>
+          <w:t>ombuds.office.ok@ubc.ca</w:t>
+        </w:r>
+      </w:hyperlink>
+      <w:r>
+        <w:t xml:space="preserve"> </w:t>
+      </w:r>
+      <w:r>
+        <w:rPr>
+          <w:rFonts w:ascii="Calibri" w:hAnsi="Calibri" w:cs="Times"/>
+        </w:rPr>
+        <w:t xml:space="preserve"> </w:t>
+      </w:r>
+    </w:p>
+    <w:p>
+      <w:pPr>
+        <w:rPr>
+          <w:rFonts w:ascii="Calibri" w:hAnsi="Calibri" w:cs="Times"/>
+          <w:color w:val="0563C1" w:themeColor="hyperlink"/>
+          <w:u w:val="single"/>
+        </w:rPr>
+      </w:pPr>
+      <w:r>
+        <w:rPr>
+          <w:rFonts w:ascii="Calibri" w:hAnsi="Calibri" w:cs="Times"/>
+        </w:rPr>
+        <w:t xml:space="preserve">Web: </w:t>
+      </w:r>
+      <w:hyperlink r:id="rId19" w:history="1">
+        <w:r>
+          <w:rPr>
+            <w:rStyle w:val="Hyperlink"/>
+            <w:rFonts w:ascii="Calibri" w:hAnsi="Calibri" w:cs="Times"/>
+          </w:rPr>
+          <w:t>www.ombudsoffice.ubc.ca</w:t>
+        </w:r>
+      </w:hyperlink>
+      <w:r>
+        <w:rPr>
+          <w:rFonts w:ascii="Calibri" w:hAnsi="Calibri" w:cs="Times"/>
+        </w:rPr>
+        <w:t xml:space="preserve"> </w:t>
+      </w:r>
+    </w:p>
+    <w:p>
+      <w:pPr>
+        <w:pStyle w:val="paragraph"/>
+        <w:spacing w:before="0" w:beforeAutospacing="0" w:after="0" w:afterAutospacing="0"/>
+        <w:textAlignment w:val="baseline"/>
+        <w:rPr>
+          <w:rFonts w:ascii="Calibri" w:hAnsi="Calibri" w:cs="Times"/>
+          <w:sz w:val="22"/>
+          <w:szCs w:val="22"/>
+        </w:rPr>
+      </w:pPr>
+      <w:r>
+        <w:rPr>
+          <w:rStyle w:val="eop"/>
+          <w:rFonts w:ascii="Calibri" w:hAnsi="Calibri" w:cs="Times"/>
+          <w:sz w:val="22"/>
+          <w:szCs w:val="22"/>
+        </w:rPr>
+        <w:t>${</w:t>
+      </w:r>
+      <w:r>
+        <w:rPr>
+          <w:rStyle w:val="eop"/>
+          <w:rFonts w:ascii="Calibri" w:hAnsi="Calibri" w:cs="Times"/>
+          <w:sz w:val="22"/>
+          <w:szCs w:val="22"/>
+        </w:rPr>
+        <w:t>/ombud</w:t>
+      </w:r>
+      <w:r>
+        <w:rPr>
+          <w:rStyle w:val="eop"/>
+          <w:rFonts w:ascii="Calibri" w:hAnsi="Calibri" w:cs="Times"/>
+          <w:sz w:val="22"/>
+          <w:szCs w:val="22"/>
+        </w:rPr>
+        <w:t>}</w:t>
+      </w:r>
+    </w:p>
+    <w:p>
+      <w:pPr>
+        <w:pStyle w:val="paragraph"/>
+        <w:spacing w:before="0" w:beforeAutospacing="0" w:after="0" w:afterAutospacing="0"/>
+        <w:textAlignment w:val="baseline"/>
+        <w:rPr>
+          <w:rStyle w:val="eop"/>
+          <w:rFonts w:ascii="Calibri" w:hAnsi="Calibri" w:cs="Times"/>
+          <w:sz w:val="22"/>
+          <w:szCs w:val="22"/>
+        </w:rPr>
+      </w:pPr>
+      <w:r>
+        <w:rPr>
+          <w:rStyle w:val="eop"/>
+          <w:rFonts w:ascii="Calibri" w:hAnsi="Calibri" w:cs="Times"/>
+          <w:sz w:val="22"/>
+          <w:szCs w:val="22"/>
+        </w:rPr>
+        <w:t>${</w:t>
+      </w:r>
+      <w:r>
+        <w:rPr>
+          <w:rStyle w:val="eop"/>
+          <w:rFonts w:ascii="Calibri" w:hAnsi="Calibri" w:cs="Times"/>
+          <w:sz w:val="22"/>
+          <w:szCs w:val="22"/>
+        </w:rPr>
+        <w:t>student</w:t>
+      </w:r>
+      <w:r>
+        <w:rPr>
+          <w:rStyle w:val="eop"/>
+          <w:rFonts w:ascii="Calibri" w:hAnsi="Calibri" w:cs="Times"/>
+          <w:sz w:val="22"/>
+          <w:szCs w:val="22"/>
+        </w:rPr>
+        <w:t>}</w:t>
+      </w:r>
+    </w:p>
+    <w:p>
+      <w:pPr>
+        <w:pStyle w:val="paragraph"/>
+        <w:spacing w:before="0" w:beforeAutospacing="0" w:after="0" w:afterAutospacing="0"/>
+        <w:textAlignment w:val="baseline"/>
+        <w:rPr>
+          <w:rFonts w:ascii="Calibri" w:hAnsi="Calibri" w:cs="Times"/>
+          <w:sz w:val="22"/>
+          <w:szCs w:val="22"/>
+        </w:rPr>
+      </w:pPr>
+    </w:p>
+    <w:p>
+      <w:pPr>
+        <w:rPr>
+          <w:rFonts w:ascii="Calibri" w:hAnsi="Calibri" w:cs="Times"/>
+          <w:b/>
+          <w:color w:val="000000" w:themeColor="text1"/>
+          <w:u w:val="single"/>
+        </w:rPr>
+      </w:pPr>
+      <w:r>
+        <w:rPr>
+          <w:rFonts w:ascii="Calibri" w:hAnsi="Calibri" w:cs="Times"/>
+          <w:b/>
+          <w:color w:val="000000" w:themeColor="text1"/>
+          <w:u w:val="single"/>
+        </w:rPr>
+        <w:t>${student-title}</w:t>
+      </w:r>
+    </w:p>
+    <w:p>
+      <w:pPr>
+        <w:rPr>
+          <w:rFonts w:ascii="Calibri" w:hAnsi="Calibri" w:cs="Times"/>
+          <w:b/>
+          <w:color w:val="000000" w:themeColor="text1"/>
+          <w:u w:val="single"/>
+        </w:rPr>
+      </w:pPr>
+    </w:p>
+    <w:p>
+      <w:pPr>
+        <w:rPr>
           <w:rStyle w:val="Hyperlink"/>
           <w:rFonts w:ascii="Calibri" w:hAnsi="Calibri" w:cs="Times"/>
           <w:color w:val="auto"/>
@@ -4873,7 +5180,7 @@
         </w:rPr>
         <w:t>. For more information, please visit the Hub’s website (</w:t>
       </w:r>
-      <w:hyperlink r:id="rId18" w:history="1">
+      <w:hyperlink r:id="rId20" w:history="1">
         <w:r>
           <w:rPr>
             <w:rStyle w:val="Hyperlink"/>
@@ -5015,25 +5322,7 @@
           <w:sz w:val="22"/>
           <w:szCs w:val="22"/>
         </w:rPr>
-        <w:t xml:space="preserve">The Global Engagement Office provides advising and resources to assist </w:t>
-      </w:r>
-      <w:proofErr w:type="gramStart"/>
-      <w:r>
-        <w:rPr>
-          <w:rFonts w:ascii="Calibri" w:eastAsiaTheme="minorHAnsi" w:hAnsi="Calibri" w:cs="Times"/>
-          <w:sz w:val="22"/>
-          <w:szCs w:val="22"/>
-        </w:rPr>
-        <w:t>International</w:t>
-      </w:r>
-      <w:proofErr w:type="gramEnd"/>
-      <w:r>
-        <w:rPr>
-          <w:rFonts w:ascii="Calibri" w:eastAsiaTheme="minorHAnsi" w:hAnsi="Calibri" w:cs="Times"/>
-          <w:sz w:val="22"/>
-          <w:szCs w:val="22"/>
-        </w:rPr>
-        <w:t xml:space="preserve"> students in navigating immigration, health insurance, and settlement matters, as well as opportunities for intercultural learning, and resources for Go Global experiences available to all UBC Okanagan students, and more.</w:t>
+        <w:t>The Global Engagement Office provides advising and resources to assist International students in navigating immigration, health insurance, and settlement matters, as well as opportunities for intercultural learning, and resources for Go Global experiences available to all UBC Okanagan students, and more.</w:t>
       </w:r>
     </w:p>
     <w:p>
@@ -5055,7 +5344,7 @@
         </w:rPr>
         <w:t xml:space="preserve">Come and see us – we are here to help! You may also contact </w:t>
       </w:r>
-      <w:hyperlink r:id="rId19" w:history="1">
+      <w:hyperlink r:id="rId21" w:history="1">
         <w:r>
           <w:rPr>
             <w:rStyle w:val="Hyperlink"/>
@@ -5172,7 +5461,16 @@
           <w:sz w:val="22"/>
           <w:szCs w:val="22"/>
         </w:rPr>
-        <w:t>All materials of this course (course handouts, lecture slides, assessments, course readings, etc.) are the intellectual property of the Course Instructor or licensed to be used in this course by the copyright owner. Redistribution of these materials by any means without permission of the copyright holder(s) constitutes a breach of copyright and may lead to academic discipline.</w:t>
+        <w:t xml:space="preserve">All materials of this course (course handouts, lecture slides, assessments, course readings, etc.) are the intellectual property of the Course Instructor or licensed to be used in this course by the copyright </w:t>
+      </w:r>
+      <w:r>
+        <w:rPr>
+          <w:rFonts w:ascii="Calibri" w:eastAsiaTheme="minorHAnsi" w:hAnsi="Calibri" w:cs="Times"/>
+          <w:sz w:val="22"/>
+          <w:szCs w:val="22"/>
+        </w:rPr>
+        <w:lastRenderedPageBreak/>
+        <w:t>owner. Redistribution of these materials by any means without permission of the copyright holder(s) constitutes a breach of copyright and may lead to academic discipline.</w:t>
       </w:r>
     </w:p>
     <w:p>
@@ -5433,7 +5731,7 @@
         </w:rPr>
         <w:t xml:space="preserve"> </w:t>
       </w:r>
-      <w:hyperlink r:id="rId20" w:history="1">
+      <w:hyperlink r:id="rId22" w:history="1">
         <w:r>
           <w:rPr>
             <w:rStyle w:val="Hyperlink"/>
@@ -5496,12 +5794,12 @@
       </w:r>
     </w:p>
     <w:sectPr>
-      <w:headerReference w:type="even" r:id="rId21"/>
-      <w:headerReference w:type="default" r:id="rId22"/>
-      <w:footerReference w:type="even" r:id="rId23"/>
-      <w:footerReference w:type="default" r:id="rId24"/>
-      <w:headerReference w:type="first" r:id="rId25"/>
-      <w:footerReference w:type="first" r:id="rId26"/>
+      <w:headerReference w:type="even" r:id="rId23"/>
+      <w:headerReference w:type="default" r:id="rId24"/>
+      <w:footerReference w:type="even" r:id="rId25"/>
+      <w:footerReference w:type="default" r:id="rId26"/>
+      <w:headerReference w:type="first" r:id="rId27"/>
+      <w:footerReference w:type="first" r:id="rId28"/>
       <w:pgSz w:w="12240" w:h="15840"/>
       <w:pgMar w:top="1440" w:right="1440" w:bottom="1440" w:left="1440" w:header="720" w:footer="720" w:gutter="0"/>
       <w:cols w:space="720"/>
@@ -5619,7 +5917,6 @@
       <w:t>${</w:t>
     </w:r>
     <w:proofErr w:type="spellStart"/>
-    <w:proofErr w:type="gramStart"/>
     <w:r>
       <w:rPr>
         <w:rFonts w:ascii="Calibri" w:hAnsi="Calibri" w:cs="Calibri"/>
@@ -5631,14 +5928,7 @@
       <w:rPr>
         <w:rFonts w:ascii="Calibri" w:hAnsi="Calibri" w:cs="Calibri"/>
       </w:rPr>
-      <w:t>}  $</w:t>
-    </w:r>
-    <w:proofErr w:type="gramEnd"/>
-    <w:r>
-      <w:rPr>
-        <w:rFonts w:ascii="Calibri" w:hAnsi="Calibri" w:cs="Calibri"/>
-      </w:rPr>
-      <w:t>{</w:t>
+      <w:t>}  ${</w:t>
     </w:r>
     <w:proofErr w:type="spellStart"/>
     <w:r>

</xml_diff>

<commit_message>
Finished including program outcome maps in syllabus
</commit_message>
<xml_diff>
--- a/public/word-template/UBC-O_default.docx
+++ b/public/word-template/UBC-O_default.docx
@@ -1,6 +1,6 @@
 
 <file path=word/document.xml><?xml version="1.0" encoding="utf-8"?>
-<w:document xmlns:wpc="http://schemas.microsoft.com/office/word/2010/wordprocessingCanvas" xmlns:cx="http://schemas.microsoft.com/office/drawing/2014/chartex" xmlns:cx1="http://schemas.microsoft.com/office/drawing/2015/9/8/chartex" xmlns:cx2="http://schemas.microsoft.com/office/drawing/2015/10/21/chartex" xmlns:cx3="http://schemas.microsoft.com/office/drawing/2016/5/9/chartex" xmlns:cx4="http://schemas.microsoft.com/office/drawing/2016/5/10/chartex" xmlns:cx5="http://schemas.microsoft.com/office/drawing/2016/5/11/chartex" xmlns:cx6="http://schemas.microsoft.com/office/drawing/2016/5/12/chartex" xmlns:cx7="http://schemas.microsoft.com/office/drawing/2016/5/13/chartex" xmlns:cx8="http://schemas.microsoft.com/office/drawing/2016/5/14/chartex" xmlns:mc="http://schemas.openxmlformats.org/markup-compatibility/2006" xmlns:aink="http://schemas.microsoft.com/office/drawing/2016/ink" xmlns:am3d="http://schemas.microsoft.com/office/drawing/2017/model3d" xmlns:o="urn:schemas-microsoft-com:office:office" xmlns:r="http://schemas.openxmlformats.org/officeDocument/2006/relationships" xmlns:m="http://schemas.openxmlformats.org/officeDocument/2006/math" xmlns:v="urn:schemas-microsoft-com:vml" xmlns:wp14="http://schemas.microsoft.com/office/word/2010/wordprocessingDrawing" xmlns:wp="http://schemas.openxmlformats.org/drawingml/2006/wordprocessingDrawing" xmlns:w10="urn:schemas-microsoft-com:office:word" xmlns:w="http://schemas.openxmlformats.org/wordprocessingml/2006/main" xmlns:w14="http://schemas.microsoft.com/office/word/2010/wordml" xmlns:w15="http://schemas.microsoft.com/office/word/2012/wordml" xmlns:w16cex="http://schemas.microsoft.com/office/word/2018/wordml/cex" xmlns:w16cid="http://schemas.microsoft.com/office/word/2016/wordml/cid" xmlns:w16="http://schemas.microsoft.com/office/word/2018/wordml" xmlns:w16sdtdh="http://schemas.microsoft.com/office/word/2020/wordml/sdtdatahash" xmlns:w16se="http://schemas.microsoft.com/office/word/2015/wordml/symex" xmlns:wpg="http://schemas.microsoft.com/office/word/2010/wordprocessingGroup" xmlns:wpi="http://schemas.microsoft.com/office/word/2010/wordprocessingInk" xmlns:wne="http://schemas.microsoft.com/office/word/2006/wordml" xmlns:wps="http://schemas.microsoft.com/office/word/2010/wordprocessingShape" mc:Ignorable="w14 w15 w16se w16cid w16 w16cex w16sdtdh wp14">
+<w:document xmlns:wpc="http://schemas.microsoft.com/office/word/2010/wordprocessingCanvas" xmlns:cx="http://schemas.microsoft.com/office/drawing/2014/chartex" xmlns:cx1="http://schemas.microsoft.com/office/drawing/2015/9/8/chartex" xmlns:cx2="http://schemas.microsoft.com/office/drawing/2015/10/21/chartex" xmlns:cx3="http://schemas.microsoft.com/office/drawing/2016/5/9/chartex" xmlns:cx4="http://schemas.microsoft.com/office/drawing/2016/5/10/chartex" xmlns:cx5="http://schemas.microsoft.com/office/drawing/2016/5/11/chartex" xmlns:cx6="http://schemas.microsoft.com/office/drawing/2016/5/12/chartex" xmlns:cx7="http://schemas.microsoft.com/office/drawing/2016/5/13/chartex" xmlns:cx8="http://schemas.microsoft.com/office/drawing/2016/5/14/chartex" xmlns:mc="http://schemas.openxmlformats.org/markup-compatibility/2006" xmlns:aink="http://schemas.microsoft.com/office/drawing/2016/ink" xmlns:am3d="http://schemas.microsoft.com/office/drawing/2017/model3d" xmlns:o="urn:schemas-microsoft-com:office:office" xmlns:r="http://schemas.openxmlformats.org/officeDocument/2006/relationships" xmlns:m="http://schemas.openxmlformats.org/officeDocument/2006/math" xmlns:v="urn:schemas-microsoft-com:vml" xmlns:wp14="http://schemas.microsoft.com/office/word/2010/wordprocessingDrawing" xmlns:wp="http://schemas.openxmlformats.org/drawingml/2006/wordprocessingDrawing" xmlns:w10="urn:schemas-microsoft-com:office:word" xmlns:w="http://schemas.openxmlformats.org/wordprocessingml/2006/main" xmlns:w14="http://schemas.microsoft.com/office/word/2010/wordml" xmlns:w15="http://schemas.microsoft.com/office/word/2012/wordml" xmlns:w16cid="http://schemas.microsoft.com/office/word/2016/wordml/cid" xmlns:w16se="http://schemas.microsoft.com/office/word/2015/wordml/symex" xmlns:wpg="http://schemas.microsoft.com/office/word/2010/wordprocessingGroup" xmlns:wpi="http://schemas.microsoft.com/office/word/2010/wordprocessingInk" xmlns:wne="http://schemas.microsoft.com/office/word/2006/wordml" xmlns:wps="http://schemas.microsoft.com/office/word/2010/wordprocessingShape" mc:Ignorable="w14 w15 w16se w16cid wp14">
   <w:body>
     <w:p>
       <w:pPr>
@@ -2167,16 +2167,394 @@
     </w:p>
     <w:p>
       <w:pPr>
+        <w:rPr>
+          <w:rFonts w:cstheme="minorHAnsi"/>
+        </w:rPr>
+      </w:pPr>
+      <w:r>
+        <w:rPr>
+          <w:rFonts w:cstheme="minorHAnsi"/>
+        </w:rPr>
+        <w:t>${</w:t>
+      </w:r>
+      <w:proofErr w:type="spellStart"/>
+      <w:r>
+        <w:rPr>
+          <w:rFonts w:cstheme="minorHAnsi"/>
+        </w:rPr>
+        <w:t>NoOutcomeMaps</w:t>
+      </w:r>
+      <w:proofErr w:type="spellEnd"/>
+      <w:r>
+        <w:rPr>
+          <w:rFonts w:cstheme="minorHAnsi"/>
+        </w:rPr>
+        <w:t>}</w:t>
+      </w:r>
+    </w:p>
+    <w:p>
+      <w:pPr>
+        <w:rPr>
+          <w:rFonts w:cstheme="minorHAnsi"/>
+        </w:rPr>
+      </w:pPr>
+    </w:p>
+    <w:p>
+      <w:pPr>
+        <w:rPr>
+          <w:rFonts w:ascii="Calibri" w:hAnsi="Calibri" w:cs="Times"/>
+          <w:b/>
+          <w:u w:val="single"/>
+        </w:rPr>
+      </w:pPr>
+      <w:r>
+        <w:rPr>
+          <w:rFonts w:ascii="Calibri" w:hAnsi="Calibri" w:cs="Times"/>
+          <w:b/>
+          <w:u w:val="single"/>
+        </w:rPr>
+        <w:t xml:space="preserve">Course </w:t>
+      </w:r>
+      <w:r>
+        <w:rPr>
+          <w:rFonts w:ascii="Calibri" w:hAnsi="Calibri" w:cs="Times"/>
+          <w:b/>
+          <w:u w:val="single"/>
+        </w:rPr>
+        <w:t>Alignment</w:t>
+      </w:r>
+      <w:r>
+        <w:rPr>
+          <w:rFonts w:ascii="Calibri" w:hAnsi="Calibri" w:cs="Times"/>
+          <w:b/>
+          <w:u w:val="single"/>
+        </w:rPr>
+        <w:t xml:space="preserve"> to Program</w:t>
+      </w:r>
+    </w:p>
+    <w:p>
+      <w:pPr>
+        <w:rPr>
+          <w:rFonts w:ascii="Calibri" w:hAnsi="Calibri" w:cs="Times"/>
+          <w:b/>
+          <w:u w:val="single"/>
+        </w:rPr>
+      </w:pPr>
+      <w:bookmarkStart w:id="2" w:name="_GoBack"/>
+      <w:bookmarkEnd w:id="2"/>
+    </w:p>
+    <w:p>
+      <w:pPr>
+        <w:rPr>
+          <w:rFonts w:ascii="Calibri" w:hAnsi="Calibri" w:cs="Times"/>
+          <w:b/>
+        </w:rPr>
+      </w:pPr>
+      <w:r>
+        <w:rPr>
+          <w:rFonts w:ascii="Calibri" w:hAnsi="Calibri" w:cs="Times"/>
+          <w:b/>
+        </w:rPr>
+        <w:t>${programtitle-0}</w:t>
+      </w:r>
+    </w:p>
+    <w:p>
+      <w:pPr>
+        <w:rPr>
+          <w:rFonts w:cstheme="minorHAnsi"/>
+        </w:rPr>
+      </w:pPr>
+      <w:r>
+        <w:rPr>
+          <w:rFonts w:cstheme="minorHAnsi"/>
+        </w:rPr>
+        <w:t>${mappingScale-0}</w:t>
+      </w:r>
+    </w:p>
+    <w:p>
+      <w:pPr>
+        <w:rPr>
+          <w:rFonts w:cstheme="minorHAnsi"/>
+        </w:rPr>
+      </w:pPr>
+    </w:p>
+    <w:p>
+      <w:pPr>
+        <w:rPr>
+          <w:rFonts w:cstheme="minorHAnsi"/>
+        </w:rPr>
+      </w:pPr>
+      <w:r>
+        <w:rPr>
+          <w:rFonts w:cstheme="minorHAnsi"/>
+        </w:rPr>
+        <w:t>${outcomeMap-0}</w:t>
+      </w:r>
+    </w:p>
+    <w:p>
+      <w:pPr>
+        <w:rPr>
+          <w:rFonts w:cstheme="minorHAnsi"/>
+        </w:rPr>
+      </w:pPr>
+    </w:p>
+    <w:p>
+      <w:pPr>
+        <w:rPr>
+          <w:rFonts w:ascii="Calibri" w:hAnsi="Calibri" w:cs="Times"/>
+          <w:b/>
+        </w:rPr>
+      </w:pPr>
+      <w:r>
+        <w:rPr>
+          <w:rFonts w:ascii="Calibri" w:hAnsi="Calibri" w:cs="Times"/>
+          <w:b/>
+        </w:rPr>
+        <w:t>${programtitle-1}</w:t>
+      </w:r>
+    </w:p>
+    <w:p>
+      <w:pPr>
+        <w:rPr>
+          <w:rFonts w:cstheme="minorHAnsi"/>
+        </w:rPr>
+      </w:pPr>
+      <w:r>
+        <w:rPr>
+          <w:rFonts w:cstheme="minorHAnsi"/>
+        </w:rPr>
+        <w:t>${mappingScale-1}</w:t>
+      </w:r>
+    </w:p>
+    <w:p>
+      <w:pPr>
+        <w:rPr>
+          <w:rFonts w:cstheme="minorHAnsi"/>
+        </w:rPr>
+      </w:pPr>
+    </w:p>
+    <w:p>
+      <w:pPr>
+        <w:rPr>
+          <w:rFonts w:cstheme="minorHAnsi"/>
+        </w:rPr>
+      </w:pPr>
+      <w:r>
+        <w:rPr>
+          <w:rFonts w:cstheme="minorHAnsi"/>
+        </w:rPr>
+        <w:t>${outcomeMap-1}</w:t>
+      </w:r>
+    </w:p>
+    <w:p>
+      <w:pPr>
+        <w:rPr>
+          <w:rFonts w:cstheme="minorHAnsi"/>
+        </w:rPr>
+      </w:pPr>
+    </w:p>
+    <w:p>
+      <w:pPr>
+        <w:rPr>
+          <w:rFonts w:ascii="Calibri" w:hAnsi="Calibri" w:cs="Times"/>
+          <w:b/>
+        </w:rPr>
+      </w:pPr>
+      <w:r>
+        <w:rPr>
+          <w:rFonts w:ascii="Calibri" w:hAnsi="Calibri" w:cs="Times"/>
+          <w:b/>
+        </w:rPr>
+        <w:t>${programtitle-2}</w:t>
+      </w:r>
+    </w:p>
+    <w:p>
+      <w:pPr>
+        <w:rPr>
+          <w:rFonts w:cstheme="minorHAnsi"/>
+        </w:rPr>
+      </w:pPr>
+      <w:r>
+        <w:rPr>
+          <w:rFonts w:cstheme="minorHAnsi"/>
+        </w:rPr>
+        <w:t>${mappingScale-2}</w:t>
+      </w:r>
+    </w:p>
+    <w:p>
+      <w:pPr>
+        <w:rPr>
+          <w:rFonts w:cstheme="minorHAnsi"/>
+        </w:rPr>
+      </w:pPr>
+    </w:p>
+    <w:p>
+      <w:pPr>
+        <w:rPr>
+          <w:rFonts w:cstheme="minorHAnsi"/>
+        </w:rPr>
+      </w:pPr>
+      <w:r>
+        <w:rPr>
+          <w:rFonts w:cstheme="minorHAnsi"/>
+        </w:rPr>
+        <w:t>${outcomeMap-2}</w:t>
+      </w:r>
+    </w:p>
+    <w:p>
+      <w:pPr>
+        <w:rPr>
+          <w:rFonts w:cstheme="minorHAnsi"/>
+        </w:rPr>
+      </w:pPr>
+    </w:p>
+    <w:p>
+      <w:pPr>
+        <w:rPr>
+          <w:rFonts w:ascii="Calibri" w:hAnsi="Calibri" w:cs="Times"/>
+          <w:b/>
+        </w:rPr>
+      </w:pPr>
+      <w:r>
+        <w:rPr>
+          <w:rFonts w:ascii="Calibri" w:hAnsi="Calibri" w:cs="Times"/>
+          <w:b/>
+        </w:rPr>
+        <w:t>${programtitle-3}</w:t>
+      </w:r>
+    </w:p>
+    <w:p>
+      <w:pPr>
+        <w:rPr>
+          <w:rFonts w:cstheme="minorHAnsi"/>
+        </w:rPr>
+      </w:pPr>
+      <w:r>
+        <w:rPr>
+          <w:rFonts w:cstheme="minorHAnsi"/>
+        </w:rPr>
+        <w:t>${mappingScale-3}</w:t>
+      </w:r>
+    </w:p>
+    <w:p>
+      <w:pPr>
+        <w:rPr>
+          <w:rFonts w:cstheme="minorHAnsi"/>
+        </w:rPr>
+      </w:pPr>
+    </w:p>
+    <w:p>
+      <w:pPr>
+        <w:rPr>
+          <w:rFonts w:cstheme="minorHAnsi"/>
+        </w:rPr>
+      </w:pPr>
+      <w:r>
+        <w:rPr>
+          <w:rFonts w:cstheme="minorHAnsi"/>
+        </w:rPr>
+        <w:t>${outcomeMap-3}</w:t>
+      </w:r>
+    </w:p>
+    <w:p>
+      <w:pPr>
+        <w:rPr>
+          <w:rFonts w:cstheme="minorHAnsi"/>
+        </w:rPr>
+      </w:pPr>
+    </w:p>
+    <w:p>
+      <w:pPr>
+        <w:rPr>
+          <w:rFonts w:ascii="Calibri" w:hAnsi="Calibri" w:cs="Times"/>
+          <w:b/>
+        </w:rPr>
+      </w:pPr>
+      <w:r>
+        <w:rPr>
+          <w:rFonts w:ascii="Calibri" w:hAnsi="Calibri" w:cs="Times"/>
+          <w:b/>
+        </w:rPr>
+        <w:t>${programtitle-4}</w:t>
+      </w:r>
+    </w:p>
+    <w:p>
+      <w:pPr>
+        <w:rPr>
+          <w:rFonts w:cstheme="minorHAnsi"/>
+        </w:rPr>
+      </w:pPr>
+      <w:r>
+        <w:rPr>
+          <w:rFonts w:cstheme="minorHAnsi"/>
+        </w:rPr>
+        <w:t>${mappingScale-4}</w:t>
+      </w:r>
+    </w:p>
+    <w:p>
+      <w:pPr>
+        <w:rPr>
+          <w:rFonts w:cstheme="minorHAnsi"/>
+        </w:rPr>
+      </w:pPr>
+    </w:p>
+    <w:p>
+      <w:pPr>
+        <w:rPr>
+          <w:rFonts w:cstheme="minorHAnsi"/>
+        </w:rPr>
+      </w:pPr>
+      <w:r>
+        <w:rPr>
+          <w:rFonts w:cstheme="minorHAnsi"/>
+        </w:rPr>
+        <w:t>${outcomeMap-4}</w:t>
+      </w:r>
+    </w:p>
+    <w:p>
+      <w:pPr>
         <w:spacing w:after="120"/>
         <w:rPr>
+          <w:rStyle w:val="normaltextrun"/>
           <w:rFonts w:eastAsia="Times New Roman" w:cstheme="minorHAnsi"/>
           <w:szCs w:val="20"/>
         </w:rPr>
       </w:pPr>
       <w:r>
         <w:rPr>
-          <w:rFonts w:cstheme="minorHAnsi"/>
-        </w:rPr>
+          <w:rFonts w:eastAsia="Times New Roman" w:cstheme="minorHAnsi"/>
+          <w:szCs w:val="20"/>
+        </w:rPr>
+        <w:t>${/</w:t>
+      </w:r>
+      <w:proofErr w:type="spellStart"/>
+      <w:r>
+        <w:rPr>
+          <w:rFonts w:cstheme="minorHAnsi"/>
+        </w:rPr>
+        <w:t>NoOutcomeMaps</w:t>
+      </w:r>
+      <w:proofErr w:type="spellEnd"/>
+      <w:r>
+        <w:rPr>
+          <w:rFonts w:eastAsia="Times New Roman" w:cstheme="minorHAnsi"/>
+          <w:szCs w:val="20"/>
+        </w:rPr>
+        <w:t>}</w:t>
+      </w:r>
+    </w:p>
+    <w:p>
+      <w:pPr>
+        <w:spacing w:after="120"/>
+        <w:rPr>
+          <w:rFonts w:cstheme="minorHAnsi"/>
+        </w:rPr>
+      </w:pPr>
+      <w:r>
+        <w:rPr>
+          <w:rFonts w:cstheme="minorHAnsi"/>
+        </w:rPr>
+        <w:lastRenderedPageBreak/>
         <w:t>${</w:t>
       </w:r>
       <w:proofErr w:type="spellStart"/>
@@ -3311,7 +3689,7 @@
           <w:u w:val="single"/>
         </w:rPr>
       </w:pPr>
-      <w:bookmarkStart w:id="2" w:name="_Toc2236269"/>
+      <w:bookmarkStart w:id="3" w:name="_Toc2236269"/>
       <w:r>
         <w:rPr>
           <w:rFonts w:ascii="Calibri" w:eastAsia="Times New Roman" w:hAnsi="Calibri" w:cs="Times"/>
@@ -3321,7 +3699,7 @@
         </w:rPr>
         <w:t>Learning Materials</w:t>
       </w:r>
-      <w:bookmarkEnd w:id="2"/>
+      <w:bookmarkEnd w:id="3"/>
     </w:p>
     <w:p>
       <w:pPr>
@@ -3336,7 +3714,6 @@
           <w:rFonts w:eastAsia="Times New Roman" w:cstheme="minorHAnsi"/>
           <w:szCs w:val="20"/>
         </w:rPr>
-        <w:lastRenderedPageBreak/>
         <w:t>${</w:t>
       </w:r>
       <w:proofErr w:type="spellStart"/>
@@ -3400,7 +3777,7 @@
           <w:bdr w:val="none" w:sz="0" w:space="0" w:color="auto" w:frame="1"/>
         </w:rPr>
       </w:pPr>
-      <w:bookmarkStart w:id="3" w:name="_Toc2236272"/>
+      <w:bookmarkStart w:id="4" w:name="_Toc2236272"/>
     </w:p>
     <w:p>
       <w:pPr>
@@ -3422,7 +3799,7 @@
         </w:rPr>
         <w:t>Other Course Policies</w:t>
       </w:r>
-      <w:bookmarkEnd w:id="3"/>
+      <w:bookmarkEnd w:id="4"/>
     </w:p>
     <w:p>
       <w:pPr>
@@ -3488,6 +3865,7 @@
         <w:rPr>
           <w:rFonts w:ascii="Calibri" w:eastAsia="Times New Roman" w:hAnsi="Calibri" w:cs="Times"/>
         </w:rPr>
+        <w:lastRenderedPageBreak/>
         <w:t xml:space="preserve">The academic enterprise is founded on honesty, civility, and integrity.  As members of this enterprise, all students are expected to know, understand, and follow the codes of conduct regarding academic integrity.  At the most basic level, this means submitting only original work done by you and acknowledging all sources of information or ideas and attributing them to others as required.  This also means you should not cheat, copy, or mislead others about what is your work.  Violations of academic integrity (i.e., misconduct) lead to the breakdown of the academic enterprise, and therefore serious consequences arise and harsh sanctions are imposed.  </w:t>
       </w:r>
       <w:r>
@@ -3896,21 +4274,7 @@
         <w:rPr>
           <w:rFonts w:ascii="Calibri" w:hAnsi="Calibri" w:cs="Times"/>
         </w:rPr>
-        <w:t xml:space="preserve">Faculties, departments, and schools reserve the right to scale grades in order to maintain equity among sections and conformity to </w:t>
-      </w:r>
-      <w:proofErr w:type="gramStart"/>
-      <w:r>
-        <w:rPr>
-          <w:rFonts w:ascii="Calibri" w:hAnsi="Calibri" w:cs="Times"/>
-        </w:rPr>
-        <w:t>University</w:t>
-      </w:r>
-      <w:proofErr w:type="gramEnd"/>
-      <w:r>
-        <w:rPr>
-          <w:rFonts w:ascii="Calibri" w:hAnsi="Calibri" w:cs="Times"/>
-        </w:rPr>
-        <w:t>, faculty, department, or school norms. Students should therefore note that an unofficial grade given by an instructor might be changed by the faculty, department, or school. Grades are not official until they appear on a student's academic record.</w:t>
+        <w:t>Faculties, departments, and schools reserve the right to scale grades in order to maintain equity among sections and conformity to University, faculty, department, or school norms. Students should therefore note that an unofficial grade given by an instructor might be changed by the faculty, department, or school. Grades are not official until they appear on a student's academic record.</w:t>
       </w:r>
     </w:p>
     <w:p>
@@ -3944,7 +4308,6 @@
           <w:rFonts w:ascii="Calibri" w:eastAsia="Times New Roman" w:hAnsi="Calibri" w:cs="Times"/>
           <w:bCs/>
         </w:rPr>
-        <w:lastRenderedPageBreak/>
         <w:t>${</w:t>
       </w:r>
       <w:r>
@@ -4099,6 +4462,7 @@
           <w:sz w:val="22"/>
           <w:szCs w:val="22"/>
         </w:rPr>
+        <w:lastRenderedPageBreak/>
         <w:t xml:space="preserve">The Disability Resource Centre ensures educational equity for students with disabilities and chronic medical conditions. If you are disabled, have an injury or illness and require academic accommodations to meet the course objectives, please contact </w:t>
       </w:r>
       <w:proofErr w:type="spellStart"/>
@@ -4758,7 +5122,6 @@
           <w:sz w:val="22"/>
           <w:szCs w:val="22"/>
         </w:rPr>
-        <w:lastRenderedPageBreak/>
         <w:t>${</w:t>
       </w:r>
       <w:r>
@@ -4869,7 +5232,14 @@
         <w:rPr>
           <w:rFonts w:cs="Times"/>
         </w:rPr>
-        <w:t>The Office of the Ombudsperson for Students is an independent, confidential and impartial resource to ensure students are treated fairly. The Ombuds Office helps students navigate campus-related fairness concerns. They work with UBC community members in</w:t>
+        <w:t xml:space="preserve">The Office of the Ombudsperson for Students is an independent, confidential and impartial resource to ensure students are treated fairly. The Ombuds Office helps students navigate campus-related fairness </w:t>
+      </w:r>
+      <w:r>
+        <w:rPr>
+          <w:rFonts w:cs="Times"/>
+        </w:rPr>
+        <w:lastRenderedPageBreak/>
+        <w:t>concerns. They work with UBC community members in</w:t>
       </w:r>
       <w:r>
         <w:rPr>
@@ -5316,25 +5686,7 @@
           <w:sz w:val="22"/>
           <w:szCs w:val="22"/>
         </w:rPr>
-        <w:t xml:space="preserve">The Global Engagement Office provides advising and resources to assist </w:t>
-      </w:r>
-      <w:proofErr w:type="gramStart"/>
-      <w:r>
-        <w:rPr>
-          <w:rFonts w:ascii="Calibri" w:eastAsiaTheme="minorHAnsi" w:hAnsi="Calibri" w:cs="Times"/>
-          <w:sz w:val="22"/>
-          <w:szCs w:val="22"/>
-        </w:rPr>
-        <w:t>International</w:t>
-      </w:r>
-      <w:proofErr w:type="gramEnd"/>
-      <w:r>
-        <w:rPr>
-          <w:rFonts w:ascii="Calibri" w:eastAsiaTheme="minorHAnsi" w:hAnsi="Calibri" w:cs="Times"/>
-          <w:sz w:val="22"/>
-          <w:szCs w:val="22"/>
-        </w:rPr>
-        <w:t xml:space="preserve"> students in navigating immigration, health insurance, and settlement matters, as well as opportunities for intercultural learning, and resources for Go Global experiences available to all UBC Okanagan students, and more.</w:t>
+        <w:t>The Global Engagement Office provides advising and resources to assist International students in navigating immigration, health insurance, and settlement matters, as well as opportunities for intercultural learning, and resources for Go Global experiences available to all UBC Okanagan students, and more.</w:t>
       </w:r>
     </w:p>
     <w:p>
@@ -5473,7 +5825,6 @@
           <w:sz w:val="22"/>
           <w:szCs w:val="22"/>
         </w:rPr>
-        <w:lastRenderedPageBreak/>
         <w:t>All materials of this course (course handouts, lecture slides, assessments, course readings, etc.) are the intellectual property of the Course Instructor or licensed to be used in this course by the copyright owner. Redistribution of these materials by any means without permission of the copyright holder(s) constitutes a breach of copyright and may lead to academic discipline.</w:t>
       </w:r>
     </w:p>
@@ -5668,6 +6019,7 @@
           <w:iCs/>
           <w:color w:val="4B4B4B"/>
         </w:rPr>
+        <w:lastRenderedPageBreak/>
         <w:t xml:space="preserve">Don't want to walk alone at night?  Not too sure how to get somewhere on campus?  Call </w:t>
       </w:r>
       <w:proofErr w:type="spellStart"/>
@@ -5814,7 +6166,7 @@
 </file>
 
 <file path=word/endnotes.xml><?xml version="1.0" encoding="utf-8"?>
-<w:endnotes xmlns:wpc="http://schemas.microsoft.com/office/word/2010/wordprocessingCanvas" xmlns:cx="http://schemas.microsoft.com/office/drawing/2014/chartex" xmlns:cx1="http://schemas.microsoft.com/office/drawing/2015/9/8/chartex" xmlns:cx2="http://schemas.microsoft.com/office/drawing/2015/10/21/chartex" xmlns:cx3="http://schemas.microsoft.com/office/drawing/2016/5/9/chartex" xmlns:cx4="http://schemas.microsoft.com/office/drawing/2016/5/10/chartex" xmlns:cx5="http://schemas.microsoft.com/office/drawing/2016/5/11/chartex" xmlns:cx6="http://schemas.microsoft.com/office/drawing/2016/5/12/chartex" xmlns:cx7="http://schemas.microsoft.com/office/drawing/2016/5/13/chartex" xmlns:cx8="http://schemas.microsoft.com/office/drawing/2016/5/14/chartex" xmlns:mc="http://schemas.openxmlformats.org/markup-compatibility/2006" xmlns:aink="http://schemas.microsoft.com/office/drawing/2016/ink" xmlns:am3d="http://schemas.microsoft.com/office/drawing/2017/model3d" xmlns:o="urn:schemas-microsoft-com:office:office" xmlns:r="http://schemas.openxmlformats.org/officeDocument/2006/relationships" xmlns:m="http://schemas.openxmlformats.org/officeDocument/2006/math" xmlns:v="urn:schemas-microsoft-com:vml" xmlns:wp14="http://schemas.microsoft.com/office/word/2010/wordprocessingDrawing" xmlns:wp="http://schemas.openxmlformats.org/drawingml/2006/wordprocessingDrawing" xmlns:w10="urn:schemas-microsoft-com:office:word" xmlns:w="http://schemas.openxmlformats.org/wordprocessingml/2006/main" xmlns:w14="http://schemas.microsoft.com/office/word/2010/wordml" xmlns:w15="http://schemas.microsoft.com/office/word/2012/wordml" xmlns:w16cex="http://schemas.microsoft.com/office/word/2018/wordml/cex" xmlns:w16cid="http://schemas.microsoft.com/office/word/2016/wordml/cid" xmlns:w16="http://schemas.microsoft.com/office/word/2018/wordml" xmlns:w16sdtdh="http://schemas.microsoft.com/office/word/2020/wordml/sdtdatahash" xmlns:w16se="http://schemas.microsoft.com/office/word/2015/wordml/symex" xmlns:wpg="http://schemas.microsoft.com/office/word/2010/wordprocessingGroup" xmlns:wpi="http://schemas.microsoft.com/office/word/2010/wordprocessingInk" xmlns:wne="http://schemas.microsoft.com/office/word/2006/wordml" xmlns:wps="http://schemas.microsoft.com/office/word/2010/wordprocessingShape" mc:Ignorable="w14 w15 w16se w16cid w16 w16cex w16sdtdh wp14">
+<w:endnotes xmlns:wpc="http://schemas.microsoft.com/office/word/2010/wordprocessingCanvas" xmlns:cx="http://schemas.microsoft.com/office/drawing/2014/chartex" xmlns:cx1="http://schemas.microsoft.com/office/drawing/2015/9/8/chartex" xmlns:cx2="http://schemas.microsoft.com/office/drawing/2015/10/21/chartex" xmlns:cx3="http://schemas.microsoft.com/office/drawing/2016/5/9/chartex" xmlns:cx4="http://schemas.microsoft.com/office/drawing/2016/5/10/chartex" xmlns:cx5="http://schemas.microsoft.com/office/drawing/2016/5/11/chartex" xmlns:cx6="http://schemas.microsoft.com/office/drawing/2016/5/12/chartex" xmlns:cx7="http://schemas.microsoft.com/office/drawing/2016/5/13/chartex" xmlns:cx8="http://schemas.microsoft.com/office/drawing/2016/5/14/chartex" xmlns:mc="http://schemas.openxmlformats.org/markup-compatibility/2006" xmlns:aink="http://schemas.microsoft.com/office/drawing/2016/ink" xmlns:am3d="http://schemas.microsoft.com/office/drawing/2017/model3d" xmlns:o="urn:schemas-microsoft-com:office:office" xmlns:r="http://schemas.openxmlformats.org/officeDocument/2006/relationships" xmlns:m="http://schemas.openxmlformats.org/officeDocument/2006/math" xmlns:v="urn:schemas-microsoft-com:vml" xmlns:wp14="http://schemas.microsoft.com/office/word/2010/wordprocessingDrawing" xmlns:wp="http://schemas.openxmlformats.org/drawingml/2006/wordprocessingDrawing" xmlns:w10="urn:schemas-microsoft-com:office:word" xmlns:w="http://schemas.openxmlformats.org/wordprocessingml/2006/main" xmlns:w14="http://schemas.microsoft.com/office/word/2010/wordml" xmlns:w15="http://schemas.microsoft.com/office/word/2012/wordml" xmlns:w16cid="http://schemas.microsoft.com/office/word/2016/wordml/cid" xmlns:w16se="http://schemas.microsoft.com/office/word/2015/wordml/symex" xmlns:wpg="http://schemas.microsoft.com/office/word/2010/wordprocessingGroup" xmlns:wpi="http://schemas.microsoft.com/office/word/2010/wordprocessingInk" xmlns:wne="http://schemas.microsoft.com/office/word/2006/wordml" xmlns:wps="http://schemas.microsoft.com/office/word/2010/wordprocessingShape" mc:Ignorable="w14 w15 w16se w16cid wp14">
   <w:endnote w:type="separator" w:id="-1">
     <w:p>
       <w:pPr>
@@ -5839,7 +6191,7 @@
 </file>
 
 <file path=word/footer1.xml><?xml version="1.0" encoding="utf-8"?>
-<w:ftr xmlns:wpc="http://schemas.microsoft.com/office/word/2010/wordprocessingCanvas" xmlns:cx="http://schemas.microsoft.com/office/drawing/2014/chartex" xmlns:cx1="http://schemas.microsoft.com/office/drawing/2015/9/8/chartex" xmlns:cx2="http://schemas.microsoft.com/office/drawing/2015/10/21/chartex" xmlns:cx3="http://schemas.microsoft.com/office/drawing/2016/5/9/chartex" xmlns:cx4="http://schemas.microsoft.com/office/drawing/2016/5/10/chartex" xmlns:cx5="http://schemas.microsoft.com/office/drawing/2016/5/11/chartex" xmlns:cx6="http://schemas.microsoft.com/office/drawing/2016/5/12/chartex" xmlns:cx7="http://schemas.microsoft.com/office/drawing/2016/5/13/chartex" xmlns:cx8="http://schemas.microsoft.com/office/drawing/2016/5/14/chartex" xmlns:mc="http://schemas.openxmlformats.org/markup-compatibility/2006" xmlns:aink="http://schemas.microsoft.com/office/drawing/2016/ink" xmlns:am3d="http://schemas.microsoft.com/office/drawing/2017/model3d" xmlns:o="urn:schemas-microsoft-com:office:office" xmlns:r="http://schemas.openxmlformats.org/officeDocument/2006/relationships" xmlns:m="http://schemas.openxmlformats.org/officeDocument/2006/math" xmlns:v="urn:schemas-microsoft-com:vml" xmlns:wp14="http://schemas.microsoft.com/office/word/2010/wordprocessingDrawing" xmlns:wp="http://schemas.openxmlformats.org/drawingml/2006/wordprocessingDrawing" xmlns:w10="urn:schemas-microsoft-com:office:word" xmlns:w="http://schemas.openxmlformats.org/wordprocessingml/2006/main" xmlns:w14="http://schemas.microsoft.com/office/word/2010/wordml" xmlns:w15="http://schemas.microsoft.com/office/word/2012/wordml" xmlns:w16cex="http://schemas.microsoft.com/office/word/2018/wordml/cex" xmlns:w16cid="http://schemas.microsoft.com/office/word/2016/wordml/cid" xmlns:w16="http://schemas.microsoft.com/office/word/2018/wordml" xmlns:w16sdtdh="http://schemas.microsoft.com/office/word/2020/wordml/sdtdatahash" xmlns:w16se="http://schemas.microsoft.com/office/word/2015/wordml/symex" xmlns:wpg="http://schemas.microsoft.com/office/word/2010/wordprocessingGroup" xmlns:wpi="http://schemas.microsoft.com/office/word/2010/wordprocessingInk" xmlns:wne="http://schemas.microsoft.com/office/word/2006/wordml" xmlns:wps="http://schemas.microsoft.com/office/word/2010/wordprocessingShape" mc:Ignorable="w14 w15 w16se w16cid w16 w16cex w16sdtdh wp14">
+<w:ftr xmlns:wpc="http://schemas.microsoft.com/office/word/2010/wordprocessingCanvas" xmlns:cx="http://schemas.microsoft.com/office/drawing/2014/chartex" xmlns:cx1="http://schemas.microsoft.com/office/drawing/2015/9/8/chartex" xmlns:cx2="http://schemas.microsoft.com/office/drawing/2015/10/21/chartex" xmlns:cx3="http://schemas.microsoft.com/office/drawing/2016/5/9/chartex" xmlns:cx4="http://schemas.microsoft.com/office/drawing/2016/5/10/chartex" xmlns:cx5="http://schemas.microsoft.com/office/drawing/2016/5/11/chartex" xmlns:cx6="http://schemas.microsoft.com/office/drawing/2016/5/12/chartex" xmlns:cx7="http://schemas.microsoft.com/office/drawing/2016/5/13/chartex" xmlns:cx8="http://schemas.microsoft.com/office/drawing/2016/5/14/chartex" xmlns:mc="http://schemas.openxmlformats.org/markup-compatibility/2006" xmlns:aink="http://schemas.microsoft.com/office/drawing/2016/ink" xmlns:am3d="http://schemas.microsoft.com/office/drawing/2017/model3d" xmlns:o="urn:schemas-microsoft-com:office:office" xmlns:r="http://schemas.openxmlformats.org/officeDocument/2006/relationships" xmlns:m="http://schemas.openxmlformats.org/officeDocument/2006/math" xmlns:v="urn:schemas-microsoft-com:vml" xmlns:wp14="http://schemas.microsoft.com/office/word/2010/wordprocessingDrawing" xmlns:wp="http://schemas.openxmlformats.org/drawingml/2006/wordprocessingDrawing" xmlns:w10="urn:schemas-microsoft-com:office:word" xmlns:w="http://schemas.openxmlformats.org/wordprocessingml/2006/main" xmlns:w14="http://schemas.microsoft.com/office/word/2010/wordml" xmlns:w15="http://schemas.microsoft.com/office/word/2012/wordml" xmlns:w16cid="http://schemas.microsoft.com/office/word/2016/wordml/cid" xmlns:w16se="http://schemas.microsoft.com/office/word/2015/wordml/symex" xmlns:wpg="http://schemas.microsoft.com/office/word/2010/wordprocessingGroup" xmlns:wpi="http://schemas.microsoft.com/office/word/2010/wordprocessingInk" xmlns:wne="http://schemas.microsoft.com/office/word/2006/wordml" xmlns:wps="http://schemas.microsoft.com/office/word/2010/wordprocessingShape" mc:Ignorable="w14 w15 w16se w16cid wp14">
   <w:p>
     <w:pPr>
       <w:pStyle w:val="Footer"/>
@@ -5849,7 +6201,7 @@
 </file>
 
 <file path=word/footer2.xml><?xml version="1.0" encoding="utf-8"?>
-<w:ftr xmlns:wpc="http://schemas.microsoft.com/office/word/2010/wordprocessingCanvas" xmlns:cx="http://schemas.microsoft.com/office/drawing/2014/chartex" xmlns:cx1="http://schemas.microsoft.com/office/drawing/2015/9/8/chartex" xmlns:cx2="http://schemas.microsoft.com/office/drawing/2015/10/21/chartex" xmlns:cx3="http://schemas.microsoft.com/office/drawing/2016/5/9/chartex" xmlns:cx4="http://schemas.microsoft.com/office/drawing/2016/5/10/chartex" xmlns:cx5="http://schemas.microsoft.com/office/drawing/2016/5/11/chartex" xmlns:cx6="http://schemas.microsoft.com/office/drawing/2016/5/12/chartex" xmlns:cx7="http://schemas.microsoft.com/office/drawing/2016/5/13/chartex" xmlns:cx8="http://schemas.microsoft.com/office/drawing/2016/5/14/chartex" xmlns:mc="http://schemas.openxmlformats.org/markup-compatibility/2006" xmlns:aink="http://schemas.microsoft.com/office/drawing/2016/ink" xmlns:am3d="http://schemas.microsoft.com/office/drawing/2017/model3d" xmlns:o="urn:schemas-microsoft-com:office:office" xmlns:r="http://schemas.openxmlformats.org/officeDocument/2006/relationships" xmlns:m="http://schemas.openxmlformats.org/officeDocument/2006/math" xmlns:v="urn:schemas-microsoft-com:vml" xmlns:wp14="http://schemas.microsoft.com/office/word/2010/wordprocessingDrawing" xmlns:wp="http://schemas.openxmlformats.org/drawingml/2006/wordprocessingDrawing" xmlns:w10="urn:schemas-microsoft-com:office:word" xmlns:w="http://schemas.openxmlformats.org/wordprocessingml/2006/main" xmlns:w14="http://schemas.microsoft.com/office/word/2010/wordml" xmlns:w15="http://schemas.microsoft.com/office/word/2012/wordml" xmlns:w16cex="http://schemas.microsoft.com/office/word/2018/wordml/cex" xmlns:w16cid="http://schemas.microsoft.com/office/word/2016/wordml/cid" xmlns:w16="http://schemas.microsoft.com/office/word/2018/wordml" xmlns:w16sdtdh="http://schemas.microsoft.com/office/word/2020/wordml/sdtdatahash" xmlns:w16se="http://schemas.microsoft.com/office/word/2015/wordml/symex" xmlns:wpg="http://schemas.microsoft.com/office/word/2010/wordprocessingGroup" xmlns:wpi="http://schemas.microsoft.com/office/word/2010/wordprocessingInk" xmlns:wne="http://schemas.microsoft.com/office/word/2006/wordml" xmlns:wps="http://schemas.microsoft.com/office/word/2010/wordprocessingShape" mc:Ignorable="w14 w15 w16se w16cid w16 w16cex w16sdtdh wp14">
+<w:ftr xmlns:wpc="http://schemas.microsoft.com/office/word/2010/wordprocessingCanvas" xmlns:cx="http://schemas.microsoft.com/office/drawing/2014/chartex" xmlns:cx1="http://schemas.microsoft.com/office/drawing/2015/9/8/chartex" xmlns:cx2="http://schemas.microsoft.com/office/drawing/2015/10/21/chartex" xmlns:cx3="http://schemas.microsoft.com/office/drawing/2016/5/9/chartex" xmlns:cx4="http://schemas.microsoft.com/office/drawing/2016/5/10/chartex" xmlns:cx5="http://schemas.microsoft.com/office/drawing/2016/5/11/chartex" xmlns:cx6="http://schemas.microsoft.com/office/drawing/2016/5/12/chartex" xmlns:cx7="http://schemas.microsoft.com/office/drawing/2016/5/13/chartex" xmlns:cx8="http://schemas.microsoft.com/office/drawing/2016/5/14/chartex" xmlns:mc="http://schemas.openxmlformats.org/markup-compatibility/2006" xmlns:aink="http://schemas.microsoft.com/office/drawing/2016/ink" xmlns:am3d="http://schemas.microsoft.com/office/drawing/2017/model3d" xmlns:o="urn:schemas-microsoft-com:office:office" xmlns:r="http://schemas.openxmlformats.org/officeDocument/2006/relationships" xmlns:m="http://schemas.openxmlformats.org/officeDocument/2006/math" xmlns:v="urn:schemas-microsoft-com:vml" xmlns:wp14="http://schemas.microsoft.com/office/word/2010/wordprocessingDrawing" xmlns:wp="http://schemas.openxmlformats.org/drawingml/2006/wordprocessingDrawing" xmlns:w10="urn:schemas-microsoft-com:office:word" xmlns:w="http://schemas.openxmlformats.org/wordprocessingml/2006/main" xmlns:w14="http://schemas.microsoft.com/office/word/2010/wordml" xmlns:w15="http://schemas.microsoft.com/office/word/2012/wordml" xmlns:w16cid="http://schemas.microsoft.com/office/word/2016/wordml/cid" xmlns:w16se="http://schemas.microsoft.com/office/word/2015/wordml/symex" xmlns:wpg="http://schemas.microsoft.com/office/word/2010/wordprocessingGroup" xmlns:wpi="http://schemas.microsoft.com/office/word/2010/wordprocessingInk" xmlns:wne="http://schemas.microsoft.com/office/word/2006/wordml" xmlns:wps="http://schemas.microsoft.com/office/word/2010/wordprocessingShape" mc:Ignorable="w14 w15 w16se w16cid wp14">
   <w:p>
     <w:pPr>
       <w:pStyle w:val="Footer"/>
@@ -5859,7 +6211,7 @@
 </file>
 
 <file path=word/footer3.xml><?xml version="1.0" encoding="utf-8"?>
-<w:ftr xmlns:wpc="http://schemas.microsoft.com/office/word/2010/wordprocessingCanvas" xmlns:cx="http://schemas.microsoft.com/office/drawing/2014/chartex" xmlns:cx1="http://schemas.microsoft.com/office/drawing/2015/9/8/chartex" xmlns:cx2="http://schemas.microsoft.com/office/drawing/2015/10/21/chartex" xmlns:cx3="http://schemas.microsoft.com/office/drawing/2016/5/9/chartex" xmlns:cx4="http://schemas.microsoft.com/office/drawing/2016/5/10/chartex" xmlns:cx5="http://schemas.microsoft.com/office/drawing/2016/5/11/chartex" xmlns:cx6="http://schemas.microsoft.com/office/drawing/2016/5/12/chartex" xmlns:cx7="http://schemas.microsoft.com/office/drawing/2016/5/13/chartex" xmlns:cx8="http://schemas.microsoft.com/office/drawing/2016/5/14/chartex" xmlns:mc="http://schemas.openxmlformats.org/markup-compatibility/2006" xmlns:aink="http://schemas.microsoft.com/office/drawing/2016/ink" xmlns:am3d="http://schemas.microsoft.com/office/drawing/2017/model3d" xmlns:o="urn:schemas-microsoft-com:office:office" xmlns:r="http://schemas.openxmlformats.org/officeDocument/2006/relationships" xmlns:m="http://schemas.openxmlformats.org/officeDocument/2006/math" xmlns:v="urn:schemas-microsoft-com:vml" xmlns:wp14="http://schemas.microsoft.com/office/word/2010/wordprocessingDrawing" xmlns:wp="http://schemas.openxmlformats.org/drawingml/2006/wordprocessingDrawing" xmlns:w10="urn:schemas-microsoft-com:office:word" xmlns:w="http://schemas.openxmlformats.org/wordprocessingml/2006/main" xmlns:w14="http://schemas.microsoft.com/office/word/2010/wordml" xmlns:w15="http://schemas.microsoft.com/office/word/2012/wordml" xmlns:w16cex="http://schemas.microsoft.com/office/word/2018/wordml/cex" xmlns:w16cid="http://schemas.microsoft.com/office/word/2016/wordml/cid" xmlns:w16="http://schemas.microsoft.com/office/word/2018/wordml" xmlns:w16sdtdh="http://schemas.microsoft.com/office/word/2020/wordml/sdtdatahash" xmlns:w16se="http://schemas.microsoft.com/office/word/2015/wordml/symex" xmlns:wpg="http://schemas.microsoft.com/office/word/2010/wordprocessingGroup" xmlns:wpi="http://schemas.microsoft.com/office/word/2010/wordprocessingInk" xmlns:wne="http://schemas.microsoft.com/office/word/2006/wordml" xmlns:wps="http://schemas.microsoft.com/office/word/2010/wordprocessingShape" mc:Ignorable="w14 w15 w16se w16cid w16 w16cex w16sdtdh wp14">
+<w:ftr xmlns:wpc="http://schemas.microsoft.com/office/word/2010/wordprocessingCanvas" xmlns:cx="http://schemas.microsoft.com/office/drawing/2014/chartex" xmlns:cx1="http://schemas.microsoft.com/office/drawing/2015/9/8/chartex" xmlns:cx2="http://schemas.microsoft.com/office/drawing/2015/10/21/chartex" xmlns:cx3="http://schemas.microsoft.com/office/drawing/2016/5/9/chartex" xmlns:cx4="http://schemas.microsoft.com/office/drawing/2016/5/10/chartex" xmlns:cx5="http://schemas.microsoft.com/office/drawing/2016/5/11/chartex" xmlns:cx6="http://schemas.microsoft.com/office/drawing/2016/5/12/chartex" xmlns:cx7="http://schemas.microsoft.com/office/drawing/2016/5/13/chartex" xmlns:cx8="http://schemas.microsoft.com/office/drawing/2016/5/14/chartex" xmlns:mc="http://schemas.openxmlformats.org/markup-compatibility/2006" xmlns:aink="http://schemas.microsoft.com/office/drawing/2016/ink" xmlns:am3d="http://schemas.microsoft.com/office/drawing/2017/model3d" xmlns:o="urn:schemas-microsoft-com:office:office" xmlns:r="http://schemas.openxmlformats.org/officeDocument/2006/relationships" xmlns:m="http://schemas.openxmlformats.org/officeDocument/2006/math" xmlns:v="urn:schemas-microsoft-com:vml" xmlns:wp14="http://schemas.microsoft.com/office/word/2010/wordprocessingDrawing" xmlns:wp="http://schemas.openxmlformats.org/drawingml/2006/wordprocessingDrawing" xmlns:w10="urn:schemas-microsoft-com:office:word" xmlns:w="http://schemas.openxmlformats.org/wordprocessingml/2006/main" xmlns:w14="http://schemas.microsoft.com/office/word/2010/wordml" xmlns:w15="http://schemas.microsoft.com/office/word/2012/wordml" xmlns:w16cid="http://schemas.microsoft.com/office/word/2016/wordml/cid" xmlns:w16se="http://schemas.microsoft.com/office/word/2015/wordml/symex" xmlns:wpg="http://schemas.microsoft.com/office/word/2010/wordprocessingGroup" xmlns:wpi="http://schemas.microsoft.com/office/word/2010/wordprocessingInk" xmlns:wne="http://schemas.microsoft.com/office/word/2006/wordml" xmlns:wps="http://schemas.microsoft.com/office/word/2010/wordprocessingShape" mc:Ignorable="w14 w15 w16se w16cid wp14">
   <w:p>
     <w:pPr>
       <w:pStyle w:val="Footer"/>
@@ -5869,7 +6221,7 @@
 </file>
 
 <file path=word/footnotes.xml><?xml version="1.0" encoding="utf-8"?>
-<w:footnotes xmlns:wpc="http://schemas.microsoft.com/office/word/2010/wordprocessingCanvas" xmlns:cx="http://schemas.microsoft.com/office/drawing/2014/chartex" xmlns:cx1="http://schemas.microsoft.com/office/drawing/2015/9/8/chartex" xmlns:cx2="http://schemas.microsoft.com/office/drawing/2015/10/21/chartex" xmlns:cx3="http://schemas.microsoft.com/office/drawing/2016/5/9/chartex" xmlns:cx4="http://schemas.microsoft.com/office/drawing/2016/5/10/chartex" xmlns:cx5="http://schemas.microsoft.com/office/drawing/2016/5/11/chartex" xmlns:cx6="http://schemas.microsoft.com/office/drawing/2016/5/12/chartex" xmlns:cx7="http://schemas.microsoft.com/office/drawing/2016/5/13/chartex" xmlns:cx8="http://schemas.microsoft.com/office/drawing/2016/5/14/chartex" xmlns:mc="http://schemas.openxmlformats.org/markup-compatibility/2006" xmlns:aink="http://schemas.microsoft.com/office/drawing/2016/ink" xmlns:am3d="http://schemas.microsoft.com/office/drawing/2017/model3d" xmlns:o="urn:schemas-microsoft-com:office:office" xmlns:r="http://schemas.openxmlformats.org/officeDocument/2006/relationships" xmlns:m="http://schemas.openxmlformats.org/officeDocument/2006/math" xmlns:v="urn:schemas-microsoft-com:vml" xmlns:wp14="http://schemas.microsoft.com/office/word/2010/wordprocessingDrawing" xmlns:wp="http://schemas.openxmlformats.org/drawingml/2006/wordprocessingDrawing" xmlns:w10="urn:schemas-microsoft-com:office:word" xmlns:w="http://schemas.openxmlformats.org/wordprocessingml/2006/main" xmlns:w14="http://schemas.microsoft.com/office/word/2010/wordml" xmlns:w15="http://schemas.microsoft.com/office/word/2012/wordml" xmlns:w16cex="http://schemas.microsoft.com/office/word/2018/wordml/cex" xmlns:w16cid="http://schemas.microsoft.com/office/word/2016/wordml/cid" xmlns:w16="http://schemas.microsoft.com/office/word/2018/wordml" xmlns:w16sdtdh="http://schemas.microsoft.com/office/word/2020/wordml/sdtdatahash" xmlns:w16se="http://schemas.microsoft.com/office/word/2015/wordml/symex" xmlns:wpg="http://schemas.microsoft.com/office/word/2010/wordprocessingGroup" xmlns:wpi="http://schemas.microsoft.com/office/word/2010/wordprocessingInk" xmlns:wne="http://schemas.microsoft.com/office/word/2006/wordml" xmlns:wps="http://schemas.microsoft.com/office/word/2010/wordprocessingShape" mc:Ignorable="w14 w15 w16se w16cid w16 w16cex w16sdtdh wp14">
+<w:footnotes xmlns:wpc="http://schemas.microsoft.com/office/word/2010/wordprocessingCanvas" xmlns:cx="http://schemas.microsoft.com/office/drawing/2014/chartex" xmlns:cx1="http://schemas.microsoft.com/office/drawing/2015/9/8/chartex" xmlns:cx2="http://schemas.microsoft.com/office/drawing/2015/10/21/chartex" xmlns:cx3="http://schemas.microsoft.com/office/drawing/2016/5/9/chartex" xmlns:cx4="http://schemas.microsoft.com/office/drawing/2016/5/10/chartex" xmlns:cx5="http://schemas.microsoft.com/office/drawing/2016/5/11/chartex" xmlns:cx6="http://schemas.microsoft.com/office/drawing/2016/5/12/chartex" xmlns:cx7="http://schemas.microsoft.com/office/drawing/2016/5/13/chartex" xmlns:cx8="http://schemas.microsoft.com/office/drawing/2016/5/14/chartex" xmlns:mc="http://schemas.openxmlformats.org/markup-compatibility/2006" xmlns:aink="http://schemas.microsoft.com/office/drawing/2016/ink" xmlns:am3d="http://schemas.microsoft.com/office/drawing/2017/model3d" xmlns:o="urn:schemas-microsoft-com:office:office" xmlns:r="http://schemas.openxmlformats.org/officeDocument/2006/relationships" xmlns:m="http://schemas.openxmlformats.org/officeDocument/2006/math" xmlns:v="urn:schemas-microsoft-com:vml" xmlns:wp14="http://schemas.microsoft.com/office/word/2010/wordprocessingDrawing" xmlns:wp="http://schemas.openxmlformats.org/drawingml/2006/wordprocessingDrawing" xmlns:w10="urn:schemas-microsoft-com:office:word" xmlns:w="http://schemas.openxmlformats.org/wordprocessingml/2006/main" xmlns:w14="http://schemas.microsoft.com/office/word/2010/wordml" xmlns:w15="http://schemas.microsoft.com/office/word/2012/wordml" xmlns:w16cid="http://schemas.microsoft.com/office/word/2016/wordml/cid" xmlns:w16se="http://schemas.microsoft.com/office/word/2015/wordml/symex" xmlns:wpg="http://schemas.microsoft.com/office/word/2010/wordprocessingGroup" xmlns:wpi="http://schemas.microsoft.com/office/word/2010/wordprocessingInk" xmlns:wne="http://schemas.microsoft.com/office/word/2006/wordml" xmlns:wps="http://schemas.microsoft.com/office/word/2010/wordprocessingShape" mc:Ignorable="w14 w15 w16se w16cid wp14">
   <w:footnote w:type="separator" w:id="-1">
     <w:p>
       <w:pPr>
@@ -5894,7 +6246,7 @@
 </file>
 
 <file path=word/header1.xml><?xml version="1.0" encoding="utf-8"?>
-<w:hdr xmlns:wpc="http://schemas.microsoft.com/office/word/2010/wordprocessingCanvas" xmlns:cx="http://schemas.microsoft.com/office/drawing/2014/chartex" xmlns:cx1="http://schemas.microsoft.com/office/drawing/2015/9/8/chartex" xmlns:cx2="http://schemas.microsoft.com/office/drawing/2015/10/21/chartex" xmlns:cx3="http://schemas.microsoft.com/office/drawing/2016/5/9/chartex" xmlns:cx4="http://schemas.microsoft.com/office/drawing/2016/5/10/chartex" xmlns:cx5="http://schemas.microsoft.com/office/drawing/2016/5/11/chartex" xmlns:cx6="http://schemas.microsoft.com/office/drawing/2016/5/12/chartex" xmlns:cx7="http://schemas.microsoft.com/office/drawing/2016/5/13/chartex" xmlns:cx8="http://schemas.microsoft.com/office/drawing/2016/5/14/chartex" xmlns:mc="http://schemas.openxmlformats.org/markup-compatibility/2006" xmlns:aink="http://schemas.microsoft.com/office/drawing/2016/ink" xmlns:am3d="http://schemas.microsoft.com/office/drawing/2017/model3d" xmlns:o="urn:schemas-microsoft-com:office:office" xmlns:r="http://schemas.openxmlformats.org/officeDocument/2006/relationships" xmlns:m="http://schemas.openxmlformats.org/officeDocument/2006/math" xmlns:v="urn:schemas-microsoft-com:vml" xmlns:wp14="http://schemas.microsoft.com/office/word/2010/wordprocessingDrawing" xmlns:wp="http://schemas.openxmlformats.org/drawingml/2006/wordprocessingDrawing" xmlns:w10="urn:schemas-microsoft-com:office:word" xmlns:w="http://schemas.openxmlformats.org/wordprocessingml/2006/main" xmlns:w14="http://schemas.microsoft.com/office/word/2010/wordml" xmlns:w15="http://schemas.microsoft.com/office/word/2012/wordml" xmlns:w16cex="http://schemas.microsoft.com/office/word/2018/wordml/cex" xmlns:w16cid="http://schemas.microsoft.com/office/word/2016/wordml/cid" xmlns:w16="http://schemas.microsoft.com/office/word/2018/wordml" xmlns:w16sdtdh="http://schemas.microsoft.com/office/word/2020/wordml/sdtdatahash" xmlns:w16se="http://schemas.microsoft.com/office/word/2015/wordml/symex" xmlns:wpg="http://schemas.microsoft.com/office/word/2010/wordprocessingGroup" xmlns:wpi="http://schemas.microsoft.com/office/word/2010/wordprocessingInk" xmlns:wne="http://schemas.microsoft.com/office/word/2006/wordml" xmlns:wps="http://schemas.microsoft.com/office/word/2010/wordprocessingShape" mc:Ignorable="w14 w15 w16se w16cid w16 w16cex w16sdtdh wp14">
+<w:hdr xmlns:wpc="http://schemas.microsoft.com/office/word/2010/wordprocessingCanvas" xmlns:cx="http://schemas.microsoft.com/office/drawing/2014/chartex" xmlns:cx1="http://schemas.microsoft.com/office/drawing/2015/9/8/chartex" xmlns:cx2="http://schemas.microsoft.com/office/drawing/2015/10/21/chartex" xmlns:cx3="http://schemas.microsoft.com/office/drawing/2016/5/9/chartex" xmlns:cx4="http://schemas.microsoft.com/office/drawing/2016/5/10/chartex" xmlns:cx5="http://schemas.microsoft.com/office/drawing/2016/5/11/chartex" xmlns:cx6="http://schemas.microsoft.com/office/drawing/2016/5/12/chartex" xmlns:cx7="http://schemas.microsoft.com/office/drawing/2016/5/13/chartex" xmlns:cx8="http://schemas.microsoft.com/office/drawing/2016/5/14/chartex" xmlns:mc="http://schemas.openxmlformats.org/markup-compatibility/2006" xmlns:aink="http://schemas.microsoft.com/office/drawing/2016/ink" xmlns:am3d="http://schemas.microsoft.com/office/drawing/2017/model3d" xmlns:o="urn:schemas-microsoft-com:office:office" xmlns:r="http://schemas.openxmlformats.org/officeDocument/2006/relationships" xmlns:m="http://schemas.openxmlformats.org/officeDocument/2006/math" xmlns:v="urn:schemas-microsoft-com:vml" xmlns:wp14="http://schemas.microsoft.com/office/word/2010/wordprocessingDrawing" xmlns:wp="http://schemas.openxmlformats.org/drawingml/2006/wordprocessingDrawing" xmlns:w10="urn:schemas-microsoft-com:office:word" xmlns:w="http://schemas.openxmlformats.org/wordprocessingml/2006/main" xmlns:w14="http://schemas.microsoft.com/office/word/2010/wordml" xmlns:w15="http://schemas.microsoft.com/office/word/2012/wordml" xmlns:w16cid="http://schemas.microsoft.com/office/word/2016/wordml/cid" xmlns:w16se="http://schemas.microsoft.com/office/word/2015/wordml/symex" xmlns:wpg="http://schemas.microsoft.com/office/word/2010/wordprocessingGroup" xmlns:wpi="http://schemas.microsoft.com/office/word/2010/wordprocessingInk" xmlns:wne="http://schemas.microsoft.com/office/word/2006/wordml" xmlns:wps="http://schemas.microsoft.com/office/word/2010/wordprocessingShape" mc:Ignorable="w14 w15 w16se w16cid wp14">
   <w:p>
     <w:pPr>
       <w:pStyle w:val="Header"/>
@@ -5904,7 +6256,7 @@
 </file>
 
 <file path=word/header2.xml><?xml version="1.0" encoding="utf-8"?>
-<w:hdr xmlns:wpc="http://schemas.microsoft.com/office/word/2010/wordprocessingCanvas" xmlns:cx="http://schemas.microsoft.com/office/drawing/2014/chartex" xmlns:cx1="http://schemas.microsoft.com/office/drawing/2015/9/8/chartex" xmlns:cx2="http://schemas.microsoft.com/office/drawing/2015/10/21/chartex" xmlns:cx3="http://schemas.microsoft.com/office/drawing/2016/5/9/chartex" xmlns:cx4="http://schemas.microsoft.com/office/drawing/2016/5/10/chartex" xmlns:cx5="http://schemas.microsoft.com/office/drawing/2016/5/11/chartex" xmlns:cx6="http://schemas.microsoft.com/office/drawing/2016/5/12/chartex" xmlns:cx7="http://schemas.microsoft.com/office/drawing/2016/5/13/chartex" xmlns:cx8="http://schemas.microsoft.com/office/drawing/2016/5/14/chartex" xmlns:mc="http://schemas.openxmlformats.org/markup-compatibility/2006" xmlns:aink="http://schemas.microsoft.com/office/drawing/2016/ink" xmlns:am3d="http://schemas.microsoft.com/office/drawing/2017/model3d" xmlns:o="urn:schemas-microsoft-com:office:office" xmlns:r="http://schemas.openxmlformats.org/officeDocument/2006/relationships" xmlns:m="http://schemas.openxmlformats.org/officeDocument/2006/math" xmlns:v="urn:schemas-microsoft-com:vml" xmlns:wp14="http://schemas.microsoft.com/office/word/2010/wordprocessingDrawing" xmlns:wp="http://schemas.openxmlformats.org/drawingml/2006/wordprocessingDrawing" xmlns:w10="urn:schemas-microsoft-com:office:word" xmlns:w="http://schemas.openxmlformats.org/wordprocessingml/2006/main" xmlns:w14="http://schemas.microsoft.com/office/word/2010/wordml" xmlns:w15="http://schemas.microsoft.com/office/word/2012/wordml" xmlns:w16cex="http://schemas.microsoft.com/office/word/2018/wordml/cex" xmlns:w16cid="http://schemas.microsoft.com/office/word/2016/wordml/cid" xmlns:w16="http://schemas.microsoft.com/office/word/2018/wordml" xmlns:w16sdtdh="http://schemas.microsoft.com/office/word/2020/wordml/sdtdatahash" xmlns:w16se="http://schemas.microsoft.com/office/word/2015/wordml/symex" xmlns:wpg="http://schemas.microsoft.com/office/word/2010/wordprocessingGroup" xmlns:wpi="http://schemas.microsoft.com/office/word/2010/wordprocessingInk" xmlns:wne="http://schemas.microsoft.com/office/word/2006/wordml" xmlns:wps="http://schemas.microsoft.com/office/word/2010/wordprocessingShape" mc:Ignorable="w14 w15 w16se w16cid w16 w16cex w16sdtdh wp14">
+<w:hdr xmlns:wpc="http://schemas.microsoft.com/office/word/2010/wordprocessingCanvas" xmlns:cx="http://schemas.microsoft.com/office/drawing/2014/chartex" xmlns:cx1="http://schemas.microsoft.com/office/drawing/2015/9/8/chartex" xmlns:cx2="http://schemas.microsoft.com/office/drawing/2015/10/21/chartex" xmlns:cx3="http://schemas.microsoft.com/office/drawing/2016/5/9/chartex" xmlns:cx4="http://schemas.microsoft.com/office/drawing/2016/5/10/chartex" xmlns:cx5="http://schemas.microsoft.com/office/drawing/2016/5/11/chartex" xmlns:cx6="http://schemas.microsoft.com/office/drawing/2016/5/12/chartex" xmlns:cx7="http://schemas.microsoft.com/office/drawing/2016/5/13/chartex" xmlns:cx8="http://schemas.microsoft.com/office/drawing/2016/5/14/chartex" xmlns:mc="http://schemas.openxmlformats.org/markup-compatibility/2006" xmlns:aink="http://schemas.microsoft.com/office/drawing/2016/ink" xmlns:am3d="http://schemas.microsoft.com/office/drawing/2017/model3d" xmlns:o="urn:schemas-microsoft-com:office:office" xmlns:r="http://schemas.openxmlformats.org/officeDocument/2006/relationships" xmlns:m="http://schemas.openxmlformats.org/officeDocument/2006/math" xmlns:v="urn:schemas-microsoft-com:vml" xmlns:wp14="http://schemas.microsoft.com/office/word/2010/wordprocessingDrawing" xmlns:wp="http://schemas.openxmlformats.org/drawingml/2006/wordprocessingDrawing" xmlns:w10="urn:schemas-microsoft-com:office:word" xmlns:w="http://schemas.openxmlformats.org/wordprocessingml/2006/main" xmlns:w14="http://schemas.microsoft.com/office/word/2010/wordml" xmlns:w15="http://schemas.microsoft.com/office/word/2012/wordml" xmlns:w16cid="http://schemas.microsoft.com/office/word/2016/wordml/cid" xmlns:w16se="http://schemas.microsoft.com/office/word/2015/wordml/symex" xmlns:wpg="http://schemas.microsoft.com/office/word/2010/wordprocessingGroup" xmlns:wpi="http://schemas.microsoft.com/office/word/2010/wordprocessingInk" xmlns:wne="http://schemas.microsoft.com/office/word/2006/wordml" xmlns:wps="http://schemas.microsoft.com/office/word/2010/wordprocessingShape" mc:Ignorable="w14 w15 w16se w16cid wp14">
   <w:p>
     <w:pPr>
       <w:pStyle w:val="Header"/>
@@ -5912,8 +6264,8 @@
         <w:rFonts w:ascii="Calibri" w:hAnsi="Calibri" w:cs="Calibri"/>
       </w:rPr>
     </w:pPr>
-    <w:bookmarkStart w:id="4" w:name="_Hlk72153461"/>
-    <w:bookmarkStart w:id="5" w:name="_Hlk72153462"/>
+    <w:bookmarkStart w:id="5" w:name="_Hlk72153461"/>
+    <w:bookmarkStart w:id="6" w:name="_Hlk72153462"/>
     <w:r>
       <w:rPr>
         <w:rFonts w:ascii="Calibri" w:hAnsi="Calibri" w:cs="Calibri"/>
@@ -5976,8 +6328,8 @@
       </w:rPr>
       <w:t>}</w:t>
     </w:r>
-    <w:bookmarkEnd w:id="4"/>
     <w:bookmarkEnd w:id="5"/>
+    <w:bookmarkEnd w:id="6"/>
   </w:p>
   <w:p>
     <w:pPr>
@@ -6011,7 +6363,7 @@
 </file>
 
 <file path=word/header3.xml><?xml version="1.0" encoding="utf-8"?>
-<w:hdr xmlns:wpc="http://schemas.microsoft.com/office/word/2010/wordprocessingCanvas" xmlns:cx="http://schemas.microsoft.com/office/drawing/2014/chartex" xmlns:cx1="http://schemas.microsoft.com/office/drawing/2015/9/8/chartex" xmlns:cx2="http://schemas.microsoft.com/office/drawing/2015/10/21/chartex" xmlns:cx3="http://schemas.microsoft.com/office/drawing/2016/5/9/chartex" xmlns:cx4="http://schemas.microsoft.com/office/drawing/2016/5/10/chartex" xmlns:cx5="http://schemas.microsoft.com/office/drawing/2016/5/11/chartex" xmlns:cx6="http://schemas.microsoft.com/office/drawing/2016/5/12/chartex" xmlns:cx7="http://schemas.microsoft.com/office/drawing/2016/5/13/chartex" xmlns:cx8="http://schemas.microsoft.com/office/drawing/2016/5/14/chartex" xmlns:mc="http://schemas.openxmlformats.org/markup-compatibility/2006" xmlns:aink="http://schemas.microsoft.com/office/drawing/2016/ink" xmlns:am3d="http://schemas.microsoft.com/office/drawing/2017/model3d" xmlns:o="urn:schemas-microsoft-com:office:office" xmlns:r="http://schemas.openxmlformats.org/officeDocument/2006/relationships" xmlns:m="http://schemas.openxmlformats.org/officeDocument/2006/math" xmlns:v="urn:schemas-microsoft-com:vml" xmlns:wp14="http://schemas.microsoft.com/office/word/2010/wordprocessingDrawing" xmlns:wp="http://schemas.openxmlformats.org/drawingml/2006/wordprocessingDrawing" xmlns:w10="urn:schemas-microsoft-com:office:word" xmlns:w="http://schemas.openxmlformats.org/wordprocessingml/2006/main" xmlns:w14="http://schemas.microsoft.com/office/word/2010/wordml" xmlns:w15="http://schemas.microsoft.com/office/word/2012/wordml" xmlns:w16cex="http://schemas.microsoft.com/office/word/2018/wordml/cex" xmlns:w16cid="http://schemas.microsoft.com/office/word/2016/wordml/cid" xmlns:w16="http://schemas.microsoft.com/office/word/2018/wordml" xmlns:w16sdtdh="http://schemas.microsoft.com/office/word/2020/wordml/sdtdatahash" xmlns:w16se="http://schemas.microsoft.com/office/word/2015/wordml/symex" xmlns:wpg="http://schemas.microsoft.com/office/word/2010/wordprocessingGroup" xmlns:wpi="http://schemas.microsoft.com/office/word/2010/wordprocessingInk" xmlns:wne="http://schemas.microsoft.com/office/word/2006/wordml" xmlns:wps="http://schemas.microsoft.com/office/word/2010/wordprocessingShape" mc:Ignorable="w14 w15 w16se w16cid w16 w16cex w16sdtdh wp14">
+<w:hdr xmlns:wpc="http://schemas.microsoft.com/office/word/2010/wordprocessingCanvas" xmlns:cx="http://schemas.microsoft.com/office/drawing/2014/chartex" xmlns:cx1="http://schemas.microsoft.com/office/drawing/2015/9/8/chartex" xmlns:cx2="http://schemas.microsoft.com/office/drawing/2015/10/21/chartex" xmlns:cx3="http://schemas.microsoft.com/office/drawing/2016/5/9/chartex" xmlns:cx4="http://schemas.microsoft.com/office/drawing/2016/5/10/chartex" xmlns:cx5="http://schemas.microsoft.com/office/drawing/2016/5/11/chartex" xmlns:cx6="http://schemas.microsoft.com/office/drawing/2016/5/12/chartex" xmlns:cx7="http://schemas.microsoft.com/office/drawing/2016/5/13/chartex" xmlns:cx8="http://schemas.microsoft.com/office/drawing/2016/5/14/chartex" xmlns:mc="http://schemas.openxmlformats.org/markup-compatibility/2006" xmlns:aink="http://schemas.microsoft.com/office/drawing/2016/ink" xmlns:am3d="http://schemas.microsoft.com/office/drawing/2017/model3d" xmlns:o="urn:schemas-microsoft-com:office:office" xmlns:r="http://schemas.openxmlformats.org/officeDocument/2006/relationships" xmlns:m="http://schemas.openxmlformats.org/officeDocument/2006/math" xmlns:v="urn:schemas-microsoft-com:vml" xmlns:wp14="http://schemas.microsoft.com/office/word/2010/wordprocessingDrawing" xmlns:wp="http://schemas.openxmlformats.org/drawingml/2006/wordprocessingDrawing" xmlns:w10="urn:schemas-microsoft-com:office:word" xmlns:w="http://schemas.openxmlformats.org/wordprocessingml/2006/main" xmlns:w14="http://schemas.microsoft.com/office/word/2010/wordml" xmlns:w15="http://schemas.microsoft.com/office/word/2012/wordml" xmlns:w16cid="http://schemas.microsoft.com/office/word/2016/wordml/cid" xmlns:w16se="http://schemas.microsoft.com/office/word/2015/wordml/symex" xmlns:wpg="http://schemas.microsoft.com/office/word/2010/wordprocessingGroup" xmlns:wpi="http://schemas.microsoft.com/office/word/2010/wordprocessingInk" xmlns:wne="http://schemas.microsoft.com/office/word/2006/wordml" xmlns:wps="http://schemas.microsoft.com/office/word/2010/wordprocessingShape" mc:Ignorable="w14 w15 w16se w16cid wp14">
   <w:p>
     <w:pPr>
       <w:pStyle w:val="Header"/>
@@ -6021,7 +6373,7 @@
 </file>
 
 <file path=word/numbering.xml><?xml version="1.0" encoding="utf-8"?>
-<w:numbering xmlns:wpc="http://schemas.microsoft.com/office/word/2010/wordprocessingCanvas" xmlns:cx="http://schemas.microsoft.com/office/drawing/2014/chartex" xmlns:cx1="http://schemas.microsoft.com/office/drawing/2015/9/8/chartex" xmlns:cx2="http://schemas.microsoft.com/office/drawing/2015/10/21/chartex" xmlns:cx3="http://schemas.microsoft.com/office/drawing/2016/5/9/chartex" xmlns:cx4="http://schemas.microsoft.com/office/drawing/2016/5/10/chartex" xmlns:cx5="http://schemas.microsoft.com/office/drawing/2016/5/11/chartex" xmlns:cx6="http://schemas.microsoft.com/office/drawing/2016/5/12/chartex" xmlns:cx7="http://schemas.microsoft.com/office/drawing/2016/5/13/chartex" xmlns:cx8="http://schemas.microsoft.com/office/drawing/2016/5/14/chartex" xmlns:mc="http://schemas.openxmlformats.org/markup-compatibility/2006" xmlns:aink="http://schemas.microsoft.com/office/drawing/2016/ink" xmlns:am3d="http://schemas.microsoft.com/office/drawing/2017/model3d" xmlns:o="urn:schemas-microsoft-com:office:office" xmlns:r="http://schemas.openxmlformats.org/officeDocument/2006/relationships" xmlns:m="http://schemas.openxmlformats.org/officeDocument/2006/math" xmlns:v="urn:schemas-microsoft-com:vml" xmlns:wp14="http://schemas.microsoft.com/office/word/2010/wordprocessingDrawing" xmlns:wp="http://schemas.openxmlformats.org/drawingml/2006/wordprocessingDrawing" xmlns:w10="urn:schemas-microsoft-com:office:word" xmlns:w="http://schemas.openxmlformats.org/wordprocessingml/2006/main" xmlns:w14="http://schemas.microsoft.com/office/word/2010/wordml" xmlns:w15="http://schemas.microsoft.com/office/word/2012/wordml" xmlns:w16cex="http://schemas.microsoft.com/office/word/2018/wordml/cex" xmlns:w16cid="http://schemas.microsoft.com/office/word/2016/wordml/cid" xmlns:w16="http://schemas.microsoft.com/office/word/2018/wordml" xmlns:w16sdtdh="http://schemas.microsoft.com/office/word/2020/wordml/sdtdatahash" xmlns:w16se="http://schemas.microsoft.com/office/word/2015/wordml/symex" xmlns:wpg="http://schemas.microsoft.com/office/word/2010/wordprocessingGroup" xmlns:wpi="http://schemas.microsoft.com/office/word/2010/wordprocessingInk" xmlns:wne="http://schemas.microsoft.com/office/word/2006/wordml" xmlns:wps="http://schemas.microsoft.com/office/word/2010/wordprocessingShape" mc:Ignorable="w14 w15 w16se w16cid w16 w16cex w16sdtdh wp14">
+<w:numbering xmlns:wpc="http://schemas.microsoft.com/office/word/2010/wordprocessingCanvas" xmlns:cx="http://schemas.microsoft.com/office/drawing/2014/chartex" xmlns:cx1="http://schemas.microsoft.com/office/drawing/2015/9/8/chartex" xmlns:cx2="http://schemas.microsoft.com/office/drawing/2015/10/21/chartex" xmlns:cx3="http://schemas.microsoft.com/office/drawing/2016/5/9/chartex" xmlns:cx4="http://schemas.microsoft.com/office/drawing/2016/5/10/chartex" xmlns:cx5="http://schemas.microsoft.com/office/drawing/2016/5/11/chartex" xmlns:cx6="http://schemas.microsoft.com/office/drawing/2016/5/12/chartex" xmlns:cx7="http://schemas.microsoft.com/office/drawing/2016/5/13/chartex" xmlns:cx8="http://schemas.microsoft.com/office/drawing/2016/5/14/chartex" xmlns:mc="http://schemas.openxmlformats.org/markup-compatibility/2006" xmlns:aink="http://schemas.microsoft.com/office/drawing/2016/ink" xmlns:am3d="http://schemas.microsoft.com/office/drawing/2017/model3d" xmlns:o="urn:schemas-microsoft-com:office:office" xmlns:r="http://schemas.openxmlformats.org/officeDocument/2006/relationships" xmlns:m="http://schemas.openxmlformats.org/officeDocument/2006/math" xmlns:v="urn:schemas-microsoft-com:vml" xmlns:wp14="http://schemas.microsoft.com/office/word/2010/wordprocessingDrawing" xmlns:wp="http://schemas.openxmlformats.org/drawingml/2006/wordprocessingDrawing" xmlns:w10="urn:schemas-microsoft-com:office:word" xmlns:w="http://schemas.openxmlformats.org/wordprocessingml/2006/main" xmlns:w14="http://schemas.microsoft.com/office/word/2010/wordml" xmlns:w15="http://schemas.microsoft.com/office/word/2012/wordml" xmlns:w16cid="http://schemas.microsoft.com/office/word/2016/wordml/cid" xmlns:w16se="http://schemas.microsoft.com/office/word/2015/wordml/symex" xmlns:wpg="http://schemas.microsoft.com/office/word/2010/wordprocessingGroup" xmlns:wpi="http://schemas.microsoft.com/office/word/2010/wordprocessingInk" xmlns:wne="http://schemas.microsoft.com/office/word/2006/wordml" xmlns:wps="http://schemas.microsoft.com/office/word/2010/wordprocessingShape" mc:Ignorable="w14 w15 w16se w16cid wp14">
   <w:abstractNum w:abstractNumId="0" w15:restartNumberingAfterBreak="0">
     <w:nsid w:val="0DA47729"/>
     <w:multiLevelType w:val="multilevel"/>
@@ -7311,7 +7663,7 @@
 </file>
 
 <file path=word/styles.xml><?xml version="1.0" encoding="utf-8"?>
-<w:styles xmlns:mc="http://schemas.openxmlformats.org/markup-compatibility/2006" xmlns:r="http://schemas.openxmlformats.org/officeDocument/2006/relationships" xmlns:w="http://schemas.openxmlformats.org/wordprocessingml/2006/main" xmlns:w14="http://schemas.microsoft.com/office/word/2010/wordml" xmlns:w15="http://schemas.microsoft.com/office/word/2012/wordml" xmlns:w16cex="http://schemas.microsoft.com/office/word/2018/wordml/cex" xmlns:w16cid="http://schemas.microsoft.com/office/word/2016/wordml/cid" xmlns:w16="http://schemas.microsoft.com/office/word/2018/wordml" xmlns:w16sdtdh="http://schemas.microsoft.com/office/word/2020/wordml/sdtdatahash" xmlns:w16se="http://schemas.microsoft.com/office/word/2015/wordml/symex" mc:Ignorable="w14 w15 w16se w16cid w16 w16cex w16sdtdh">
+<w:styles xmlns:mc="http://schemas.openxmlformats.org/markup-compatibility/2006" xmlns:r="http://schemas.openxmlformats.org/officeDocument/2006/relationships" xmlns:w="http://schemas.openxmlformats.org/wordprocessingml/2006/main" xmlns:w14="http://schemas.microsoft.com/office/word/2010/wordml" xmlns:w15="http://schemas.microsoft.com/office/word/2012/wordml" xmlns:w16cid="http://schemas.microsoft.com/office/word/2016/wordml/cid" xmlns:w16se="http://schemas.microsoft.com/office/word/2015/wordml/symex" mc:Ignorable="w14 w15 w16se w16cid">
   <w:docDefaults>
     <w:rPrDefault>
       <w:rPr>
@@ -7327,7 +7679,7 @@
       </w:pPr>
     </w:pPrDefault>
   </w:docDefaults>
-  <w:latentStyles w:defLockedState="0" w:defUIPriority="99" w:defSemiHidden="0" w:defUnhideWhenUsed="0" w:defQFormat="0" w:count="376">
+  <w:latentStyles w:defLockedState="0" w:defUIPriority="99" w:defSemiHidden="0" w:defUnhideWhenUsed="0" w:defQFormat="0" w:count="375">
     <w:lsdException w:name="Normal" w:uiPriority="0" w:qFormat="1"/>
     <w:lsdException w:name="heading 1" w:uiPriority="9" w:qFormat="1"/>
     <w:lsdException w:name="heading 2" w:semiHidden="1" w:uiPriority="9" w:unhideWhenUsed="1" w:qFormat="1"/>
@@ -7703,11 +8055,11 @@
     <w:lsdException w:name="Smart Hyperlink" w:semiHidden="1" w:unhideWhenUsed="1"/>
     <w:lsdException w:name="Hashtag" w:semiHidden="1" w:unhideWhenUsed="1"/>
     <w:lsdException w:name="Unresolved Mention" w:semiHidden="1" w:unhideWhenUsed="1"/>
-    <w:lsdException w:name="Smart Link" w:semiHidden="1" w:unhideWhenUsed="1"/>
   </w:latentStyles>
   <w:style w:type="paragraph" w:default="1" w:styleId="Normal">
     <w:name w:val="Normal"/>
     <w:qFormat/>
+    <w:rsid w:val="005C7C76"/>
   </w:style>
   <w:style w:type="paragraph" w:styleId="Heading2">
     <w:name w:val="heading 2"/>

</xml_diff>

<commit_message>
Updated OK Optional Resources
</commit_message>
<xml_diff>
--- a/public/word-template/UBC-O_default.docx
+++ b/public/word-template/UBC-O_default.docx
@@ -1,6 +1,6 @@
 
 <file path=word/document.xml><?xml version="1.0" encoding="utf-8"?>
-<w:document xmlns:wpc="http://schemas.microsoft.com/office/word/2010/wordprocessingCanvas" xmlns:cx="http://schemas.microsoft.com/office/drawing/2014/chartex" xmlns:cx1="http://schemas.microsoft.com/office/drawing/2015/9/8/chartex" xmlns:cx2="http://schemas.microsoft.com/office/drawing/2015/10/21/chartex" xmlns:cx3="http://schemas.microsoft.com/office/drawing/2016/5/9/chartex" xmlns:cx4="http://schemas.microsoft.com/office/drawing/2016/5/10/chartex" xmlns:cx5="http://schemas.microsoft.com/office/drawing/2016/5/11/chartex" xmlns:cx6="http://schemas.microsoft.com/office/drawing/2016/5/12/chartex" xmlns:cx7="http://schemas.microsoft.com/office/drawing/2016/5/13/chartex" xmlns:cx8="http://schemas.microsoft.com/office/drawing/2016/5/14/chartex" xmlns:mc="http://schemas.openxmlformats.org/markup-compatibility/2006" xmlns:aink="http://schemas.microsoft.com/office/drawing/2016/ink" xmlns:am3d="http://schemas.microsoft.com/office/drawing/2017/model3d" xmlns:o="urn:schemas-microsoft-com:office:office" xmlns:r="http://schemas.openxmlformats.org/officeDocument/2006/relationships" xmlns:m="http://schemas.openxmlformats.org/officeDocument/2006/math" xmlns:v="urn:schemas-microsoft-com:vml" xmlns:wp14="http://schemas.microsoft.com/office/word/2010/wordprocessingDrawing" xmlns:wp="http://schemas.openxmlformats.org/drawingml/2006/wordprocessingDrawing" xmlns:w10="urn:schemas-microsoft-com:office:word" xmlns:w="http://schemas.openxmlformats.org/wordprocessingml/2006/main" xmlns:w14="http://schemas.microsoft.com/office/word/2010/wordml" xmlns:w15="http://schemas.microsoft.com/office/word/2012/wordml" xmlns:w16cid="http://schemas.microsoft.com/office/word/2016/wordml/cid" xmlns:w16se="http://schemas.microsoft.com/office/word/2015/wordml/symex" xmlns:wpg="http://schemas.microsoft.com/office/word/2010/wordprocessingGroup" xmlns:wpi="http://schemas.microsoft.com/office/word/2010/wordprocessingInk" xmlns:wne="http://schemas.microsoft.com/office/word/2006/wordml" xmlns:wps="http://schemas.microsoft.com/office/word/2010/wordprocessingShape" mc:Ignorable="w14 w15 w16se w16cid wp14">
+<w:document xmlns:wpc="http://schemas.microsoft.com/office/word/2010/wordprocessingCanvas" xmlns:cx="http://schemas.microsoft.com/office/drawing/2014/chartex" xmlns:cx1="http://schemas.microsoft.com/office/drawing/2015/9/8/chartex" xmlns:cx2="http://schemas.microsoft.com/office/drawing/2015/10/21/chartex" xmlns:cx3="http://schemas.microsoft.com/office/drawing/2016/5/9/chartex" xmlns:cx4="http://schemas.microsoft.com/office/drawing/2016/5/10/chartex" xmlns:cx5="http://schemas.microsoft.com/office/drawing/2016/5/11/chartex" xmlns:cx6="http://schemas.microsoft.com/office/drawing/2016/5/12/chartex" xmlns:cx7="http://schemas.microsoft.com/office/drawing/2016/5/13/chartex" xmlns:cx8="http://schemas.microsoft.com/office/drawing/2016/5/14/chartex" xmlns:mc="http://schemas.openxmlformats.org/markup-compatibility/2006" xmlns:aink="http://schemas.microsoft.com/office/drawing/2016/ink" xmlns:am3d="http://schemas.microsoft.com/office/drawing/2017/model3d" xmlns:o="urn:schemas-microsoft-com:office:office" xmlns:r="http://schemas.openxmlformats.org/officeDocument/2006/relationships" xmlns:m="http://schemas.openxmlformats.org/officeDocument/2006/math" xmlns:v="urn:schemas-microsoft-com:vml" xmlns:wp14="http://schemas.microsoft.com/office/word/2010/wordprocessingDrawing" xmlns:wp="http://schemas.openxmlformats.org/drawingml/2006/wordprocessingDrawing" xmlns:w10="urn:schemas-microsoft-com:office:word" xmlns:w="http://schemas.openxmlformats.org/wordprocessingml/2006/main" xmlns:w14="http://schemas.microsoft.com/office/word/2010/wordml" xmlns:w15="http://schemas.microsoft.com/office/word/2012/wordml" xmlns:w16cex="http://schemas.microsoft.com/office/word/2018/wordml/cex" xmlns:w16cid="http://schemas.microsoft.com/office/word/2016/wordml/cid" xmlns:w16="http://schemas.microsoft.com/office/word/2018/wordml" xmlns:w16sdtdh="http://schemas.microsoft.com/office/word/2020/wordml/sdtdatahash" xmlns:w16se="http://schemas.microsoft.com/office/word/2015/wordml/symex" xmlns:wpg="http://schemas.microsoft.com/office/word/2010/wordprocessingGroup" xmlns:wpi="http://schemas.microsoft.com/office/word/2010/wordprocessingInk" xmlns:wne="http://schemas.microsoft.com/office/word/2006/wordml" xmlns:wps="http://schemas.microsoft.com/office/word/2010/wordprocessingShape" mc:Ignorable="w14 w15 w16se w16cid w16 w16cex w16sdtdh wp14">
   <w:body>
     <w:p>
       <w:pPr>
@@ -2221,27 +2221,17 @@
           <w:b/>
           <w:u w:val="single"/>
         </w:rPr>
-        <w:t>Alignment</w:t>
-      </w:r>
-      <w:r>
+        <w:t>Alignment to Program</w:t>
+      </w:r>
+    </w:p>
+    <w:p>
+      <w:pPr>
         <w:rPr>
           <w:rFonts w:ascii="Calibri" w:hAnsi="Calibri" w:cs="Times"/>
           <w:b/>
           <w:u w:val="single"/>
         </w:rPr>
-        <w:t xml:space="preserve"> to Program</w:t>
-      </w:r>
-    </w:p>
-    <w:p>
-      <w:pPr>
-        <w:rPr>
-          <w:rFonts w:ascii="Calibri" w:hAnsi="Calibri" w:cs="Times"/>
-          <w:b/>
-          <w:u w:val="single"/>
-        </w:rPr>
-      </w:pPr>
-      <w:bookmarkStart w:id="2" w:name="_GoBack"/>
-      <w:bookmarkEnd w:id="2"/>
+      </w:pPr>
     </w:p>
     <w:p>
       <w:pPr>
@@ -3689,7 +3679,7 @@
           <w:u w:val="single"/>
         </w:rPr>
       </w:pPr>
-      <w:bookmarkStart w:id="3" w:name="_Toc2236269"/>
+      <w:bookmarkStart w:id="2" w:name="_Toc2236269"/>
       <w:r>
         <w:rPr>
           <w:rFonts w:ascii="Calibri" w:eastAsia="Times New Roman" w:hAnsi="Calibri" w:cs="Times"/>
@@ -3699,7 +3689,7 @@
         </w:rPr>
         <w:t>Learning Materials</w:t>
       </w:r>
-      <w:bookmarkEnd w:id="3"/>
+      <w:bookmarkEnd w:id="2"/>
     </w:p>
     <w:p>
       <w:pPr>
@@ -3777,7 +3767,7 @@
           <w:bdr w:val="none" w:sz="0" w:space="0" w:color="auto" w:frame="1"/>
         </w:rPr>
       </w:pPr>
-      <w:bookmarkStart w:id="4" w:name="_Toc2236272"/>
+      <w:bookmarkStart w:id="3" w:name="_Toc2236272"/>
     </w:p>
     <w:p>
       <w:pPr>
@@ -3799,7 +3789,7 @@
         </w:rPr>
         <w:t>Other Course Policies</w:t>
       </w:r>
-      <w:bookmarkEnd w:id="4"/>
+      <w:bookmarkEnd w:id="3"/>
     </w:p>
     <w:p>
       <w:pPr>
@@ -4414,6 +4404,7 @@
         <w:rPr>
           <w:rFonts w:ascii="Calibri" w:hAnsi="Calibri" w:cs="Times"/>
           <w:b/>
+          <w:color w:val="000000" w:themeColor="text1"/>
           <w:sz w:val="22"/>
           <w:szCs w:val="22"/>
           <w:u w:val="single"/>
@@ -4428,6 +4419,61 @@
           <w:u w:val="single"/>
         </w:rPr>
         <w:t>${disability-title}</w:t>
+      </w:r>
+    </w:p>
+    <w:p>
+      <w:pPr>
+        <w:pStyle w:val="paragraph"/>
+        <w:spacing w:after="0"/>
+        <w:textAlignment w:val="baseline"/>
+        <w:rPr>
+          <w:rFonts w:ascii="Calibri" w:hAnsi="Calibri" w:cs="Times"/>
+          <w:sz w:val="22"/>
+          <w:szCs w:val="22"/>
+        </w:rPr>
+      </w:pPr>
+      <w:r>
+        <w:rPr>
+          <w:rFonts w:ascii="Calibri" w:hAnsi="Calibri" w:cs="Times"/>
+          <w:sz w:val="22"/>
+          <w:szCs w:val="22"/>
+        </w:rPr>
+        <w:lastRenderedPageBreak/>
+        <w:t xml:space="preserve">The Disability Resource Centre ensures educational equity for students with disabilities and chronic medical conditions. If you are disabled, have an injury or illness and require academic accommodations to meet the course objectives, please contact </w:t>
+      </w:r>
+      <w:proofErr w:type="spellStart"/>
+      <w:r>
+        <w:rPr>
+          <w:rFonts w:ascii="Calibri" w:hAnsi="Calibri" w:cs="Times"/>
+          <w:sz w:val="22"/>
+          <w:szCs w:val="22"/>
+        </w:rPr>
+        <w:t>Earllene</w:t>
+      </w:r>
+      <w:proofErr w:type="spellEnd"/>
+      <w:r>
+        <w:rPr>
+          <w:rFonts w:ascii="Calibri" w:hAnsi="Calibri" w:cs="Times"/>
+          <w:sz w:val="22"/>
+          <w:szCs w:val="22"/>
+        </w:rPr>
+        <w:t xml:space="preserve"> Roberts, the Manager for the Disability Resource Centre located in the University Centre building (UNC 21</w:t>
+      </w:r>
+      <w:r>
+        <w:rPr>
+          <w:rFonts w:ascii="Calibri" w:hAnsi="Calibri" w:cs="Times"/>
+          <w:sz w:val="22"/>
+          <w:szCs w:val="22"/>
+        </w:rPr>
+        <w:t>5</w:t>
+      </w:r>
+      <w:r>
+        <w:rPr>
+          <w:rFonts w:ascii="Calibri" w:hAnsi="Calibri" w:cs="Times"/>
+          <w:sz w:val="22"/>
+          <w:szCs w:val="22"/>
+        </w:rPr>
+        <w:t>).</w:t>
       </w:r>
     </w:p>
     <w:p>
@@ -4437,72 +4483,6 @@
         <w:jc w:val="both"/>
         <w:rPr>
           <w:rFonts w:ascii="Calibri" w:hAnsi="Calibri" w:cs="Times"/>
-          <w:b/>
-          <w:color w:val="000000" w:themeColor="text1"/>
-          <w:sz w:val="22"/>
-          <w:szCs w:val="22"/>
-          <w:u w:val="single"/>
-        </w:rPr>
-      </w:pPr>
-    </w:p>
-    <w:p>
-      <w:pPr>
-        <w:pStyle w:val="BodyText"/>
-        <w:spacing w:after="0"/>
-        <w:jc w:val="both"/>
-        <w:rPr>
-          <w:rFonts w:cs="Times"/>
-          <w:sz w:val="22"/>
-          <w:szCs w:val="22"/>
-        </w:rPr>
-      </w:pPr>
-      <w:r>
-        <w:rPr>
-          <w:rFonts w:cs="Times"/>
-          <w:sz w:val="22"/>
-          <w:szCs w:val="22"/>
-        </w:rPr>
-        <w:lastRenderedPageBreak/>
-        <w:t xml:space="preserve">The Disability Resource Centre ensures educational equity for students with disabilities and chronic medical conditions. If you are disabled, have an injury or illness and require academic accommodations to meet the course objectives, please contact </w:t>
-      </w:r>
-      <w:proofErr w:type="spellStart"/>
-      <w:r>
-        <w:rPr>
-          <w:rFonts w:cs="Times"/>
-          <w:sz w:val="22"/>
-          <w:szCs w:val="22"/>
-        </w:rPr>
-        <w:t>Earllene</w:t>
-      </w:r>
-      <w:proofErr w:type="spellEnd"/>
-      <w:r>
-        <w:rPr>
-          <w:rFonts w:cs="Times"/>
-          <w:sz w:val="22"/>
-          <w:szCs w:val="22"/>
-        </w:rPr>
-        <w:t xml:space="preserve"> Roberts, the Diversity Advisor for the Disability Resource Centre located in the University Centre building (UNC 215).</w:t>
-      </w:r>
-    </w:p>
-    <w:p>
-      <w:pPr>
-        <w:pStyle w:val="BodyText"/>
-        <w:spacing w:after="0"/>
-        <w:jc w:val="both"/>
-        <w:rPr>
-          <w:rFonts w:cs="Times"/>
-          <w:sz w:val="22"/>
-          <w:szCs w:val="22"/>
-        </w:rPr>
-      </w:pPr>
-    </w:p>
-    <w:p>
-      <w:pPr>
-        <w:pStyle w:val="BodyText"/>
-        <w:spacing w:after="0"/>
-        <w:jc w:val="both"/>
-        <w:rPr>
-          <w:rFonts w:ascii="Calibri" w:hAnsi="Calibri" w:cs="Times"/>
           <w:sz w:val="22"/>
           <w:szCs w:val="22"/>
         </w:rPr>
@@ -4523,7 +4503,15 @@
           <w:sz w:val="22"/>
           <w:szCs w:val="22"/>
         </w:rPr>
-        <w:t xml:space="preserve">5 </w:t>
+        <w:t>5</w:t>
+      </w:r>
+      <w:r>
+        <w:rPr>
+          <w:rFonts w:ascii="Calibri" w:hAnsi="Calibri" w:cs="Times"/>
+          <w:sz w:val="22"/>
+          <w:szCs w:val="22"/>
+        </w:rPr>
+        <w:t xml:space="preserve"> </w:t>
       </w:r>
       <w:r>
         <w:rPr>
@@ -4532,7 +4520,15 @@
           <w:szCs w:val="22"/>
         </w:rPr>
         <w:tab/>
-        <w:t>250.807.9263</w:t>
+        <w:t>250.807.</w:t>
+      </w:r>
+      <w:r>
+        <w:rPr>
+          <w:rFonts w:ascii="Calibri" w:hAnsi="Calibri" w:cs="Times"/>
+          <w:sz w:val="22"/>
+          <w:szCs w:val="22"/>
+        </w:rPr>
+        <w:t>8053</w:t>
       </w:r>
     </w:p>
     <w:p>
@@ -4562,7 +4558,7 @@
             <w:sz w:val="22"/>
             <w:szCs w:val="22"/>
           </w:rPr>
-          <w:t>earllene.roberts@ubc.ca</w:t>
+          <w:t>drc.questions@ubc.ca</w:t>
         </w:r>
       </w:hyperlink>
       <w:r>
@@ -4580,19 +4576,28 @@
         <w:spacing w:after="0"/>
         <w:jc w:val="both"/>
         <w:rPr>
+          <w:rFonts w:ascii="Calibri" w:hAnsi="Calibri" w:cs="Times"/>
+          <w:i/>
+          <w:sz w:val="22"/>
+          <w:szCs w:val="22"/>
+        </w:rPr>
+      </w:pPr>
+      <w:r>
+        <w:rPr>
+          <w:rFonts w:ascii="Calibri" w:hAnsi="Calibri" w:cs="Times"/>
+          <w:sz w:val="22"/>
+          <w:szCs w:val="22"/>
+        </w:rPr>
+        <w:t xml:space="preserve">Web: </w:t>
+      </w:r>
+      <w:r>
+        <w:rPr>
           <w:rStyle w:val="HTMLCite"/>
           <w:rFonts w:ascii="Calibri" w:hAnsi="Calibri" w:cs="Times"/>
           <w:sz w:val="22"/>
           <w:szCs w:val="22"/>
         </w:rPr>
-      </w:pPr>
-      <w:r>
-        <w:rPr>
-          <w:rFonts w:ascii="Calibri" w:hAnsi="Calibri" w:cs="Times"/>
-          <w:sz w:val="22"/>
-          <w:szCs w:val="22"/>
-        </w:rPr>
-        <w:t xml:space="preserve">Web: </w:t>
+        <w:t xml:space="preserve"> </w:t>
       </w:r>
       <w:hyperlink r:id="rId13" w:history="1">
         <w:r>
@@ -4602,18 +4607,9 @@
             <w:sz w:val="22"/>
             <w:szCs w:val="22"/>
           </w:rPr>
-          <w:t>www.students.ok.ubc.ca/drc</w:t>
+          <w:t>http://www.students.ok.ubc.ca/academic-success/disability-resources/</w:t>
         </w:r>
       </w:hyperlink>
-      <w:r>
-        <w:rPr>
-          <w:rStyle w:val="HTMLCite"/>
-          <w:rFonts w:ascii="Calibri" w:hAnsi="Calibri" w:cs="Times"/>
-          <w:sz w:val="22"/>
-          <w:szCs w:val="22"/>
-        </w:rPr>
-        <w:t xml:space="preserve">  </w:t>
-      </w:r>
     </w:p>
     <w:p>
       <w:pPr>
@@ -4644,23 +4640,7 @@
           <w:sz w:val="22"/>
           <w:szCs w:val="22"/>
         </w:rPr>
-        <w:t>${</w:t>
-      </w:r>
-      <w:r>
-        <w:rPr>
-          <w:rFonts w:ascii="Calibri" w:hAnsi="Calibri" w:cs="Times"/>
-          <w:sz w:val="22"/>
-          <w:szCs w:val="22"/>
-        </w:rPr>
-        <w:t>/</w:t>
-      </w:r>
-      <w:r>
-        <w:rPr>
-          <w:rFonts w:ascii="Calibri" w:hAnsi="Calibri" w:cs="Times"/>
-          <w:sz w:val="22"/>
-          <w:szCs w:val="22"/>
-        </w:rPr>
-        <w:t>disability}</w:t>
+        <w:t>${/disability}</w:t>
       </w:r>
     </w:p>
     <w:p>
@@ -5518,17 +5498,14 @@
     <w:p>
       <w:pPr>
         <w:rPr>
-          <w:rStyle w:val="Hyperlink"/>
-          <w:rFonts w:ascii="Calibri" w:hAnsi="Calibri" w:cs="Times"/>
-          <w:color w:val="auto"/>
-          <w:u w:val="none"/>
-        </w:rPr>
-      </w:pPr>
-      <w:r>
-        <w:rPr>
-          <w:rFonts w:ascii="Calibri" w:hAnsi="Calibri" w:cs="Times"/>
-        </w:rPr>
-        <w:t xml:space="preserve">The Student Learning Hub (LIB 237) is your go-to resource for free math, science, writing, and language learning support. The Hub welcomes undergraduate students from all disciplines and year levels to access a range of supports that include </w:t>
+          <w:rFonts w:ascii="Calibri" w:hAnsi="Calibri" w:cs="Times"/>
+        </w:rPr>
+      </w:pPr>
+      <w:r>
+        <w:rPr>
+          <w:rFonts w:ascii="Calibri" w:hAnsi="Calibri" w:cs="Times"/>
+        </w:rPr>
+        <w:t xml:space="preserve">The Student Learning Hub is your go-to resource for free math, science, writing, and language learning support. The Hub welcomes undergraduate students from all disciplines and year levels to access a range of supports that include </w:t>
       </w:r>
       <w:r>
         <w:rPr>
@@ -5542,23 +5519,140 @@
         <w:rPr>
           <w:rFonts w:ascii="Calibri" w:hAnsi="Calibri" w:cs="Times"/>
         </w:rPr>
-        <w:t>. For more information, please visit the Hub’s website (</w:t>
+        <w:t xml:space="preserve">. </w:t>
+      </w:r>
+    </w:p>
+    <w:p>
+      <w:pPr>
+        <w:rPr>
+          <w:rFonts w:ascii="Calibri" w:hAnsi="Calibri" w:cs="Times"/>
+        </w:rPr>
+      </w:pPr>
+    </w:p>
+    <w:p>
+      <w:pPr>
+        <w:pStyle w:val="BodyText"/>
+        <w:spacing w:after="0"/>
+        <w:jc w:val="both"/>
+        <w:rPr>
+          <w:rFonts w:ascii="Calibri" w:hAnsi="Calibri" w:cs="Times"/>
+          <w:sz w:val="22"/>
+          <w:szCs w:val="22"/>
+        </w:rPr>
+      </w:pPr>
+      <w:r>
+        <w:rPr>
+          <w:rFonts w:ascii="Calibri" w:hAnsi="Calibri" w:cs="Times"/>
+          <w:b/>
+          <w:sz w:val="22"/>
+          <w:szCs w:val="22"/>
+        </w:rPr>
+        <w:t>LIB 237</w:t>
+      </w:r>
+      <w:r>
+        <w:rPr>
+          <w:rFonts w:ascii="Calibri" w:hAnsi="Calibri" w:cs="Times"/>
+          <w:sz w:val="22"/>
+          <w:szCs w:val="22"/>
+        </w:rPr>
+        <w:tab/>
+      </w:r>
+      <w:r>
+        <w:rPr>
+          <w:rFonts w:ascii="Calibri" w:hAnsi="Calibri" w:cs="Times"/>
+          <w:sz w:val="22"/>
+          <w:szCs w:val="22"/>
+        </w:rPr>
+        <w:tab/>
+      </w:r>
+      <w:r>
+        <w:rPr>
+          <w:rFonts w:ascii="Calibri" w:hAnsi="Calibri" w:cs="Times"/>
+          <w:sz w:val="22"/>
+          <w:szCs w:val="22"/>
+        </w:rPr>
+        <w:t>250.807.</w:t>
+      </w:r>
+      <w:r>
+        <w:rPr>
+          <w:rFonts w:ascii="Calibri" w:hAnsi="Calibri" w:cs="Times"/>
+          <w:sz w:val="22"/>
+          <w:szCs w:val="22"/>
+        </w:rPr>
+        <w:t>8491</w:t>
+      </w:r>
+    </w:p>
+    <w:p>
+      <w:pPr>
+        <w:jc w:val="both"/>
+        <w:rPr>
+          <w:rFonts w:ascii="Calibri" w:hAnsi="Calibri" w:cs="Times"/>
+          <w:color w:val="002145"/>
+          <w:shd w:val="clear" w:color="auto" w:fill="FFFFFF"/>
+        </w:rPr>
+      </w:pPr>
+      <w:r>
+        <w:rPr>
+          <w:rFonts w:ascii="Calibri" w:hAnsi="Calibri" w:cs="Times"/>
+          <w:color w:val="002145"/>
+          <w:shd w:val="clear" w:color="auto" w:fill="FFFFFF"/>
+        </w:rPr>
+        <w:t>email:</w:t>
+      </w:r>
+      <w:r>
+        <w:rPr>
+          <w:rFonts w:ascii="Calibri" w:hAnsi="Calibri" w:cs="Times"/>
+          <w:color w:val="002145"/>
+          <w:shd w:val="clear" w:color="auto" w:fill="FFFFFF"/>
+        </w:rPr>
+        <w:t xml:space="preserve"> </w:t>
       </w:r>
       <w:hyperlink r:id="rId20" w:history="1">
         <w:r>
           <w:rPr>
             <w:rStyle w:val="Hyperlink"/>
             <w:rFonts w:ascii="Calibri" w:hAnsi="Calibri" w:cs="Times"/>
+            <w:shd w:val="clear" w:color="auto" w:fill="FFFFFF"/>
           </w:rPr>
-          <w:t>https://students.ok.ubc.ca/student-learning-hub/</w:t>
+          <w:t>learning.hub@ubc.ca</w:t>
         </w:r>
       </w:hyperlink>
-      <w:r>
-        <w:rPr>
-          <w:rFonts w:ascii="Calibri" w:hAnsi="Calibri" w:cs="Times"/>
-        </w:rPr>
-        <w:t>) or call 250-807-9185.</w:t>
-      </w:r>
+    </w:p>
+    <w:p>
+      <w:pPr>
+        <w:jc w:val="both"/>
+        <w:rPr>
+          <w:rFonts w:ascii="Calibri" w:hAnsi="Calibri" w:cs="Times"/>
+          <w:color w:val="002145"/>
+          <w:shd w:val="clear" w:color="auto" w:fill="FFFFFF"/>
+        </w:rPr>
+      </w:pPr>
+      <w:r>
+        <w:rPr>
+          <w:rFonts w:ascii="Calibri" w:hAnsi="Calibri" w:cs="Times"/>
+          <w:color w:val="002145"/>
+          <w:shd w:val="clear" w:color="auto" w:fill="FFFFFF"/>
+        </w:rPr>
+        <w:t>We</w:t>
+      </w:r>
+      <w:r>
+        <w:rPr>
+          <w:rFonts w:ascii="Calibri" w:hAnsi="Calibri" w:cs="Times"/>
+          <w:color w:val="002145"/>
+          <w:shd w:val="clear" w:color="auto" w:fill="FFFFFF"/>
+        </w:rPr>
+        <w:t xml:space="preserve">b: </w:t>
+      </w:r>
+      <w:hyperlink r:id="rId21" w:history="1">
+        <w:r>
+          <w:rPr>
+            <w:rStyle w:val="Hyperlink"/>
+            <w:iCs/>
+            <w:shd w:val="clear" w:color="auto" w:fill="FFFFFF"/>
+          </w:rPr>
+          <w:t>http://www.students.ok.ubc.ca/academic-success/learning-hub/</w:t>
+        </w:r>
+      </w:hyperlink>
     </w:p>
     <w:p>
       <w:pPr>
@@ -5579,7 +5673,7 @@
           <w:sz w:val="22"/>
           <w:szCs w:val="22"/>
         </w:rPr>
-        <w:t>${</w:t>
+        <w:t>${/</w:t>
       </w:r>
       <w:r>
         <w:rPr>
@@ -5588,7 +5682,7 @@
           <w:sz w:val="22"/>
           <w:szCs w:val="22"/>
         </w:rPr>
-        <w:t>/</w:t>
+        <w:t>student</w:t>
       </w:r>
       <w:r>
         <w:rPr>
@@ -5597,25 +5691,7 @@
           <w:sz w:val="22"/>
           <w:szCs w:val="22"/>
         </w:rPr>
-        <w:t>student</w:t>
-      </w:r>
-      <w:r>
-        <w:rPr>
-          <w:rStyle w:val="eop"/>
-          <w:rFonts w:ascii="Calibri" w:hAnsi="Calibri" w:cs="Times"/>
-          <w:sz w:val="22"/>
-          <w:szCs w:val="22"/>
-        </w:rPr>
-        <w:t>}</w:t>
-      </w:r>
-      <w:r>
-        <w:rPr>
-          <w:rStyle w:val="eop"/>
-          <w:rFonts w:ascii="Calibri" w:hAnsi="Calibri" w:cs="Times"/>
-          <w:sz w:val="22"/>
-          <w:szCs w:val="22"/>
-        </w:rPr>
-        <w:t> </w:t>
+        <w:t>} </w:t>
       </w:r>
     </w:p>
     <w:p>
@@ -5708,7 +5784,7 @@
         </w:rPr>
         <w:t xml:space="preserve">Come and see us – we are here to help! You may also contact </w:t>
       </w:r>
-      <w:hyperlink r:id="rId21" w:history="1">
+      <w:hyperlink r:id="rId22" w:history="1">
         <w:r>
           <w:rPr>
             <w:rStyle w:val="Hyperlink"/>
@@ -5867,6 +5943,7 @@
           <w:sz w:val="22"/>
           <w:szCs w:val="22"/>
         </w:rPr>
+        <w:lastRenderedPageBreak/>
         <w:t>${</w:t>
       </w:r>
       <w:proofErr w:type="spellStart"/>
@@ -6019,7 +6096,6 @@
           <w:iCs/>
           <w:color w:val="4B4B4B"/>
         </w:rPr>
-        <w:lastRenderedPageBreak/>
         <w:t xml:space="preserve">Don't want to walk alone at night?  Not too sure how to get somewhere on campus?  Call </w:t>
       </w:r>
       <w:proofErr w:type="spellStart"/>
@@ -6087,7 +6163,7 @@
         </w:rPr>
         <w:t xml:space="preserve"> </w:t>
       </w:r>
-      <w:hyperlink r:id="rId22" w:history="1">
+      <w:hyperlink r:id="rId23" w:history="1">
         <w:r>
           <w:rPr>
             <w:rStyle w:val="Hyperlink"/>
@@ -6150,12 +6226,12 @@
       </w:r>
     </w:p>
     <w:sectPr>
-      <w:headerReference w:type="even" r:id="rId23"/>
-      <w:headerReference w:type="default" r:id="rId24"/>
-      <w:footerReference w:type="even" r:id="rId25"/>
-      <w:footerReference w:type="default" r:id="rId26"/>
-      <w:headerReference w:type="first" r:id="rId27"/>
-      <w:footerReference w:type="first" r:id="rId28"/>
+      <w:headerReference w:type="even" r:id="rId24"/>
+      <w:headerReference w:type="default" r:id="rId25"/>
+      <w:footerReference w:type="even" r:id="rId26"/>
+      <w:footerReference w:type="default" r:id="rId27"/>
+      <w:headerReference w:type="first" r:id="rId28"/>
+      <w:footerReference w:type="first" r:id="rId29"/>
       <w:pgSz w:w="12240" w:h="15840"/>
       <w:pgMar w:top="1440" w:right="1440" w:bottom="1440" w:left="1440" w:header="720" w:footer="720" w:gutter="0"/>
       <w:cols w:space="720"/>
@@ -6166,7 +6242,7 @@
 </file>
 
 <file path=word/endnotes.xml><?xml version="1.0" encoding="utf-8"?>
-<w:endnotes xmlns:wpc="http://schemas.microsoft.com/office/word/2010/wordprocessingCanvas" xmlns:cx="http://schemas.microsoft.com/office/drawing/2014/chartex" xmlns:cx1="http://schemas.microsoft.com/office/drawing/2015/9/8/chartex" xmlns:cx2="http://schemas.microsoft.com/office/drawing/2015/10/21/chartex" xmlns:cx3="http://schemas.microsoft.com/office/drawing/2016/5/9/chartex" xmlns:cx4="http://schemas.microsoft.com/office/drawing/2016/5/10/chartex" xmlns:cx5="http://schemas.microsoft.com/office/drawing/2016/5/11/chartex" xmlns:cx6="http://schemas.microsoft.com/office/drawing/2016/5/12/chartex" xmlns:cx7="http://schemas.microsoft.com/office/drawing/2016/5/13/chartex" xmlns:cx8="http://schemas.microsoft.com/office/drawing/2016/5/14/chartex" xmlns:mc="http://schemas.openxmlformats.org/markup-compatibility/2006" xmlns:aink="http://schemas.microsoft.com/office/drawing/2016/ink" xmlns:am3d="http://schemas.microsoft.com/office/drawing/2017/model3d" xmlns:o="urn:schemas-microsoft-com:office:office" xmlns:r="http://schemas.openxmlformats.org/officeDocument/2006/relationships" xmlns:m="http://schemas.openxmlformats.org/officeDocument/2006/math" xmlns:v="urn:schemas-microsoft-com:vml" xmlns:wp14="http://schemas.microsoft.com/office/word/2010/wordprocessingDrawing" xmlns:wp="http://schemas.openxmlformats.org/drawingml/2006/wordprocessingDrawing" xmlns:w10="urn:schemas-microsoft-com:office:word" xmlns:w="http://schemas.openxmlformats.org/wordprocessingml/2006/main" xmlns:w14="http://schemas.microsoft.com/office/word/2010/wordml" xmlns:w15="http://schemas.microsoft.com/office/word/2012/wordml" xmlns:w16cid="http://schemas.microsoft.com/office/word/2016/wordml/cid" xmlns:w16se="http://schemas.microsoft.com/office/word/2015/wordml/symex" xmlns:wpg="http://schemas.microsoft.com/office/word/2010/wordprocessingGroup" xmlns:wpi="http://schemas.microsoft.com/office/word/2010/wordprocessingInk" xmlns:wne="http://schemas.microsoft.com/office/word/2006/wordml" xmlns:wps="http://schemas.microsoft.com/office/word/2010/wordprocessingShape" mc:Ignorable="w14 w15 w16se w16cid wp14">
+<w:endnotes xmlns:wpc="http://schemas.microsoft.com/office/word/2010/wordprocessingCanvas" xmlns:cx="http://schemas.microsoft.com/office/drawing/2014/chartex" xmlns:cx1="http://schemas.microsoft.com/office/drawing/2015/9/8/chartex" xmlns:cx2="http://schemas.microsoft.com/office/drawing/2015/10/21/chartex" xmlns:cx3="http://schemas.microsoft.com/office/drawing/2016/5/9/chartex" xmlns:cx4="http://schemas.microsoft.com/office/drawing/2016/5/10/chartex" xmlns:cx5="http://schemas.microsoft.com/office/drawing/2016/5/11/chartex" xmlns:cx6="http://schemas.microsoft.com/office/drawing/2016/5/12/chartex" xmlns:cx7="http://schemas.microsoft.com/office/drawing/2016/5/13/chartex" xmlns:cx8="http://schemas.microsoft.com/office/drawing/2016/5/14/chartex" xmlns:mc="http://schemas.openxmlformats.org/markup-compatibility/2006" xmlns:aink="http://schemas.microsoft.com/office/drawing/2016/ink" xmlns:am3d="http://schemas.microsoft.com/office/drawing/2017/model3d" xmlns:o="urn:schemas-microsoft-com:office:office" xmlns:r="http://schemas.openxmlformats.org/officeDocument/2006/relationships" xmlns:m="http://schemas.openxmlformats.org/officeDocument/2006/math" xmlns:v="urn:schemas-microsoft-com:vml" xmlns:wp14="http://schemas.microsoft.com/office/word/2010/wordprocessingDrawing" xmlns:wp="http://schemas.openxmlformats.org/drawingml/2006/wordprocessingDrawing" xmlns:w10="urn:schemas-microsoft-com:office:word" xmlns:w="http://schemas.openxmlformats.org/wordprocessingml/2006/main" xmlns:w14="http://schemas.microsoft.com/office/word/2010/wordml" xmlns:w15="http://schemas.microsoft.com/office/word/2012/wordml" xmlns:w16cex="http://schemas.microsoft.com/office/word/2018/wordml/cex" xmlns:w16cid="http://schemas.microsoft.com/office/word/2016/wordml/cid" xmlns:w16="http://schemas.microsoft.com/office/word/2018/wordml" xmlns:w16sdtdh="http://schemas.microsoft.com/office/word/2020/wordml/sdtdatahash" xmlns:w16se="http://schemas.microsoft.com/office/word/2015/wordml/symex" xmlns:wpg="http://schemas.microsoft.com/office/word/2010/wordprocessingGroup" xmlns:wpi="http://schemas.microsoft.com/office/word/2010/wordprocessingInk" xmlns:wne="http://schemas.microsoft.com/office/word/2006/wordml" xmlns:wps="http://schemas.microsoft.com/office/word/2010/wordprocessingShape" mc:Ignorable="w14 w15 w16se w16cid w16 w16cex w16sdtdh wp14">
   <w:endnote w:type="separator" w:id="-1">
     <w:p>
       <w:pPr>
@@ -6191,7 +6267,7 @@
 </file>
 
 <file path=word/footer1.xml><?xml version="1.0" encoding="utf-8"?>
-<w:ftr xmlns:wpc="http://schemas.microsoft.com/office/word/2010/wordprocessingCanvas" xmlns:cx="http://schemas.microsoft.com/office/drawing/2014/chartex" xmlns:cx1="http://schemas.microsoft.com/office/drawing/2015/9/8/chartex" xmlns:cx2="http://schemas.microsoft.com/office/drawing/2015/10/21/chartex" xmlns:cx3="http://schemas.microsoft.com/office/drawing/2016/5/9/chartex" xmlns:cx4="http://schemas.microsoft.com/office/drawing/2016/5/10/chartex" xmlns:cx5="http://schemas.microsoft.com/office/drawing/2016/5/11/chartex" xmlns:cx6="http://schemas.microsoft.com/office/drawing/2016/5/12/chartex" xmlns:cx7="http://schemas.microsoft.com/office/drawing/2016/5/13/chartex" xmlns:cx8="http://schemas.microsoft.com/office/drawing/2016/5/14/chartex" xmlns:mc="http://schemas.openxmlformats.org/markup-compatibility/2006" xmlns:aink="http://schemas.microsoft.com/office/drawing/2016/ink" xmlns:am3d="http://schemas.microsoft.com/office/drawing/2017/model3d" xmlns:o="urn:schemas-microsoft-com:office:office" xmlns:r="http://schemas.openxmlformats.org/officeDocument/2006/relationships" xmlns:m="http://schemas.openxmlformats.org/officeDocument/2006/math" xmlns:v="urn:schemas-microsoft-com:vml" xmlns:wp14="http://schemas.microsoft.com/office/word/2010/wordprocessingDrawing" xmlns:wp="http://schemas.openxmlformats.org/drawingml/2006/wordprocessingDrawing" xmlns:w10="urn:schemas-microsoft-com:office:word" xmlns:w="http://schemas.openxmlformats.org/wordprocessingml/2006/main" xmlns:w14="http://schemas.microsoft.com/office/word/2010/wordml" xmlns:w15="http://schemas.microsoft.com/office/word/2012/wordml" xmlns:w16cid="http://schemas.microsoft.com/office/word/2016/wordml/cid" xmlns:w16se="http://schemas.microsoft.com/office/word/2015/wordml/symex" xmlns:wpg="http://schemas.microsoft.com/office/word/2010/wordprocessingGroup" xmlns:wpi="http://schemas.microsoft.com/office/word/2010/wordprocessingInk" xmlns:wne="http://schemas.microsoft.com/office/word/2006/wordml" xmlns:wps="http://schemas.microsoft.com/office/word/2010/wordprocessingShape" mc:Ignorable="w14 w15 w16se w16cid wp14">
+<w:ftr xmlns:wpc="http://schemas.microsoft.com/office/word/2010/wordprocessingCanvas" xmlns:cx="http://schemas.microsoft.com/office/drawing/2014/chartex" xmlns:cx1="http://schemas.microsoft.com/office/drawing/2015/9/8/chartex" xmlns:cx2="http://schemas.microsoft.com/office/drawing/2015/10/21/chartex" xmlns:cx3="http://schemas.microsoft.com/office/drawing/2016/5/9/chartex" xmlns:cx4="http://schemas.microsoft.com/office/drawing/2016/5/10/chartex" xmlns:cx5="http://schemas.microsoft.com/office/drawing/2016/5/11/chartex" xmlns:cx6="http://schemas.microsoft.com/office/drawing/2016/5/12/chartex" xmlns:cx7="http://schemas.microsoft.com/office/drawing/2016/5/13/chartex" xmlns:cx8="http://schemas.microsoft.com/office/drawing/2016/5/14/chartex" xmlns:mc="http://schemas.openxmlformats.org/markup-compatibility/2006" xmlns:aink="http://schemas.microsoft.com/office/drawing/2016/ink" xmlns:am3d="http://schemas.microsoft.com/office/drawing/2017/model3d" xmlns:o="urn:schemas-microsoft-com:office:office" xmlns:r="http://schemas.openxmlformats.org/officeDocument/2006/relationships" xmlns:m="http://schemas.openxmlformats.org/officeDocument/2006/math" xmlns:v="urn:schemas-microsoft-com:vml" xmlns:wp14="http://schemas.microsoft.com/office/word/2010/wordprocessingDrawing" xmlns:wp="http://schemas.openxmlformats.org/drawingml/2006/wordprocessingDrawing" xmlns:w10="urn:schemas-microsoft-com:office:word" xmlns:w="http://schemas.openxmlformats.org/wordprocessingml/2006/main" xmlns:w14="http://schemas.microsoft.com/office/word/2010/wordml" xmlns:w15="http://schemas.microsoft.com/office/word/2012/wordml" xmlns:w16cex="http://schemas.microsoft.com/office/word/2018/wordml/cex" xmlns:w16cid="http://schemas.microsoft.com/office/word/2016/wordml/cid" xmlns:w16="http://schemas.microsoft.com/office/word/2018/wordml" xmlns:w16sdtdh="http://schemas.microsoft.com/office/word/2020/wordml/sdtdatahash" xmlns:w16se="http://schemas.microsoft.com/office/word/2015/wordml/symex" xmlns:wpg="http://schemas.microsoft.com/office/word/2010/wordprocessingGroup" xmlns:wpi="http://schemas.microsoft.com/office/word/2010/wordprocessingInk" xmlns:wne="http://schemas.microsoft.com/office/word/2006/wordml" xmlns:wps="http://schemas.microsoft.com/office/word/2010/wordprocessingShape" mc:Ignorable="w14 w15 w16se w16cid w16 w16cex w16sdtdh wp14">
   <w:p>
     <w:pPr>
       <w:pStyle w:val="Footer"/>
@@ -6201,7 +6277,7 @@
 </file>
 
 <file path=word/footer2.xml><?xml version="1.0" encoding="utf-8"?>
-<w:ftr xmlns:wpc="http://schemas.microsoft.com/office/word/2010/wordprocessingCanvas" xmlns:cx="http://schemas.microsoft.com/office/drawing/2014/chartex" xmlns:cx1="http://schemas.microsoft.com/office/drawing/2015/9/8/chartex" xmlns:cx2="http://schemas.microsoft.com/office/drawing/2015/10/21/chartex" xmlns:cx3="http://schemas.microsoft.com/office/drawing/2016/5/9/chartex" xmlns:cx4="http://schemas.microsoft.com/office/drawing/2016/5/10/chartex" xmlns:cx5="http://schemas.microsoft.com/office/drawing/2016/5/11/chartex" xmlns:cx6="http://schemas.microsoft.com/office/drawing/2016/5/12/chartex" xmlns:cx7="http://schemas.microsoft.com/office/drawing/2016/5/13/chartex" xmlns:cx8="http://schemas.microsoft.com/office/drawing/2016/5/14/chartex" xmlns:mc="http://schemas.openxmlformats.org/markup-compatibility/2006" xmlns:aink="http://schemas.microsoft.com/office/drawing/2016/ink" xmlns:am3d="http://schemas.microsoft.com/office/drawing/2017/model3d" xmlns:o="urn:schemas-microsoft-com:office:office" xmlns:r="http://schemas.openxmlformats.org/officeDocument/2006/relationships" xmlns:m="http://schemas.openxmlformats.org/officeDocument/2006/math" xmlns:v="urn:schemas-microsoft-com:vml" xmlns:wp14="http://schemas.microsoft.com/office/word/2010/wordprocessingDrawing" xmlns:wp="http://schemas.openxmlformats.org/drawingml/2006/wordprocessingDrawing" xmlns:w10="urn:schemas-microsoft-com:office:word" xmlns:w="http://schemas.openxmlformats.org/wordprocessingml/2006/main" xmlns:w14="http://schemas.microsoft.com/office/word/2010/wordml" xmlns:w15="http://schemas.microsoft.com/office/word/2012/wordml" xmlns:w16cid="http://schemas.microsoft.com/office/word/2016/wordml/cid" xmlns:w16se="http://schemas.microsoft.com/office/word/2015/wordml/symex" xmlns:wpg="http://schemas.microsoft.com/office/word/2010/wordprocessingGroup" xmlns:wpi="http://schemas.microsoft.com/office/word/2010/wordprocessingInk" xmlns:wne="http://schemas.microsoft.com/office/word/2006/wordml" xmlns:wps="http://schemas.microsoft.com/office/word/2010/wordprocessingShape" mc:Ignorable="w14 w15 w16se w16cid wp14">
+<w:ftr xmlns:wpc="http://schemas.microsoft.com/office/word/2010/wordprocessingCanvas" xmlns:cx="http://schemas.microsoft.com/office/drawing/2014/chartex" xmlns:cx1="http://schemas.microsoft.com/office/drawing/2015/9/8/chartex" xmlns:cx2="http://schemas.microsoft.com/office/drawing/2015/10/21/chartex" xmlns:cx3="http://schemas.microsoft.com/office/drawing/2016/5/9/chartex" xmlns:cx4="http://schemas.microsoft.com/office/drawing/2016/5/10/chartex" xmlns:cx5="http://schemas.microsoft.com/office/drawing/2016/5/11/chartex" xmlns:cx6="http://schemas.microsoft.com/office/drawing/2016/5/12/chartex" xmlns:cx7="http://schemas.microsoft.com/office/drawing/2016/5/13/chartex" xmlns:cx8="http://schemas.microsoft.com/office/drawing/2016/5/14/chartex" xmlns:mc="http://schemas.openxmlformats.org/markup-compatibility/2006" xmlns:aink="http://schemas.microsoft.com/office/drawing/2016/ink" xmlns:am3d="http://schemas.microsoft.com/office/drawing/2017/model3d" xmlns:o="urn:schemas-microsoft-com:office:office" xmlns:r="http://schemas.openxmlformats.org/officeDocument/2006/relationships" xmlns:m="http://schemas.openxmlformats.org/officeDocument/2006/math" xmlns:v="urn:schemas-microsoft-com:vml" xmlns:wp14="http://schemas.microsoft.com/office/word/2010/wordprocessingDrawing" xmlns:wp="http://schemas.openxmlformats.org/drawingml/2006/wordprocessingDrawing" xmlns:w10="urn:schemas-microsoft-com:office:word" xmlns:w="http://schemas.openxmlformats.org/wordprocessingml/2006/main" xmlns:w14="http://schemas.microsoft.com/office/word/2010/wordml" xmlns:w15="http://schemas.microsoft.com/office/word/2012/wordml" xmlns:w16cex="http://schemas.microsoft.com/office/word/2018/wordml/cex" xmlns:w16cid="http://schemas.microsoft.com/office/word/2016/wordml/cid" xmlns:w16="http://schemas.microsoft.com/office/word/2018/wordml" xmlns:w16sdtdh="http://schemas.microsoft.com/office/word/2020/wordml/sdtdatahash" xmlns:w16se="http://schemas.microsoft.com/office/word/2015/wordml/symex" xmlns:wpg="http://schemas.microsoft.com/office/word/2010/wordprocessingGroup" xmlns:wpi="http://schemas.microsoft.com/office/word/2010/wordprocessingInk" xmlns:wne="http://schemas.microsoft.com/office/word/2006/wordml" xmlns:wps="http://schemas.microsoft.com/office/word/2010/wordprocessingShape" mc:Ignorable="w14 w15 w16se w16cid w16 w16cex w16sdtdh wp14">
   <w:p>
     <w:pPr>
       <w:pStyle w:val="Footer"/>
@@ -6211,7 +6287,7 @@
 </file>
 
 <file path=word/footer3.xml><?xml version="1.0" encoding="utf-8"?>
-<w:ftr xmlns:wpc="http://schemas.microsoft.com/office/word/2010/wordprocessingCanvas" xmlns:cx="http://schemas.microsoft.com/office/drawing/2014/chartex" xmlns:cx1="http://schemas.microsoft.com/office/drawing/2015/9/8/chartex" xmlns:cx2="http://schemas.microsoft.com/office/drawing/2015/10/21/chartex" xmlns:cx3="http://schemas.microsoft.com/office/drawing/2016/5/9/chartex" xmlns:cx4="http://schemas.microsoft.com/office/drawing/2016/5/10/chartex" xmlns:cx5="http://schemas.microsoft.com/office/drawing/2016/5/11/chartex" xmlns:cx6="http://schemas.microsoft.com/office/drawing/2016/5/12/chartex" xmlns:cx7="http://schemas.microsoft.com/office/drawing/2016/5/13/chartex" xmlns:cx8="http://schemas.microsoft.com/office/drawing/2016/5/14/chartex" xmlns:mc="http://schemas.openxmlformats.org/markup-compatibility/2006" xmlns:aink="http://schemas.microsoft.com/office/drawing/2016/ink" xmlns:am3d="http://schemas.microsoft.com/office/drawing/2017/model3d" xmlns:o="urn:schemas-microsoft-com:office:office" xmlns:r="http://schemas.openxmlformats.org/officeDocument/2006/relationships" xmlns:m="http://schemas.openxmlformats.org/officeDocument/2006/math" xmlns:v="urn:schemas-microsoft-com:vml" xmlns:wp14="http://schemas.microsoft.com/office/word/2010/wordprocessingDrawing" xmlns:wp="http://schemas.openxmlformats.org/drawingml/2006/wordprocessingDrawing" xmlns:w10="urn:schemas-microsoft-com:office:word" xmlns:w="http://schemas.openxmlformats.org/wordprocessingml/2006/main" xmlns:w14="http://schemas.microsoft.com/office/word/2010/wordml" xmlns:w15="http://schemas.microsoft.com/office/word/2012/wordml" xmlns:w16cid="http://schemas.microsoft.com/office/word/2016/wordml/cid" xmlns:w16se="http://schemas.microsoft.com/office/word/2015/wordml/symex" xmlns:wpg="http://schemas.microsoft.com/office/word/2010/wordprocessingGroup" xmlns:wpi="http://schemas.microsoft.com/office/word/2010/wordprocessingInk" xmlns:wne="http://schemas.microsoft.com/office/word/2006/wordml" xmlns:wps="http://schemas.microsoft.com/office/word/2010/wordprocessingShape" mc:Ignorable="w14 w15 w16se w16cid wp14">
+<w:ftr xmlns:wpc="http://schemas.microsoft.com/office/word/2010/wordprocessingCanvas" xmlns:cx="http://schemas.microsoft.com/office/drawing/2014/chartex" xmlns:cx1="http://schemas.microsoft.com/office/drawing/2015/9/8/chartex" xmlns:cx2="http://schemas.microsoft.com/office/drawing/2015/10/21/chartex" xmlns:cx3="http://schemas.microsoft.com/office/drawing/2016/5/9/chartex" xmlns:cx4="http://schemas.microsoft.com/office/drawing/2016/5/10/chartex" xmlns:cx5="http://schemas.microsoft.com/office/drawing/2016/5/11/chartex" xmlns:cx6="http://schemas.microsoft.com/office/drawing/2016/5/12/chartex" xmlns:cx7="http://schemas.microsoft.com/office/drawing/2016/5/13/chartex" xmlns:cx8="http://schemas.microsoft.com/office/drawing/2016/5/14/chartex" xmlns:mc="http://schemas.openxmlformats.org/markup-compatibility/2006" xmlns:aink="http://schemas.microsoft.com/office/drawing/2016/ink" xmlns:am3d="http://schemas.microsoft.com/office/drawing/2017/model3d" xmlns:o="urn:schemas-microsoft-com:office:office" xmlns:r="http://schemas.openxmlformats.org/officeDocument/2006/relationships" xmlns:m="http://schemas.openxmlformats.org/officeDocument/2006/math" xmlns:v="urn:schemas-microsoft-com:vml" xmlns:wp14="http://schemas.microsoft.com/office/word/2010/wordprocessingDrawing" xmlns:wp="http://schemas.openxmlformats.org/drawingml/2006/wordprocessingDrawing" xmlns:w10="urn:schemas-microsoft-com:office:word" xmlns:w="http://schemas.openxmlformats.org/wordprocessingml/2006/main" xmlns:w14="http://schemas.microsoft.com/office/word/2010/wordml" xmlns:w15="http://schemas.microsoft.com/office/word/2012/wordml" xmlns:w16cex="http://schemas.microsoft.com/office/word/2018/wordml/cex" xmlns:w16cid="http://schemas.microsoft.com/office/word/2016/wordml/cid" xmlns:w16="http://schemas.microsoft.com/office/word/2018/wordml" xmlns:w16sdtdh="http://schemas.microsoft.com/office/word/2020/wordml/sdtdatahash" xmlns:w16se="http://schemas.microsoft.com/office/word/2015/wordml/symex" xmlns:wpg="http://schemas.microsoft.com/office/word/2010/wordprocessingGroup" xmlns:wpi="http://schemas.microsoft.com/office/word/2010/wordprocessingInk" xmlns:wne="http://schemas.microsoft.com/office/word/2006/wordml" xmlns:wps="http://schemas.microsoft.com/office/word/2010/wordprocessingShape" mc:Ignorable="w14 w15 w16se w16cid w16 w16cex w16sdtdh wp14">
   <w:p>
     <w:pPr>
       <w:pStyle w:val="Footer"/>
@@ -6221,7 +6297,7 @@
 </file>
 
 <file path=word/footnotes.xml><?xml version="1.0" encoding="utf-8"?>
-<w:footnotes xmlns:wpc="http://schemas.microsoft.com/office/word/2010/wordprocessingCanvas" xmlns:cx="http://schemas.microsoft.com/office/drawing/2014/chartex" xmlns:cx1="http://schemas.microsoft.com/office/drawing/2015/9/8/chartex" xmlns:cx2="http://schemas.microsoft.com/office/drawing/2015/10/21/chartex" xmlns:cx3="http://schemas.microsoft.com/office/drawing/2016/5/9/chartex" xmlns:cx4="http://schemas.microsoft.com/office/drawing/2016/5/10/chartex" xmlns:cx5="http://schemas.microsoft.com/office/drawing/2016/5/11/chartex" xmlns:cx6="http://schemas.microsoft.com/office/drawing/2016/5/12/chartex" xmlns:cx7="http://schemas.microsoft.com/office/drawing/2016/5/13/chartex" xmlns:cx8="http://schemas.microsoft.com/office/drawing/2016/5/14/chartex" xmlns:mc="http://schemas.openxmlformats.org/markup-compatibility/2006" xmlns:aink="http://schemas.microsoft.com/office/drawing/2016/ink" xmlns:am3d="http://schemas.microsoft.com/office/drawing/2017/model3d" xmlns:o="urn:schemas-microsoft-com:office:office" xmlns:r="http://schemas.openxmlformats.org/officeDocument/2006/relationships" xmlns:m="http://schemas.openxmlformats.org/officeDocument/2006/math" xmlns:v="urn:schemas-microsoft-com:vml" xmlns:wp14="http://schemas.microsoft.com/office/word/2010/wordprocessingDrawing" xmlns:wp="http://schemas.openxmlformats.org/drawingml/2006/wordprocessingDrawing" xmlns:w10="urn:schemas-microsoft-com:office:word" xmlns:w="http://schemas.openxmlformats.org/wordprocessingml/2006/main" xmlns:w14="http://schemas.microsoft.com/office/word/2010/wordml" xmlns:w15="http://schemas.microsoft.com/office/word/2012/wordml" xmlns:w16cid="http://schemas.microsoft.com/office/word/2016/wordml/cid" xmlns:w16se="http://schemas.microsoft.com/office/word/2015/wordml/symex" xmlns:wpg="http://schemas.microsoft.com/office/word/2010/wordprocessingGroup" xmlns:wpi="http://schemas.microsoft.com/office/word/2010/wordprocessingInk" xmlns:wne="http://schemas.microsoft.com/office/word/2006/wordml" xmlns:wps="http://schemas.microsoft.com/office/word/2010/wordprocessingShape" mc:Ignorable="w14 w15 w16se w16cid wp14">
+<w:footnotes xmlns:wpc="http://schemas.microsoft.com/office/word/2010/wordprocessingCanvas" xmlns:cx="http://schemas.microsoft.com/office/drawing/2014/chartex" xmlns:cx1="http://schemas.microsoft.com/office/drawing/2015/9/8/chartex" xmlns:cx2="http://schemas.microsoft.com/office/drawing/2015/10/21/chartex" xmlns:cx3="http://schemas.microsoft.com/office/drawing/2016/5/9/chartex" xmlns:cx4="http://schemas.microsoft.com/office/drawing/2016/5/10/chartex" xmlns:cx5="http://schemas.microsoft.com/office/drawing/2016/5/11/chartex" xmlns:cx6="http://schemas.microsoft.com/office/drawing/2016/5/12/chartex" xmlns:cx7="http://schemas.microsoft.com/office/drawing/2016/5/13/chartex" xmlns:cx8="http://schemas.microsoft.com/office/drawing/2016/5/14/chartex" xmlns:mc="http://schemas.openxmlformats.org/markup-compatibility/2006" xmlns:aink="http://schemas.microsoft.com/office/drawing/2016/ink" xmlns:am3d="http://schemas.microsoft.com/office/drawing/2017/model3d" xmlns:o="urn:schemas-microsoft-com:office:office" xmlns:r="http://schemas.openxmlformats.org/officeDocument/2006/relationships" xmlns:m="http://schemas.openxmlformats.org/officeDocument/2006/math" xmlns:v="urn:schemas-microsoft-com:vml" xmlns:wp14="http://schemas.microsoft.com/office/word/2010/wordprocessingDrawing" xmlns:wp="http://schemas.openxmlformats.org/drawingml/2006/wordprocessingDrawing" xmlns:w10="urn:schemas-microsoft-com:office:word" xmlns:w="http://schemas.openxmlformats.org/wordprocessingml/2006/main" xmlns:w14="http://schemas.microsoft.com/office/word/2010/wordml" xmlns:w15="http://schemas.microsoft.com/office/word/2012/wordml" xmlns:w16cex="http://schemas.microsoft.com/office/word/2018/wordml/cex" xmlns:w16cid="http://schemas.microsoft.com/office/word/2016/wordml/cid" xmlns:w16="http://schemas.microsoft.com/office/word/2018/wordml" xmlns:w16sdtdh="http://schemas.microsoft.com/office/word/2020/wordml/sdtdatahash" xmlns:w16se="http://schemas.microsoft.com/office/word/2015/wordml/symex" xmlns:wpg="http://schemas.microsoft.com/office/word/2010/wordprocessingGroup" xmlns:wpi="http://schemas.microsoft.com/office/word/2010/wordprocessingInk" xmlns:wne="http://schemas.microsoft.com/office/word/2006/wordml" xmlns:wps="http://schemas.microsoft.com/office/word/2010/wordprocessingShape" mc:Ignorable="w14 w15 w16se w16cid w16 w16cex w16sdtdh wp14">
   <w:footnote w:type="separator" w:id="-1">
     <w:p>
       <w:pPr>
@@ -6246,7 +6322,7 @@
 </file>
 
 <file path=word/header1.xml><?xml version="1.0" encoding="utf-8"?>
-<w:hdr xmlns:wpc="http://schemas.microsoft.com/office/word/2010/wordprocessingCanvas" xmlns:cx="http://schemas.microsoft.com/office/drawing/2014/chartex" xmlns:cx1="http://schemas.microsoft.com/office/drawing/2015/9/8/chartex" xmlns:cx2="http://schemas.microsoft.com/office/drawing/2015/10/21/chartex" xmlns:cx3="http://schemas.microsoft.com/office/drawing/2016/5/9/chartex" xmlns:cx4="http://schemas.microsoft.com/office/drawing/2016/5/10/chartex" xmlns:cx5="http://schemas.microsoft.com/office/drawing/2016/5/11/chartex" xmlns:cx6="http://schemas.microsoft.com/office/drawing/2016/5/12/chartex" xmlns:cx7="http://schemas.microsoft.com/office/drawing/2016/5/13/chartex" xmlns:cx8="http://schemas.microsoft.com/office/drawing/2016/5/14/chartex" xmlns:mc="http://schemas.openxmlformats.org/markup-compatibility/2006" xmlns:aink="http://schemas.microsoft.com/office/drawing/2016/ink" xmlns:am3d="http://schemas.microsoft.com/office/drawing/2017/model3d" xmlns:o="urn:schemas-microsoft-com:office:office" xmlns:r="http://schemas.openxmlformats.org/officeDocument/2006/relationships" xmlns:m="http://schemas.openxmlformats.org/officeDocument/2006/math" xmlns:v="urn:schemas-microsoft-com:vml" xmlns:wp14="http://schemas.microsoft.com/office/word/2010/wordprocessingDrawing" xmlns:wp="http://schemas.openxmlformats.org/drawingml/2006/wordprocessingDrawing" xmlns:w10="urn:schemas-microsoft-com:office:word" xmlns:w="http://schemas.openxmlformats.org/wordprocessingml/2006/main" xmlns:w14="http://schemas.microsoft.com/office/word/2010/wordml" xmlns:w15="http://schemas.microsoft.com/office/word/2012/wordml" xmlns:w16cid="http://schemas.microsoft.com/office/word/2016/wordml/cid" xmlns:w16se="http://schemas.microsoft.com/office/word/2015/wordml/symex" xmlns:wpg="http://schemas.microsoft.com/office/word/2010/wordprocessingGroup" xmlns:wpi="http://schemas.microsoft.com/office/word/2010/wordprocessingInk" xmlns:wne="http://schemas.microsoft.com/office/word/2006/wordml" xmlns:wps="http://schemas.microsoft.com/office/word/2010/wordprocessingShape" mc:Ignorable="w14 w15 w16se w16cid wp14">
+<w:hdr xmlns:wpc="http://schemas.microsoft.com/office/word/2010/wordprocessingCanvas" xmlns:cx="http://schemas.microsoft.com/office/drawing/2014/chartex" xmlns:cx1="http://schemas.microsoft.com/office/drawing/2015/9/8/chartex" xmlns:cx2="http://schemas.microsoft.com/office/drawing/2015/10/21/chartex" xmlns:cx3="http://schemas.microsoft.com/office/drawing/2016/5/9/chartex" xmlns:cx4="http://schemas.microsoft.com/office/drawing/2016/5/10/chartex" xmlns:cx5="http://schemas.microsoft.com/office/drawing/2016/5/11/chartex" xmlns:cx6="http://schemas.microsoft.com/office/drawing/2016/5/12/chartex" xmlns:cx7="http://schemas.microsoft.com/office/drawing/2016/5/13/chartex" xmlns:cx8="http://schemas.microsoft.com/office/drawing/2016/5/14/chartex" xmlns:mc="http://schemas.openxmlformats.org/markup-compatibility/2006" xmlns:aink="http://schemas.microsoft.com/office/drawing/2016/ink" xmlns:am3d="http://schemas.microsoft.com/office/drawing/2017/model3d" xmlns:o="urn:schemas-microsoft-com:office:office" xmlns:r="http://schemas.openxmlformats.org/officeDocument/2006/relationships" xmlns:m="http://schemas.openxmlformats.org/officeDocument/2006/math" xmlns:v="urn:schemas-microsoft-com:vml" xmlns:wp14="http://schemas.microsoft.com/office/word/2010/wordprocessingDrawing" xmlns:wp="http://schemas.openxmlformats.org/drawingml/2006/wordprocessingDrawing" xmlns:w10="urn:schemas-microsoft-com:office:word" xmlns:w="http://schemas.openxmlformats.org/wordprocessingml/2006/main" xmlns:w14="http://schemas.microsoft.com/office/word/2010/wordml" xmlns:w15="http://schemas.microsoft.com/office/word/2012/wordml" xmlns:w16cex="http://schemas.microsoft.com/office/word/2018/wordml/cex" xmlns:w16cid="http://schemas.microsoft.com/office/word/2016/wordml/cid" xmlns:w16="http://schemas.microsoft.com/office/word/2018/wordml" xmlns:w16sdtdh="http://schemas.microsoft.com/office/word/2020/wordml/sdtdatahash" xmlns:w16se="http://schemas.microsoft.com/office/word/2015/wordml/symex" xmlns:wpg="http://schemas.microsoft.com/office/word/2010/wordprocessingGroup" xmlns:wpi="http://schemas.microsoft.com/office/word/2010/wordprocessingInk" xmlns:wne="http://schemas.microsoft.com/office/word/2006/wordml" xmlns:wps="http://schemas.microsoft.com/office/word/2010/wordprocessingShape" mc:Ignorable="w14 w15 w16se w16cid w16 w16cex w16sdtdh wp14">
   <w:p>
     <w:pPr>
       <w:pStyle w:val="Header"/>
@@ -6256,7 +6332,7 @@
 </file>
 
 <file path=word/header2.xml><?xml version="1.0" encoding="utf-8"?>
-<w:hdr xmlns:wpc="http://schemas.microsoft.com/office/word/2010/wordprocessingCanvas" xmlns:cx="http://schemas.microsoft.com/office/drawing/2014/chartex" xmlns:cx1="http://schemas.microsoft.com/office/drawing/2015/9/8/chartex" xmlns:cx2="http://schemas.microsoft.com/office/drawing/2015/10/21/chartex" xmlns:cx3="http://schemas.microsoft.com/office/drawing/2016/5/9/chartex" xmlns:cx4="http://schemas.microsoft.com/office/drawing/2016/5/10/chartex" xmlns:cx5="http://schemas.microsoft.com/office/drawing/2016/5/11/chartex" xmlns:cx6="http://schemas.microsoft.com/office/drawing/2016/5/12/chartex" xmlns:cx7="http://schemas.microsoft.com/office/drawing/2016/5/13/chartex" xmlns:cx8="http://schemas.microsoft.com/office/drawing/2016/5/14/chartex" xmlns:mc="http://schemas.openxmlformats.org/markup-compatibility/2006" xmlns:aink="http://schemas.microsoft.com/office/drawing/2016/ink" xmlns:am3d="http://schemas.microsoft.com/office/drawing/2017/model3d" xmlns:o="urn:schemas-microsoft-com:office:office" xmlns:r="http://schemas.openxmlformats.org/officeDocument/2006/relationships" xmlns:m="http://schemas.openxmlformats.org/officeDocument/2006/math" xmlns:v="urn:schemas-microsoft-com:vml" xmlns:wp14="http://schemas.microsoft.com/office/word/2010/wordprocessingDrawing" xmlns:wp="http://schemas.openxmlformats.org/drawingml/2006/wordprocessingDrawing" xmlns:w10="urn:schemas-microsoft-com:office:word" xmlns:w="http://schemas.openxmlformats.org/wordprocessingml/2006/main" xmlns:w14="http://schemas.microsoft.com/office/word/2010/wordml" xmlns:w15="http://schemas.microsoft.com/office/word/2012/wordml" xmlns:w16cid="http://schemas.microsoft.com/office/word/2016/wordml/cid" xmlns:w16se="http://schemas.microsoft.com/office/word/2015/wordml/symex" xmlns:wpg="http://schemas.microsoft.com/office/word/2010/wordprocessingGroup" xmlns:wpi="http://schemas.microsoft.com/office/word/2010/wordprocessingInk" xmlns:wne="http://schemas.microsoft.com/office/word/2006/wordml" xmlns:wps="http://schemas.microsoft.com/office/word/2010/wordprocessingShape" mc:Ignorable="w14 w15 w16se w16cid wp14">
+<w:hdr xmlns:wpc="http://schemas.microsoft.com/office/word/2010/wordprocessingCanvas" xmlns:cx="http://schemas.microsoft.com/office/drawing/2014/chartex" xmlns:cx1="http://schemas.microsoft.com/office/drawing/2015/9/8/chartex" xmlns:cx2="http://schemas.microsoft.com/office/drawing/2015/10/21/chartex" xmlns:cx3="http://schemas.microsoft.com/office/drawing/2016/5/9/chartex" xmlns:cx4="http://schemas.microsoft.com/office/drawing/2016/5/10/chartex" xmlns:cx5="http://schemas.microsoft.com/office/drawing/2016/5/11/chartex" xmlns:cx6="http://schemas.microsoft.com/office/drawing/2016/5/12/chartex" xmlns:cx7="http://schemas.microsoft.com/office/drawing/2016/5/13/chartex" xmlns:cx8="http://schemas.microsoft.com/office/drawing/2016/5/14/chartex" xmlns:mc="http://schemas.openxmlformats.org/markup-compatibility/2006" xmlns:aink="http://schemas.microsoft.com/office/drawing/2016/ink" xmlns:am3d="http://schemas.microsoft.com/office/drawing/2017/model3d" xmlns:o="urn:schemas-microsoft-com:office:office" xmlns:r="http://schemas.openxmlformats.org/officeDocument/2006/relationships" xmlns:m="http://schemas.openxmlformats.org/officeDocument/2006/math" xmlns:v="urn:schemas-microsoft-com:vml" xmlns:wp14="http://schemas.microsoft.com/office/word/2010/wordprocessingDrawing" xmlns:wp="http://schemas.openxmlformats.org/drawingml/2006/wordprocessingDrawing" xmlns:w10="urn:schemas-microsoft-com:office:word" xmlns:w="http://schemas.openxmlformats.org/wordprocessingml/2006/main" xmlns:w14="http://schemas.microsoft.com/office/word/2010/wordml" xmlns:w15="http://schemas.microsoft.com/office/word/2012/wordml" xmlns:w16cex="http://schemas.microsoft.com/office/word/2018/wordml/cex" xmlns:w16cid="http://schemas.microsoft.com/office/word/2016/wordml/cid" xmlns:w16="http://schemas.microsoft.com/office/word/2018/wordml" xmlns:w16sdtdh="http://schemas.microsoft.com/office/word/2020/wordml/sdtdatahash" xmlns:w16se="http://schemas.microsoft.com/office/word/2015/wordml/symex" xmlns:wpg="http://schemas.microsoft.com/office/word/2010/wordprocessingGroup" xmlns:wpi="http://schemas.microsoft.com/office/word/2010/wordprocessingInk" xmlns:wne="http://schemas.microsoft.com/office/word/2006/wordml" xmlns:wps="http://schemas.microsoft.com/office/word/2010/wordprocessingShape" mc:Ignorable="w14 w15 w16se w16cid w16 w16cex w16sdtdh wp14">
   <w:p>
     <w:pPr>
       <w:pStyle w:val="Header"/>
@@ -6264,8 +6340,8 @@
         <w:rFonts w:ascii="Calibri" w:hAnsi="Calibri" w:cs="Calibri"/>
       </w:rPr>
     </w:pPr>
-    <w:bookmarkStart w:id="5" w:name="_Hlk72153461"/>
-    <w:bookmarkStart w:id="6" w:name="_Hlk72153462"/>
+    <w:bookmarkStart w:id="4" w:name="_Hlk72153461"/>
+    <w:bookmarkStart w:id="5" w:name="_Hlk72153462"/>
     <w:r>
       <w:rPr>
         <w:rFonts w:ascii="Calibri" w:hAnsi="Calibri" w:cs="Calibri"/>
@@ -6328,8 +6404,8 @@
       </w:rPr>
       <w:t>}</w:t>
     </w:r>
+    <w:bookmarkEnd w:id="4"/>
     <w:bookmarkEnd w:id="5"/>
-    <w:bookmarkEnd w:id="6"/>
   </w:p>
   <w:p>
     <w:pPr>
@@ -6363,7 +6439,7 @@
 </file>
 
 <file path=word/header3.xml><?xml version="1.0" encoding="utf-8"?>
-<w:hdr xmlns:wpc="http://schemas.microsoft.com/office/word/2010/wordprocessingCanvas" xmlns:cx="http://schemas.microsoft.com/office/drawing/2014/chartex" xmlns:cx1="http://schemas.microsoft.com/office/drawing/2015/9/8/chartex" xmlns:cx2="http://schemas.microsoft.com/office/drawing/2015/10/21/chartex" xmlns:cx3="http://schemas.microsoft.com/office/drawing/2016/5/9/chartex" xmlns:cx4="http://schemas.microsoft.com/office/drawing/2016/5/10/chartex" xmlns:cx5="http://schemas.microsoft.com/office/drawing/2016/5/11/chartex" xmlns:cx6="http://schemas.microsoft.com/office/drawing/2016/5/12/chartex" xmlns:cx7="http://schemas.microsoft.com/office/drawing/2016/5/13/chartex" xmlns:cx8="http://schemas.microsoft.com/office/drawing/2016/5/14/chartex" xmlns:mc="http://schemas.openxmlformats.org/markup-compatibility/2006" xmlns:aink="http://schemas.microsoft.com/office/drawing/2016/ink" xmlns:am3d="http://schemas.microsoft.com/office/drawing/2017/model3d" xmlns:o="urn:schemas-microsoft-com:office:office" xmlns:r="http://schemas.openxmlformats.org/officeDocument/2006/relationships" xmlns:m="http://schemas.openxmlformats.org/officeDocument/2006/math" xmlns:v="urn:schemas-microsoft-com:vml" xmlns:wp14="http://schemas.microsoft.com/office/word/2010/wordprocessingDrawing" xmlns:wp="http://schemas.openxmlformats.org/drawingml/2006/wordprocessingDrawing" xmlns:w10="urn:schemas-microsoft-com:office:word" xmlns:w="http://schemas.openxmlformats.org/wordprocessingml/2006/main" xmlns:w14="http://schemas.microsoft.com/office/word/2010/wordml" xmlns:w15="http://schemas.microsoft.com/office/word/2012/wordml" xmlns:w16cid="http://schemas.microsoft.com/office/word/2016/wordml/cid" xmlns:w16se="http://schemas.microsoft.com/office/word/2015/wordml/symex" xmlns:wpg="http://schemas.microsoft.com/office/word/2010/wordprocessingGroup" xmlns:wpi="http://schemas.microsoft.com/office/word/2010/wordprocessingInk" xmlns:wne="http://schemas.microsoft.com/office/word/2006/wordml" xmlns:wps="http://schemas.microsoft.com/office/word/2010/wordprocessingShape" mc:Ignorable="w14 w15 w16se w16cid wp14">
+<w:hdr xmlns:wpc="http://schemas.microsoft.com/office/word/2010/wordprocessingCanvas" xmlns:cx="http://schemas.microsoft.com/office/drawing/2014/chartex" xmlns:cx1="http://schemas.microsoft.com/office/drawing/2015/9/8/chartex" xmlns:cx2="http://schemas.microsoft.com/office/drawing/2015/10/21/chartex" xmlns:cx3="http://schemas.microsoft.com/office/drawing/2016/5/9/chartex" xmlns:cx4="http://schemas.microsoft.com/office/drawing/2016/5/10/chartex" xmlns:cx5="http://schemas.microsoft.com/office/drawing/2016/5/11/chartex" xmlns:cx6="http://schemas.microsoft.com/office/drawing/2016/5/12/chartex" xmlns:cx7="http://schemas.microsoft.com/office/drawing/2016/5/13/chartex" xmlns:cx8="http://schemas.microsoft.com/office/drawing/2016/5/14/chartex" xmlns:mc="http://schemas.openxmlformats.org/markup-compatibility/2006" xmlns:aink="http://schemas.microsoft.com/office/drawing/2016/ink" xmlns:am3d="http://schemas.microsoft.com/office/drawing/2017/model3d" xmlns:o="urn:schemas-microsoft-com:office:office" xmlns:r="http://schemas.openxmlformats.org/officeDocument/2006/relationships" xmlns:m="http://schemas.openxmlformats.org/officeDocument/2006/math" xmlns:v="urn:schemas-microsoft-com:vml" xmlns:wp14="http://schemas.microsoft.com/office/word/2010/wordprocessingDrawing" xmlns:wp="http://schemas.openxmlformats.org/drawingml/2006/wordprocessingDrawing" xmlns:w10="urn:schemas-microsoft-com:office:word" xmlns:w="http://schemas.openxmlformats.org/wordprocessingml/2006/main" xmlns:w14="http://schemas.microsoft.com/office/word/2010/wordml" xmlns:w15="http://schemas.microsoft.com/office/word/2012/wordml" xmlns:w16cex="http://schemas.microsoft.com/office/word/2018/wordml/cex" xmlns:w16cid="http://schemas.microsoft.com/office/word/2016/wordml/cid" xmlns:w16="http://schemas.microsoft.com/office/word/2018/wordml" xmlns:w16sdtdh="http://schemas.microsoft.com/office/word/2020/wordml/sdtdatahash" xmlns:w16se="http://schemas.microsoft.com/office/word/2015/wordml/symex" xmlns:wpg="http://schemas.microsoft.com/office/word/2010/wordprocessingGroup" xmlns:wpi="http://schemas.microsoft.com/office/word/2010/wordprocessingInk" xmlns:wne="http://schemas.microsoft.com/office/word/2006/wordml" xmlns:wps="http://schemas.microsoft.com/office/word/2010/wordprocessingShape" mc:Ignorable="w14 w15 w16se w16cid w16 w16cex w16sdtdh wp14">
   <w:p>
     <w:pPr>
       <w:pStyle w:val="Header"/>
@@ -6373,7 +6449,7 @@
 </file>
 
 <file path=word/numbering.xml><?xml version="1.0" encoding="utf-8"?>
-<w:numbering xmlns:wpc="http://schemas.microsoft.com/office/word/2010/wordprocessingCanvas" xmlns:cx="http://schemas.microsoft.com/office/drawing/2014/chartex" xmlns:cx1="http://schemas.microsoft.com/office/drawing/2015/9/8/chartex" xmlns:cx2="http://schemas.microsoft.com/office/drawing/2015/10/21/chartex" xmlns:cx3="http://schemas.microsoft.com/office/drawing/2016/5/9/chartex" xmlns:cx4="http://schemas.microsoft.com/office/drawing/2016/5/10/chartex" xmlns:cx5="http://schemas.microsoft.com/office/drawing/2016/5/11/chartex" xmlns:cx6="http://schemas.microsoft.com/office/drawing/2016/5/12/chartex" xmlns:cx7="http://schemas.microsoft.com/office/drawing/2016/5/13/chartex" xmlns:cx8="http://schemas.microsoft.com/office/drawing/2016/5/14/chartex" xmlns:mc="http://schemas.openxmlformats.org/markup-compatibility/2006" xmlns:aink="http://schemas.microsoft.com/office/drawing/2016/ink" xmlns:am3d="http://schemas.microsoft.com/office/drawing/2017/model3d" xmlns:o="urn:schemas-microsoft-com:office:office" xmlns:r="http://schemas.openxmlformats.org/officeDocument/2006/relationships" xmlns:m="http://schemas.openxmlformats.org/officeDocument/2006/math" xmlns:v="urn:schemas-microsoft-com:vml" xmlns:wp14="http://schemas.microsoft.com/office/word/2010/wordprocessingDrawing" xmlns:wp="http://schemas.openxmlformats.org/drawingml/2006/wordprocessingDrawing" xmlns:w10="urn:schemas-microsoft-com:office:word" xmlns:w="http://schemas.openxmlformats.org/wordprocessingml/2006/main" xmlns:w14="http://schemas.microsoft.com/office/word/2010/wordml" xmlns:w15="http://schemas.microsoft.com/office/word/2012/wordml" xmlns:w16cid="http://schemas.microsoft.com/office/word/2016/wordml/cid" xmlns:w16se="http://schemas.microsoft.com/office/word/2015/wordml/symex" xmlns:wpg="http://schemas.microsoft.com/office/word/2010/wordprocessingGroup" xmlns:wpi="http://schemas.microsoft.com/office/word/2010/wordprocessingInk" xmlns:wne="http://schemas.microsoft.com/office/word/2006/wordml" xmlns:wps="http://schemas.microsoft.com/office/word/2010/wordprocessingShape" mc:Ignorable="w14 w15 w16se w16cid wp14">
+<w:numbering xmlns:wpc="http://schemas.microsoft.com/office/word/2010/wordprocessingCanvas" xmlns:cx="http://schemas.microsoft.com/office/drawing/2014/chartex" xmlns:cx1="http://schemas.microsoft.com/office/drawing/2015/9/8/chartex" xmlns:cx2="http://schemas.microsoft.com/office/drawing/2015/10/21/chartex" xmlns:cx3="http://schemas.microsoft.com/office/drawing/2016/5/9/chartex" xmlns:cx4="http://schemas.microsoft.com/office/drawing/2016/5/10/chartex" xmlns:cx5="http://schemas.microsoft.com/office/drawing/2016/5/11/chartex" xmlns:cx6="http://schemas.microsoft.com/office/drawing/2016/5/12/chartex" xmlns:cx7="http://schemas.microsoft.com/office/drawing/2016/5/13/chartex" xmlns:cx8="http://schemas.microsoft.com/office/drawing/2016/5/14/chartex" xmlns:mc="http://schemas.openxmlformats.org/markup-compatibility/2006" xmlns:aink="http://schemas.microsoft.com/office/drawing/2016/ink" xmlns:am3d="http://schemas.microsoft.com/office/drawing/2017/model3d" xmlns:o="urn:schemas-microsoft-com:office:office" xmlns:r="http://schemas.openxmlformats.org/officeDocument/2006/relationships" xmlns:m="http://schemas.openxmlformats.org/officeDocument/2006/math" xmlns:v="urn:schemas-microsoft-com:vml" xmlns:wp14="http://schemas.microsoft.com/office/word/2010/wordprocessingDrawing" xmlns:wp="http://schemas.openxmlformats.org/drawingml/2006/wordprocessingDrawing" xmlns:w10="urn:schemas-microsoft-com:office:word" xmlns:w="http://schemas.openxmlformats.org/wordprocessingml/2006/main" xmlns:w14="http://schemas.microsoft.com/office/word/2010/wordml" xmlns:w15="http://schemas.microsoft.com/office/word/2012/wordml" xmlns:w16cex="http://schemas.microsoft.com/office/word/2018/wordml/cex" xmlns:w16cid="http://schemas.microsoft.com/office/word/2016/wordml/cid" xmlns:w16="http://schemas.microsoft.com/office/word/2018/wordml" xmlns:w16sdtdh="http://schemas.microsoft.com/office/word/2020/wordml/sdtdatahash" xmlns:w16se="http://schemas.microsoft.com/office/word/2015/wordml/symex" xmlns:wpg="http://schemas.microsoft.com/office/word/2010/wordprocessingGroup" xmlns:wpi="http://schemas.microsoft.com/office/word/2010/wordprocessingInk" xmlns:wne="http://schemas.microsoft.com/office/word/2006/wordml" xmlns:wps="http://schemas.microsoft.com/office/word/2010/wordprocessingShape" mc:Ignorable="w14 w15 w16se w16cid w16 w16cex w16sdtdh wp14">
   <w:abstractNum w:abstractNumId="0" w15:restartNumberingAfterBreak="0">
     <w:nsid w:val="0DA47729"/>
     <w:multiLevelType w:val="multilevel"/>
@@ -7663,7 +7739,7 @@
 </file>
 
 <file path=word/styles.xml><?xml version="1.0" encoding="utf-8"?>
-<w:styles xmlns:mc="http://schemas.openxmlformats.org/markup-compatibility/2006" xmlns:r="http://schemas.openxmlformats.org/officeDocument/2006/relationships" xmlns:w="http://schemas.openxmlformats.org/wordprocessingml/2006/main" xmlns:w14="http://schemas.microsoft.com/office/word/2010/wordml" xmlns:w15="http://schemas.microsoft.com/office/word/2012/wordml" xmlns:w16cid="http://schemas.microsoft.com/office/word/2016/wordml/cid" xmlns:w16se="http://schemas.microsoft.com/office/word/2015/wordml/symex" mc:Ignorable="w14 w15 w16se w16cid">
+<w:styles xmlns:mc="http://schemas.openxmlformats.org/markup-compatibility/2006" xmlns:r="http://schemas.openxmlformats.org/officeDocument/2006/relationships" xmlns:w="http://schemas.openxmlformats.org/wordprocessingml/2006/main" xmlns:w14="http://schemas.microsoft.com/office/word/2010/wordml" xmlns:w15="http://schemas.microsoft.com/office/word/2012/wordml" xmlns:w16cex="http://schemas.microsoft.com/office/word/2018/wordml/cex" xmlns:w16cid="http://schemas.microsoft.com/office/word/2016/wordml/cid" xmlns:w16="http://schemas.microsoft.com/office/word/2018/wordml" xmlns:w16sdtdh="http://schemas.microsoft.com/office/word/2020/wordml/sdtdatahash" xmlns:w16se="http://schemas.microsoft.com/office/word/2015/wordml/symex" mc:Ignorable="w14 w15 w16se w16cid w16 w16cex w16sdtdh">
   <w:docDefaults>
     <w:rPrDefault>
       <w:rPr>
@@ -7679,7 +7755,7 @@
       </w:pPr>
     </w:pPrDefault>
   </w:docDefaults>
-  <w:latentStyles w:defLockedState="0" w:defUIPriority="99" w:defSemiHidden="0" w:defUnhideWhenUsed="0" w:defQFormat="0" w:count="375">
+  <w:latentStyles w:defLockedState="0" w:defUIPriority="99" w:defSemiHidden="0" w:defUnhideWhenUsed="0" w:defQFormat="0" w:count="376">
     <w:lsdException w:name="Normal" w:uiPriority="0" w:qFormat="1"/>
     <w:lsdException w:name="heading 1" w:uiPriority="9" w:qFormat="1"/>
     <w:lsdException w:name="heading 2" w:semiHidden="1" w:uiPriority="9" w:unhideWhenUsed="1" w:qFormat="1"/>
@@ -8055,6 +8131,7 @@
     <w:lsdException w:name="Smart Hyperlink" w:semiHidden="1" w:unhideWhenUsed="1"/>
     <w:lsdException w:name="Hashtag" w:semiHidden="1" w:unhideWhenUsed="1"/>
     <w:lsdException w:name="Unresolved Mention" w:semiHidden="1" w:unhideWhenUsed="1"/>
+    <w:lsdException w:name="Smart Link" w:semiHidden="1" w:unhideWhenUsed="1"/>
   </w:latentStyles>
   <w:style w:type="paragraph" w:default="1" w:styleId="Normal">
     <w:name w:val="Normal"/>
@@ -8261,7 +8338,6 @@
     <w:basedOn w:val="Normal"/>
     <w:link w:val="BodyTextChar"/>
     <w:uiPriority w:val="99"/>
-    <w:semiHidden/>
     <w:unhideWhenUsed/>
     <w:rsid w:val="0014080C"/>
     <w:pPr>
@@ -8277,7 +8353,6 @@
     <w:basedOn w:val="DefaultParagraphFont"/>
     <w:link w:val="BodyText"/>
     <w:uiPriority w:val="99"/>
-    <w:semiHidden/>
     <w:rsid w:val="0014080C"/>
     <w:rPr>
       <w:sz w:val="24"/>

</xml_diff>

<commit_message>
Fixed OK Course Desc and LR not showing on syllabus
</commit_message>
<xml_diff>
--- a/public/word-template/UBC-O_default.docx
+++ b/public/word-template/UBC-O_default.docx
@@ -1208,7 +1208,19 @@
         <w:rPr>
           <w:rFonts w:eastAsia="Times New Roman" w:cstheme="minorHAnsi"/>
         </w:rPr>
-        <w:t>NocourseDescription</w:t>
+        <w:t>No</w:t>
+      </w:r>
+      <w:r>
+        <w:rPr>
+          <w:rFonts w:eastAsia="Times New Roman" w:cstheme="minorHAnsi"/>
+        </w:rPr>
+        <w:t>c</w:t>
+      </w:r>
+      <w:r>
+        <w:rPr>
+          <w:rFonts w:eastAsia="Times New Roman" w:cstheme="minorHAnsi"/>
+        </w:rPr>
+        <w:t>ourseDescription</w:t>
       </w:r>
       <w:proofErr w:type="spellEnd"/>
       <w:r>
@@ -1272,6 +1284,12 @@
         </w:rPr>
         <w:t>courseDescription</w:t>
       </w:r>
+      <w:r>
+        <w:rPr>
+          <w:rFonts w:asciiTheme="minorHAnsi" w:hAnsiTheme="minorHAnsi" w:cstheme="minorHAnsi"/>
+        </w:rPr>
+        <w:t>OK</w:t>
+      </w:r>
       <w:proofErr w:type="spellEnd"/>
       <w:r>
         <w:rPr>
@@ -1299,7 +1317,19 @@
         <w:rPr>
           <w:rFonts w:asciiTheme="minorHAnsi" w:hAnsiTheme="minorHAnsi" w:cstheme="minorHAnsi"/>
         </w:rPr>
-        <w:t>NocourseDescription</w:t>
+        <w:t>No</w:t>
+      </w:r>
+      <w:r>
+        <w:rPr>
+          <w:rFonts w:asciiTheme="minorHAnsi" w:hAnsiTheme="minorHAnsi" w:cstheme="minorHAnsi"/>
+        </w:rPr>
+        <w:t>c</w:t>
+      </w:r>
+      <w:r>
+        <w:rPr>
+          <w:rFonts w:asciiTheme="minorHAnsi" w:hAnsiTheme="minorHAnsi" w:cstheme="minorHAnsi"/>
+        </w:rPr>
+        <w:t>ourseDescription</w:t>
       </w:r>
       <w:proofErr w:type="spellEnd"/>
       <w:r>
@@ -3757,6 +3787,178 @@
     </w:p>
     <w:p>
       <w:pPr>
+        <w:spacing w:after="120"/>
+        <w:rPr>
+          <w:rFonts w:eastAsia="Times New Roman" w:cstheme="minorHAnsi"/>
+          <w:szCs w:val="20"/>
+        </w:rPr>
+      </w:pPr>
+      <w:r>
+        <w:rPr>
+          <w:rFonts w:eastAsia="Times New Roman" w:cstheme="minorHAnsi"/>
+          <w:szCs w:val="20"/>
+        </w:rPr>
+        <w:t>${</w:t>
+      </w:r>
+      <w:proofErr w:type="spellStart"/>
+      <w:r>
+        <w:rPr>
+          <w:rFonts w:eastAsia="Times New Roman" w:cstheme="minorHAnsi"/>
+          <w:szCs w:val="20"/>
+        </w:rPr>
+        <w:t>No</w:t>
+      </w:r>
+      <w:r>
+        <w:rPr>
+          <w:rFonts w:eastAsia="Times New Roman" w:cstheme="minorHAnsi"/>
+          <w:szCs w:val="20"/>
+        </w:rPr>
+        <w:t>CourseLearningResources</w:t>
+      </w:r>
+      <w:proofErr w:type="spellEnd"/>
+      <w:r>
+        <w:rPr>
+          <w:rFonts w:eastAsia="Times New Roman" w:cstheme="minorHAnsi"/>
+          <w:szCs w:val="20"/>
+        </w:rPr>
+        <w:t>}</w:t>
+      </w:r>
+    </w:p>
+    <w:p>
+      <w:pPr>
+        <w:spacing w:after="120"/>
+        <w:rPr>
+          <w:rFonts w:eastAsia="Times New Roman" w:cstheme="minorHAnsi"/>
+          <w:szCs w:val="20"/>
+        </w:rPr>
+      </w:pPr>
+    </w:p>
+    <w:p>
+      <w:pPr>
+        <w:spacing w:after="0"/>
+        <w:textAlignment w:val="baseline"/>
+        <w:rPr>
+          <w:rFonts w:ascii="Calibri" w:eastAsia="Times New Roman" w:hAnsi="Calibri" w:cs="Times"/>
+          <w:b/>
+          <w:bCs/>
+          <w:u w:val="single"/>
+        </w:rPr>
+      </w:pPr>
+      <w:r>
+        <w:rPr>
+          <w:rFonts w:ascii="Calibri" w:eastAsia="Times New Roman" w:hAnsi="Calibri" w:cs="Times"/>
+          <w:b/>
+          <w:bCs/>
+          <w:u w:val="single"/>
+        </w:rPr>
+        <w:t xml:space="preserve">Learning </w:t>
+      </w:r>
+      <w:r>
+        <w:rPr>
+          <w:rFonts w:ascii="Calibri" w:eastAsia="Times New Roman" w:hAnsi="Calibri" w:cs="Times"/>
+          <w:b/>
+          <w:bCs/>
+          <w:u w:val="single"/>
+        </w:rPr>
+        <w:t>Resources</w:t>
+      </w:r>
+    </w:p>
+    <w:p>
+      <w:pPr>
+        <w:spacing w:after="120"/>
+        <w:rPr>
+          <w:rFonts w:eastAsia="Times New Roman" w:cstheme="minorHAnsi"/>
+          <w:szCs w:val="20"/>
+        </w:rPr>
+      </w:pPr>
+      <w:r>
+        <w:rPr>
+          <w:rFonts w:eastAsia="Times New Roman" w:cstheme="minorHAnsi"/>
+          <w:szCs w:val="20"/>
+        </w:rPr>
+        <w:t>${</w:t>
+      </w:r>
+      <w:proofErr w:type="spellStart"/>
+      <w:r>
+        <w:rPr>
+          <w:rFonts w:eastAsia="Times New Roman" w:cstheme="minorHAnsi"/>
+          <w:szCs w:val="20"/>
+        </w:rPr>
+        <w:t>courseL</w:t>
+      </w:r>
+      <w:r>
+        <w:rPr>
+          <w:rFonts w:eastAsia="Times New Roman" w:cstheme="minorHAnsi"/>
+          <w:szCs w:val="20"/>
+        </w:rPr>
+        <w:t>earning</w:t>
+      </w:r>
+      <w:r>
+        <w:rPr>
+          <w:rFonts w:eastAsia="Times New Roman" w:cstheme="minorHAnsi"/>
+          <w:szCs w:val="20"/>
+        </w:rPr>
+        <w:t>Resources</w:t>
+      </w:r>
+      <w:proofErr w:type="spellEnd"/>
+      <w:r>
+        <w:rPr>
+          <w:rFonts w:eastAsia="Times New Roman" w:cstheme="minorHAnsi"/>
+          <w:szCs w:val="20"/>
+        </w:rPr>
+        <w:t>}</w:t>
+      </w:r>
+    </w:p>
+    <w:p>
+      <w:pPr>
+        <w:spacing w:after="120"/>
+        <w:rPr>
+          <w:rFonts w:eastAsia="Times New Roman" w:cstheme="minorHAnsi"/>
+          <w:szCs w:val="20"/>
+        </w:rPr>
+      </w:pPr>
+      <w:r>
+        <w:rPr>
+          <w:rFonts w:eastAsia="Times New Roman" w:cstheme="minorHAnsi"/>
+          <w:szCs w:val="20"/>
+        </w:rPr>
+        <w:t>${/</w:t>
+      </w:r>
+      <w:proofErr w:type="spellStart"/>
+      <w:r>
+        <w:rPr>
+          <w:rFonts w:eastAsia="Times New Roman" w:cstheme="minorHAnsi"/>
+          <w:szCs w:val="20"/>
+        </w:rPr>
+        <w:t>No</w:t>
+      </w:r>
+      <w:r>
+        <w:rPr>
+          <w:rFonts w:eastAsia="Times New Roman" w:cstheme="minorHAnsi"/>
+          <w:szCs w:val="20"/>
+        </w:rPr>
+        <w:t>CourseLearningResources</w:t>
+      </w:r>
+      <w:proofErr w:type="spellEnd"/>
+      <w:r>
+        <w:rPr>
+          <w:rFonts w:eastAsia="Times New Roman" w:cstheme="minorHAnsi"/>
+          <w:szCs w:val="20"/>
+        </w:rPr>
+        <w:t>}</w:t>
+      </w:r>
+    </w:p>
+    <w:p>
+      <w:pPr>
+        <w:spacing w:after="120"/>
+        <w:rPr>
+          <w:rFonts w:eastAsia="Times New Roman" w:cstheme="minorHAnsi"/>
+          <w:szCs w:val="20"/>
+        </w:rPr>
+      </w:pPr>
+    </w:p>
+    <w:p>
+      <w:pPr>
         <w:spacing w:after="0"/>
         <w:textAlignment w:val="baseline"/>
         <w:rPr>
@@ -3855,7 +4057,6 @@
         <w:rPr>
           <w:rFonts w:ascii="Calibri" w:eastAsia="Times New Roman" w:hAnsi="Calibri" w:cs="Times"/>
         </w:rPr>
-        <w:lastRenderedPageBreak/>
         <w:t xml:space="preserve">The academic enterprise is founded on honesty, civility, and integrity.  As members of this enterprise, all students are expected to know, understand, and follow the codes of conduct regarding academic integrity.  At the most basic level, this means submitting only original work done by you and acknowledging all sources of information or ideas and attributing them to others as required.  This also means you should not cheat, copy, or mislead others about what is your work.  Violations of academic integrity (i.e., misconduct) lead to the breakdown of the academic enterprise, and therefore serious consequences arise and harsh sanctions are imposed.  </w:t>
       </w:r>
       <w:r>
@@ -4369,6 +4570,7 @@
           <w:sz w:val="28"/>
           <w:szCs w:val="28"/>
         </w:rPr>
+        <w:lastRenderedPageBreak/>
         <w:t xml:space="preserve">Student Service Resources: </w:t>
       </w:r>
       <w:r>
@@ -4452,7 +4654,6 @@
           <w:sz w:val="22"/>
           <w:szCs w:val="22"/>
         </w:rPr>
-        <w:lastRenderedPageBreak/>
         <w:t>The D</w:t>
       </w:r>
       <w:r>
@@ -5115,6 +5316,7 @@
           <w:sz w:val="22"/>
           <w:szCs w:val="22"/>
         </w:rPr>
+        <w:lastRenderedPageBreak/>
         <w:t>${</w:t>
       </w:r>
       <w:r>
@@ -5225,7 +5427,6 @@
         <w:rPr>
           <w:rFonts w:cs="Times"/>
         </w:rPr>
-        <w:lastRenderedPageBreak/>
         <w:t>The Office of the Ombudsperson for Students is an independent, confidential and impartial resource to ensure students are treated fairly. The Ombuds Office helps students navigate campus-related fairness concerns. They work with UBC community members in</w:t>
       </w:r>
       <w:r>
@@ -5853,6 +6054,7 @@
           <w:sz w:val="22"/>
           <w:szCs w:val="22"/>
         </w:rPr>
+        <w:lastRenderedPageBreak/>
         <w:t>${/global}</w:t>
       </w:r>
     </w:p>
@@ -5979,7 +6181,6 @@
           <w:sz w:val="22"/>
           <w:szCs w:val="22"/>
         </w:rPr>
-        <w:lastRenderedPageBreak/>
         <w:t>All materials of this course (course handouts, lecture slides, assessments, course readings, etc.) are the intellectual property of the Course Instructor or licensed to be used in this course by the copyright owner. Redistribution of these materials by any means without permission of the copyright holder(s) constitutes a breach of copyright and may lead to academic discipline.</w:t>
       </w:r>
     </w:p>

</xml_diff>

<commit_message>
Enabled CC and Copyright
</commit_message>
<xml_diff>
--- a/public/word-template/UBC-O_default.docx
+++ b/public/word-template/UBC-O_default.docx
@@ -9642,148 +9642,6 @@
         <w:t>safewalk</w:t>
       </w:r>
       <w:proofErr w:type="spellEnd"/>
-      <w:r>
-        <w:rPr>
-          <w:rStyle w:val="eop"/>
-          <w:rFonts w:ascii="Calibri" w:hAnsi="Calibri" w:cs="Times"/>
-          <w:sz w:val="22"/>
-          <w:szCs w:val="22"/>
-        </w:rPr>
-        <w:t>}</w:t>
-      </w:r>
-    </w:p>
-    <w:p>
-      <w:pPr>
-        <w:pStyle w:val="paragraph"/>
-        <w:spacing w:before="0" w:beforeAutospacing="0" w:after="0" w:afterAutospacing="0"/>
-        <w:textAlignment w:val="baseline"/>
-        <w:rPr>
-          <w:rStyle w:val="eop"/>
-          <w:rFonts w:ascii="Calibri" w:hAnsi="Calibri" w:cs="Times"/>
-          <w:sz w:val="22"/>
-          <w:szCs w:val="22"/>
-        </w:rPr>
-      </w:pPr>
-      <w:r>
-        <w:rPr>
-          <w:rStyle w:val="eop"/>
-          <w:rFonts w:ascii="Calibri" w:hAnsi="Calibri" w:cs="Times"/>
-          <w:sz w:val="22"/>
-          <w:szCs w:val="22"/>
-        </w:rPr>
-        <w:t>${</w:t>
-      </w:r>
-      <w:r>
-        <w:rPr>
-          <w:rStyle w:val="eop"/>
-          <w:rFonts w:ascii="Calibri" w:hAnsi="Calibri" w:cs="Times"/>
-          <w:sz w:val="22"/>
-          <w:szCs w:val="22"/>
-        </w:rPr>
-        <w:t>copyright</w:t>
-      </w:r>
-      <w:r>
-        <w:rPr>
-          <w:rStyle w:val="eop"/>
-          <w:rFonts w:ascii="Calibri" w:hAnsi="Calibri" w:cs="Times"/>
-          <w:sz w:val="22"/>
-          <w:szCs w:val="22"/>
-        </w:rPr>
-        <w:t>}</w:t>
-      </w:r>
-    </w:p>
-    <w:p>
-      <w:pPr>
-        <w:pStyle w:val="paragraph"/>
-        <w:spacing w:before="0" w:beforeAutospacing="0" w:after="0" w:afterAutospacing="0"/>
-        <w:textAlignment w:val="baseline"/>
-        <w:rPr>
-          <w:rFonts w:ascii="Calibri" w:hAnsi="Calibri" w:cs="Times"/>
-          <w:sz w:val="22"/>
-          <w:szCs w:val="22"/>
-        </w:rPr>
-      </w:pPr>
-    </w:p>
-    <w:p>
-      <w:pPr>
-        <w:rPr>
-          <w:rFonts w:ascii="Calibri" w:hAnsi="Calibri" w:cs="Times"/>
-          <w:b/>
-          <w:color w:val="000000" w:themeColor="text1"/>
-          <w:u w:val="single"/>
-        </w:rPr>
-      </w:pPr>
-      <w:r>
-        <w:rPr>
-          <w:rFonts w:ascii="Calibri" w:hAnsi="Calibri" w:cs="Times"/>
-          <w:b/>
-          <w:color w:val="000000" w:themeColor="text1"/>
-          <w:u w:val="single"/>
-        </w:rPr>
-        <w:t>${copyright-title}</w:t>
-      </w:r>
-    </w:p>
-    <w:p>
-      <w:pPr>
-        <w:pStyle w:val="paragraph"/>
-        <w:spacing w:before="0" w:beforeAutospacing="0" w:after="0" w:afterAutospacing="0"/>
-        <w:textAlignment w:val="baseline"/>
-        <w:rPr>
-          <w:rFonts w:ascii="Calibri" w:eastAsiaTheme="minorHAnsi" w:hAnsi="Calibri" w:cs="Times"/>
-          <w:sz w:val="22"/>
-          <w:szCs w:val="22"/>
-        </w:rPr>
-      </w:pPr>
-      <w:r>
-        <w:rPr>
-          <w:rFonts w:ascii="Calibri" w:eastAsiaTheme="minorHAnsi" w:hAnsi="Calibri" w:cs="Times"/>
-          <w:sz w:val="22"/>
-          <w:szCs w:val="22"/>
-        </w:rPr>
-        <w:t>All materials of this course (course handouts, lecture slides, assessments, course readings, etc.) are the intellectual property of the Course Instructor or licensed to be used in this course by the copyright owner. Redistribution of these materials by any means without permission of the copyright holder(s) constitutes a breach of copyright and may lead to academic discipline.</w:t>
-      </w:r>
-    </w:p>
-    <w:p>
-      <w:pPr>
-        <w:pStyle w:val="paragraph"/>
-        <w:spacing w:before="0" w:beforeAutospacing="0" w:after="0" w:afterAutospacing="0"/>
-        <w:textAlignment w:val="baseline"/>
-        <w:rPr>
-          <w:rFonts w:ascii="Calibri" w:eastAsiaTheme="minorHAnsi" w:hAnsi="Calibri" w:cs="Times"/>
-          <w:sz w:val="22"/>
-          <w:szCs w:val="22"/>
-        </w:rPr>
-      </w:pPr>
-    </w:p>
-    <w:p>
-      <w:pPr>
-        <w:pStyle w:val="paragraph"/>
-        <w:spacing w:before="0" w:beforeAutospacing="0" w:after="0" w:afterAutospacing="0"/>
-        <w:textAlignment w:val="baseline"/>
-        <w:rPr>
-          <w:rFonts w:ascii="Calibri" w:hAnsi="Calibri" w:cs="Times"/>
-          <w:sz w:val="22"/>
-          <w:szCs w:val="22"/>
-        </w:rPr>
-      </w:pPr>
-      <w:r>
-        <w:rPr>
-          <w:rStyle w:val="eop"/>
-          <w:rFonts w:ascii="Calibri" w:hAnsi="Calibri" w:cs="Times"/>
-          <w:sz w:val="22"/>
-          <w:szCs w:val="22"/>
-        </w:rPr>
-        <w:t>${/</w:t>
-      </w:r>
-      <w:r>
-        <w:rPr>
-          <w:rStyle w:val="eop"/>
-          <w:rFonts w:ascii="Calibri" w:hAnsi="Calibri" w:cs="Times"/>
-          <w:sz w:val="22"/>
-          <w:szCs w:val="22"/>
-        </w:rPr>
-        <w:t>copyright</w:t>
-      </w:r>
       <w:r>
         <w:rPr>
           <w:rStyle w:val="eop"/>

</xml_diff>

<commit_message>
Fixed Collab Course Allign Bug + Updates
</commit_message>
<xml_diff>
--- a/public/word-template/UBC-O_default.docx
+++ b/public/word-template/UBC-O_default.docx
@@ -1282,13 +1282,27 @@
         <w:rPr>
           <w:rFonts w:asciiTheme="minorHAnsi" w:hAnsiTheme="minorHAnsi" w:cstheme="minorHAnsi"/>
         </w:rPr>
-        <w:t>OK0</w:t>
-      </w:r>
-      <w:r>
-        <w:rPr>
-          <w:rFonts w:asciiTheme="minorHAnsi" w:hAnsiTheme="minorHAnsi" w:cstheme="minorHAnsi"/>
-        </w:rPr>
-        <w:t>}${courseDescription</w:t>
+        <w:t>OK</w:t>
+      </w:r>
+      <w:proofErr w:type="gramStart"/>
+      <w:r>
+        <w:rPr>
+          <w:rFonts w:asciiTheme="minorHAnsi" w:hAnsiTheme="minorHAnsi" w:cstheme="minorHAnsi"/>
+        </w:rPr>
+        <w:t>0</w:t>
+      </w:r>
+      <w:r>
+        <w:rPr>
+          <w:rFonts w:asciiTheme="minorHAnsi" w:hAnsiTheme="minorHAnsi" w:cstheme="minorHAnsi"/>
+        </w:rPr>
+        <w:t>}$</w:t>
+      </w:r>
+      <w:proofErr w:type="gramEnd"/>
+      <w:r>
+        <w:rPr>
+          <w:rFonts w:asciiTheme="minorHAnsi" w:hAnsiTheme="minorHAnsi" w:cstheme="minorHAnsi"/>
+        </w:rPr>
+        <w:t>{courseDescription</w:t>
       </w:r>
       <w:r>
         <w:rPr>
@@ -1672,13 +1686,27 @@
         <w:rPr>
           <w:rFonts w:asciiTheme="minorHAnsi" w:hAnsiTheme="minorHAnsi" w:cstheme="minorHAnsi"/>
         </w:rPr>
-        <w:t>Format0</w:t>
-      </w:r>
-      <w:r>
-        <w:rPr>
-          <w:rFonts w:asciiTheme="minorHAnsi" w:hAnsiTheme="minorHAnsi" w:cstheme="minorHAnsi"/>
-        </w:rPr>
-        <w:t>}${course</w:t>
+        <w:t>Format</w:t>
+      </w:r>
+      <w:proofErr w:type="gramStart"/>
+      <w:r>
+        <w:rPr>
+          <w:rFonts w:asciiTheme="minorHAnsi" w:hAnsiTheme="minorHAnsi" w:cstheme="minorHAnsi"/>
+        </w:rPr>
+        <w:t>0</w:t>
+      </w:r>
+      <w:r>
+        <w:rPr>
+          <w:rFonts w:asciiTheme="minorHAnsi" w:hAnsiTheme="minorHAnsi" w:cstheme="minorHAnsi"/>
+        </w:rPr>
+        <w:t>}$</w:t>
+      </w:r>
+      <w:proofErr w:type="gramEnd"/>
+      <w:r>
+        <w:rPr>
+          <w:rFonts w:asciiTheme="minorHAnsi" w:hAnsiTheme="minorHAnsi" w:cstheme="minorHAnsi"/>
+        </w:rPr>
+        <w:t>{course</w:t>
       </w:r>
       <w:r>
         <w:rPr>
@@ -2540,13 +2568,27 @@
         <w:rPr>
           <w:rFonts w:asciiTheme="minorHAnsi" w:hAnsiTheme="minorHAnsi" w:cstheme="minorHAnsi"/>
         </w:rPr>
-        <w:t>learningOutcomes0</w:t>
-      </w:r>
-      <w:r>
-        <w:rPr>
-          <w:rFonts w:asciiTheme="minorHAnsi" w:hAnsiTheme="minorHAnsi" w:cstheme="minorHAnsi"/>
-        </w:rPr>
-        <w:t>}${</w:t>
+        <w:t>learningOutcomes</w:t>
+      </w:r>
+      <w:proofErr w:type="gramStart"/>
+      <w:r>
+        <w:rPr>
+          <w:rFonts w:asciiTheme="minorHAnsi" w:hAnsiTheme="minorHAnsi" w:cstheme="minorHAnsi"/>
+        </w:rPr>
+        <w:t>0</w:t>
+      </w:r>
+      <w:r>
+        <w:rPr>
+          <w:rFonts w:asciiTheme="minorHAnsi" w:hAnsiTheme="minorHAnsi" w:cstheme="minorHAnsi"/>
+        </w:rPr>
+        <w:t>}$</w:t>
+      </w:r>
+      <w:proofErr w:type="gramEnd"/>
+      <w:r>
+        <w:rPr>
+          <w:rFonts w:asciiTheme="minorHAnsi" w:hAnsiTheme="minorHAnsi" w:cstheme="minorHAnsi"/>
+        </w:rPr>
+        <w:t>{</w:t>
       </w:r>
       <w:r>
         <w:rPr>
@@ -2901,11 +2943,19 @@
         </w:rPr>
         <w:t>Assessments</w:t>
       </w:r>
+      <w:proofErr w:type="gramStart"/>
       <w:r>
         <w:rPr>
           <w:rStyle w:val="normaltextrun"/>
         </w:rPr>
-        <w:t>0}${learning</w:t>
+        <w:t>0}$</w:t>
+      </w:r>
+      <w:proofErr w:type="gramEnd"/>
+      <w:r>
+        <w:rPr>
+          <w:rStyle w:val="normaltextrun"/>
+        </w:rPr>
+        <w:t>{learning</w:t>
       </w:r>
       <w:r>
         <w:rPr>
@@ -3253,13 +3303,27 @@
         <w:rPr>
           <w:rFonts w:cstheme="minorHAnsi"/>
         </w:rPr>
-        <w:t>learningActivities0</w:t>
-      </w:r>
-      <w:r>
-        <w:rPr>
-          <w:rFonts w:cstheme="minorHAnsi"/>
-        </w:rPr>
-        <w:t>}${</w:t>
+        <w:t>learningActivities</w:t>
+      </w:r>
+      <w:proofErr w:type="gramStart"/>
+      <w:r>
+        <w:rPr>
+          <w:rFonts w:cstheme="minorHAnsi"/>
+        </w:rPr>
+        <w:t>0</w:t>
+      </w:r>
+      <w:r>
+        <w:rPr>
+          <w:rFonts w:cstheme="minorHAnsi"/>
+        </w:rPr>
+        <w:t>}$</w:t>
+      </w:r>
+      <w:proofErr w:type="gramEnd"/>
+      <w:r>
+        <w:rPr>
+          <w:rFonts w:cstheme="minorHAnsi"/>
+        </w:rPr>
+        <w:t>{</w:t>
       </w:r>
       <w:r>
         <w:rPr>
@@ -4255,13 +4319,27 @@
         <w:rPr>
           <w:rFonts w:asciiTheme="minorHAnsi" w:hAnsiTheme="minorHAnsi" w:cstheme="minorHAnsi"/>
         </w:rPr>
-        <w:t>latePolicy0</w:t>
-      </w:r>
-      <w:r>
-        <w:rPr>
-          <w:rFonts w:asciiTheme="minorHAnsi" w:hAnsiTheme="minorHAnsi" w:cstheme="minorHAnsi"/>
-        </w:rPr>
-        <w:t>}${</w:t>
+        <w:t>latePolicy</w:t>
+      </w:r>
+      <w:proofErr w:type="gramStart"/>
+      <w:r>
+        <w:rPr>
+          <w:rFonts w:asciiTheme="minorHAnsi" w:hAnsiTheme="minorHAnsi" w:cstheme="minorHAnsi"/>
+        </w:rPr>
+        <w:t>0</w:t>
+      </w:r>
+      <w:r>
+        <w:rPr>
+          <w:rFonts w:asciiTheme="minorHAnsi" w:hAnsiTheme="minorHAnsi" w:cstheme="minorHAnsi"/>
+        </w:rPr>
+        <w:t>}$</w:t>
+      </w:r>
+      <w:proofErr w:type="gramEnd"/>
+      <w:r>
+        <w:rPr>
+          <w:rFonts w:asciiTheme="minorHAnsi" w:hAnsiTheme="minorHAnsi" w:cstheme="minorHAnsi"/>
+        </w:rPr>
+        <w:t>{</w:t>
       </w:r>
       <w:bookmarkStart w:id="2" w:name="_Hlk111549667"/>
       <w:r>
@@ -4719,6 +4797,7 @@
         </w:rPr>
         <w:t>xam</w:t>
       </w:r>
+      <w:proofErr w:type="gramStart"/>
       <w:r>
         <w:rPr>
           <w:rFonts w:ascii="Calibri" w:hAnsi="Calibri" w:cs="Times"/>
@@ -4741,7 +4820,16 @@
           <w:sz w:val="22"/>
           <w:szCs w:val="22"/>
         </w:rPr>
-        <w:t>${missingExam</w:t>
+        <w:t>$</w:t>
+      </w:r>
+      <w:proofErr w:type="gramEnd"/>
+      <w:r>
+        <w:rPr>
+          <w:rFonts w:ascii="Calibri" w:hAnsi="Calibri" w:cs="Times"/>
+          <w:sz w:val="22"/>
+          <w:szCs w:val="22"/>
+        </w:rPr>
+        <w:t>{missingExam</w:t>
       </w:r>
       <w:r>
         <w:rPr>
@@ -5274,15 +5362,33 @@
           <w:sz w:val="22"/>
           <w:szCs w:val="22"/>
         </w:rPr>
-        <w:t>Activity0</w:t>
-      </w:r>
-      <w:r>
-        <w:rPr>
-          <w:rFonts w:ascii="Calibri" w:hAnsi="Calibri" w:cs="Times"/>
-          <w:sz w:val="22"/>
-          <w:szCs w:val="22"/>
-        </w:rPr>
-        <w:t>}${missing</w:t>
+        <w:t>Activity</w:t>
+      </w:r>
+      <w:proofErr w:type="gramStart"/>
+      <w:r>
+        <w:rPr>
+          <w:rFonts w:ascii="Calibri" w:hAnsi="Calibri" w:cs="Times"/>
+          <w:sz w:val="22"/>
+          <w:szCs w:val="22"/>
+        </w:rPr>
+        <w:t>0</w:t>
+      </w:r>
+      <w:r>
+        <w:rPr>
+          <w:rFonts w:ascii="Calibri" w:hAnsi="Calibri" w:cs="Times"/>
+          <w:sz w:val="22"/>
+          <w:szCs w:val="22"/>
+        </w:rPr>
+        <w:t>}$</w:t>
+      </w:r>
+      <w:proofErr w:type="gramEnd"/>
+      <w:r>
+        <w:rPr>
+          <w:rFonts w:ascii="Calibri" w:hAnsi="Calibri" w:cs="Times"/>
+          <w:sz w:val="22"/>
+          <w:szCs w:val="22"/>
+        </w:rPr>
+        <w:t>{missing</w:t>
       </w:r>
       <w:r>
         <w:rPr>
@@ -5860,6 +5966,7 @@
         </w:rPr>
         <w:t>${passingCriteria</w:t>
       </w:r>
+      <w:proofErr w:type="gramStart"/>
       <w:r>
         <w:rPr>
           <w:rStyle w:val="eop"/>
@@ -5888,7 +5995,18 @@
           <w:sz w:val="22"/>
           <w:szCs w:val="22"/>
         </w:rPr>
-        <w:t>${passingCriteria</w:t>
+        <w:t>$</w:t>
+      </w:r>
+      <w:proofErr w:type="gramEnd"/>
+      <w:r>
+        <w:rPr>
+          <w:rStyle w:val="eop"/>
+          <w:rFonts w:ascii="Calibri" w:hAnsi="Calibri" w:cs="Times"/>
+          <w:color w:val="000000"/>
+          <w:sz w:val="22"/>
+          <w:szCs w:val="22"/>
+        </w:rPr>
+        <w:t>{passingCriteria</w:t>
       </w:r>
       <w:r>
         <w:rPr>
@@ -6450,13 +6568,27 @@
         <w:rPr>
           <w:rFonts w:asciiTheme="minorHAnsi" w:hAnsiTheme="minorHAnsi" w:cstheme="minorHAnsi"/>
         </w:rPr>
-        <w:t>learningMaterials0</w:t>
-      </w:r>
-      <w:r>
-        <w:rPr>
-          <w:rFonts w:asciiTheme="minorHAnsi" w:hAnsiTheme="minorHAnsi" w:cstheme="minorHAnsi"/>
-        </w:rPr>
-        <w:t>}${</w:t>
+        <w:t>learningMaterials</w:t>
+      </w:r>
+      <w:proofErr w:type="gramStart"/>
+      <w:r>
+        <w:rPr>
+          <w:rFonts w:asciiTheme="minorHAnsi" w:hAnsiTheme="minorHAnsi" w:cstheme="minorHAnsi"/>
+        </w:rPr>
+        <w:t>0</w:t>
+      </w:r>
+      <w:r>
+        <w:rPr>
+          <w:rFonts w:asciiTheme="minorHAnsi" w:hAnsiTheme="minorHAnsi" w:cstheme="minorHAnsi"/>
+        </w:rPr>
+        <w:t>}$</w:t>
+      </w:r>
+      <w:proofErr w:type="gramEnd"/>
+      <w:r>
+        <w:rPr>
+          <w:rFonts w:asciiTheme="minorHAnsi" w:hAnsiTheme="minorHAnsi" w:cstheme="minorHAnsi"/>
+        </w:rPr>
+        <w:t>{</w:t>
       </w:r>
       <w:r>
         <w:rPr>
@@ -7628,7 +7760,21 @@
         <w:rPr>
           <w:rFonts w:ascii="Calibri" w:hAnsi="Calibri" w:cs="Times"/>
         </w:rPr>
-        <w:t>Faculties, departments, and schools reserve the right to scale grades in order to maintain equity among sections and conformity to University, faculty, department, or school norms. Students should therefore note that an unofficial grade given by an instructor might be changed by the faculty, department, or school. Grades are not official until they appear on a student's academic record.</w:t>
+        <w:t xml:space="preserve">Faculties, departments, and schools reserve the right to scale grades in order to maintain equity among sections and conformity to </w:t>
+      </w:r>
+      <w:proofErr w:type="gramStart"/>
+      <w:r>
+        <w:rPr>
+          <w:rFonts w:ascii="Calibri" w:hAnsi="Calibri" w:cs="Times"/>
+        </w:rPr>
+        <w:t>University</w:t>
+      </w:r>
+      <w:proofErr w:type="gramEnd"/>
+      <w:r>
+        <w:rPr>
+          <w:rFonts w:ascii="Calibri" w:hAnsi="Calibri" w:cs="Times"/>
+        </w:rPr>
+        <w:t>, faculty, department, or school norms. Students should therefore note that an unofficial grade given by an instructor might be changed by the faculty, department, or school. Grades are not official until they appear on a student's academic record.</w:t>
       </w:r>
     </w:p>
     <w:p>
@@ -7830,7 +7976,25 @@
           <w:sz w:val="22"/>
           <w:szCs w:val="22"/>
         </w:rPr>
-        <w:t>If you require academic accommodations to achieve the objectives of a course please contact the DRC at:</w:t>
+        <w:t xml:space="preserve">If you require academic accommodations to achieve the objectives of a </w:t>
+      </w:r>
+      <w:proofErr w:type="gramStart"/>
+      <w:r>
+        <w:rPr>
+          <w:rFonts w:ascii="Calibri" w:hAnsi="Calibri" w:cs="Times"/>
+          <w:sz w:val="22"/>
+          <w:szCs w:val="22"/>
+        </w:rPr>
+        <w:t>course</w:t>
+      </w:r>
+      <w:proofErr w:type="gramEnd"/>
+      <w:r>
+        <w:rPr>
+          <w:rFonts w:ascii="Calibri" w:hAnsi="Calibri" w:cs="Times"/>
+          <w:sz w:val="22"/>
+          <w:szCs w:val="22"/>
+        </w:rPr>
+        <w:t xml:space="preserve"> please contact the DRC at:</w:t>
       </w:r>
     </w:p>
     <w:p>
@@ -9122,7 +9286,25 @@
           <w:sz w:val="22"/>
           <w:szCs w:val="22"/>
         </w:rPr>
-        <w:t>The Global Engagement Office provides advising and resources to assist International students in navigating immigration, health insurance, and settlement matters, as well as opportunities for intercultural learning, and resources for Go Global experiences available to all UBC Okanagan students, and more.</w:t>
+        <w:t xml:space="preserve">The Global Engagement Office provides advising and resources to assist </w:t>
+      </w:r>
+      <w:proofErr w:type="gramStart"/>
+      <w:r>
+        <w:rPr>
+          <w:rFonts w:ascii="Calibri" w:eastAsiaTheme="minorHAnsi" w:hAnsi="Calibri" w:cs="Times"/>
+          <w:sz w:val="22"/>
+          <w:szCs w:val="22"/>
+        </w:rPr>
+        <w:t>International</w:t>
+      </w:r>
+      <w:proofErr w:type="gramEnd"/>
+      <w:r>
+        <w:rPr>
+          <w:rFonts w:ascii="Calibri" w:eastAsiaTheme="minorHAnsi" w:hAnsi="Calibri" w:cs="Times"/>
+          <w:sz w:val="22"/>
+          <w:szCs w:val="22"/>
+        </w:rPr>
+        <w:t xml:space="preserve"> students in navigating immigration, health insurance, and settlement matters, as well as opportunities for intercultural learning, and resources for Go Global experiences available to all UBC Okanagan students, and more.</w:t>
       </w:r>
     </w:p>
     <w:p>
@@ -9712,6 +9894,15 @@
           <w:u w:val="single"/>
         </w:rPr>
         <w:t>Creative Commons</w:t>
+      </w:r>
+      <w:r>
+        <w:rPr>
+          <w:rFonts w:ascii="Calibri" w:eastAsia="Times New Roman" w:hAnsi="Calibri" w:cs="Times"/>
+          <w:b/>
+          <w:bCs/>
+          <w:u w:val="single"/>
+        </w:rPr>
+        <w:t xml:space="preserve"> Open Copyright License</w:t>
       </w:r>
     </w:p>
     <w:p>
@@ -10012,6 +10203,7 @@
       <w:t>${</w:t>
     </w:r>
     <w:proofErr w:type="spellStart"/>
+    <w:proofErr w:type="gramStart"/>
     <w:r>
       <w:rPr>
         <w:rFonts w:ascii="Calibri" w:hAnsi="Calibri" w:cs="Calibri"/>
@@ -10023,7 +10215,14 @@
       <w:rPr>
         <w:rFonts w:ascii="Calibri" w:hAnsi="Calibri" w:cs="Calibri"/>
       </w:rPr>
-      <w:t>}  ${</w:t>
+      <w:t>}  $</w:t>
+    </w:r>
+    <w:proofErr w:type="gramEnd"/>
+    <w:r>
+      <w:rPr>
+        <w:rFonts w:ascii="Calibri" w:hAnsi="Calibri" w:cs="Calibri"/>
+      </w:rPr>
+      <w:t>{</w:t>
     </w:r>
     <w:proofErr w:type="spellStart"/>
     <w:r>

</xml_diff>

<commit_message>
Implemented Separate OK LA
+ Removed unused code in comments
</commit_message>
<xml_diff>
--- a/public/word-template/UBC-O_default.docx
+++ b/public/word-template/UBC-O_default.docx
@@ -67,7 +67,27 @@
         <w:rPr>
           <w:rFonts w:ascii="Calibri" w:hAnsi="Calibri" w:cs="Times"/>
         </w:rPr>
-        <w:t>${land}</w:t>
+        <w:t>${</w:t>
+      </w:r>
+      <w:proofErr w:type="spellStart"/>
+      <w:r>
+        <w:rPr>
+          <w:rFonts w:ascii="Calibri" w:hAnsi="Calibri" w:cs="Times"/>
+        </w:rPr>
+        <w:t>NoL</w:t>
+      </w:r>
+      <w:r>
+        <w:rPr>
+          <w:rFonts w:ascii="Calibri" w:hAnsi="Calibri" w:cs="Times"/>
+        </w:rPr>
+        <w:t>and</w:t>
+      </w:r>
+      <w:proofErr w:type="spellEnd"/>
+      <w:r>
+        <w:rPr>
+          <w:rFonts w:ascii="Calibri" w:hAnsi="Calibri" w:cs="Times"/>
+        </w:rPr>
+        <w:t>}</w:t>
       </w:r>
     </w:p>
     <w:p>
@@ -84,7 +104,7 @@
           <w:b/>
           <w:u w:val="single"/>
         </w:rPr>
-        <w:t>${land-title}</w:t>
+        <w:t>Land Acknowledgement</w:t>
       </w:r>
     </w:p>
     <w:p>
@@ -129,7 +149,27 @@
         <w:rPr>
           <w:rFonts w:ascii="Calibri" w:hAnsi="Calibri" w:cs="Times"/>
         </w:rPr>
-        <w:t>${/land}</w:t>
+        <w:t>${/</w:t>
+      </w:r>
+      <w:proofErr w:type="spellStart"/>
+      <w:r>
+        <w:rPr>
+          <w:rFonts w:ascii="Calibri" w:hAnsi="Calibri" w:cs="Times"/>
+        </w:rPr>
+        <w:t>NoL</w:t>
+      </w:r>
+      <w:r>
+        <w:rPr>
+          <w:rFonts w:ascii="Calibri" w:hAnsi="Calibri" w:cs="Times"/>
+        </w:rPr>
+        <w:t>and</w:t>
+      </w:r>
+      <w:proofErr w:type="spellEnd"/>
+      <w:r>
+        <w:rPr>
+          <w:rFonts w:ascii="Calibri" w:hAnsi="Calibri" w:cs="Times"/>
+        </w:rPr>
+        <w:t>}</w:t>
       </w:r>
       <w:r>
         <w:rPr>
@@ -177,8 +217,9 @@
           <w:sz w:val="28"/>
           <w:szCs w:val="28"/>
         </w:rPr>
-        <w:t>${courseCode}</w:t>
-      </w:r>
+        <w:t>${</w:t>
+      </w:r>
+      <w:proofErr w:type="spellStart"/>
       <w:r>
         <w:rPr>
           <w:rFonts w:ascii="Calibri" w:hAnsi="Calibri" w:cs="Times"/>
@@ -186,8 +227,9 @@
           <w:sz w:val="28"/>
           <w:szCs w:val="28"/>
         </w:rPr>
-        <w:t xml:space="preserve"> </w:t>
-      </w:r>
+        <w:t>courseCode</w:t>
+      </w:r>
+      <w:proofErr w:type="spellEnd"/>
       <w:r>
         <w:rPr>
           <w:rFonts w:ascii="Calibri" w:hAnsi="Calibri" w:cs="Times"/>
@@ -195,7 +237,7 @@
           <w:sz w:val="28"/>
           <w:szCs w:val="28"/>
         </w:rPr>
-        <w:t>${</w:t>
+        <w:t>}</w:t>
       </w:r>
       <w:r>
         <w:rPr>
@@ -204,7 +246,7 @@
           <w:sz w:val="28"/>
           <w:szCs w:val="28"/>
         </w:rPr>
-        <w:t>courseNumber</w:t>
+        <w:t xml:space="preserve"> </w:t>
       </w:r>
       <w:r>
         <w:rPr>
@@ -213,8 +255,9 @@
           <w:sz w:val="28"/>
           <w:szCs w:val="28"/>
         </w:rPr>
-        <w:t>}</w:t>
-      </w:r>
+        <w:t>${</w:t>
+      </w:r>
+      <w:proofErr w:type="spellStart"/>
       <w:r>
         <w:rPr>
           <w:rFonts w:ascii="Calibri" w:hAnsi="Calibri" w:cs="Times"/>
@@ -222,8 +265,9 @@
           <w:sz w:val="28"/>
           <w:szCs w:val="28"/>
         </w:rPr>
-        <w:t>:</w:t>
-      </w:r>
+        <w:t>courseNumber</w:t>
+      </w:r>
+      <w:proofErr w:type="spellEnd"/>
       <w:r>
         <w:rPr>
           <w:rFonts w:ascii="Calibri" w:hAnsi="Calibri" w:cs="Times"/>
@@ -231,20 +275,72 @@
           <w:sz w:val="28"/>
           <w:szCs w:val="28"/>
         </w:rPr>
-        <w:t xml:space="preserve"> ${courseTitle}</w:t>
-      </w:r>
-    </w:p>
-    <w:p>
-      <w:pPr>
-        <w:rPr>
-          <w:rFonts w:cstheme="minorHAnsi"/>
-        </w:rPr>
-      </w:pPr>
-      <w:r>
-        <w:rPr>
-          <w:rFonts w:cstheme="minorHAnsi"/>
-        </w:rPr>
-        <w:t>${NoFaculty}</w:t>
+        <w:t>}</w:t>
+      </w:r>
+      <w:r>
+        <w:rPr>
+          <w:rFonts w:ascii="Calibri" w:hAnsi="Calibri" w:cs="Times"/>
+          <w:b/>
+          <w:sz w:val="28"/>
+          <w:szCs w:val="28"/>
+        </w:rPr>
+        <w:t>:</w:t>
+      </w:r>
+      <w:r>
+        <w:rPr>
+          <w:rFonts w:ascii="Calibri" w:hAnsi="Calibri" w:cs="Times"/>
+          <w:b/>
+          <w:sz w:val="28"/>
+          <w:szCs w:val="28"/>
+        </w:rPr>
+        <w:t xml:space="preserve"> ${</w:t>
+      </w:r>
+      <w:proofErr w:type="spellStart"/>
+      <w:r>
+        <w:rPr>
+          <w:rFonts w:ascii="Calibri" w:hAnsi="Calibri" w:cs="Times"/>
+          <w:b/>
+          <w:sz w:val="28"/>
+          <w:szCs w:val="28"/>
+        </w:rPr>
+        <w:t>courseTitle</w:t>
+      </w:r>
+      <w:proofErr w:type="spellEnd"/>
+      <w:r>
+        <w:rPr>
+          <w:rFonts w:ascii="Calibri" w:hAnsi="Calibri" w:cs="Times"/>
+          <w:b/>
+          <w:sz w:val="28"/>
+          <w:szCs w:val="28"/>
+        </w:rPr>
+        <w:t>}</w:t>
+      </w:r>
+    </w:p>
+    <w:p>
+      <w:pPr>
+        <w:rPr>
+          <w:rFonts w:cstheme="minorHAnsi"/>
+        </w:rPr>
+      </w:pPr>
+      <w:r>
+        <w:rPr>
+          <w:rFonts w:cstheme="minorHAnsi"/>
+        </w:rPr>
+        <w:t>${</w:t>
+      </w:r>
+      <w:proofErr w:type="spellStart"/>
+      <w:r>
+        <w:rPr>
+          <w:rFonts w:cstheme="minorHAnsi"/>
+        </w:rPr>
+        <w:t>NoFaculty</w:t>
+      </w:r>
+      <w:proofErr w:type="spellEnd"/>
+      <w:r>
+        <w:rPr>
+          <w:rFonts w:cstheme="minorHAnsi"/>
+        </w:rPr>
+        <w:t>}</w:t>
       </w:r>
     </w:p>
     <w:p>
@@ -303,7 +399,14 @@
         <w:rPr>
           <w:rFonts w:cstheme="minorHAnsi"/>
         </w:rPr>
-        <w:t>${/No</w:t>
+        <w:t>${/</w:t>
+      </w:r>
+      <w:proofErr w:type="spellStart"/>
+      <w:r>
+        <w:rPr>
+          <w:rFonts w:cstheme="minorHAnsi"/>
+        </w:rPr>
+        <w:t>No</w:t>
       </w:r>
       <w:r>
         <w:rPr>
@@ -311,6 +414,7 @@
         </w:rPr>
         <w:t>Faculty</w:t>
       </w:r>
+      <w:proofErr w:type="spellEnd"/>
       <w:r>
         <w:rPr>
           <w:rFonts w:cstheme="minorHAnsi"/>
@@ -328,7 +432,21 @@
         <w:rPr>
           <w:rFonts w:cstheme="minorHAnsi"/>
         </w:rPr>
-        <w:t>${NoDepartment}</w:t>
+        <w:t>${</w:t>
+      </w:r>
+      <w:proofErr w:type="spellStart"/>
+      <w:r>
+        <w:rPr>
+          <w:rFonts w:cstheme="minorHAnsi"/>
+        </w:rPr>
+        <w:t>NoDepartment</w:t>
+      </w:r>
+      <w:proofErr w:type="spellEnd"/>
+      <w:r>
+        <w:rPr>
+          <w:rFonts w:cstheme="minorHAnsi"/>
+        </w:rPr>
+        <w:t>}</w:t>
       </w:r>
     </w:p>
     <w:p>
@@ -387,7 +505,14 @@
         <w:rPr>
           <w:rFonts w:cstheme="minorHAnsi"/>
         </w:rPr>
-        <w:t>${/No</w:t>
+        <w:t>${/</w:t>
+      </w:r>
+      <w:proofErr w:type="spellStart"/>
+      <w:r>
+        <w:rPr>
+          <w:rFonts w:cstheme="minorHAnsi"/>
+        </w:rPr>
+        <w:t>No</w:t>
       </w:r>
       <w:r>
         <w:rPr>
@@ -395,6 +520,7 @@
         </w:rPr>
         <w:t>Department</w:t>
       </w:r>
+      <w:proofErr w:type="spellEnd"/>
       <w:r>
         <w:rPr>
           <w:rFonts w:cstheme="minorHAnsi"/>
@@ -435,6 +561,7 @@
         </w:rPr>
         <w:t xml:space="preserve"> ${</w:t>
       </w:r>
+      <w:proofErr w:type="spellStart"/>
       <w:r>
         <w:rPr>
           <w:rFonts w:ascii="Calibri" w:hAnsi="Calibri" w:cs="Times"/>
@@ -447,6 +574,7 @@
         </w:rPr>
         <w:t>Instructor</w:t>
       </w:r>
+      <w:proofErr w:type="spellEnd"/>
       <w:r>
         <w:rPr>
           <w:rFonts w:ascii="Calibri" w:hAnsi="Calibri" w:cs="Times"/>
@@ -489,7 +617,14 @@
         <w:rPr>
           <w:rFonts w:ascii="Calibri" w:hAnsi="Calibri" w:cs="Times"/>
         </w:rPr>
-        <w:t xml:space="preserve"> ${courseInstructor</w:t>
+        <w:t xml:space="preserve"> ${</w:t>
+      </w:r>
+      <w:proofErr w:type="spellStart"/>
+      <w:r>
+        <w:rPr>
+          <w:rFonts w:ascii="Calibri" w:hAnsi="Calibri" w:cs="Times"/>
+        </w:rPr>
+        <w:t>courseInstructor</w:t>
       </w:r>
       <w:r>
         <w:rPr>
@@ -497,6 +632,7 @@
         </w:rPr>
         <w:t>Email</w:t>
       </w:r>
+      <w:proofErr w:type="spellEnd"/>
       <w:r>
         <w:rPr>
           <w:rFonts w:ascii="Calibri" w:hAnsi="Calibri" w:cs="Times"/>
@@ -560,12 +696,14 @@
         </w:rPr>
         <w:t>${</w:t>
       </w:r>
+      <w:proofErr w:type="spellStart"/>
       <w:r>
         <w:rPr>
           <w:rFonts w:ascii="Calibri" w:hAnsi="Calibri" w:cs="Times"/>
         </w:rPr>
         <w:t>courseYear</w:t>
       </w:r>
+      <w:proofErr w:type="spellEnd"/>
       <w:r>
         <w:rPr>
           <w:rFonts w:ascii="Calibri" w:hAnsi="Calibri" w:cs="Times"/>
@@ -608,12 +746,14 @@
         </w:rPr>
         <w:t xml:space="preserve"> ${</w:t>
       </w:r>
+      <w:proofErr w:type="spellStart"/>
       <w:r>
         <w:rPr>
           <w:rFonts w:ascii="Calibri" w:hAnsi="Calibri" w:cs="Times"/>
         </w:rPr>
         <w:t>deliveryModality</w:t>
       </w:r>
+      <w:proofErr w:type="spellEnd"/>
       <w:r>
         <w:rPr>
           <w:rFonts w:ascii="Calibri" w:hAnsi="Calibri" w:cs="Times"/>
@@ -631,7 +771,21 @@
         <w:rPr>
           <w:rFonts w:ascii="Calibri" w:hAnsi="Calibri" w:cs="Times"/>
         </w:rPr>
-        <w:t>${NoCourseLocation}</w:t>
+        <w:t>${</w:t>
+      </w:r>
+      <w:proofErr w:type="spellStart"/>
+      <w:r>
+        <w:rPr>
+          <w:rFonts w:ascii="Calibri" w:hAnsi="Calibri" w:cs="Times"/>
+        </w:rPr>
+        <w:t>NoCourseLocation</w:t>
+      </w:r>
+      <w:proofErr w:type="spellEnd"/>
+      <w:r>
+        <w:rPr>
+          <w:rFonts w:ascii="Calibri" w:hAnsi="Calibri" w:cs="Times"/>
+        </w:rPr>
+        <w:t>}</w:t>
       </w:r>
     </w:p>
     <w:p>
@@ -665,33 +819,75 @@
         <w:rPr>
           <w:rFonts w:ascii="Calibri" w:hAnsi="Calibri" w:cs="Times"/>
         </w:rPr>
-        <w:t xml:space="preserve"> ${courseLocation}</w:t>
-      </w:r>
-    </w:p>
-    <w:p>
-      <w:pPr>
-        <w:rPr>
-          <w:rFonts w:ascii="Calibri" w:hAnsi="Calibri" w:cs="Times"/>
-        </w:rPr>
-      </w:pPr>
-      <w:r>
-        <w:rPr>
-          <w:rFonts w:ascii="Calibri" w:hAnsi="Calibri" w:cs="Times"/>
-        </w:rPr>
-        <w:t>${/NoCourseLocation}</w:t>
-      </w:r>
-    </w:p>
-    <w:p>
-      <w:pPr>
-        <w:rPr>
-          <w:rFonts w:ascii="Calibri" w:hAnsi="Calibri" w:cs="Times"/>
-        </w:rPr>
-      </w:pPr>
-      <w:r>
-        <w:rPr>
-          <w:rFonts w:ascii="Calibri" w:hAnsi="Calibri" w:cs="Times"/>
-        </w:rPr>
-        <w:t>${NoCourseDays}</w:t>
+        <w:t xml:space="preserve"> ${</w:t>
+      </w:r>
+      <w:proofErr w:type="spellStart"/>
+      <w:r>
+        <w:rPr>
+          <w:rFonts w:ascii="Calibri" w:hAnsi="Calibri" w:cs="Times"/>
+        </w:rPr>
+        <w:t>courseLocation</w:t>
+      </w:r>
+      <w:proofErr w:type="spellEnd"/>
+      <w:r>
+        <w:rPr>
+          <w:rFonts w:ascii="Calibri" w:hAnsi="Calibri" w:cs="Times"/>
+        </w:rPr>
+        <w:t>}</w:t>
+      </w:r>
+    </w:p>
+    <w:p>
+      <w:pPr>
+        <w:rPr>
+          <w:rFonts w:ascii="Calibri" w:hAnsi="Calibri" w:cs="Times"/>
+        </w:rPr>
+      </w:pPr>
+      <w:r>
+        <w:rPr>
+          <w:rFonts w:ascii="Calibri" w:hAnsi="Calibri" w:cs="Times"/>
+        </w:rPr>
+        <w:t>${/</w:t>
+      </w:r>
+      <w:proofErr w:type="spellStart"/>
+      <w:r>
+        <w:rPr>
+          <w:rFonts w:ascii="Calibri" w:hAnsi="Calibri" w:cs="Times"/>
+        </w:rPr>
+        <w:t>NoCourseLocation</w:t>
+      </w:r>
+      <w:proofErr w:type="spellEnd"/>
+      <w:r>
+        <w:rPr>
+          <w:rFonts w:ascii="Calibri" w:hAnsi="Calibri" w:cs="Times"/>
+        </w:rPr>
+        <w:t>}</w:t>
+      </w:r>
+    </w:p>
+    <w:p>
+      <w:pPr>
+        <w:rPr>
+          <w:rFonts w:ascii="Calibri" w:hAnsi="Calibri" w:cs="Times"/>
+        </w:rPr>
+      </w:pPr>
+      <w:r>
+        <w:rPr>
+          <w:rFonts w:ascii="Calibri" w:hAnsi="Calibri" w:cs="Times"/>
+        </w:rPr>
+        <w:t>${</w:t>
+      </w:r>
+      <w:proofErr w:type="spellStart"/>
+      <w:r>
+        <w:rPr>
+          <w:rFonts w:ascii="Calibri" w:hAnsi="Calibri" w:cs="Times"/>
+        </w:rPr>
+        <w:t>NoCourseDays</w:t>
+      </w:r>
+      <w:proofErr w:type="spellEnd"/>
+      <w:r>
+        <w:rPr>
+          <w:rFonts w:ascii="Calibri" w:hAnsi="Calibri" w:cs="Times"/>
+        </w:rPr>
+        <w:t>}</w:t>
       </w:r>
     </w:p>
     <w:p>
@@ -738,20 +934,48 @@
         <w:rPr>
           <w:rFonts w:ascii="Calibri" w:hAnsi="Calibri" w:cs="Times"/>
         </w:rPr>
-        <w:t>${/NoCourseDays}</w:t>
-      </w:r>
-    </w:p>
-    <w:p>
-      <w:pPr>
-        <w:rPr>
-          <w:rFonts w:ascii="Calibri" w:hAnsi="Calibri" w:cs="Times"/>
-        </w:rPr>
-      </w:pPr>
-      <w:r>
-        <w:rPr>
-          <w:rFonts w:ascii="Calibri" w:hAnsi="Calibri" w:cs="Times"/>
-        </w:rPr>
-        <w:t>${NoClassHours}</w:t>
+        <w:t>${/</w:t>
+      </w:r>
+      <w:proofErr w:type="spellStart"/>
+      <w:r>
+        <w:rPr>
+          <w:rFonts w:ascii="Calibri" w:hAnsi="Calibri" w:cs="Times"/>
+        </w:rPr>
+        <w:t>NoCourseDays</w:t>
+      </w:r>
+      <w:proofErr w:type="spellEnd"/>
+      <w:r>
+        <w:rPr>
+          <w:rFonts w:ascii="Calibri" w:hAnsi="Calibri" w:cs="Times"/>
+        </w:rPr>
+        <w:t>}</w:t>
+      </w:r>
+    </w:p>
+    <w:p>
+      <w:pPr>
+        <w:rPr>
+          <w:rFonts w:ascii="Calibri" w:hAnsi="Calibri" w:cs="Times"/>
+        </w:rPr>
+      </w:pPr>
+      <w:r>
+        <w:rPr>
+          <w:rFonts w:ascii="Calibri" w:hAnsi="Calibri" w:cs="Times"/>
+        </w:rPr>
+        <w:t>${</w:t>
+      </w:r>
+      <w:proofErr w:type="spellStart"/>
+      <w:r>
+        <w:rPr>
+          <w:rFonts w:ascii="Calibri" w:hAnsi="Calibri" w:cs="Times"/>
+        </w:rPr>
+        <w:t>NoClassHours</w:t>
+      </w:r>
+      <w:proofErr w:type="spellEnd"/>
+      <w:r>
+        <w:rPr>
+          <w:rFonts w:ascii="Calibri" w:hAnsi="Calibri" w:cs="Times"/>
+        </w:rPr>
+        <w:t>}</w:t>
       </w:r>
     </w:p>
     <w:p>
@@ -777,33 +1001,89 @@
         <w:rPr>
           <w:rFonts w:ascii="Calibri" w:hAnsi="Calibri" w:cs="Times"/>
         </w:rPr>
-        <w:t>${classStartTime} - ${classEndTime}</w:t>
-      </w:r>
-    </w:p>
-    <w:p>
-      <w:pPr>
-        <w:rPr>
-          <w:rFonts w:ascii="Calibri" w:hAnsi="Calibri" w:cs="Times"/>
-        </w:rPr>
-      </w:pPr>
-      <w:r>
-        <w:rPr>
-          <w:rFonts w:ascii="Calibri" w:hAnsi="Calibri" w:cs="Times"/>
-        </w:rPr>
-        <w:t>${/NoClassHours}</w:t>
-      </w:r>
-    </w:p>
-    <w:p>
-      <w:pPr>
-        <w:rPr>
-          <w:rFonts w:ascii="Calibri" w:hAnsi="Calibri" w:cs="Times"/>
-        </w:rPr>
-      </w:pPr>
-      <w:r>
-        <w:rPr>
-          <w:rFonts w:ascii="Calibri" w:hAnsi="Calibri" w:cs="Times"/>
-        </w:rPr>
-        <w:t>${NoOfficeHours}</w:t>
+        <w:t>${</w:t>
+      </w:r>
+      <w:proofErr w:type="spellStart"/>
+      <w:r>
+        <w:rPr>
+          <w:rFonts w:ascii="Calibri" w:hAnsi="Calibri" w:cs="Times"/>
+        </w:rPr>
+        <w:t>classStartTime</w:t>
+      </w:r>
+      <w:proofErr w:type="spellEnd"/>
+      <w:r>
+        <w:rPr>
+          <w:rFonts w:ascii="Calibri" w:hAnsi="Calibri" w:cs="Times"/>
+        </w:rPr>
+        <w:t>} - ${</w:t>
+      </w:r>
+      <w:proofErr w:type="spellStart"/>
+      <w:r>
+        <w:rPr>
+          <w:rFonts w:ascii="Calibri" w:hAnsi="Calibri" w:cs="Times"/>
+        </w:rPr>
+        <w:t>classEndTime</w:t>
+      </w:r>
+      <w:proofErr w:type="spellEnd"/>
+      <w:r>
+        <w:rPr>
+          <w:rFonts w:ascii="Calibri" w:hAnsi="Calibri" w:cs="Times"/>
+        </w:rPr>
+        <w:t>}</w:t>
+      </w:r>
+    </w:p>
+    <w:p>
+      <w:pPr>
+        <w:rPr>
+          <w:rFonts w:ascii="Calibri" w:hAnsi="Calibri" w:cs="Times"/>
+        </w:rPr>
+      </w:pPr>
+      <w:r>
+        <w:rPr>
+          <w:rFonts w:ascii="Calibri" w:hAnsi="Calibri" w:cs="Times"/>
+        </w:rPr>
+        <w:t>${/</w:t>
+      </w:r>
+      <w:proofErr w:type="spellStart"/>
+      <w:r>
+        <w:rPr>
+          <w:rFonts w:ascii="Calibri" w:hAnsi="Calibri" w:cs="Times"/>
+        </w:rPr>
+        <w:t>NoClassHours</w:t>
+      </w:r>
+      <w:proofErr w:type="spellEnd"/>
+      <w:r>
+        <w:rPr>
+          <w:rFonts w:ascii="Calibri" w:hAnsi="Calibri" w:cs="Times"/>
+        </w:rPr>
+        <w:t>}</w:t>
+      </w:r>
+    </w:p>
+    <w:p>
+      <w:pPr>
+        <w:rPr>
+          <w:rFonts w:ascii="Calibri" w:hAnsi="Calibri" w:cs="Times"/>
+        </w:rPr>
+      </w:pPr>
+      <w:r>
+        <w:rPr>
+          <w:rFonts w:ascii="Calibri" w:hAnsi="Calibri" w:cs="Times"/>
+        </w:rPr>
+        <w:t>${</w:t>
+      </w:r>
+      <w:proofErr w:type="spellStart"/>
+      <w:r>
+        <w:rPr>
+          <w:rFonts w:ascii="Calibri" w:hAnsi="Calibri" w:cs="Times"/>
+        </w:rPr>
+        <w:t>NoOfficeHours</w:t>
+      </w:r>
+      <w:proofErr w:type="spellEnd"/>
+      <w:r>
+        <w:rPr>
+          <w:rFonts w:ascii="Calibri" w:hAnsi="Calibri" w:cs="Times"/>
+        </w:rPr>
+        <w:t>}</w:t>
       </w:r>
     </w:p>
     <w:p>
@@ -838,7 +1118,14 @@
         <w:rPr>
           <w:rFonts w:ascii="Calibri" w:hAnsi="Calibri" w:cs="Times"/>
         </w:rPr>
-        <w:t>${office</w:t>
+        <w:t>${</w:t>
+      </w:r>
+      <w:proofErr w:type="spellStart"/>
+      <w:r>
+        <w:rPr>
+          <w:rFonts w:ascii="Calibri" w:hAnsi="Calibri" w:cs="Times"/>
+        </w:rPr>
+        <w:t>office</w:t>
       </w:r>
       <w:r>
         <w:rPr>
@@ -850,20 +1137,41 @@
         <w:rPr>
           <w:rFonts w:ascii="Calibri" w:hAnsi="Calibri" w:cs="Times"/>
         </w:rPr>
-        <w:t>our}</w:t>
-      </w:r>
-    </w:p>
-    <w:p>
-      <w:pPr>
-        <w:rPr>
-          <w:rFonts w:ascii="Calibri" w:hAnsi="Calibri" w:cs="Times"/>
-        </w:rPr>
-      </w:pPr>
-      <w:r>
-        <w:rPr>
-          <w:rFonts w:ascii="Calibri" w:hAnsi="Calibri" w:cs="Times"/>
-        </w:rPr>
-        <w:t>${/NoOfficeHours}</w:t>
+        <w:t>our</w:t>
+      </w:r>
+      <w:proofErr w:type="spellEnd"/>
+      <w:r>
+        <w:rPr>
+          <w:rFonts w:ascii="Calibri" w:hAnsi="Calibri" w:cs="Times"/>
+        </w:rPr>
+        <w:t>}</w:t>
+      </w:r>
+    </w:p>
+    <w:p>
+      <w:pPr>
+        <w:rPr>
+          <w:rFonts w:ascii="Calibri" w:hAnsi="Calibri" w:cs="Times"/>
+        </w:rPr>
+      </w:pPr>
+      <w:r>
+        <w:rPr>
+          <w:rFonts w:ascii="Calibri" w:hAnsi="Calibri" w:cs="Times"/>
+        </w:rPr>
+        <w:t>${/</w:t>
+      </w:r>
+      <w:proofErr w:type="spellStart"/>
+      <w:r>
+        <w:rPr>
+          <w:rFonts w:ascii="Calibri" w:hAnsi="Calibri" w:cs="Times"/>
+        </w:rPr>
+        <w:t>NoOfficeHours</w:t>
+      </w:r>
+      <w:proofErr w:type="spellEnd"/>
+      <w:r>
+        <w:rPr>
+          <w:rFonts w:ascii="Calibri" w:hAnsi="Calibri" w:cs="Times"/>
+        </w:rPr>
+        <w:t>}</w:t>
       </w:r>
     </w:p>
     <w:p>
@@ -877,7 +1185,21 @@
         <w:rPr>
           <w:rFonts w:eastAsia="Times New Roman" w:cstheme="minorHAnsi"/>
         </w:rPr>
-        <w:t>${NoOtherInstructionalStaff}</w:t>
+        <w:t>${</w:t>
+      </w:r>
+      <w:proofErr w:type="spellStart"/>
+      <w:r>
+        <w:rPr>
+          <w:rFonts w:eastAsia="Times New Roman" w:cstheme="minorHAnsi"/>
+        </w:rPr>
+        <w:t>NoOtherInstructionalStaff</w:t>
+      </w:r>
+      <w:proofErr w:type="spellEnd"/>
+      <w:r>
+        <w:rPr>
+          <w:rFonts w:eastAsia="Times New Roman" w:cstheme="minorHAnsi"/>
+        </w:rPr>
+        <w:t>}</w:t>
       </w:r>
     </w:p>
     <w:p>
@@ -927,7 +1249,21 @@
         <w:rPr>
           <w:rFonts w:asciiTheme="minorHAnsi" w:hAnsiTheme="minorHAnsi" w:cstheme="minorHAnsi"/>
         </w:rPr>
-        <w:t>${otherInstructionalStaff}</w:t>
+        <w:t>${</w:t>
+      </w:r>
+      <w:proofErr w:type="spellStart"/>
+      <w:r>
+        <w:rPr>
+          <w:rFonts w:asciiTheme="minorHAnsi" w:hAnsiTheme="minorHAnsi" w:cstheme="minorHAnsi"/>
+        </w:rPr>
+        <w:t>otherInstructionalStaff</w:t>
+      </w:r>
+      <w:proofErr w:type="spellEnd"/>
+      <w:r>
+        <w:rPr>
+          <w:rFonts w:asciiTheme="minorHAnsi" w:hAnsiTheme="minorHAnsi" w:cstheme="minorHAnsi"/>
+        </w:rPr>
+        <w:t>}</w:t>
       </w:r>
     </w:p>
     <w:p>
@@ -942,7 +1278,21 @@
         <w:rPr>
           <w:rFonts w:asciiTheme="minorHAnsi" w:hAnsiTheme="minorHAnsi" w:cstheme="minorHAnsi"/>
         </w:rPr>
-        <w:t>${/NoOtherInstructionalStaff}</w:t>
+        <w:t>${/</w:t>
+      </w:r>
+      <w:proofErr w:type="spellStart"/>
+      <w:r>
+        <w:rPr>
+          <w:rFonts w:asciiTheme="minorHAnsi" w:hAnsiTheme="minorHAnsi" w:cstheme="minorHAnsi"/>
+        </w:rPr>
+        <w:t>NoOtherInstructionalStaff</w:t>
+      </w:r>
+      <w:proofErr w:type="spellEnd"/>
+      <w:r>
+        <w:rPr>
+          <w:rFonts w:asciiTheme="minorHAnsi" w:hAnsiTheme="minorHAnsi" w:cstheme="minorHAnsi"/>
+        </w:rPr>
+        <w:t>}</w:t>
       </w:r>
     </w:p>
     <w:p>
@@ -956,19 +1306,33 @@
         <w:rPr>
           <w:rFonts w:eastAsia="Times New Roman" w:cstheme="minorHAnsi"/>
         </w:rPr>
-        <w:t>${No</w:t>
-      </w:r>
+        <w:t>${</w:t>
+      </w:r>
+      <w:proofErr w:type="spellStart"/>
       <w:r>
         <w:rPr>
           <w:rFonts w:eastAsia="Times New Roman" w:cstheme="minorHAnsi"/>
         </w:rPr>
+        <w:t>No</w:t>
+      </w:r>
+      <w:r>
+        <w:rPr>
+          <w:rFonts w:eastAsia="Times New Roman" w:cstheme="minorHAnsi"/>
+        </w:rPr>
         <w:t>c</w:t>
       </w:r>
       <w:r>
         <w:rPr>
           <w:rFonts w:eastAsia="Times New Roman" w:cstheme="minorHAnsi"/>
         </w:rPr>
-        <w:t>ourseDescription}</w:t>
+        <w:t>ourseDescription</w:t>
+      </w:r>
+      <w:proofErr w:type="spellEnd"/>
+      <w:r>
+        <w:rPr>
+          <w:rFonts w:eastAsia="Times New Roman" w:cstheme="minorHAnsi"/>
+        </w:rPr>
+        <w:t>}</w:t>
       </w:r>
     </w:p>
     <w:p>
@@ -1016,13 +1380,27 @@
         <w:rPr>
           <w:rFonts w:asciiTheme="minorHAnsi" w:hAnsiTheme="minorHAnsi" w:cstheme="minorHAnsi"/>
         </w:rPr>
-        <w:t>OK0</w:t>
-      </w:r>
-      <w:r>
-        <w:rPr>
-          <w:rFonts w:asciiTheme="minorHAnsi" w:hAnsiTheme="minorHAnsi" w:cstheme="minorHAnsi"/>
-        </w:rPr>
-        <w:t>}${courseDescription</w:t>
+        <w:t>OK</w:t>
+      </w:r>
+      <w:proofErr w:type="gramStart"/>
+      <w:r>
+        <w:rPr>
+          <w:rFonts w:asciiTheme="minorHAnsi" w:hAnsiTheme="minorHAnsi" w:cstheme="minorHAnsi"/>
+        </w:rPr>
+        <w:t>0</w:t>
+      </w:r>
+      <w:r>
+        <w:rPr>
+          <w:rFonts w:asciiTheme="minorHAnsi" w:hAnsiTheme="minorHAnsi" w:cstheme="minorHAnsi"/>
+        </w:rPr>
+        <w:t>}$</w:t>
+      </w:r>
+      <w:proofErr w:type="gramEnd"/>
+      <w:r>
+        <w:rPr>
+          <w:rFonts w:asciiTheme="minorHAnsi" w:hAnsiTheme="minorHAnsi" w:cstheme="minorHAnsi"/>
+        </w:rPr>
+        <w:t>{courseDescription</w:t>
       </w:r>
       <w:r>
         <w:rPr>
@@ -1289,7 +1667,14 @@
         <w:rPr>
           <w:rFonts w:asciiTheme="minorHAnsi" w:hAnsiTheme="minorHAnsi" w:cstheme="minorHAnsi"/>
         </w:rPr>
-        <w:t>${/No</w:t>
+        <w:t>${/</w:t>
+      </w:r>
+      <w:proofErr w:type="spellStart"/>
+      <w:r>
+        <w:rPr>
+          <w:rFonts w:asciiTheme="minorHAnsi" w:hAnsiTheme="minorHAnsi" w:cstheme="minorHAnsi"/>
+        </w:rPr>
+        <w:t>No</w:t>
       </w:r>
       <w:r>
         <w:rPr>
@@ -1301,7 +1686,14 @@
         <w:rPr>
           <w:rFonts w:asciiTheme="minorHAnsi" w:hAnsiTheme="minorHAnsi" w:cstheme="minorHAnsi"/>
         </w:rPr>
-        <w:t>ourseDescription}</w:t>
+        <w:t>ourseDescription</w:t>
+      </w:r>
+      <w:proofErr w:type="spellEnd"/>
+      <w:r>
+        <w:rPr>
+          <w:rFonts w:asciiTheme="minorHAnsi" w:hAnsiTheme="minorHAnsi" w:cstheme="minorHAnsi"/>
+        </w:rPr>
+        <w:t>}</w:t>
       </w:r>
     </w:p>
     <w:p>
@@ -1316,7 +1708,21 @@
         <w:rPr>
           <w:rFonts w:asciiTheme="minorHAnsi" w:hAnsiTheme="minorHAnsi" w:cstheme="minorHAnsi"/>
         </w:rPr>
-        <w:t>${NocourseFormat}</w:t>
+        <w:t>${</w:t>
+      </w:r>
+      <w:proofErr w:type="spellStart"/>
+      <w:r>
+        <w:rPr>
+          <w:rFonts w:asciiTheme="minorHAnsi" w:hAnsiTheme="minorHAnsi" w:cstheme="minorHAnsi"/>
+        </w:rPr>
+        <w:t>NocourseFormat</w:t>
+      </w:r>
+      <w:proofErr w:type="spellEnd"/>
+      <w:r>
+        <w:rPr>
+          <w:rFonts w:asciiTheme="minorHAnsi" w:hAnsiTheme="minorHAnsi" w:cstheme="minorHAnsi"/>
+        </w:rPr>
+        <w:t>}</w:t>
       </w:r>
     </w:p>
     <w:p>
@@ -1371,7 +1777,33 @@
         <w:rPr>
           <w:rFonts w:asciiTheme="minorHAnsi" w:hAnsiTheme="minorHAnsi" w:cstheme="minorHAnsi"/>
         </w:rPr>
-        <w:t>Format0</w:t>
+        <w:t>Format</w:t>
+      </w:r>
+      <w:proofErr w:type="gramStart"/>
+      <w:r>
+        <w:rPr>
+          <w:rFonts w:asciiTheme="minorHAnsi" w:hAnsiTheme="minorHAnsi" w:cstheme="minorHAnsi"/>
+        </w:rPr>
+        <w:t>0</w:t>
+      </w:r>
+      <w:r>
+        <w:rPr>
+          <w:rFonts w:asciiTheme="minorHAnsi" w:hAnsiTheme="minorHAnsi" w:cstheme="minorHAnsi"/>
+        </w:rPr>
+        <w:t>}$</w:t>
+      </w:r>
+      <w:proofErr w:type="gramEnd"/>
+      <w:r>
+        <w:rPr>
+          <w:rFonts w:asciiTheme="minorHAnsi" w:hAnsiTheme="minorHAnsi" w:cstheme="minorHAnsi"/>
+        </w:rPr>
+        <w:t>{course</w:t>
+      </w:r>
+      <w:r>
+        <w:rPr>
+          <w:rFonts w:asciiTheme="minorHAnsi" w:hAnsiTheme="minorHAnsi" w:cstheme="minorHAnsi"/>
+        </w:rPr>
+        <w:t>Format1</w:t>
       </w:r>
       <w:r>
         <w:rPr>
@@ -1383,7 +1815,7 @@
         <w:rPr>
           <w:rFonts w:asciiTheme="minorHAnsi" w:hAnsiTheme="minorHAnsi" w:cstheme="minorHAnsi"/>
         </w:rPr>
-        <w:t>Format1</w:t>
+        <w:t>Format2</w:t>
       </w:r>
       <w:r>
         <w:rPr>
@@ -1395,7 +1827,7 @@
         <w:rPr>
           <w:rFonts w:asciiTheme="minorHAnsi" w:hAnsiTheme="minorHAnsi" w:cstheme="minorHAnsi"/>
         </w:rPr>
-        <w:t>Format2</w:t>
+        <w:t>Format3</w:t>
       </w:r>
       <w:r>
         <w:rPr>
@@ -1407,7 +1839,7 @@
         <w:rPr>
           <w:rFonts w:asciiTheme="minorHAnsi" w:hAnsiTheme="minorHAnsi" w:cstheme="minorHAnsi"/>
         </w:rPr>
-        <w:t>Format3</w:t>
+        <w:t>Format4</w:t>
       </w:r>
       <w:r>
         <w:rPr>
@@ -1419,7 +1851,7 @@
         <w:rPr>
           <w:rFonts w:asciiTheme="minorHAnsi" w:hAnsiTheme="minorHAnsi" w:cstheme="minorHAnsi"/>
         </w:rPr>
-        <w:t>Format4</w:t>
+        <w:t>Format5</w:t>
       </w:r>
       <w:r>
         <w:rPr>
@@ -1431,7 +1863,7 @@
         <w:rPr>
           <w:rFonts w:asciiTheme="minorHAnsi" w:hAnsiTheme="minorHAnsi" w:cstheme="minorHAnsi"/>
         </w:rPr>
-        <w:t>Format5</w:t>
+        <w:t>Format6</w:t>
       </w:r>
       <w:r>
         <w:rPr>
@@ -1443,7 +1875,7 @@
         <w:rPr>
           <w:rFonts w:asciiTheme="minorHAnsi" w:hAnsiTheme="minorHAnsi" w:cstheme="minorHAnsi"/>
         </w:rPr>
-        <w:t>Format6</w:t>
+        <w:t>Format7</w:t>
       </w:r>
       <w:r>
         <w:rPr>
@@ -1455,7 +1887,7 @@
         <w:rPr>
           <w:rFonts w:asciiTheme="minorHAnsi" w:hAnsiTheme="minorHAnsi" w:cstheme="minorHAnsi"/>
         </w:rPr>
-        <w:t>Format7</w:t>
+        <w:t>Format8</w:t>
       </w:r>
       <w:r>
         <w:rPr>
@@ -1467,7 +1899,7 @@
         <w:rPr>
           <w:rFonts w:asciiTheme="minorHAnsi" w:hAnsiTheme="minorHAnsi" w:cstheme="minorHAnsi"/>
         </w:rPr>
-        <w:t>Format8</w:t>
+        <w:t>Format9</w:t>
       </w:r>
       <w:r>
         <w:rPr>
@@ -1479,7 +1911,25 @@
         <w:rPr>
           <w:rFonts w:asciiTheme="minorHAnsi" w:hAnsiTheme="minorHAnsi" w:cstheme="minorHAnsi"/>
         </w:rPr>
-        <w:t>Format9</w:t>
+        <w:t>Format10</w:t>
+      </w:r>
+      <w:r>
+        <w:rPr>
+          <w:rFonts w:asciiTheme="minorHAnsi" w:hAnsiTheme="minorHAnsi" w:cstheme="minorHAnsi"/>
+        </w:rPr>
+        <w:t>}</w:t>
+      </w:r>
+      <w:r>
+        <w:rPr>
+          <w:rFonts w:asciiTheme="minorHAnsi" w:hAnsiTheme="minorHAnsi" w:cstheme="minorHAnsi"/>
+        </w:rPr>
+        <w:t>${course</w:t>
+      </w:r>
+      <w:r>
+        <w:rPr>
+          <w:rFonts w:asciiTheme="minorHAnsi" w:hAnsiTheme="minorHAnsi" w:cstheme="minorHAnsi"/>
+        </w:rPr>
+        <w:t>Format11</w:t>
       </w:r>
       <w:r>
         <w:rPr>
@@ -1491,7 +1941,103 @@
         <w:rPr>
           <w:rFonts w:asciiTheme="minorHAnsi" w:hAnsiTheme="minorHAnsi" w:cstheme="minorHAnsi"/>
         </w:rPr>
-        <w:t>Format10</w:t>
+        <w:t>Format12</w:t>
+      </w:r>
+      <w:r>
+        <w:rPr>
+          <w:rFonts w:asciiTheme="minorHAnsi" w:hAnsiTheme="minorHAnsi" w:cstheme="minorHAnsi"/>
+        </w:rPr>
+        <w:t>}${course</w:t>
+      </w:r>
+      <w:r>
+        <w:rPr>
+          <w:rFonts w:asciiTheme="minorHAnsi" w:hAnsiTheme="minorHAnsi" w:cstheme="minorHAnsi"/>
+        </w:rPr>
+        <w:t>Format13</w:t>
+      </w:r>
+      <w:r>
+        <w:rPr>
+          <w:rFonts w:asciiTheme="minorHAnsi" w:hAnsiTheme="minorHAnsi" w:cstheme="minorHAnsi"/>
+        </w:rPr>
+        <w:t>}${course</w:t>
+      </w:r>
+      <w:r>
+        <w:rPr>
+          <w:rFonts w:asciiTheme="minorHAnsi" w:hAnsiTheme="minorHAnsi" w:cstheme="minorHAnsi"/>
+        </w:rPr>
+        <w:t>Format14</w:t>
+      </w:r>
+      <w:r>
+        <w:rPr>
+          <w:rFonts w:asciiTheme="minorHAnsi" w:hAnsiTheme="minorHAnsi" w:cstheme="minorHAnsi"/>
+        </w:rPr>
+        <w:t>}${course</w:t>
+      </w:r>
+      <w:r>
+        <w:rPr>
+          <w:rFonts w:asciiTheme="minorHAnsi" w:hAnsiTheme="minorHAnsi" w:cstheme="minorHAnsi"/>
+        </w:rPr>
+        <w:t>Format15</w:t>
+      </w:r>
+      <w:r>
+        <w:rPr>
+          <w:rFonts w:asciiTheme="minorHAnsi" w:hAnsiTheme="minorHAnsi" w:cstheme="minorHAnsi"/>
+        </w:rPr>
+        <w:t>}${course</w:t>
+      </w:r>
+      <w:r>
+        <w:rPr>
+          <w:rFonts w:asciiTheme="minorHAnsi" w:hAnsiTheme="minorHAnsi" w:cstheme="minorHAnsi"/>
+        </w:rPr>
+        <w:t>Format16</w:t>
+      </w:r>
+      <w:r>
+        <w:rPr>
+          <w:rFonts w:asciiTheme="minorHAnsi" w:hAnsiTheme="minorHAnsi" w:cstheme="minorHAnsi"/>
+        </w:rPr>
+        <w:t>}${course</w:t>
+      </w:r>
+      <w:r>
+        <w:rPr>
+          <w:rFonts w:asciiTheme="minorHAnsi" w:hAnsiTheme="minorHAnsi" w:cstheme="minorHAnsi"/>
+        </w:rPr>
+        <w:t>Format17</w:t>
+      </w:r>
+      <w:r>
+        <w:rPr>
+          <w:rFonts w:asciiTheme="minorHAnsi" w:hAnsiTheme="minorHAnsi" w:cstheme="minorHAnsi"/>
+        </w:rPr>
+        <w:t>}${course</w:t>
+      </w:r>
+      <w:r>
+        <w:rPr>
+          <w:rFonts w:asciiTheme="minorHAnsi" w:hAnsiTheme="minorHAnsi" w:cstheme="minorHAnsi"/>
+        </w:rPr>
+        <w:t>Format18</w:t>
+      </w:r>
+      <w:r>
+        <w:rPr>
+          <w:rFonts w:asciiTheme="minorHAnsi" w:hAnsiTheme="minorHAnsi" w:cstheme="minorHAnsi"/>
+        </w:rPr>
+        <w:t>}${course</w:t>
+      </w:r>
+      <w:r>
+        <w:rPr>
+          <w:rFonts w:asciiTheme="minorHAnsi" w:hAnsiTheme="minorHAnsi" w:cstheme="minorHAnsi"/>
+        </w:rPr>
+        <w:t>Format19</w:t>
+      </w:r>
+      <w:r>
+        <w:rPr>
+          <w:rFonts w:asciiTheme="minorHAnsi" w:hAnsiTheme="minorHAnsi" w:cstheme="minorHAnsi"/>
+        </w:rPr>
+        <w:t>}${course</w:t>
+      </w:r>
+      <w:r>
+        <w:rPr>
+          <w:rFonts w:asciiTheme="minorHAnsi" w:hAnsiTheme="minorHAnsi" w:cstheme="minorHAnsi"/>
+        </w:rPr>
+        <w:t>Format20</w:t>
       </w:r>
       <w:r>
         <w:rPr>
@@ -1499,129 +2045,30 @@
         </w:rPr>
         <w:t>}</w:t>
       </w:r>
-      <w:r>
-        <w:rPr>
-          <w:rFonts w:asciiTheme="minorHAnsi" w:hAnsiTheme="minorHAnsi" w:cstheme="minorHAnsi"/>
-        </w:rPr>
-        <w:t>${course</w:t>
-      </w:r>
-      <w:r>
-        <w:rPr>
-          <w:rFonts w:asciiTheme="minorHAnsi" w:hAnsiTheme="minorHAnsi" w:cstheme="minorHAnsi"/>
-        </w:rPr>
-        <w:t>Format11</w:t>
-      </w:r>
-      <w:r>
-        <w:rPr>
-          <w:rFonts w:asciiTheme="minorHAnsi" w:hAnsiTheme="minorHAnsi" w:cstheme="minorHAnsi"/>
-        </w:rPr>
-        <w:t>}${course</w:t>
-      </w:r>
-      <w:r>
-        <w:rPr>
-          <w:rFonts w:asciiTheme="minorHAnsi" w:hAnsiTheme="minorHAnsi" w:cstheme="minorHAnsi"/>
-        </w:rPr>
-        <w:t>Format12</w:t>
-      </w:r>
-      <w:r>
-        <w:rPr>
-          <w:rFonts w:asciiTheme="minorHAnsi" w:hAnsiTheme="minorHAnsi" w:cstheme="minorHAnsi"/>
-        </w:rPr>
-        <w:t>}${course</w:t>
-      </w:r>
-      <w:r>
-        <w:rPr>
-          <w:rFonts w:asciiTheme="minorHAnsi" w:hAnsiTheme="minorHAnsi" w:cstheme="minorHAnsi"/>
-        </w:rPr>
-        <w:t>Format13</w:t>
-      </w:r>
-      <w:r>
-        <w:rPr>
-          <w:rFonts w:asciiTheme="minorHAnsi" w:hAnsiTheme="minorHAnsi" w:cstheme="minorHAnsi"/>
-        </w:rPr>
-        <w:t>}${course</w:t>
-      </w:r>
-      <w:r>
-        <w:rPr>
-          <w:rFonts w:asciiTheme="minorHAnsi" w:hAnsiTheme="minorHAnsi" w:cstheme="minorHAnsi"/>
-        </w:rPr>
-        <w:t>Format14</w:t>
-      </w:r>
-      <w:r>
-        <w:rPr>
-          <w:rFonts w:asciiTheme="minorHAnsi" w:hAnsiTheme="minorHAnsi" w:cstheme="minorHAnsi"/>
-        </w:rPr>
-        <w:t>}${course</w:t>
-      </w:r>
-      <w:r>
-        <w:rPr>
-          <w:rFonts w:asciiTheme="minorHAnsi" w:hAnsiTheme="minorHAnsi" w:cstheme="minorHAnsi"/>
-        </w:rPr>
-        <w:t>Format15</w:t>
-      </w:r>
-      <w:r>
-        <w:rPr>
-          <w:rFonts w:asciiTheme="minorHAnsi" w:hAnsiTheme="minorHAnsi" w:cstheme="minorHAnsi"/>
-        </w:rPr>
-        <w:t>}${course</w:t>
-      </w:r>
-      <w:r>
-        <w:rPr>
-          <w:rFonts w:asciiTheme="minorHAnsi" w:hAnsiTheme="minorHAnsi" w:cstheme="minorHAnsi"/>
-        </w:rPr>
-        <w:t>Format16</w:t>
-      </w:r>
-      <w:r>
-        <w:rPr>
-          <w:rFonts w:asciiTheme="minorHAnsi" w:hAnsiTheme="minorHAnsi" w:cstheme="minorHAnsi"/>
-        </w:rPr>
-        <w:t>}${course</w:t>
-      </w:r>
-      <w:r>
-        <w:rPr>
-          <w:rFonts w:asciiTheme="minorHAnsi" w:hAnsiTheme="minorHAnsi" w:cstheme="minorHAnsi"/>
-        </w:rPr>
-        <w:t>Format17</w:t>
-      </w:r>
-      <w:r>
-        <w:rPr>
-          <w:rFonts w:asciiTheme="minorHAnsi" w:hAnsiTheme="minorHAnsi" w:cstheme="minorHAnsi"/>
-        </w:rPr>
-        <w:t>}${course</w:t>
-      </w:r>
-      <w:r>
-        <w:rPr>
-          <w:rFonts w:asciiTheme="minorHAnsi" w:hAnsiTheme="minorHAnsi" w:cstheme="minorHAnsi"/>
-        </w:rPr>
-        <w:t>Format18</w:t>
-      </w:r>
-      <w:r>
-        <w:rPr>
-          <w:rFonts w:asciiTheme="minorHAnsi" w:hAnsiTheme="minorHAnsi" w:cstheme="minorHAnsi"/>
-        </w:rPr>
-        <w:t>}${course</w:t>
-      </w:r>
-      <w:r>
-        <w:rPr>
-          <w:rFonts w:asciiTheme="minorHAnsi" w:hAnsiTheme="minorHAnsi" w:cstheme="minorHAnsi"/>
-        </w:rPr>
-        <w:t>Format19</w:t>
-      </w:r>
-      <w:r>
-        <w:rPr>
-          <w:rFonts w:asciiTheme="minorHAnsi" w:hAnsiTheme="minorHAnsi" w:cstheme="minorHAnsi"/>
-        </w:rPr>
-        <w:t>}${course</w:t>
-      </w:r>
-      <w:r>
-        <w:rPr>
-          <w:rFonts w:asciiTheme="minorHAnsi" w:hAnsiTheme="minorHAnsi" w:cstheme="minorHAnsi"/>
-        </w:rPr>
-        <w:t>Format20</w:t>
-      </w:r>
-      <w:r>
-        <w:rPr>
-          <w:rFonts w:asciiTheme="minorHAnsi" w:hAnsiTheme="minorHAnsi" w:cstheme="minorHAnsi"/>
+    </w:p>
+    <w:p>
+      <w:pPr>
+        <w:rPr>
+          <w:rFonts w:ascii="Calibri" w:hAnsi="Calibri" w:cs="Times"/>
+        </w:rPr>
+      </w:pPr>
+      <w:r>
+        <w:rPr>
+          <w:rFonts w:ascii="Calibri" w:hAnsi="Calibri" w:cs="Times"/>
+        </w:rPr>
+        <w:t>${/</w:t>
+      </w:r>
+      <w:proofErr w:type="spellStart"/>
+      <w:r>
+        <w:rPr>
+          <w:rFonts w:ascii="Calibri" w:hAnsi="Calibri" w:cs="Times"/>
+        </w:rPr>
+        <w:t>NocourseFormat</w:t>
+      </w:r>
+      <w:proofErr w:type="spellEnd"/>
+      <w:r>
+        <w:rPr>
+          <w:rFonts w:ascii="Calibri" w:hAnsi="Calibri" w:cs="Times"/>
         </w:rPr>
         <w:t>}</w:t>
       </w:r>
@@ -1636,32 +2083,21 @@
         <w:rPr>
           <w:rFonts w:ascii="Calibri" w:hAnsi="Calibri" w:cs="Times"/>
         </w:rPr>
-        <w:t>${/</w:t>
-      </w:r>
-      <w:r>
-        <w:rPr>
-          <w:rFonts w:ascii="Calibri" w:hAnsi="Calibri" w:cs="Times"/>
-        </w:rPr>
-        <w:t>NocourseFormat</w:t>
-      </w:r>
+        <w:t>${</w:t>
+      </w:r>
+      <w:proofErr w:type="spellStart"/>
+      <w:r>
+        <w:rPr>
+          <w:rFonts w:ascii="Calibri" w:hAnsi="Calibri" w:cs="Times"/>
+        </w:rPr>
+        <w:t>NocourseOverview</w:t>
+      </w:r>
+      <w:proofErr w:type="spellEnd"/>
       <w:r>
         <w:rPr>
           <w:rFonts w:ascii="Calibri" w:hAnsi="Calibri" w:cs="Times"/>
         </w:rPr>
         <w:t>}</w:t>
-      </w:r>
-    </w:p>
-    <w:p>
-      <w:pPr>
-        <w:rPr>
-          <w:rFonts w:ascii="Calibri" w:hAnsi="Calibri" w:cs="Times"/>
-        </w:rPr>
-      </w:pPr>
-      <w:r>
-        <w:rPr>
-          <w:rFonts w:ascii="Calibri" w:hAnsi="Calibri" w:cs="Times"/>
-        </w:rPr>
-        <w:t>${NocourseOverview}</w:t>
       </w:r>
     </w:p>
     <w:p>
@@ -2101,6 +2537,7 @@
         </w:rPr>
         <w:t>/</w:t>
       </w:r>
+      <w:proofErr w:type="spellStart"/>
       <w:r>
         <w:rPr>
           <w:rFonts w:ascii="Calibri" w:hAnsi="Calibri" w:cs="Times"/>
@@ -2111,21 +2548,41 @@
         <w:rPr>
           <w:rFonts w:ascii="Calibri" w:hAnsi="Calibri" w:cs="Times"/>
         </w:rPr>
-        <w:t>courseOverview}</w:t>
-      </w:r>
-    </w:p>
-    <w:p>
-      <w:pPr>
-        <w:rPr>
-          <w:rFonts w:ascii="Calibri" w:hAnsi="Calibri" w:cs="Times"/>
-        </w:rPr>
-      </w:pPr>
-      <w:r>
-        <w:rPr>
-          <w:rFonts w:ascii="Calibri" w:hAnsi="Calibri" w:cs="Times"/>
-        </w:rPr>
-        <w:lastRenderedPageBreak/>
-        <w:t>${NolearningOutcomes}</w:t>
+        <w:t>courseOverview</w:t>
+      </w:r>
+      <w:proofErr w:type="spellEnd"/>
+      <w:r>
+        <w:rPr>
+          <w:rFonts w:ascii="Calibri" w:hAnsi="Calibri" w:cs="Times"/>
+        </w:rPr>
+        <w:t>}</w:t>
+      </w:r>
+    </w:p>
+    <w:p>
+      <w:pPr>
+        <w:rPr>
+          <w:rFonts w:ascii="Calibri" w:hAnsi="Calibri" w:cs="Times"/>
+        </w:rPr>
+      </w:pPr>
+      <w:r>
+        <w:rPr>
+          <w:rFonts w:ascii="Calibri" w:hAnsi="Calibri" w:cs="Times"/>
+        </w:rPr>
+        <w:t>${</w:t>
+      </w:r>
+      <w:proofErr w:type="spellStart"/>
+      <w:r>
+        <w:rPr>
+          <w:rFonts w:ascii="Calibri" w:hAnsi="Calibri" w:cs="Times"/>
+        </w:rPr>
+        <w:t>NolearningOutcomes</w:t>
+      </w:r>
+      <w:proofErr w:type="spellEnd"/>
+      <w:r>
+        <w:rPr>
+          <w:rFonts w:ascii="Calibri" w:hAnsi="Calibri" w:cs="Times"/>
+        </w:rPr>
+        <w:t>}</w:t>
       </w:r>
     </w:p>
     <w:p>
@@ -2190,7 +2647,57 @@
         <w:rPr>
           <w:rFonts w:asciiTheme="minorHAnsi" w:hAnsiTheme="minorHAnsi" w:cstheme="minorHAnsi"/>
         </w:rPr>
-        <w:t>learningOutcomes0</w:t>
+        <w:t>learningOutcomes</w:t>
+      </w:r>
+      <w:proofErr w:type="gramStart"/>
+      <w:r>
+        <w:rPr>
+          <w:rFonts w:asciiTheme="minorHAnsi" w:hAnsiTheme="minorHAnsi" w:cstheme="minorHAnsi"/>
+        </w:rPr>
+        <w:t>0</w:t>
+      </w:r>
+      <w:r>
+        <w:rPr>
+          <w:rFonts w:asciiTheme="minorHAnsi" w:hAnsiTheme="minorHAnsi" w:cstheme="minorHAnsi"/>
+        </w:rPr>
+        <w:t>}$</w:t>
+      </w:r>
+      <w:proofErr w:type="gramEnd"/>
+      <w:r>
+        <w:rPr>
+          <w:rFonts w:asciiTheme="minorHAnsi" w:hAnsiTheme="minorHAnsi" w:cstheme="minorHAnsi"/>
+        </w:rPr>
+        <w:t>{</w:t>
+      </w:r>
+      <w:r>
+        <w:rPr>
+          <w:rFonts w:asciiTheme="minorHAnsi" w:hAnsiTheme="minorHAnsi" w:cstheme="minorHAnsi"/>
+        </w:rPr>
+        <w:t>learningOutcomes1}</w:t>
+      </w:r>
+      <w:r>
+        <w:rPr>
+          <w:rFonts w:asciiTheme="minorHAnsi" w:hAnsiTheme="minorHAnsi" w:cstheme="minorHAnsi"/>
+        </w:rPr>
+        <w:t>${</w:t>
+      </w:r>
+      <w:r>
+        <w:rPr>
+          <w:rFonts w:asciiTheme="minorHAnsi" w:hAnsiTheme="minorHAnsi" w:cstheme="minorHAnsi"/>
+        </w:rPr>
+        <w:t>learningOutcomes2}</w:t>
+      </w:r>
+      <w:r>
+        <w:rPr>
+          <w:rFonts w:asciiTheme="minorHAnsi" w:hAnsiTheme="minorHAnsi" w:cstheme="minorHAnsi"/>
+        </w:rPr>
+        <w:t>${</w:t>
+      </w:r>
+      <w:r>
+        <w:rPr>
+          <w:rFonts w:asciiTheme="minorHAnsi" w:hAnsiTheme="minorHAnsi" w:cstheme="minorHAnsi"/>
+        </w:rPr>
+        <w:t>learningOutcomes3</w:t>
       </w:r>
       <w:r>
         <w:rPr>
@@ -2202,7 +2709,7 @@
         <w:rPr>
           <w:rFonts w:asciiTheme="minorHAnsi" w:hAnsiTheme="minorHAnsi" w:cstheme="minorHAnsi"/>
         </w:rPr>
-        <w:t>learningOutcomes1}</w:t>
+        <w:t>learningOutcomes4}</w:t>
       </w:r>
       <w:r>
         <w:rPr>
@@ -2214,7 +2721,7 @@
         <w:rPr>
           <w:rFonts w:asciiTheme="minorHAnsi" w:hAnsiTheme="minorHAnsi" w:cstheme="minorHAnsi"/>
         </w:rPr>
-        <w:t>learningOutcomes2}</w:t>
+        <w:t>learningOutcomes5}</w:t>
       </w:r>
       <w:r>
         <w:rPr>
@@ -2226,19 +2733,7 @@
         <w:rPr>
           <w:rFonts w:asciiTheme="minorHAnsi" w:hAnsiTheme="minorHAnsi" w:cstheme="minorHAnsi"/>
         </w:rPr>
-        <w:t>learningOutcomes3</w:t>
-      </w:r>
-      <w:r>
-        <w:rPr>
-          <w:rFonts w:asciiTheme="minorHAnsi" w:hAnsiTheme="minorHAnsi" w:cstheme="minorHAnsi"/>
-        </w:rPr>
-        <w:t>}${</w:t>
-      </w:r>
-      <w:r>
-        <w:rPr>
-          <w:rFonts w:asciiTheme="minorHAnsi" w:hAnsiTheme="minorHAnsi" w:cstheme="minorHAnsi"/>
-        </w:rPr>
-        <w:t>learningOutcomes4}</w:t>
+        <w:t>learningOutcomes6}</w:t>
       </w:r>
       <w:r>
         <w:rPr>
@@ -2250,7 +2745,7 @@
         <w:rPr>
           <w:rFonts w:asciiTheme="minorHAnsi" w:hAnsiTheme="minorHAnsi" w:cstheme="minorHAnsi"/>
         </w:rPr>
-        <w:t>learningOutcomes5}</w:t>
+        <w:t>learningOutcomes7}</w:t>
       </w:r>
       <w:r>
         <w:rPr>
@@ -2262,7 +2757,7 @@
         <w:rPr>
           <w:rFonts w:asciiTheme="minorHAnsi" w:hAnsiTheme="minorHAnsi" w:cstheme="minorHAnsi"/>
         </w:rPr>
-        <w:t>learningOutcomes6}</w:t>
+        <w:t>learningOutcomes8}</w:t>
       </w:r>
       <w:r>
         <w:rPr>
@@ -2274,7 +2769,7 @@
         <w:rPr>
           <w:rFonts w:asciiTheme="minorHAnsi" w:hAnsiTheme="minorHAnsi" w:cstheme="minorHAnsi"/>
         </w:rPr>
-        <w:t>learningOutcomes7}</w:t>
+        <w:t>learningOutcomes9}</w:t>
       </w:r>
       <w:r>
         <w:rPr>
@@ -2286,7 +2781,7 @@
         <w:rPr>
           <w:rFonts w:asciiTheme="minorHAnsi" w:hAnsiTheme="minorHAnsi" w:cstheme="minorHAnsi"/>
         </w:rPr>
-        <w:t>learningOutcomes8}</w:t>
+        <w:t>learningOutcomes10}</w:t>
       </w:r>
       <w:r>
         <w:rPr>
@@ -2298,7 +2793,7 @@
         <w:rPr>
           <w:rFonts w:asciiTheme="minorHAnsi" w:hAnsiTheme="minorHAnsi" w:cstheme="minorHAnsi"/>
         </w:rPr>
-        <w:t>learningOutcomes9}</w:t>
+        <w:t>learningOutcomes11}</w:t>
       </w:r>
       <w:r>
         <w:rPr>
@@ -2310,7 +2805,7 @@
         <w:rPr>
           <w:rFonts w:asciiTheme="minorHAnsi" w:hAnsiTheme="minorHAnsi" w:cstheme="minorHAnsi"/>
         </w:rPr>
-        <w:t>learningOutcomes10}</w:t>
+        <w:t>learningOutcomes12}</w:t>
       </w:r>
       <w:r>
         <w:rPr>
@@ -2322,7 +2817,7 @@
         <w:rPr>
           <w:rFonts w:asciiTheme="minorHAnsi" w:hAnsiTheme="minorHAnsi" w:cstheme="minorHAnsi"/>
         </w:rPr>
-        <w:t>learningOutcomes11}</w:t>
+        <w:t>learningOutcomes13}</w:t>
       </w:r>
       <w:r>
         <w:rPr>
@@ -2334,7 +2829,7 @@
         <w:rPr>
           <w:rFonts w:asciiTheme="minorHAnsi" w:hAnsiTheme="minorHAnsi" w:cstheme="minorHAnsi"/>
         </w:rPr>
-        <w:t>learningOutcomes12}</w:t>
+        <w:t>learningOutcomes14}</w:t>
       </w:r>
       <w:r>
         <w:rPr>
@@ -2346,7 +2841,7 @@
         <w:rPr>
           <w:rFonts w:asciiTheme="minorHAnsi" w:hAnsiTheme="minorHAnsi" w:cstheme="minorHAnsi"/>
         </w:rPr>
-        <w:t>learningOutcomes13}</w:t>
+        <w:t>learningOutcomes15}</w:t>
       </w:r>
       <w:r>
         <w:rPr>
@@ -2358,7 +2853,7 @@
         <w:rPr>
           <w:rFonts w:asciiTheme="minorHAnsi" w:hAnsiTheme="minorHAnsi" w:cstheme="minorHAnsi"/>
         </w:rPr>
-        <w:t>learningOutcomes14}</w:t>
+        <w:t>learningOutcomes16}</w:t>
       </w:r>
       <w:r>
         <w:rPr>
@@ -2370,7 +2865,7 @@
         <w:rPr>
           <w:rFonts w:asciiTheme="minorHAnsi" w:hAnsiTheme="minorHAnsi" w:cstheme="minorHAnsi"/>
         </w:rPr>
-        <w:t>learningOutcomes15}</w:t>
+        <w:t>learningOutcomes17}</w:t>
       </w:r>
       <w:r>
         <w:rPr>
@@ -2382,7 +2877,7 @@
         <w:rPr>
           <w:rFonts w:asciiTheme="minorHAnsi" w:hAnsiTheme="minorHAnsi" w:cstheme="minorHAnsi"/>
         </w:rPr>
-        <w:t>learningOutcomes16}</w:t>
+        <w:t>learningOutcomes18}</w:t>
       </w:r>
       <w:r>
         <w:rPr>
@@ -2394,7 +2889,7 @@
         <w:rPr>
           <w:rFonts w:asciiTheme="minorHAnsi" w:hAnsiTheme="minorHAnsi" w:cstheme="minorHAnsi"/>
         </w:rPr>
-        <w:t>learningOutcomes17}</w:t>
+        <w:t>learningOutcomes19}</w:t>
       </w:r>
       <w:r>
         <w:rPr>
@@ -2406,85 +2901,72 @@
         <w:rPr>
           <w:rFonts w:asciiTheme="minorHAnsi" w:hAnsiTheme="minorHAnsi" w:cstheme="minorHAnsi"/>
         </w:rPr>
-        <w:t>learningOutcomes18}</w:t>
-      </w:r>
-      <w:r>
-        <w:rPr>
-          <w:rFonts w:asciiTheme="minorHAnsi" w:hAnsiTheme="minorHAnsi" w:cstheme="minorHAnsi"/>
+        <w:t>learningOutcomes20}</w:t>
+      </w:r>
+    </w:p>
+    <w:p>
+      <w:pPr>
+        <w:rPr>
+          <w:rFonts w:ascii="Calibri" w:hAnsi="Calibri" w:cs="Times"/>
+        </w:rPr>
+      </w:pPr>
+      <w:r>
+        <w:rPr>
+          <w:rFonts w:ascii="Calibri" w:hAnsi="Calibri" w:cs="Times"/>
         </w:rPr>
         <w:t>${</w:t>
       </w:r>
       <w:r>
         <w:rPr>
-          <w:rFonts w:asciiTheme="minorHAnsi" w:hAnsiTheme="minorHAnsi" w:cstheme="minorHAnsi"/>
-        </w:rPr>
-        <w:t>learningOutcomes19}</w:t>
-      </w:r>
-      <w:r>
-        <w:rPr>
-          <w:rFonts w:asciiTheme="minorHAnsi" w:hAnsiTheme="minorHAnsi" w:cstheme="minorHAnsi"/>
+          <w:rFonts w:ascii="Calibri" w:hAnsi="Calibri" w:cs="Times"/>
+        </w:rPr>
+        <w:t>/</w:t>
+      </w:r>
+      <w:proofErr w:type="spellStart"/>
+      <w:r>
+        <w:rPr>
+          <w:rFonts w:ascii="Calibri" w:hAnsi="Calibri" w:cs="Times"/>
+        </w:rPr>
+        <w:t>NolearningOutcomes</w:t>
+      </w:r>
+      <w:proofErr w:type="spellEnd"/>
+      <w:r>
+        <w:rPr>
+          <w:rFonts w:ascii="Calibri" w:hAnsi="Calibri" w:cs="Times"/>
+        </w:rPr>
+        <w:t>}</w:t>
+      </w:r>
+    </w:p>
+    <w:p>
+      <w:pPr>
+        <w:rPr>
+          <w:rStyle w:val="normaltextrun"/>
+          <w:rFonts w:cstheme="minorHAnsi"/>
+        </w:rPr>
+      </w:pPr>
+      <w:r>
+        <w:rPr>
+          <w:rStyle w:val="normaltextrun"/>
+          <w:rFonts w:cstheme="minorHAnsi"/>
         </w:rPr>
         <w:t>${</w:t>
       </w:r>
-      <w:r>
-        <w:rPr>
-          <w:rFonts w:asciiTheme="minorHAnsi" w:hAnsiTheme="minorHAnsi" w:cstheme="minorHAnsi"/>
-        </w:rPr>
-        <w:t>learningOutcomes20}</w:t>
-      </w:r>
-    </w:p>
-    <w:p>
-      <w:pPr>
-        <w:rPr>
-          <w:rFonts w:ascii="Calibri" w:hAnsi="Calibri" w:cs="Times"/>
-        </w:rPr>
-      </w:pPr>
-      <w:r>
-        <w:rPr>
-          <w:rFonts w:ascii="Calibri" w:hAnsi="Calibri" w:cs="Times"/>
-        </w:rPr>
-        <w:t>${</w:t>
-      </w:r>
-      <w:r>
-        <w:rPr>
-          <w:rFonts w:ascii="Calibri" w:hAnsi="Calibri" w:cs="Times"/>
-        </w:rPr>
-        <w:t>/</w:t>
-      </w:r>
-      <w:r>
-        <w:rPr>
-          <w:rFonts w:ascii="Calibri" w:hAnsi="Calibri" w:cs="Times"/>
-        </w:rPr>
-        <w:t>NolearningOutcomes</w:t>
-      </w:r>
-      <w:r>
-        <w:rPr>
-          <w:rFonts w:ascii="Calibri" w:hAnsi="Calibri" w:cs="Times"/>
-        </w:rPr>
-        <w:t>}</w:t>
-      </w:r>
-    </w:p>
-    <w:p>
-      <w:pPr>
+      <w:proofErr w:type="spellStart"/>
+      <w:r>
         <w:rPr>
           <w:rStyle w:val="normaltextrun"/>
           <w:rFonts w:cstheme="minorHAnsi"/>
         </w:rPr>
-      </w:pPr>
+        <w:t>No</w:t>
+      </w:r>
       <w:r>
         <w:rPr>
           <w:rStyle w:val="normaltextrun"/>
           <w:rFonts w:cstheme="minorHAnsi"/>
         </w:rPr>
-        <w:t>${No</w:t>
-      </w:r>
-      <w:r>
-        <w:rPr>
-          <w:rStyle w:val="normaltextrun"/>
-          <w:rFonts w:cstheme="minorHAnsi"/>
-        </w:rPr>
         <w:t>LearningAssessments</w:t>
       </w:r>
+      <w:proofErr w:type="spellEnd"/>
       <w:r>
         <w:rPr>
           <w:rStyle w:val="normaltextrun"/>
@@ -2541,16 +3023,24 @@
         </w:rPr>
         <w:t>Assessments</w:t>
       </w:r>
+      <w:proofErr w:type="gramStart"/>
       <w:r>
         <w:rPr>
           <w:rStyle w:val="normaltextrun"/>
         </w:rPr>
-        <w:t>0}${learning</w:t>
-      </w:r>
+        <w:t>0}$</w:t>
+      </w:r>
+      <w:proofErr w:type="gramEnd"/>
       <w:r>
         <w:rPr>
           <w:rStyle w:val="normaltextrun"/>
         </w:rPr>
+        <w:t>{learning</w:t>
+      </w:r>
+      <w:r>
+        <w:rPr>
+          <w:rStyle w:val="normaltextrun"/>
+        </w:rPr>
         <w:t>Assessments</w:t>
       </w:r>
       <w:r>
@@ -2798,14 +3288,22 @@
         <w:rPr>
           <w:rStyle w:val="normaltextrun"/>
         </w:rPr>
-        <w:t>${/Nolearning</w:t>
-      </w:r>
+        <w:t>${/</w:t>
+      </w:r>
+      <w:proofErr w:type="spellStart"/>
       <w:r>
         <w:rPr>
           <w:rStyle w:val="normaltextrun"/>
         </w:rPr>
+        <w:t>Nolearning</w:t>
+      </w:r>
+      <w:r>
+        <w:rPr>
+          <w:rStyle w:val="normaltextrun"/>
+        </w:rPr>
         <w:t>Assessments</w:t>
       </w:r>
+      <w:proofErr w:type="spellEnd"/>
       <w:r>
         <w:rPr>
           <w:rStyle w:val="normaltextrun"/>
@@ -2823,7 +3321,21 @@
         <w:rPr>
           <w:rFonts w:cstheme="minorHAnsi"/>
         </w:rPr>
-        <w:t>${NoLearningActivities}</w:t>
+        <w:t>${</w:t>
+      </w:r>
+      <w:proofErr w:type="spellStart"/>
+      <w:r>
+        <w:rPr>
+          <w:rFonts w:cstheme="minorHAnsi"/>
+        </w:rPr>
+        <w:t>NoLearningActivities</w:t>
+      </w:r>
+      <w:proofErr w:type="spellEnd"/>
+      <w:r>
+        <w:rPr>
+          <w:rFonts w:cstheme="minorHAnsi"/>
+        </w:rPr>
+        <w:t>}</w:t>
       </w:r>
     </w:p>
     <w:p>
@@ -2872,7 +3384,57 @@
         <w:rPr>
           <w:rFonts w:cstheme="minorHAnsi"/>
         </w:rPr>
-        <w:t>learningActivities0</w:t>
+        <w:t>learningActivities</w:t>
+      </w:r>
+      <w:proofErr w:type="gramStart"/>
+      <w:r>
+        <w:rPr>
+          <w:rFonts w:cstheme="minorHAnsi"/>
+        </w:rPr>
+        <w:t>0</w:t>
+      </w:r>
+      <w:r>
+        <w:rPr>
+          <w:rFonts w:cstheme="minorHAnsi"/>
+        </w:rPr>
+        <w:t>}$</w:t>
+      </w:r>
+      <w:proofErr w:type="gramEnd"/>
+      <w:r>
+        <w:rPr>
+          <w:rFonts w:cstheme="minorHAnsi"/>
+        </w:rPr>
+        <w:t>{</w:t>
+      </w:r>
+      <w:r>
+        <w:rPr>
+          <w:rFonts w:cstheme="minorHAnsi"/>
+        </w:rPr>
+        <w:t>learningActivities1}</w:t>
+      </w:r>
+      <w:r>
+        <w:rPr>
+          <w:rFonts w:cstheme="minorHAnsi"/>
+        </w:rPr>
+        <w:t>${</w:t>
+      </w:r>
+      <w:r>
+        <w:rPr>
+          <w:rFonts w:cstheme="minorHAnsi"/>
+        </w:rPr>
+        <w:t>learningActivities2}</w:t>
+      </w:r>
+      <w:r>
+        <w:rPr>
+          <w:rFonts w:cstheme="minorHAnsi"/>
+        </w:rPr>
+        <w:t>${</w:t>
+      </w:r>
+      <w:r>
+        <w:rPr>
+          <w:rFonts w:cstheme="minorHAnsi"/>
+        </w:rPr>
+        <w:t>learningActivities3</w:t>
       </w:r>
       <w:r>
         <w:rPr>
@@ -2884,7 +3446,7 @@
         <w:rPr>
           <w:rFonts w:cstheme="minorHAnsi"/>
         </w:rPr>
-        <w:t>learningActivities1}</w:t>
+        <w:t>learningActivities4}</w:t>
       </w:r>
       <w:r>
         <w:rPr>
@@ -2896,7 +3458,7 @@
         <w:rPr>
           <w:rFonts w:cstheme="minorHAnsi"/>
         </w:rPr>
-        <w:t>learningActivities2}</w:t>
+        <w:t>learningActivities5}</w:t>
       </w:r>
       <w:r>
         <w:rPr>
@@ -2908,19 +3470,7 @@
         <w:rPr>
           <w:rFonts w:cstheme="minorHAnsi"/>
         </w:rPr>
-        <w:t>learningActivities3</w:t>
-      </w:r>
-      <w:r>
-        <w:rPr>
-          <w:rFonts w:cstheme="minorHAnsi"/>
-        </w:rPr>
-        <w:t>}${</w:t>
-      </w:r>
-      <w:r>
-        <w:rPr>
-          <w:rFonts w:cstheme="minorHAnsi"/>
-        </w:rPr>
-        <w:t>learningActivities4}</w:t>
+        <w:t>learningActivities6}</w:t>
       </w:r>
       <w:r>
         <w:rPr>
@@ -2932,7 +3482,7 @@
         <w:rPr>
           <w:rFonts w:cstheme="minorHAnsi"/>
         </w:rPr>
-        <w:t>learningActivities5}</w:t>
+        <w:t>learningActivities7}</w:t>
       </w:r>
       <w:r>
         <w:rPr>
@@ -2944,7 +3494,7 @@
         <w:rPr>
           <w:rFonts w:cstheme="minorHAnsi"/>
         </w:rPr>
-        <w:t>learningActivities6}</w:t>
+        <w:t>learningActivities8}</w:t>
       </w:r>
       <w:r>
         <w:rPr>
@@ -2956,7 +3506,7 @@
         <w:rPr>
           <w:rFonts w:cstheme="minorHAnsi"/>
         </w:rPr>
-        <w:t>learningActivities7}</w:t>
+        <w:t>learningActivities9}</w:t>
       </w:r>
       <w:r>
         <w:rPr>
@@ -2968,7 +3518,7 @@
         <w:rPr>
           <w:rFonts w:cstheme="minorHAnsi"/>
         </w:rPr>
-        <w:t>learningActivities8}</w:t>
+        <w:t>learningActivities10}</w:t>
       </w:r>
       <w:r>
         <w:rPr>
@@ -2980,7 +3530,7 @@
         <w:rPr>
           <w:rFonts w:cstheme="minorHAnsi"/>
         </w:rPr>
-        <w:t>learningActivities9}</w:t>
+        <w:t>learningActivities11}</w:t>
       </w:r>
       <w:r>
         <w:rPr>
@@ -2992,7 +3542,7 @@
         <w:rPr>
           <w:rFonts w:cstheme="minorHAnsi"/>
         </w:rPr>
-        <w:t>learningActivities10}</w:t>
+        <w:t>learningActivities12}</w:t>
       </w:r>
       <w:r>
         <w:rPr>
@@ -3004,7 +3554,7 @@
         <w:rPr>
           <w:rFonts w:cstheme="minorHAnsi"/>
         </w:rPr>
-        <w:t>learningActivities11}</w:t>
+        <w:t>learningActivities13}</w:t>
       </w:r>
       <w:r>
         <w:rPr>
@@ -3016,7 +3566,7 @@
         <w:rPr>
           <w:rFonts w:cstheme="minorHAnsi"/>
         </w:rPr>
-        <w:t>learningActivities12}</w:t>
+        <w:t>learningActivities14}</w:t>
       </w:r>
       <w:r>
         <w:rPr>
@@ -3028,7 +3578,7 @@
         <w:rPr>
           <w:rFonts w:cstheme="minorHAnsi"/>
         </w:rPr>
-        <w:t>learningActivities13}</w:t>
+        <w:t>learningActivities15}</w:t>
       </w:r>
       <w:r>
         <w:rPr>
@@ -3040,7 +3590,7 @@
         <w:rPr>
           <w:rFonts w:cstheme="minorHAnsi"/>
         </w:rPr>
-        <w:t>learningActivities14}</w:t>
+        <w:t>learningActivities16}</w:t>
       </w:r>
       <w:r>
         <w:rPr>
@@ -3052,7 +3602,7 @@
         <w:rPr>
           <w:rFonts w:cstheme="minorHAnsi"/>
         </w:rPr>
-        <w:t>learningActivities15}</w:t>
+        <w:t>learningActivities17}</w:t>
       </w:r>
       <w:r>
         <w:rPr>
@@ -3064,7 +3614,7 @@
         <w:rPr>
           <w:rFonts w:cstheme="minorHAnsi"/>
         </w:rPr>
-        <w:t>learningActivities16}</w:t>
+        <w:t>learningActivities18}</w:t>
       </w:r>
       <w:r>
         <w:rPr>
@@ -3076,7 +3626,7 @@
         <w:rPr>
           <w:rFonts w:cstheme="minorHAnsi"/>
         </w:rPr>
-        <w:t>learningActivities17}</w:t>
+        <w:t>learningActivities19}</w:t>
       </w:r>
       <w:r>
         <w:rPr>
@@ -3088,155 +3638,167 @@
         <w:rPr>
           <w:rFonts w:cstheme="minorHAnsi"/>
         </w:rPr>
-        <w:t>learningActivities18}</w:t>
-      </w:r>
+        <w:t>learningActivities20</w:t>
+      </w:r>
+      <w:r>
+        <w:rPr>
+          <w:rFonts w:cstheme="minorHAnsi"/>
+        </w:rPr>
+        <w:t>}</w:t>
+      </w:r>
+    </w:p>
+    <w:p>
+      <w:pPr>
+        <w:rPr>
+          <w:rFonts w:cstheme="minorHAnsi"/>
+        </w:rPr>
+      </w:pPr>
+      <w:r>
+        <w:rPr>
+          <w:rFonts w:cstheme="minorHAnsi"/>
+        </w:rPr>
+        <w:t>${/</w:t>
+      </w:r>
+      <w:proofErr w:type="spellStart"/>
+      <w:r>
+        <w:rPr>
+          <w:rFonts w:cstheme="minorHAnsi"/>
+        </w:rPr>
+        <w:t>NoLearningActivities</w:t>
+      </w:r>
+      <w:proofErr w:type="spellEnd"/>
+      <w:r>
+        <w:rPr>
+          <w:rFonts w:cstheme="minorHAnsi"/>
+        </w:rPr>
+        <w:t>}</w:t>
+      </w:r>
+    </w:p>
+    <w:p>
+      <w:pPr>
+        <w:rPr>
+          <w:rFonts w:cstheme="minorHAnsi"/>
+        </w:rPr>
+      </w:pPr>
       <w:r>
         <w:rPr>
           <w:rFonts w:cstheme="minorHAnsi"/>
         </w:rPr>
         <w:t>${</w:t>
       </w:r>
-      <w:r>
-        <w:rPr>
-          <w:rFonts w:cstheme="minorHAnsi"/>
-        </w:rPr>
-        <w:t>learningActivities19}</w:t>
-      </w:r>
+      <w:proofErr w:type="spellStart"/>
+      <w:r>
+        <w:rPr>
+          <w:rFonts w:cstheme="minorHAnsi"/>
+        </w:rPr>
+        <w:t>NoCourseAlig</w:t>
+      </w:r>
+      <w:r>
+        <w:rPr>
+          <w:rFonts w:cstheme="minorHAnsi"/>
+        </w:rPr>
+        <w:t>n</w:t>
+      </w:r>
+      <w:r>
+        <w:rPr>
+          <w:rFonts w:cstheme="minorHAnsi"/>
+        </w:rPr>
+        <w:t>mentTbl</w:t>
+      </w:r>
+      <w:proofErr w:type="spellEnd"/>
+      <w:r>
+        <w:rPr>
+          <w:rFonts w:cstheme="minorHAnsi"/>
+        </w:rPr>
+        <w:t>}</w:t>
+      </w:r>
+    </w:p>
+    <w:p>
+      <w:pPr>
+        <w:rPr>
+          <w:rFonts w:ascii="Calibri" w:hAnsi="Calibri" w:cs="Times"/>
+          <w:b/>
+          <w:u w:val="single"/>
+        </w:rPr>
+      </w:pPr>
+    </w:p>
+    <w:p>
+      <w:pPr>
+        <w:rPr>
+          <w:rFonts w:ascii="Calibri" w:hAnsi="Calibri" w:cs="Times"/>
+          <w:b/>
+          <w:u w:val="single"/>
+        </w:rPr>
+      </w:pPr>
+      <w:r>
+        <w:rPr>
+          <w:rFonts w:ascii="Calibri" w:hAnsi="Calibri" w:cs="Times"/>
+          <w:b/>
+          <w:u w:val="single"/>
+        </w:rPr>
+        <w:t xml:space="preserve">Course </w:t>
+      </w:r>
+      <w:r>
+        <w:rPr>
+          <w:rFonts w:ascii="Calibri" w:hAnsi="Calibri" w:cs="Times"/>
+          <w:b/>
+          <w:u w:val="single"/>
+        </w:rPr>
+        <w:t>Alignment</w:t>
+      </w:r>
+    </w:p>
+    <w:p>
+      <w:pPr>
+        <w:rPr>
+          <w:rFonts w:ascii="Calibri" w:hAnsi="Calibri" w:cs="Times"/>
+          <w:b/>
+          <w:u w:val="single"/>
+        </w:rPr>
+      </w:pPr>
+    </w:p>
+    <w:p>
+      <w:pPr>
+        <w:rPr>
+          <w:rFonts w:cstheme="minorHAnsi"/>
+        </w:rPr>
+      </w:pPr>
       <w:r>
         <w:rPr>
           <w:rFonts w:cstheme="minorHAnsi"/>
         </w:rPr>
         <w:t>${</w:t>
       </w:r>
-      <w:r>
-        <w:rPr>
-          <w:rFonts w:cstheme="minorHAnsi"/>
-        </w:rPr>
-        <w:t>learningActivities20</w:t>
-      </w:r>
+      <w:proofErr w:type="spellStart"/>
+      <w:r>
+        <w:rPr>
+          <w:rFonts w:cstheme="minorHAnsi"/>
+        </w:rPr>
+        <w:t>c</w:t>
+      </w:r>
+      <w:r>
+        <w:rPr>
+          <w:rFonts w:cstheme="minorHAnsi"/>
+        </w:rPr>
+        <w:t>ourseAlig</w:t>
+      </w:r>
+      <w:r>
+        <w:rPr>
+          <w:rFonts w:cstheme="minorHAnsi"/>
+        </w:rPr>
+        <w:t>n</w:t>
+      </w:r>
+      <w:r>
+        <w:rPr>
+          <w:rFonts w:cstheme="minorHAnsi"/>
+        </w:rPr>
+        <w:t>mentTbl</w:t>
+      </w:r>
+      <w:proofErr w:type="spellEnd"/>
       <w:r>
         <w:rPr>
           <w:rFonts w:cstheme="minorHAnsi"/>
         </w:rPr>
         <w:t>}</w:t>
-      </w:r>
-    </w:p>
-    <w:p>
-      <w:pPr>
-        <w:rPr>
-          <w:rFonts w:cstheme="minorHAnsi"/>
-        </w:rPr>
-      </w:pPr>
-      <w:r>
-        <w:rPr>
-          <w:rFonts w:cstheme="minorHAnsi"/>
-        </w:rPr>
-        <w:t>${/NoLearningActivities}</w:t>
-      </w:r>
-    </w:p>
-    <w:p>
-      <w:pPr>
-        <w:rPr>
-          <w:rFonts w:cstheme="minorHAnsi"/>
-        </w:rPr>
-      </w:pPr>
-      <w:r>
-        <w:rPr>
-          <w:rFonts w:cstheme="minorHAnsi"/>
-        </w:rPr>
-        <w:t>${NoCourseAlig</w:t>
-      </w:r>
-      <w:r>
-        <w:rPr>
-          <w:rFonts w:cstheme="minorHAnsi"/>
-        </w:rPr>
-        <w:t>n</w:t>
-      </w:r>
-      <w:r>
-        <w:rPr>
-          <w:rFonts w:cstheme="minorHAnsi"/>
-        </w:rPr>
-        <w:t>mentTbl}</w:t>
-      </w:r>
-    </w:p>
-    <w:p>
-      <w:pPr>
-        <w:rPr>
-          <w:rFonts w:ascii="Calibri" w:hAnsi="Calibri" w:cs="Times"/>
-          <w:b/>
-          <w:u w:val="single"/>
-        </w:rPr>
-      </w:pPr>
-    </w:p>
-    <w:p>
-      <w:pPr>
-        <w:rPr>
-          <w:rFonts w:ascii="Calibri" w:hAnsi="Calibri" w:cs="Times"/>
-          <w:b/>
-          <w:u w:val="single"/>
-        </w:rPr>
-      </w:pPr>
-      <w:r>
-        <w:rPr>
-          <w:rFonts w:ascii="Calibri" w:hAnsi="Calibri" w:cs="Times"/>
-          <w:b/>
-          <w:u w:val="single"/>
-        </w:rPr>
-        <w:t xml:space="preserve">Course </w:t>
-      </w:r>
-      <w:r>
-        <w:rPr>
-          <w:rFonts w:ascii="Calibri" w:hAnsi="Calibri" w:cs="Times"/>
-          <w:b/>
-          <w:u w:val="single"/>
-        </w:rPr>
-        <w:t>Alignment</w:t>
-      </w:r>
-    </w:p>
-    <w:p>
-      <w:pPr>
-        <w:rPr>
-          <w:rFonts w:ascii="Calibri" w:hAnsi="Calibri" w:cs="Times"/>
-          <w:b/>
-          <w:u w:val="single"/>
-        </w:rPr>
-      </w:pPr>
-    </w:p>
-    <w:p>
-      <w:pPr>
-        <w:rPr>
-          <w:rFonts w:cstheme="minorHAnsi"/>
-        </w:rPr>
-      </w:pPr>
-      <w:r>
-        <w:rPr>
-          <w:rFonts w:cstheme="minorHAnsi"/>
-        </w:rPr>
-        <w:t>${</w:t>
-      </w:r>
-      <w:r>
-        <w:rPr>
-          <w:rFonts w:cstheme="minorHAnsi"/>
-        </w:rPr>
-        <w:t>c</w:t>
-      </w:r>
-      <w:r>
-        <w:rPr>
-          <w:rFonts w:cstheme="minorHAnsi"/>
-        </w:rPr>
-        <w:t>ourseAlig</w:t>
-      </w:r>
-      <w:r>
-        <w:rPr>
-          <w:rFonts w:cstheme="minorHAnsi"/>
-        </w:rPr>
-        <w:t>n</w:t>
-      </w:r>
-      <w:r>
-        <w:rPr>
-          <w:rFonts w:cstheme="minorHAnsi"/>
-        </w:rPr>
-        <w:t>mentTbl}</w:t>
       </w:r>
     </w:p>
     <w:p>
@@ -3254,6 +3816,7 @@
         </w:rPr>
         <w:t>${/</w:t>
       </w:r>
+      <w:proofErr w:type="spellStart"/>
       <w:r>
         <w:rPr>
           <w:rFonts w:cstheme="minorHAnsi"/>
@@ -3272,6 +3835,7 @@
         </w:rPr>
         <w:t>mentTbl</w:t>
       </w:r>
+      <w:proofErr w:type="spellEnd"/>
       <w:r>
         <w:rPr>
           <w:rFonts w:eastAsia="Times New Roman" w:cstheme="minorHAnsi"/>
@@ -3290,8 +3854,21 @@
         <w:rPr>
           <w:rFonts w:cstheme="minorHAnsi"/>
         </w:rPr>
-        <w:lastRenderedPageBreak/>
-        <w:t>${NoOutcomeMaps}</w:t>
+        <w:t>${</w:t>
+      </w:r>
+      <w:proofErr w:type="spellStart"/>
+      <w:r>
+        <w:rPr>
+          <w:rFonts w:cstheme="minorHAnsi"/>
+        </w:rPr>
+        <w:t>NoOutcomeMaps</w:t>
+      </w:r>
+      <w:proofErr w:type="spellEnd"/>
+      <w:r>
+        <w:rPr>
+          <w:rFonts w:cstheme="minorHAnsi"/>
+        </w:rPr>
+        <w:t>}</w:t>
       </w:r>
     </w:p>
     <w:p>
@@ -3563,12 +4140,14 @@
         </w:rPr>
         <w:t>${/</w:t>
       </w:r>
+      <w:proofErr w:type="spellStart"/>
       <w:r>
         <w:rPr>
           <w:rFonts w:cstheme="minorHAnsi"/>
         </w:rPr>
         <w:t>NoOutcomeMaps</w:t>
       </w:r>
+      <w:proofErr w:type="spellEnd"/>
       <w:r>
         <w:rPr>
           <w:rFonts w:eastAsia="Times New Roman" w:cstheme="minorHAnsi"/>
@@ -3588,7 +4167,21 @@
         <w:rPr>
           <w:rFonts w:cstheme="minorHAnsi"/>
         </w:rPr>
-        <w:t>${NoCourseScheduleTbl}</w:t>
+        <w:t>${</w:t>
+      </w:r>
+      <w:proofErr w:type="spellStart"/>
+      <w:r>
+        <w:rPr>
+          <w:rFonts w:cstheme="minorHAnsi"/>
+        </w:rPr>
+        <w:t>NoCourseScheduleTbl</w:t>
+      </w:r>
+      <w:proofErr w:type="spellEnd"/>
+      <w:r>
+        <w:rPr>
+          <w:rFonts w:cstheme="minorHAnsi"/>
+        </w:rPr>
+        <w:t>}</w:t>
       </w:r>
     </w:p>
     <w:p>
@@ -3627,7 +4220,21 @@
         <w:rPr>
           <w:rFonts w:cstheme="minorHAnsi"/>
         </w:rPr>
-        <w:t>${courseScheduleTbl}</w:t>
+        <w:t>${</w:t>
+      </w:r>
+      <w:proofErr w:type="spellStart"/>
+      <w:r>
+        <w:rPr>
+          <w:rFonts w:cstheme="minorHAnsi"/>
+        </w:rPr>
+        <w:t>courseScheduleTbl</w:t>
+      </w:r>
+      <w:proofErr w:type="spellEnd"/>
+      <w:r>
+        <w:rPr>
+          <w:rFonts w:cstheme="minorHAnsi"/>
+        </w:rPr>
+        <w:t>}</w:t>
       </w:r>
     </w:p>
     <w:p>
@@ -3643,7 +4250,23 @@
           <w:rFonts w:eastAsia="Times New Roman" w:cstheme="minorHAnsi"/>
           <w:szCs w:val="20"/>
         </w:rPr>
-        <w:t>${/NoCourseScheduleTbl}</w:t>
+        <w:t>${/</w:t>
+      </w:r>
+      <w:proofErr w:type="spellStart"/>
+      <w:r>
+        <w:rPr>
+          <w:rFonts w:eastAsia="Times New Roman" w:cstheme="minorHAnsi"/>
+          <w:szCs w:val="20"/>
+        </w:rPr>
+        <w:t>NoCourseScheduleTbl</w:t>
+      </w:r>
+      <w:proofErr w:type="spellEnd"/>
+      <w:r>
+        <w:rPr>
+          <w:rFonts w:eastAsia="Times New Roman" w:cstheme="minorHAnsi"/>
+          <w:szCs w:val="20"/>
+        </w:rPr>
+        <w:t>}</w:t>
       </w:r>
     </w:p>
     <w:p>
@@ -3667,6 +4290,7 @@
         </w:rPr>
         <w:t>${</w:t>
       </w:r>
+      <w:proofErr w:type="spellStart"/>
       <w:r>
         <w:rPr>
           <w:rStyle w:val="normaltextrun"/>
@@ -3707,6 +4331,7 @@
         </w:rPr>
         <w:t>Policy</w:t>
       </w:r>
+      <w:proofErr w:type="spellEnd"/>
       <w:r>
         <w:rPr>
           <w:rStyle w:val="normaltextrun"/>
@@ -3786,7 +4411,25 @@
           <w:rFonts w:ascii="Calibri" w:hAnsi="Calibri" w:cs="Times"/>
           <w:color w:val="000000"/>
         </w:rPr>
-        <w:t>${latePolicy0}${</w:t>
+        <w:t>${latePolicy</w:t>
+      </w:r>
+      <w:proofErr w:type="gramStart"/>
+      <w:r>
+        <w:rPr>
+          <w:rStyle w:val="normaltextrun"/>
+          <w:rFonts w:ascii="Calibri" w:hAnsi="Calibri" w:cs="Times"/>
+          <w:color w:val="000000"/>
+        </w:rPr>
+        <w:t>0}$</w:t>
+      </w:r>
+      <w:proofErr w:type="gramEnd"/>
+      <w:r>
+        <w:rPr>
+          <w:rStyle w:val="normaltextrun"/>
+          <w:rFonts w:ascii="Calibri" w:hAnsi="Calibri" w:cs="Times"/>
+          <w:color w:val="000000"/>
+        </w:rPr>
+        <w:t>{</w:t>
       </w:r>
       <w:bookmarkStart w:id="2" w:name="_Hlk111549667"/>
       <w:r>
@@ -3843,6 +4486,7 @@
         </w:rPr>
         <w:t>/</w:t>
       </w:r>
+      <w:proofErr w:type="spellStart"/>
       <w:r>
         <w:rPr>
           <w:rStyle w:val="normaltextrun"/>
@@ -3851,12 +4495,10 @@
           <w:color w:val="000000"/>
           <w:bdr w:val="none" w:sz="0" w:space="0" w:color="auto" w:frame="1"/>
         </w:rPr>
-        <w:t>NolatePolicy}</w:t>
-      </w:r>
-    </w:p>
-    <w:p>
-      <w:pPr>
-        <w:spacing w:after="120"/>
+        <w:t>NolatePolicy</w:t>
+      </w:r>
+      <w:proofErr w:type="spellEnd"/>
+      <w:r>
         <w:rPr>
           <w:rStyle w:val="normaltextrun"/>
           <w:rFonts w:ascii="Calibri" w:hAnsi="Calibri" w:cs="Times"/>
@@ -3864,8 +4506,12 @@
           <w:color w:val="000000"/>
           <w:bdr w:val="none" w:sz="0" w:space="0" w:color="auto" w:frame="1"/>
         </w:rPr>
-      </w:pPr>
-      <w:r>
+        <w:t>}</w:t>
+      </w:r>
+    </w:p>
+    <w:p>
+      <w:pPr>
+        <w:spacing w:after="120"/>
         <w:rPr>
           <w:rStyle w:val="normaltextrun"/>
           <w:rFonts w:ascii="Calibri" w:hAnsi="Calibri" w:cs="Times"/>
@@ -3873,8 +4519,7 @@
           <w:color w:val="000000"/>
           <w:bdr w:val="none" w:sz="0" w:space="0" w:color="auto" w:frame="1"/>
         </w:rPr>
-        <w:t>${NoMissingExam</w:t>
-      </w:r>
+      </w:pPr>
       <w:r>
         <w:rPr>
           <w:rStyle w:val="normaltextrun"/>
@@ -3883,6 +4528,28 @@
           <w:color w:val="000000"/>
           <w:bdr w:val="none" w:sz="0" w:space="0" w:color="auto" w:frame="1"/>
         </w:rPr>
+        <w:t>${</w:t>
+      </w:r>
+      <w:proofErr w:type="spellStart"/>
+      <w:r>
+        <w:rPr>
+          <w:rStyle w:val="normaltextrun"/>
+          <w:rFonts w:ascii="Calibri" w:hAnsi="Calibri" w:cs="Times"/>
+          <w:bCs/>
+          <w:color w:val="000000"/>
+          <w:bdr w:val="none" w:sz="0" w:space="0" w:color="auto" w:frame="1"/>
+        </w:rPr>
+        <w:t>NoMissingExam</w:t>
+      </w:r>
+      <w:proofErr w:type="spellEnd"/>
+      <w:r>
+        <w:rPr>
+          <w:rStyle w:val="normaltextrun"/>
+          <w:rFonts w:ascii="Calibri" w:hAnsi="Calibri" w:cs="Times"/>
+          <w:bCs/>
+          <w:color w:val="000000"/>
+          <w:bdr w:val="none" w:sz="0" w:space="0" w:color="auto" w:frame="1"/>
+        </w:rPr>
         <w:t>}</w:t>
       </w:r>
     </w:p>
@@ -3946,7 +4613,6 @@
           <w:sz w:val="22"/>
           <w:szCs w:val="22"/>
         </w:rPr>
-        <w:lastRenderedPageBreak/>
         <w:t>${missing</w:t>
       </w:r>
       <w:r>
@@ -3965,6 +4631,7 @@
         </w:rPr>
         <w:t>xam</w:t>
       </w:r>
+      <w:proofErr w:type="gramStart"/>
       <w:r>
         <w:rPr>
           <w:rFonts w:ascii="Calibri" w:hAnsi="Calibri" w:cs="Times"/>
@@ -3987,7 +4654,16 @@
           <w:sz w:val="22"/>
           <w:szCs w:val="22"/>
         </w:rPr>
-        <w:t>${missingExam</w:t>
+        <w:t>$</w:t>
+      </w:r>
+      <w:proofErr w:type="gramEnd"/>
+      <w:r>
+        <w:rPr>
+          <w:rFonts w:ascii="Calibri" w:hAnsi="Calibri" w:cs="Times"/>
+          <w:sz w:val="22"/>
+          <w:szCs w:val="22"/>
+        </w:rPr>
+        <w:t>{missingExam</w:t>
       </w:r>
       <w:r>
         <w:rPr>
@@ -4333,6 +5009,7 @@
         </w:rPr>
         <w:t>/</w:t>
       </w:r>
+      <w:proofErr w:type="spellStart"/>
       <w:r>
         <w:rPr>
           <w:rStyle w:val="normaltextrun"/>
@@ -4341,7 +5018,18 @@
           <w:color w:val="000000"/>
           <w:bdr w:val="none" w:sz="0" w:space="0" w:color="auto" w:frame="1"/>
         </w:rPr>
-        <w:t>NoMissingExam}</w:t>
+        <w:t>NoMissingExam</w:t>
+      </w:r>
+      <w:proofErr w:type="spellEnd"/>
+      <w:r>
+        <w:rPr>
+          <w:rStyle w:val="normaltextrun"/>
+          <w:rFonts w:ascii="Calibri" w:hAnsi="Calibri" w:cs="Times"/>
+          <w:bCs/>
+          <w:color w:val="000000"/>
+          <w:bdr w:val="none" w:sz="0" w:space="0" w:color="auto" w:frame="1"/>
+        </w:rPr>
+        <w:t>}</w:t>
       </w:r>
     </w:p>
     <w:p>
@@ -4369,6 +5057,7 @@
         </w:rPr>
         <w:t>${</w:t>
       </w:r>
+      <w:proofErr w:type="spellStart"/>
       <w:r>
         <w:rPr>
           <w:rStyle w:val="normaltextrun"/>
@@ -4389,7 +5078,19 @@
           <w:sz w:val="22"/>
           <w:szCs w:val="22"/>
         </w:rPr>
-        <w:t>omissingActivity}</w:t>
+        <w:t>omissingActivity</w:t>
+      </w:r>
+      <w:proofErr w:type="spellEnd"/>
+      <w:r>
+        <w:rPr>
+          <w:rStyle w:val="normaltextrun"/>
+          <w:rFonts w:ascii="Calibri" w:hAnsi="Calibri" w:cs="Times"/>
+          <w:bCs/>
+          <w:color w:val="000000"/>
+          <w:sz w:val="22"/>
+          <w:szCs w:val="22"/>
+        </w:rPr>
+        <w:t>}</w:t>
       </w:r>
     </w:p>
     <w:p>
@@ -4448,15 +5149,33 @@
           <w:sz w:val="22"/>
           <w:szCs w:val="22"/>
         </w:rPr>
-        <w:t>Activity0</w:t>
-      </w:r>
-      <w:r>
-        <w:rPr>
-          <w:rFonts w:ascii="Calibri" w:hAnsi="Calibri" w:cs="Times"/>
-          <w:sz w:val="22"/>
-          <w:szCs w:val="22"/>
-        </w:rPr>
-        <w:t>}${missing</w:t>
+        <w:t>Activity</w:t>
+      </w:r>
+      <w:proofErr w:type="gramStart"/>
+      <w:r>
+        <w:rPr>
+          <w:rFonts w:ascii="Calibri" w:hAnsi="Calibri" w:cs="Times"/>
+          <w:sz w:val="22"/>
+          <w:szCs w:val="22"/>
+        </w:rPr>
+        <w:t>0</w:t>
+      </w:r>
+      <w:r>
+        <w:rPr>
+          <w:rFonts w:ascii="Calibri" w:hAnsi="Calibri" w:cs="Times"/>
+          <w:sz w:val="22"/>
+          <w:szCs w:val="22"/>
+        </w:rPr>
+        <w:t>}$</w:t>
+      </w:r>
+      <w:proofErr w:type="gramEnd"/>
+      <w:r>
+        <w:rPr>
+          <w:rFonts w:ascii="Calibri" w:hAnsi="Calibri" w:cs="Times"/>
+          <w:sz w:val="22"/>
+          <w:szCs w:val="22"/>
+        </w:rPr>
+        <w:t>{missing</w:t>
       </w:r>
       <w:r>
         <w:rPr>
@@ -4807,6 +5526,7 @@
         </w:rPr>
         <w:t>/</w:t>
       </w:r>
+      <w:proofErr w:type="spellStart"/>
       <w:r>
         <w:rPr>
           <w:rStyle w:val="normaltextrun"/>
@@ -4816,7 +5536,19 @@
           <w:sz w:val="22"/>
           <w:szCs w:val="22"/>
         </w:rPr>
-        <w:t>NomissingActivity}</w:t>
+        <w:t>NomissingActivity</w:t>
+      </w:r>
+      <w:proofErr w:type="spellEnd"/>
+      <w:r>
+        <w:rPr>
+          <w:rStyle w:val="normaltextrun"/>
+          <w:rFonts w:ascii="Calibri" w:hAnsi="Calibri" w:cs="Times"/>
+          <w:bCs/>
+          <w:color w:val="000000"/>
+          <w:sz w:val="22"/>
+          <w:szCs w:val="22"/>
+        </w:rPr>
+        <w:t>}</w:t>
       </w:r>
     </w:p>
     <w:p>
@@ -4842,7 +5574,31 @@
           <w:sz w:val="22"/>
           <w:szCs w:val="22"/>
         </w:rPr>
-        <w:t>${NopassingCriteria}</w:t>
+        <w:t>${</w:t>
+      </w:r>
+      <w:proofErr w:type="spellStart"/>
+      <w:r>
+        <w:rPr>
+          <w:rStyle w:val="normaltextrun"/>
+          <w:rFonts w:ascii="Calibri" w:hAnsi="Calibri" w:cs="Times"/>
+          <w:bCs/>
+          <w:color w:val="000000"/>
+          <w:sz w:val="22"/>
+          <w:szCs w:val="22"/>
+        </w:rPr>
+        <w:t>NopassingCriteria</w:t>
+      </w:r>
+      <w:proofErr w:type="spellEnd"/>
+      <w:r>
+        <w:rPr>
+          <w:rStyle w:val="normaltextrun"/>
+          <w:rFonts w:ascii="Calibri" w:hAnsi="Calibri" w:cs="Times"/>
+          <w:bCs/>
+          <w:color w:val="000000"/>
+          <w:sz w:val="22"/>
+          <w:szCs w:val="22"/>
+        </w:rPr>
+        <w:t>}</w:t>
       </w:r>
     </w:p>
     <w:p>
@@ -4929,6 +5685,7 @@
         </w:rPr>
         <w:t>${passingCriteria</w:t>
       </w:r>
+      <w:proofErr w:type="gramStart"/>
       <w:r>
         <w:rPr>
           <w:rStyle w:val="eop"/>
@@ -4951,7 +5708,16 @@
           <w:rFonts w:ascii="Calibri" w:hAnsi="Calibri" w:cs="Times"/>
           <w:color w:val="000000"/>
         </w:rPr>
-        <w:t>${passingCriteria</w:t>
+        <w:t>$</w:t>
+      </w:r>
+      <w:proofErr w:type="gramEnd"/>
+      <w:r>
+        <w:rPr>
+          <w:rStyle w:val="eop"/>
+          <w:rFonts w:ascii="Calibri" w:hAnsi="Calibri" w:cs="Times"/>
+          <w:color w:val="000000"/>
+        </w:rPr>
+        <w:t>{passingCriteria</w:t>
       </w:r>
       <w:r>
         <w:rPr>
@@ -5302,6 +6068,7 @@
         </w:rPr>
         <w:t>/</w:t>
       </w:r>
+      <w:proofErr w:type="spellStart"/>
       <w:r>
         <w:rPr>
           <w:rStyle w:val="normaltextrun"/>
@@ -5311,7 +6078,19 @@
           <w:sz w:val="22"/>
           <w:szCs w:val="22"/>
         </w:rPr>
-        <w:t>NopassingCriteria}</w:t>
+        <w:t>NopassingCriteria</w:t>
+      </w:r>
+      <w:proofErr w:type="spellEnd"/>
+      <w:r>
+        <w:rPr>
+          <w:rStyle w:val="normaltextrun"/>
+          <w:rFonts w:ascii="Calibri" w:hAnsi="Calibri" w:cs="Times"/>
+          <w:bCs/>
+          <w:color w:val="000000"/>
+          <w:sz w:val="22"/>
+          <w:szCs w:val="22"/>
+        </w:rPr>
+        <w:t>}</w:t>
       </w:r>
     </w:p>
     <w:p>
@@ -5327,7 +6106,23 @@
           <w:rFonts w:eastAsia="Times New Roman" w:cstheme="minorHAnsi"/>
           <w:szCs w:val="20"/>
         </w:rPr>
-        <w:t>${NoLearningMaterials}</w:t>
+        <w:t>${</w:t>
+      </w:r>
+      <w:proofErr w:type="spellStart"/>
+      <w:r>
+        <w:rPr>
+          <w:rFonts w:eastAsia="Times New Roman" w:cstheme="minorHAnsi"/>
+          <w:szCs w:val="20"/>
+        </w:rPr>
+        <w:t>NoLearningMaterials</w:t>
+      </w:r>
+      <w:proofErr w:type="spellEnd"/>
+      <w:r>
+        <w:rPr>
+          <w:rFonts w:eastAsia="Times New Roman" w:cstheme="minorHAnsi"/>
+          <w:szCs w:val="20"/>
+        </w:rPr>
+        <w:t>}</w:t>
       </w:r>
     </w:p>
     <w:p>
@@ -5372,13 +6167,27 @@
         <w:rPr>
           <w:rFonts w:asciiTheme="minorHAnsi" w:hAnsiTheme="minorHAnsi" w:cstheme="minorHAnsi"/>
         </w:rPr>
-        <w:t>learningMaterials0</w:t>
-      </w:r>
-      <w:r>
-        <w:rPr>
-          <w:rFonts w:asciiTheme="minorHAnsi" w:hAnsiTheme="minorHAnsi" w:cstheme="minorHAnsi"/>
-        </w:rPr>
-        <w:t>}${</w:t>
+        <w:t>learningMaterials</w:t>
+      </w:r>
+      <w:proofErr w:type="gramStart"/>
+      <w:r>
+        <w:rPr>
+          <w:rFonts w:asciiTheme="minorHAnsi" w:hAnsiTheme="minorHAnsi" w:cstheme="minorHAnsi"/>
+        </w:rPr>
+        <w:t>0</w:t>
+      </w:r>
+      <w:r>
+        <w:rPr>
+          <w:rFonts w:asciiTheme="minorHAnsi" w:hAnsiTheme="minorHAnsi" w:cstheme="minorHAnsi"/>
+        </w:rPr>
+        <w:t>}$</w:t>
+      </w:r>
+      <w:proofErr w:type="gramEnd"/>
+      <w:r>
+        <w:rPr>
+          <w:rFonts w:asciiTheme="minorHAnsi" w:hAnsiTheme="minorHAnsi" w:cstheme="minorHAnsi"/>
+        </w:rPr>
+        <w:t>{</w:t>
       </w:r>
       <w:r>
         <w:rPr>
@@ -5628,23 +6437,55 @@
           <w:rFonts w:eastAsia="Times New Roman" w:cstheme="minorHAnsi"/>
           <w:szCs w:val="20"/>
         </w:rPr>
-        <w:t>${/NoLearningMaterials}</w:t>
-      </w:r>
-    </w:p>
-    <w:p>
-      <w:pPr>
-        <w:spacing w:after="120"/>
+        <w:t>${/</w:t>
+      </w:r>
+      <w:proofErr w:type="spellStart"/>
+      <w:r>
         <w:rPr>
           <w:rFonts w:eastAsia="Times New Roman" w:cstheme="minorHAnsi"/>
           <w:szCs w:val="20"/>
         </w:rPr>
-      </w:pPr>
+        <w:t>NoLearningMaterials</w:t>
+      </w:r>
+      <w:proofErr w:type="spellEnd"/>
       <w:r>
         <w:rPr>
           <w:rFonts w:eastAsia="Times New Roman" w:cstheme="minorHAnsi"/>
           <w:szCs w:val="20"/>
         </w:rPr>
-        <w:t>${NoCourseLearningResources}</w:t>
+        <w:t>}</w:t>
+      </w:r>
+    </w:p>
+    <w:p>
+      <w:pPr>
+        <w:spacing w:after="120"/>
+        <w:rPr>
+          <w:rFonts w:eastAsia="Times New Roman" w:cstheme="minorHAnsi"/>
+          <w:szCs w:val="20"/>
+        </w:rPr>
+      </w:pPr>
+      <w:r>
+        <w:rPr>
+          <w:rFonts w:eastAsia="Times New Roman" w:cstheme="minorHAnsi"/>
+          <w:szCs w:val="20"/>
+        </w:rPr>
+        <w:t>${</w:t>
+      </w:r>
+      <w:proofErr w:type="spellStart"/>
+      <w:r>
+        <w:rPr>
+          <w:rFonts w:eastAsia="Times New Roman" w:cstheme="minorHAnsi"/>
+          <w:szCs w:val="20"/>
+        </w:rPr>
+        <w:t>NoCourseLearningResources</w:t>
+      </w:r>
+      <w:proofErr w:type="spellEnd"/>
+      <w:r>
+        <w:rPr>
+          <w:rFonts w:eastAsia="Times New Roman" w:cstheme="minorHAnsi"/>
+          <w:szCs w:val="20"/>
+        </w:rPr>
+        <w:t>}</w:t>
       </w:r>
     </w:p>
     <w:p>
@@ -5900,14 +6741,7 @@
         <w:rPr>
           <w:rFonts w:asciiTheme="minorHAnsi" w:hAnsiTheme="minorHAnsi" w:cstheme="minorHAnsi"/>
         </w:rPr>
-        <w:t>Lea</w:t>
-      </w:r>
-      <w:r>
-        <w:rPr>
-          <w:rFonts w:asciiTheme="minorHAnsi" w:hAnsiTheme="minorHAnsi" w:cstheme="minorHAnsi"/>
-        </w:rPr>
-        <w:lastRenderedPageBreak/>
-        <w:t>rningResources17</w:t>
+        <w:t>LearningResources17</w:t>
       </w:r>
       <w:r>
         <w:rPr>
@@ -5959,7 +6793,23 @@
           <w:rFonts w:eastAsia="Times New Roman" w:cstheme="minorHAnsi"/>
           <w:szCs w:val="20"/>
         </w:rPr>
-        <w:t>${/NoCourseLearningResources}</w:t>
+        <w:t>${/</w:t>
+      </w:r>
+      <w:proofErr w:type="spellStart"/>
+      <w:r>
+        <w:rPr>
+          <w:rFonts w:eastAsia="Times New Roman" w:cstheme="minorHAnsi"/>
+          <w:szCs w:val="20"/>
+        </w:rPr>
+        <w:t>NoCourseLearningResources</w:t>
+      </w:r>
+      <w:proofErr w:type="spellEnd"/>
+      <w:r>
+        <w:rPr>
+          <w:rFonts w:eastAsia="Times New Roman" w:cstheme="minorHAnsi"/>
+          <w:szCs w:val="20"/>
+        </w:rPr>
+        <w:t>}</w:t>
       </w:r>
     </w:p>
     <w:p>
@@ -6355,8 +7205,21 @@
         <w:rPr>
           <w:rFonts w:ascii="Calibri" w:hAnsi="Calibri" w:cs="Times"/>
         </w:rPr>
-        <w:lastRenderedPageBreak/>
-        <w:t>Faculties, departments, and schools reserve the right to scale grades in order to maintain equity among sections and conformity to University, faculty, department, or school norms. Students should therefore note that an unofficial grade given by an instructor might be changed by the faculty, department, or school. Grades are not official until they appear on a student</w:t>
+        <w:t xml:space="preserve">Faculties, departments, and schools reserve the right to scale grades in order to maintain equity among sections and conformity to </w:t>
+      </w:r>
+      <w:proofErr w:type="gramStart"/>
+      <w:r>
+        <w:rPr>
+          <w:rFonts w:ascii="Calibri" w:hAnsi="Calibri" w:cs="Times"/>
+        </w:rPr>
+        <w:t>University</w:t>
+      </w:r>
+      <w:proofErr w:type="gramEnd"/>
+      <w:r>
+        <w:rPr>
+          <w:rFonts w:ascii="Calibri" w:hAnsi="Calibri" w:cs="Times"/>
+        </w:rPr>
+        <w:t>, faculty, department, or school norms. Students should therefore note that an unofficial grade given by an instructor might be changed by the faculty, department, or school. Grades are not official until they appear on a student</w:t>
       </w:r>
       <w:r>
         <w:rPr>
@@ -6562,7 +7425,25 @@
           <w:sz w:val="22"/>
           <w:szCs w:val="22"/>
         </w:rPr>
-        <w:t>If you require academic accommodations to achieve the objectives of a course please contact the DRC at:</w:t>
+        <w:t xml:space="preserve">If you require academic accommodations to achieve the objectives of a </w:t>
+      </w:r>
+      <w:proofErr w:type="gramStart"/>
+      <w:r>
+        <w:rPr>
+          <w:rFonts w:ascii="Calibri" w:hAnsi="Calibri" w:cs="Times"/>
+          <w:sz w:val="22"/>
+          <w:szCs w:val="22"/>
+        </w:rPr>
+        <w:t>course</w:t>
+      </w:r>
+      <w:proofErr w:type="gramEnd"/>
+      <w:r>
+        <w:rPr>
+          <w:rFonts w:ascii="Calibri" w:hAnsi="Calibri" w:cs="Times"/>
+          <w:sz w:val="22"/>
+          <w:szCs w:val="22"/>
+        </w:rPr>
+        <w:t xml:space="preserve"> please contact the DRC at:</w:t>
       </w:r>
     </w:p>
     <w:p>
@@ -7007,16 +7888,7 @@
           <w:sz w:val="22"/>
           <w:szCs w:val="22"/>
         </w:rPr>
-        <w:t xml:space="preserve">At UBC Okanagan health services to students are provided by Student Wellness.  Nurses, physicians and counsellors provide health care and counselling related to physical health, emotional/mental health and sexual/reproductive health concerns. As well, health promotion, education and research activities are </w:t>
-      </w:r>
-      <w:r>
-        <w:rPr>
-          <w:rFonts w:ascii="Calibri" w:hAnsi="Calibri" w:cs="Times"/>
-          <w:sz w:val="22"/>
-          <w:szCs w:val="22"/>
-        </w:rPr>
-        <w:lastRenderedPageBreak/>
-        <w:t>provided to the campus community.  If you require assistance with your health, please contact Student Wellness for more information or to book an appointment.</w:t>
+        <w:t>At UBC Okanagan health services to students are provided by Student Wellness.  Nurses, physicians and counsellors provide health care and counselling related to physical health, emotional/mental health and sexual/reproductive health concerns. As well, health promotion, education and research activities are provided to the campus community.  If you require assistance with your health, please contact Student Wellness for more information or to book an appointment.</w:t>
       </w:r>
     </w:p>
     <w:p>
@@ -7749,16 +8621,25 @@
           <w:sz w:val="22"/>
           <w:szCs w:val="22"/>
         </w:rPr>
-        <w:t xml:space="preserve">The Global Engagement Office provides advising and resources to assist International students in navigating immigration, health insurance, and settlement matters, as well as opportunities for </w:t>
-      </w:r>
-      <w:r>
-        <w:rPr>
-          <w:rFonts w:ascii="Calibri" w:hAnsi="Calibri" w:cs="Times"/>
-          <w:sz w:val="22"/>
-          <w:szCs w:val="22"/>
-        </w:rPr>
-        <w:lastRenderedPageBreak/>
-        <w:t>intercultural learning, and resources for Go Global experiences available to all UBC Okanagan students, and more.</w:t>
+        <w:t xml:space="preserve">The Global Engagement Office provides advising and resources to assist </w:t>
+      </w:r>
+      <w:proofErr w:type="gramStart"/>
+      <w:r>
+        <w:rPr>
+          <w:rFonts w:ascii="Calibri" w:hAnsi="Calibri" w:cs="Times"/>
+          <w:sz w:val="22"/>
+          <w:szCs w:val="22"/>
+        </w:rPr>
+        <w:t>International</w:t>
+      </w:r>
+      <w:proofErr w:type="gramEnd"/>
+      <w:r>
+        <w:rPr>
+          <w:rFonts w:ascii="Calibri" w:hAnsi="Calibri" w:cs="Times"/>
+          <w:sz w:val="22"/>
+          <w:szCs w:val="22"/>
+        </w:rPr>
+        <w:t xml:space="preserve"> students in navigating immigration, health insurance, and settlement matters, as well as opportunities for intercultural learning, and resources for Go Global experiences available to all UBC Okanagan students, and more.</w:t>
       </w:r>
     </w:p>
     <w:p>
@@ -7839,7 +8720,27 @@
           <w:sz w:val="22"/>
           <w:szCs w:val="22"/>
         </w:rPr>
-        <w:t>${safewalk}</w:t>
+        <w:t>${</w:t>
+      </w:r>
+      <w:proofErr w:type="spellStart"/>
+      <w:r>
+        <w:rPr>
+          <w:rStyle w:val="eop"/>
+          <w:rFonts w:ascii="Calibri" w:hAnsi="Calibri" w:cs="Times"/>
+          <w:sz w:val="22"/>
+          <w:szCs w:val="22"/>
+        </w:rPr>
+        <w:t>safewalk</w:t>
+      </w:r>
+      <w:proofErr w:type="spellEnd"/>
+      <w:r>
+        <w:rPr>
+          <w:rStyle w:val="eop"/>
+          <w:rFonts w:ascii="Calibri" w:hAnsi="Calibri" w:cs="Times"/>
+          <w:sz w:val="22"/>
+          <w:szCs w:val="22"/>
+        </w:rPr>
+        <w:t>}</w:t>
       </w:r>
     </w:p>
     <w:p>
@@ -7884,7 +8785,27 @@
           <w:bCs/>
           <w:color w:val="2D371E"/>
         </w:rPr>
-        <w:t>${safewalk-title}</w:t>
+        <w:t>${</w:t>
+      </w:r>
+      <w:proofErr w:type="spellStart"/>
+      <w:r>
+        <w:rPr>
+          <w:rFonts w:ascii="Calibri" w:hAnsi="Calibri" w:cs="Times"/>
+          <w:b/>
+          <w:bCs/>
+          <w:color w:val="2D371E"/>
+        </w:rPr>
+        <w:t>safewalk</w:t>
+      </w:r>
+      <w:proofErr w:type="spellEnd"/>
+      <w:r>
+        <w:rPr>
+          <w:rFonts w:ascii="Calibri" w:hAnsi="Calibri" w:cs="Times"/>
+          <w:b/>
+          <w:bCs/>
+          <w:color w:val="2D371E"/>
+        </w:rPr>
+        <w:t>-title}</w:t>
       </w:r>
       <w:r>
         <w:rPr>
@@ -7955,7 +8876,27 @@
           <w:iCs/>
           <w:color w:val="4B4B4B"/>
         </w:rPr>
-        <w:t xml:space="preserve">t want to walk alone at night?  Not too sure how to get somewhere on campus?  Call Safewalk at </w:t>
+        <w:t xml:space="preserve">t want to walk alone at night?  Not too sure how to get somewhere on campus?  Call </w:t>
+      </w:r>
+      <w:proofErr w:type="spellStart"/>
+      <w:r>
+        <w:rPr>
+          <w:rFonts w:ascii="Calibri" w:hAnsi="Calibri" w:cs="Times"/>
+          <w:i/>
+          <w:iCs/>
+          <w:color w:val="4B4B4B"/>
+        </w:rPr>
+        <w:t>Safewalk</w:t>
+      </w:r>
+      <w:proofErr w:type="spellEnd"/>
+      <w:r>
+        <w:rPr>
+          <w:rFonts w:ascii="Calibri" w:hAnsi="Calibri" w:cs="Times"/>
+          <w:i/>
+          <w:iCs/>
+          <w:color w:val="4B4B4B"/>
+        </w:rPr>
+        <w:t xml:space="preserve"> at </w:t>
       </w:r>
       <w:r>
         <w:rPr>
@@ -8033,7 +8974,27 @@
           <w:sz w:val="22"/>
           <w:szCs w:val="22"/>
         </w:rPr>
-        <w:t>${/safewalk}</w:t>
+        <w:t>${/</w:t>
+      </w:r>
+      <w:proofErr w:type="spellStart"/>
+      <w:r>
+        <w:rPr>
+          <w:rStyle w:val="eop"/>
+          <w:rFonts w:ascii="Calibri" w:hAnsi="Calibri" w:cs="Times"/>
+          <w:sz w:val="22"/>
+          <w:szCs w:val="22"/>
+        </w:rPr>
+        <w:t>safewalk</w:t>
+      </w:r>
+      <w:proofErr w:type="spellEnd"/>
+      <w:r>
+        <w:rPr>
+          <w:rStyle w:val="eop"/>
+          <w:rFonts w:ascii="Calibri" w:hAnsi="Calibri" w:cs="Times"/>
+          <w:sz w:val="22"/>
+          <w:szCs w:val="22"/>
+        </w:rPr>
+        <w:t>}</w:t>
       </w:r>
     </w:p>
     <w:p>
@@ -8053,7 +9014,25 @@
           <w:sz w:val="22"/>
           <w:szCs w:val="22"/>
         </w:rPr>
-        <w:t>${NoCopyright}</w:t>
+        <w:t>${</w:t>
+      </w:r>
+      <w:proofErr w:type="spellStart"/>
+      <w:r>
+        <w:rPr>
+          <w:rFonts w:ascii="Calibri" w:hAnsi="Calibri" w:cs="Times"/>
+          <w:sz w:val="22"/>
+          <w:szCs w:val="22"/>
+        </w:rPr>
+        <w:t>NoCopyright</w:t>
+      </w:r>
+      <w:proofErr w:type="spellEnd"/>
+      <w:r>
+        <w:rPr>
+          <w:rFonts w:ascii="Calibri" w:hAnsi="Calibri" w:cs="Times"/>
+          <w:sz w:val="22"/>
+          <w:szCs w:val="22"/>
+        </w:rPr>
+        <w:t>}</w:t>
       </w:r>
     </w:p>
     <w:p>
@@ -8146,7 +9125,25 @@
           <w:sz w:val="22"/>
           <w:szCs w:val="22"/>
         </w:rPr>
-        <w:t>${/NoCopyright}</w:t>
+        <w:t>${/</w:t>
+      </w:r>
+      <w:proofErr w:type="spellStart"/>
+      <w:r>
+        <w:rPr>
+          <w:rFonts w:ascii="Calibri" w:hAnsi="Calibri" w:cs="Times"/>
+          <w:sz w:val="22"/>
+          <w:szCs w:val="22"/>
+        </w:rPr>
+        <w:t>NoCopyright</w:t>
+      </w:r>
+      <w:proofErr w:type="spellEnd"/>
+      <w:r>
+        <w:rPr>
+          <w:rFonts w:ascii="Calibri" w:hAnsi="Calibri" w:cs="Times"/>
+          <w:sz w:val="22"/>
+          <w:szCs w:val="22"/>
+        </w:rPr>
+        <w:t>}</w:t>
       </w:r>
     </w:p>
     <w:p>
@@ -8162,16 +9159,32 @@
           <w:rFonts w:eastAsia="Times New Roman" w:cstheme="minorHAnsi"/>
           <w:szCs w:val="20"/>
         </w:rPr>
-        <w:t>${NoCreativeCommons}</w:t>
-      </w:r>
-    </w:p>
-    <w:p>
-      <w:pPr>
-        <w:spacing w:after="120"/>
+        <w:t>${</w:t>
+      </w:r>
+      <w:proofErr w:type="spellStart"/>
+      <w:r>
         <w:rPr>
           <w:rFonts w:eastAsia="Times New Roman" w:cstheme="minorHAnsi"/>
           <w:szCs w:val="20"/>
         </w:rPr>
+        <w:t>NoCreativeCommons</w:t>
+      </w:r>
+      <w:proofErr w:type="spellEnd"/>
+      <w:r>
+        <w:rPr>
+          <w:rFonts w:eastAsia="Times New Roman" w:cstheme="minorHAnsi"/>
+          <w:szCs w:val="20"/>
+        </w:rPr>
+        <w:t>}</w:t>
+      </w:r>
+    </w:p>
+    <w:p>
+      <w:pPr>
+        <w:spacing w:after="120"/>
+        <w:rPr>
+          <w:rFonts w:eastAsia="Times New Roman" w:cstheme="minorHAnsi"/>
+          <w:szCs w:val="20"/>
+        </w:rPr>
       </w:pPr>
     </w:p>
     <w:p>
@@ -8219,75 +9232,113 @@
         </w:rPr>
         <w:t>${</w:t>
       </w:r>
+      <w:proofErr w:type="spellStart"/>
       <w:r>
         <w:rPr>
           <w:rFonts w:eastAsia="Times New Roman"/>
           <w:color w:val="212121"/>
         </w:rPr>
-        <w:t>courseCode}</w:t>
-      </w:r>
+        <w:t>courseCode</w:t>
+      </w:r>
+      <w:proofErr w:type="spellEnd"/>
       <w:r>
         <w:rPr>
           <w:rFonts w:eastAsia="Times New Roman"/>
           <w:color w:val="212121"/>
         </w:rPr>
-        <w:t xml:space="preserve"> </w:t>
+        <w:t>}</w:t>
       </w:r>
       <w:r>
         <w:rPr>
           <w:rFonts w:eastAsia="Times New Roman"/>
           <w:color w:val="212121"/>
         </w:rPr>
-        <w:t>${</w:t>
+        <w:t xml:space="preserve"> </w:t>
       </w:r>
       <w:r>
         <w:rPr>
           <w:rFonts w:eastAsia="Times New Roman"/>
           <w:color w:val="212121"/>
         </w:rPr>
-        <w:t>courseNumber</w:t>
-      </w:r>
+        <w:t>${</w:t>
+      </w:r>
+      <w:proofErr w:type="spellStart"/>
       <w:r>
         <w:rPr>
           <w:rFonts w:eastAsia="Times New Roman"/>
           <w:color w:val="212121"/>
         </w:rPr>
-        <w:t>}</w:t>
-      </w:r>
+        <w:t>courseNumber</w:t>
+      </w:r>
+      <w:proofErr w:type="spellEnd"/>
       <w:r>
         <w:rPr>
           <w:rFonts w:eastAsia="Times New Roman"/>
           <w:color w:val="212121"/>
         </w:rPr>
-        <w:t>: ${courseTitle</w:t>
+        <w:t>}</w:t>
       </w:r>
       <w:r>
         <w:rPr>
           <w:rFonts w:eastAsia="Times New Roman"/>
           <w:color w:val="212121"/>
         </w:rPr>
-        <w:t>}</w:t>
-      </w:r>
+        <w:t>: ${</w:t>
+      </w:r>
+      <w:proofErr w:type="spellStart"/>
       <w:r>
         <w:rPr>
           <w:rFonts w:eastAsia="Times New Roman"/>
           <w:color w:val="212121"/>
         </w:rPr>
-        <w:t> © 2022 by ${</w:t>
-      </w:r>
+        <w:t>courseTitle</w:t>
+      </w:r>
+      <w:proofErr w:type="spellEnd"/>
       <w:r>
         <w:rPr>
           <w:rFonts w:eastAsia="Times New Roman"/>
           <w:color w:val="212121"/>
         </w:rPr>
-        <w:t>courseInstructor</w:t>
+        <w:t>}</w:t>
       </w:r>
       <w:r>
         <w:rPr>
           <w:rFonts w:eastAsia="Times New Roman"/>
           <w:color w:val="212121"/>
         </w:rPr>
-        <w:t>} is licensed under ${creativeCommons}</w:t>
+        <w:t> © 2022 by ${</w:t>
+      </w:r>
+      <w:proofErr w:type="spellStart"/>
+      <w:r>
+        <w:rPr>
+          <w:rFonts w:eastAsia="Times New Roman"/>
+          <w:color w:val="212121"/>
+        </w:rPr>
+        <w:t>courseInstructor</w:t>
+      </w:r>
+      <w:proofErr w:type="spellEnd"/>
+      <w:r>
+        <w:rPr>
+          <w:rFonts w:eastAsia="Times New Roman"/>
+          <w:color w:val="212121"/>
+        </w:rPr>
+        <w:t>} is licensed under ${</w:t>
+      </w:r>
+      <w:proofErr w:type="spellStart"/>
+      <w:r>
+        <w:rPr>
+          <w:rFonts w:eastAsia="Times New Roman"/>
+          <w:color w:val="212121"/>
+        </w:rPr>
+        <w:t>creativeCommons</w:t>
+      </w:r>
+      <w:proofErr w:type="spellEnd"/>
+      <w:r>
+        <w:rPr>
+          <w:rFonts w:eastAsia="Times New Roman"/>
+          <w:color w:val="212121"/>
+        </w:rPr>
+        <w:t>}</w:t>
       </w:r>
       <w:r>
         <w:rPr>
@@ -8321,7 +9372,23 @@
           <w:rFonts w:eastAsia="Times New Roman" w:cstheme="minorHAnsi"/>
           <w:szCs w:val="20"/>
         </w:rPr>
-        <w:t>${/NoCreativeCommons}</w:t>
+        <w:t>${/</w:t>
+      </w:r>
+      <w:proofErr w:type="spellStart"/>
+      <w:r>
+        <w:rPr>
+          <w:rFonts w:eastAsia="Times New Roman" w:cstheme="minorHAnsi"/>
+          <w:szCs w:val="20"/>
+        </w:rPr>
+        <w:t>NoCreativeCommons</w:t>
+      </w:r>
+      <w:proofErr w:type="spellEnd"/>
+      <w:r>
+        <w:rPr>
+          <w:rFonts w:eastAsia="Times New Roman" w:cstheme="minorHAnsi"/>
+          <w:szCs w:val="20"/>
+        </w:rPr>
+        <w:t>}</w:t>
       </w:r>
     </w:p>
     <w:sectPr>

</xml_diff>

<commit_message>
Cross Listing in Word Output
</commit_message>
<xml_diff>
--- a/public/word-template/UBC-O_default.docx
+++ b/public/word-template/UBC-O_default.docx
@@ -121,18 +121,6 @@
     </w:p>
     <w:p>
       <w:pPr>
-        <w:pStyle w:val="paragraph"/>
-        <w:spacing w:after="0"/>
-        <w:textAlignment w:val="baseline"/>
-        <w:rPr>
-          <w:rFonts w:ascii="Calibri" w:hAnsi="Calibri" w:cs="Times"/>
-          <w:sz w:val="22"/>
-          <w:szCs w:val="22"/>
-        </w:rPr>
-      </w:pPr>
-    </w:p>
-    <w:p>
-      <w:pPr>
         <w:rPr>
           <w:rFonts w:ascii="Calibri" w:hAnsi="Calibri" w:cs="Times"/>
         </w:rPr>
@@ -201,25 +189,7 @@
           <w:sz w:val="28"/>
           <w:szCs w:val="28"/>
         </w:rPr>
-        <w:t>${course</w:t>
-      </w:r>
-      <w:r>
-        <w:rPr>
-          <w:rFonts w:ascii="Calibri" w:hAnsi="Calibri" w:cs="Times"/>
-          <w:b/>
-          <w:sz w:val="28"/>
-          <w:szCs w:val="28"/>
-        </w:rPr>
-        <w:t>Name}</w:t>
-      </w:r>
-      <w:r>
-        <w:rPr>
-          <w:rFonts w:ascii="Calibri" w:hAnsi="Calibri" w:cs="Times"/>
-          <w:b/>
-          <w:sz w:val="28"/>
-          <w:szCs w:val="28"/>
-        </w:rPr>
-        <w:t>:</w:t>
+        <w:t>${courseName}:</w:t>
       </w:r>
       <w:r>
         <w:rPr>
@@ -8183,6 +8153,7 @@
         <w:autoSpaceDE w:val="0"/>
         <w:autoSpaceDN w:val="0"/>
         <w:adjustRightInd w:val="0"/>
+        <w:jc w:val="center"/>
         <w:rPr>
           <w:rFonts w:ascii="Calibri" w:hAnsi="Calibri" w:cs="Times"/>
           <w:b/>
@@ -8196,48 +8167,9 @@
           <w:rFonts w:ascii="Calibri" w:hAnsi="Calibri" w:cs="Times"/>
           <w:b/>
           <w:bCs/>
-          <w:caps/>
           <w:color w:val="2D371E"/>
         </w:rPr>
-        <w:tab/>
-      </w:r>
-      <w:r>
-        <w:rPr>
-          <w:rFonts w:ascii="Calibri" w:hAnsi="Calibri" w:cs="Times"/>
-          <w:b/>
-          <w:bCs/>
-          <w:color w:val="2D371E"/>
-        </w:rPr>
         <w:t>${safewalk-title}</w:t>
-      </w:r>
-      <w:r>
-        <w:rPr>
-          <w:rFonts w:ascii="Calibri" w:hAnsi="Calibri" w:cs="Times"/>
-          <w:b/>
-          <w:bCs/>
-          <w:color w:val="2D371E"/>
-        </w:rPr>
-        <w:t xml:space="preserve"> </w:t>
-      </w:r>
-      <w:r>
-        <w:rPr>
-          <w:rFonts w:ascii="Calibri" w:hAnsi="Calibri" w:cs="Times"/>
-          <w:b/>
-          <w:bCs/>
-          <w:caps/>
-          <w:color w:val="2D371E"/>
-        </w:rPr>
-        <w:tab/>
-      </w:r>
-      <w:r>
-        <w:rPr>
-          <w:rFonts w:ascii="Calibri" w:hAnsi="Calibri" w:cs="Times"/>
-          <w:b/>
-          <w:bCs/>
-          <w:caps/>
-          <w:color w:val="2D371E"/>
-        </w:rPr>
-        <w:tab/>
       </w:r>
     </w:p>
     <w:p>

</xml_diff>

<commit_message>
Cross Listing Syllabi Implemented
</commit_message>
<xml_diff>
--- a/public/word-template/UBC-O_default.docx
+++ b/public/word-template/UBC-O_default.docx
@@ -143,62 +143,35 @@
       <w:pPr>
         <w:rPr>
           <w:rFonts w:ascii="Calibri" w:hAnsi="Calibri" w:cs="Times"/>
-        </w:rPr>
-      </w:pPr>
-      <w:r>
-        <w:rPr>
-          <w:rFonts w:ascii="Calibri" w:hAnsi="Calibri" w:cs="Times"/>
-        </w:rPr>
-        <w:t>${/</w:t>
-      </w:r>
-      <w:proofErr w:type="spellStart"/>
-      <w:r>
-        <w:rPr>
-          <w:rFonts w:ascii="Calibri" w:hAnsi="Calibri" w:cs="Times"/>
-        </w:rPr>
-        <w:t>NoL</w:t>
-      </w:r>
-      <w:r>
-        <w:rPr>
-          <w:rFonts w:ascii="Calibri" w:hAnsi="Calibri" w:cs="Times"/>
-        </w:rPr>
-        <w:t>and</w:t>
-      </w:r>
-      <w:proofErr w:type="spellEnd"/>
-      <w:r>
-        <w:rPr>
-          <w:rFonts w:ascii="Calibri" w:hAnsi="Calibri" w:cs="Times"/>
-        </w:rPr>
-        <w:t>}</w:t>
-      </w:r>
-      <w:r>
-        <w:rPr>
-          <w:rFonts w:ascii="Calibri" w:hAnsi="Calibri" w:cs="Times"/>
           <w:sz w:val="20"/>
           <w:szCs w:val="20"/>
         </w:rPr>
-        <w:tab/>
-      </w:r>
-      <w:r>
-        <w:rPr>
-          <w:rFonts w:ascii="Calibri" w:hAnsi="Calibri" w:cs="Times"/>
-          <w:szCs w:val="20"/>
-        </w:rPr>
-        <w:t xml:space="preserve">  </w:t>
-      </w:r>
-      <w:r>
-        <w:rPr>
-          <w:rFonts w:ascii="Calibri" w:hAnsi="Calibri" w:cs="Times"/>
-          <w:szCs w:val="20"/>
-        </w:rPr>
-        <w:t xml:space="preserve">   </w:t>
-      </w:r>
-      <w:r>
-        <w:rPr>
-          <w:rFonts w:ascii="Calibri" w:hAnsi="Calibri" w:cs="Times"/>
-          <w:szCs w:val="20"/>
-        </w:rPr>
-        <w:t xml:space="preserve">      </w:t>
+      </w:pPr>
+      <w:r>
+        <w:rPr>
+          <w:rFonts w:ascii="Calibri" w:hAnsi="Calibri" w:cs="Times"/>
+        </w:rPr>
+        <w:t>${/</w:t>
+      </w:r>
+      <w:proofErr w:type="spellStart"/>
+      <w:r>
+        <w:rPr>
+          <w:rFonts w:ascii="Calibri" w:hAnsi="Calibri" w:cs="Times"/>
+        </w:rPr>
+        <w:t>NoL</w:t>
+      </w:r>
+      <w:r>
+        <w:rPr>
+          <w:rFonts w:ascii="Calibri" w:hAnsi="Calibri" w:cs="Times"/>
+        </w:rPr>
+        <w:t>and</w:t>
+      </w:r>
+      <w:proofErr w:type="spellEnd"/>
+      <w:r>
+        <w:rPr>
+          <w:rFonts w:ascii="Calibri" w:hAnsi="Calibri" w:cs="Times"/>
+        </w:rPr>
+        <w:t>}</w:t>
       </w:r>
     </w:p>
     <w:p>
@@ -227,7 +200,7 @@
           <w:sz w:val="28"/>
           <w:szCs w:val="28"/>
         </w:rPr>
-        <w:t>courseCode</w:t>
+        <w:t>courseName</w:t>
       </w:r>
       <w:proofErr w:type="spellEnd"/>
       <w:r>
@@ -237,7 +210,7 @@
           <w:sz w:val="28"/>
           <w:szCs w:val="28"/>
         </w:rPr>
-        <w:t>}</w:t>
+        <w:t>}:</w:t>
       </w:r>
       <w:r>
         <w:rPr>
@@ -246,8 +219,9 @@
           <w:sz w:val="28"/>
           <w:szCs w:val="28"/>
         </w:rPr>
-        <w:t xml:space="preserve"> </w:t>
-      </w:r>
+        <w:t xml:space="preserve"> ${</w:t>
+      </w:r>
+      <w:proofErr w:type="spellStart"/>
       <w:r>
         <w:rPr>
           <w:rFonts w:ascii="Calibri" w:hAnsi="Calibri" w:cs="Times"/>
@@ -255,9 +229,9 @@
           <w:sz w:val="28"/>
           <w:szCs w:val="28"/>
         </w:rPr>
-        <w:t>${</w:t>
-      </w:r>
-      <w:proofErr w:type="spellStart"/>
+        <w:t>courseTitle</w:t>
+      </w:r>
+      <w:proofErr w:type="spellEnd"/>
       <w:r>
         <w:rPr>
           <w:rFonts w:ascii="Calibri" w:hAnsi="Calibri" w:cs="Times"/>
@@ -265,56 +239,18 @@
           <w:sz w:val="28"/>
           <w:szCs w:val="28"/>
         </w:rPr>
-        <w:t>courseNumber</w:t>
-      </w:r>
-      <w:proofErr w:type="spellEnd"/>
-      <w:r>
+        <w:t>}</w:t>
+      </w:r>
+    </w:p>
+    <w:p>
+      <w:pPr>
         <w:rPr>
           <w:rFonts w:ascii="Calibri" w:hAnsi="Calibri" w:cs="Times"/>
           <w:b/>
           <w:sz w:val="28"/>
           <w:szCs w:val="28"/>
         </w:rPr>
-        <w:t>}</w:t>
-      </w:r>
-      <w:r>
-        <w:rPr>
-          <w:rFonts w:ascii="Calibri" w:hAnsi="Calibri" w:cs="Times"/>
-          <w:b/>
-          <w:sz w:val="28"/>
-          <w:szCs w:val="28"/>
-        </w:rPr>
-        <w:t>:</w:t>
-      </w:r>
-      <w:r>
-        <w:rPr>
-          <w:rFonts w:ascii="Calibri" w:hAnsi="Calibri" w:cs="Times"/>
-          <w:b/>
-          <w:sz w:val="28"/>
-          <w:szCs w:val="28"/>
-        </w:rPr>
-        <w:t xml:space="preserve"> ${</w:t>
-      </w:r>
-      <w:proofErr w:type="spellStart"/>
-      <w:r>
-        <w:rPr>
-          <w:rFonts w:ascii="Calibri" w:hAnsi="Calibri" w:cs="Times"/>
-          <w:b/>
-          <w:sz w:val="28"/>
-          <w:szCs w:val="28"/>
-        </w:rPr>
-        <w:t>courseTitle</w:t>
-      </w:r>
-      <w:proofErr w:type="spellEnd"/>
-      <w:r>
-        <w:rPr>
-          <w:rFonts w:ascii="Calibri" w:hAnsi="Calibri" w:cs="Times"/>
-          <w:b/>
-          <w:sz w:val="28"/>
-          <w:szCs w:val="28"/>
-        </w:rPr>
-        <w:t>}</w:t>
-      </w:r>
+      </w:pPr>
     </w:p>
     <w:p>
       <w:pPr>
@@ -6977,13 +6913,7 @@
         <w:rPr>
           <w:rFonts w:asciiTheme="minorHAnsi" w:hAnsiTheme="minorHAnsi" w:cstheme="minorHAnsi"/>
         </w:rPr>
-        <w:t>ustom_resource</w:t>
-      </w:r>
-      <w:r>
-        <w:rPr>
-          <w:rFonts w:asciiTheme="minorHAnsi" w:hAnsiTheme="minorHAnsi" w:cstheme="minorHAnsi"/>
-        </w:rPr>
-        <w:t>2</w:t>
+        <w:t>ustom_resource2</w:t>
       </w:r>
       <w:r>
         <w:rPr>
@@ -6995,13 +6925,7 @@
         <w:rPr>
           <w:rFonts w:asciiTheme="minorHAnsi" w:hAnsiTheme="minorHAnsi" w:cstheme="minorHAnsi"/>
         </w:rPr>
-        <w:t>ustom_resource</w:t>
-      </w:r>
-      <w:r>
-        <w:rPr>
-          <w:rFonts w:asciiTheme="minorHAnsi" w:hAnsiTheme="minorHAnsi" w:cstheme="minorHAnsi"/>
-        </w:rPr>
-        <w:t>3</w:t>
+        <w:t>ustom_resource3</w:t>
       </w:r>
       <w:r>
         <w:rPr>
@@ -7013,301 +6937,199 @@
         <w:rPr>
           <w:rFonts w:asciiTheme="minorHAnsi" w:hAnsiTheme="minorHAnsi" w:cstheme="minorHAnsi"/>
         </w:rPr>
-        <w:t>custom_resource</w:t>
-      </w:r>
-      <w:r>
-        <w:rPr>
-          <w:rFonts w:asciiTheme="minorHAnsi" w:hAnsiTheme="minorHAnsi" w:cstheme="minorHAnsi"/>
-        </w:rPr>
-        <w:t>4}</w:t>
-      </w:r>
-      <w:r>
-        <w:rPr>
-          <w:rFonts w:asciiTheme="minorHAnsi" w:hAnsiTheme="minorHAnsi" w:cstheme="minorHAnsi"/>
-        </w:rPr>
-        <w:t>${</w:t>
-      </w:r>
-      <w:r>
-        <w:rPr>
-          <w:rFonts w:asciiTheme="minorHAnsi" w:hAnsiTheme="minorHAnsi" w:cstheme="minorHAnsi"/>
-        </w:rPr>
-        <w:t>custom_resource</w:t>
-      </w:r>
-      <w:r>
-        <w:rPr>
-          <w:rFonts w:asciiTheme="minorHAnsi" w:hAnsiTheme="minorHAnsi" w:cstheme="minorHAnsi"/>
-        </w:rPr>
-        <w:t>5}</w:t>
-      </w:r>
-      <w:r>
-        <w:rPr>
-          <w:rFonts w:asciiTheme="minorHAnsi" w:hAnsiTheme="minorHAnsi" w:cstheme="minorHAnsi"/>
-        </w:rPr>
-        <w:t>${</w:t>
-      </w:r>
-      <w:r>
-        <w:rPr>
-          <w:rFonts w:asciiTheme="minorHAnsi" w:hAnsiTheme="minorHAnsi" w:cstheme="minorHAnsi"/>
-        </w:rPr>
-        <w:t>custom_resource</w:t>
-      </w:r>
-      <w:r>
-        <w:rPr>
-          <w:rFonts w:asciiTheme="minorHAnsi" w:hAnsiTheme="minorHAnsi" w:cstheme="minorHAnsi"/>
-        </w:rPr>
-        <w:t>6}</w:t>
-      </w:r>
-      <w:r>
-        <w:rPr>
-          <w:rFonts w:asciiTheme="minorHAnsi" w:hAnsiTheme="minorHAnsi" w:cstheme="minorHAnsi"/>
-        </w:rPr>
-        <w:t>${</w:t>
-      </w:r>
-      <w:r>
-        <w:rPr>
-          <w:rFonts w:asciiTheme="minorHAnsi" w:hAnsiTheme="minorHAnsi" w:cstheme="minorHAnsi"/>
-        </w:rPr>
-        <w:t>custom_resource</w:t>
-      </w:r>
-      <w:r>
-        <w:rPr>
-          <w:rFonts w:asciiTheme="minorHAnsi" w:hAnsiTheme="minorHAnsi" w:cstheme="minorHAnsi"/>
-        </w:rPr>
-        <w:t>7}</w:t>
-      </w:r>
-      <w:r>
-        <w:rPr>
-          <w:rFonts w:asciiTheme="minorHAnsi" w:hAnsiTheme="minorHAnsi" w:cstheme="minorHAnsi"/>
-        </w:rPr>
-        <w:t>${</w:t>
-      </w:r>
-      <w:r>
-        <w:rPr>
-          <w:rFonts w:asciiTheme="minorHAnsi" w:hAnsiTheme="minorHAnsi" w:cstheme="minorHAnsi"/>
-        </w:rPr>
-        <w:t>custom_resource</w:t>
-      </w:r>
-      <w:r>
-        <w:rPr>
-          <w:rFonts w:asciiTheme="minorHAnsi" w:hAnsiTheme="minorHAnsi" w:cstheme="minorHAnsi"/>
-        </w:rPr>
-        <w:t>8}</w:t>
-      </w:r>
-      <w:r>
-        <w:rPr>
-          <w:rFonts w:asciiTheme="minorHAnsi" w:hAnsiTheme="minorHAnsi" w:cstheme="minorHAnsi"/>
-        </w:rPr>
-        <w:t>${</w:t>
-      </w:r>
-      <w:r>
-        <w:rPr>
-          <w:rFonts w:asciiTheme="minorHAnsi" w:hAnsiTheme="minorHAnsi" w:cstheme="minorHAnsi"/>
-        </w:rPr>
-        <w:t>custom_resource</w:t>
-      </w:r>
-      <w:r>
-        <w:rPr>
-          <w:rFonts w:asciiTheme="minorHAnsi" w:hAnsiTheme="minorHAnsi" w:cstheme="minorHAnsi"/>
-        </w:rPr>
-        <w:t>9}</w:t>
-      </w:r>
-      <w:r>
-        <w:rPr>
-          <w:rFonts w:asciiTheme="minorHAnsi" w:hAnsiTheme="minorHAnsi" w:cstheme="minorHAnsi"/>
-        </w:rPr>
-        <w:t>${</w:t>
-      </w:r>
-      <w:r>
-        <w:rPr>
-          <w:rFonts w:asciiTheme="minorHAnsi" w:hAnsiTheme="minorHAnsi" w:cstheme="minorHAnsi"/>
-        </w:rPr>
-        <w:t>custom_resource</w:t>
-      </w:r>
-      <w:r>
-        <w:rPr>
-          <w:rFonts w:asciiTheme="minorHAnsi" w:hAnsiTheme="minorHAnsi" w:cstheme="minorHAnsi"/>
-        </w:rPr>
-        <w:t>10}</w:t>
-      </w:r>
-      <w:r>
-        <w:rPr>
-          <w:rFonts w:asciiTheme="minorHAnsi" w:hAnsiTheme="minorHAnsi" w:cstheme="minorHAnsi"/>
-        </w:rPr>
-        <w:t>${</w:t>
-      </w:r>
-      <w:r>
-        <w:rPr>
-          <w:rFonts w:asciiTheme="minorHAnsi" w:hAnsiTheme="minorHAnsi" w:cstheme="minorHAnsi"/>
-        </w:rPr>
-        <w:t>custom_resource</w:t>
-      </w:r>
-      <w:r>
-        <w:rPr>
-          <w:rFonts w:asciiTheme="minorHAnsi" w:hAnsiTheme="minorHAnsi" w:cstheme="minorHAnsi"/>
-        </w:rPr>
-        <w:t>11}</w:t>
-      </w:r>
-      <w:r>
-        <w:rPr>
-          <w:rFonts w:asciiTheme="minorHAnsi" w:hAnsiTheme="minorHAnsi" w:cstheme="minorHAnsi"/>
-        </w:rPr>
-        <w:t>${</w:t>
-      </w:r>
-      <w:r>
-        <w:rPr>
-          <w:rFonts w:asciiTheme="minorHAnsi" w:hAnsiTheme="minorHAnsi" w:cstheme="minorHAnsi"/>
-        </w:rPr>
-        <w:t>custom_resource</w:t>
-      </w:r>
-      <w:r>
-        <w:rPr>
-          <w:rFonts w:asciiTheme="minorHAnsi" w:hAnsiTheme="minorHAnsi" w:cstheme="minorHAnsi"/>
-        </w:rPr>
-        <w:t>12}</w:t>
-      </w:r>
-      <w:r>
-        <w:rPr>
-          <w:rFonts w:asciiTheme="minorHAnsi" w:hAnsiTheme="minorHAnsi" w:cstheme="minorHAnsi"/>
-        </w:rPr>
-        <w:t>${</w:t>
-      </w:r>
-      <w:r>
-        <w:rPr>
-          <w:rFonts w:asciiTheme="minorHAnsi" w:hAnsiTheme="minorHAnsi" w:cstheme="minorHAnsi"/>
-        </w:rPr>
-        <w:t>custom_resource</w:t>
-      </w:r>
-      <w:r>
-        <w:rPr>
-          <w:rFonts w:asciiTheme="minorHAnsi" w:hAnsiTheme="minorHAnsi" w:cstheme="minorHAnsi"/>
-        </w:rPr>
-        <w:t>13}</w:t>
-      </w:r>
-      <w:r>
-        <w:rPr>
-          <w:rFonts w:asciiTheme="minorHAnsi" w:hAnsiTheme="minorHAnsi" w:cstheme="minorHAnsi"/>
-        </w:rPr>
-        <w:t>${</w:t>
-      </w:r>
-      <w:r>
-        <w:rPr>
-          <w:rFonts w:asciiTheme="minorHAnsi" w:hAnsiTheme="minorHAnsi" w:cstheme="minorHAnsi"/>
-        </w:rPr>
-        <w:t>custom_resource</w:t>
-      </w:r>
-      <w:r>
-        <w:rPr>
-          <w:rFonts w:asciiTheme="minorHAnsi" w:hAnsiTheme="minorHAnsi" w:cstheme="minorHAnsi"/>
-        </w:rPr>
-        <w:t>14}</w:t>
-      </w:r>
-      <w:r>
-        <w:rPr>
-          <w:rFonts w:asciiTheme="minorHAnsi" w:hAnsiTheme="minorHAnsi" w:cstheme="minorHAnsi"/>
-        </w:rPr>
-        <w:t>${</w:t>
-      </w:r>
-      <w:r>
-        <w:rPr>
-          <w:rFonts w:asciiTheme="minorHAnsi" w:hAnsiTheme="minorHAnsi" w:cstheme="minorHAnsi"/>
-        </w:rPr>
-        <w:t>custom_resource</w:t>
-      </w:r>
-      <w:r>
-        <w:rPr>
-          <w:rFonts w:asciiTheme="minorHAnsi" w:hAnsiTheme="minorHAnsi" w:cstheme="minorHAnsi"/>
-        </w:rPr>
-        <w:t>15}</w:t>
-      </w:r>
-      <w:r>
-        <w:rPr>
-          <w:rFonts w:asciiTheme="minorHAnsi" w:hAnsiTheme="minorHAnsi" w:cstheme="minorHAnsi"/>
-        </w:rPr>
-        <w:t>${</w:t>
-      </w:r>
-      <w:r>
-        <w:rPr>
-          <w:rFonts w:asciiTheme="minorHAnsi" w:hAnsiTheme="minorHAnsi" w:cstheme="minorHAnsi"/>
-        </w:rPr>
-        <w:t>custom_resource</w:t>
-      </w:r>
-      <w:r>
-        <w:rPr>
-          <w:rFonts w:asciiTheme="minorHAnsi" w:hAnsiTheme="minorHAnsi" w:cstheme="minorHAnsi"/>
-        </w:rPr>
-        <w:t>16}</w:t>
-      </w:r>
-      <w:r>
-        <w:rPr>
-          <w:rFonts w:asciiTheme="minorHAnsi" w:hAnsiTheme="minorHAnsi" w:cstheme="minorHAnsi"/>
-        </w:rPr>
-        <w:t>${</w:t>
-      </w:r>
-      <w:r>
-        <w:rPr>
-          <w:rFonts w:asciiTheme="minorHAnsi" w:hAnsiTheme="minorHAnsi" w:cstheme="minorHAnsi"/>
-        </w:rPr>
-        <w:t>custom_resource</w:t>
-      </w:r>
-      <w:r>
-        <w:rPr>
-          <w:rFonts w:asciiTheme="minorHAnsi" w:hAnsiTheme="minorHAnsi" w:cstheme="minorHAnsi"/>
-        </w:rPr>
-        <w:t>17}</w:t>
-      </w:r>
-      <w:r>
-        <w:rPr>
-          <w:rFonts w:asciiTheme="minorHAnsi" w:hAnsiTheme="minorHAnsi" w:cstheme="minorHAnsi"/>
-        </w:rPr>
-        <w:t>${</w:t>
-      </w:r>
-      <w:r>
-        <w:rPr>
-          <w:rFonts w:asciiTheme="minorHAnsi" w:hAnsiTheme="minorHAnsi" w:cstheme="minorHAnsi"/>
-        </w:rPr>
-        <w:t>custom_resource</w:t>
-      </w:r>
-      <w:r>
-        <w:rPr>
-          <w:rFonts w:asciiTheme="minorHAnsi" w:hAnsiTheme="minorHAnsi" w:cstheme="minorHAnsi"/>
-        </w:rPr>
-        <w:t>18}</w:t>
-      </w:r>
-      <w:r>
-        <w:rPr>
-          <w:rFonts w:asciiTheme="minorHAnsi" w:hAnsiTheme="minorHAnsi" w:cstheme="minorHAnsi"/>
-        </w:rPr>
-        <w:t>${</w:t>
-      </w:r>
-      <w:r>
-        <w:rPr>
-          <w:rFonts w:asciiTheme="minorHAnsi" w:hAnsiTheme="minorHAnsi" w:cstheme="minorHAnsi"/>
-        </w:rPr>
-        <w:t>custom_resource</w:t>
-      </w:r>
-      <w:r>
-        <w:rPr>
-          <w:rFonts w:asciiTheme="minorHAnsi" w:hAnsiTheme="minorHAnsi" w:cstheme="minorHAnsi"/>
-        </w:rPr>
-        <w:t>19}</w:t>
-      </w:r>
-      <w:r>
-        <w:rPr>
-          <w:rFonts w:asciiTheme="minorHAnsi" w:hAnsiTheme="minorHAnsi" w:cstheme="minorHAnsi"/>
-        </w:rPr>
-        <w:t>${</w:t>
-      </w:r>
-      <w:r>
-        <w:rPr>
-          <w:rFonts w:asciiTheme="minorHAnsi" w:hAnsiTheme="minorHAnsi" w:cstheme="minorHAnsi"/>
-        </w:rPr>
-        <w:t>custom_resource</w:t>
-      </w:r>
-      <w:r>
-        <w:rPr>
-          <w:rFonts w:asciiTheme="minorHAnsi" w:hAnsiTheme="minorHAnsi" w:cstheme="minorHAnsi"/>
-        </w:rPr>
-        <w:t>20}</w:t>
+        <w:t>custom_resource4}</w:t>
+      </w:r>
+      <w:r>
+        <w:rPr>
+          <w:rFonts w:asciiTheme="minorHAnsi" w:hAnsiTheme="minorHAnsi" w:cstheme="minorHAnsi"/>
+        </w:rPr>
+        <w:t>${</w:t>
+      </w:r>
+      <w:r>
+        <w:rPr>
+          <w:rFonts w:asciiTheme="minorHAnsi" w:hAnsiTheme="minorHAnsi" w:cstheme="minorHAnsi"/>
+        </w:rPr>
+        <w:t>custom_resource5}</w:t>
+      </w:r>
+      <w:r>
+        <w:rPr>
+          <w:rFonts w:asciiTheme="minorHAnsi" w:hAnsiTheme="minorHAnsi" w:cstheme="minorHAnsi"/>
+        </w:rPr>
+        <w:t>${</w:t>
+      </w:r>
+      <w:r>
+        <w:rPr>
+          <w:rFonts w:asciiTheme="minorHAnsi" w:hAnsiTheme="minorHAnsi" w:cstheme="minorHAnsi"/>
+        </w:rPr>
+        <w:t>custom_resource6}</w:t>
+      </w:r>
+      <w:r>
+        <w:rPr>
+          <w:rFonts w:asciiTheme="minorHAnsi" w:hAnsiTheme="minorHAnsi" w:cstheme="minorHAnsi"/>
+        </w:rPr>
+        <w:t>${</w:t>
+      </w:r>
+      <w:r>
+        <w:rPr>
+          <w:rFonts w:asciiTheme="minorHAnsi" w:hAnsiTheme="minorHAnsi" w:cstheme="minorHAnsi"/>
+        </w:rPr>
+        <w:t>custom_resource7}</w:t>
+      </w:r>
+      <w:r>
+        <w:rPr>
+          <w:rFonts w:asciiTheme="minorHAnsi" w:hAnsiTheme="minorHAnsi" w:cstheme="minorHAnsi"/>
+        </w:rPr>
+        <w:t>${</w:t>
+      </w:r>
+      <w:r>
+        <w:rPr>
+          <w:rFonts w:asciiTheme="minorHAnsi" w:hAnsiTheme="minorHAnsi" w:cstheme="minorHAnsi"/>
+        </w:rPr>
+        <w:t>custom_resource8}</w:t>
+      </w:r>
+      <w:r>
+        <w:rPr>
+          <w:rFonts w:asciiTheme="minorHAnsi" w:hAnsiTheme="minorHAnsi" w:cstheme="minorHAnsi"/>
+        </w:rPr>
+        <w:t>${</w:t>
+      </w:r>
+      <w:r>
+        <w:rPr>
+          <w:rFonts w:asciiTheme="minorHAnsi" w:hAnsiTheme="minorHAnsi" w:cstheme="minorHAnsi"/>
+        </w:rPr>
+        <w:t>custom_resource9}</w:t>
+      </w:r>
+      <w:r>
+        <w:rPr>
+          <w:rFonts w:asciiTheme="minorHAnsi" w:hAnsiTheme="minorHAnsi" w:cstheme="minorHAnsi"/>
+        </w:rPr>
+        <w:t>${</w:t>
+      </w:r>
+      <w:r>
+        <w:rPr>
+          <w:rFonts w:asciiTheme="minorHAnsi" w:hAnsiTheme="minorHAnsi" w:cstheme="minorHAnsi"/>
+        </w:rPr>
+        <w:t>custom_resource10}</w:t>
+      </w:r>
+      <w:r>
+        <w:rPr>
+          <w:rFonts w:asciiTheme="minorHAnsi" w:hAnsiTheme="minorHAnsi" w:cstheme="minorHAnsi"/>
+        </w:rPr>
+        <w:t>${</w:t>
+      </w:r>
+      <w:r>
+        <w:rPr>
+          <w:rFonts w:asciiTheme="minorHAnsi" w:hAnsiTheme="minorHAnsi" w:cstheme="minorHAnsi"/>
+        </w:rPr>
+        <w:t>custom_resource11}</w:t>
+      </w:r>
+      <w:r>
+        <w:rPr>
+          <w:rFonts w:asciiTheme="minorHAnsi" w:hAnsiTheme="minorHAnsi" w:cstheme="minorHAnsi"/>
+        </w:rPr>
+        <w:t>${</w:t>
+      </w:r>
+      <w:r>
+        <w:rPr>
+          <w:rFonts w:asciiTheme="minorHAnsi" w:hAnsiTheme="minorHAnsi" w:cstheme="minorHAnsi"/>
+        </w:rPr>
+        <w:t>custom_resource12}</w:t>
+      </w:r>
+      <w:r>
+        <w:rPr>
+          <w:rFonts w:asciiTheme="minorHAnsi" w:hAnsiTheme="minorHAnsi" w:cstheme="minorHAnsi"/>
+        </w:rPr>
+        <w:t>${</w:t>
+      </w:r>
+      <w:r>
+        <w:rPr>
+          <w:rFonts w:asciiTheme="minorHAnsi" w:hAnsiTheme="minorHAnsi" w:cstheme="minorHAnsi"/>
+        </w:rPr>
+        <w:t>custom_resource13}</w:t>
+      </w:r>
+      <w:r>
+        <w:rPr>
+          <w:rFonts w:asciiTheme="minorHAnsi" w:hAnsiTheme="minorHAnsi" w:cstheme="minorHAnsi"/>
+        </w:rPr>
+        <w:t>${</w:t>
+      </w:r>
+      <w:r>
+        <w:rPr>
+          <w:rFonts w:asciiTheme="minorHAnsi" w:hAnsiTheme="minorHAnsi" w:cstheme="minorHAnsi"/>
+        </w:rPr>
+        <w:t>custom_resource14}</w:t>
+      </w:r>
+      <w:r>
+        <w:rPr>
+          <w:rFonts w:asciiTheme="minorHAnsi" w:hAnsiTheme="minorHAnsi" w:cstheme="minorHAnsi"/>
+        </w:rPr>
+        <w:t>${</w:t>
+      </w:r>
+      <w:r>
+        <w:rPr>
+          <w:rFonts w:asciiTheme="minorHAnsi" w:hAnsiTheme="minorHAnsi" w:cstheme="minorHAnsi"/>
+        </w:rPr>
+        <w:t>custom_resource15}</w:t>
+      </w:r>
+      <w:r>
+        <w:rPr>
+          <w:rFonts w:asciiTheme="minorHAnsi" w:hAnsiTheme="minorHAnsi" w:cstheme="minorHAnsi"/>
+        </w:rPr>
+        <w:t>${</w:t>
+      </w:r>
+      <w:r>
+        <w:rPr>
+          <w:rFonts w:asciiTheme="minorHAnsi" w:hAnsiTheme="minorHAnsi" w:cstheme="minorHAnsi"/>
+        </w:rPr>
+        <w:t>custom_resource16}</w:t>
+      </w:r>
+      <w:r>
+        <w:rPr>
+          <w:rFonts w:asciiTheme="minorHAnsi" w:hAnsiTheme="minorHAnsi" w:cstheme="minorHAnsi"/>
+        </w:rPr>
+        <w:t>${</w:t>
+      </w:r>
+      <w:r>
+        <w:rPr>
+          <w:rFonts w:asciiTheme="minorHAnsi" w:hAnsiTheme="minorHAnsi" w:cstheme="minorHAnsi"/>
+        </w:rPr>
+        <w:t>custom_resource17}</w:t>
+      </w:r>
+      <w:r>
+        <w:rPr>
+          <w:rFonts w:asciiTheme="minorHAnsi" w:hAnsiTheme="minorHAnsi" w:cstheme="minorHAnsi"/>
+        </w:rPr>
+        <w:t>${</w:t>
+      </w:r>
+      <w:r>
+        <w:rPr>
+          <w:rFonts w:asciiTheme="minorHAnsi" w:hAnsiTheme="minorHAnsi" w:cstheme="minorHAnsi"/>
+        </w:rPr>
+        <w:t>custom_resource18}</w:t>
+      </w:r>
+      <w:r>
+        <w:rPr>
+          <w:rFonts w:asciiTheme="minorHAnsi" w:hAnsiTheme="minorHAnsi" w:cstheme="minorHAnsi"/>
+        </w:rPr>
+        <w:t>${</w:t>
+      </w:r>
+      <w:r>
+        <w:rPr>
+          <w:rFonts w:asciiTheme="minorHAnsi" w:hAnsiTheme="minorHAnsi" w:cstheme="minorHAnsi"/>
+        </w:rPr>
+        <w:t>custom_resource19}</w:t>
+      </w:r>
+      <w:r>
+        <w:rPr>
+          <w:rFonts w:asciiTheme="minorHAnsi" w:hAnsiTheme="minorHAnsi" w:cstheme="minorHAnsi"/>
+        </w:rPr>
+        <w:t>${</w:t>
+      </w:r>
+      <w:r>
+        <w:rPr>
+          <w:rFonts w:asciiTheme="minorHAnsi" w:hAnsiTheme="minorHAnsi" w:cstheme="minorHAnsi"/>
+        </w:rPr>
+        <w:t>custom_resource20}</w:t>
       </w:r>
     </w:p>
     <w:p>
@@ -9290,6 +9112,7 @@
         <w:autoSpaceDE w:val="0"/>
         <w:autoSpaceDN w:val="0"/>
         <w:adjustRightInd w:val="0"/>
+        <w:jc w:val="center"/>
         <w:rPr>
           <w:rFonts w:ascii="Calibri" w:hAnsi="Calibri" w:cs="Times"/>
           <w:b/>
@@ -9303,11 +9126,11 @@
           <w:rFonts w:ascii="Calibri" w:hAnsi="Calibri" w:cs="Times"/>
           <w:b/>
           <w:bCs/>
-          <w:caps/>
           <w:color w:val="2D371E"/>
         </w:rPr>
-        <w:tab/>
-      </w:r>
+        <w:t>${</w:t>
+      </w:r>
+      <w:proofErr w:type="spellStart"/>
       <w:r>
         <w:rPr>
           <w:rFonts w:ascii="Calibri" w:hAnsi="Calibri" w:cs="Times"/>
@@ -9315,9 +9138,9 @@
           <w:bCs/>
           <w:color w:val="2D371E"/>
         </w:rPr>
-        <w:t>${</w:t>
-      </w:r>
-      <w:proofErr w:type="spellStart"/>
+        <w:t>safewalk</w:t>
+      </w:r>
+      <w:proofErr w:type="spellEnd"/>
       <w:r>
         <w:rPr>
           <w:rFonts w:ascii="Calibri" w:hAnsi="Calibri" w:cs="Times"/>
@@ -9325,46 +9148,7 @@
           <w:bCs/>
           <w:color w:val="2D371E"/>
         </w:rPr>
-        <w:t>safewalk</w:t>
-      </w:r>
-      <w:proofErr w:type="spellEnd"/>
-      <w:r>
-        <w:rPr>
-          <w:rFonts w:ascii="Calibri" w:hAnsi="Calibri" w:cs="Times"/>
-          <w:b/>
-          <w:bCs/>
-          <w:color w:val="2D371E"/>
-        </w:rPr>
         <w:t>-title}</w:t>
-      </w:r>
-      <w:r>
-        <w:rPr>
-          <w:rFonts w:ascii="Calibri" w:hAnsi="Calibri" w:cs="Times"/>
-          <w:b/>
-          <w:bCs/>
-          <w:color w:val="2D371E"/>
-        </w:rPr>
-        <w:t xml:space="preserve"> </w:t>
-      </w:r>
-      <w:r>
-        <w:rPr>
-          <w:rFonts w:ascii="Calibri" w:hAnsi="Calibri" w:cs="Times"/>
-          <w:b/>
-          <w:bCs/>
-          <w:caps/>
-          <w:color w:val="2D371E"/>
-        </w:rPr>
-        <w:tab/>
-      </w:r>
-      <w:r>
-        <w:rPr>
-          <w:rFonts w:ascii="Calibri" w:hAnsi="Calibri" w:cs="Times"/>
-          <w:b/>
-          <w:bCs/>
-          <w:caps/>
-          <w:color w:val="2D371E"/>
-        </w:rPr>
-        <w:tab/>
       </w:r>
     </w:p>
     <w:p>
@@ -9768,37 +9552,14 @@
           <w:rFonts w:eastAsia="Times New Roman"/>
           <w:color w:val="212121"/>
         </w:rPr>
-        <w:t>courseCode</w:t>
-      </w:r>
-      <w:proofErr w:type="spellEnd"/>
+        <w:t>course</w:t>
+      </w:r>
       <w:r>
         <w:rPr>
           <w:rFonts w:eastAsia="Times New Roman"/>
           <w:color w:val="212121"/>
         </w:rPr>
-        <w:t>}</w:t>
-      </w:r>
-      <w:r>
-        <w:rPr>
-          <w:rFonts w:eastAsia="Times New Roman"/>
-          <w:color w:val="212121"/>
-        </w:rPr>
-        <w:t xml:space="preserve"> </w:t>
-      </w:r>
-      <w:r>
-        <w:rPr>
-          <w:rFonts w:eastAsia="Times New Roman"/>
-          <w:color w:val="212121"/>
-        </w:rPr>
-        <w:t>${</w:t>
-      </w:r>
-      <w:proofErr w:type="spellStart"/>
-      <w:r>
-        <w:rPr>
-          <w:rFonts w:eastAsia="Times New Roman"/>
-          <w:color w:val="212121"/>
-        </w:rPr>
-        <w:t>courseNumber</w:t>
+        <w:t>Name</w:t>
       </w:r>
       <w:proofErr w:type="spellEnd"/>
       <w:r>

</xml_diff>

<commit_message>
Syllabus Generator Updates March
</commit_message>
<xml_diff>
--- a/public/word-template/UBC-O_default.docx
+++ b/public/word-template/UBC-O_default.docx
@@ -280,6 +280,145 @@
           <w:sz w:val="24"/>
           <w:szCs w:val="24"/>
         </w:rPr>
+        <w:t>No</w:t>
+      </w:r>
+      <w:r>
+        <w:rPr>
+          <w:rFonts w:cstheme="minorHAnsi"/>
+          <w:sz w:val="24"/>
+          <w:szCs w:val="24"/>
+        </w:rPr>
+        <w:t>CourseSection</w:t>
+      </w:r>
+      <w:proofErr w:type="spellEnd"/>
+      <w:r>
+        <w:rPr>
+          <w:rFonts w:cstheme="minorHAnsi"/>
+          <w:sz w:val="24"/>
+          <w:szCs w:val="24"/>
+        </w:rPr>
+        <w:t>}</w:t>
+      </w:r>
+    </w:p>
+    <w:p>
+      <w:pPr>
+        <w:rPr>
+          <w:rFonts w:cstheme="minorHAnsi"/>
+          <w:sz w:val="24"/>
+          <w:szCs w:val="24"/>
+        </w:rPr>
+      </w:pPr>
+      <w:r>
+        <w:rPr>
+          <w:rFonts w:cstheme="minorHAnsi"/>
+          <w:b/>
+          <w:sz w:val="24"/>
+          <w:szCs w:val="24"/>
+        </w:rPr>
+        <w:t>Course Section</w:t>
+      </w:r>
+      <w:r>
+        <w:rPr>
+          <w:rFonts w:cstheme="minorHAnsi"/>
+          <w:b/>
+          <w:sz w:val="24"/>
+          <w:szCs w:val="24"/>
+        </w:rPr>
+        <w:t xml:space="preserve">: </w:t>
+      </w:r>
+      <w:r>
+        <w:rPr>
+          <w:rFonts w:cstheme="minorHAnsi"/>
+          <w:sz w:val="24"/>
+          <w:szCs w:val="24"/>
+        </w:rPr>
+        <w:t>${</w:t>
+      </w:r>
+      <w:proofErr w:type="spellStart"/>
+      <w:r>
+        <w:rPr>
+          <w:rFonts w:cstheme="minorHAnsi"/>
+          <w:sz w:val="24"/>
+          <w:szCs w:val="24"/>
+        </w:rPr>
+        <w:t>courseSection</w:t>
+      </w:r>
+      <w:proofErr w:type="spellEnd"/>
+      <w:r>
+        <w:rPr>
+          <w:rFonts w:cstheme="minorHAnsi"/>
+          <w:sz w:val="24"/>
+          <w:szCs w:val="24"/>
+        </w:rPr>
+        <w:t>}</w:t>
+      </w:r>
+    </w:p>
+    <w:p>
+      <w:pPr>
+        <w:rPr>
+          <w:rFonts w:cstheme="minorHAnsi"/>
+          <w:sz w:val="24"/>
+          <w:szCs w:val="24"/>
+        </w:rPr>
+      </w:pPr>
+      <w:r>
+        <w:rPr>
+          <w:rFonts w:cstheme="minorHAnsi"/>
+          <w:sz w:val="24"/>
+          <w:szCs w:val="24"/>
+        </w:rPr>
+        <w:t>${/</w:t>
+      </w:r>
+      <w:proofErr w:type="spellStart"/>
+      <w:r>
+        <w:rPr>
+          <w:rFonts w:cstheme="minorHAnsi"/>
+          <w:sz w:val="24"/>
+          <w:szCs w:val="24"/>
+        </w:rPr>
+        <w:t>No</w:t>
+      </w:r>
+      <w:r>
+        <w:rPr>
+          <w:rFonts w:cstheme="minorHAnsi"/>
+          <w:sz w:val="24"/>
+          <w:szCs w:val="24"/>
+        </w:rPr>
+        <w:t>CourseSection</w:t>
+      </w:r>
+      <w:proofErr w:type="spellEnd"/>
+      <w:r>
+        <w:rPr>
+          <w:rFonts w:cstheme="minorHAnsi"/>
+          <w:sz w:val="24"/>
+          <w:szCs w:val="24"/>
+        </w:rPr>
+        <w:t>}</w:t>
+      </w:r>
+    </w:p>
+    <w:p>
+      <w:pPr>
+        <w:rPr>
+          <w:rFonts w:cstheme="minorHAnsi"/>
+          <w:sz w:val="24"/>
+          <w:szCs w:val="24"/>
+        </w:rPr>
+      </w:pPr>
+      <w:r>
+        <w:rPr>
+          <w:rFonts w:cstheme="minorHAnsi"/>
+          <w:sz w:val="24"/>
+          <w:szCs w:val="24"/>
+        </w:rPr>
+        <w:t>${</w:t>
+      </w:r>
+      <w:proofErr w:type="spellStart"/>
+      <w:r>
+        <w:rPr>
+          <w:rFonts w:cstheme="minorHAnsi"/>
+          <w:sz w:val="24"/>
+          <w:szCs w:val="24"/>
+        </w:rPr>
         <w:t>NoDepartment</w:t>
       </w:r>
       <w:proofErr w:type="spellEnd"/>
@@ -940,155 +1079,6 @@
           <w:sz w:val="24"/>
           <w:szCs w:val="24"/>
         </w:rPr>
-        <w:t>${/</w:t>
-      </w:r>
-      <w:proofErr w:type="spellStart"/>
-      <w:r>
-        <w:rPr>
-          <w:rFonts w:ascii="Calibri" w:hAnsi="Calibri" w:cs="Times"/>
-          <w:sz w:val="24"/>
-          <w:szCs w:val="24"/>
-        </w:rPr>
-        <w:t>NoClassHours</w:t>
-      </w:r>
-      <w:proofErr w:type="spellEnd"/>
-      <w:r>
-        <w:rPr>
-          <w:rFonts w:ascii="Calibri" w:hAnsi="Calibri" w:cs="Times"/>
-          <w:sz w:val="24"/>
-          <w:szCs w:val="24"/>
-        </w:rPr>
-        <w:t>}</w:t>
-      </w:r>
-    </w:p>
-    <w:p>
-      <w:pPr>
-        <w:rPr>
-          <w:rFonts w:ascii="Calibri" w:hAnsi="Calibri" w:cs="Times"/>
-          <w:sz w:val="24"/>
-          <w:szCs w:val="24"/>
-        </w:rPr>
-      </w:pPr>
-      <w:r>
-        <w:rPr>
-          <w:rFonts w:ascii="Calibri" w:hAnsi="Calibri" w:cs="Times"/>
-          <w:sz w:val="24"/>
-          <w:szCs w:val="24"/>
-        </w:rPr>
-        <w:t>${</w:t>
-      </w:r>
-      <w:proofErr w:type="spellStart"/>
-      <w:r>
-        <w:rPr>
-          <w:rFonts w:ascii="Calibri" w:hAnsi="Calibri" w:cs="Times"/>
-          <w:sz w:val="24"/>
-          <w:szCs w:val="24"/>
-        </w:rPr>
-        <w:t>NoOfficeHours</w:t>
-      </w:r>
-      <w:proofErr w:type="spellEnd"/>
-      <w:r>
-        <w:rPr>
-          <w:rFonts w:ascii="Calibri" w:hAnsi="Calibri" w:cs="Times"/>
-          <w:sz w:val="24"/>
-          <w:szCs w:val="24"/>
-        </w:rPr>
-        <w:t>}</w:t>
-      </w:r>
-    </w:p>
-    <w:p>
-      <w:pPr>
-        <w:rPr>
-          <w:rFonts w:ascii="Calibri" w:hAnsi="Calibri" w:cs="Times"/>
-          <w:b/>
-          <w:sz w:val="24"/>
-          <w:szCs w:val="24"/>
-        </w:rPr>
-      </w:pPr>
-      <w:r>
-        <w:rPr>
-          <w:rFonts w:ascii="Calibri" w:hAnsi="Calibri" w:cs="Times"/>
-          <w:b/>
-          <w:sz w:val="24"/>
-          <w:szCs w:val="24"/>
-        </w:rPr>
-        <w:t>Office hours</w:t>
-      </w:r>
-      <w:r>
-        <w:rPr>
-          <w:rFonts w:ascii="Calibri" w:hAnsi="Calibri" w:cs="Times"/>
-          <w:b/>
-          <w:sz w:val="24"/>
-          <w:szCs w:val="24"/>
-        </w:rPr>
-        <w:t>:</w:t>
-      </w:r>
-      <w:r>
-        <w:rPr>
-          <w:rFonts w:ascii="Calibri" w:hAnsi="Calibri" w:cs="Times"/>
-          <w:b/>
-          <w:sz w:val="24"/>
-          <w:szCs w:val="24"/>
-        </w:rPr>
-        <w:t xml:space="preserve"> </w:t>
-      </w:r>
-      <w:r>
-        <w:rPr>
-          <w:rFonts w:ascii="Calibri" w:hAnsi="Calibri" w:cs="Times"/>
-          <w:sz w:val="24"/>
-          <w:szCs w:val="24"/>
-        </w:rPr>
-        <w:t>${</w:t>
-      </w:r>
-      <w:proofErr w:type="spellStart"/>
-      <w:r>
-        <w:rPr>
-          <w:rFonts w:ascii="Calibri" w:hAnsi="Calibri" w:cs="Times"/>
-          <w:sz w:val="24"/>
-          <w:szCs w:val="24"/>
-        </w:rPr>
-        <w:t>office</w:t>
-      </w:r>
-      <w:r>
-        <w:rPr>
-          <w:rFonts w:ascii="Calibri" w:hAnsi="Calibri" w:cs="Times"/>
-          <w:sz w:val="24"/>
-          <w:szCs w:val="24"/>
-        </w:rPr>
-        <w:t>H</w:t>
-      </w:r>
-      <w:r>
-        <w:rPr>
-          <w:rFonts w:ascii="Calibri" w:hAnsi="Calibri" w:cs="Times"/>
-          <w:sz w:val="24"/>
-          <w:szCs w:val="24"/>
-        </w:rPr>
-        <w:t>our</w:t>
-      </w:r>
-      <w:proofErr w:type="spellEnd"/>
-      <w:r>
-        <w:rPr>
-          <w:rFonts w:ascii="Calibri" w:hAnsi="Calibri" w:cs="Times"/>
-          <w:sz w:val="24"/>
-          <w:szCs w:val="24"/>
-        </w:rPr>
-        <w:t>}</w:t>
-      </w:r>
-    </w:p>
-    <w:p>
-      <w:pPr>
-        <w:rPr>
-          <w:rFonts w:ascii="Calibri" w:hAnsi="Calibri" w:cs="Times"/>
-          <w:sz w:val="24"/>
-          <w:szCs w:val="24"/>
-        </w:rPr>
-      </w:pPr>
-      <w:r>
-        <w:rPr>
-          <w:rFonts w:ascii="Calibri" w:hAnsi="Calibri" w:cs="Times"/>
-          <w:sz w:val="24"/>
-          <w:szCs w:val="24"/>
-        </w:rPr>
         <w:lastRenderedPageBreak/>
         <w:t>${/</w:t>
       </w:r>
@@ -1099,6 +1089,41 @@
           <w:sz w:val="24"/>
           <w:szCs w:val="24"/>
         </w:rPr>
+        <w:t>NoClassHours</w:t>
+      </w:r>
+      <w:proofErr w:type="spellEnd"/>
+      <w:r>
+        <w:rPr>
+          <w:rFonts w:ascii="Calibri" w:hAnsi="Calibri" w:cs="Times"/>
+          <w:sz w:val="24"/>
+          <w:szCs w:val="24"/>
+        </w:rPr>
+        <w:t>}</w:t>
+      </w:r>
+    </w:p>
+    <w:p>
+      <w:pPr>
+        <w:rPr>
+          <w:rFonts w:ascii="Calibri" w:hAnsi="Calibri" w:cs="Times"/>
+          <w:sz w:val="24"/>
+          <w:szCs w:val="24"/>
+        </w:rPr>
+      </w:pPr>
+      <w:r>
+        <w:rPr>
+          <w:rFonts w:ascii="Calibri" w:hAnsi="Calibri" w:cs="Times"/>
+          <w:sz w:val="24"/>
+          <w:szCs w:val="24"/>
+        </w:rPr>
+        <w:t>${</w:t>
+      </w:r>
+      <w:proofErr w:type="spellStart"/>
+      <w:r>
+        <w:rPr>
+          <w:rFonts w:ascii="Calibri" w:hAnsi="Calibri" w:cs="Times"/>
+          <w:sz w:val="24"/>
+          <w:szCs w:val="24"/>
+        </w:rPr>
         <w:t>NoOfficeHours</w:t>
       </w:r>
       <w:proofErr w:type="spellEnd"/>
@@ -1113,6 +1138,120 @@
     </w:p>
     <w:p>
       <w:pPr>
+        <w:rPr>
+          <w:rFonts w:ascii="Calibri" w:hAnsi="Calibri" w:cs="Times"/>
+          <w:b/>
+          <w:sz w:val="24"/>
+          <w:szCs w:val="24"/>
+        </w:rPr>
+      </w:pPr>
+      <w:r>
+        <w:rPr>
+          <w:rFonts w:ascii="Calibri" w:hAnsi="Calibri" w:cs="Times"/>
+          <w:b/>
+          <w:sz w:val="24"/>
+          <w:szCs w:val="24"/>
+        </w:rPr>
+        <w:t>Office hours</w:t>
+      </w:r>
+      <w:r>
+        <w:rPr>
+          <w:rFonts w:ascii="Calibri" w:hAnsi="Calibri" w:cs="Times"/>
+          <w:b/>
+          <w:sz w:val="24"/>
+          <w:szCs w:val="24"/>
+        </w:rPr>
+        <w:t>:</w:t>
+      </w:r>
+      <w:r>
+        <w:rPr>
+          <w:rFonts w:ascii="Calibri" w:hAnsi="Calibri" w:cs="Times"/>
+          <w:b/>
+          <w:sz w:val="24"/>
+          <w:szCs w:val="24"/>
+        </w:rPr>
+        <w:t xml:space="preserve"> </w:t>
+      </w:r>
+      <w:r>
+        <w:rPr>
+          <w:rFonts w:ascii="Calibri" w:hAnsi="Calibri" w:cs="Times"/>
+          <w:sz w:val="24"/>
+          <w:szCs w:val="24"/>
+        </w:rPr>
+        <w:t>${</w:t>
+      </w:r>
+      <w:proofErr w:type="spellStart"/>
+      <w:r>
+        <w:rPr>
+          <w:rFonts w:ascii="Calibri" w:hAnsi="Calibri" w:cs="Times"/>
+          <w:sz w:val="24"/>
+          <w:szCs w:val="24"/>
+        </w:rPr>
+        <w:t>office</w:t>
+      </w:r>
+      <w:r>
+        <w:rPr>
+          <w:rFonts w:ascii="Calibri" w:hAnsi="Calibri" w:cs="Times"/>
+          <w:sz w:val="24"/>
+          <w:szCs w:val="24"/>
+        </w:rPr>
+        <w:t>H</w:t>
+      </w:r>
+      <w:r>
+        <w:rPr>
+          <w:rFonts w:ascii="Calibri" w:hAnsi="Calibri" w:cs="Times"/>
+          <w:sz w:val="24"/>
+          <w:szCs w:val="24"/>
+        </w:rPr>
+        <w:t>our</w:t>
+      </w:r>
+      <w:proofErr w:type="spellEnd"/>
+      <w:r>
+        <w:rPr>
+          <w:rFonts w:ascii="Calibri" w:hAnsi="Calibri" w:cs="Times"/>
+          <w:sz w:val="24"/>
+          <w:szCs w:val="24"/>
+        </w:rPr>
+        <w:t>}</w:t>
+      </w:r>
+    </w:p>
+    <w:p>
+      <w:pPr>
+        <w:rPr>
+          <w:rFonts w:ascii="Calibri" w:hAnsi="Calibri" w:cs="Times"/>
+          <w:sz w:val="24"/>
+          <w:szCs w:val="24"/>
+        </w:rPr>
+      </w:pPr>
+      <w:r>
+        <w:rPr>
+          <w:rFonts w:ascii="Calibri" w:hAnsi="Calibri" w:cs="Times"/>
+          <w:sz w:val="24"/>
+          <w:szCs w:val="24"/>
+        </w:rPr>
+        <w:t>${/</w:t>
+      </w:r>
+      <w:proofErr w:type="spellStart"/>
+      <w:r>
+        <w:rPr>
+          <w:rFonts w:ascii="Calibri" w:hAnsi="Calibri" w:cs="Times"/>
+          <w:sz w:val="24"/>
+          <w:szCs w:val="24"/>
+        </w:rPr>
+        <w:t>NoOfficeHours</w:t>
+      </w:r>
+      <w:proofErr w:type="spellEnd"/>
+      <w:r>
+        <w:rPr>
+          <w:rFonts w:ascii="Calibri" w:hAnsi="Calibri" w:cs="Times"/>
+          <w:sz w:val="24"/>
+          <w:szCs w:val="24"/>
+        </w:rPr>
+        <w:t>}</w:t>
+      </w:r>
+    </w:p>
+    <w:p>
+      <w:pPr>
         <w:spacing w:after="120"/>
         <w:rPr>
           <w:rFonts w:eastAsia="Times New Roman" w:cstheme="minorHAnsi"/>
@@ -1135,7 +1274,15 @@
           <w:sz w:val="24"/>
           <w:szCs w:val="24"/>
         </w:rPr>
-        <w:t>NoOtherInstructionalStaff</w:t>
+        <w:t>No</w:t>
+      </w:r>
+      <w:r>
+        <w:rPr>
+          <w:rFonts w:eastAsia="Times New Roman" w:cstheme="minorHAnsi"/>
+          <w:sz w:val="24"/>
+          <w:szCs w:val="24"/>
+        </w:rPr>
+        <w:t>Prerequisites</w:t>
       </w:r>
       <w:proofErr w:type="spellEnd"/>
       <w:r>
@@ -1161,13 +1308,8 @@
       <w:pPr>
         <w:pStyle w:val="Heading3"/>
       </w:pPr>
-      <w:bookmarkStart w:id="0" w:name="_Toc2236264"/>
-      <w:r>
-        <w:t xml:space="preserve">Other Instructional </w:t>
-      </w:r>
-      <w:bookmarkEnd w:id="0"/>
-      <w:r>
-        <w:t>Staff</w:t>
+      <w:r>
+        <w:t>Prerequisites</w:t>
       </w:r>
     </w:p>
     <w:p>
@@ -1187,15 +1329,519 @@
           <w:sz w:val="24"/>
           <w:szCs w:val="24"/>
         </w:rPr>
-        <w:t>${otherInstructionalStaff</w:t>
-      </w:r>
-      <w:r>
-        <w:rPr>
-          <w:rFonts w:asciiTheme="minorHAnsi" w:hAnsiTheme="minorHAnsi" w:cstheme="minorHAnsi"/>
-          <w:sz w:val="24"/>
-          <w:szCs w:val="24"/>
-        </w:rPr>
-        <w:t>0</w:t>
+        <w:t>${</w:t>
+      </w:r>
+      <w:r>
+        <w:rPr>
+          <w:rFonts w:asciiTheme="minorHAnsi" w:hAnsiTheme="minorHAnsi" w:cstheme="minorHAnsi"/>
+          <w:sz w:val="24"/>
+          <w:szCs w:val="24"/>
+        </w:rPr>
+        <w:t>prerequisites</w:t>
+      </w:r>
+      <w:r>
+        <w:rPr>
+          <w:rFonts w:asciiTheme="minorHAnsi" w:hAnsiTheme="minorHAnsi" w:cstheme="minorHAnsi"/>
+          <w:sz w:val="24"/>
+          <w:szCs w:val="24"/>
+        </w:rPr>
+        <w:t>0}${</w:t>
+      </w:r>
+      <w:r>
+        <w:rPr>
+          <w:rFonts w:asciiTheme="minorHAnsi" w:hAnsiTheme="minorHAnsi" w:cstheme="minorHAnsi"/>
+          <w:sz w:val="24"/>
+          <w:szCs w:val="24"/>
+        </w:rPr>
+        <w:t>prerequisites</w:t>
+      </w:r>
+      <w:r>
+        <w:rPr>
+          <w:rFonts w:asciiTheme="minorHAnsi" w:hAnsiTheme="minorHAnsi" w:cstheme="minorHAnsi"/>
+          <w:sz w:val="24"/>
+          <w:szCs w:val="24"/>
+        </w:rPr>
+        <w:t>1</w:t>
+      </w:r>
+      <w:r>
+        <w:rPr>
+          <w:rFonts w:asciiTheme="minorHAnsi" w:hAnsiTheme="minorHAnsi" w:cstheme="minorHAnsi"/>
+          <w:sz w:val="24"/>
+          <w:szCs w:val="24"/>
+        </w:rPr>
+        <w:t>}${</w:t>
+      </w:r>
+      <w:r>
+        <w:rPr>
+          <w:rFonts w:asciiTheme="minorHAnsi" w:hAnsiTheme="minorHAnsi" w:cstheme="minorHAnsi"/>
+          <w:sz w:val="24"/>
+          <w:szCs w:val="24"/>
+        </w:rPr>
+        <w:t>prerequisites</w:t>
+      </w:r>
+      <w:r>
+        <w:rPr>
+          <w:rFonts w:asciiTheme="minorHAnsi" w:hAnsiTheme="minorHAnsi" w:cstheme="minorHAnsi"/>
+          <w:sz w:val="24"/>
+          <w:szCs w:val="24"/>
+        </w:rPr>
+        <w:t>2</w:t>
+      </w:r>
+      <w:r>
+        <w:rPr>
+          <w:rFonts w:asciiTheme="minorHAnsi" w:hAnsiTheme="minorHAnsi" w:cstheme="minorHAnsi"/>
+          <w:sz w:val="24"/>
+          <w:szCs w:val="24"/>
+        </w:rPr>
+        <w:t>}${</w:t>
+      </w:r>
+      <w:r>
+        <w:rPr>
+          <w:rFonts w:asciiTheme="minorHAnsi" w:hAnsiTheme="minorHAnsi" w:cstheme="minorHAnsi"/>
+          <w:sz w:val="24"/>
+          <w:szCs w:val="24"/>
+        </w:rPr>
+        <w:t>prerequisites</w:t>
+      </w:r>
+      <w:r>
+        <w:rPr>
+          <w:rFonts w:asciiTheme="minorHAnsi" w:hAnsiTheme="minorHAnsi" w:cstheme="minorHAnsi"/>
+          <w:sz w:val="24"/>
+          <w:szCs w:val="24"/>
+        </w:rPr>
+        <w:t>3</w:t>
+      </w:r>
+      <w:r>
+        <w:rPr>
+          <w:rFonts w:asciiTheme="minorHAnsi" w:hAnsiTheme="minorHAnsi" w:cstheme="minorHAnsi"/>
+          <w:sz w:val="24"/>
+          <w:szCs w:val="24"/>
+        </w:rPr>
+        <w:t>}${</w:t>
+      </w:r>
+      <w:r>
+        <w:rPr>
+          <w:rFonts w:asciiTheme="minorHAnsi" w:hAnsiTheme="minorHAnsi" w:cstheme="minorHAnsi"/>
+          <w:sz w:val="24"/>
+          <w:szCs w:val="24"/>
+        </w:rPr>
+        <w:t>prerequisites</w:t>
+      </w:r>
+      <w:r>
+        <w:rPr>
+          <w:rFonts w:asciiTheme="minorHAnsi" w:hAnsiTheme="minorHAnsi" w:cstheme="minorHAnsi"/>
+          <w:sz w:val="24"/>
+          <w:szCs w:val="24"/>
+        </w:rPr>
+        <w:t>4</w:t>
+      </w:r>
+      <w:r>
+        <w:rPr>
+          <w:rFonts w:asciiTheme="minorHAnsi" w:hAnsiTheme="minorHAnsi" w:cstheme="minorHAnsi"/>
+          <w:sz w:val="24"/>
+          <w:szCs w:val="24"/>
+        </w:rPr>
+        <w:t>}${</w:t>
+      </w:r>
+      <w:r>
+        <w:rPr>
+          <w:rFonts w:asciiTheme="minorHAnsi" w:hAnsiTheme="minorHAnsi" w:cstheme="minorHAnsi"/>
+          <w:sz w:val="24"/>
+          <w:szCs w:val="24"/>
+        </w:rPr>
+        <w:t>prerequisites</w:t>
+      </w:r>
+      <w:r>
+        <w:rPr>
+          <w:rFonts w:asciiTheme="minorHAnsi" w:hAnsiTheme="minorHAnsi" w:cstheme="minorHAnsi"/>
+          <w:sz w:val="24"/>
+          <w:szCs w:val="24"/>
+        </w:rPr>
+        <w:t>4</w:t>
+      </w:r>
+      <w:r>
+        <w:rPr>
+          <w:rFonts w:asciiTheme="minorHAnsi" w:hAnsiTheme="minorHAnsi" w:cstheme="minorHAnsi"/>
+          <w:sz w:val="24"/>
+          <w:szCs w:val="24"/>
+        </w:rPr>
+        <w:t>}${</w:t>
+      </w:r>
+      <w:r>
+        <w:rPr>
+          <w:rFonts w:asciiTheme="minorHAnsi" w:hAnsiTheme="minorHAnsi" w:cstheme="minorHAnsi"/>
+          <w:sz w:val="24"/>
+          <w:szCs w:val="24"/>
+        </w:rPr>
+        <w:t>prerequisites</w:t>
+      </w:r>
+      <w:r>
+        <w:rPr>
+          <w:rFonts w:asciiTheme="minorHAnsi" w:hAnsiTheme="minorHAnsi" w:cstheme="minorHAnsi"/>
+          <w:sz w:val="24"/>
+          <w:szCs w:val="24"/>
+        </w:rPr>
+        <w:t>5</w:t>
+      </w:r>
+      <w:r>
+        <w:rPr>
+          <w:rFonts w:asciiTheme="minorHAnsi" w:hAnsiTheme="minorHAnsi" w:cstheme="minorHAnsi"/>
+          <w:sz w:val="24"/>
+          <w:szCs w:val="24"/>
+        </w:rPr>
+        <w:t>}${</w:t>
+      </w:r>
+      <w:r>
+        <w:rPr>
+          <w:rFonts w:asciiTheme="minorHAnsi" w:hAnsiTheme="minorHAnsi" w:cstheme="minorHAnsi"/>
+          <w:sz w:val="24"/>
+          <w:szCs w:val="24"/>
+        </w:rPr>
+        <w:t>prerequisites</w:t>
+      </w:r>
+      <w:r>
+        <w:rPr>
+          <w:rFonts w:asciiTheme="minorHAnsi" w:hAnsiTheme="minorHAnsi" w:cstheme="minorHAnsi"/>
+          <w:sz w:val="24"/>
+          <w:szCs w:val="24"/>
+        </w:rPr>
+        <w:t>6</w:t>
+      </w:r>
+      <w:r>
+        <w:rPr>
+          <w:rFonts w:asciiTheme="minorHAnsi" w:hAnsiTheme="minorHAnsi" w:cstheme="minorHAnsi"/>
+          <w:sz w:val="24"/>
+          <w:szCs w:val="24"/>
+        </w:rPr>
+        <w:t>}${</w:t>
+      </w:r>
+      <w:r>
+        <w:rPr>
+          <w:rFonts w:asciiTheme="minorHAnsi" w:hAnsiTheme="minorHAnsi" w:cstheme="minorHAnsi"/>
+          <w:sz w:val="24"/>
+          <w:szCs w:val="24"/>
+        </w:rPr>
+        <w:t>prerequisites</w:t>
+      </w:r>
+      <w:r>
+        <w:rPr>
+          <w:rFonts w:asciiTheme="minorHAnsi" w:hAnsiTheme="minorHAnsi" w:cstheme="minorHAnsi"/>
+          <w:sz w:val="24"/>
+          <w:szCs w:val="24"/>
+        </w:rPr>
+        <w:t>7</w:t>
+      </w:r>
+      <w:r>
+        <w:rPr>
+          <w:rFonts w:asciiTheme="minorHAnsi" w:hAnsiTheme="minorHAnsi" w:cstheme="minorHAnsi"/>
+          <w:sz w:val="24"/>
+          <w:szCs w:val="24"/>
+        </w:rPr>
+        <w:t>}${</w:t>
+      </w:r>
+      <w:r>
+        <w:rPr>
+          <w:rFonts w:asciiTheme="minorHAnsi" w:hAnsiTheme="minorHAnsi" w:cstheme="minorHAnsi"/>
+          <w:sz w:val="24"/>
+          <w:szCs w:val="24"/>
+        </w:rPr>
+        <w:t>prerequisites</w:t>
+      </w:r>
+      <w:r>
+        <w:rPr>
+          <w:rFonts w:asciiTheme="minorHAnsi" w:hAnsiTheme="minorHAnsi" w:cstheme="minorHAnsi"/>
+          <w:sz w:val="24"/>
+          <w:szCs w:val="24"/>
+        </w:rPr>
+        <w:t>8</w:t>
+      </w:r>
+      <w:r>
+        <w:rPr>
+          <w:rFonts w:asciiTheme="minorHAnsi" w:hAnsiTheme="minorHAnsi" w:cstheme="minorHAnsi"/>
+          <w:sz w:val="24"/>
+          <w:szCs w:val="24"/>
+        </w:rPr>
+        <w:t>}${</w:t>
+      </w:r>
+      <w:r>
+        <w:rPr>
+          <w:rFonts w:asciiTheme="minorHAnsi" w:hAnsiTheme="minorHAnsi" w:cstheme="minorHAnsi"/>
+          <w:sz w:val="24"/>
+          <w:szCs w:val="24"/>
+        </w:rPr>
+        <w:t>prerequisites</w:t>
+      </w:r>
+      <w:r>
+        <w:rPr>
+          <w:rFonts w:asciiTheme="minorHAnsi" w:hAnsiTheme="minorHAnsi" w:cstheme="minorHAnsi"/>
+          <w:sz w:val="24"/>
+          <w:szCs w:val="24"/>
+        </w:rPr>
+        <w:t>9</w:t>
+      </w:r>
+      <w:r>
+        <w:rPr>
+          <w:rFonts w:asciiTheme="minorHAnsi" w:hAnsiTheme="minorHAnsi" w:cstheme="minorHAnsi"/>
+          <w:sz w:val="24"/>
+          <w:szCs w:val="24"/>
+        </w:rPr>
+        <w:t>}${</w:t>
+      </w:r>
+      <w:r>
+        <w:rPr>
+          <w:rFonts w:asciiTheme="minorHAnsi" w:hAnsiTheme="minorHAnsi" w:cstheme="minorHAnsi"/>
+          <w:sz w:val="24"/>
+          <w:szCs w:val="24"/>
+        </w:rPr>
+        <w:t>prerequisites</w:t>
+      </w:r>
+      <w:r>
+        <w:rPr>
+          <w:rFonts w:asciiTheme="minorHAnsi" w:hAnsiTheme="minorHAnsi" w:cstheme="minorHAnsi"/>
+          <w:sz w:val="24"/>
+          <w:szCs w:val="24"/>
+        </w:rPr>
+        <w:t>10</w:t>
+      </w:r>
+      <w:r>
+        <w:rPr>
+          <w:rFonts w:asciiTheme="minorHAnsi" w:hAnsiTheme="minorHAnsi" w:cstheme="minorHAnsi"/>
+          <w:sz w:val="24"/>
+          <w:szCs w:val="24"/>
+        </w:rPr>
+        <w:t>}${</w:t>
+      </w:r>
+      <w:r>
+        <w:rPr>
+          <w:rFonts w:asciiTheme="minorHAnsi" w:hAnsiTheme="minorHAnsi" w:cstheme="minorHAnsi"/>
+          <w:sz w:val="24"/>
+          <w:szCs w:val="24"/>
+        </w:rPr>
+        <w:t>prerequisites</w:t>
+      </w:r>
+      <w:r>
+        <w:rPr>
+          <w:rFonts w:asciiTheme="minorHAnsi" w:hAnsiTheme="minorHAnsi" w:cstheme="minorHAnsi"/>
+          <w:sz w:val="24"/>
+          <w:szCs w:val="24"/>
+        </w:rPr>
+        <w:t>11</w:t>
+      </w:r>
+      <w:r>
+        <w:rPr>
+          <w:rFonts w:asciiTheme="minorHAnsi" w:hAnsiTheme="minorHAnsi" w:cstheme="minorHAnsi"/>
+          <w:sz w:val="24"/>
+          <w:szCs w:val="24"/>
+        </w:rPr>
+        <w:t>}${</w:t>
+      </w:r>
+      <w:r>
+        <w:rPr>
+          <w:rFonts w:asciiTheme="minorHAnsi" w:hAnsiTheme="minorHAnsi" w:cstheme="minorHAnsi"/>
+          <w:sz w:val="24"/>
+          <w:szCs w:val="24"/>
+        </w:rPr>
+        <w:t>prerequisites</w:t>
+      </w:r>
+      <w:r>
+        <w:rPr>
+          <w:rFonts w:asciiTheme="minorHAnsi" w:hAnsiTheme="minorHAnsi" w:cstheme="minorHAnsi"/>
+          <w:sz w:val="24"/>
+          <w:szCs w:val="24"/>
+        </w:rPr>
+        <w:t>12</w:t>
+      </w:r>
+      <w:r>
+        <w:rPr>
+          <w:rFonts w:asciiTheme="minorHAnsi" w:hAnsiTheme="minorHAnsi" w:cstheme="minorHAnsi"/>
+          <w:sz w:val="24"/>
+          <w:szCs w:val="24"/>
+        </w:rPr>
+        <w:t>}${</w:t>
+      </w:r>
+      <w:r>
+        <w:rPr>
+          <w:rFonts w:asciiTheme="minorHAnsi" w:hAnsiTheme="minorHAnsi" w:cstheme="minorHAnsi"/>
+          <w:sz w:val="24"/>
+          <w:szCs w:val="24"/>
+        </w:rPr>
+        <w:t>prerequisites</w:t>
+      </w:r>
+      <w:r>
+        <w:rPr>
+          <w:rFonts w:asciiTheme="minorHAnsi" w:hAnsiTheme="minorHAnsi" w:cstheme="minorHAnsi"/>
+          <w:sz w:val="24"/>
+          <w:szCs w:val="24"/>
+        </w:rPr>
+        <w:t>13</w:t>
+      </w:r>
+      <w:r>
+        <w:rPr>
+          <w:rFonts w:asciiTheme="minorHAnsi" w:hAnsiTheme="minorHAnsi" w:cstheme="minorHAnsi"/>
+          <w:sz w:val="24"/>
+          <w:szCs w:val="24"/>
+        </w:rPr>
+        <w:t>}${</w:t>
+      </w:r>
+      <w:r>
+        <w:rPr>
+          <w:rFonts w:asciiTheme="minorHAnsi" w:hAnsiTheme="minorHAnsi" w:cstheme="minorHAnsi"/>
+          <w:sz w:val="24"/>
+          <w:szCs w:val="24"/>
+        </w:rPr>
+        <w:t>prerequisites</w:t>
+      </w:r>
+      <w:r>
+        <w:rPr>
+          <w:rFonts w:asciiTheme="minorHAnsi" w:hAnsiTheme="minorHAnsi" w:cstheme="minorHAnsi"/>
+          <w:sz w:val="24"/>
+          <w:szCs w:val="24"/>
+        </w:rPr>
+        <w:t>14</w:t>
+      </w:r>
+      <w:r>
+        <w:rPr>
+          <w:rFonts w:asciiTheme="minorHAnsi" w:hAnsiTheme="minorHAnsi" w:cstheme="minorHAnsi"/>
+          <w:sz w:val="24"/>
+          <w:szCs w:val="24"/>
+        </w:rPr>
+        <w:t>}${</w:t>
+      </w:r>
+      <w:r>
+        <w:rPr>
+          <w:rFonts w:asciiTheme="minorHAnsi" w:hAnsiTheme="minorHAnsi" w:cstheme="minorHAnsi"/>
+          <w:sz w:val="24"/>
+          <w:szCs w:val="24"/>
+        </w:rPr>
+        <w:t>prerequisites</w:t>
+      </w:r>
+      <w:r>
+        <w:rPr>
+          <w:rFonts w:asciiTheme="minorHAnsi" w:hAnsiTheme="minorHAnsi" w:cstheme="minorHAnsi"/>
+          <w:sz w:val="24"/>
+          <w:szCs w:val="24"/>
+        </w:rPr>
+        <w:t>15</w:t>
+      </w:r>
+      <w:r>
+        <w:rPr>
+          <w:rFonts w:asciiTheme="minorHAnsi" w:hAnsiTheme="minorHAnsi" w:cstheme="minorHAnsi"/>
+          <w:sz w:val="24"/>
+          <w:szCs w:val="24"/>
+        </w:rPr>
+        <w:t>}${</w:t>
+      </w:r>
+      <w:r>
+        <w:rPr>
+          <w:rFonts w:asciiTheme="minorHAnsi" w:hAnsiTheme="minorHAnsi" w:cstheme="minorHAnsi"/>
+          <w:sz w:val="24"/>
+          <w:szCs w:val="24"/>
+        </w:rPr>
+        <w:t>prerequisites</w:t>
+      </w:r>
+      <w:r>
+        <w:rPr>
+          <w:rFonts w:asciiTheme="minorHAnsi" w:hAnsiTheme="minorHAnsi" w:cstheme="minorHAnsi"/>
+          <w:sz w:val="24"/>
+          <w:szCs w:val="24"/>
+        </w:rPr>
+        <w:t>16</w:t>
+      </w:r>
+      <w:r>
+        <w:rPr>
+          <w:rFonts w:asciiTheme="minorHAnsi" w:hAnsiTheme="minorHAnsi" w:cstheme="minorHAnsi"/>
+          <w:sz w:val="24"/>
+          <w:szCs w:val="24"/>
+        </w:rPr>
+        <w:t>}${</w:t>
+      </w:r>
+      <w:r>
+        <w:rPr>
+          <w:rFonts w:asciiTheme="minorHAnsi" w:hAnsiTheme="minorHAnsi" w:cstheme="minorHAnsi"/>
+          <w:sz w:val="24"/>
+          <w:szCs w:val="24"/>
+        </w:rPr>
+        <w:t>prerequisites</w:t>
+      </w:r>
+      <w:r>
+        <w:rPr>
+          <w:rFonts w:asciiTheme="minorHAnsi" w:hAnsiTheme="minorHAnsi" w:cstheme="minorHAnsi"/>
+          <w:sz w:val="24"/>
+          <w:szCs w:val="24"/>
+        </w:rPr>
+        <w:t>17</w:t>
+      </w:r>
+      <w:r>
+        <w:rPr>
+          <w:rFonts w:asciiTheme="minorHAnsi" w:hAnsiTheme="minorHAnsi" w:cstheme="minorHAnsi"/>
+          <w:sz w:val="24"/>
+          <w:szCs w:val="24"/>
+        </w:rPr>
+        <w:t>}${</w:t>
+      </w:r>
+      <w:r>
+        <w:rPr>
+          <w:rFonts w:asciiTheme="minorHAnsi" w:hAnsiTheme="minorHAnsi" w:cstheme="minorHAnsi"/>
+          <w:sz w:val="24"/>
+          <w:szCs w:val="24"/>
+        </w:rPr>
+        <w:t>prerequisites</w:t>
+      </w:r>
+      <w:r>
+        <w:rPr>
+          <w:rFonts w:asciiTheme="minorHAnsi" w:hAnsiTheme="minorHAnsi" w:cstheme="minorHAnsi"/>
+          <w:sz w:val="24"/>
+          <w:szCs w:val="24"/>
+        </w:rPr>
+        <w:t>18</w:t>
+      </w:r>
+      <w:r>
+        <w:rPr>
+          <w:rFonts w:asciiTheme="minorHAnsi" w:hAnsiTheme="minorHAnsi" w:cstheme="minorHAnsi"/>
+          <w:sz w:val="24"/>
+          <w:szCs w:val="24"/>
+        </w:rPr>
+        <w:t>}${</w:t>
+      </w:r>
+      <w:r>
+        <w:rPr>
+          <w:rFonts w:asciiTheme="minorHAnsi" w:hAnsiTheme="minorHAnsi" w:cstheme="minorHAnsi"/>
+          <w:sz w:val="24"/>
+          <w:szCs w:val="24"/>
+        </w:rPr>
+        <w:t>prerequisites1</w:t>
+      </w:r>
+      <w:r>
+        <w:rPr>
+          <w:rFonts w:asciiTheme="minorHAnsi" w:hAnsiTheme="minorHAnsi" w:cstheme="minorHAnsi"/>
+          <w:sz w:val="24"/>
+          <w:szCs w:val="24"/>
+        </w:rPr>
+        <w:t>9</w:t>
+      </w:r>
+      <w:r>
+        <w:rPr>
+          <w:rFonts w:asciiTheme="minorHAnsi" w:hAnsiTheme="minorHAnsi" w:cstheme="minorHAnsi"/>
+          <w:sz w:val="24"/>
+          <w:szCs w:val="24"/>
+        </w:rPr>
+        <w:t>}${</w:t>
+      </w:r>
+      <w:r>
+        <w:rPr>
+          <w:rFonts w:asciiTheme="minorHAnsi" w:hAnsiTheme="minorHAnsi" w:cstheme="minorHAnsi"/>
+          <w:sz w:val="24"/>
+          <w:szCs w:val="24"/>
+        </w:rPr>
+        <w:t>prerequisites</w:t>
+      </w:r>
+      <w:r>
+        <w:rPr>
+          <w:rFonts w:asciiTheme="minorHAnsi" w:hAnsiTheme="minorHAnsi" w:cstheme="minorHAnsi"/>
+          <w:sz w:val="24"/>
+          <w:szCs w:val="24"/>
+        </w:rPr>
+        <w:t>20</w:t>
       </w:r>
       <w:r>
         <w:rPr>
@@ -1204,14 +1850,6 @@
           <w:szCs w:val="24"/>
         </w:rPr>
         <w:t>}</w:t>
-      </w:r>
-      <w:r>
-        <w:rPr>
-          <w:rFonts w:asciiTheme="minorHAnsi" w:hAnsiTheme="minorHAnsi" w:cstheme="minorHAnsi"/>
-          <w:sz w:val="24"/>
-          <w:szCs w:val="24"/>
-        </w:rPr>
-        <w:t>${otherInstructionalStaff1}${otherInstructionalStaff2}${otherInstructionalStaff3}${otherInstructionalStaff4}${otherInstructionalStaff5}${otherInstructionalStaff6}${otherInstructionalStaff7}${otherInstructionalStaff8}${otherInstructionalStaff9}${otherInstructionalStaff10}${otherInstructionalStaff11}${otherInstructionalStaff12}${otherInstructionalStaff13}${otherInstructionalStaff14}${otherInstructionalStaff15}${otherInstructionalStaff16}${otherInstructionalStaff17}${otherInstructionalStaff18}${otherInstructionalStaff19}${otherInstructionalStaff20}</w:t>
       </w:r>
     </w:p>
     <w:p>
@@ -1239,7 +1877,15 @@
           <w:sz w:val="24"/>
           <w:szCs w:val="24"/>
         </w:rPr>
-        <w:t>NoOtherInstructionalStaff</w:t>
+        <w:t>No</w:t>
+      </w:r>
+      <w:r>
+        <w:rPr>
+          <w:rFonts w:asciiTheme="minorHAnsi" w:hAnsiTheme="minorHAnsi" w:cstheme="minorHAnsi"/>
+          <w:sz w:val="24"/>
+          <w:szCs w:val="24"/>
+        </w:rPr>
+        <w:t>Prerequisites</w:t>
       </w:r>
       <w:proofErr w:type="spellEnd"/>
       <w:r>
@@ -1283,7 +1929,7 @@
           <w:sz w:val="24"/>
           <w:szCs w:val="24"/>
         </w:rPr>
-        <w:t>c</w:t>
+        <w:t>Co</w:t>
       </w:r>
       <w:r>
         <w:rPr>
@@ -1291,7 +1937,7 @@
           <w:sz w:val="24"/>
           <w:szCs w:val="24"/>
         </w:rPr>
-        <w:t>ourseDescription</w:t>
+        <w:t>requisites</w:t>
       </w:r>
       <w:proofErr w:type="spellEnd"/>
       <w:r>
@@ -1318,7 +1964,10 @@
         <w:pStyle w:val="Heading3"/>
       </w:pPr>
       <w:r>
-        <w:t>Course Description</w:t>
+        <w:t>Co</w:t>
+      </w:r>
+      <w:r>
+        <w:t>requisites</w:t>
       </w:r>
     </w:p>
     <w:p>
@@ -1338,23 +1987,535 @@
           <w:sz w:val="24"/>
           <w:szCs w:val="24"/>
         </w:rPr>
-        <w:t>${courseDescriptionOK0}${courseDescriptionOK1}${courseDescriptionOK2}${courseDescriptionOK3}</w:t>
-      </w:r>
-      <w:r>
-        <w:rPr>
-          <w:rFonts w:asciiTheme="minorHAnsi" w:hAnsiTheme="minorHAnsi" w:cstheme="minorHAnsi"/>
-          <w:sz w:val="24"/>
-          <w:szCs w:val="24"/>
-        </w:rPr>
-        <w:t>${courseDescriptionOK4}${courseDescriptionOK5}${courseDescriptionOK6}${courseDescriptionOK7}${courseDescriptionOK8}${courseDescriptionOK9}${courseDescriptionOK10}</w:t>
-      </w:r>
-      <w:r>
-        <w:rPr>
-          <w:rFonts w:asciiTheme="minorHAnsi" w:hAnsiTheme="minorHAnsi" w:cstheme="minorHAnsi"/>
-          <w:sz w:val="24"/>
-          <w:szCs w:val="24"/>
-        </w:rPr>
-        <w:t>${courseDescriptionOK11}${courseDescriptionOK12}${courseDescriptionOK13}${courseDescriptionOK14}${courseDescriptionOK15}${courseDescriptionOK16}${courseDescriptionOK17}${courseDescriptionOK18}${courseDescriptionOK19}${courseDescriptionOK20}</w:t>
+        <w:t>${</w:t>
+      </w:r>
+      <w:r>
+        <w:rPr>
+          <w:rFonts w:asciiTheme="minorHAnsi" w:hAnsiTheme="minorHAnsi" w:cstheme="minorHAnsi"/>
+          <w:sz w:val="24"/>
+          <w:szCs w:val="24"/>
+        </w:rPr>
+        <w:t>co</w:t>
+      </w:r>
+      <w:r>
+        <w:rPr>
+          <w:rFonts w:asciiTheme="minorHAnsi" w:hAnsiTheme="minorHAnsi" w:cstheme="minorHAnsi"/>
+          <w:sz w:val="24"/>
+          <w:szCs w:val="24"/>
+        </w:rPr>
+        <w:t>requisites</w:t>
+      </w:r>
+      <w:r>
+        <w:rPr>
+          <w:rFonts w:asciiTheme="minorHAnsi" w:hAnsiTheme="minorHAnsi" w:cstheme="minorHAnsi"/>
+          <w:sz w:val="24"/>
+          <w:szCs w:val="24"/>
+        </w:rPr>
+        <w:t>0}${</w:t>
+      </w:r>
+      <w:r>
+        <w:rPr>
+          <w:rFonts w:asciiTheme="minorHAnsi" w:hAnsiTheme="minorHAnsi" w:cstheme="minorHAnsi"/>
+          <w:sz w:val="24"/>
+          <w:szCs w:val="24"/>
+        </w:rPr>
+        <w:t>co</w:t>
+      </w:r>
+      <w:r>
+        <w:rPr>
+          <w:rFonts w:asciiTheme="minorHAnsi" w:hAnsiTheme="minorHAnsi" w:cstheme="minorHAnsi"/>
+          <w:sz w:val="24"/>
+          <w:szCs w:val="24"/>
+        </w:rPr>
+        <w:t>requisites1</w:t>
+      </w:r>
+      <w:r>
+        <w:rPr>
+          <w:rFonts w:asciiTheme="minorHAnsi" w:hAnsiTheme="minorHAnsi" w:cstheme="minorHAnsi"/>
+          <w:sz w:val="24"/>
+          <w:szCs w:val="24"/>
+        </w:rPr>
+        <w:t>}${</w:t>
+      </w:r>
+      <w:r>
+        <w:rPr>
+          <w:rFonts w:asciiTheme="minorHAnsi" w:hAnsiTheme="minorHAnsi" w:cstheme="minorHAnsi"/>
+          <w:sz w:val="24"/>
+          <w:szCs w:val="24"/>
+        </w:rPr>
+        <w:t>co</w:t>
+      </w:r>
+      <w:r>
+        <w:rPr>
+          <w:rFonts w:asciiTheme="minorHAnsi" w:hAnsiTheme="minorHAnsi" w:cstheme="minorHAnsi"/>
+          <w:sz w:val="24"/>
+          <w:szCs w:val="24"/>
+        </w:rPr>
+        <w:t>requisites2</w:t>
+      </w:r>
+      <w:r>
+        <w:rPr>
+          <w:rFonts w:asciiTheme="minorHAnsi" w:hAnsiTheme="minorHAnsi" w:cstheme="minorHAnsi"/>
+          <w:sz w:val="24"/>
+          <w:szCs w:val="24"/>
+        </w:rPr>
+        <w:t>}${</w:t>
+      </w:r>
+      <w:r>
+        <w:rPr>
+          <w:rFonts w:asciiTheme="minorHAnsi" w:hAnsiTheme="minorHAnsi" w:cstheme="minorHAnsi"/>
+          <w:sz w:val="24"/>
+          <w:szCs w:val="24"/>
+        </w:rPr>
+        <w:t>co</w:t>
+      </w:r>
+      <w:r>
+        <w:rPr>
+          <w:rFonts w:asciiTheme="minorHAnsi" w:hAnsiTheme="minorHAnsi" w:cstheme="minorHAnsi"/>
+          <w:sz w:val="24"/>
+          <w:szCs w:val="24"/>
+        </w:rPr>
+        <w:t>requisites3</w:t>
+      </w:r>
+      <w:r>
+        <w:rPr>
+          <w:rFonts w:asciiTheme="minorHAnsi" w:hAnsiTheme="minorHAnsi" w:cstheme="minorHAnsi"/>
+          <w:sz w:val="24"/>
+          <w:szCs w:val="24"/>
+        </w:rPr>
+        <w:t>}${</w:t>
+      </w:r>
+      <w:r>
+        <w:rPr>
+          <w:rFonts w:asciiTheme="minorHAnsi" w:hAnsiTheme="minorHAnsi" w:cstheme="minorHAnsi"/>
+          <w:sz w:val="24"/>
+          <w:szCs w:val="24"/>
+        </w:rPr>
+        <w:t>co</w:t>
+      </w:r>
+      <w:r>
+        <w:rPr>
+          <w:rFonts w:asciiTheme="minorHAnsi" w:hAnsiTheme="minorHAnsi" w:cstheme="minorHAnsi"/>
+          <w:sz w:val="24"/>
+          <w:szCs w:val="24"/>
+        </w:rPr>
+        <w:t>requisites4</w:t>
+      </w:r>
+      <w:r>
+        <w:rPr>
+          <w:rFonts w:asciiTheme="minorHAnsi" w:hAnsiTheme="minorHAnsi" w:cstheme="minorHAnsi"/>
+          <w:sz w:val="24"/>
+          <w:szCs w:val="24"/>
+        </w:rPr>
+        <w:t>}${</w:t>
+      </w:r>
+      <w:r>
+        <w:rPr>
+          <w:rFonts w:asciiTheme="minorHAnsi" w:hAnsiTheme="minorHAnsi" w:cstheme="minorHAnsi"/>
+          <w:sz w:val="24"/>
+          <w:szCs w:val="24"/>
+        </w:rPr>
+        <w:t>co</w:t>
+      </w:r>
+      <w:r>
+        <w:rPr>
+          <w:rFonts w:asciiTheme="minorHAnsi" w:hAnsiTheme="minorHAnsi" w:cstheme="minorHAnsi"/>
+          <w:sz w:val="24"/>
+          <w:szCs w:val="24"/>
+        </w:rPr>
+        <w:t>requisites4</w:t>
+      </w:r>
+      <w:r>
+        <w:rPr>
+          <w:rFonts w:asciiTheme="minorHAnsi" w:hAnsiTheme="minorHAnsi" w:cstheme="minorHAnsi"/>
+          <w:sz w:val="24"/>
+          <w:szCs w:val="24"/>
+        </w:rPr>
+        <w:t>}${</w:t>
+      </w:r>
+      <w:r>
+        <w:rPr>
+          <w:rFonts w:asciiTheme="minorHAnsi" w:hAnsiTheme="minorHAnsi" w:cstheme="minorHAnsi"/>
+          <w:sz w:val="24"/>
+          <w:szCs w:val="24"/>
+        </w:rPr>
+        <w:t>co</w:t>
+      </w:r>
+      <w:r>
+        <w:rPr>
+          <w:rFonts w:asciiTheme="minorHAnsi" w:hAnsiTheme="minorHAnsi" w:cstheme="minorHAnsi"/>
+          <w:sz w:val="24"/>
+          <w:szCs w:val="24"/>
+        </w:rPr>
+        <w:t>requisites5</w:t>
+      </w:r>
+      <w:r>
+        <w:rPr>
+          <w:rFonts w:asciiTheme="minorHAnsi" w:hAnsiTheme="minorHAnsi" w:cstheme="minorHAnsi"/>
+          <w:sz w:val="24"/>
+          <w:szCs w:val="24"/>
+        </w:rPr>
+        <w:t>}${</w:t>
+      </w:r>
+      <w:r>
+        <w:rPr>
+          <w:rFonts w:asciiTheme="minorHAnsi" w:hAnsiTheme="minorHAnsi" w:cstheme="minorHAnsi"/>
+          <w:sz w:val="24"/>
+          <w:szCs w:val="24"/>
+        </w:rPr>
+        <w:t>co</w:t>
+      </w:r>
+      <w:r>
+        <w:rPr>
+          <w:rFonts w:asciiTheme="minorHAnsi" w:hAnsiTheme="minorHAnsi" w:cstheme="minorHAnsi"/>
+          <w:sz w:val="24"/>
+          <w:szCs w:val="24"/>
+        </w:rPr>
+        <w:t>requisites6</w:t>
+      </w:r>
+      <w:r>
+        <w:rPr>
+          <w:rFonts w:asciiTheme="minorHAnsi" w:hAnsiTheme="minorHAnsi" w:cstheme="minorHAnsi"/>
+          <w:sz w:val="24"/>
+          <w:szCs w:val="24"/>
+        </w:rPr>
+        <w:t>}${</w:t>
+      </w:r>
+      <w:r>
+        <w:rPr>
+          <w:rFonts w:asciiTheme="minorHAnsi" w:hAnsiTheme="minorHAnsi" w:cstheme="minorHAnsi"/>
+          <w:sz w:val="24"/>
+          <w:szCs w:val="24"/>
+        </w:rPr>
+        <w:t>co</w:t>
+      </w:r>
+      <w:r>
+        <w:rPr>
+          <w:rFonts w:asciiTheme="minorHAnsi" w:hAnsiTheme="minorHAnsi" w:cstheme="minorHAnsi"/>
+          <w:sz w:val="24"/>
+          <w:szCs w:val="24"/>
+        </w:rPr>
+        <w:t>requisites7</w:t>
+      </w:r>
+      <w:r>
+        <w:rPr>
+          <w:rFonts w:asciiTheme="minorHAnsi" w:hAnsiTheme="minorHAnsi" w:cstheme="minorHAnsi"/>
+          <w:sz w:val="24"/>
+          <w:szCs w:val="24"/>
+        </w:rPr>
+        <w:t>}${</w:t>
+      </w:r>
+      <w:r>
+        <w:rPr>
+          <w:rFonts w:asciiTheme="minorHAnsi" w:hAnsiTheme="minorHAnsi" w:cstheme="minorHAnsi"/>
+          <w:sz w:val="24"/>
+          <w:szCs w:val="24"/>
+        </w:rPr>
+        <w:t>co</w:t>
+      </w:r>
+      <w:r>
+        <w:rPr>
+          <w:rFonts w:asciiTheme="minorHAnsi" w:hAnsiTheme="minorHAnsi" w:cstheme="minorHAnsi"/>
+          <w:sz w:val="24"/>
+          <w:szCs w:val="24"/>
+        </w:rPr>
+        <w:t>requisites8</w:t>
+      </w:r>
+      <w:r>
+        <w:rPr>
+          <w:rFonts w:asciiTheme="minorHAnsi" w:hAnsiTheme="minorHAnsi" w:cstheme="minorHAnsi"/>
+          <w:sz w:val="24"/>
+          <w:szCs w:val="24"/>
+        </w:rPr>
+        <w:t>}${</w:t>
+      </w:r>
+      <w:r>
+        <w:rPr>
+          <w:rFonts w:asciiTheme="minorHAnsi" w:hAnsiTheme="minorHAnsi" w:cstheme="minorHAnsi"/>
+          <w:sz w:val="24"/>
+          <w:szCs w:val="24"/>
+        </w:rPr>
+        <w:t>co</w:t>
+      </w:r>
+      <w:r>
+        <w:rPr>
+          <w:rFonts w:asciiTheme="minorHAnsi" w:hAnsiTheme="minorHAnsi" w:cstheme="minorHAnsi"/>
+          <w:sz w:val="24"/>
+          <w:szCs w:val="24"/>
+        </w:rPr>
+        <w:t>requisites9</w:t>
+      </w:r>
+      <w:r>
+        <w:rPr>
+          <w:rFonts w:asciiTheme="minorHAnsi" w:hAnsiTheme="minorHAnsi" w:cstheme="minorHAnsi"/>
+          <w:sz w:val="24"/>
+          <w:szCs w:val="24"/>
+        </w:rPr>
+        <w:t>}${</w:t>
+      </w:r>
+      <w:r>
+        <w:rPr>
+          <w:rFonts w:asciiTheme="minorHAnsi" w:hAnsiTheme="minorHAnsi" w:cstheme="minorHAnsi"/>
+          <w:sz w:val="24"/>
+          <w:szCs w:val="24"/>
+        </w:rPr>
+        <w:t>co</w:t>
+      </w:r>
+      <w:r>
+        <w:rPr>
+          <w:rFonts w:asciiTheme="minorHAnsi" w:hAnsiTheme="minorHAnsi" w:cstheme="minorHAnsi"/>
+          <w:sz w:val="24"/>
+          <w:szCs w:val="24"/>
+        </w:rPr>
+        <w:t>requisites10</w:t>
+      </w:r>
+      <w:r>
+        <w:rPr>
+          <w:rFonts w:asciiTheme="minorHAnsi" w:hAnsiTheme="minorHAnsi" w:cstheme="minorHAnsi"/>
+          <w:sz w:val="24"/>
+          <w:szCs w:val="24"/>
+        </w:rPr>
+        <w:t>}${</w:t>
+      </w:r>
+      <w:r>
+        <w:rPr>
+          <w:rFonts w:asciiTheme="minorHAnsi" w:hAnsiTheme="minorHAnsi" w:cstheme="minorHAnsi"/>
+          <w:sz w:val="24"/>
+          <w:szCs w:val="24"/>
+        </w:rPr>
+        <w:t>co</w:t>
+      </w:r>
+      <w:r>
+        <w:rPr>
+          <w:rFonts w:asciiTheme="minorHAnsi" w:hAnsiTheme="minorHAnsi" w:cstheme="minorHAnsi"/>
+          <w:sz w:val="24"/>
+          <w:szCs w:val="24"/>
+        </w:rPr>
+        <w:t>requisites11</w:t>
+      </w:r>
+      <w:r>
+        <w:rPr>
+          <w:rFonts w:asciiTheme="minorHAnsi" w:hAnsiTheme="minorHAnsi" w:cstheme="minorHAnsi"/>
+          <w:sz w:val="24"/>
+          <w:szCs w:val="24"/>
+        </w:rPr>
+        <w:t>}${</w:t>
+      </w:r>
+      <w:r>
+        <w:rPr>
+          <w:rFonts w:asciiTheme="minorHAnsi" w:hAnsiTheme="minorHAnsi" w:cstheme="minorHAnsi"/>
+          <w:sz w:val="24"/>
+          <w:szCs w:val="24"/>
+        </w:rPr>
+        <w:t>co</w:t>
+      </w:r>
+      <w:r>
+        <w:rPr>
+          <w:rFonts w:asciiTheme="minorHAnsi" w:hAnsiTheme="minorHAnsi" w:cstheme="minorHAnsi"/>
+          <w:sz w:val="24"/>
+          <w:szCs w:val="24"/>
+        </w:rPr>
+        <w:t>requisites12</w:t>
+      </w:r>
+      <w:r>
+        <w:rPr>
+          <w:rFonts w:asciiTheme="minorHAnsi" w:hAnsiTheme="minorHAnsi" w:cstheme="minorHAnsi"/>
+          <w:sz w:val="24"/>
+          <w:szCs w:val="24"/>
+        </w:rPr>
+        <w:t>}${</w:t>
+      </w:r>
+      <w:r>
+        <w:rPr>
+          <w:rFonts w:asciiTheme="minorHAnsi" w:hAnsiTheme="minorHAnsi" w:cstheme="minorHAnsi"/>
+          <w:sz w:val="24"/>
+          <w:szCs w:val="24"/>
+        </w:rPr>
+        <w:t>co</w:t>
+      </w:r>
+      <w:r>
+        <w:rPr>
+          <w:rFonts w:asciiTheme="minorHAnsi" w:hAnsiTheme="minorHAnsi" w:cstheme="minorHAnsi"/>
+          <w:sz w:val="24"/>
+          <w:szCs w:val="24"/>
+        </w:rPr>
+        <w:t>requisites13</w:t>
+      </w:r>
+      <w:r>
+        <w:rPr>
+          <w:rFonts w:asciiTheme="minorHAnsi" w:hAnsiTheme="minorHAnsi" w:cstheme="minorHAnsi"/>
+          <w:sz w:val="24"/>
+          <w:szCs w:val="24"/>
+        </w:rPr>
+        <w:t>}${</w:t>
+      </w:r>
+      <w:r>
+        <w:rPr>
+          <w:rFonts w:asciiTheme="minorHAnsi" w:hAnsiTheme="minorHAnsi" w:cstheme="minorHAnsi"/>
+          <w:sz w:val="24"/>
+          <w:szCs w:val="24"/>
+        </w:rPr>
+        <w:t>co</w:t>
+      </w:r>
+      <w:r>
+        <w:rPr>
+          <w:rFonts w:asciiTheme="minorHAnsi" w:hAnsiTheme="minorHAnsi" w:cstheme="minorHAnsi"/>
+          <w:sz w:val="24"/>
+          <w:szCs w:val="24"/>
+        </w:rPr>
+        <w:t>requisites14</w:t>
+      </w:r>
+      <w:r>
+        <w:rPr>
+          <w:rFonts w:asciiTheme="minorHAnsi" w:hAnsiTheme="minorHAnsi" w:cstheme="minorHAnsi"/>
+          <w:sz w:val="24"/>
+          <w:szCs w:val="24"/>
+        </w:rPr>
+        <w:t>}${</w:t>
+      </w:r>
+      <w:r>
+        <w:rPr>
+          <w:rFonts w:asciiTheme="minorHAnsi" w:hAnsiTheme="minorHAnsi" w:cstheme="minorHAnsi"/>
+          <w:sz w:val="24"/>
+          <w:szCs w:val="24"/>
+        </w:rPr>
+        <w:t>co</w:t>
+      </w:r>
+      <w:r>
+        <w:rPr>
+          <w:rFonts w:asciiTheme="minorHAnsi" w:hAnsiTheme="minorHAnsi" w:cstheme="minorHAnsi"/>
+          <w:sz w:val="24"/>
+          <w:szCs w:val="24"/>
+        </w:rPr>
+        <w:t>requisites15</w:t>
+      </w:r>
+      <w:r>
+        <w:rPr>
+          <w:rFonts w:asciiTheme="minorHAnsi" w:hAnsiTheme="minorHAnsi" w:cstheme="minorHAnsi"/>
+          <w:sz w:val="24"/>
+          <w:szCs w:val="24"/>
+        </w:rPr>
+        <w:t>}${</w:t>
+      </w:r>
+      <w:r>
+        <w:rPr>
+          <w:rFonts w:asciiTheme="minorHAnsi" w:hAnsiTheme="minorHAnsi" w:cstheme="minorHAnsi"/>
+          <w:sz w:val="24"/>
+          <w:szCs w:val="24"/>
+        </w:rPr>
+        <w:t>co</w:t>
+      </w:r>
+      <w:r>
+        <w:rPr>
+          <w:rFonts w:asciiTheme="minorHAnsi" w:hAnsiTheme="minorHAnsi" w:cstheme="minorHAnsi"/>
+          <w:sz w:val="24"/>
+          <w:szCs w:val="24"/>
+        </w:rPr>
+        <w:t>requisites16</w:t>
+      </w:r>
+      <w:r>
+        <w:rPr>
+          <w:rFonts w:asciiTheme="minorHAnsi" w:hAnsiTheme="minorHAnsi" w:cstheme="minorHAnsi"/>
+          <w:sz w:val="24"/>
+          <w:szCs w:val="24"/>
+        </w:rPr>
+        <w:t>}${</w:t>
+      </w:r>
+      <w:r>
+        <w:rPr>
+          <w:rFonts w:asciiTheme="minorHAnsi" w:hAnsiTheme="minorHAnsi" w:cstheme="minorHAnsi"/>
+          <w:sz w:val="24"/>
+          <w:szCs w:val="24"/>
+        </w:rPr>
+        <w:t>co</w:t>
+      </w:r>
+      <w:r>
+        <w:rPr>
+          <w:rFonts w:asciiTheme="minorHAnsi" w:hAnsiTheme="minorHAnsi" w:cstheme="minorHAnsi"/>
+          <w:sz w:val="24"/>
+          <w:szCs w:val="24"/>
+        </w:rPr>
+        <w:t>requisites17</w:t>
+      </w:r>
+      <w:r>
+        <w:rPr>
+          <w:rFonts w:asciiTheme="minorHAnsi" w:hAnsiTheme="minorHAnsi" w:cstheme="minorHAnsi"/>
+          <w:sz w:val="24"/>
+          <w:szCs w:val="24"/>
+        </w:rPr>
+        <w:t>}${</w:t>
+      </w:r>
+      <w:r>
+        <w:rPr>
+          <w:rFonts w:asciiTheme="minorHAnsi" w:hAnsiTheme="minorHAnsi" w:cstheme="minorHAnsi"/>
+          <w:sz w:val="24"/>
+          <w:szCs w:val="24"/>
+        </w:rPr>
+        <w:t>co</w:t>
+      </w:r>
+      <w:r>
+        <w:rPr>
+          <w:rFonts w:asciiTheme="minorHAnsi" w:hAnsiTheme="minorHAnsi" w:cstheme="minorHAnsi"/>
+          <w:sz w:val="24"/>
+          <w:szCs w:val="24"/>
+        </w:rPr>
+        <w:t>requisites18</w:t>
+      </w:r>
+      <w:r>
+        <w:rPr>
+          <w:rFonts w:asciiTheme="minorHAnsi" w:hAnsiTheme="minorHAnsi" w:cstheme="minorHAnsi"/>
+          <w:sz w:val="24"/>
+          <w:szCs w:val="24"/>
+        </w:rPr>
+        <w:t>}${</w:t>
+      </w:r>
+      <w:r>
+        <w:rPr>
+          <w:rFonts w:asciiTheme="minorHAnsi" w:hAnsiTheme="minorHAnsi" w:cstheme="minorHAnsi"/>
+          <w:sz w:val="24"/>
+          <w:szCs w:val="24"/>
+        </w:rPr>
+        <w:t>co</w:t>
+      </w:r>
+      <w:r>
+        <w:rPr>
+          <w:rFonts w:asciiTheme="minorHAnsi" w:hAnsiTheme="minorHAnsi" w:cstheme="minorHAnsi"/>
+          <w:sz w:val="24"/>
+          <w:szCs w:val="24"/>
+        </w:rPr>
+        <w:t>requisites19</w:t>
+      </w:r>
+      <w:r>
+        <w:rPr>
+          <w:rFonts w:asciiTheme="minorHAnsi" w:hAnsiTheme="minorHAnsi" w:cstheme="minorHAnsi"/>
+          <w:sz w:val="24"/>
+          <w:szCs w:val="24"/>
+        </w:rPr>
+        <w:t>}${</w:t>
+      </w:r>
+      <w:r>
+        <w:rPr>
+          <w:rFonts w:asciiTheme="minorHAnsi" w:hAnsiTheme="minorHAnsi" w:cstheme="minorHAnsi"/>
+          <w:sz w:val="24"/>
+          <w:szCs w:val="24"/>
+        </w:rPr>
+        <w:t>co</w:t>
+      </w:r>
+      <w:r>
+        <w:rPr>
+          <w:rFonts w:asciiTheme="minorHAnsi" w:hAnsiTheme="minorHAnsi" w:cstheme="minorHAnsi"/>
+          <w:sz w:val="24"/>
+          <w:szCs w:val="24"/>
+        </w:rPr>
+        <w:t>requisites20</w:t>
+      </w:r>
+      <w:r>
+        <w:rPr>
+          <w:rFonts w:asciiTheme="minorHAnsi" w:hAnsiTheme="minorHAnsi" w:cstheme="minorHAnsi"/>
+          <w:sz w:val="24"/>
+          <w:szCs w:val="24"/>
+        </w:rPr>
+        <w:t>}</w:t>
       </w:r>
     </w:p>
     <w:p>
@@ -1390,15 +2551,15 @@
           <w:sz w:val="24"/>
           <w:szCs w:val="24"/>
         </w:rPr>
-        <w:t>c</w:t>
-      </w:r>
-      <w:r>
-        <w:rPr>
-          <w:rFonts w:asciiTheme="minorHAnsi" w:hAnsiTheme="minorHAnsi" w:cstheme="minorHAnsi"/>
-          <w:sz w:val="24"/>
-          <w:szCs w:val="24"/>
-        </w:rPr>
-        <w:t>ourseDescription</w:t>
+        <w:t>Co</w:t>
+      </w:r>
+      <w:r>
+        <w:rPr>
+          <w:rFonts w:asciiTheme="minorHAnsi" w:hAnsiTheme="minorHAnsi" w:cstheme="minorHAnsi"/>
+          <w:sz w:val="24"/>
+          <w:szCs w:val="24"/>
+        </w:rPr>
+        <w:t>requisites</w:t>
       </w:r>
       <w:proofErr w:type="spellEnd"/>
       <w:r>
@@ -1412,17 +2573,16 @@
     </w:p>
     <w:p>
       <w:pPr>
-        <w:pStyle w:val="Paragraphs"/>
-        <w:ind w:left="0"/>
-        <w:rPr>
-          <w:rFonts w:asciiTheme="minorHAnsi" w:hAnsiTheme="minorHAnsi" w:cstheme="minorHAnsi"/>
-          <w:sz w:val="24"/>
-          <w:szCs w:val="24"/>
-        </w:rPr>
-      </w:pPr>
-      <w:r>
-        <w:rPr>
-          <w:rFonts w:asciiTheme="minorHAnsi" w:hAnsiTheme="minorHAnsi" w:cstheme="minorHAnsi"/>
+        <w:spacing w:after="120"/>
+        <w:rPr>
+          <w:rFonts w:eastAsia="Times New Roman" w:cstheme="minorHAnsi"/>
+          <w:sz w:val="24"/>
+          <w:szCs w:val="24"/>
+        </w:rPr>
+      </w:pPr>
+      <w:r>
+        <w:rPr>
+          <w:rFonts w:eastAsia="Times New Roman" w:cstheme="minorHAnsi"/>
           <w:sz w:val="24"/>
           <w:szCs w:val="24"/>
         </w:rPr>
@@ -1431,16 +2591,16 @@
       <w:proofErr w:type="spellStart"/>
       <w:r>
         <w:rPr>
-          <w:rFonts w:asciiTheme="minorHAnsi" w:hAnsiTheme="minorHAnsi" w:cstheme="minorHAnsi"/>
-          <w:sz w:val="24"/>
-          <w:szCs w:val="24"/>
-        </w:rPr>
-        <w:t>NocourseFormat</w:t>
+          <w:rFonts w:eastAsia="Times New Roman" w:cstheme="minorHAnsi"/>
+          <w:sz w:val="24"/>
+          <w:szCs w:val="24"/>
+        </w:rPr>
+        <w:t>NoOtherInstructionalStaff</w:t>
       </w:r>
       <w:proofErr w:type="spellEnd"/>
       <w:r>
         <w:rPr>
-          <w:rFonts w:asciiTheme="minorHAnsi" w:hAnsiTheme="minorHAnsi" w:cstheme="minorHAnsi"/>
+          <w:rFonts w:eastAsia="Times New Roman" w:cstheme="minorHAnsi"/>
           <w:sz w:val="24"/>
           <w:szCs w:val="24"/>
         </w:rPr>
@@ -1449,8 +2609,9 @@
     </w:p>
     <w:p>
       <w:pPr>
-        <w:rPr>
-          <w:rFonts w:ascii="Calibri" w:hAnsi="Calibri" w:cs="Times"/>
+        <w:spacing w:after="120"/>
+        <w:rPr>
+          <w:rFonts w:eastAsia="Times New Roman" w:cstheme="minorHAnsi"/>
           <w:sz w:val="24"/>
           <w:szCs w:val="24"/>
         </w:rPr>
@@ -1460,11 +2621,13 @@
       <w:pPr>
         <w:pStyle w:val="Heading3"/>
       </w:pPr>
-      <w:r>
-        <w:t xml:space="preserve">Course </w:t>
-      </w:r>
-      <w:r>
-        <w:t>Format</w:t>
+      <w:bookmarkStart w:id="0" w:name="_Toc2236264"/>
+      <w:r>
+        <w:t xml:space="preserve">Other Instructional </w:t>
+      </w:r>
+      <w:bookmarkEnd w:id="0"/>
+      <w:r>
+        <w:t>Staff</w:t>
       </w:r>
     </w:p>
     <w:p>
@@ -1484,46 +2647,65 @@
           <w:sz w:val="24"/>
           <w:szCs w:val="24"/>
         </w:rPr>
-        <w:t>${courseFormat0}${courseFormat1}${courseFormat2}${courseFormat3}${courseFormat4}${courseFormat5}${courseFormat6}${courseFormat7}${courseFormat8}${courseFormat9}${courseFormat10}</w:t>
-      </w:r>
-      <w:r>
-        <w:rPr>
-          <w:rFonts w:asciiTheme="minorHAnsi" w:hAnsiTheme="minorHAnsi" w:cstheme="minorHAnsi"/>
-          <w:sz w:val="24"/>
-          <w:szCs w:val="24"/>
-        </w:rPr>
-        <w:t>${courseFormat11}${courseFormat12}${courseFormat13}${courseFormat14}${courseFormat15}${courseFormat16}${courseFormat17}${courseFormat18}${courseFormat19}${courseFormat20}</w:t>
-      </w:r>
-    </w:p>
-    <w:p>
-      <w:pPr>
-        <w:rPr>
-          <w:rFonts w:ascii="Calibri" w:hAnsi="Calibri" w:cs="Times"/>
-          <w:sz w:val="24"/>
-          <w:szCs w:val="24"/>
-        </w:rPr>
-      </w:pPr>
-      <w:r>
-        <w:rPr>
-          <w:rFonts w:ascii="Calibri" w:hAnsi="Calibri" w:cs="Times"/>
-          <w:sz w:val="24"/>
-          <w:szCs w:val="24"/>
-        </w:rPr>
+        <w:t>${otherInstructionalStaff</w:t>
+      </w:r>
+      <w:r>
+        <w:rPr>
+          <w:rFonts w:asciiTheme="minorHAnsi" w:hAnsiTheme="minorHAnsi" w:cstheme="minorHAnsi"/>
+          <w:sz w:val="24"/>
+          <w:szCs w:val="24"/>
+        </w:rPr>
+        <w:t>0</w:t>
+      </w:r>
+      <w:r>
+        <w:rPr>
+          <w:rFonts w:asciiTheme="minorHAnsi" w:hAnsiTheme="minorHAnsi" w:cstheme="minorHAnsi"/>
+          <w:sz w:val="24"/>
+          <w:szCs w:val="24"/>
+        </w:rPr>
+        <w:t>}</w:t>
+      </w:r>
+      <w:r>
+        <w:rPr>
+          <w:rFonts w:asciiTheme="minorHAnsi" w:hAnsiTheme="minorHAnsi" w:cstheme="minorHAnsi"/>
+          <w:sz w:val="24"/>
+          <w:szCs w:val="24"/>
+        </w:rPr>
+        <w:t>${otherInstructionalStaff1}${otherInstructionalStaff2}${otherInstructionalStaff3}${otherInstructionalStaff4}${otherInstructionalStaff5}${otherInstructionalStaff6}${otherInstructionalStaff7}${otherInstructionalStaff8}${otherInstructionalStaff9}${otherInstructionalStaff10}${otherInstructionalStaff11}${otherInstructionalStaff12}${otherInstructionalStaff13}${otherInstructionalStaff14}${otherInstructionalStaff15}${otherInstructionalStaff16}${otherInstructionalStaff17}${otherInstructionalStaff18}${otherInstructionalStaff19}${otherInstructionalStaff20}</w:t>
+      </w:r>
+    </w:p>
+    <w:p>
+      <w:pPr>
+        <w:pStyle w:val="Paragraphs"/>
+        <w:ind w:left="0"/>
+        <w:rPr>
+          <w:rFonts w:asciiTheme="minorHAnsi" w:hAnsiTheme="minorHAnsi" w:cstheme="minorHAnsi"/>
+          <w:sz w:val="24"/>
+          <w:szCs w:val="24"/>
+        </w:rPr>
+      </w:pPr>
+      <w:r>
+        <w:rPr>
+          <w:rFonts w:asciiTheme="minorHAnsi" w:hAnsiTheme="minorHAnsi" w:cstheme="minorHAnsi"/>
+          <w:sz w:val="24"/>
+          <w:szCs w:val="24"/>
+        </w:rPr>
+        <w:lastRenderedPageBreak/>
         <w:t>${/</w:t>
       </w:r>
       <w:proofErr w:type="spellStart"/>
       <w:r>
         <w:rPr>
-          <w:rFonts w:ascii="Calibri" w:hAnsi="Calibri" w:cs="Times"/>
-          <w:sz w:val="24"/>
-          <w:szCs w:val="24"/>
-        </w:rPr>
-        <w:t>NocourseFormat</w:t>
+          <w:rFonts w:asciiTheme="minorHAnsi" w:hAnsiTheme="minorHAnsi" w:cstheme="minorHAnsi"/>
+          <w:sz w:val="24"/>
+          <w:szCs w:val="24"/>
+        </w:rPr>
+        <w:t>NoOtherInstructionalStaff</w:t>
       </w:r>
       <w:proofErr w:type="spellEnd"/>
       <w:r>
         <w:rPr>
-          <w:rFonts w:ascii="Calibri" w:hAnsi="Calibri" w:cs="Times"/>
+          <w:rFonts w:asciiTheme="minorHAnsi" w:hAnsiTheme="minorHAnsi" w:cstheme="minorHAnsi"/>
           <w:sz w:val="24"/>
           <w:szCs w:val="24"/>
         </w:rPr>
@@ -1532,34 +2714,50 @@
     </w:p>
     <w:p>
       <w:pPr>
-        <w:rPr>
-          <w:rFonts w:ascii="Calibri" w:hAnsi="Calibri" w:cs="Times"/>
-          <w:sz w:val="24"/>
-          <w:szCs w:val="24"/>
-        </w:rPr>
-      </w:pPr>
-      <w:r>
-        <w:rPr>
-          <w:rFonts w:ascii="Calibri" w:hAnsi="Calibri" w:cs="Times"/>
-          <w:sz w:val="24"/>
-          <w:szCs w:val="24"/>
-        </w:rPr>
-        <w:lastRenderedPageBreak/>
+        <w:spacing w:after="120"/>
+        <w:rPr>
+          <w:rFonts w:eastAsia="Times New Roman" w:cstheme="minorHAnsi"/>
+          <w:sz w:val="24"/>
+          <w:szCs w:val="24"/>
+        </w:rPr>
+      </w:pPr>
+      <w:r>
+        <w:rPr>
+          <w:rFonts w:eastAsia="Times New Roman" w:cstheme="minorHAnsi"/>
+          <w:sz w:val="24"/>
+          <w:szCs w:val="24"/>
+        </w:rPr>
         <w:t>${</w:t>
       </w:r>
       <w:proofErr w:type="spellStart"/>
       <w:r>
         <w:rPr>
-          <w:rFonts w:ascii="Calibri" w:hAnsi="Calibri" w:cs="Times"/>
-          <w:sz w:val="24"/>
-          <w:szCs w:val="24"/>
-        </w:rPr>
-        <w:t>NocourseOverview</w:t>
+          <w:rFonts w:eastAsia="Times New Roman" w:cstheme="minorHAnsi"/>
+          <w:sz w:val="24"/>
+          <w:szCs w:val="24"/>
+        </w:rPr>
+        <w:t>No</w:t>
+      </w:r>
+      <w:r>
+        <w:rPr>
+          <w:rFonts w:eastAsia="Times New Roman" w:cstheme="minorHAnsi"/>
+          <w:sz w:val="24"/>
+          <w:szCs w:val="24"/>
+        </w:rPr>
+        <w:t>c</w:t>
+      </w:r>
+      <w:r>
+        <w:rPr>
+          <w:rFonts w:eastAsia="Times New Roman" w:cstheme="minorHAnsi"/>
+          <w:sz w:val="24"/>
+          <w:szCs w:val="24"/>
+        </w:rPr>
+        <w:t>ourseDescription</w:t>
       </w:r>
       <w:proofErr w:type="spellEnd"/>
       <w:r>
         <w:rPr>
-          <w:rFonts w:ascii="Calibri" w:hAnsi="Calibri" w:cs="Times"/>
+          <w:rFonts w:eastAsia="Times New Roman" w:cstheme="minorHAnsi"/>
           <w:sz w:val="24"/>
           <w:szCs w:val="24"/>
         </w:rPr>
@@ -1568,8 +2766,9 @@
     </w:p>
     <w:p>
       <w:pPr>
-        <w:rPr>
-          <w:rFonts w:ascii="Calibri" w:hAnsi="Calibri" w:cs="Times"/>
+        <w:spacing w:after="120"/>
+        <w:rPr>
+          <w:rFonts w:eastAsia="Times New Roman" w:cstheme="minorHAnsi"/>
           <w:sz w:val="24"/>
           <w:szCs w:val="24"/>
         </w:rPr>
@@ -1580,7 +2779,7 @@
         <w:pStyle w:val="Heading3"/>
       </w:pPr>
       <w:r>
-        <w:t>Course Overview, Content and Objectives</w:t>
+        <w:t>Course Description</w:t>
       </w:r>
     </w:p>
     <w:p>
@@ -1600,70 +2799,109 @@
           <w:sz w:val="24"/>
           <w:szCs w:val="24"/>
         </w:rPr>
-        <w:t>${courseOverview0}${courseOverview1}${courseOverview2}${courseOverview3}${courseOverview4}${courseOverview5}${courseOverview6}${courseOverview7}${courseOverview8}${courseOverview9}${courseOverview10}</w:t>
-      </w:r>
-      <w:r>
-        <w:rPr>
-          <w:rFonts w:asciiTheme="minorHAnsi" w:hAnsiTheme="minorHAnsi" w:cstheme="minorHAnsi"/>
-          <w:sz w:val="24"/>
-          <w:szCs w:val="24"/>
-        </w:rPr>
-        <w:t>${courseOverview11}${courseOverview12}${courseOverview13}${courseOverview14}${courseOverview15}${courseOverview16}${courseOverview17}${courseOverview18}${courseOverview19}${courseOverview20}</w:t>
-      </w:r>
-      <w:r>
-        <w:rPr>
-          <w:rFonts w:asciiTheme="minorHAnsi" w:hAnsiTheme="minorHAnsi" w:cstheme="minorHAnsi"/>
-          <w:sz w:val="24"/>
-          <w:szCs w:val="24"/>
-        </w:rPr>
-        <w:t>${courseOverview21}${courseOverview22}${courseOverview23}${courseOverview24}${courseOverview25}${courseOverview26}${courseOverview27}${courseOverview28}${courseOverview29}${courseOverview30}</w:t>
-      </w:r>
-    </w:p>
-    <w:p>
-      <w:pPr>
-        <w:rPr>
-          <w:rFonts w:ascii="Calibri" w:hAnsi="Calibri" w:cs="Times"/>
-          <w:sz w:val="24"/>
-          <w:szCs w:val="24"/>
-        </w:rPr>
-      </w:pPr>
-      <w:r>
-        <w:rPr>
-          <w:rFonts w:ascii="Calibri" w:hAnsi="Calibri" w:cs="Times"/>
+        <w:t>${courseDescriptionOK0}${courseDescriptionOK1}${courseDescriptionOK2}${courseDescriptionOK3}</w:t>
+      </w:r>
+      <w:r>
+        <w:rPr>
+          <w:rFonts w:asciiTheme="minorHAnsi" w:hAnsiTheme="minorHAnsi" w:cstheme="minorHAnsi"/>
+          <w:sz w:val="24"/>
+          <w:szCs w:val="24"/>
+        </w:rPr>
+        <w:t>${courseDescriptionOK4}${courseDescriptionOK5}${courseDescriptionOK6}${courseDescriptionOK7}${courseDescriptionOK8}${courseDescriptionOK9}${courseDescriptionOK10}</w:t>
+      </w:r>
+      <w:r>
+        <w:rPr>
+          <w:rFonts w:asciiTheme="minorHAnsi" w:hAnsiTheme="minorHAnsi" w:cstheme="minorHAnsi"/>
+          <w:sz w:val="24"/>
+          <w:szCs w:val="24"/>
+        </w:rPr>
+        <w:t>${courseDescriptionOK11}${courseDescriptionOK12}${courseDescriptionOK13}${courseDescriptionOK14}${courseDescriptionOK15}${courseDescriptionOK16}${courseDescriptionOK17}${courseDescriptionOK18}${courseDescriptionOK19}${courseDescriptionOK20}</w:t>
+      </w:r>
+    </w:p>
+    <w:p>
+      <w:pPr>
+        <w:pStyle w:val="Paragraphs"/>
+        <w:ind w:left="0"/>
+        <w:rPr>
+          <w:rFonts w:asciiTheme="minorHAnsi" w:hAnsiTheme="minorHAnsi" w:cstheme="minorHAnsi"/>
+          <w:sz w:val="24"/>
+          <w:szCs w:val="24"/>
+        </w:rPr>
+      </w:pPr>
+      <w:r>
+        <w:rPr>
+          <w:rFonts w:asciiTheme="minorHAnsi" w:hAnsiTheme="minorHAnsi" w:cstheme="minorHAnsi"/>
+          <w:sz w:val="24"/>
+          <w:szCs w:val="24"/>
+        </w:rPr>
+        <w:t>${/</w:t>
+      </w:r>
+      <w:proofErr w:type="spellStart"/>
+      <w:r>
+        <w:rPr>
+          <w:rFonts w:asciiTheme="minorHAnsi" w:hAnsiTheme="minorHAnsi" w:cstheme="minorHAnsi"/>
+          <w:sz w:val="24"/>
+          <w:szCs w:val="24"/>
+        </w:rPr>
+        <w:t>No</w:t>
+      </w:r>
+      <w:r>
+        <w:rPr>
+          <w:rFonts w:asciiTheme="minorHAnsi" w:hAnsiTheme="minorHAnsi" w:cstheme="minorHAnsi"/>
+          <w:sz w:val="24"/>
+          <w:szCs w:val="24"/>
+        </w:rPr>
+        <w:t>c</w:t>
+      </w:r>
+      <w:r>
+        <w:rPr>
+          <w:rFonts w:asciiTheme="minorHAnsi" w:hAnsiTheme="minorHAnsi" w:cstheme="minorHAnsi"/>
+          <w:sz w:val="24"/>
+          <w:szCs w:val="24"/>
+        </w:rPr>
+        <w:t>ourseDescription</w:t>
+      </w:r>
+      <w:proofErr w:type="spellEnd"/>
+      <w:r>
+        <w:rPr>
+          <w:rFonts w:asciiTheme="minorHAnsi" w:hAnsiTheme="minorHAnsi" w:cstheme="minorHAnsi"/>
+          <w:sz w:val="24"/>
+          <w:szCs w:val="24"/>
+        </w:rPr>
+        <w:t>}</w:t>
+      </w:r>
+    </w:p>
+    <w:p>
+      <w:pPr>
+        <w:pStyle w:val="Paragraphs"/>
+        <w:ind w:left="0"/>
+        <w:rPr>
+          <w:rFonts w:asciiTheme="minorHAnsi" w:hAnsiTheme="minorHAnsi" w:cstheme="minorHAnsi"/>
+          <w:sz w:val="24"/>
+          <w:szCs w:val="24"/>
+        </w:rPr>
+      </w:pPr>
+      <w:r>
+        <w:rPr>
+          <w:rFonts w:asciiTheme="minorHAnsi" w:hAnsiTheme="minorHAnsi" w:cstheme="minorHAnsi"/>
           <w:sz w:val="24"/>
           <w:szCs w:val="24"/>
         </w:rPr>
         <w:t>${</w:t>
       </w:r>
-      <w:r>
-        <w:rPr>
-          <w:rFonts w:ascii="Calibri" w:hAnsi="Calibri" w:cs="Times"/>
-          <w:sz w:val="24"/>
-          <w:szCs w:val="24"/>
-        </w:rPr>
-        <w:t>/</w:t>
-      </w:r>
       <w:proofErr w:type="spellStart"/>
       <w:r>
         <w:rPr>
-          <w:rFonts w:ascii="Calibri" w:hAnsi="Calibri" w:cs="Times"/>
-          <w:sz w:val="24"/>
-          <w:szCs w:val="24"/>
-        </w:rPr>
-        <w:t>No</w:t>
-      </w:r>
-      <w:r>
-        <w:rPr>
-          <w:rFonts w:ascii="Calibri" w:hAnsi="Calibri" w:cs="Times"/>
-          <w:sz w:val="24"/>
-          <w:szCs w:val="24"/>
-        </w:rPr>
-        <w:t>courseOverview</w:t>
+          <w:rFonts w:asciiTheme="minorHAnsi" w:hAnsiTheme="minorHAnsi" w:cstheme="minorHAnsi"/>
+          <w:sz w:val="24"/>
+          <w:szCs w:val="24"/>
+        </w:rPr>
+        <w:t>NocourseFormat</w:t>
       </w:r>
       <w:proofErr w:type="spellEnd"/>
       <w:r>
         <w:rPr>
-          <w:rFonts w:ascii="Calibri" w:hAnsi="Calibri" w:cs="Times"/>
+          <w:rFonts w:asciiTheme="minorHAnsi" w:hAnsiTheme="minorHAnsi" w:cstheme="minorHAnsi"/>
           <w:sz w:val="24"/>
           <w:szCs w:val="24"/>
         </w:rPr>
@@ -1678,70 +2916,16 @@
           <w:szCs w:val="24"/>
         </w:rPr>
       </w:pPr>
-      <w:r>
-        <w:rPr>
-          <w:rFonts w:ascii="Calibri" w:hAnsi="Calibri" w:cs="Times"/>
-          <w:sz w:val="24"/>
-          <w:szCs w:val="24"/>
-        </w:rPr>
-        <w:t>${</w:t>
-      </w:r>
-      <w:proofErr w:type="spellStart"/>
-      <w:r>
-        <w:rPr>
-          <w:rFonts w:ascii="Calibri" w:hAnsi="Calibri" w:cs="Times"/>
-          <w:sz w:val="24"/>
-          <w:szCs w:val="24"/>
-        </w:rPr>
-        <w:t>NolearningOutcomes</w:t>
-      </w:r>
-      <w:proofErr w:type="spellEnd"/>
-      <w:r>
-        <w:rPr>
-          <w:rFonts w:ascii="Calibri" w:hAnsi="Calibri" w:cs="Times"/>
-          <w:sz w:val="24"/>
-          <w:szCs w:val="24"/>
-        </w:rPr>
-        <w:t>}</w:t>
-      </w:r>
-    </w:p>
-    <w:p>
-      <w:pPr>
-        <w:spacing w:after="120"/>
-        <w:rPr>
-          <w:rFonts w:eastAsia="Times New Roman" w:cstheme="minorHAnsi"/>
-          <w:sz w:val="24"/>
-          <w:szCs w:val="24"/>
-        </w:rPr>
-      </w:pPr>
     </w:p>
     <w:p>
       <w:pPr>
         <w:pStyle w:val="Heading3"/>
       </w:pPr>
       <w:r>
-        <w:t>Learning Outcomes</w:t>
-      </w:r>
-    </w:p>
-    <w:p>
-      <w:pPr>
-        <w:spacing w:after="0"/>
-        <w:rPr>
-          <w:rFonts w:ascii="Calibri" w:hAnsi="Calibri" w:cs="Times"/>
-          <w:i/>
-          <w:iCs/>
-          <w:sz w:val="24"/>
-          <w:szCs w:val="24"/>
-        </w:rPr>
-      </w:pPr>
-      <w:r>
-        <w:rPr>
-          <w:i/>
-          <w:iCs/>
-          <w:sz w:val="24"/>
-          <w:szCs w:val="24"/>
-        </w:rPr>
-        <w:t>Upon successful completion of this course, students will be able to…</w:t>
+        <w:t xml:space="preserve">Course </w:t>
+      </w:r>
+      <w:r>
+        <w:t>Format</w:t>
       </w:r>
     </w:p>
     <w:p>
@@ -1761,6 +2945,283 @@
           <w:sz w:val="24"/>
           <w:szCs w:val="24"/>
         </w:rPr>
+        <w:t>${courseFormat0}${courseFormat1}${courseFormat2}${courseFormat3}${courseFormat4}${courseFormat5}${courseFormat6}${courseFormat7}${courseFormat8}${courseFormat9}${courseFormat10}</w:t>
+      </w:r>
+      <w:r>
+        <w:rPr>
+          <w:rFonts w:asciiTheme="minorHAnsi" w:hAnsiTheme="minorHAnsi" w:cstheme="minorHAnsi"/>
+          <w:sz w:val="24"/>
+          <w:szCs w:val="24"/>
+        </w:rPr>
+        <w:t>${courseFormat11}${courseFormat12}${courseFormat13}${courseFormat14}${courseFormat15}${courseFormat16}${courseFormat17}${courseFormat18}${courseFormat19}${courseFormat20}</w:t>
+      </w:r>
+    </w:p>
+    <w:p>
+      <w:pPr>
+        <w:rPr>
+          <w:rFonts w:ascii="Calibri" w:hAnsi="Calibri" w:cs="Times"/>
+          <w:sz w:val="24"/>
+          <w:szCs w:val="24"/>
+        </w:rPr>
+      </w:pPr>
+      <w:r>
+        <w:rPr>
+          <w:rFonts w:ascii="Calibri" w:hAnsi="Calibri" w:cs="Times"/>
+          <w:sz w:val="24"/>
+          <w:szCs w:val="24"/>
+        </w:rPr>
+        <w:t>${/</w:t>
+      </w:r>
+      <w:proofErr w:type="spellStart"/>
+      <w:r>
+        <w:rPr>
+          <w:rFonts w:ascii="Calibri" w:hAnsi="Calibri" w:cs="Times"/>
+          <w:sz w:val="24"/>
+          <w:szCs w:val="24"/>
+        </w:rPr>
+        <w:t>NocourseFormat</w:t>
+      </w:r>
+      <w:proofErr w:type="spellEnd"/>
+      <w:r>
+        <w:rPr>
+          <w:rFonts w:ascii="Calibri" w:hAnsi="Calibri" w:cs="Times"/>
+          <w:sz w:val="24"/>
+          <w:szCs w:val="24"/>
+        </w:rPr>
+        <w:t>}</w:t>
+      </w:r>
+    </w:p>
+    <w:p>
+      <w:pPr>
+        <w:rPr>
+          <w:rFonts w:ascii="Calibri" w:hAnsi="Calibri" w:cs="Times"/>
+          <w:sz w:val="24"/>
+          <w:szCs w:val="24"/>
+        </w:rPr>
+      </w:pPr>
+      <w:r>
+        <w:rPr>
+          <w:rFonts w:ascii="Calibri" w:hAnsi="Calibri" w:cs="Times"/>
+          <w:sz w:val="24"/>
+          <w:szCs w:val="24"/>
+        </w:rPr>
+        <w:t>${</w:t>
+      </w:r>
+      <w:proofErr w:type="spellStart"/>
+      <w:r>
+        <w:rPr>
+          <w:rFonts w:ascii="Calibri" w:hAnsi="Calibri" w:cs="Times"/>
+          <w:sz w:val="24"/>
+          <w:szCs w:val="24"/>
+        </w:rPr>
+        <w:t>NocourseOverview</w:t>
+      </w:r>
+      <w:proofErr w:type="spellEnd"/>
+      <w:r>
+        <w:rPr>
+          <w:rFonts w:ascii="Calibri" w:hAnsi="Calibri" w:cs="Times"/>
+          <w:sz w:val="24"/>
+          <w:szCs w:val="24"/>
+        </w:rPr>
+        <w:t>}</w:t>
+      </w:r>
+    </w:p>
+    <w:p>
+      <w:pPr>
+        <w:rPr>
+          <w:rFonts w:ascii="Calibri" w:hAnsi="Calibri" w:cs="Times"/>
+          <w:sz w:val="24"/>
+          <w:szCs w:val="24"/>
+        </w:rPr>
+      </w:pPr>
+    </w:p>
+    <w:p>
+      <w:pPr>
+        <w:pStyle w:val="Heading3"/>
+      </w:pPr>
+      <w:r>
+        <w:t>Course Overview, Content and Objectives</w:t>
+      </w:r>
+    </w:p>
+    <w:p>
+      <w:pPr>
+        <w:pStyle w:val="Paragraphs"/>
+        <w:spacing w:before="320" w:after="320"/>
+        <w:ind w:left="0"/>
+        <w:rPr>
+          <w:rFonts w:asciiTheme="minorHAnsi" w:hAnsiTheme="minorHAnsi" w:cstheme="minorHAnsi"/>
+          <w:sz w:val="24"/>
+          <w:szCs w:val="24"/>
+        </w:rPr>
+      </w:pPr>
+      <w:r>
+        <w:rPr>
+          <w:rFonts w:asciiTheme="minorHAnsi" w:hAnsiTheme="minorHAnsi" w:cstheme="minorHAnsi"/>
+          <w:sz w:val="24"/>
+          <w:szCs w:val="24"/>
+        </w:rPr>
+        <w:t>${courseOverview0}${courseOverview1}${courseOverview2}${courseOverview3}${courseOverview4}${courseOverview5}${courseOverview6}${courseOverview7}${courseOverview8}${courseOverview9}${courseOverview10}</w:t>
+      </w:r>
+      <w:r>
+        <w:rPr>
+          <w:rFonts w:asciiTheme="minorHAnsi" w:hAnsiTheme="minorHAnsi" w:cstheme="minorHAnsi"/>
+          <w:sz w:val="24"/>
+          <w:szCs w:val="24"/>
+        </w:rPr>
+        <w:t>${courseOverview11}${courseOverview12}${courseOverview13}${courseOverview14}${courseOverview15}${courseOverview16}${courseOverview17}${courseOverview18}${courseOverview19}${courseOverview20}</w:t>
+      </w:r>
+      <w:r>
+        <w:rPr>
+          <w:rFonts w:asciiTheme="minorHAnsi" w:hAnsiTheme="minorHAnsi" w:cstheme="minorHAnsi"/>
+          <w:sz w:val="24"/>
+          <w:szCs w:val="24"/>
+        </w:rPr>
+        <w:t>${courseOverview21}${courseOverview22}${courseOverview23}${courseOverview24}${courseOverview25}${courseOverview26}${courseOverview27}${courseOverview28}${courseOverview29}${courseOverview30}</w:t>
+      </w:r>
+    </w:p>
+    <w:p>
+      <w:pPr>
+        <w:rPr>
+          <w:rFonts w:ascii="Calibri" w:hAnsi="Calibri" w:cs="Times"/>
+          <w:sz w:val="24"/>
+          <w:szCs w:val="24"/>
+        </w:rPr>
+      </w:pPr>
+      <w:r>
+        <w:rPr>
+          <w:rFonts w:ascii="Calibri" w:hAnsi="Calibri" w:cs="Times"/>
+          <w:sz w:val="24"/>
+          <w:szCs w:val="24"/>
+        </w:rPr>
+        <w:t>${</w:t>
+      </w:r>
+      <w:r>
+        <w:rPr>
+          <w:rFonts w:ascii="Calibri" w:hAnsi="Calibri" w:cs="Times"/>
+          <w:sz w:val="24"/>
+          <w:szCs w:val="24"/>
+        </w:rPr>
+        <w:t>/</w:t>
+      </w:r>
+      <w:proofErr w:type="spellStart"/>
+      <w:r>
+        <w:rPr>
+          <w:rFonts w:ascii="Calibri" w:hAnsi="Calibri" w:cs="Times"/>
+          <w:sz w:val="24"/>
+          <w:szCs w:val="24"/>
+        </w:rPr>
+        <w:t>No</w:t>
+      </w:r>
+      <w:r>
+        <w:rPr>
+          <w:rFonts w:ascii="Calibri" w:hAnsi="Calibri" w:cs="Times"/>
+          <w:sz w:val="24"/>
+          <w:szCs w:val="24"/>
+        </w:rPr>
+        <w:t>courseOverview</w:t>
+      </w:r>
+      <w:proofErr w:type="spellEnd"/>
+      <w:r>
+        <w:rPr>
+          <w:rFonts w:ascii="Calibri" w:hAnsi="Calibri" w:cs="Times"/>
+          <w:sz w:val="24"/>
+          <w:szCs w:val="24"/>
+        </w:rPr>
+        <w:t>}</w:t>
+      </w:r>
+    </w:p>
+    <w:p>
+      <w:pPr>
+        <w:rPr>
+          <w:rFonts w:ascii="Calibri" w:hAnsi="Calibri" w:cs="Times"/>
+          <w:sz w:val="24"/>
+          <w:szCs w:val="24"/>
+        </w:rPr>
+      </w:pPr>
+      <w:r>
+        <w:rPr>
+          <w:rFonts w:ascii="Calibri" w:hAnsi="Calibri" w:cs="Times"/>
+          <w:sz w:val="24"/>
+          <w:szCs w:val="24"/>
+        </w:rPr>
+        <w:lastRenderedPageBreak/>
+        <w:t>${</w:t>
+      </w:r>
+      <w:proofErr w:type="spellStart"/>
+      <w:r>
+        <w:rPr>
+          <w:rFonts w:ascii="Calibri" w:hAnsi="Calibri" w:cs="Times"/>
+          <w:sz w:val="24"/>
+          <w:szCs w:val="24"/>
+        </w:rPr>
+        <w:t>NolearningOutcomes</w:t>
+      </w:r>
+      <w:proofErr w:type="spellEnd"/>
+      <w:r>
+        <w:rPr>
+          <w:rFonts w:ascii="Calibri" w:hAnsi="Calibri" w:cs="Times"/>
+          <w:sz w:val="24"/>
+          <w:szCs w:val="24"/>
+        </w:rPr>
+        <w:t>}</w:t>
+      </w:r>
+    </w:p>
+    <w:p>
+      <w:pPr>
+        <w:spacing w:after="120"/>
+        <w:rPr>
+          <w:rFonts w:eastAsia="Times New Roman" w:cstheme="minorHAnsi"/>
+          <w:sz w:val="24"/>
+          <w:szCs w:val="24"/>
+        </w:rPr>
+      </w:pPr>
+    </w:p>
+    <w:p>
+      <w:pPr>
+        <w:pStyle w:val="Heading3"/>
+      </w:pPr>
+      <w:r>
+        <w:t>Learning Outcomes</w:t>
+      </w:r>
+    </w:p>
+    <w:p>
+      <w:pPr>
+        <w:spacing w:after="0"/>
+        <w:rPr>
+          <w:rFonts w:ascii="Calibri" w:hAnsi="Calibri" w:cs="Times"/>
+          <w:i/>
+          <w:iCs/>
+          <w:sz w:val="24"/>
+          <w:szCs w:val="24"/>
+        </w:rPr>
+      </w:pPr>
+      <w:r>
+        <w:rPr>
+          <w:i/>
+          <w:iCs/>
+          <w:sz w:val="24"/>
+          <w:szCs w:val="24"/>
+        </w:rPr>
+        <w:t>Upon successful completion of this course, students will be able to…</w:t>
+      </w:r>
+    </w:p>
+    <w:p>
+      <w:pPr>
+        <w:pStyle w:val="Paragraphs"/>
+        <w:spacing w:before="320" w:after="320"/>
+        <w:ind w:left="0"/>
+        <w:rPr>
+          <w:rFonts w:asciiTheme="minorHAnsi" w:hAnsiTheme="minorHAnsi" w:cstheme="minorHAnsi"/>
+          <w:sz w:val="24"/>
+          <w:szCs w:val="24"/>
+        </w:rPr>
+      </w:pPr>
+      <w:r>
+        <w:rPr>
+          <w:rFonts w:asciiTheme="minorHAnsi" w:hAnsiTheme="minorHAnsi" w:cstheme="minorHAnsi"/>
+          <w:sz w:val="24"/>
+          <w:szCs w:val="24"/>
+        </w:rPr>
         <w:t>${learningOutcomes0}${learningOutcomes1}${learningOutcomes2}${learningOutcomes3}${learningOutcomes4}${learningOutcomes5}${learningOutcomes6}${learningOutcomes7}${learningOutcomes8}${learningOutcomes9}${learningOutcomes10}${learningOutcomes11}${learningOutcomes12}${learningOutcomes13}${learningOutcomes14}${learningOutcomes15}${learningOutcomes16}${learningOutcomes17}${learningOutcomes18}${learningOutcomes19}${learningOutcomes20}</w:t>
       </w:r>
     </w:p>
@@ -2106,6 +3567,7 @@
         <w:pStyle w:val="Heading3"/>
       </w:pPr>
       <w:r>
+        <w:lastRenderedPageBreak/>
         <w:t xml:space="preserve">Course </w:t>
       </w:r>
       <w:r>
@@ -2580,7 +4042,6 @@
           <w:sz w:val="24"/>
           <w:szCs w:val="24"/>
         </w:rPr>
-        <w:lastRenderedPageBreak/>
         <w:t>${outcomeMap-4}</w:t>
       </w:r>
     </w:p>
@@ -3297,7 +4758,6 @@
           <w:bCs/>
           <w:color w:val="000000"/>
         </w:rPr>
-        <w:lastRenderedPageBreak/>
         <w:t>${</w:t>
       </w:r>
       <w:r>
@@ -3568,6 +5028,7 @@
         <w:rPr>
           <w:rFonts w:eastAsia="Times New Roman"/>
         </w:rPr>
+        <w:lastRenderedPageBreak/>
         <w:t>Learning Materials</w:t>
       </w:r>
       <w:bookmarkEnd w:id="3"/>
@@ -3815,16 +5276,7 @@
           <w:sz w:val="24"/>
           <w:szCs w:val="24"/>
         </w:rPr>
-        <w:t>${custom_resource0}${custom_resource1}${custom_resource2}${custom_resource3}${custom_resource4}${custom_resource5}${custom_resource6}${custom_resource7}${custom_resource8}</w:t>
-      </w:r>
-      <w:r>
-        <w:rPr>
-          <w:rFonts w:asciiTheme="minorHAnsi" w:hAnsiTheme="minorHAnsi" w:cstheme="minorHAnsi"/>
-          <w:sz w:val="24"/>
-          <w:szCs w:val="24"/>
-        </w:rPr>
-        <w:lastRenderedPageBreak/>
-        <w:t>${custom_resource9}${custom_resource10}${custom_resource11}${custom_resource12}${custom_resource13}${custom_resource14}${custom_resource15}${custom_resource16}${custom_resource17}${custom_resource18}${custom_resource19}${custom_resource20}</w:t>
+        <w:t>${custom_resource0}${custom_resource1}${custom_resource2}${custom_resource3}${custom_resource4}${custom_resource5}${custom_resource6}${custom_resource7}${custom_resource8}${custom_resource9}${custom_resource10}${custom_resource11}${custom_resource12}${custom_resource13}${custom_resource14}${custom_resource15}${custom_resource16}${custom_resource17}${custom_resource18}${custom_resource19}${custom_resource20}</w:t>
       </w:r>
     </w:p>
     <w:p>
@@ -3936,6 +5388,7 @@
         <w:rPr>
           <w:rFonts w:eastAsia="Times New Roman"/>
         </w:rPr>
+        <w:lastRenderedPageBreak/>
         <w:t>${academic}</w:t>
       </w:r>
     </w:p>
@@ -4161,7 +5614,6 @@
         <w:pStyle w:val="Heading3"/>
       </w:pPr>
       <w:r>
-        <w:lastRenderedPageBreak/>
         <w:t>${/final</w:t>
       </w:r>
       <w:r>
@@ -4245,6 +5697,7 @@
           <w:sz w:val="24"/>
           <w:szCs w:val="24"/>
         </w:rPr>
+        <w:lastRenderedPageBreak/>
         <w:t>Further information</w:t>
       </w:r>
       <w:r>
@@ -4677,7 +6130,6 @@
           <w:rFonts w:ascii="Calibri" w:eastAsia="Times New Roman" w:hAnsi="Calibri" w:cs="Times"/>
           <w:b/>
         </w:rPr>
-        <w:lastRenderedPageBreak/>
         <w:t xml:space="preserve">UNC </w:t>
       </w:r>
       <w:r>
@@ -4827,6 +6279,7 @@
         <w:pStyle w:val="Heading3"/>
       </w:pPr>
       <w:r>
+        <w:lastRenderedPageBreak/>
         <w:t>${ombud-title}</w:t>
       </w:r>
     </w:p>
@@ -5218,7 +6671,6 @@
         </w:rPr>
       </w:pPr>
       <w:r>
-        <w:lastRenderedPageBreak/>
         <w:t>${</w:t>
       </w:r>
       <w:proofErr w:type="spellStart"/>
@@ -5290,6 +6742,7 @@
           <w:sz w:val="24"/>
           <w:szCs w:val="24"/>
         </w:rPr>
+        <w:lastRenderedPageBreak/>
         <w:t>Email</w:t>
       </w:r>
       <w:r>
@@ -5758,7 +7211,6 @@
           <w:szCs w:val="24"/>
           <w:shd w:val="clear" w:color="auto" w:fill="FFFFFF"/>
         </w:rPr>
-        <w:lastRenderedPageBreak/>
         <w:t>Email</w:t>
       </w:r>
       <w:r>
@@ -5928,6 +7380,7 @@
         <w:pStyle w:val="Heading3"/>
       </w:pPr>
       <w:r>
+        <w:lastRenderedPageBreak/>
         <w:t>${</w:t>
       </w:r>
       <w:proofErr w:type="spellStart"/>

</xml_diff>

<commit_message>
Fixed Updates in Download
</commit_message>
<xml_diff>
--- a/public/word-template/UBC-O_default.docx
+++ b/public/word-template/UBC-O_default.docx
@@ -1339,29 +1339,31 @@
         </w:rPr>
         <w:t>prerequisites</w:t>
       </w:r>
-      <w:r>
-        <w:rPr>
-          <w:rFonts w:asciiTheme="minorHAnsi" w:hAnsiTheme="minorHAnsi" w:cstheme="minorHAnsi"/>
-          <w:sz w:val="24"/>
-          <w:szCs w:val="24"/>
-        </w:rPr>
-        <w:t>0}${</w:t>
-      </w:r>
-      <w:r>
-        <w:rPr>
-          <w:rFonts w:asciiTheme="minorHAnsi" w:hAnsiTheme="minorHAnsi" w:cstheme="minorHAnsi"/>
-          <w:sz w:val="24"/>
-          <w:szCs w:val="24"/>
-        </w:rPr>
-        <w:t>prerequisites</w:t>
-      </w:r>
-      <w:r>
-        <w:rPr>
-          <w:rFonts w:asciiTheme="minorHAnsi" w:hAnsiTheme="minorHAnsi" w:cstheme="minorHAnsi"/>
-          <w:sz w:val="24"/>
-          <w:szCs w:val="24"/>
-        </w:rPr>
-        <w:t>1</w:t>
+      <w:proofErr w:type="gramStart"/>
+      <w:r>
+        <w:rPr>
+          <w:rFonts w:asciiTheme="minorHAnsi" w:hAnsiTheme="minorHAnsi" w:cstheme="minorHAnsi"/>
+          <w:sz w:val="24"/>
+          <w:szCs w:val="24"/>
+        </w:rPr>
+        <w:t>0}$</w:t>
+      </w:r>
+      <w:proofErr w:type="gramEnd"/>
+      <w:r>
+        <w:rPr>
+          <w:rFonts w:asciiTheme="minorHAnsi" w:hAnsiTheme="minorHAnsi" w:cstheme="minorHAnsi"/>
+          <w:sz w:val="24"/>
+          <w:szCs w:val="24"/>
+        </w:rPr>
+        <w:t>{</w:t>
+      </w:r>
+      <w:r>
+        <w:rPr>
+          <w:rFonts w:asciiTheme="minorHAnsi" w:hAnsiTheme="minorHAnsi" w:cstheme="minorHAnsi"/>
+          <w:sz w:val="24"/>
+          <w:szCs w:val="24"/>
+        </w:rPr>
+        <w:t>prerequisites1</w:t>
       </w:r>
       <w:r>
         <w:rPr>
@@ -1377,15 +1379,7 @@
           <w:sz w:val="24"/>
           <w:szCs w:val="24"/>
         </w:rPr>
-        <w:t>prerequisites</w:t>
-      </w:r>
-      <w:r>
-        <w:rPr>
-          <w:rFonts w:asciiTheme="minorHAnsi" w:hAnsiTheme="minorHAnsi" w:cstheme="minorHAnsi"/>
-          <w:sz w:val="24"/>
-          <w:szCs w:val="24"/>
-        </w:rPr>
-        <w:t>2</w:t>
+        <w:t>prerequisites2</w:t>
       </w:r>
       <w:r>
         <w:rPr>
@@ -1401,15 +1395,7 @@
           <w:sz w:val="24"/>
           <w:szCs w:val="24"/>
         </w:rPr>
-        <w:t>prerequisites</w:t>
-      </w:r>
-      <w:r>
-        <w:rPr>
-          <w:rFonts w:asciiTheme="minorHAnsi" w:hAnsiTheme="minorHAnsi" w:cstheme="minorHAnsi"/>
-          <w:sz w:val="24"/>
-          <w:szCs w:val="24"/>
-        </w:rPr>
-        <w:t>3</w:t>
+        <w:t>prerequisites3</w:t>
       </w:r>
       <w:r>
         <w:rPr>
@@ -1425,15 +1411,7 @@
           <w:sz w:val="24"/>
           <w:szCs w:val="24"/>
         </w:rPr>
-        <w:t>prerequisites</w:t>
-      </w:r>
-      <w:r>
-        <w:rPr>
-          <w:rFonts w:asciiTheme="minorHAnsi" w:hAnsiTheme="minorHAnsi" w:cstheme="minorHAnsi"/>
-          <w:sz w:val="24"/>
-          <w:szCs w:val="24"/>
-        </w:rPr>
-        <w:t>4</w:t>
+        <w:t>prerequisites4</w:t>
       </w:r>
       <w:r>
         <w:rPr>
@@ -1449,15 +1427,7 @@
           <w:sz w:val="24"/>
           <w:szCs w:val="24"/>
         </w:rPr>
-        <w:t>prerequisites</w:t>
-      </w:r>
-      <w:r>
-        <w:rPr>
-          <w:rFonts w:asciiTheme="minorHAnsi" w:hAnsiTheme="minorHAnsi" w:cstheme="minorHAnsi"/>
-          <w:sz w:val="24"/>
-          <w:szCs w:val="24"/>
-        </w:rPr>
-        <w:t>4</w:t>
+        <w:t>prerequisites4</w:t>
       </w:r>
       <w:r>
         <w:rPr>
@@ -1473,15 +1443,7 @@
           <w:sz w:val="24"/>
           <w:szCs w:val="24"/>
         </w:rPr>
-        <w:t>prerequisites</w:t>
-      </w:r>
-      <w:r>
-        <w:rPr>
-          <w:rFonts w:asciiTheme="minorHAnsi" w:hAnsiTheme="minorHAnsi" w:cstheme="minorHAnsi"/>
-          <w:sz w:val="24"/>
-          <w:szCs w:val="24"/>
-        </w:rPr>
-        <w:t>5</w:t>
+        <w:t>prerequisites5</w:t>
       </w:r>
       <w:r>
         <w:rPr>
@@ -1497,15 +1459,7 @@
           <w:sz w:val="24"/>
           <w:szCs w:val="24"/>
         </w:rPr>
-        <w:t>prerequisites</w:t>
-      </w:r>
-      <w:r>
-        <w:rPr>
-          <w:rFonts w:asciiTheme="minorHAnsi" w:hAnsiTheme="minorHAnsi" w:cstheme="minorHAnsi"/>
-          <w:sz w:val="24"/>
-          <w:szCs w:val="24"/>
-        </w:rPr>
-        <w:t>6</w:t>
+        <w:t>prerequisites6</w:t>
       </w:r>
       <w:r>
         <w:rPr>
@@ -1521,15 +1475,7 @@
           <w:sz w:val="24"/>
           <w:szCs w:val="24"/>
         </w:rPr>
-        <w:t>prerequisites</w:t>
-      </w:r>
-      <w:r>
-        <w:rPr>
-          <w:rFonts w:asciiTheme="minorHAnsi" w:hAnsiTheme="minorHAnsi" w:cstheme="minorHAnsi"/>
-          <w:sz w:val="24"/>
-          <w:szCs w:val="24"/>
-        </w:rPr>
-        <w:t>7</w:t>
+        <w:t>prerequisites7</w:t>
       </w:r>
       <w:r>
         <w:rPr>
@@ -1545,15 +1491,7 @@
           <w:sz w:val="24"/>
           <w:szCs w:val="24"/>
         </w:rPr>
-        <w:t>prerequisites</w:t>
-      </w:r>
-      <w:r>
-        <w:rPr>
-          <w:rFonts w:asciiTheme="minorHAnsi" w:hAnsiTheme="minorHAnsi" w:cstheme="minorHAnsi"/>
-          <w:sz w:val="24"/>
-          <w:szCs w:val="24"/>
-        </w:rPr>
-        <w:t>8</w:t>
+        <w:t>prerequisites8</w:t>
       </w:r>
       <w:r>
         <w:rPr>
@@ -1569,15 +1507,7 @@
           <w:sz w:val="24"/>
           <w:szCs w:val="24"/>
         </w:rPr>
-        <w:t>prerequisites</w:t>
-      </w:r>
-      <w:r>
-        <w:rPr>
-          <w:rFonts w:asciiTheme="minorHAnsi" w:hAnsiTheme="minorHAnsi" w:cstheme="minorHAnsi"/>
-          <w:sz w:val="24"/>
-          <w:szCs w:val="24"/>
-        </w:rPr>
-        <w:t>9</w:t>
+        <w:t>prerequisites9</w:t>
       </w:r>
       <w:r>
         <w:rPr>
@@ -1593,15 +1523,7 @@
           <w:sz w:val="24"/>
           <w:szCs w:val="24"/>
         </w:rPr>
-        <w:t>prerequisites</w:t>
-      </w:r>
-      <w:r>
-        <w:rPr>
-          <w:rFonts w:asciiTheme="minorHAnsi" w:hAnsiTheme="minorHAnsi" w:cstheme="minorHAnsi"/>
-          <w:sz w:val="24"/>
-          <w:szCs w:val="24"/>
-        </w:rPr>
-        <w:t>10</w:t>
+        <w:t>prerequisites10</w:t>
       </w:r>
       <w:r>
         <w:rPr>
@@ -1617,15 +1539,7 @@
           <w:sz w:val="24"/>
           <w:szCs w:val="24"/>
         </w:rPr>
-        <w:t>prerequisites</w:t>
-      </w:r>
-      <w:r>
-        <w:rPr>
-          <w:rFonts w:asciiTheme="minorHAnsi" w:hAnsiTheme="minorHAnsi" w:cstheme="minorHAnsi"/>
-          <w:sz w:val="24"/>
-          <w:szCs w:val="24"/>
-        </w:rPr>
-        <w:t>11</w:t>
+        <w:t>prerequisites11</w:t>
       </w:r>
       <w:r>
         <w:rPr>
@@ -1641,15 +1555,7 @@
           <w:sz w:val="24"/>
           <w:szCs w:val="24"/>
         </w:rPr>
-        <w:t>prerequisites</w:t>
-      </w:r>
-      <w:r>
-        <w:rPr>
-          <w:rFonts w:asciiTheme="minorHAnsi" w:hAnsiTheme="minorHAnsi" w:cstheme="minorHAnsi"/>
-          <w:sz w:val="24"/>
-          <w:szCs w:val="24"/>
-        </w:rPr>
-        <w:t>12</w:t>
+        <w:t>prerequisites12</w:t>
       </w:r>
       <w:r>
         <w:rPr>
@@ -1665,15 +1571,7 @@
           <w:sz w:val="24"/>
           <w:szCs w:val="24"/>
         </w:rPr>
-        <w:t>prerequisites</w:t>
-      </w:r>
-      <w:r>
-        <w:rPr>
-          <w:rFonts w:asciiTheme="minorHAnsi" w:hAnsiTheme="minorHAnsi" w:cstheme="minorHAnsi"/>
-          <w:sz w:val="24"/>
-          <w:szCs w:val="24"/>
-        </w:rPr>
-        <w:t>13</w:t>
+        <w:t>prerequisites13</w:t>
       </w:r>
       <w:r>
         <w:rPr>
@@ -1689,15 +1587,7 @@
           <w:sz w:val="24"/>
           <w:szCs w:val="24"/>
         </w:rPr>
-        <w:t>prerequisites</w:t>
-      </w:r>
-      <w:r>
-        <w:rPr>
-          <w:rFonts w:asciiTheme="minorHAnsi" w:hAnsiTheme="minorHAnsi" w:cstheme="minorHAnsi"/>
-          <w:sz w:val="24"/>
-          <w:szCs w:val="24"/>
-        </w:rPr>
-        <w:t>14</w:t>
+        <w:t>prerequisites14</w:t>
       </w:r>
       <w:r>
         <w:rPr>
@@ -1713,15 +1603,7 @@
           <w:sz w:val="24"/>
           <w:szCs w:val="24"/>
         </w:rPr>
-        <w:t>prerequisites</w:t>
-      </w:r>
-      <w:r>
-        <w:rPr>
-          <w:rFonts w:asciiTheme="minorHAnsi" w:hAnsiTheme="minorHAnsi" w:cstheme="minorHAnsi"/>
-          <w:sz w:val="24"/>
-          <w:szCs w:val="24"/>
-        </w:rPr>
-        <w:t>15</w:t>
+        <w:t>prerequisites15</w:t>
       </w:r>
       <w:r>
         <w:rPr>
@@ -1737,15 +1619,7 @@
           <w:sz w:val="24"/>
           <w:szCs w:val="24"/>
         </w:rPr>
-        <w:t>prerequisites</w:t>
-      </w:r>
-      <w:r>
-        <w:rPr>
-          <w:rFonts w:asciiTheme="minorHAnsi" w:hAnsiTheme="minorHAnsi" w:cstheme="minorHAnsi"/>
-          <w:sz w:val="24"/>
-          <w:szCs w:val="24"/>
-        </w:rPr>
-        <w:t>16</w:t>
+        <w:t>prerequisites16</w:t>
       </w:r>
       <w:r>
         <w:rPr>
@@ -1761,15 +1635,7 @@
           <w:sz w:val="24"/>
           <w:szCs w:val="24"/>
         </w:rPr>
-        <w:t>prerequisites</w:t>
-      </w:r>
-      <w:r>
-        <w:rPr>
-          <w:rFonts w:asciiTheme="minorHAnsi" w:hAnsiTheme="minorHAnsi" w:cstheme="minorHAnsi"/>
-          <w:sz w:val="24"/>
-          <w:szCs w:val="24"/>
-        </w:rPr>
-        <w:t>17</w:t>
+        <w:t>prerequisites17</w:t>
       </w:r>
       <w:r>
         <w:rPr>
@@ -1785,15 +1651,7 @@
           <w:sz w:val="24"/>
           <w:szCs w:val="24"/>
         </w:rPr>
-        <w:t>prerequisites</w:t>
-      </w:r>
-      <w:r>
-        <w:rPr>
-          <w:rFonts w:asciiTheme="minorHAnsi" w:hAnsiTheme="minorHAnsi" w:cstheme="minorHAnsi"/>
-          <w:sz w:val="24"/>
-          <w:szCs w:val="24"/>
-        </w:rPr>
-        <w:t>18</w:t>
+        <w:t>prerequisites18</w:t>
       </w:r>
       <w:r>
         <w:rPr>
@@ -1809,15 +1667,7 @@
           <w:sz w:val="24"/>
           <w:szCs w:val="24"/>
         </w:rPr>
-        <w:t>prerequisites1</w:t>
-      </w:r>
-      <w:r>
-        <w:rPr>
-          <w:rFonts w:asciiTheme="minorHAnsi" w:hAnsiTheme="minorHAnsi" w:cstheme="minorHAnsi"/>
-          <w:sz w:val="24"/>
-          <w:szCs w:val="24"/>
-        </w:rPr>
-        <w:t>9</w:t>
+        <w:t>prerequisites19</w:t>
       </w:r>
       <w:r>
         <w:rPr>
@@ -1833,15 +1683,7 @@
           <w:sz w:val="24"/>
           <w:szCs w:val="24"/>
         </w:rPr>
-        <w:t>prerequisites</w:t>
-      </w:r>
-      <w:r>
-        <w:rPr>
-          <w:rFonts w:asciiTheme="minorHAnsi" w:hAnsiTheme="minorHAnsi" w:cstheme="minorHAnsi"/>
-          <w:sz w:val="24"/>
-          <w:szCs w:val="24"/>
-        </w:rPr>
-        <w:t>20</w:t>
+        <w:t>prerequisites20</w:t>
       </w:r>
       <w:r>
         <w:rPr>
@@ -1854,17 +1696,15 @@
     </w:p>
     <w:p>
       <w:pPr>
-        <w:pStyle w:val="Paragraphs"/>
-        <w:ind w:left="0"/>
-        <w:rPr>
-          <w:rFonts w:asciiTheme="minorHAnsi" w:hAnsiTheme="minorHAnsi" w:cstheme="minorHAnsi"/>
-          <w:sz w:val="24"/>
-          <w:szCs w:val="24"/>
-        </w:rPr>
-      </w:pPr>
-      <w:r>
-        <w:rPr>
-          <w:rFonts w:asciiTheme="minorHAnsi" w:hAnsiTheme="minorHAnsi" w:cstheme="minorHAnsi"/>
+        <w:rPr>
+          <w:rFonts w:ascii="Calibri" w:hAnsi="Calibri" w:cs="Times"/>
+          <w:sz w:val="24"/>
+          <w:szCs w:val="24"/>
+        </w:rPr>
+      </w:pPr>
+      <w:r>
+        <w:rPr>
+          <w:rFonts w:ascii="Calibri" w:hAnsi="Calibri" w:cs="Times"/>
           <w:sz w:val="24"/>
           <w:szCs w:val="24"/>
         </w:rPr>
@@ -1873,24 +1713,16 @@
       <w:proofErr w:type="spellStart"/>
       <w:r>
         <w:rPr>
-          <w:rFonts w:asciiTheme="minorHAnsi" w:hAnsiTheme="minorHAnsi" w:cstheme="minorHAnsi"/>
-          <w:sz w:val="24"/>
-          <w:szCs w:val="24"/>
-        </w:rPr>
-        <w:t>No</w:t>
-      </w:r>
-      <w:r>
-        <w:rPr>
-          <w:rFonts w:asciiTheme="minorHAnsi" w:hAnsiTheme="minorHAnsi" w:cstheme="minorHAnsi"/>
-          <w:sz w:val="24"/>
-          <w:szCs w:val="24"/>
-        </w:rPr>
-        <w:t>Prerequisites</w:t>
+          <w:rFonts w:ascii="Calibri" w:hAnsi="Calibri" w:cs="Times"/>
+          <w:sz w:val="24"/>
+          <w:szCs w:val="24"/>
+        </w:rPr>
+        <w:t>NoPrerequisites</w:t>
       </w:r>
       <w:proofErr w:type="spellEnd"/>
       <w:r>
         <w:rPr>
-          <w:rFonts w:asciiTheme="minorHAnsi" w:hAnsiTheme="minorHAnsi" w:cstheme="minorHAnsi"/>
+          <w:rFonts w:ascii="Calibri" w:hAnsi="Calibri" w:cs="Times"/>
           <w:sz w:val="24"/>
           <w:szCs w:val="24"/>
         </w:rPr>
@@ -1899,6 +1731,41 @@
     </w:p>
     <w:p>
       <w:pPr>
+        <w:rPr>
+          <w:rFonts w:ascii="Calibri" w:hAnsi="Calibri" w:cs="Times"/>
+          <w:sz w:val="24"/>
+          <w:szCs w:val="24"/>
+        </w:rPr>
+      </w:pPr>
+      <w:r>
+        <w:rPr>
+          <w:rFonts w:ascii="Calibri" w:hAnsi="Calibri" w:cs="Times"/>
+          <w:sz w:val="24"/>
+          <w:szCs w:val="24"/>
+        </w:rPr>
+        <w:t>${</w:t>
+      </w:r>
+      <w:proofErr w:type="spellStart"/>
+      <w:r>
+        <w:rPr>
+          <w:rFonts w:ascii="Calibri" w:hAnsi="Calibri" w:cs="Times"/>
+          <w:sz w:val="24"/>
+          <w:szCs w:val="24"/>
+        </w:rPr>
+        <w:t>NoCorequisites</w:t>
+      </w:r>
+      <w:proofErr w:type="spellEnd"/>
+      <w:r>
+        <w:rPr>
+          <w:rFonts w:ascii="Calibri" w:hAnsi="Calibri" w:cs="Times"/>
+          <w:sz w:val="24"/>
+          <w:szCs w:val="24"/>
+        </w:rPr>
+        <w:t>}</w:t>
+      </w:r>
+    </w:p>
+    <w:p>
+      <w:pPr>
         <w:spacing w:after="120"/>
         <w:rPr>
           <w:rFonts w:eastAsia="Times New Roman" w:cstheme="minorHAnsi"/>
@@ -1906,68 +1773,13 @@
           <w:szCs w:val="24"/>
         </w:rPr>
       </w:pPr>
-      <w:r>
-        <w:rPr>
-          <w:rFonts w:eastAsia="Times New Roman" w:cstheme="minorHAnsi"/>
-          <w:sz w:val="24"/>
-          <w:szCs w:val="24"/>
-        </w:rPr>
-        <w:t>${</w:t>
-      </w:r>
-      <w:proofErr w:type="spellStart"/>
-      <w:r>
-        <w:rPr>
-          <w:rFonts w:eastAsia="Times New Roman" w:cstheme="minorHAnsi"/>
-          <w:sz w:val="24"/>
-          <w:szCs w:val="24"/>
-        </w:rPr>
-        <w:t>No</w:t>
-      </w:r>
-      <w:r>
-        <w:rPr>
-          <w:rFonts w:eastAsia="Times New Roman" w:cstheme="minorHAnsi"/>
-          <w:sz w:val="24"/>
-          <w:szCs w:val="24"/>
-        </w:rPr>
-        <w:t>Co</w:t>
-      </w:r>
-      <w:r>
-        <w:rPr>
-          <w:rFonts w:eastAsia="Times New Roman" w:cstheme="minorHAnsi"/>
-          <w:sz w:val="24"/>
-          <w:szCs w:val="24"/>
-        </w:rPr>
-        <w:t>requisites</w:t>
-      </w:r>
-      <w:proofErr w:type="spellEnd"/>
-      <w:r>
-        <w:rPr>
-          <w:rFonts w:eastAsia="Times New Roman" w:cstheme="minorHAnsi"/>
-          <w:sz w:val="24"/>
-          <w:szCs w:val="24"/>
-        </w:rPr>
-        <w:t>}</w:t>
-      </w:r>
-    </w:p>
-    <w:p>
-      <w:pPr>
-        <w:spacing w:after="120"/>
-        <w:rPr>
-          <w:rFonts w:eastAsia="Times New Roman" w:cstheme="minorHAnsi"/>
-          <w:sz w:val="24"/>
-          <w:szCs w:val="24"/>
-        </w:rPr>
-      </w:pPr>
     </w:p>
     <w:p>
       <w:pPr>
         <w:pStyle w:val="Heading3"/>
       </w:pPr>
       <w:r>
-        <w:t>Co</w:t>
-      </w:r>
-      <w:r>
-        <w:t>requisites</w:t>
+        <w:t>Corequisites</w:t>
       </w:r>
     </w:p>
     <w:p>
@@ -1995,39 +1807,33 @@
           <w:sz w:val="24"/>
           <w:szCs w:val="24"/>
         </w:rPr>
-        <w:t>co</w:t>
-      </w:r>
-      <w:r>
-        <w:rPr>
-          <w:rFonts w:asciiTheme="minorHAnsi" w:hAnsiTheme="minorHAnsi" w:cstheme="minorHAnsi"/>
-          <w:sz w:val="24"/>
-          <w:szCs w:val="24"/>
-        </w:rPr>
-        <w:t>requisites</w:t>
-      </w:r>
-      <w:r>
-        <w:rPr>
-          <w:rFonts w:asciiTheme="minorHAnsi" w:hAnsiTheme="minorHAnsi" w:cstheme="minorHAnsi"/>
-          <w:sz w:val="24"/>
-          <w:szCs w:val="24"/>
-        </w:rPr>
-        <w:t>0}${</w:t>
-      </w:r>
-      <w:r>
-        <w:rPr>
-          <w:rFonts w:asciiTheme="minorHAnsi" w:hAnsiTheme="minorHAnsi" w:cstheme="minorHAnsi"/>
-          <w:sz w:val="24"/>
-          <w:szCs w:val="24"/>
-        </w:rPr>
-        <w:t>co</w:t>
-      </w:r>
-      <w:r>
-        <w:rPr>
-          <w:rFonts w:asciiTheme="minorHAnsi" w:hAnsiTheme="minorHAnsi" w:cstheme="minorHAnsi"/>
-          <w:sz w:val="24"/>
-          <w:szCs w:val="24"/>
-        </w:rPr>
-        <w:t>requisites1</w:t>
+        <w:t>corequisites</w:t>
+      </w:r>
+      <w:proofErr w:type="gramStart"/>
+      <w:r>
+        <w:rPr>
+          <w:rFonts w:asciiTheme="minorHAnsi" w:hAnsiTheme="minorHAnsi" w:cstheme="minorHAnsi"/>
+          <w:sz w:val="24"/>
+          <w:szCs w:val="24"/>
+        </w:rPr>
+        <w:t>0}$</w:t>
+      </w:r>
+      <w:proofErr w:type="gramEnd"/>
+      <w:r>
+        <w:rPr>
+          <w:rFonts w:asciiTheme="minorHAnsi" w:hAnsiTheme="minorHAnsi" w:cstheme="minorHAnsi"/>
+          <w:sz w:val="24"/>
+          <w:szCs w:val="24"/>
+        </w:rPr>
+        <w:t>{</w:t>
+      </w:r>
+      <w:r>
+        <w:rPr>
+          <w:rFonts w:asciiTheme="minorHAnsi" w:hAnsiTheme="minorHAnsi" w:cstheme="minorHAnsi"/>
+          <w:sz w:val="24"/>
+          <w:szCs w:val="24"/>
+        </w:rPr>
+        <w:t>corequisites1</w:t>
       </w:r>
       <w:r>
         <w:rPr>
@@ -2043,15 +1849,7 @@
           <w:sz w:val="24"/>
           <w:szCs w:val="24"/>
         </w:rPr>
-        <w:t>co</w:t>
-      </w:r>
-      <w:r>
-        <w:rPr>
-          <w:rFonts w:asciiTheme="minorHAnsi" w:hAnsiTheme="minorHAnsi" w:cstheme="minorHAnsi"/>
-          <w:sz w:val="24"/>
-          <w:szCs w:val="24"/>
-        </w:rPr>
-        <w:t>requisites2</w:t>
+        <w:t>corequisites2</w:t>
       </w:r>
       <w:r>
         <w:rPr>
@@ -2067,15 +1865,7 @@
           <w:sz w:val="24"/>
           <w:szCs w:val="24"/>
         </w:rPr>
-        <w:t>co</w:t>
-      </w:r>
-      <w:r>
-        <w:rPr>
-          <w:rFonts w:asciiTheme="minorHAnsi" w:hAnsiTheme="minorHAnsi" w:cstheme="minorHAnsi"/>
-          <w:sz w:val="24"/>
-          <w:szCs w:val="24"/>
-        </w:rPr>
-        <w:t>requisites3</w:t>
+        <w:t>corequisites3</w:t>
       </w:r>
       <w:r>
         <w:rPr>
@@ -2091,15 +1881,7 @@
           <w:sz w:val="24"/>
           <w:szCs w:val="24"/>
         </w:rPr>
-        <w:t>co</w:t>
-      </w:r>
-      <w:r>
-        <w:rPr>
-          <w:rFonts w:asciiTheme="minorHAnsi" w:hAnsiTheme="minorHAnsi" w:cstheme="minorHAnsi"/>
-          <w:sz w:val="24"/>
-          <w:szCs w:val="24"/>
-        </w:rPr>
-        <w:t>requisites4</w:t>
+        <w:t>corequisites4</w:t>
       </w:r>
       <w:r>
         <w:rPr>
@@ -2115,15 +1897,7 @@
           <w:sz w:val="24"/>
           <w:szCs w:val="24"/>
         </w:rPr>
-        <w:t>co</w:t>
-      </w:r>
-      <w:r>
-        <w:rPr>
-          <w:rFonts w:asciiTheme="minorHAnsi" w:hAnsiTheme="minorHAnsi" w:cstheme="minorHAnsi"/>
-          <w:sz w:val="24"/>
-          <w:szCs w:val="24"/>
-        </w:rPr>
-        <w:t>requisites4</w:t>
+        <w:t>corequisites4</w:t>
       </w:r>
       <w:r>
         <w:rPr>
@@ -2139,15 +1913,7 @@
           <w:sz w:val="24"/>
           <w:szCs w:val="24"/>
         </w:rPr>
-        <w:t>co</w:t>
-      </w:r>
-      <w:r>
-        <w:rPr>
-          <w:rFonts w:asciiTheme="minorHAnsi" w:hAnsiTheme="minorHAnsi" w:cstheme="minorHAnsi"/>
-          <w:sz w:val="24"/>
-          <w:szCs w:val="24"/>
-        </w:rPr>
-        <w:t>requisites5</w:t>
+        <w:t>corequisites5</w:t>
       </w:r>
       <w:r>
         <w:rPr>
@@ -2163,15 +1929,7 @@
           <w:sz w:val="24"/>
           <w:szCs w:val="24"/>
         </w:rPr>
-        <w:t>co</w:t>
-      </w:r>
-      <w:r>
-        <w:rPr>
-          <w:rFonts w:asciiTheme="minorHAnsi" w:hAnsiTheme="minorHAnsi" w:cstheme="minorHAnsi"/>
-          <w:sz w:val="24"/>
-          <w:szCs w:val="24"/>
-        </w:rPr>
-        <w:t>requisites6</w:t>
+        <w:t>corequisites6</w:t>
       </w:r>
       <w:r>
         <w:rPr>
@@ -2187,15 +1945,7 @@
           <w:sz w:val="24"/>
           <w:szCs w:val="24"/>
         </w:rPr>
-        <w:t>co</w:t>
-      </w:r>
-      <w:r>
-        <w:rPr>
-          <w:rFonts w:asciiTheme="minorHAnsi" w:hAnsiTheme="minorHAnsi" w:cstheme="minorHAnsi"/>
-          <w:sz w:val="24"/>
-          <w:szCs w:val="24"/>
-        </w:rPr>
-        <w:t>requisites7</w:t>
+        <w:t>corequisites7</w:t>
       </w:r>
       <w:r>
         <w:rPr>
@@ -2211,15 +1961,7 @@
           <w:sz w:val="24"/>
           <w:szCs w:val="24"/>
         </w:rPr>
-        <w:t>co</w:t>
-      </w:r>
-      <w:r>
-        <w:rPr>
-          <w:rFonts w:asciiTheme="minorHAnsi" w:hAnsiTheme="minorHAnsi" w:cstheme="minorHAnsi"/>
-          <w:sz w:val="24"/>
-          <w:szCs w:val="24"/>
-        </w:rPr>
-        <w:t>requisites8</w:t>
+        <w:t>corequisites8</w:t>
       </w:r>
       <w:r>
         <w:rPr>
@@ -2235,15 +1977,7 @@
           <w:sz w:val="24"/>
           <w:szCs w:val="24"/>
         </w:rPr>
-        <w:t>co</w:t>
-      </w:r>
-      <w:r>
-        <w:rPr>
-          <w:rFonts w:asciiTheme="minorHAnsi" w:hAnsiTheme="minorHAnsi" w:cstheme="minorHAnsi"/>
-          <w:sz w:val="24"/>
-          <w:szCs w:val="24"/>
-        </w:rPr>
-        <w:t>requisites9</w:t>
+        <w:t>corequisites9</w:t>
       </w:r>
       <w:r>
         <w:rPr>
@@ -2259,15 +1993,7 @@
           <w:sz w:val="24"/>
           <w:szCs w:val="24"/>
         </w:rPr>
-        <w:t>co</w:t>
-      </w:r>
-      <w:r>
-        <w:rPr>
-          <w:rFonts w:asciiTheme="minorHAnsi" w:hAnsiTheme="minorHAnsi" w:cstheme="minorHAnsi"/>
-          <w:sz w:val="24"/>
-          <w:szCs w:val="24"/>
-        </w:rPr>
-        <w:t>requisites10</w:t>
+        <w:t>corequisites10</w:t>
       </w:r>
       <w:r>
         <w:rPr>
@@ -2283,15 +2009,7 @@
           <w:sz w:val="24"/>
           <w:szCs w:val="24"/>
         </w:rPr>
-        <w:t>co</w:t>
-      </w:r>
-      <w:r>
-        <w:rPr>
-          <w:rFonts w:asciiTheme="minorHAnsi" w:hAnsiTheme="minorHAnsi" w:cstheme="minorHAnsi"/>
-          <w:sz w:val="24"/>
-          <w:szCs w:val="24"/>
-        </w:rPr>
-        <w:t>requisites11</w:t>
+        <w:t>corequisites11</w:t>
       </w:r>
       <w:r>
         <w:rPr>
@@ -2307,15 +2025,7 @@
           <w:sz w:val="24"/>
           <w:szCs w:val="24"/>
         </w:rPr>
-        <w:t>co</w:t>
-      </w:r>
-      <w:r>
-        <w:rPr>
-          <w:rFonts w:asciiTheme="minorHAnsi" w:hAnsiTheme="minorHAnsi" w:cstheme="minorHAnsi"/>
-          <w:sz w:val="24"/>
-          <w:szCs w:val="24"/>
-        </w:rPr>
-        <w:t>requisites12</w:t>
+        <w:t>corequisites12</w:t>
       </w:r>
       <w:r>
         <w:rPr>
@@ -2331,15 +2041,7 @@
           <w:sz w:val="24"/>
           <w:szCs w:val="24"/>
         </w:rPr>
-        <w:t>co</w:t>
-      </w:r>
-      <w:r>
-        <w:rPr>
-          <w:rFonts w:asciiTheme="minorHAnsi" w:hAnsiTheme="minorHAnsi" w:cstheme="minorHAnsi"/>
-          <w:sz w:val="24"/>
-          <w:szCs w:val="24"/>
-        </w:rPr>
-        <w:t>requisites13</w:t>
+        <w:t>corequisites13</w:t>
       </w:r>
       <w:r>
         <w:rPr>
@@ -2355,15 +2057,7 @@
           <w:sz w:val="24"/>
           <w:szCs w:val="24"/>
         </w:rPr>
-        <w:t>co</w:t>
-      </w:r>
-      <w:r>
-        <w:rPr>
-          <w:rFonts w:asciiTheme="minorHAnsi" w:hAnsiTheme="minorHAnsi" w:cstheme="minorHAnsi"/>
-          <w:sz w:val="24"/>
-          <w:szCs w:val="24"/>
-        </w:rPr>
-        <w:t>requisites14</w:t>
+        <w:t>corequisites14</w:t>
       </w:r>
       <w:r>
         <w:rPr>
@@ -2379,15 +2073,7 @@
           <w:sz w:val="24"/>
           <w:szCs w:val="24"/>
         </w:rPr>
-        <w:t>co</w:t>
-      </w:r>
-      <w:r>
-        <w:rPr>
-          <w:rFonts w:asciiTheme="minorHAnsi" w:hAnsiTheme="minorHAnsi" w:cstheme="minorHAnsi"/>
-          <w:sz w:val="24"/>
-          <w:szCs w:val="24"/>
-        </w:rPr>
-        <w:t>requisites15</w:t>
+        <w:t>corequisites15</w:t>
       </w:r>
       <w:r>
         <w:rPr>
@@ -2403,15 +2089,7 @@
           <w:sz w:val="24"/>
           <w:szCs w:val="24"/>
         </w:rPr>
-        <w:t>co</w:t>
-      </w:r>
-      <w:r>
-        <w:rPr>
-          <w:rFonts w:asciiTheme="minorHAnsi" w:hAnsiTheme="minorHAnsi" w:cstheme="minorHAnsi"/>
-          <w:sz w:val="24"/>
-          <w:szCs w:val="24"/>
-        </w:rPr>
-        <w:t>requisites16</w:t>
+        <w:t>corequisites16</w:t>
       </w:r>
       <w:r>
         <w:rPr>
@@ -2427,15 +2105,7 @@
           <w:sz w:val="24"/>
           <w:szCs w:val="24"/>
         </w:rPr>
-        <w:t>co</w:t>
-      </w:r>
-      <w:r>
-        <w:rPr>
-          <w:rFonts w:asciiTheme="minorHAnsi" w:hAnsiTheme="minorHAnsi" w:cstheme="minorHAnsi"/>
-          <w:sz w:val="24"/>
-          <w:szCs w:val="24"/>
-        </w:rPr>
-        <w:t>requisites17</w:t>
+        <w:t>corequisites17</w:t>
       </w:r>
       <w:r>
         <w:rPr>
@@ -2451,15 +2121,7 @@
           <w:sz w:val="24"/>
           <w:szCs w:val="24"/>
         </w:rPr>
-        <w:t>co</w:t>
-      </w:r>
-      <w:r>
-        <w:rPr>
-          <w:rFonts w:asciiTheme="minorHAnsi" w:hAnsiTheme="minorHAnsi" w:cstheme="minorHAnsi"/>
-          <w:sz w:val="24"/>
-          <w:szCs w:val="24"/>
-        </w:rPr>
-        <w:t>requisites18</w:t>
+        <w:t>corequisites18</w:t>
       </w:r>
       <w:r>
         <w:rPr>
@@ -2475,15 +2137,7 @@
           <w:sz w:val="24"/>
           <w:szCs w:val="24"/>
         </w:rPr>
-        <w:t>co</w:t>
-      </w:r>
-      <w:r>
-        <w:rPr>
-          <w:rFonts w:asciiTheme="minorHAnsi" w:hAnsiTheme="minorHAnsi" w:cstheme="minorHAnsi"/>
-          <w:sz w:val="24"/>
-          <w:szCs w:val="24"/>
-        </w:rPr>
-        <w:t>requisites19</w:t>
+        <w:t>corequisites19</w:t>
       </w:r>
       <w:r>
         <w:rPr>
@@ -2499,15 +2153,7 @@
           <w:sz w:val="24"/>
           <w:szCs w:val="24"/>
         </w:rPr>
-        <w:t>co</w:t>
-      </w:r>
-      <w:r>
-        <w:rPr>
-          <w:rFonts w:asciiTheme="minorHAnsi" w:hAnsiTheme="minorHAnsi" w:cstheme="minorHAnsi"/>
-          <w:sz w:val="24"/>
-          <w:szCs w:val="24"/>
-        </w:rPr>
-        <w:t>requisites20</w:t>
+        <w:t>corequisites20</w:t>
       </w:r>
       <w:r>
         <w:rPr>
@@ -2520,17 +2166,15 @@
     </w:p>
     <w:p>
       <w:pPr>
-        <w:pStyle w:val="Paragraphs"/>
-        <w:ind w:left="0"/>
-        <w:rPr>
-          <w:rFonts w:asciiTheme="minorHAnsi" w:hAnsiTheme="minorHAnsi" w:cstheme="minorHAnsi"/>
-          <w:sz w:val="24"/>
-          <w:szCs w:val="24"/>
-        </w:rPr>
-      </w:pPr>
-      <w:r>
-        <w:rPr>
-          <w:rFonts w:asciiTheme="minorHAnsi" w:hAnsiTheme="minorHAnsi" w:cstheme="minorHAnsi"/>
+        <w:rPr>
+          <w:rFonts w:ascii="Calibri" w:hAnsi="Calibri" w:cs="Times"/>
+          <w:sz w:val="24"/>
+          <w:szCs w:val="24"/>
+        </w:rPr>
+      </w:pPr>
+      <w:r>
+        <w:rPr>
+          <w:rFonts w:ascii="Calibri" w:hAnsi="Calibri" w:cs="Times"/>
           <w:sz w:val="24"/>
           <w:szCs w:val="24"/>
         </w:rPr>
@@ -2539,32 +2183,16 @@
       <w:proofErr w:type="spellStart"/>
       <w:r>
         <w:rPr>
-          <w:rFonts w:asciiTheme="minorHAnsi" w:hAnsiTheme="minorHAnsi" w:cstheme="minorHAnsi"/>
-          <w:sz w:val="24"/>
-          <w:szCs w:val="24"/>
-        </w:rPr>
-        <w:t>No</w:t>
-      </w:r>
-      <w:r>
-        <w:rPr>
-          <w:rFonts w:asciiTheme="minorHAnsi" w:hAnsiTheme="minorHAnsi" w:cstheme="minorHAnsi"/>
-          <w:sz w:val="24"/>
-          <w:szCs w:val="24"/>
-        </w:rPr>
-        <w:t>Co</w:t>
-      </w:r>
-      <w:r>
-        <w:rPr>
-          <w:rFonts w:asciiTheme="minorHAnsi" w:hAnsiTheme="minorHAnsi" w:cstheme="minorHAnsi"/>
-          <w:sz w:val="24"/>
-          <w:szCs w:val="24"/>
-        </w:rPr>
-        <w:t>requisites</w:t>
+          <w:rFonts w:ascii="Calibri" w:hAnsi="Calibri" w:cs="Times"/>
+          <w:sz w:val="24"/>
+          <w:szCs w:val="24"/>
+        </w:rPr>
+        <w:t>NoCorequisites</w:t>
       </w:r>
       <w:proofErr w:type="spellEnd"/>
       <w:r>
         <w:rPr>
-          <w:rFonts w:asciiTheme="minorHAnsi" w:hAnsiTheme="minorHAnsi" w:cstheme="minorHAnsi"/>
+          <w:rFonts w:ascii="Calibri" w:hAnsi="Calibri" w:cs="Times"/>
           <w:sz w:val="24"/>
           <w:szCs w:val="24"/>
         </w:rPr>
@@ -2573,16 +2201,15 @@
     </w:p>
     <w:p>
       <w:pPr>
-        <w:spacing w:after="120"/>
-        <w:rPr>
-          <w:rFonts w:eastAsia="Times New Roman" w:cstheme="minorHAnsi"/>
-          <w:sz w:val="24"/>
-          <w:szCs w:val="24"/>
-        </w:rPr>
-      </w:pPr>
-      <w:r>
-        <w:rPr>
-          <w:rFonts w:eastAsia="Times New Roman" w:cstheme="minorHAnsi"/>
+        <w:rPr>
+          <w:rFonts w:ascii="Calibri" w:hAnsi="Calibri" w:cs="Times"/>
+          <w:sz w:val="24"/>
+          <w:szCs w:val="24"/>
+        </w:rPr>
+      </w:pPr>
+      <w:r>
+        <w:rPr>
+          <w:rFonts w:ascii="Calibri" w:hAnsi="Calibri" w:cs="Times"/>
           <w:sz w:val="24"/>
           <w:szCs w:val="24"/>
         </w:rPr>
@@ -2591,7 +2218,7 @@
       <w:proofErr w:type="spellStart"/>
       <w:r>
         <w:rPr>
-          <w:rFonts w:eastAsia="Times New Roman" w:cstheme="minorHAnsi"/>
+          <w:rFonts w:ascii="Calibri" w:hAnsi="Calibri" w:cs="Times"/>
           <w:sz w:val="24"/>
           <w:szCs w:val="24"/>
         </w:rPr>
@@ -2600,7 +2227,7 @@
       <w:proofErr w:type="spellEnd"/>
       <w:r>
         <w:rPr>
-          <w:rFonts w:eastAsia="Times New Roman" w:cstheme="minorHAnsi"/>
+          <w:rFonts w:ascii="Calibri" w:hAnsi="Calibri" w:cs="Times"/>
           <w:sz w:val="24"/>
           <w:szCs w:val="24"/>
         </w:rPr>
@@ -2690,43 +2317,43 @@
           <w:sz w:val="24"/>
           <w:szCs w:val="24"/>
         </w:rPr>
+        <w:t>${/</w:t>
+      </w:r>
+      <w:proofErr w:type="spellStart"/>
+      <w:r>
+        <w:rPr>
+          <w:rFonts w:asciiTheme="minorHAnsi" w:hAnsiTheme="minorHAnsi" w:cstheme="minorHAnsi"/>
+          <w:sz w:val="24"/>
+          <w:szCs w:val="24"/>
+        </w:rPr>
+        <w:t>NoOtherInstructionalStaff</w:t>
+      </w:r>
+      <w:proofErr w:type="spellEnd"/>
+      <w:r>
+        <w:rPr>
+          <w:rFonts w:asciiTheme="minorHAnsi" w:hAnsiTheme="minorHAnsi" w:cstheme="minorHAnsi"/>
+          <w:sz w:val="24"/>
+          <w:szCs w:val="24"/>
+        </w:rPr>
+        <w:t>}</w:t>
+      </w:r>
+    </w:p>
+    <w:p>
+      <w:pPr>
+        <w:spacing w:after="120"/>
+        <w:rPr>
+          <w:rFonts w:eastAsia="Times New Roman" w:cstheme="minorHAnsi"/>
+          <w:sz w:val="24"/>
+          <w:szCs w:val="24"/>
+        </w:rPr>
+      </w:pPr>
+      <w:r>
+        <w:rPr>
+          <w:rFonts w:eastAsia="Times New Roman" w:cstheme="minorHAnsi"/>
+          <w:sz w:val="24"/>
+          <w:szCs w:val="24"/>
+        </w:rPr>
         <w:lastRenderedPageBreak/>
-        <w:t>${/</w:t>
-      </w:r>
-      <w:proofErr w:type="spellStart"/>
-      <w:r>
-        <w:rPr>
-          <w:rFonts w:asciiTheme="minorHAnsi" w:hAnsiTheme="minorHAnsi" w:cstheme="minorHAnsi"/>
-          <w:sz w:val="24"/>
-          <w:szCs w:val="24"/>
-        </w:rPr>
-        <w:t>NoOtherInstructionalStaff</w:t>
-      </w:r>
-      <w:proofErr w:type="spellEnd"/>
-      <w:r>
-        <w:rPr>
-          <w:rFonts w:asciiTheme="minorHAnsi" w:hAnsiTheme="minorHAnsi" w:cstheme="minorHAnsi"/>
-          <w:sz w:val="24"/>
-          <w:szCs w:val="24"/>
-        </w:rPr>
-        <w:t>}</w:t>
-      </w:r>
-    </w:p>
-    <w:p>
-      <w:pPr>
-        <w:spacing w:after="120"/>
-        <w:rPr>
-          <w:rFonts w:eastAsia="Times New Roman" w:cstheme="minorHAnsi"/>
-          <w:sz w:val="24"/>
-          <w:szCs w:val="24"/>
-        </w:rPr>
-      </w:pPr>
-      <w:r>
-        <w:rPr>
-          <w:rFonts w:eastAsia="Times New Roman" w:cstheme="minorHAnsi"/>
-          <w:sz w:val="24"/>
-          <w:szCs w:val="24"/>
-        </w:rPr>
         <w:t>${</w:t>
       </w:r>
       <w:proofErr w:type="spellStart"/>
@@ -2799,7 +2426,25 @@
           <w:sz w:val="24"/>
           <w:szCs w:val="24"/>
         </w:rPr>
-        <w:t>${courseDescriptionOK0}${courseDescriptionOK1}${courseDescriptionOK2}${courseDescriptionOK3}</w:t>
+        <w:t>${courseDescriptionOK</w:t>
+      </w:r>
+      <w:proofErr w:type="gramStart"/>
+      <w:r>
+        <w:rPr>
+          <w:rFonts w:asciiTheme="minorHAnsi" w:hAnsiTheme="minorHAnsi" w:cstheme="minorHAnsi"/>
+          <w:sz w:val="24"/>
+          <w:szCs w:val="24"/>
+        </w:rPr>
+        <w:t>0}$</w:t>
+      </w:r>
+      <w:proofErr w:type="gramEnd"/>
+      <w:r>
+        <w:rPr>
+          <w:rFonts w:asciiTheme="minorHAnsi" w:hAnsiTheme="minorHAnsi" w:cstheme="minorHAnsi"/>
+          <w:sz w:val="24"/>
+          <w:szCs w:val="24"/>
+        </w:rPr>
+        <w:t>{courseDescriptionOK1}${courseDescriptionOK2}${courseDescriptionOK3}</w:t>
       </w:r>
       <w:r>
         <w:rPr>
@@ -2945,7 +2590,25 @@
           <w:sz w:val="24"/>
           <w:szCs w:val="24"/>
         </w:rPr>
-        <w:t>${courseFormat0}${courseFormat1}${courseFormat2}${courseFormat3}${courseFormat4}${courseFormat5}${courseFormat6}${courseFormat7}${courseFormat8}${courseFormat9}${courseFormat10}</w:t>
+        <w:t>${courseFormat</w:t>
+      </w:r>
+      <w:proofErr w:type="gramStart"/>
+      <w:r>
+        <w:rPr>
+          <w:rFonts w:asciiTheme="minorHAnsi" w:hAnsiTheme="minorHAnsi" w:cstheme="minorHAnsi"/>
+          <w:sz w:val="24"/>
+          <w:szCs w:val="24"/>
+        </w:rPr>
+        <w:t>0}$</w:t>
+      </w:r>
+      <w:proofErr w:type="gramEnd"/>
+      <w:r>
+        <w:rPr>
+          <w:rFonts w:asciiTheme="minorHAnsi" w:hAnsiTheme="minorHAnsi" w:cstheme="minorHAnsi"/>
+          <w:sz w:val="24"/>
+          <w:szCs w:val="24"/>
+        </w:rPr>
+        <w:t>{courseFormat1}${courseFormat2}${courseFormat3}${courseFormat4}${courseFormat5}${courseFormat6}${courseFormat7}${courseFormat8}${courseFormat9}${courseFormat10}</w:t>
       </w:r>
       <w:r>
         <w:rPr>
@@ -3144,7 +2807,6 @@
           <w:sz w:val="24"/>
           <w:szCs w:val="24"/>
         </w:rPr>
-        <w:lastRenderedPageBreak/>
         <w:t>${</w:t>
       </w:r>
       <w:proofErr w:type="spellStart"/>
@@ -3222,7 +2884,25 @@
           <w:sz w:val="24"/>
           <w:szCs w:val="24"/>
         </w:rPr>
-        <w:t>${learningOutcomes0}${learningOutcomes1}${learningOutcomes2}${learningOutcomes3}${learningOutcomes4}${learningOutcomes5}${learningOutcomes6}${learningOutcomes7}${learningOutcomes8}${learningOutcomes9}${learningOutcomes10}${learningOutcomes11}${learningOutcomes12}${learningOutcomes13}${learningOutcomes14}${learningOutcomes15}${learningOutcomes16}${learningOutcomes17}${learningOutcomes18}${learningOutcomes19}${learningOutcomes20}</w:t>
+        <w:t>${learningOutcomes</w:t>
+      </w:r>
+      <w:proofErr w:type="gramStart"/>
+      <w:r>
+        <w:rPr>
+          <w:rFonts w:asciiTheme="minorHAnsi" w:hAnsiTheme="minorHAnsi" w:cstheme="minorHAnsi"/>
+          <w:sz w:val="24"/>
+          <w:szCs w:val="24"/>
+        </w:rPr>
+        <w:t>0}$</w:t>
+      </w:r>
+      <w:proofErr w:type="gramEnd"/>
+      <w:r>
+        <w:rPr>
+          <w:rFonts w:asciiTheme="minorHAnsi" w:hAnsiTheme="minorHAnsi" w:cstheme="minorHAnsi"/>
+          <w:sz w:val="24"/>
+          <w:szCs w:val="24"/>
+        </w:rPr>
+        <w:t>{learningOutcomes1}${learningOutcomes2}${learningOutcomes3}${learningOutcomes4}${learningOutcomes5}${learningOutcomes6}${learningOutcomes7}${learningOutcomes8}${learningOutcomes9}${learningOutcomes10}${learningOutcomes11}${learningOutcomes12}${learningOutcomes13}${learningOutcomes14}${learningOutcomes15}${learningOutcomes16}${learningOutcomes17}${learningOutcomes18}${learningOutcomes19}${learningOutcomes20}</w:t>
       </w:r>
     </w:p>
     <w:p>
@@ -3348,23 +3028,41 @@
           <w:sz w:val="24"/>
           <w:szCs w:val="24"/>
         </w:rPr>
-        <w:t>${learningAssessments0}${learningAssessments1}${learningAssessments2}${learningAssessments3}${learningAssessments4}${learningAssessments5}${learningAssessments6}${learningAssessments7}${learningAssessments8}${learningAssessments9}${learningAssessments10}${learningAssessments11}${learningAssessments12}${learningAssessments13}${learningAssessments14}${learningAssessments15}${learningAssessments16}${learningAssessments17}${learningAssessments18}${learningAssessments19}${learningAssessments20}</w:t>
-      </w:r>
-    </w:p>
-    <w:p>
-      <w:pPr>
+        <w:t>${learningAssessments</w:t>
+      </w:r>
+      <w:proofErr w:type="gramStart"/>
+      <w:r>
         <w:rPr>
           <w:rStyle w:val="normaltextrun"/>
           <w:sz w:val="24"/>
           <w:szCs w:val="24"/>
         </w:rPr>
-      </w:pPr>
+        <w:t>0}$</w:t>
+      </w:r>
+      <w:proofErr w:type="gramEnd"/>
       <w:r>
         <w:rPr>
           <w:rStyle w:val="normaltextrun"/>
           <w:sz w:val="24"/>
           <w:szCs w:val="24"/>
         </w:rPr>
+        <w:t>{learningAssessments1}${learningAssessments2}${learningAssessments3}${learningAssessments4}${learningAssessments5}${learningAssessments6}${learningAssessments7}${learningAssessments8}${learningAssessments9}${learningAssessments10}${learningAssessments11}${learningAssessments12}${learningAssessments13}${learningAssessments14}${learningAssessments15}${learningAssessments16}${learningAssessments17}${learningAssessments18}${learningAssessments19}${learningAssessments20}</w:t>
+      </w:r>
+    </w:p>
+    <w:p>
+      <w:pPr>
+        <w:rPr>
+          <w:rStyle w:val="normaltextrun"/>
+          <w:sz w:val="24"/>
+          <w:szCs w:val="24"/>
+        </w:rPr>
+      </w:pPr>
+      <w:r>
+        <w:rPr>
+          <w:rStyle w:val="normaltextrun"/>
+          <w:sz w:val="24"/>
+          <w:szCs w:val="24"/>
+        </w:rPr>
         <w:t>${/</w:t>
       </w:r>
       <w:proofErr w:type="spellStart"/>
@@ -3462,7 +3160,25 @@
           <w:sz w:val="24"/>
           <w:szCs w:val="24"/>
         </w:rPr>
-        <w:t>${learningActivities0}${learningActivities1}${learningActivities2}${learningActivities3}${learningActivities4}${learningActivities5}${learningActivities6}${learningActivities7}${learningActivities8}${learningActivities9}${learningActivities10}${learningActivities11}${learningActivities12}${learningActivities13}${learningActivities14}${learningActivities15}${learningActivities16}${learningActivities17}${learningActivities18}${learningActivities19}${learningActivities20}</w:t>
+        <w:t>${learningActivities</w:t>
+      </w:r>
+      <w:proofErr w:type="gramStart"/>
+      <w:r>
+        <w:rPr>
+          <w:rFonts w:cstheme="minorHAnsi"/>
+          <w:sz w:val="24"/>
+          <w:szCs w:val="24"/>
+        </w:rPr>
+        <w:t>0}$</w:t>
+      </w:r>
+      <w:proofErr w:type="gramEnd"/>
+      <w:r>
+        <w:rPr>
+          <w:rFonts w:cstheme="minorHAnsi"/>
+          <w:sz w:val="24"/>
+          <w:szCs w:val="24"/>
+        </w:rPr>
+        <w:t>{learningActivities1}${learningActivities2}${learningActivities3}${learningActivities4}${learningActivities5}${learningActivities6}${learningActivities7}${learningActivities8}${learningActivities9}${learningActivities10}${learningActivities11}${learningActivities12}${learningActivities13}${learningActivities14}${learningActivities15}${learningActivities16}${learningActivities17}${learningActivities18}${learningActivities19}${learningActivities20}</w:t>
       </w:r>
     </w:p>
     <w:p>
@@ -3567,38 +3283,38 @@
         <w:pStyle w:val="Heading3"/>
       </w:pPr>
       <w:r>
+        <w:t xml:space="preserve">Course </w:t>
+      </w:r>
+      <w:r>
+        <w:t>Alignment</w:t>
+      </w:r>
+    </w:p>
+    <w:p>
+      <w:pPr>
+        <w:rPr>
+          <w:rFonts w:ascii="Calibri" w:hAnsi="Calibri" w:cs="Times"/>
+          <w:b/>
+          <w:sz w:val="24"/>
+          <w:szCs w:val="24"/>
+          <w:u w:val="single"/>
+        </w:rPr>
+      </w:pPr>
+    </w:p>
+    <w:p>
+      <w:pPr>
+        <w:rPr>
+          <w:rFonts w:cstheme="minorHAnsi"/>
+          <w:sz w:val="24"/>
+          <w:szCs w:val="24"/>
+        </w:rPr>
+      </w:pPr>
+      <w:r>
+        <w:rPr>
+          <w:rFonts w:cstheme="minorHAnsi"/>
+          <w:sz w:val="24"/>
+          <w:szCs w:val="24"/>
+        </w:rPr>
         <w:lastRenderedPageBreak/>
-        <w:t xml:space="preserve">Course </w:t>
-      </w:r>
-      <w:r>
-        <w:t>Alignment</w:t>
-      </w:r>
-    </w:p>
-    <w:p>
-      <w:pPr>
-        <w:rPr>
-          <w:rFonts w:ascii="Calibri" w:hAnsi="Calibri" w:cs="Times"/>
-          <w:b/>
-          <w:sz w:val="24"/>
-          <w:szCs w:val="24"/>
-          <w:u w:val="single"/>
-        </w:rPr>
-      </w:pPr>
-    </w:p>
-    <w:p>
-      <w:pPr>
-        <w:rPr>
-          <w:rFonts w:cstheme="minorHAnsi"/>
-          <w:sz w:val="24"/>
-          <w:szCs w:val="24"/>
-        </w:rPr>
-      </w:pPr>
-      <w:r>
-        <w:rPr>
-          <w:rFonts w:cstheme="minorHAnsi"/>
-          <w:sz w:val="24"/>
-          <w:szCs w:val="24"/>
-        </w:rPr>
         <w:t>${</w:t>
       </w:r>
       <w:proofErr w:type="spellStart"/>
@@ -4342,6 +4058,7 @@
         <w:rPr>
           <w:rStyle w:val="normaltextrun"/>
         </w:rPr>
+        <w:lastRenderedPageBreak/>
         <w:t>Late policy</w:t>
       </w:r>
       <w:r>
@@ -4373,7 +4090,29 @@
           <w:sz w:val="24"/>
           <w:szCs w:val="24"/>
         </w:rPr>
-        <w:t>${latePolicy0}${</w:t>
+        <w:t>${latePolicy</w:t>
+      </w:r>
+      <w:proofErr w:type="gramStart"/>
+      <w:r>
+        <w:rPr>
+          <w:rStyle w:val="normaltextrun"/>
+          <w:rFonts w:ascii="Calibri" w:hAnsi="Calibri" w:cs="Times"/>
+          <w:color w:val="000000"/>
+          <w:sz w:val="24"/>
+          <w:szCs w:val="24"/>
+        </w:rPr>
+        <w:t>0}$</w:t>
+      </w:r>
+      <w:proofErr w:type="gramEnd"/>
+      <w:r>
+        <w:rPr>
+          <w:rStyle w:val="normaltextrun"/>
+          <w:rFonts w:ascii="Calibri" w:hAnsi="Calibri" w:cs="Times"/>
+          <w:color w:val="000000"/>
+          <w:sz w:val="24"/>
+          <w:szCs w:val="24"/>
+        </w:rPr>
+        <w:t>{</w:t>
       </w:r>
       <w:bookmarkStart w:id="2" w:name="_Hlk111549667"/>
       <w:r>
@@ -4568,6 +4307,7 @@
         </w:rPr>
         <w:t>xam</w:t>
       </w:r>
+      <w:proofErr w:type="gramStart"/>
       <w:r>
         <w:rPr>
           <w:rFonts w:ascii="Calibri" w:hAnsi="Calibri" w:cs="Times"/>
@@ -4584,7 +4324,14 @@
         <w:rPr>
           <w:rFonts w:ascii="Calibri" w:hAnsi="Calibri" w:cs="Times"/>
         </w:rPr>
-        <w:t>${missingExam1}${missingExam2}${missingExam3}${missingExam4}${missingExam5}${missingExam6}${missingExam7}${missingExam8}${missingExam9}${missingExam10}${missingExam11}${missingExam12}${missingExam13}${missingExam14}${missingExam15}${missingExam16}${missingExam17}${missingExam18}${missingExam19}${missingExam20}</w:t>
+        <w:t>$</w:t>
+      </w:r>
+      <w:proofErr w:type="gramEnd"/>
+      <w:r>
+        <w:rPr>
+          <w:rFonts w:ascii="Calibri" w:hAnsi="Calibri" w:cs="Times"/>
+        </w:rPr>
+        <w:t>{missingExam1}${missingExam2}${missingExam3}${missingExam4}${missingExam5}${missingExam6}${missingExam7}${missingExam8}${missingExam9}${missingExam10}${missingExam11}${missingExam12}${missingExam13}${missingExam14}${missingExam15}${missingExam16}${missingExam17}${missingExam18}${missingExam19}${missingExam20}</w:t>
       </w:r>
     </w:p>
     <w:p>
@@ -4736,7 +4483,21 @@
         <w:rPr>
           <w:rFonts w:ascii="Calibri" w:hAnsi="Calibri" w:cs="Times"/>
         </w:rPr>
-        <w:t>${missingActivity0}${missingActivity1}${missingActivity2}${missingActivity3}${missingActivity4}${missingActivity5}${missingActivity6}${missingActivity7}${missingActivity8}${missingActivity9}${missingActivity10}${missingActivity11}${missingActivity12}${missingActivity13}${missingActivity14}${missingActivity15}${missingActivity16}${missingActivity17}${missingActivity18}${missingActivity19}${missingActivity20}</w:t>
+        <w:t>${missingActivity</w:t>
+      </w:r>
+      <w:proofErr w:type="gramStart"/>
+      <w:r>
+        <w:rPr>
+          <w:rFonts w:ascii="Calibri" w:hAnsi="Calibri" w:cs="Times"/>
+        </w:rPr>
+        <w:t>0}$</w:t>
+      </w:r>
+      <w:proofErr w:type="gramEnd"/>
+      <w:r>
+        <w:rPr>
+          <w:rFonts w:ascii="Calibri" w:hAnsi="Calibri" w:cs="Times"/>
+        </w:rPr>
+        <w:t>{missingActivity1}${missingActivity2}${missingActivity3}${missingActivity4}${missingActivity5}${missingActivity6}${missingActivity7}${missingActivity8}${missingActivity9}${missingActivity10}${missingActivity11}${missingActivity12}${missingActivity13}${missingActivity14}${missingActivity15}${missingActivity16}${missingActivity17}${missingActivity18}${missingActivity19}${missingActivity20}</w:t>
       </w:r>
     </w:p>
     <w:p>
@@ -4898,6 +4659,7 @@
         </w:rPr>
         <w:t>${passingCriteria</w:t>
       </w:r>
+      <w:proofErr w:type="gramStart"/>
       <w:r>
         <w:rPr>
           <w:rStyle w:val="eop"/>
@@ -4926,7 +4688,18 @@
           <w:sz w:val="24"/>
           <w:szCs w:val="24"/>
         </w:rPr>
-        <w:t>${passingCriteria1}${passingCriteria2}${passingCriteria3}${passingCriteria4}${passingCriteria5}${passingCriteria6}${passingCriteria7}${passingCriteria8}${passingCriteria9}${passingCriteria10}${passingCriteria11}${passingCriteria12}${passingCriteria13}${passingCriteria14}${passingCriteria15}${passingCriteria16}${passingCriteria17}${passingCriteria18}${passingCriteria19}${passingCriteria20}</w:t>
+        <w:t>$</w:t>
+      </w:r>
+      <w:proofErr w:type="gramEnd"/>
+      <w:r>
+        <w:rPr>
+          <w:rStyle w:val="eop"/>
+          <w:rFonts w:ascii="Calibri" w:hAnsi="Calibri" w:cs="Times"/>
+          <w:color w:val="000000"/>
+          <w:sz w:val="24"/>
+          <w:szCs w:val="24"/>
+        </w:rPr>
+        <w:t>{passingCriteria1}${passingCriteria2}${passingCriteria3}${passingCriteria4}${passingCriteria5}${passingCriteria6}${passingCriteria7}${passingCriteria8}${passingCriteria9}${passingCriteria10}${passingCriteria11}${passingCriteria12}${passingCriteria13}${passingCriteria14}${passingCriteria15}${passingCriteria16}${passingCriteria17}${passingCriteria18}${passingCriteria19}${passingCriteria20}</w:t>
       </w:r>
     </w:p>
     <w:p>
@@ -5050,7 +4823,25 @@
           <w:sz w:val="24"/>
           <w:szCs w:val="24"/>
         </w:rPr>
-        <w:t>${learningMaterials0}${learningMaterials1}${learningMaterials2}${learningMaterials3}${learningMaterials4}${learningMaterials5}${learningMaterials6}${learningMaterials7}${learningMaterials8}${learningMaterials9}${learningMaterials10}${learningMaterials11}${learningMaterials12}${learningMaterials13}${learningMaterials14}${learningMaterials15}${learningMaterials16}${learningMaterials17}${learningMaterials18}${learningMaterials19}${learningMaterials20}</w:t>
+        <w:t>${learningMaterials</w:t>
+      </w:r>
+      <w:proofErr w:type="gramStart"/>
+      <w:r>
+        <w:rPr>
+          <w:rFonts w:asciiTheme="minorHAnsi" w:hAnsiTheme="minorHAnsi" w:cstheme="minorHAnsi"/>
+          <w:sz w:val="24"/>
+          <w:szCs w:val="24"/>
+        </w:rPr>
+        <w:t>0}$</w:t>
+      </w:r>
+      <w:proofErr w:type="gramEnd"/>
+      <w:r>
+        <w:rPr>
+          <w:rFonts w:asciiTheme="minorHAnsi" w:hAnsiTheme="minorHAnsi" w:cstheme="minorHAnsi"/>
+          <w:sz w:val="24"/>
+          <w:szCs w:val="24"/>
+        </w:rPr>
+        <w:t>{learningMaterials1}${learningMaterials2}${learningMaterials3}${learningMaterials4}${learningMaterials5}${learningMaterials6}${learningMaterials7}${learningMaterials8}${learningMaterials9}${learningMaterials10}${learningMaterials11}${learningMaterials12}${learningMaterials13}${learningMaterials14}${learningMaterials15}${learningMaterials16}${learningMaterials17}${learningMaterials18}${learningMaterials19}${learningMaterials20}</w:t>
       </w:r>
     </w:p>
     <w:p>
@@ -5276,7 +5067,25 @@
           <w:sz w:val="24"/>
           <w:szCs w:val="24"/>
         </w:rPr>
-        <w:t>${custom_resource0}${custom_resource1}${custom_resource2}${custom_resource3}${custom_resource4}${custom_resource5}${custom_resource6}${custom_resource7}${custom_resource8}${custom_resource9}${custom_resource10}${custom_resource11}${custom_resource12}${custom_resource13}${custom_resource14}${custom_resource15}${custom_resource16}${custom_resource17}${custom_resource18}${custom_resource19}${custom_resource20}</w:t>
+        <w:t>${custom_resource</w:t>
+      </w:r>
+      <w:proofErr w:type="gramStart"/>
+      <w:r>
+        <w:rPr>
+          <w:rFonts w:asciiTheme="minorHAnsi" w:hAnsiTheme="minorHAnsi" w:cstheme="minorHAnsi"/>
+          <w:sz w:val="24"/>
+          <w:szCs w:val="24"/>
+        </w:rPr>
+        <w:t>0}$</w:t>
+      </w:r>
+      <w:proofErr w:type="gramEnd"/>
+      <w:r>
+        <w:rPr>
+          <w:rFonts w:asciiTheme="minorHAnsi" w:hAnsiTheme="minorHAnsi" w:cstheme="minorHAnsi"/>
+          <w:sz w:val="24"/>
+          <w:szCs w:val="24"/>
+        </w:rPr>
+        <w:t>{custom_resource1}${custom_resource2}${custom_resource3}${custom_resource4}${custom_resource5}${custom_resource6}${custom_resource7}${custom_resource8}${custom_resource9}${custom_resource10}${custom_resource11}${custom_resource12}${custom_resource13}${custom_resource14}${custom_resource15}${custom_resource16}${custom_resource17}${custom_resource18}${custom_resource19}${custom_resource20}</w:t>
       </w:r>
     </w:p>
     <w:p>
@@ -5661,7 +5470,25 @@
           <w:sz w:val="24"/>
           <w:szCs w:val="24"/>
         </w:rPr>
-        <w:t>Faculties, departments, and schools reserve the right to scale grades in order to maintain equity among sections and conformity to University, faculty, department, or school norms. Students should therefore note that an unofficial grade given by an instructor might be changed by the faculty, department, or school. Grades are not official until they appear on a student</w:t>
+        <w:t xml:space="preserve">Faculties, departments, and schools reserve the right to scale grades in order to maintain equity among sections and conformity to </w:t>
+      </w:r>
+      <w:proofErr w:type="gramStart"/>
+      <w:r>
+        <w:rPr>
+          <w:rFonts w:ascii="Calibri" w:hAnsi="Calibri" w:cs="Times"/>
+          <w:sz w:val="24"/>
+          <w:szCs w:val="24"/>
+        </w:rPr>
+        <w:t>University</w:t>
+      </w:r>
+      <w:proofErr w:type="gramEnd"/>
+      <w:r>
+        <w:rPr>
+          <w:rFonts w:ascii="Calibri" w:hAnsi="Calibri" w:cs="Times"/>
+          <w:sz w:val="24"/>
+          <w:szCs w:val="24"/>
+        </w:rPr>
+        <w:t>, faculty, department, or school norms. Students should therefore note that an unofficial grade given by an instructor might be changed by the faculty, department, or school. Grades are not official until they appear on a student</w:t>
       </w:r>
       <w:r>
         <w:rPr>
@@ -5921,7 +5748,21 @@
         <w:rPr>
           <w:rFonts w:ascii="Calibri" w:hAnsi="Calibri" w:cs="Times"/>
         </w:rPr>
-        <w:t>If you require academic accommodations to achieve the objectives of a course please contact the DRC at:</w:t>
+        <w:t xml:space="preserve">If you require academic accommodations to achieve the objectives of a </w:t>
+      </w:r>
+      <w:proofErr w:type="gramStart"/>
+      <w:r>
+        <w:rPr>
+          <w:rFonts w:ascii="Calibri" w:hAnsi="Calibri" w:cs="Times"/>
+        </w:rPr>
+        <w:t>course</w:t>
+      </w:r>
+      <w:proofErr w:type="gramEnd"/>
+      <w:r>
+        <w:rPr>
+          <w:rFonts w:ascii="Calibri" w:hAnsi="Calibri" w:cs="Times"/>
+        </w:rPr>
+        <w:t xml:space="preserve"> please contact the DRC at:</w:t>
       </w:r>
     </w:p>
     <w:p>
@@ -6969,7 +6810,27 @@
           <w:color w:val="000000"/>
           <w:shd w:val="clear" w:color="auto" w:fill="FFFFFF"/>
         </w:rPr>
-        <w:t>Wellbeing and Accessibility Services  for more information or to book an appointment.</w:t>
+        <w:t xml:space="preserve">Wellbeing and Accessibility </w:t>
+      </w:r>
+      <w:proofErr w:type="gramStart"/>
+      <w:r>
+        <w:rPr>
+          <w:rStyle w:val="normaltextrun"/>
+          <w:rFonts w:ascii="Calibri" w:hAnsi="Calibri" w:cs="Calibri"/>
+          <w:color w:val="000000"/>
+          <w:shd w:val="clear" w:color="auto" w:fill="FFFFFF"/>
+        </w:rPr>
+        <w:t>Services  for</w:t>
+      </w:r>
+      <w:proofErr w:type="gramEnd"/>
+      <w:r>
+        <w:rPr>
+          <w:rStyle w:val="normaltextrun"/>
+          <w:rFonts w:ascii="Calibri" w:hAnsi="Calibri" w:cs="Calibri"/>
+          <w:color w:val="000000"/>
+          <w:shd w:val="clear" w:color="auto" w:fill="FFFFFF"/>
+        </w:rPr>
+        <w:t xml:space="preserve"> more information or to book an appointment.</w:t>
       </w:r>
     </w:p>
     <w:p>
@@ -7958,6 +7819,7 @@
       <w:t>${</w:t>
     </w:r>
     <w:proofErr w:type="spellStart"/>
+    <w:proofErr w:type="gramStart"/>
     <w:r>
       <w:rPr>
         <w:rFonts w:ascii="Calibri" w:hAnsi="Calibri" w:cs="Calibri"/>
@@ -7973,7 +7835,16 @@
         <w:sz w:val="18"/>
         <w:szCs w:val="18"/>
       </w:rPr>
-      <w:t>}  ${</w:t>
+      <w:t>}  $</w:t>
+    </w:r>
+    <w:proofErr w:type="gramEnd"/>
+    <w:r>
+      <w:rPr>
+        <w:rFonts w:ascii="Calibri" w:hAnsi="Calibri" w:cs="Calibri"/>
+        <w:sz w:val="18"/>
+        <w:szCs w:val="18"/>
+      </w:rPr>
+      <w:t>{</w:t>
     </w:r>
     <w:proofErr w:type="spellStart"/>
     <w:r>
@@ -8103,6 +7974,7 @@
       <w:t>${</w:t>
     </w:r>
     <w:proofErr w:type="spellStart"/>
+    <w:proofErr w:type="gramStart"/>
     <w:r>
       <w:rPr>
         <w:rFonts w:ascii="Calibri" w:hAnsi="Calibri" w:cs="Calibri"/>
@@ -8118,7 +7990,16 @@
         <w:sz w:val="18"/>
         <w:szCs w:val="18"/>
       </w:rPr>
-      <w:t>}  ${</w:t>
+      <w:t>}  $</w:t>
+    </w:r>
+    <w:proofErr w:type="gramEnd"/>
+    <w:r>
+      <w:rPr>
+        <w:rFonts w:ascii="Calibri" w:hAnsi="Calibri" w:cs="Calibri"/>
+        <w:sz w:val="18"/>
+        <w:szCs w:val="18"/>
+      </w:rPr>
+      <w:t>{</w:t>
     </w:r>
     <w:proofErr w:type="spellStart"/>
     <w:r>

</xml_diff>

<commit_message>
FAQ added and updates on Syllabus Generator page
</commit_message>
<xml_diff>
--- a/public/word-template/UBC-O_default.docx
+++ b/public/word-template/UBC-O_default.docx
@@ -1339,23 +1339,13 @@
         </w:rPr>
         <w:t>prerequisites</w:t>
       </w:r>
-      <w:proofErr w:type="gramStart"/>
-      <w:r>
-        <w:rPr>
-          <w:rFonts w:asciiTheme="minorHAnsi" w:hAnsiTheme="minorHAnsi" w:cstheme="minorHAnsi"/>
-          <w:sz w:val="24"/>
-          <w:szCs w:val="24"/>
-        </w:rPr>
-        <w:t>0}$</w:t>
-      </w:r>
-      <w:proofErr w:type="gramEnd"/>
-      <w:r>
-        <w:rPr>
-          <w:rFonts w:asciiTheme="minorHAnsi" w:hAnsiTheme="minorHAnsi" w:cstheme="minorHAnsi"/>
-          <w:sz w:val="24"/>
-          <w:szCs w:val="24"/>
-        </w:rPr>
-        <w:t>{</w:t>
+      <w:r>
+        <w:rPr>
+          <w:rFonts w:asciiTheme="minorHAnsi" w:hAnsiTheme="minorHAnsi" w:cstheme="minorHAnsi"/>
+          <w:sz w:val="24"/>
+          <w:szCs w:val="24"/>
+        </w:rPr>
+        <w:t>0}${</w:t>
       </w:r>
       <w:r>
         <w:rPr>
@@ -1809,23 +1799,13 @@
         </w:rPr>
         <w:t>corequisites</w:t>
       </w:r>
-      <w:proofErr w:type="gramStart"/>
-      <w:r>
-        <w:rPr>
-          <w:rFonts w:asciiTheme="minorHAnsi" w:hAnsiTheme="minorHAnsi" w:cstheme="minorHAnsi"/>
-          <w:sz w:val="24"/>
-          <w:szCs w:val="24"/>
-        </w:rPr>
-        <w:t>0}$</w:t>
-      </w:r>
-      <w:proofErr w:type="gramEnd"/>
-      <w:r>
-        <w:rPr>
-          <w:rFonts w:asciiTheme="minorHAnsi" w:hAnsiTheme="minorHAnsi" w:cstheme="minorHAnsi"/>
-          <w:sz w:val="24"/>
-          <w:szCs w:val="24"/>
-        </w:rPr>
-        <w:t>{</w:t>
+      <w:r>
+        <w:rPr>
+          <w:rFonts w:asciiTheme="minorHAnsi" w:hAnsiTheme="minorHAnsi" w:cstheme="minorHAnsi"/>
+          <w:sz w:val="24"/>
+          <w:szCs w:val="24"/>
+        </w:rPr>
+        <w:t>0}${</w:t>
       </w:r>
       <w:r>
         <w:rPr>
@@ -2298,25 +2278,7 @@
           <w:sz w:val="24"/>
           <w:szCs w:val="24"/>
         </w:rPr>
-        <w:t>${otherInstructionalStaff1}${otherInstructionalStaff2}${otherInstructionalStaff3}${otherInstructionalStaff4}${otherInstructionalStaff5}${otherInstructionalStaff6}${otherInstructionalStaff7}${otherInstructionalStaff8}${otherInstructionalStaff9}${otherInstructionalStaff10}${otherInstructionalStaff11}${otherInstructionalStaff12}${otherInstructionalStaff13}${otherInstructionalStaff</w:t>
-      </w:r>
-      <w:proofErr w:type="gramStart"/>
-      <w:r>
-        <w:rPr>
-          <w:rFonts w:asciiTheme="minorHAnsi" w:hAnsiTheme="minorHAnsi" w:cstheme="minorHAnsi"/>
-          <w:sz w:val="24"/>
-          <w:szCs w:val="24"/>
-        </w:rPr>
-        <w:t>14}$</w:t>
-      </w:r>
-      <w:proofErr w:type="gramEnd"/>
-      <w:r>
-        <w:rPr>
-          <w:rFonts w:asciiTheme="minorHAnsi" w:hAnsiTheme="minorHAnsi" w:cstheme="minorHAnsi"/>
-          <w:sz w:val="24"/>
-          <w:szCs w:val="24"/>
-        </w:rPr>
-        <w:t>{otherInstructionalStaff15}${otherInstructionalStaff16}${otherInstructionalStaff17}${otherInstructionalStaff18}${otherInstructionalStaff19}${otherInstructionalStaff20}</w:t>
+        <w:t>${otherInstructionalStaff1}${otherInstructionalStaff2}${otherInstructionalStaff3}${otherInstructionalStaff4}${otherInstructionalStaff5}${otherInstructionalStaff6}${otherInstructionalStaff7}${otherInstructionalStaff8}${otherInstructionalStaff9}${otherInstructionalStaff10}${otherInstructionalStaff11}${otherInstructionalStaff12}${otherInstructionalStaff13}${otherInstructionalStaff14}${otherInstructionalStaff15}${otherInstructionalStaff16}${otherInstructionalStaff17}${otherInstructionalStaff18}${otherInstructionalStaff19}${otherInstructionalStaff20}</w:t>
       </w:r>
     </w:p>
     <w:p>
@@ -2444,25 +2406,7 @@
           <w:sz w:val="24"/>
           <w:szCs w:val="24"/>
         </w:rPr>
-        <w:t>${courseDescriptionOK</w:t>
-      </w:r>
-      <w:proofErr w:type="gramStart"/>
-      <w:r>
-        <w:rPr>
-          <w:rFonts w:asciiTheme="minorHAnsi" w:hAnsiTheme="minorHAnsi" w:cstheme="minorHAnsi"/>
-          <w:sz w:val="24"/>
-          <w:szCs w:val="24"/>
-        </w:rPr>
-        <w:t>0}$</w:t>
-      </w:r>
-      <w:proofErr w:type="gramEnd"/>
-      <w:r>
-        <w:rPr>
-          <w:rFonts w:asciiTheme="minorHAnsi" w:hAnsiTheme="minorHAnsi" w:cstheme="minorHAnsi"/>
-          <w:sz w:val="24"/>
-          <w:szCs w:val="24"/>
-        </w:rPr>
-        <w:t>{courseDescriptionOK1}${courseDescriptionOK2}${courseDescriptionOK3}</w:t>
+        <w:t>${courseDescriptionOK0}${courseDescriptionOK1}${courseDescriptionOK2}${courseDescriptionOK3}</w:t>
       </w:r>
       <w:r>
         <w:rPr>
@@ -2608,25 +2552,7 @@
           <w:sz w:val="24"/>
           <w:szCs w:val="24"/>
         </w:rPr>
-        <w:t>${courseFormat</w:t>
-      </w:r>
-      <w:proofErr w:type="gramStart"/>
-      <w:r>
-        <w:rPr>
-          <w:rFonts w:asciiTheme="minorHAnsi" w:hAnsiTheme="minorHAnsi" w:cstheme="minorHAnsi"/>
-          <w:sz w:val="24"/>
-          <w:szCs w:val="24"/>
-        </w:rPr>
-        <w:t>0}$</w:t>
-      </w:r>
-      <w:proofErr w:type="gramEnd"/>
-      <w:r>
-        <w:rPr>
-          <w:rFonts w:asciiTheme="minorHAnsi" w:hAnsiTheme="minorHAnsi" w:cstheme="minorHAnsi"/>
-          <w:sz w:val="24"/>
-          <w:szCs w:val="24"/>
-        </w:rPr>
-        <w:t>{courseFormat1}${courseFormat2}${courseFormat3}${courseFormat4}${courseFormat5}${courseFormat6}${courseFormat7}${courseFormat8}${courseFormat9}${courseFormat10}</w:t>
+        <w:t>${courseFormat0}${courseFormat1}${courseFormat2}${courseFormat3}${courseFormat4}${courseFormat5}${courseFormat6}${courseFormat7}${courseFormat8}${courseFormat9}${courseFormat10}</w:t>
       </w:r>
       <w:r>
         <w:rPr>
@@ -2905,25 +2831,7 @@
           <w:sz w:val="24"/>
           <w:szCs w:val="24"/>
         </w:rPr>
-        <w:t>${learningOutcomes</w:t>
-      </w:r>
-      <w:proofErr w:type="gramStart"/>
-      <w:r>
-        <w:rPr>
-          <w:rFonts w:asciiTheme="minorHAnsi" w:hAnsiTheme="minorHAnsi" w:cstheme="minorHAnsi"/>
-          <w:sz w:val="24"/>
-          <w:szCs w:val="24"/>
-        </w:rPr>
-        <w:t>0}$</w:t>
-      </w:r>
-      <w:proofErr w:type="gramEnd"/>
-      <w:r>
-        <w:rPr>
-          <w:rFonts w:asciiTheme="minorHAnsi" w:hAnsiTheme="minorHAnsi" w:cstheme="minorHAnsi"/>
-          <w:sz w:val="24"/>
-          <w:szCs w:val="24"/>
-        </w:rPr>
-        <w:t>{learningOutcomes1}${learningOutcomes2}${learningOutcomes3}${learningOutcomes4}${learningOutcomes5}${learningOutcomes6}${learningOutcomes7}${learningOutcomes8}${learningOutcomes9}${learningOutcomes10}${learningOutcomes11}${learningOutcomes12}${learningOutcomes13}${learningOutcomes14}${learningOutcomes15}${learningOutcomes16}${learningOutcomes17}${learningOutcomes18}${learningOutcomes19}${learningOutcomes20}</w:t>
+        <w:t>${learningOutcomes0}${learningOutcomes1}${learningOutcomes2}${learningOutcomes3}${learningOutcomes4}${learningOutcomes5}${learningOutcomes6}${learningOutcomes7}${learningOutcomes8}${learningOutcomes9}${learningOutcomes10}${learningOutcomes11}${learningOutcomes12}${learningOutcomes13}${learningOutcomes14}${learningOutcomes15}${learningOutcomes16}${learningOutcomes17}${learningOutcomes18}${learningOutcomes19}${learningOutcomes20}</w:t>
       </w:r>
     </w:p>
     <w:p>
@@ -3047,119 +2955,101 @@
           <w:sz w:val="24"/>
           <w:szCs w:val="24"/>
         </w:rPr>
-        <w:t>${learningAssessments</w:t>
-      </w:r>
-      <w:proofErr w:type="gramStart"/>
-      <w:r>
+        <w:t>${learningAssessments0}${learningAssessments1}${learningAssessments2}${learningAssessments3}${learningAssessments4}${learningAssessments5}${learningAssessments6}${learningAssessments7}${learningAssessments8}${learningAssessments9}${learningAssessments10}${learningAssessments11}${learningAssessments12}${learningAssessments13}${learningAssessments14}${learningAssessments15}${learningAssessments16}${learningAssessments17}${learningAssessments18}${learningAssessments19}${learningAssessments20}</w:t>
+      </w:r>
+    </w:p>
+    <w:p>
+      <w:pPr>
         <w:rPr>
           <w:rStyle w:val="normaltextrun"/>
           <w:sz w:val="24"/>
           <w:szCs w:val="24"/>
         </w:rPr>
-        <w:t>0}$</w:t>
-      </w:r>
-      <w:proofErr w:type="gramEnd"/>
+      </w:pPr>
       <w:r>
         <w:rPr>
           <w:rStyle w:val="normaltextrun"/>
           <w:sz w:val="24"/>
           <w:szCs w:val="24"/>
         </w:rPr>
-        <w:t>{learningAssessments1}${learningAssessments2}${learningAssessments3}${learningAssessments4}${learningAssessments5}${learningAssessments6}${learningAssessments7}${learningAssessments8}${learningAssessments9}${learningAssessments10}${learningAssessments11}${learningAssessments12}${learningAssessments13}${learningAssessments14}${learningAssessments15}${learningAssessments16}${learningAssessments17}${learningAssessments18}${learningAssessments19}${learningAssessments20}</w:t>
-      </w:r>
-    </w:p>
-    <w:p>
-      <w:pPr>
+        <w:t>${/</w:t>
+      </w:r>
+      <w:proofErr w:type="spellStart"/>
+      <w:r>
         <w:rPr>
           <w:rStyle w:val="normaltextrun"/>
           <w:sz w:val="24"/>
           <w:szCs w:val="24"/>
         </w:rPr>
-      </w:pPr>
+        <w:t>NolearningAssessments</w:t>
+      </w:r>
+      <w:proofErr w:type="spellEnd"/>
       <w:r>
         <w:rPr>
           <w:rStyle w:val="normaltextrun"/>
           <w:sz w:val="24"/>
           <w:szCs w:val="24"/>
         </w:rPr>
-        <w:t>${/</w:t>
+        <w:t>}</w:t>
+      </w:r>
+    </w:p>
+    <w:p>
+      <w:pPr>
+        <w:rPr>
+          <w:rFonts w:cstheme="minorHAnsi"/>
+          <w:sz w:val="24"/>
+          <w:szCs w:val="24"/>
+        </w:rPr>
+      </w:pPr>
+      <w:r>
+        <w:rPr>
+          <w:rFonts w:cstheme="minorHAnsi"/>
+          <w:sz w:val="24"/>
+          <w:szCs w:val="24"/>
+        </w:rPr>
+        <w:t>${</w:t>
       </w:r>
       <w:proofErr w:type="spellStart"/>
       <w:r>
         <w:rPr>
+          <w:rFonts w:cstheme="minorHAnsi"/>
+          <w:sz w:val="24"/>
+          <w:szCs w:val="24"/>
+        </w:rPr>
+        <w:t>NoLearningActivities</w:t>
+      </w:r>
+      <w:proofErr w:type="spellEnd"/>
+      <w:r>
+        <w:rPr>
+          <w:rFonts w:cstheme="minorHAnsi"/>
+          <w:sz w:val="24"/>
+          <w:szCs w:val="24"/>
+        </w:rPr>
+        <w:t>}</w:t>
+      </w:r>
+    </w:p>
+    <w:p>
+      <w:pPr>
+        <w:rPr>
           <w:rStyle w:val="normaltextrun"/>
-          <w:sz w:val="24"/>
-          <w:szCs w:val="24"/>
-        </w:rPr>
-        <w:t>NolearningAssessments</w:t>
-      </w:r>
-      <w:proofErr w:type="spellEnd"/>
-      <w:r>
+          <w:rFonts w:cstheme="minorHAnsi"/>
+          <w:sz w:val="24"/>
+          <w:szCs w:val="24"/>
+        </w:rPr>
+      </w:pPr>
+    </w:p>
+    <w:p>
+      <w:pPr>
+        <w:pStyle w:val="Heading3"/>
         <w:rPr>
           <w:rStyle w:val="normaltextrun"/>
-          <w:sz w:val="24"/>
-          <w:szCs w:val="24"/>
-        </w:rPr>
-        <w:t>}</w:t>
-      </w:r>
-    </w:p>
-    <w:p>
-      <w:pPr>
-        <w:rPr>
-          <w:rFonts w:cstheme="minorHAnsi"/>
-          <w:sz w:val="24"/>
-          <w:szCs w:val="24"/>
-        </w:rPr>
-      </w:pPr>
-      <w:r>
-        <w:rPr>
-          <w:rFonts w:cstheme="minorHAnsi"/>
-          <w:sz w:val="24"/>
-          <w:szCs w:val="24"/>
-        </w:rPr>
-        <w:t>${</w:t>
-      </w:r>
-      <w:proofErr w:type="spellStart"/>
-      <w:r>
-        <w:rPr>
-          <w:rFonts w:cstheme="minorHAnsi"/>
-          <w:sz w:val="24"/>
-          <w:szCs w:val="24"/>
-        </w:rPr>
-        <w:t>NoLearningActivities</w:t>
-      </w:r>
-      <w:proofErr w:type="spellEnd"/>
-      <w:r>
-        <w:rPr>
-          <w:rFonts w:cstheme="minorHAnsi"/>
-          <w:sz w:val="24"/>
-          <w:szCs w:val="24"/>
-        </w:rPr>
-        <w:t>}</w:t>
-      </w:r>
-    </w:p>
-    <w:p>
-      <w:pPr>
+          <w:rFonts w:cstheme="minorHAnsi"/>
+        </w:rPr>
+      </w:pPr>
+      <w:r>
         <w:rPr>
           <w:rStyle w:val="normaltextrun"/>
           <w:rFonts w:cstheme="minorHAnsi"/>
-          <w:sz w:val="24"/>
-          <w:szCs w:val="24"/>
-        </w:rPr>
-      </w:pPr>
-    </w:p>
-    <w:p>
-      <w:pPr>
-        <w:pStyle w:val="Heading3"/>
-        <w:rPr>
-          <w:rStyle w:val="normaltextrun"/>
-          <w:rFonts w:cstheme="minorHAnsi"/>
-        </w:rPr>
-      </w:pPr>
-      <w:r>
-        <w:rPr>
-          <w:rStyle w:val="normaltextrun"/>
-          <w:rFonts w:cstheme="minorHAnsi"/>
         </w:rPr>
         <w:t>Learning Activities</w:t>
       </w:r>
@@ -3179,25 +3069,7 @@
           <w:sz w:val="24"/>
           <w:szCs w:val="24"/>
         </w:rPr>
-        <w:t>${learningActivities</w:t>
-      </w:r>
-      <w:proofErr w:type="gramStart"/>
-      <w:r>
-        <w:rPr>
-          <w:rFonts w:cstheme="minorHAnsi"/>
-          <w:sz w:val="24"/>
-          <w:szCs w:val="24"/>
-        </w:rPr>
-        <w:t>0}$</w:t>
-      </w:r>
-      <w:proofErr w:type="gramEnd"/>
-      <w:r>
-        <w:rPr>
-          <w:rFonts w:cstheme="minorHAnsi"/>
-          <w:sz w:val="24"/>
-          <w:szCs w:val="24"/>
-        </w:rPr>
-        <w:t>{learningActivities1}${learningActivities2}${learningActivities3}${learningActivities4}${learningActivities5}${learningActivities6}${learningActivities7}${learningActivities8}${learningActivities9}${learningActivities10}${learningActivities11}${learningActivities12}${learningActivities13}${learningActivities14}${learningActivities15}${learningActivities16}${learningActivities17}${learningActivities18}${learningActivities19}${learningActivities20}</w:t>
+        <w:t>${learningActivities0}${learningActivities1}${learningActivities2}${learningActivities3}${learningActivities4}${learningActivities5}${learningActivities6}${learningActivities7}${learningActivities8}${learningActivities9}${learningActivities10}${learningActivities11}${learningActivities12}${learningActivities13}${learningActivities14}${learningActivities15}${learningActivities16}${learningActivities17}${learningActivities18}${learningActivities19}${learningActivities20}</w:t>
       </w:r>
     </w:p>
     <w:p>
@@ -4037,25 +3909,7 @@
           <w:sz w:val="24"/>
           <w:szCs w:val="24"/>
         </w:rPr>
-        <w:t>${learningMaterials</w:t>
-      </w:r>
-      <w:proofErr w:type="gramStart"/>
-      <w:r>
-        <w:rPr>
-          <w:rFonts w:asciiTheme="minorHAnsi" w:hAnsiTheme="minorHAnsi" w:cstheme="minorHAnsi"/>
-          <w:sz w:val="24"/>
-          <w:szCs w:val="24"/>
-        </w:rPr>
-        <w:t>0}$</w:t>
-      </w:r>
-      <w:proofErr w:type="gramEnd"/>
-      <w:r>
-        <w:rPr>
-          <w:rFonts w:asciiTheme="minorHAnsi" w:hAnsiTheme="minorHAnsi" w:cstheme="minorHAnsi"/>
-          <w:sz w:val="24"/>
-          <w:szCs w:val="24"/>
-        </w:rPr>
-        <w:t>{learningMaterials1}${learningMaterials2}${learningMaterials3}${learningMaterials4}${learningMaterials5}${learningMaterials6}${learningMaterials7}${learningMaterials8}${learningMaterials9}${learningMaterials10}${learningMaterials11}${learningMaterials12}${learningMaterials13}${learningMaterials14}${learningMaterials15}${learningMaterials16}${learningMaterials17}${learningMaterials18}${learningMaterials19}${learningMaterials20}</w:t>
+        <w:t>${learningMaterials0}${learningMaterials1}${learningMaterials2}${learningMaterials3}${learningMaterials4}${learningMaterials5}${learningMaterials6}${learningMaterials7}${learningMaterials8}${learningMaterials9}${learningMaterials10}${learningMaterials11}${learningMaterials12}${learningMaterials13}${learningMaterials14}${learningMaterials15}${learningMaterials16}${learningMaterials17}${learningMaterials18}${learningMaterials19}${learningMaterials20}</w:t>
       </w:r>
     </w:p>
     <w:p>
@@ -4355,29 +4209,7 @@
           <w:sz w:val="24"/>
           <w:szCs w:val="24"/>
         </w:rPr>
-        <w:t>${latePolicy</w:t>
-      </w:r>
-      <w:proofErr w:type="gramStart"/>
-      <w:r>
-        <w:rPr>
-          <w:rStyle w:val="normaltextrun"/>
-          <w:rFonts w:ascii="Calibri" w:hAnsi="Calibri" w:cs="Times"/>
-          <w:color w:val="000000"/>
-          <w:sz w:val="24"/>
-          <w:szCs w:val="24"/>
-        </w:rPr>
-        <w:t>0}$</w:t>
-      </w:r>
-      <w:proofErr w:type="gramEnd"/>
-      <w:r>
-        <w:rPr>
-          <w:rStyle w:val="normaltextrun"/>
-          <w:rFonts w:ascii="Calibri" w:hAnsi="Calibri" w:cs="Times"/>
-          <w:color w:val="000000"/>
-          <w:sz w:val="24"/>
-          <w:szCs w:val="24"/>
-        </w:rPr>
-        <w:t>{</w:t>
+        <w:t>${latePolicy0}${</w:t>
       </w:r>
       <w:bookmarkStart w:id="2" w:name="_Hlk111549667"/>
       <w:r>
@@ -4541,21 +4373,7 @@
         <w:rPr>
           <w:rFonts w:ascii="Calibri" w:hAnsi="Calibri" w:cs="Times"/>
         </w:rPr>
-        <w:t>${missingExam</w:t>
-      </w:r>
-      <w:proofErr w:type="gramStart"/>
-      <w:r>
-        <w:rPr>
-          <w:rFonts w:ascii="Calibri" w:hAnsi="Calibri" w:cs="Times"/>
-        </w:rPr>
-        <w:t>0}$</w:t>
-      </w:r>
-      <w:proofErr w:type="gramEnd"/>
-      <w:r>
-        <w:rPr>
-          <w:rFonts w:ascii="Calibri" w:hAnsi="Calibri" w:cs="Times"/>
-        </w:rPr>
-        <w:t>{missingExam1}${missingExam2}${missingExam3}${missingExam4}${missingExam5}${missingExam6}${missingExam7}${missingExam8}${missingExam9}${missingExam10}${missingExam11}${missingExam12}${missingExam13}${missingExam14}${missingExam15}${missingExam16}${missingExam17}${missingExam18}${missingExam19}${missingExam20}</w:t>
+        <w:t>${missingExam0}${missingExam1}${missingExam2}${missingExam3}${missingExam4}${missingExam5}${missingExam6}${missingExam7}${missingExam8}${missingExam9}${missingExam10}${missingExam11}${missingExam12}${missingExam13}${missingExam14}${missingExam15}${missingExam16}${missingExam17}${missingExam18}${missingExam19}${missingExam20}</w:t>
       </w:r>
     </w:p>
     <w:p>
@@ -4680,21 +4498,7 @@
         <w:rPr>
           <w:rFonts w:ascii="Calibri" w:hAnsi="Calibri" w:cs="Times"/>
         </w:rPr>
-        <w:t>${missingActivity</w:t>
-      </w:r>
-      <w:proofErr w:type="gramStart"/>
-      <w:r>
-        <w:rPr>
-          <w:rFonts w:ascii="Calibri" w:hAnsi="Calibri" w:cs="Times"/>
-        </w:rPr>
-        <w:t>0}$</w:t>
-      </w:r>
-      <w:proofErr w:type="gramEnd"/>
-      <w:r>
-        <w:rPr>
-          <w:rFonts w:ascii="Calibri" w:hAnsi="Calibri" w:cs="Times"/>
-        </w:rPr>
-        <w:t>{missingActivity1}${missingActivity2}${missingActivity3}${missingActivity4}${missingActivity5}${missingActivity6}${missingActivity7}${missingActivity8}${missingActivity9}${missingActivity10}${missingActivity11}${missingActivity12}${missingActivity13}${missingActivity14}${missingActivity15}${missingActivity16}${missingActivity17}${missingActivity18}${missingActivity19}${missingActivity20}</w:t>
+        <w:t>${missingActivity0}${missingActivity1}${missingActivity2}${missingActivity3}${missingActivity4}${missingActivity5}${missingActivity6}${missingActivity7}${missingActivity8}${missingActivity9}${missingActivity10}${missingActivity11}${missingActivity12}${missingActivity13}${missingActivity14}${missingActivity15}${missingActivity16}${missingActivity17}${missingActivity18}${missingActivity19}${missingActivity20}</w:t>
       </w:r>
     </w:p>
     <w:p>
@@ -4815,29 +4619,7 @@
           <w:sz w:val="24"/>
           <w:szCs w:val="24"/>
         </w:rPr>
-        <w:t>${passingCriteria</w:t>
-      </w:r>
-      <w:proofErr w:type="gramStart"/>
-      <w:r>
-        <w:rPr>
-          <w:rStyle w:val="eop"/>
-          <w:rFonts w:ascii="Calibri" w:hAnsi="Calibri" w:cs="Times"/>
-          <w:color w:val="000000"/>
-          <w:sz w:val="24"/>
-          <w:szCs w:val="24"/>
-        </w:rPr>
-        <w:t>0}$</w:t>
-      </w:r>
-      <w:proofErr w:type="gramEnd"/>
-      <w:r>
-        <w:rPr>
-          <w:rStyle w:val="eop"/>
-          <w:rFonts w:ascii="Calibri" w:hAnsi="Calibri" w:cs="Times"/>
-          <w:color w:val="000000"/>
-          <w:sz w:val="24"/>
-          <w:szCs w:val="24"/>
-        </w:rPr>
-        <w:t>{passingCriteria1}${passingCriteria2}${passingCriteria3}${passingCriteria4}${passingCriteria5}${passingCriteria6}${passingCriteria7}${passingCriteria8}${passingCriteria9}${passingCriteria10}${passingCriteria11}${passingCriteria12}${passingCriteria13}${passingCriteria14}${passingCriteria15}${passingCriteria16}${passingCriteria17}${passingCriteria18}${passingCriteria19}${passingCriteria20}</w:t>
+        <w:t>${passingCriteria0}${passingCriteria1}${passingCriteria2}${passingCriteria3}${passingCriteria4}${passingCriteria5}${passingCriteria6}${passingCriteria7}${passingCriteria8}${passingCriteria9}${passingCriteria10}${passingCriteria11}${passingCriteria12}${passingCriteria13}${passingCriteria14}${passingCriteria15}${passingCriteria16}${passingCriteria17}${passingCriteria18}${passingCriteria19}${passingCriteria20}</w:t>
       </w:r>
     </w:p>
     <w:p>
@@ -4956,21 +4738,7 @@
         <w:rPr>
           <w:rFonts w:ascii="Calibri" w:hAnsi="Calibri" w:cs="Times"/>
         </w:rPr>
-        <w:t>${custom_resource</w:t>
-      </w:r>
-      <w:proofErr w:type="gramStart"/>
-      <w:r>
-        <w:rPr>
-          <w:rFonts w:ascii="Calibri" w:hAnsi="Calibri" w:cs="Times"/>
-        </w:rPr>
-        <w:t>0}$</w:t>
-      </w:r>
-      <w:proofErr w:type="gramEnd"/>
-      <w:r>
-        <w:rPr>
-          <w:rFonts w:ascii="Calibri" w:hAnsi="Calibri" w:cs="Times"/>
-        </w:rPr>
-        <w:t>{custom_resource1}${custom_resource2}${custom_resource3}${custom_resource4}${custom_resource5}${custom_resource6}${custom_resource7}${custom_resource8}${custom_resource9}${custom_resource10}${custom_resource11}${custom_resource12}${custom_resource13}${custom_resource14}${custom_resource15}${custom_resource16}${custom_resource17}${custom_resource18}${custom_resource19}${custom_resource20}</w:t>
+        <w:t>${custom_resource0}${custom_resource1}${custom_resource2}${custom_resource3}${custom_resource4}${custom_resource5}${custom_resource6}${custom_resource7}${custom_resource8}${custom_resource9}${custom_resource10}${custom_resource11}${custom_resource12}${custom_resource13}${custom_resource14}${custom_resource15}${custom_resource16}${custom_resource17}${custom_resource18}${custom_resource19}${custom_resource20}</w:t>
       </w:r>
     </w:p>
     <w:p>
@@ -6415,7 +6183,8 @@
         <w:spacing w:after="120"/>
         <w:rPr>
           <w:rFonts w:eastAsia="Times New Roman" w:cstheme="minorHAnsi"/>
-          <w:szCs w:val="20"/>
+          <w:sz w:val="24"/>
+          <w:szCs w:val="24"/>
         </w:rPr>
       </w:pPr>
       <w:r>
@@ -6445,10 +6214,382 @@
         <w:t>}</w:t>
       </w:r>
     </w:p>
+    <w:p>
+      <w:pPr>
+        <w:spacing w:after="120"/>
+        <w:rPr>
+          <w:rFonts w:eastAsia="Times New Roman" w:cstheme="minorHAnsi"/>
+          <w:sz w:val="24"/>
+          <w:szCs w:val="24"/>
+        </w:rPr>
+      </w:pPr>
+    </w:p>
+    <w:p>
+      <w:pPr>
+        <w:pStyle w:val="paragraph"/>
+        <w:spacing w:before="0" w:beforeAutospacing="0" w:after="0" w:afterAutospacing="0"/>
+        <w:textAlignment w:val="baseline"/>
+        <w:rPr>
+          <w:rStyle w:val="eop"/>
+          <w:rFonts w:ascii="Calibri" w:hAnsi="Calibri" w:cs="Times"/>
+        </w:rPr>
+      </w:pPr>
+      <w:r>
+        <w:rPr>
+          <w:rStyle w:val="eop"/>
+          <w:rFonts w:ascii="Calibri" w:hAnsi="Calibri" w:cs="Times"/>
+        </w:rPr>
+        <w:t>${</w:t>
+      </w:r>
+      <w:proofErr w:type="spellStart"/>
+      <w:r>
+        <w:rPr>
+          <w:rStyle w:val="eop"/>
+          <w:rFonts w:ascii="Calibri" w:hAnsi="Calibri" w:cs="Times"/>
+        </w:rPr>
+        <w:t>genAIprohibit</w:t>
+      </w:r>
+      <w:proofErr w:type="spellEnd"/>
+      <w:r>
+        <w:rPr>
+          <w:rStyle w:val="eop"/>
+          <w:rFonts w:ascii="Calibri" w:hAnsi="Calibri" w:cs="Times"/>
+        </w:rPr>
+        <w:t>}</w:t>
+      </w:r>
+    </w:p>
+    <w:p>
+      <w:pPr>
+        <w:rPr>
+          <w:rFonts w:ascii="Calibri" w:hAnsi="Calibri" w:cs="Times"/>
+          <w:sz w:val="24"/>
+          <w:szCs w:val="24"/>
+        </w:rPr>
+      </w:pPr>
+    </w:p>
+    <w:p>
+      <w:pPr>
+        <w:pStyle w:val="Heading3"/>
+      </w:pPr>
+      <w:r>
+        <w:t>${</w:t>
+      </w:r>
+      <w:proofErr w:type="spellStart"/>
+      <w:r>
+        <w:t>genAI</w:t>
+      </w:r>
+      <w:r>
+        <w:t>prohibit</w:t>
+      </w:r>
+      <w:proofErr w:type="spellEnd"/>
+      <w:r>
+        <w:t>-t</w:t>
+      </w:r>
+      <w:r>
+        <w:t>itle}</w:t>
+      </w:r>
+    </w:p>
+    <w:p/>
+    <w:p>
+      <w:pPr>
+        <w:pStyle w:val="paragraph"/>
+        <w:spacing w:before="0" w:beforeAutospacing="0" w:after="0" w:afterAutospacing="0"/>
+        <w:textAlignment w:val="baseline"/>
+        <w:rPr>
+          <w:rFonts w:ascii="Calibri" w:hAnsi="Calibri" w:cs="Times"/>
+        </w:rPr>
+      </w:pPr>
+      <w:r>
+        <w:rPr>
+          <w:rFonts w:ascii="Calibri" w:hAnsi="Calibri" w:cs="Times"/>
+          <w:b/>
+          <w:bCs/>
+        </w:rPr>
+        <w:t>Do not use generative artificial intelligence (AI)</w:t>
+      </w:r>
+      <w:r>
+        <w:rPr>
+          <w:rFonts w:ascii="Calibri" w:hAnsi="Calibri" w:cs="Times"/>
+        </w:rPr>
+        <w:t xml:space="preserve">: The use of generative AI tools, including </w:t>
+      </w:r>
+      <w:proofErr w:type="spellStart"/>
+      <w:r>
+        <w:rPr>
+          <w:rFonts w:ascii="Calibri" w:hAnsi="Calibri" w:cs="Times"/>
+        </w:rPr>
+        <w:t>ChatGPT</w:t>
+      </w:r>
+      <w:proofErr w:type="spellEnd"/>
+      <w:r>
+        <w:rPr>
+          <w:rFonts w:ascii="Calibri" w:hAnsi="Calibri" w:cs="Times"/>
+        </w:rPr>
+        <w:t xml:space="preserve"> and other similar tools, to complete or support the completion of any form of assignment or assessment in this course is not allowed and would be considered academic misconduct. Learn more through </w:t>
+      </w:r>
+      <w:hyperlink r:id="rId18" w:history="1">
+        <w:r>
+          <w:rPr>
+            <w:rFonts w:ascii="Calibri" w:hAnsi="Calibri" w:cs="Times"/>
+            <w:color w:val="0070C0"/>
+            <w:u w:val="single"/>
+          </w:rPr>
+          <w:t>the Generative AI website</w:t>
+        </w:r>
+      </w:hyperlink>
+      <w:r>
+        <w:rPr>
+          <w:rFonts w:ascii="Calibri" w:hAnsi="Calibri" w:cs="Times"/>
+        </w:rPr>
+        <w:t>.</w:t>
+      </w:r>
+    </w:p>
+    <w:p>
+      <w:pPr>
+        <w:pStyle w:val="paragraph"/>
+        <w:spacing w:before="0" w:beforeAutospacing="0" w:after="0" w:afterAutospacing="0"/>
+        <w:textAlignment w:val="baseline"/>
+        <w:rPr>
+          <w:rFonts w:ascii="Calibri" w:hAnsi="Calibri" w:cs="Times"/>
+        </w:rPr>
+      </w:pPr>
+    </w:p>
+    <w:p>
+      <w:pPr>
+        <w:pStyle w:val="paragraph"/>
+        <w:spacing w:before="0" w:beforeAutospacing="0" w:after="0" w:afterAutospacing="0"/>
+        <w:textAlignment w:val="baseline"/>
+        <w:rPr>
+          <w:rStyle w:val="eop"/>
+          <w:rFonts w:ascii="Calibri" w:hAnsi="Calibri" w:cs="Times"/>
+        </w:rPr>
+      </w:pPr>
+      <w:r>
+        <w:rPr>
+          <w:rFonts w:ascii="Calibri" w:hAnsi="Calibri" w:cs="Times"/>
+        </w:rPr>
+        <w:t xml:space="preserve"> </w:t>
+      </w:r>
+      <w:r>
+        <w:rPr>
+          <w:rStyle w:val="eop"/>
+          <w:rFonts w:ascii="Calibri" w:hAnsi="Calibri" w:cs="Times"/>
+        </w:rPr>
+        <w:t>${/</w:t>
+      </w:r>
+      <w:proofErr w:type="spellStart"/>
+      <w:r>
+        <w:rPr>
+          <w:rStyle w:val="eop"/>
+          <w:rFonts w:ascii="Calibri" w:hAnsi="Calibri" w:cs="Times"/>
+        </w:rPr>
+        <w:t>genAI</w:t>
+      </w:r>
+      <w:r>
+        <w:rPr>
+          <w:rStyle w:val="eop"/>
+          <w:rFonts w:ascii="Calibri" w:hAnsi="Calibri" w:cs="Times"/>
+        </w:rPr>
+        <w:t>prohibit</w:t>
+      </w:r>
+      <w:proofErr w:type="spellEnd"/>
+      <w:r>
+        <w:rPr>
+          <w:rStyle w:val="eop"/>
+          <w:rFonts w:ascii="Calibri" w:hAnsi="Calibri" w:cs="Times"/>
+        </w:rPr>
+        <w:t>}</w:t>
+      </w:r>
+    </w:p>
+    <w:p>
+      <w:pPr>
+        <w:pStyle w:val="paragraph"/>
+        <w:spacing w:before="0" w:beforeAutospacing="0" w:after="0" w:afterAutospacing="0"/>
+        <w:textAlignment w:val="baseline"/>
+        <w:rPr>
+          <w:rStyle w:val="eop"/>
+          <w:rFonts w:ascii="Calibri" w:hAnsi="Calibri" w:cs="Times"/>
+        </w:rPr>
+      </w:pPr>
+    </w:p>
+    <w:p>
+      <w:pPr>
+        <w:pStyle w:val="paragraph"/>
+        <w:spacing w:before="0" w:beforeAutospacing="0" w:after="0" w:afterAutospacing="0"/>
+        <w:textAlignment w:val="baseline"/>
+        <w:rPr>
+          <w:rStyle w:val="eop"/>
+          <w:rFonts w:ascii="Calibri" w:hAnsi="Calibri" w:cs="Times"/>
+        </w:rPr>
+      </w:pPr>
+    </w:p>
+    <w:p>
+      <w:pPr>
+        <w:pStyle w:val="paragraph"/>
+        <w:spacing w:before="0" w:beforeAutospacing="0" w:after="0" w:afterAutospacing="0"/>
+        <w:textAlignment w:val="baseline"/>
+        <w:rPr>
+          <w:rStyle w:val="eop"/>
+          <w:rFonts w:ascii="Calibri" w:hAnsi="Calibri" w:cs="Times"/>
+        </w:rPr>
+      </w:pPr>
+      <w:r>
+        <w:rPr>
+          <w:rStyle w:val="eop"/>
+          <w:rFonts w:ascii="Calibri" w:hAnsi="Calibri" w:cs="Times"/>
+        </w:rPr>
+        <w:lastRenderedPageBreak/>
+        <w:t>${</w:t>
+      </w:r>
+      <w:proofErr w:type="spellStart"/>
+      <w:r>
+        <w:rPr>
+          <w:rStyle w:val="eop"/>
+          <w:rFonts w:ascii="Calibri" w:hAnsi="Calibri" w:cs="Times"/>
+        </w:rPr>
+        <w:t>genAI</w:t>
+      </w:r>
+      <w:proofErr w:type="spellEnd"/>
+      <w:r>
+        <w:rPr>
+          <w:rStyle w:val="eop"/>
+          <w:rFonts w:ascii="Calibri" w:hAnsi="Calibri" w:cs="Times"/>
+        </w:rPr>
+        <w:t>}</w:t>
+      </w:r>
+    </w:p>
+    <w:p>
+      <w:pPr>
+        <w:rPr>
+          <w:rFonts w:ascii="Calibri" w:hAnsi="Calibri" w:cs="Times"/>
+          <w:sz w:val="24"/>
+          <w:szCs w:val="24"/>
+        </w:rPr>
+      </w:pPr>
+    </w:p>
+    <w:p>
+      <w:pPr>
+        <w:pStyle w:val="Heading3"/>
+      </w:pPr>
+      <w:r>
+        <w:t>${</w:t>
+      </w:r>
+      <w:proofErr w:type="spellStart"/>
+      <w:r>
+        <w:t>genAI</w:t>
+      </w:r>
+      <w:proofErr w:type="spellEnd"/>
+      <w:r>
+        <w:t>-t</w:t>
+      </w:r>
+      <w:r>
+        <w:t>itle}</w:t>
+      </w:r>
+    </w:p>
+    <w:p/>
+    <w:p>
+      <w:pPr>
+        <w:pStyle w:val="paragraph"/>
+        <w:spacing w:before="0" w:beforeAutospacing="0" w:after="0" w:afterAutospacing="0"/>
+        <w:textAlignment w:val="baseline"/>
+        <w:rPr>
+          <w:rFonts w:ascii="Calibri" w:hAnsi="Calibri" w:cs="Times"/>
+        </w:rPr>
+      </w:pPr>
+      <w:r>
+        <w:rPr>
+          <w:rFonts w:ascii="Calibri" w:hAnsi="Calibri" w:cs="Times"/>
+          <w:b/>
+          <w:bCs/>
+        </w:rPr>
+        <w:t>Use of generative artificial intelligence (AI)</w:t>
+      </w:r>
+      <w:r>
+        <w:rPr>
+          <w:rFonts w:ascii="Calibri" w:hAnsi="Calibri" w:cs="Times"/>
+        </w:rPr>
+        <w:t xml:space="preserve">: Students are permitted to use artificial intelligence tools, including generative AI, to gather information, review concepts or to help produce assignments. However, students are ultimately accountable for the work they submit, and any content generated or supported by an artificial intelligence tool must be cited appropriately. Use of AI tools is not permitted during midterm exams and final exams in this course. Learn more through </w:t>
+      </w:r>
+      <w:hyperlink r:id="rId19" w:history="1">
+        <w:r>
+          <w:rPr>
+            <w:rFonts w:ascii="Calibri" w:hAnsi="Calibri" w:cs="Times"/>
+            <w:color w:val="0070C0"/>
+            <w:u w:val="single"/>
+          </w:rPr>
+          <w:t>the Generative AI website</w:t>
+        </w:r>
+      </w:hyperlink>
+      <w:r>
+        <w:rPr>
+          <w:rFonts w:ascii="Calibri" w:hAnsi="Calibri" w:cs="Times"/>
+        </w:rPr>
+        <w:t>.</w:t>
+      </w:r>
+    </w:p>
+    <w:p>
+      <w:pPr>
+        <w:pStyle w:val="paragraph"/>
+        <w:spacing w:before="0" w:beforeAutospacing="0" w:after="0" w:afterAutospacing="0"/>
+        <w:textAlignment w:val="baseline"/>
+      </w:pPr>
+    </w:p>
+    <w:p>
+      <w:pPr>
+        <w:pStyle w:val="paragraph"/>
+        <w:spacing w:before="0" w:beforeAutospacing="0" w:after="0" w:afterAutospacing="0"/>
+        <w:textAlignment w:val="baseline"/>
+        <w:rPr>
+          <w:rStyle w:val="eop"/>
+          <w:rFonts w:ascii="Calibri" w:hAnsi="Calibri" w:cs="Times"/>
+        </w:rPr>
+      </w:pPr>
+      <w:r>
+        <w:rPr>
+          <w:rFonts w:ascii="Calibri" w:hAnsi="Calibri" w:cs="Times"/>
+        </w:rPr>
+        <w:t xml:space="preserve"> </w:t>
+      </w:r>
+      <w:r>
+        <w:rPr>
+          <w:rStyle w:val="eop"/>
+          <w:rFonts w:ascii="Calibri" w:hAnsi="Calibri" w:cs="Times"/>
+        </w:rPr>
+        <w:t>${/</w:t>
+      </w:r>
+      <w:proofErr w:type="spellStart"/>
+      <w:r>
+        <w:rPr>
+          <w:rStyle w:val="eop"/>
+          <w:rFonts w:ascii="Calibri" w:hAnsi="Calibri" w:cs="Times"/>
+        </w:rPr>
+        <w:t>genAI</w:t>
+      </w:r>
+      <w:proofErr w:type="spellEnd"/>
+      <w:r>
+        <w:rPr>
+          <w:rStyle w:val="eop"/>
+          <w:rFonts w:ascii="Calibri" w:hAnsi="Calibri" w:cs="Times"/>
+        </w:rPr>
+        <w:t>}</w:t>
+      </w:r>
+    </w:p>
+    <w:p>
+      <w:pPr>
+        <w:pStyle w:val="paragraph"/>
+        <w:spacing w:before="0" w:beforeAutospacing="0" w:after="0" w:afterAutospacing="0"/>
+        <w:textAlignment w:val="baseline"/>
+        <w:rPr>
+          <w:rStyle w:val="eop"/>
+          <w:rFonts w:ascii="Calibri" w:hAnsi="Calibri" w:cs="Times"/>
+        </w:rPr>
+      </w:pPr>
+    </w:p>
+    <w:p/>
     <w:sectPr>
-      <w:footerReference w:type="default" r:id="rId18"/>
-      <w:headerReference w:type="first" r:id="rId19"/>
-      <w:footerReference w:type="first" r:id="rId20"/>
+      <w:footerReference w:type="default" r:id="rId20"/>
+      <w:headerReference w:type="first" r:id="rId21"/>
+      <w:footerReference w:type="first" r:id="rId22"/>
       <w:pgSz w:w="12240" w:h="15840"/>
       <w:pgMar w:top="1440" w:right="1440" w:bottom="1440" w:left="1440" w:header="720" w:footer="720" w:gutter="0"/>
       <w:cols w:space="720"/>
@@ -6515,7 +6656,6 @@
       <w:t>${</w:t>
     </w:r>
     <w:proofErr w:type="spellStart"/>
-    <w:proofErr w:type="gramStart"/>
     <w:r>
       <w:rPr>
         <w:rFonts w:ascii="Calibri" w:hAnsi="Calibri" w:cs="Calibri"/>
@@ -6531,16 +6671,7 @@
         <w:sz w:val="18"/>
         <w:szCs w:val="18"/>
       </w:rPr>
-      <w:t>}  $</w:t>
-    </w:r>
-    <w:proofErr w:type="gramEnd"/>
-    <w:r>
-      <w:rPr>
-        <w:rFonts w:ascii="Calibri" w:hAnsi="Calibri" w:cs="Calibri"/>
-        <w:sz w:val="18"/>
-        <w:szCs w:val="18"/>
-      </w:rPr>
-      <w:t>{</w:t>
+      <w:t>}  ${</w:t>
     </w:r>
     <w:proofErr w:type="spellStart"/>
     <w:r>
@@ -6670,7 +6801,6 @@
       <w:t>${</w:t>
     </w:r>
     <w:proofErr w:type="spellStart"/>
-    <w:proofErr w:type="gramStart"/>
     <w:r>
       <w:rPr>
         <w:rFonts w:ascii="Calibri" w:hAnsi="Calibri" w:cs="Calibri"/>
@@ -6686,16 +6816,7 @@
         <w:sz w:val="18"/>
         <w:szCs w:val="18"/>
       </w:rPr>
-      <w:t>}  $</w:t>
-    </w:r>
-    <w:proofErr w:type="gramEnd"/>
-    <w:r>
-      <w:rPr>
-        <w:rFonts w:ascii="Calibri" w:hAnsi="Calibri" w:cs="Calibri"/>
-        <w:sz w:val="18"/>
-        <w:szCs w:val="18"/>
-      </w:rPr>
-      <w:t>{</w:t>
+      <w:t>}  ${</w:t>
     </w:r>
     <w:proofErr w:type="spellStart"/>
     <w:r>
@@ -9100,6 +9221,16 @@
       <w:color w:val="000000" w:themeColor="text1"/>
     </w:rPr>
   </w:style>
+  <w:style w:type="character" w:customStyle="1" w:styleId="notion-enable-hover">
+    <w:name w:val="notion-enable-hover"/>
+    <w:basedOn w:val="DefaultParagraphFont"/>
+    <w:rsid w:val="00AC0255"/>
+  </w:style>
+  <w:style w:type="character" w:customStyle="1" w:styleId="link-annotation-unknown-block-id-370217950">
+    <w:name w:val="link-annotation-unknown-block-id-370217950"/>
+    <w:basedOn w:val="DefaultParagraphFont"/>
+    <w:rsid w:val="00AC0255"/>
+  </w:style>
 </w:styles>
 </file>
 

</xml_diff>